<commit_message>
alterando valores de variáveis + concatenação
</commit_message>
<xml_diff>
--- a/doc/php7.docx
+++ b/doc/php7.docx
@@ -5427,6 +5427,835 @@
         </w:rPr>
         <w:t>=1) ou false = vazio</w:t>
       </w:r>
+    </w:p>
+    <w:p>
+      <w:pPr>
+        <w:jc w:val="both"/>
+        <w:rPr>
+          <w:rFonts w:ascii="Arial" w:hAnsi="Arial" w:cs="Arial"/>
+          <w:sz w:val="24"/>
+          <w:szCs w:val="24"/>
+        </w:rPr>
+      </w:pPr>
+    </w:p>
+    <w:p>
+      <w:pPr>
+        <w:jc w:val="both"/>
+        <w:rPr>
+          <w:rFonts w:ascii="Arial" w:hAnsi="Arial" w:cs="Arial"/>
+          <w:b/>
+          <w:bCs/>
+          <w:sz w:val="24"/>
+          <w:szCs w:val="24"/>
+        </w:rPr>
+      </w:pPr>
+      <w:r>
+        <w:rPr>
+          <w:rFonts w:ascii="Arial" w:hAnsi="Arial" w:cs="Arial"/>
+          <w:b/>
+          <w:bCs/>
+          <w:sz w:val="24"/>
+          <w:szCs w:val="24"/>
+        </w:rPr>
+        <w:t>Concatenação</w:t>
+      </w:r>
+    </w:p>
+    <w:p>
+      <w:pPr>
+        <w:shd w:val="clear" w:color="auto" w:fill="1F1F1F"/>
+        <w:spacing w:after="0" w:line="240" w:lineRule="auto"/>
+        <w:rPr>
+          <w:rFonts w:ascii="Consolas" w:eastAsia="Times New Roman" w:hAnsi="Consolas" w:cs="Times New Roman"/>
+          <w:color w:val="CCCCCC"/>
+          <w:kern w:val="0"/>
+          <w:sz w:val="16"/>
+          <w:szCs w:val="16"/>
+          <w:lang w:eastAsia="pt-BR"/>
+          <w14:ligatures w14:val="none"/>
+        </w:rPr>
+      </w:pPr>
+      <w:r>
+        <w:rPr>
+          <w:rFonts w:ascii="Consolas" w:eastAsia="Times New Roman" w:hAnsi="Consolas" w:cs="Times New Roman"/>
+          <w:color w:val="6A9955"/>
+          <w:kern w:val="0"/>
+          <w:sz w:val="16"/>
+          <w:szCs w:val="16"/>
+          <w:lang w:eastAsia="pt-BR"/>
+          <w14:ligatures w14:val="none"/>
+        </w:rPr>
+        <w:t>//operador '.'</w:t>
+      </w:r>
+    </w:p>
+    <w:p>
+      <w:pPr>
+        <w:shd w:val="clear" w:color="auto" w:fill="1F1F1F"/>
+        <w:spacing w:after="0" w:line="240" w:lineRule="auto"/>
+        <w:rPr>
+          <w:rFonts w:ascii="Consolas" w:eastAsia="Times New Roman" w:hAnsi="Consolas" w:cs="Times New Roman"/>
+          <w:color w:val="CCCCCC"/>
+          <w:kern w:val="0"/>
+          <w:sz w:val="16"/>
+          <w:szCs w:val="16"/>
+          <w:lang w:eastAsia="pt-BR"/>
+          <w14:ligatures w14:val="none"/>
+        </w:rPr>
+      </w:pPr>
+      <w:r>
+        <w:rPr>
+          <w:rFonts w:ascii="Consolas" w:eastAsia="Times New Roman" w:hAnsi="Consolas" w:cs="Times New Roman"/>
+          <w:color w:val="D4D4D4"/>
+          <w:kern w:val="0"/>
+          <w:sz w:val="16"/>
+          <w:szCs w:val="16"/>
+          <w:lang w:eastAsia="pt-BR"/>
+          <w14:ligatures w14:val="none"/>
+        </w:rPr>
+        <w:t xml:space="preserve">    </w:t>
+      </w:r>
+      <w:proofErr w:type="spellStart"/>
+      <w:r>
+        <w:rPr>
+          <w:rFonts w:ascii="Consolas" w:eastAsia="Times New Roman" w:hAnsi="Consolas" w:cs="Times New Roman"/>
+          <w:color w:val="DCDCAA"/>
+          <w:kern w:val="0"/>
+          <w:sz w:val="16"/>
+          <w:szCs w:val="16"/>
+          <w:lang w:eastAsia="pt-BR"/>
+          <w14:ligatures w14:val="none"/>
+        </w:rPr>
+        <w:t>echo</w:t>
+      </w:r>
+      <w:proofErr w:type="spellEnd"/>
+      <w:r>
+        <w:rPr>
+          <w:rFonts w:ascii="Consolas" w:eastAsia="Times New Roman" w:hAnsi="Consolas" w:cs="Times New Roman"/>
+          <w:color w:val="D4D4D4"/>
+          <w:kern w:val="0"/>
+          <w:sz w:val="16"/>
+          <w:szCs w:val="16"/>
+          <w:lang w:eastAsia="pt-BR"/>
+          <w14:ligatures w14:val="none"/>
+        </w:rPr>
+        <w:t xml:space="preserve"> </w:t>
+      </w:r>
+      <w:r>
+        <w:rPr>
+          <w:rFonts w:ascii="Consolas" w:eastAsia="Times New Roman" w:hAnsi="Consolas" w:cs="Times New Roman"/>
+          <w:color w:val="CE9178"/>
+          <w:kern w:val="0"/>
+          <w:sz w:val="16"/>
+          <w:szCs w:val="16"/>
+          <w:lang w:eastAsia="pt-BR"/>
+          <w14:ligatures w14:val="none"/>
+        </w:rPr>
+        <w:t xml:space="preserve">'Olá </w:t>
+      </w:r>
+      <w:proofErr w:type="gramStart"/>
+      <w:r>
+        <w:rPr>
+          <w:rFonts w:ascii="Consolas" w:eastAsia="Times New Roman" w:hAnsi="Consolas" w:cs="Times New Roman"/>
+          <w:color w:val="CE9178"/>
+          <w:kern w:val="0"/>
+          <w:sz w:val="16"/>
+          <w:szCs w:val="16"/>
+          <w:lang w:eastAsia="pt-BR"/>
+          <w14:ligatures w14:val="none"/>
+        </w:rPr>
+        <w:t>'</w:t>
+      </w:r>
+      <w:r>
+        <w:rPr>
+          <w:rFonts w:ascii="Consolas" w:eastAsia="Times New Roman" w:hAnsi="Consolas" w:cs="Times New Roman"/>
+          <w:color w:val="D4D4D4"/>
+          <w:kern w:val="0"/>
+          <w:sz w:val="16"/>
+          <w:szCs w:val="16"/>
+          <w:lang w:eastAsia="pt-BR"/>
+          <w14:ligatures w14:val="none"/>
+        </w:rPr>
+        <w:t xml:space="preserve"> .</w:t>
+      </w:r>
+      <w:proofErr w:type="gramEnd"/>
+      <w:r>
+        <w:rPr>
+          <w:rFonts w:ascii="Consolas" w:eastAsia="Times New Roman" w:hAnsi="Consolas" w:cs="Times New Roman"/>
+          <w:color w:val="D4D4D4"/>
+          <w:kern w:val="0"/>
+          <w:sz w:val="16"/>
+          <w:szCs w:val="16"/>
+          <w:lang w:eastAsia="pt-BR"/>
+          <w14:ligatures w14:val="none"/>
+        </w:rPr>
+        <w:t xml:space="preserve"> </w:t>
+      </w:r>
+      <w:r>
+        <w:rPr>
+          <w:rFonts w:ascii="Consolas" w:eastAsia="Times New Roman" w:hAnsi="Consolas" w:cs="Times New Roman"/>
+          <w:color w:val="9CDCFE"/>
+          <w:kern w:val="0"/>
+          <w:sz w:val="16"/>
+          <w:szCs w:val="16"/>
+          <w:lang w:eastAsia="pt-BR"/>
+          <w14:ligatures w14:val="none"/>
+        </w:rPr>
+        <w:t>$</w:t>
+      </w:r>
+      <w:proofErr w:type="gramStart"/>
+      <w:r>
+        <w:rPr>
+          <w:rFonts w:ascii="Consolas" w:eastAsia="Times New Roman" w:hAnsi="Consolas" w:cs="Times New Roman"/>
+          <w:color w:val="9CDCFE"/>
+          <w:kern w:val="0"/>
+          <w:sz w:val="16"/>
+          <w:szCs w:val="16"/>
+          <w:lang w:eastAsia="pt-BR"/>
+          <w14:ligatures w14:val="none"/>
+        </w:rPr>
+        <w:t>nome</w:t>
+      </w:r>
+      <w:r>
+        <w:rPr>
+          <w:rFonts w:ascii="Consolas" w:eastAsia="Times New Roman" w:hAnsi="Consolas" w:cs="Times New Roman"/>
+          <w:color w:val="D4D4D4"/>
+          <w:kern w:val="0"/>
+          <w:sz w:val="16"/>
+          <w:szCs w:val="16"/>
+          <w:lang w:eastAsia="pt-BR"/>
+          <w14:ligatures w14:val="none"/>
+        </w:rPr>
+        <w:t xml:space="preserve"> .</w:t>
+      </w:r>
+      <w:proofErr w:type="gramEnd"/>
+      <w:r>
+        <w:rPr>
+          <w:rFonts w:ascii="Consolas" w:eastAsia="Times New Roman" w:hAnsi="Consolas" w:cs="Times New Roman"/>
+          <w:color w:val="D4D4D4"/>
+          <w:kern w:val="0"/>
+          <w:sz w:val="16"/>
+          <w:szCs w:val="16"/>
+          <w:lang w:eastAsia="pt-BR"/>
+          <w14:ligatures w14:val="none"/>
+        </w:rPr>
+        <w:t xml:space="preserve"> </w:t>
+      </w:r>
+      <w:r>
+        <w:rPr>
+          <w:rFonts w:ascii="Consolas" w:eastAsia="Times New Roman" w:hAnsi="Consolas" w:cs="Times New Roman"/>
+          <w:color w:val="CE9178"/>
+          <w:kern w:val="0"/>
+          <w:sz w:val="16"/>
+          <w:szCs w:val="16"/>
+          <w:lang w:eastAsia="pt-BR"/>
+          <w14:ligatures w14:val="none"/>
+        </w:rPr>
+        <w:t xml:space="preserve">', vi que sua cor preferida é </w:t>
+      </w:r>
+      <w:proofErr w:type="gramStart"/>
+      <w:r>
+        <w:rPr>
+          <w:rFonts w:ascii="Consolas" w:eastAsia="Times New Roman" w:hAnsi="Consolas" w:cs="Times New Roman"/>
+          <w:color w:val="CE9178"/>
+          <w:kern w:val="0"/>
+          <w:sz w:val="16"/>
+          <w:szCs w:val="16"/>
+          <w:lang w:eastAsia="pt-BR"/>
+          <w14:ligatures w14:val="none"/>
+        </w:rPr>
+        <w:t>'</w:t>
+      </w:r>
+      <w:r>
+        <w:rPr>
+          <w:rFonts w:ascii="Consolas" w:eastAsia="Times New Roman" w:hAnsi="Consolas" w:cs="Times New Roman"/>
+          <w:color w:val="D4D4D4"/>
+          <w:kern w:val="0"/>
+          <w:sz w:val="16"/>
+          <w:szCs w:val="16"/>
+          <w:lang w:eastAsia="pt-BR"/>
+          <w14:ligatures w14:val="none"/>
+        </w:rPr>
+        <w:t xml:space="preserve"> .</w:t>
+      </w:r>
+      <w:proofErr w:type="gramEnd"/>
+      <w:r>
+        <w:rPr>
+          <w:rFonts w:ascii="Consolas" w:eastAsia="Times New Roman" w:hAnsi="Consolas" w:cs="Times New Roman"/>
+          <w:color w:val="D4D4D4"/>
+          <w:kern w:val="0"/>
+          <w:sz w:val="16"/>
+          <w:szCs w:val="16"/>
+          <w:lang w:eastAsia="pt-BR"/>
+          <w14:ligatures w14:val="none"/>
+        </w:rPr>
+        <w:t xml:space="preserve"> </w:t>
+      </w:r>
+      <w:r>
+        <w:rPr>
+          <w:rFonts w:ascii="Consolas" w:eastAsia="Times New Roman" w:hAnsi="Consolas" w:cs="Times New Roman"/>
+          <w:color w:val="9CDCFE"/>
+          <w:kern w:val="0"/>
+          <w:sz w:val="16"/>
+          <w:szCs w:val="16"/>
+          <w:lang w:eastAsia="pt-BR"/>
+          <w14:ligatures w14:val="none"/>
+        </w:rPr>
+        <w:t>$</w:t>
+      </w:r>
+      <w:proofErr w:type="gramStart"/>
+      <w:r>
+        <w:rPr>
+          <w:rFonts w:ascii="Consolas" w:eastAsia="Times New Roman" w:hAnsi="Consolas" w:cs="Times New Roman"/>
+          <w:color w:val="9CDCFE"/>
+          <w:kern w:val="0"/>
+          <w:sz w:val="16"/>
+          <w:szCs w:val="16"/>
+          <w:lang w:eastAsia="pt-BR"/>
+          <w14:ligatures w14:val="none"/>
+        </w:rPr>
+        <w:t>cor</w:t>
+      </w:r>
+      <w:r>
+        <w:rPr>
+          <w:rFonts w:ascii="Consolas" w:eastAsia="Times New Roman" w:hAnsi="Consolas" w:cs="Times New Roman"/>
+          <w:color w:val="D4D4D4"/>
+          <w:kern w:val="0"/>
+          <w:sz w:val="16"/>
+          <w:szCs w:val="16"/>
+          <w:lang w:eastAsia="pt-BR"/>
+          <w14:ligatures w14:val="none"/>
+        </w:rPr>
+        <w:t xml:space="preserve"> .</w:t>
+      </w:r>
+      <w:proofErr w:type="gramEnd"/>
+      <w:r>
+        <w:rPr>
+          <w:rFonts w:ascii="Consolas" w:eastAsia="Times New Roman" w:hAnsi="Consolas" w:cs="Times New Roman"/>
+          <w:color w:val="D4D4D4"/>
+          <w:kern w:val="0"/>
+          <w:sz w:val="16"/>
+          <w:szCs w:val="16"/>
+          <w:lang w:eastAsia="pt-BR"/>
+          <w14:ligatures w14:val="none"/>
+        </w:rPr>
+        <w:t xml:space="preserve"> </w:t>
+      </w:r>
+      <w:r>
+        <w:rPr>
+          <w:rFonts w:ascii="Consolas" w:eastAsia="Times New Roman" w:hAnsi="Consolas" w:cs="Times New Roman"/>
+          <w:color w:val="CE9178"/>
+          <w:kern w:val="0"/>
+          <w:sz w:val="16"/>
+          <w:szCs w:val="16"/>
+          <w:lang w:eastAsia="pt-BR"/>
+          <w14:ligatures w14:val="none"/>
+        </w:rPr>
+        <w:t xml:space="preserve">', que você possui </w:t>
+      </w:r>
+      <w:proofErr w:type="gramStart"/>
+      <w:r>
+        <w:rPr>
+          <w:rFonts w:ascii="Consolas" w:eastAsia="Times New Roman" w:hAnsi="Consolas" w:cs="Times New Roman"/>
+          <w:color w:val="CE9178"/>
+          <w:kern w:val="0"/>
+          <w:sz w:val="16"/>
+          <w:szCs w:val="16"/>
+          <w:lang w:eastAsia="pt-BR"/>
+          <w14:ligatures w14:val="none"/>
+        </w:rPr>
+        <w:t>'</w:t>
+      </w:r>
+      <w:r>
+        <w:rPr>
+          <w:rFonts w:ascii="Consolas" w:eastAsia="Times New Roman" w:hAnsi="Consolas" w:cs="Times New Roman"/>
+          <w:color w:val="D4D4D4"/>
+          <w:kern w:val="0"/>
+          <w:sz w:val="16"/>
+          <w:szCs w:val="16"/>
+          <w:lang w:eastAsia="pt-BR"/>
+          <w14:ligatures w14:val="none"/>
+        </w:rPr>
+        <w:t xml:space="preserve"> .</w:t>
+      </w:r>
+      <w:proofErr w:type="gramEnd"/>
+      <w:r>
+        <w:rPr>
+          <w:rFonts w:ascii="Consolas" w:eastAsia="Times New Roman" w:hAnsi="Consolas" w:cs="Times New Roman"/>
+          <w:color w:val="D4D4D4"/>
+          <w:kern w:val="0"/>
+          <w:sz w:val="16"/>
+          <w:szCs w:val="16"/>
+          <w:lang w:eastAsia="pt-BR"/>
+          <w14:ligatures w14:val="none"/>
+        </w:rPr>
+        <w:t xml:space="preserve"> </w:t>
+      </w:r>
+      <w:r>
+        <w:rPr>
+          <w:rFonts w:ascii="Consolas" w:eastAsia="Times New Roman" w:hAnsi="Consolas" w:cs="Times New Roman"/>
+          <w:color w:val="9CDCFE"/>
+          <w:kern w:val="0"/>
+          <w:sz w:val="16"/>
+          <w:szCs w:val="16"/>
+          <w:lang w:eastAsia="pt-BR"/>
+          <w14:ligatures w14:val="none"/>
+        </w:rPr>
+        <w:t>$</w:t>
+      </w:r>
+      <w:proofErr w:type="gramStart"/>
+      <w:r>
+        <w:rPr>
+          <w:rFonts w:ascii="Consolas" w:eastAsia="Times New Roman" w:hAnsi="Consolas" w:cs="Times New Roman"/>
+          <w:color w:val="9CDCFE"/>
+          <w:kern w:val="0"/>
+          <w:sz w:val="16"/>
+          <w:szCs w:val="16"/>
+          <w:lang w:eastAsia="pt-BR"/>
+          <w14:ligatures w14:val="none"/>
+        </w:rPr>
+        <w:t>idade</w:t>
+      </w:r>
+      <w:r>
+        <w:rPr>
+          <w:rFonts w:ascii="Consolas" w:eastAsia="Times New Roman" w:hAnsi="Consolas" w:cs="Times New Roman"/>
+          <w:color w:val="D4D4D4"/>
+          <w:kern w:val="0"/>
+          <w:sz w:val="16"/>
+          <w:szCs w:val="16"/>
+          <w:lang w:eastAsia="pt-BR"/>
+          <w14:ligatures w14:val="none"/>
+        </w:rPr>
+        <w:t xml:space="preserve"> .</w:t>
+      </w:r>
+      <w:proofErr w:type="gramEnd"/>
+      <w:r>
+        <w:rPr>
+          <w:rFonts w:ascii="Consolas" w:eastAsia="Times New Roman" w:hAnsi="Consolas" w:cs="Times New Roman"/>
+          <w:color w:val="D4D4D4"/>
+          <w:kern w:val="0"/>
+          <w:sz w:val="16"/>
+          <w:szCs w:val="16"/>
+          <w:lang w:eastAsia="pt-BR"/>
+          <w14:ligatures w14:val="none"/>
+        </w:rPr>
+        <w:t xml:space="preserve"> </w:t>
+      </w:r>
+      <w:r>
+        <w:rPr>
+          <w:rFonts w:ascii="Consolas" w:eastAsia="Times New Roman" w:hAnsi="Consolas" w:cs="Times New Roman"/>
+          <w:color w:val="CE9178"/>
+          <w:kern w:val="0"/>
+          <w:sz w:val="16"/>
+          <w:szCs w:val="16"/>
+          <w:lang w:eastAsia="pt-BR"/>
+          <w14:ligatures w14:val="none"/>
+        </w:rPr>
+        <w:t xml:space="preserve">' anos e que você gosta de </w:t>
+      </w:r>
+      <w:proofErr w:type="gramStart"/>
+      <w:r>
+        <w:rPr>
+          <w:rFonts w:ascii="Consolas" w:eastAsia="Times New Roman" w:hAnsi="Consolas" w:cs="Times New Roman"/>
+          <w:color w:val="CE9178"/>
+          <w:kern w:val="0"/>
+          <w:sz w:val="16"/>
+          <w:szCs w:val="16"/>
+          <w:lang w:eastAsia="pt-BR"/>
+          <w14:ligatures w14:val="none"/>
+        </w:rPr>
+        <w:t>'</w:t>
+      </w:r>
+      <w:r>
+        <w:rPr>
+          <w:rFonts w:ascii="Consolas" w:eastAsia="Times New Roman" w:hAnsi="Consolas" w:cs="Times New Roman"/>
+          <w:color w:val="D4D4D4"/>
+          <w:kern w:val="0"/>
+          <w:sz w:val="16"/>
+          <w:szCs w:val="16"/>
+          <w:lang w:eastAsia="pt-BR"/>
+          <w14:ligatures w14:val="none"/>
+        </w:rPr>
+        <w:t xml:space="preserve"> .</w:t>
+      </w:r>
+      <w:proofErr w:type="gramEnd"/>
+      <w:r>
+        <w:rPr>
+          <w:rFonts w:ascii="Consolas" w:eastAsia="Times New Roman" w:hAnsi="Consolas" w:cs="Times New Roman"/>
+          <w:color w:val="D4D4D4"/>
+          <w:kern w:val="0"/>
+          <w:sz w:val="16"/>
+          <w:szCs w:val="16"/>
+          <w:lang w:eastAsia="pt-BR"/>
+          <w14:ligatures w14:val="none"/>
+        </w:rPr>
+        <w:t xml:space="preserve"> </w:t>
+      </w:r>
+      <w:r>
+        <w:rPr>
+          <w:rFonts w:ascii="Consolas" w:eastAsia="Times New Roman" w:hAnsi="Consolas" w:cs="Times New Roman"/>
+          <w:color w:val="9CDCFE"/>
+          <w:kern w:val="0"/>
+          <w:sz w:val="16"/>
+          <w:szCs w:val="16"/>
+          <w:lang w:eastAsia="pt-BR"/>
+          <w14:ligatures w14:val="none"/>
+        </w:rPr>
+        <w:t>$hobby</w:t>
+      </w:r>
+      <w:r>
+        <w:rPr>
+          <w:rFonts w:ascii="Consolas" w:eastAsia="Times New Roman" w:hAnsi="Consolas" w:cs="Times New Roman"/>
+          <w:color w:val="D4D4D4"/>
+          <w:kern w:val="0"/>
+          <w:sz w:val="16"/>
+          <w:szCs w:val="16"/>
+          <w:lang w:eastAsia="pt-BR"/>
+          <w14:ligatures w14:val="none"/>
+        </w:rPr>
+        <w:t>;</w:t>
+      </w:r>
+    </w:p>
+    <w:p>
+      <w:pPr>
+        <w:shd w:val="clear" w:color="auto" w:fill="1F1F1F"/>
+        <w:spacing w:after="0" w:line="240" w:lineRule="auto"/>
+        <w:rPr>
+          <w:rFonts w:ascii="Consolas" w:eastAsia="Times New Roman" w:hAnsi="Consolas" w:cs="Times New Roman"/>
+          <w:color w:val="CCCCCC"/>
+          <w:kern w:val="0"/>
+          <w:sz w:val="16"/>
+          <w:szCs w:val="16"/>
+          <w:lang w:eastAsia="pt-BR"/>
+          <w14:ligatures w14:val="none"/>
+        </w:rPr>
+      </w:pPr>
+    </w:p>
+    <w:p>
+      <w:pPr>
+        <w:shd w:val="clear" w:color="auto" w:fill="1F1F1F"/>
+        <w:spacing w:after="0" w:line="240" w:lineRule="auto"/>
+        <w:rPr>
+          <w:rFonts w:ascii="Consolas" w:eastAsia="Times New Roman" w:hAnsi="Consolas" w:cs="Times New Roman"/>
+          <w:color w:val="CCCCCC"/>
+          <w:kern w:val="0"/>
+          <w:sz w:val="16"/>
+          <w:szCs w:val="16"/>
+          <w:lang w:eastAsia="pt-BR"/>
+          <w14:ligatures w14:val="none"/>
+        </w:rPr>
+      </w:pPr>
+      <w:r>
+        <w:rPr>
+          <w:rFonts w:ascii="Consolas" w:eastAsia="Times New Roman" w:hAnsi="Consolas" w:cs="Times New Roman"/>
+          <w:color w:val="D4D4D4"/>
+          <w:kern w:val="0"/>
+          <w:sz w:val="16"/>
+          <w:szCs w:val="16"/>
+          <w:lang w:eastAsia="pt-BR"/>
+          <w14:ligatures w14:val="none"/>
+        </w:rPr>
+        <w:t xml:space="preserve">    </w:t>
+      </w:r>
+      <w:r>
+        <w:rPr>
+          <w:rFonts w:ascii="Consolas" w:eastAsia="Times New Roman" w:hAnsi="Consolas" w:cs="Times New Roman"/>
+          <w:color w:val="6A9955"/>
+          <w:kern w:val="0"/>
+          <w:sz w:val="16"/>
+          <w:szCs w:val="16"/>
+          <w:lang w:eastAsia="pt-BR"/>
+          <w14:ligatures w14:val="none"/>
+        </w:rPr>
+        <w:t>//aspas duplas - variáveis ficam dentro das aspas</w:t>
+      </w:r>
+    </w:p>
+    <w:p>
+      <w:pPr>
+        <w:shd w:val="clear" w:color="auto" w:fill="1F1F1F"/>
+        <w:spacing w:after="0" w:line="240" w:lineRule="auto"/>
+        <w:rPr>
+          <w:rFonts w:ascii="Consolas" w:eastAsia="Times New Roman" w:hAnsi="Consolas" w:cs="Times New Roman"/>
+          <w:color w:val="CCCCCC"/>
+          <w:kern w:val="0"/>
+          <w:sz w:val="16"/>
+          <w:szCs w:val="16"/>
+          <w:lang w:eastAsia="pt-BR"/>
+          <w14:ligatures w14:val="none"/>
+        </w:rPr>
+      </w:pPr>
+      <w:r>
+        <w:rPr>
+          <w:rFonts w:ascii="Consolas" w:eastAsia="Times New Roman" w:hAnsi="Consolas" w:cs="Times New Roman"/>
+          <w:color w:val="D4D4D4"/>
+          <w:kern w:val="0"/>
+          <w:sz w:val="16"/>
+          <w:szCs w:val="16"/>
+          <w:lang w:eastAsia="pt-BR"/>
+          <w14:ligatures w14:val="none"/>
+        </w:rPr>
+        <w:t xml:space="preserve">    </w:t>
+      </w:r>
+      <w:proofErr w:type="spellStart"/>
+      <w:r>
+        <w:rPr>
+          <w:rFonts w:ascii="Consolas" w:eastAsia="Times New Roman" w:hAnsi="Consolas" w:cs="Times New Roman"/>
+          <w:color w:val="DCDCAA"/>
+          <w:kern w:val="0"/>
+          <w:sz w:val="16"/>
+          <w:szCs w:val="16"/>
+          <w:lang w:eastAsia="pt-BR"/>
+          <w14:ligatures w14:val="none"/>
+        </w:rPr>
+        <w:t>echo</w:t>
+      </w:r>
+      <w:proofErr w:type="spellEnd"/>
+      <w:r>
+        <w:rPr>
+          <w:rFonts w:ascii="Consolas" w:eastAsia="Times New Roman" w:hAnsi="Consolas" w:cs="Times New Roman"/>
+          <w:color w:val="D4D4D4"/>
+          <w:kern w:val="0"/>
+          <w:sz w:val="16"/>
+          <w:szCs w:val="16"/>
+          <w:lang w:eastAsia="pt-BR"/>
+          <w14:ligatures w14:val="none"/>
+        </w:rPr>
+        <w:t xml:space="preserve"> </w:t>
+      </w:r>
+      <w:r>
+        <w:rPr>
+          <w:rFonts w:ascii="Consolas" w:eastAsia="Times New Roman" w:hAnsi="Consolas" w:cs="Times New Roman"/>
+          <w:color w:val="CE9178"/>
+          <w:kern w:val="0"/>
+          <w:sz w:val="16"/>
+          <w:szCs w:val="16"/>
+          <w:lang w:eastAsia="pt-BR"/>
+          <w14:ligatures w14:val="none"/>
+        </w:rPr>
+        <w:t>'&lt;</w:t>
+      </w:r>
+      <w:proofErr w:type="spellStart"/>
+      <w:r>
+        <w:rPr>
+          <w:rFonts w:ascii="Consolas" w:eastAsia="Times New Roman" w:hAnsi="Consolas" w:cs="Times New Roman"/>
+          <w:color w:val="CE9178"/>
+          <w:kern w:val="0"/>
+          <w:sz w:val="16"/>
+          <w:szCs w:val="16"/>
+          <w:lang w:eastAsia="pt-BR"/>
+          <w14:ligatures w14:val="none"/>
+        </w:rPr>
+        <w:t>br</w:t>
+      </w:r>
+      <w:proofErr w:type="spellEnd"/>
+      <w:r>
+        <w:rPr>
+          <w:rFonts w:ascii="Consolas" w:eastAsia="Times New Roman" w:hAnsi="Consolas" w:cs="Times New Roman"/>
+          <w:color w:val="CE9178"/>
+          <w:kern w:val="0"/>
+          <w:sz w:val="16"/>
+          <w:szCs w:val="16"/>
+          <w:lang w:eastAsia="pt-BR"/>
+          <w14:ligatures w14:val="none"/>
+        </w:rPr>
+        <w:t>/&gt;'</w:t>
+      </w:r>
+      <w:r>
+        <w:rPr>
+          <w:rFonts w:ascii="Consolas" w:eastAsia="Times New Roman" w:hAnsi="Consolas" w:cs="Times New Roman"/>
+          <w:color w:val="D4D4D4"/>
+          <w:kern w:val="0"/>
+          <w:sz w:val="16"/>
+          <w:szCs w:val="16"/>
+          <w:lang w:eastAsia="pt-BR"/>
+          <w14:ligatures w14:val="none"/>
+        </w:rPr>
+        <w:t>;</w:t>
+      </w:r>
+    </w:p>
+    <w:p>
+      <w:pPr>
+        <w:shd w:val="clear" w:color="auto" w:fill="1F1F1F"/>
+        <w:spacing w:after="0" w:line="240" w:lineRule="auto"/>
+        <w:rPr>
+          <w:rFonts w:ascii="Consolas" w:eastAsia="Times New Roman" w:hAnsi="Consolas" w:cs="Times New Roman"/>
+          <w:color w:val="CCCCCC"/>
+          <w:kern w:val="0"/>
+          <w:sz w:val="16"/>
+          <w:szCs w:val="16"/>
+          <w:lang w:eastAsia="pt-BR"/>
+          <w14:ligatures w14:val="none"/>
+        </w:rPr>
+      </w:pPr>
+    </w:p>
+    <w:p>
+      <w:pPr>
+        <w:shd w:val="clear" w:color="auto" w:fill="1F1F1F"/>
+        <w:spacing w:after="0" w:line="240" w:lineRule="auto"/>
+        <w:rPr>
+          <w:rFonts w:ascii="Consolas" w:eastAsia="Times New Roman" w:hAnsi="Consolas" w:cs="Times New Roman"/>
+          <w:color w:val="CCCCCC"/>
+          <w:kern w:val="0"/>
+          <w:sz w:val="16"/>
+          <w:szCs w:val="16"/>
+          <w:lang w:eastAsia="pt-BR"/>
+          <w14:ligatures w14:val="none"/>
+        </w:rPr>
+      </w:pPr>
+      <w:r>
+        <w:rPr>
+          <w:rFonts w:ascii="Consolas" w:eastAsia="Times New Roman" w:hAnsi="Consolas" w:cs="Times New Roman"/>
+          <w:color w:val="D4D4D4"/>
+          <w:kern w:val="0"/>
+          <w:sz w:val="16"/>
+          <w:szCs w:val="16"/>
+          <w:lang w:eastAsia="pt-BR"/>
+          <w14:ligatures w14:val="none"/>
+        </w:rPr>
+        <w:t xml:space="preserve">    </w:t>
+      </w:r>
+      <w:proofErr w:type="spellStart"/>
+      <w:r>
+        <w:rPr>
+          <w:rFonts w:ascii="Consolas" w:eastAsia="Times New Roman" w:hAnsi="Consolas" w:cs="Times New Roman"/>
+          <w:color w:val="DCDCAA"/>
+          <w:kern w:val="0"/>
+          <w:sz w:val="16"/>
+          <w:szCs w:val="16"/>
+          <w:lang w:eastAsia="pt-BR"/>
+          <w14:ligatures w14:val="none"/>
+        </w:rPr>
+        <w:t>echo</w:t>
+      </w:r>
+      <w:proofErr w:type="spellEnd"/>
+      <w:r>
+        <w:rPr>
+          <w:rFonts w:ascii="Consolas" w:eastAsia="Times New Roman" w:hAnsi="Consolas" w:cs="Times New Roman"/>
+          <w:color w:val="D4D4D4"/>
+          <w:kern w:val="0"/>
+          <w:sz w:val="16"/>
+          <w:szCs w:val="16"/>
+          <w:lang w:eastAsia="pt-BR"/>
+          <w14:ligatures w14:val="none"/>
+        </w:rPr>
+        <w:t xml:space="preserve"> </w:t>
+      </w:r>
+      <w:r>
+        <w:rPr>
+          <w:rFonts w:ascii="Consolas" w:eastAsia="Times New Roman" w:hAnsi="Consolas" w:cs="Times New Roman"/>
+          <w:color w:val="CE9178"/>
+          <w:kern w:val="0"/>
+          <w:sz w:val="16"/>
+          <w:szCs w:val="16"/>
+          <w:lang w:eastAsia="pt-BR"/>
+          <w14:ligatures w14:val="none"/>
+        </w:rPr>
+        <w:t xml:space="preserve">"Olá </w:t>
+      </w:r>
+      <w:r>
+        <w:rPr>
+          <w:rFonts w:ascii="Consolas" w:eastAsia="Times New Roman" w:hAnsi="Consolas" w:cs="Times New Roman"/>
+          <w:color w:val="9CDCFE"/>
+          <w:kern w:val="0"/>
+          <w:sz w:val="16"/>
+          <w:szCs w:val="16"/>
+          <w:lang w:eastAsia="pt-BR"/>
+          <w14:ligatures w14:val="none"/>
+        </w:rPr>
+        <w:t>$nome</w:t>
+      </w:r>
+      <w:r>
+        <w:rPr>
+          <w:rFonts w:ascii="Consolas" w:eastAsia="Times New Roman" w:hAnsi="Consolas" w:cs="Times New Roman"/>
+          <w:color w:val="CE9178"/>
+          <w:kern w:val="0"/>
+          <w:sz w:val="16"/>
+          <w:szCs w:val="16"/>
+          <w:lang w:eastAsia="pt-BR"/>
+          <w14:ligatures w14:val="none"/>
+        </w:rPr>
+        <w:t xml:space="preserve">, vi que sua cor preferida é </w:t>
+      </w:r>
+      <w:r>
+        <w:rPr>
+          <w:rFonts w:ascii="Consolas" w:eastAsia="Times New Roman" w:hAnsi="Consolas" w:cs="Times New Roman"/>
+          <w:color w:val="9CDCFE"/>
+          <w:kern w:val="0"/>
+          <w:sz w:val="16"/>
+          <w:szCs w:val="16"/>
+          <w:lang w:eastAsia="pt-BR"/>
+          <w14:ligatures w14:val="none"/>
+        </w:rPr>
+        <w:t>$cor</w:t>
+      </w:r>
+      <w:r>
+        <w:rPr>
+          <w:rFonts w:ascii="Consolas" w:eastAsia="Times New Roman" w:hAnsi="Consolas" w:cs="Times New Roman"/>
+          <w:color w:val="CE9178"/>
+          <w:kern w:val="0"/>
+          <w:sz w:val="16"/>
+          <w:szCs w:val="16"/>
+          <w:lang w:eastAsia="pt-BR"/>
+          <w14:ligatures w14:val="none"/>
+        </w:rPr>
+        <w:t xml:space="preserve">, que você possui </w:t>
+      </w:r>
+      <w:r>
+        <w:rPr>
+          <w:rFonts w:ascii="Consolas" w:eastAsia="Times New Roman" w:hAnsi="Consolas" w:cs="Times New Roman"/>
+          <w:color w:val="9CDCFE"/>
+          <w:kern w:val="0"/>
+          <w:sz w:val="16"/>
+          <w:szCs w:val="16"/>
+          <w:lang w:eastAsia="pt-BR"/>
+          <w14:ligatures w14:val="none"/>
+        </w:rPr>
+        <w:t>$idade</w:t>
+      </w:r>
+      <w:r>
+        <w:rPr>
+          <w:rFonts w:ascii="Consolas" w:eastAsia="Times New Roman" w:hAnsi="Consolas" w:cs="Times New Roman"/>
+          <w:color w:val="CE9178"/>
+          <w:kern w:val="0"/>
+          <w:sz w:val="16"/>
+          <w:szCs w:val="16"/>
+          <w:lang w:eastAsia="pt-BR"/>
+          <w14:ligatures w14:val="none"/>
+        </w:rPr>
+        <w:t xml:space="preserve"> anos e que você gosta de </w:t>
+      </w:r>
+      <w:r>
+        <w:rPr>
+          <w:rFonts w:ascii="Consolas" w:eastAsia="Times New Roman" w:hAnsi="Consolas" w:cs="Times New Roman"/>
+          <w:color w:val="9CDCFE"/>
+          <w:kern w:val="0"/>
+          <w:sz w:val="16"/>
+          <w:szCs w:val="16"/>
+          <w:lang w:eastAsia="pt-BR"/>
+          <w14:ligatures w14:val="none"/>
+        </w:rPr>
+        <w:t>$hobby</w:t>
+      </w:r>
+      <w:r>
+        <w:rPr>
+          <w:rFonts w:ascii="Consolas" w:eastAsia="Times New Roman" w:hAnsi="Consolas" w:cs="Times New Roman"/>
+          <w:color w:val="CE9178"/>
+          <w:kern w:val="0"/>
+          <w:sz w:val="16"/>
+          <w:szCs w:val="16"/>
+          <w:lang w:eastAsia="pt-BR"/>
+          <w14:ligatures w14:val="none"/>
+        </w:rPr>
+        <w:t>"</w:t>
+      </w:r>
+    </w:p>
+    <w:p>
+      <w:pPr>
+        <w:jc w:val="both"/>
+        <w:rPr>
+          <w:rFonts w:ascii="Arial" w:hAnsi="Arial" w:cs="Arial"/>
+          <w:sz w:val="24"/>
+          <w:szCs w:val="24"/>
+        </w:rPr>
+      </w:pPr>
     </w:p>
     <w:sectPr>
       <w:pgSz w:w="11906" w:h="16838"/>

</xml_diff>

<commit_message>
introd. ifelse + op. de comparação + prática
</commit_message>
<xml_diff>
--- a/doc/php7.docx
+++ b/doc/php7.docx
@@ -6254,6 +6254,1242 @@
           <w:rFonts w:ascii="Arial" w:hAnsi="Arial" w:cs="Arial"/>
           <w:sz w:val="24"/>
           <w:szCs w:val="24"/>
+        </w:rPr>
+      </w:pPr>
+    </w:p>
+    <w:p>
+      <w:pPr>
+        <w:jc w:val="both"/>
+        <w:rPr>
+          <w:rFonts w:ascii="Arial" w:hAnsi="Arial" w:cs="Arial"/>
+          <w:b/>
+          <w:bCs/>
+          <w:sz w:val="24"/>
+          <w:szCs w:val="24"/>
+        </w:rPr>
+      </w:pPr>
+      <w:r>
+        <w:rPr>
+          <w:rFonts w:ascii="Arial" w:hAnsi="Arial" w:cs="Arial"/>
+          <w:b/>
+          <w:bCs/>
+          <w:sz w:val="24"/>
+          <w:szCs w:val="24"/>
+        </w:rPr>
+        <w:t>Variáveis constantes</w:t>
+      </w:r>
+    </w:p>
+    <w:p>
+      <w:pPr>
+        <w:jc w:val="both"/>
+        <w:rPr>
+          <w:rFonts w:ascii="Arial" w:hAnsi="Arial" w:cs="Arial"/>
+          <w:sz w:val="24"/>
+          <w:szCs w:val="24"/>
+        </w:rPr>
+      </w:pPr>
+      <w:r>
+        <w:rPr>
+          <w:rFonts w:ascii="Arial" w:hAnsi="Arial" w:cs="Arial"/>
+          <w:sz w:val="24"/>
+          <w:szCs w:val="24"/>
+        </w:rPr>
+        <w:t>Variáveis que valores não podem ser alterados.</w:t>
+      </w:r>
+    </w:p>
+    <w:p>
+      <w:pPr>
+        <w:jc w:val="both"/>
+        <w:rPr>
+          <w:rFonts w:ascii="Arial" w:hAnsi="Arial" w:cs="Arial"/>
+          <w:sz w:val="24"/>
+          <w:szCs w:val="24"/>
+        </w:rPr>
+      </w:pPr>
+    </w:p>
+    <w:p>
+      <w:pPr>
+        <w:jc w:val="both"/>
+        <w:rPr>
+          <w:rFonts w:ascii="Arial" w:hAnsi="Arial" w:cs="Arial"/>
+          <w:sz w:val="24"/>
+          <w:szCs w:val="24"/>
+        </w:rPr>
+      </w:pPr>
+      <w:proofErr w:type="spellStart"/>
+      <w:r>
+        <w:rPr>
+          <w:rFonts w:ascii="Arial" w:hAnsi="Arial" w:cs="Arial"/>
+          <w:sz w:val="24"/>
+          <w:szCs w:val="24"/>
+        </w:rPr>
+        <w:t>I</w:t>
+      </w:r>
+      <w:r>
+        <w:rPr>
+          <w:rFonts w:ascii="Arial" w:hAnsi="Arial" w:cs="Arial"/>
+          <w:sz w:val="24"/>
+          <w:szCs w:val="24"/>
+        </w:rPr>
+        <w:t>f</w:t>
+      </w:r>
+      <w:proofErr w:type="spellEnd"/>
+      <w:r>
+        <w:rPr>
+          <w:rFonts w:ascii="Arial" w:hAnsi="Arial" w:cs="Arial"/>
+          <w:sz w:val="24"/>
+          <w:szCs w:val="24"/>
+        </w:rPr>
+        <w:t>/</w:t>
+      </w:r>
+      <w:proofErr w:type="spellStart"/>
+      <w:r>
+        <w:rPr>
+          <w:rFonts w:ascii="Arial" w:hAnsi="Arial" w:cs="Arial"/>
+          <w:sz w:val="24"/>
+          <w:szCs w:val="24"/>
+        </w:rPr>
+        <w:t>else</w:t>
+      </w:r>
+      <w:proofErr w:type="spellEnd"/>
+      <w:r>
+        <w:rPr>
+          <w:rFonts w:ascii="Arial" w:hAnsi="Arial" w:cs="Arial"/>
+          <w:sz w:val="24"/>
+          <w:szCs w:val="24"/>
+        </w:rPr>
+        <w:t xml:space="preserve"> - I</w:t>
+      </w:r>
+      <w:r>
+        <w:rPr>
+          <w:rFonts w:ascii="Arial" w:hAnsi="Arial" w:cs="Arial"/>
+          <w:sz w:val="24"/>
+          <w:szCs w:val="24"/>
+        </w:rPr>
+        <w:t>ntrodução</w:t>
+      </w:r>
+    </w:p>
+    <w:p>
+      <w:pPr>
+        <w:jc w:val="both"/>
+        <w:rPr>
+          <w:rFonts w:ascii="Arial" w:hAnsi="Arial" w:cs="Arial"/>
+          <w:sz w:val="24"/>
+          <w:szCs w:val="24"/>
+        </w:rPr>
+      </w:pPr>
+      <w:r>
+        <w:rPr>
+          <w:rFonts w:ascii="Arial" w:hAnsi="Arial" w:cs="Arial"/>
+          <w:sz w:val="24"/>
+          <w:szCs w:val="24"/>
+        </w:rPr>
+        <w:t>É uma estrutura</w:t>
+      </w:r>
+      <w:r>
+        <w:rPr>
+          <w:rFonts w:ascii="Arial" w:hAnsi="Arial" w:cs="Arial"/>
+          <w:sz w:val="24"/>
+          <w:szCs w:val="24"/>
+        </w:rPr>
+        <w:t xml:space="preserve"> de controle;</w:t>
+      </w:r>
+    </w:p>
+    <w:p>
+      <w:pPr>
+        <w:jc w:val="both"/>
+        <w:rPr>
+          <w:rFonts w:ascii="Arial" w:hAnsi="Arial" w:cs="Arial"/>
+          <w:sz w:val="24"/>
+          <w:szCs w:val="24"/>
+        </w:rPr>
+      </w:pPr>
+      <w:r>
+        <w:rPr>
+          <w:rFonts w:ascii="Arial" w:hAnsi="Arial" w:cs="Arial"/>
+          <w:sz w:val="24"/>
+          <w:szCs w:val="24"/>
+        </w:rPr>
+        <w:t>Nos possibilita com base em uma determinada condição, definir qual fluxo a aplicação vai tomar;</w:t>
+      </w:r>
+    </w:p>
+    <w:p>
+      <w:pPr>
+        <w:jc w:val="both"/>
+        <w:rPr>
+          <w:rFonts w:ascii="Arial" w:hAnsi="Arial" w:cs="Arial"/>
+          <w:sz w:val="24"/>
+          <w:szCs w:val="24"/>
+        </w:rPr>
+      </w:pPr>
+      <w:r>
+        <w:rPr>
+          <w:rFonts w:ascii="Arial" w:hAnsi="Arial" w:cs="Arial"/>
+          <w:sz w:val="24"/>
+          <w:szCs w:val="24"/>
+        </w:rPr>
+        <w:t>Através dele que podem ser feitas verificações para criação de fluxos dentro das nossas aplicações;</w:t>
+      </w:r>
+    </w:p>
+    <w:p>
+      <w:pPr>
+        <w:jc w:val="both"/>
+        <w:rPr>
+          <w:rFonts w:ascii="Arial" w:hAnsi="Arial" w:cs="Arial"/>
+          <w:sz w:val="24"/>
+          <w:szCs w:val="24"/>
+        </w:rPr>
+      </w:pPr>
+      <w:r>
+        <w:rPr>
+          <w:rFonts w:ascii="Arial" w:hAnsi="Arial" w:cs="Arial"/>
+          <w:sz w:val="24"/>
+          <w:szCs w:val="24"/>
+        </w:rPr>
+        <w:t>Verificação que atendam a todos os tipos de possibilidades, pelo menos, todas que puderem ser previstas.</w:t>
+      </w:r>
+    </w:p>
+    <w:p>
+      <w:pPr>
+        <w:jc w:val="both"/>
+        <w:rPr>
+          <w:rFonts w:ascii="Arial" w:hAnsi="Arial" w:cs="Arial"/>
+          <w:b/>
+          <w:bCs/>
+          <w:sz w:val="24"/>
+          <w:szCs w:val="24"/>
+        </w:rPr>
+      </w:pPr>
+      <w:r>
+        <w:rPr>
+          <w:rFonts w:ascii="Arial" w:hAnsi="Arial" w:cs="Arial"/>
+          <w:b/>
+          <w:bCs/>
+          <w:sz w:val="24"/>
+          <w:szCs w:val="24"/>
+        </w:rPr>
+        <w:lastRenderedPageBreak/>
+        <w:t>Operadores de comparação (condicionais)</w:t>
+      </w:r>
+    </w:p>
+    <w:p>
+      <w:pPr>
+        <w:jc w:val="both"/>
+        <w:rPr>
+          <w:rFonts w:ascii="Arial" w:hAnsi="Arial" w:cs="Arial"/>
+          <w:b/>
+          <w:bCs/>
+          <w:sz w:val="24"/>
+          <w:szCs w:val="24"/>
+        </w:rPr>
+      </w:pPr>
+    </w:p>
+    <w:p>
+      <w:pPr>
+        <w:jc w:val="both"/>
+        <w:rPr>
+          <w:rFonts w:ascii="Arial" w:hAnsi="Arial" w:cs="Arial"/>
+          <w:sz w:val="24"/>
+          <w:szCs w:val="24"/>
+        </w:rPr>
+      </w:pPr>
+      <w:r>
+        <w:rPr>
+          <w:rFonts w:ascii="Arial" w:hAnsi="Arial" w:cs="Arial"/>
+          <w:sz w:val="24"/>
+          <w:szCs w:val="24"/>
+        </w:rPr>
+        <w:t xml:space="preserve">Servem para formar as expressões condicionais para o comando </w:t>
+      </w:r>
+      <w:proofErr w:type="spellStart"/>
+      <w:r>
+        <w:rPr>
+          <w:rFonts w:ascii="Arial" w:hAnsi="Arial" w:cs="Arial"/>
+          <w:sz w:val="24"/>
+          <w:szCs w:val="24"/>
+        </w:rPr>
+        <w:t>if</w:t>
+      </w:r>
+      <w:proofErr w:type="spellEnd"/>
+      <w:r>
+        <w:rPr>
+          <w:rFonts w:ascii="Arial" w:hAnsi="Arial" w:cs="Arial"/>
+          <w:sz w:val="24"/>
+          <w:szCs w:val="24"/>
+        </w:rPr>
+        <w:t>.</w:t>
+      </w:r>
+    </w:p>
+    <w:p>
+      <w:pPr>
+        <w:jc w:val="both"/>
+        <w:rPr>
+          <w:rFonts w:ascii="Arial" w:hAnsi="Arial" w:cs="Arial"/>
+          <w:b/>
+          <w:bCs/>
+          <w:i/>
+          <w:iCs/>
+          <w:sz w:val="24"/>
+          <w:szCs w:val="24"/>
+        </w:rPr>
+      </w:pPr>
+      <w:r>
+        <w:rPr>
+          <w:rFonts w:ascii="Arial" w:hAnsi="Arial" w:cs="Arial"/>
+          <w:b/>
+          <w:bCs/>
+          <w:i/>
+          <w:iCs/>
+          <w:sz w:val="24"/>
+          <w:szCs w:val="24"/>
+        </w:rPr>
+        <w:t>Operadores:</w:t>
+      </w:r>
+    </w:p>
+    <w:p>
+      <w:pPr>
+        <w:jc w:val="both"/>
+        <w:rPr>
+          <w:rFonts w:ascii="Arial" w:hAnsi="Arial" w:cs="Arial"/>
+          <w:sz w:val="24"/>
+          <w:szCs w:val="24"/>
+        </w:rPr>
+      </w:pPr>
+      <w:r>
+        <w:rPr>
+          <w:rFonts w:ascii="Arial" w:hAnsi="Arial" w:cs="Arial"/>
+          <w:sz w:val="24"/>
+          <w:szCs w:val="24"/>
+        </w:rPr>
+        <w:t>Igual (</w:t>
+      </w:r>
+      <w:r>
+        <w:rPr>
+          <w:rFonts w:ascii="Arial" w:hAnsi="Arial" w:cs="Arial"/>
+          <w:b/>
+          <w:bCs/>
+          <w:sz w:val="24"/>
+          <w:szCs w:val="24"/>
+        </w:rPr>
+        <w:t>==</w:t>
+      </w:r>
+      <w:r>
+        <w:rPr>
+          <w:rFonts w:ascii="Arial" w:hAnsi="Arial" w:cs="Arial"/>
+          <w:sz w:val="24"/>
+          <w:szCs w:val="24"/>
+        </w:rPr>
+        <w:t>)</w:t>
+      </w:r>
+      <w:r>
+        <w:rPr>
+          <w:rFonts w:ascii="Arial" w:hAnsi="Arial" w:cs="Arial"/>
+          <w:sz w:val="24"/>
+          <w:szCs w:val="24"/>
+        </w:rPr>
+        <w:t>;</w:t>
+      </w:r>
+    </w:p>
+    <w:p>
+      <w:pPr>
+        <w:jc w:val="both"/>
+        <w:rPr>
+          <w:rFonts w:ascii="Arial" w:hAnsi="Arial" w:cs="Arial"/>
+          <w:sz w:val="24"/>
+          <w:szCs w:val="24"/>
+        </w:rPr>
+      </w:pPr>
+      <w:r>
+        <w:rPr>
+          <w:rFonts w:ascii="Arial" w:hAnsi="Arial" w:cs="Arial"/>
+          <w:sz w:val="24"/>
+          <w:szCs w:val="24"/>
+        </w:rPr>
+        <w:t>Idêntico (</w:t>
+      </w:r>
+      <w:r>
+        <w:rPr>
+          <w:rFonts w:ascii="Arial" w:hAnsi="Arial" w:cs="Arial"/>
+          <w:b/>
+          <w:bCs/>
+          <w:sz w:val="24"/>
+          <w:szCs w:val="24"/>
+        </w:rPr>
+        <w:t>===</w:t>
+      </w:r>
+      <w:r>
+        <w:rPr>
+          <w:rFonts w:ascii="Arial" w:hAnsi="Arial" w:cs="Arial"/>
+          <w:sz w:val="24"/>
+          <w:szCs w:val="24"/>
+        </w:rPr>
+        <w:t>)</w:t>
+      </w:r>
+      <w:r>
+        <w:rPr>
+          <w:rFonts w:ascii="Arial" w:hAnsi="Arial" w:cs="Arial"/>
+          <w:sz w:val="24"/>
+          <w:szCs w:val="24"/>
+        </w:rPr>
+        <w:t xml:space="preserve"> – verifica valor e tipo</w:t>
+      </w:r>
+      <w:r>
+        <w:rPr>
+          <w:rFonts w:ascii="Arial" w:hAnsi="Arial" w:cs="Arial"/>
+          <w:sz w:val="24"/>
+          <w:szCs w:val="24"/>
+        </w:rPr>
+        <w:t>;</w:t>
+      </w:r>
+    </w:p>
+    <w:p>
+      <w:pPr>
+        <w:jc w:val="both"/>
+        <w:rPr>
+          <w:rFonts w:ascii="Arial" w:hAnsi="Arial" w:cs="Arial"/>
+          <w:sz w:val="24"/>
+          <w:szCs w:val="24"/>
+        </w:rPr>
+      </w:pPr>
+      <w:r>
+        <w:rPr>
+          <w:rFonts w:ascii="Arial" w:hAnsi="Arial" w:cs="Arial"/>
+          <w:sz w:val="24"/>
+          <w:szCs w:val="24"/>
+        </w:rPr>
+        <w:t xml:space="preserve">Diferente </w:t>
+      </w:r>
+      <w:proofErr w:type="gramStart"/>
+      <w:r>
+        <w:rPr>
+          <w:rFonts w:ascii="Arial" w:hAnsi="Arial" w:cs="Arial"/>
+          <w:sz w:val="24"/>
+          <w:szCs w:val="24"/>
+        </w:rPr>
+        <w:t>(</w:t>
+      </w:r>
+      <w:r>
+        <w:rPr>
+          <w:rFonts w:ascii="Arial" w:hAnsi="Arial" w:cs="Arial"/>
+          <w:b/>
+          <w:bCs/>
+          <w:sz w:val="24"/>
+          <w:szCs w:val="24"/>
+        </w:rPr>
+        <w:t>!=</w:t>
+      </w:r>
+      <w:proofErr w:type="gramEnd"/>
+      <w:r>
+        <w:rPr>
+          <w:rFonts w:ascii="Arial" w:hAnsi="Arial" w:cs="Arial"/>
+          <w:sz w:val="24"/>
+          <w:szCs w:val="24"/>
+        </w:rPr>
+        <w:t>)</w:t>
+      </w:r>
+      <w:r>
+        <w:rPr>
+          <w:rFonts w:ascii="Arial" w:hAnsi="Arial" w:cs="Arial"/>
+          <w:sz w:val="24"/>
+          <w:szCs w:val="24"/>
+        </w:rPr>
+        <w:t>;</w:t>
+      </w:r>
+    </w:p>
+    <w:p>
+      <w:pPr>
+        <w:jc w:val="both"/>
+        <w:rPr>
+          <w:rFonts w:ascii="Arial" w:hAnsi="Arial" w:cs="Arial"/>
+          <w:sz w:val="24"/>
+          <w:szCs w:val="24"/>
+        </w:rPr>
+      </w:pPr>
+      <w:r>
+        <w:rPr>
+          <w:rFonts w:ascii="Arial" w:hAnsi="Arial" w:cs="Arial"/>
+          <w:sz w:val="24"/>
+          <w:szCs w:val="24"/>
+        </w:rPr>
+        <w:t>Diferente (</w:t>
+      </w:r>
+      <w:r>
+        <w:rPr>
+          <w:rFonts w:ascii="Arial" w:hAnsi="Arial" w:cs="Arial"/>
+          <w:b/>
+          <w:bCs/>
+          <w:sz w:val="24"/>
+          <w:szCs w:val="24"/>
+        </w:rPr>
+        <w:t>&lt;&gt;</w:t>
+      </w:r>
+      <w:r>
+        <w:rPr>
+          <w:rFonts w:ascii="Arial" w:hAnsi="Arial" w:cs="Arial"/>
+          <w:sz w:val="24"/>
+          <w:szCs w:val="24"/>
+        </w:rPr>
+        <w:t>)</w:t>
+      </w:r>
+      <w:r>
+        <w:rPr>
+          <w:rFonts w:ascii="Arial" w:hAnsi="Arial" w:cs="Arial"/>
+          <w:sz w:val="24"/>
+          <w:szCs w:val="24"/>
+        </w:rPr>
+        <w:t>;</w:t>
+      </w:r>
+    </w:p>
+    <w:p>
+      <w:pPr>
+        <w:jc w:val="both"/>
+        <w:rPr>
+          <w:rFonts w:ascii="Arial" w:hAnsi="Arial" w:cs="Arial"/>
+          <w:sz w:val="24"/>
+          <w:szCs w:val="24"/>
+        </w:rPr>
+      </w:pPr>
+      <w:r>
+        <w:rPr>
+          <w:rFonts w:ascii="Arial" w:hAnsi="Arial" w:cs="Arial"/>
+          <w:sz w:val="24"/>
+          <w:szCs w:val="24"/>
+        </w:rPr>
+        <w:t xml:space="preserve">Não idêntico </w:t>
+      </w:r>
+      <w:proofErr w:type="gramStart"/>
+      <w:r>
+        <w:rPr>
+          <w:rFonts w:ascii="Arial" w:hAnsi="Arial" w:cs="Arial"/>
+          <w:sz w:val="24"/>
+          <w:szCs w:val="24"/>
+        </w:rPr>
+        <w:t>(</w:t>
+      </w:r>
+      <w:r>
+        <w:rPr>
+          <w:rFonts w:ascii="Arial" w:hAnsi="Arial" w:cs="Arial"/>
+          <w:b/>
+          <w:bCs/>
+          <w:sz w:val="24"/>
+          <w:szCs w:val="24"/>
+        </w:rPr>
+        <w:t>!=</w:t>
+      </w:r>
+      <w:proofErr w:type="gramEnd"/>
+      <w:r>
+        <w:rPr>
+          <w:rFonts w:ascii="Arial" w:hAnsi="Arial" w:cs="Arial"/>
+          <w:b/>
+          <w:bCs/>
+          <w:sz w:val="24"/>
+          <w:szCs w:val="24"/>
+        </w:rPr>
+        <w:t>=</w:t>
+      </w:r>
+      <w:r>
+        <w:rPr>
+          <w:rFonts w:ascii="Arial" w:hAnsi="Arial" w:cs="Arial"/>
+          <w:sz w:val="24"/>
+          <w:szCs w:val="24"/>
+        </w:rPr>
+        <w:t>)</w:t>
+      </w:r>
+      <w:r>
+        <w:rPr>
+          <w:rFonts w:ascii="Arial" w:hAnsi="Arial" w:cs="Arial"/>
+          <w:sz w:val="24"/>
+          <w:szCs w:val="24"/>
+        </w:rPr>
+        <w:t xml:space="preserve"> – verifica se valores são diferentes e de</w:t>
+      </w:r>
+      <w:r>
+        <w:rPr>
+          <w:rFonts w:ascii="Arial" w:hAnsi="Arial" w:cs="Arial"/>
+          <w:b/>
+          <w:bCs/>
+          <w:sz w:val="24"/>
+          <w:szCs w:val="24"/>
+        </w:rPr>
+        <w:t xml:space="preserve"> tipos diferentes</w:t>
+      </w:r>
+      <w:r>
+        <w:rPr>
+          <w:rFonts w:ascii="Arial" w:hAnsi="Arial" w:cs="Arial"/>
+          <w:b/>
+          <w:bCs/>
+          <w:sz w:val="24"/>
+          <w:szCs w:val="24"/>
+        </w:rPr>
+        <w:t>;</w:t>
+      </w:r>
+    </w:p>
+    <w:p>
+      <w:pPr>
+        <w:spacing w:before="240"/>
+        <w:jc w:val="both"/>
+        <w:rPr>
+          <w:rFonts w:ascii="Arial" w:hAnsi="Arial" w:cs="Arial"/>
+          <w:sz w:val="24"/>
+          <w:szCs w:val="24"/>
+        </w:rPr>
+      </w:pPr>
+      <w:r>
+        <w:rPr>
+          <w:rFonts w:ascii="Arial" w:hAnsi="Arial" w:cs="Arial"/>
+          <w:sz w:val="24"/>
+          <w:szCs w:val="24"/>
+        </w:rPr>
+        <w:t>Menor (</w:t>
+      </w:r>
+      <w:r>
+        <w:rPr>
+          <w:rFonts w:ascii="Arial" w:hAnsi="Arial" w:cs="Arial"/>
+          <w:b/>
+          <w:bCs/>
+          <w:sz w:val="24"/>
+          <w:szCs w:val="24"/>
+        </w:rPr>
+        <w:t>&lt;</w:t>
+      </w:r>
+      <w:r>
+        <w:rPr>
+          <w:rFonts w:ascii="Arial" w:hAnsi="Arial" w:cs="Arial"/>
+          <w:sz w:val="24"/>
+          <w:szCs w:val="24"/>
+        </w:rPr>
+        <w:t>)</w:t>
+      </w:r>
+      <w:r>
+        <w:rPr>
+          <w:rFonts w:ascii="Arial" w:hAnsi="Arial" w:cs="Arial"/>
+          <w:sz w:val="24"/>
+          <w:szCs w:val="24"/>
+        </w:rPr>
+        <w:t>;</w:t>
+      </w:r>
+    </w:p>
+    <w:p>
+      <w:pPr>
+        <w:jc w:val="both"/>
+        <w:rPr>
+          <w:rFonts w:ascii="Arial" w:hAnsi="Arial" w:cs="Arial"/>
+          <w:sz w:val="24"/>
+          <w:szCs w:val="24"/>
+        </w:rPr>
+      </w:pPr>
+      <w:r>
+        <w:rPr>
+          <w:rFonts w:ascii="Arial" w:hAnsi="Arial" w:cs="Arial"/>
+          <w:sz w:val="24"/>
+          <w:szCs w:val="24"/>
+        </w:rPr>
+        <w:t>Maior (</w:t>
+      </w:r>
+      <w:r>
+        <w:rPr>
+          <w:rFonts w:ascii="Arial" w:hAnsi="Arial" w:cs="Arial"/>
+          <w:b/>
+          <w:bCs/>
+          <w:sz w:val="24"/>
+          <w:szCs w:val="24"/>
+        </w:rPr>
+        <w:t>&gt;</w:t>
+      </w:r>
+      <w:r>
+        <w:rPr>
+          <w:rFonts w:ascii="Arial" w:hAnsi="Arial" w:cs="Arial"/>
+          <w:sz w:val="24"/>
+          <w:szCs w:val="24"/>
+        </w:rPr>
+        <w:t>)</w:t>
+      </w:r>
+      <w:r>
+        <w:rPr>
+          <w:rFonts w:ascii="Arial" w:hAnsi="Arial" w:cs="Arial"/>
+          <w:sz w:val="24"/>
+          <w:szCs w:val="24"/>
+        </w:rPr>
+        <w:t>;</w:t>
+      </w:r>
+    </w:p>
+    <w:p>
+      <w:pPr>
+        <w:jc w:val="both"/>
+        <w:rPr>
+          <w:rFonts w:ascii="Arial" w:hAnsi="Arial" w:cs="Arial"/>
+          <w:sz w:val="24"/>
+          <w:szCs w:val="24"/>
+        </w:rPr>
+      </w:pPr>
+      <w:r>
+        <w:rPr>
+          <w:rFonts w:ascii="Arial" w:hAnsi="Arial" w:cs="Arial"/>
+          <w:sz w:val="24"/>
+          <w:szCs w:val="24"/>
+        </w:rPr>
+        <w:t>Menor igual (</w:t>
+      </w:r>
+      <w:r>
+        <w:rPr>
+          <w:rFonts w:ascii="Arial" w:hAnsi="Arial" w:cs="Arial"/>
+          <w:b/>
+          <w:bCs/>
+          <w:sz w:val="24"/>
+          <w:szCs w:val="24"/>
+        </w:rPr>
+        <w:t>&lt;=</w:t>
+      </w:r>
+      <w:r>
+        <w:rPr>
+          <w:rFonts w:ascii="Arial" w:hAnsi="Arial" w:cs="Arial"/>
+          <w:sz w:val="24"/>
+          <w:szCs w:val="24"/>
+        </w:rPr>
+        <w:t>)</w:t>
+      </w:r>
+      <w:r>
+        <w:rPr>
+          <w:rFonts w:ascii="Arial" w:hAnsi="Arial" w:cs="Arial"/>
+          <w:sz w:val="24"/>
+          <w:szCs w:val="24"/>
+        </w:rPr>
+        <w:t>;</w:t>
+      </w:r>
+    </w:p>
+    <w:p>
+      <w:pPr>
+        <w:jc w:val="both"/>
+        <w:rPr>
+          <w:rFonts w:ascii="Arial" w:hAnsi="Arial" w:cs="Arial"/>
+          <w:sz w:val="24"/>
+          <w:szCs w:val="24"/>
+        </w:rPr>
+      </w:pPr>
+      <w:r>
+        <w:rPr>
+          <w:rFonts w:ascii="Arial" w:hAnsi="Arial" w:cs="Arial"/>
+          <w:sz w:val="24"/>
+          <w:szCs w:val="24"/>
+        </w:rPr>
+        <w:t>Maior</w:t>
+      </w:r>
+      <w:r>
+        <w:rPr>
+          <w:rFonts w:ascii="Arial" w:hAnsi="Arial" w:cs="Arial"/>
+          <w:sz w:val="24"/>
+          <w:szCs w:val="24"/>
+        </w:rPr>
+        <w:t xml:space="preserve"> ou</w:t>
+      </w:r>
+      <w:r>
+        <w:rPr>
+          <w:rFonts w:ascii="Arial" w:hAnsi="Arial" w:cs="Arial"/>
+          <w:sz w:val="24"/>
+          <w:szCs w:val="24"/>
+        </w:rPr>
+        <w:t xml:space="preserve"> igual (</w:t>
+      </w:r>
+      <w:r>
+        <w:rPr>
+          <w:rFonts w:ascii="Arial" w:hAnsi="Arial" w:cs="Arial"/>
+          <w:b/>
+          <w:bCs/>
+          <w:sz w:val="24"/>
+          <w:szCs w:val="24"/>
+        </w:rPr>
+        <w:t>&gt;=</w:t>
+      </w:r>
+      <w:r>
+        <w:rPr>
+          <w:rFonts w:ascii="Arial" w:hAnsi="Arial" w:cs="Arial"/>
+          <w:sz w:val="24"/>
+          <w:szCs w:val="24"/>
+        </w:rPr>
+        <w:t>)</w:t>
+      </w:r>
+      <w:r>
+        <w:rPr>
+          <w:rFonts w:ascii="Arial" w:hAnsi="Arial" w:cs="Arial"/>
+          <w:sz w:val="24"/>
+          <w:szCs w:val="24"/>
+        </w:rPr>
+        <w:t>.</w:t>
+      </w:r>
+    </w:p>
+    <w:p>
+      <w:pPr>
+        <w:jc w:val="both"/>
+        <w:rPr>
+          <w:rFonts w:ascii="Arial" w:hAnsi="Arial" w:cs="Arial"/>
+          <w:sz w:val="24"/>
+          <w:szCs w:val="24"/>
+        </w:rPr>
+      </w:pPr>
+    </w:p>
+    <w:p>
+      <w:pPr>
+        <w:shd w:val="clear" w:color="auto" w:fill="1F1F1F"/>
+        <w:spacing w:after="0" w:line="240" w:lineRule="auto"/>
+        <w:rPr>
+          <w:rFonts w:ascii="Consolas" w:eastAsia="Times New Roman" w:hAnsi="Consolas" w:cs="Times New Roman"/>
+          <w:color w:val="CCCCCC"/>
+          <w:kern w:val="0"/>
+          <w:sz w:val="16"/>
+          <w:szCs w:val="16"/>
+          <w:lang w:eastAsia="pt-BR"/>
+          <w14:ligatures w14:val="none"/>
+        </w:rPr>
+      </w:pPr>
+      <w:proofErr w:type="spellStart"/>
+      <w:r>
+        <w:rPr>
+          <w:rFonts w:ascii="Consolas" w:eastAsia="Times New Roman" w:hAnsi="Consolas" w:cs="Times New Roman"/>
+          <w:color w:val="C586C0"/>
+          <w:kern w:val="0"/>
+          <w:sz w:val="16"/>
+          <w:szCs w:val="16"/>
+          <w:lang w:eastAsia="pt-BR"/>
+          <w14:ligatures w14:val="none"/>
+        </w:rPr>
+        <w:t>if</w:t>
+      </w:r>
+      <w:proofErr w:type="spellEnd"/>
+      <w:r>
+        <w:rPr>
+          <w:rFonts w:ascii="Consolas" w:eastAsia="Times New Roman" w:hAnsi="Consolas" w:cs="Times New Roman"/>
+          <w:color w:val="D4D4D4"/>
+          <w:kern w:val="0"/>
+          <w:sz w:val="16"/>
+          <w:szCs w:val="16"/>
+          <w:lang w:eastAsia="pt-BR"/>
+          <w14:ligatures w14:val="none"/>
+        </w:rPr>
+        <w:t xml:space="preserve"> (</w:t>
+      </w:r>
+      <w:r>
+        <w:rPr>
+          <w:rFonts w:ascii="Consolas" w:eastAsia="Times New Roman" w:hAnsi="Consolas" w:cs="Times New Roman"/>
+          <w:color w:val="B5CEA8"/>
+          <w:kern w:val="0"/>
+          <w:sz w:val="16"/>
+          <w:szCs w:val="16"/>
+          <w:lang w:eastAsia="pt-BR"/>
+          <w14:ligatures w14:val="none"/>
+        </w:rPr>
+        <w:t>1</w:t>
+      </w:r>
+      <w:r>
+        <w:rPr>
+          <w:rFonts w:ascii="Consolas" w:eastAsia="Times New Roman" w:hAnsi="Consolas" w:cs="Times New Roman"/>
+          <w:color w:val="D4D4D4"/>
+          <w:kern w:val="0"/>
+          <w:sz w:val="16"/>
+          <w:szCs w:val="16"/>
+          <w:lang w:eastAsia="pt-BR"/>
+          <w14:ligatures w14:val="none"/>
+        </w:rPr>
+        <w:t xml:space="preserve"> &gt;= </w:t>
+      </w:r>
+      <w:r>
+        <w:rPr>
+          <w:rFonts w:ascii="Consolas" w:eastAsia="Times New Roman" w:hAnsi="Consolas" w:cs="Times New Roman"/>
+          <w:color w:val="B5CEA8"/>
+          <w:kern w:val="0"/>
+          <w:sz w:val="16"/>
+          <w:szCs w:val="16"/>
+          <w:lang w:eastAsia="pt-BR"/>
+          <w14:ligatures w14:val="none"/>
+        </w:rPr>
+        <w:t>2</w:t>
+      </w:r>
+      <w:r>
+        <w:rPr>
+          <w:rFonts w:ascii="Consolas" w:eastAsia="Times New Roman" w:hAnsi="Consolas" w:cs="Times New Roman"/>
+          <w:color w:val="D4D4D4"/>
+          <w:kern w:val="0"/>
+          <w:sz w:val="16"/>
+          <w:szCs w:val="16"/>
+          <w:lang w:eastAsia="pt-BR"/>
+          <w14:ligatures w14:val="none"/>
+        </w:rPr>
+        <w:t>) {</w:t>
+      </w:r>
+    </w:p>
+    <w:p>
+      <w:pPr>
+        <w:shd w:val="clear" w:color="auto" w:fill="1F1F1F"/>
+        <w:spacing w:after="0" w:line="240" w:lineRule="auto"/>
+        <w:rPr>
+          <w:rFonts w:ascii="Consolas" w:eastAsia="Times New Roman" w:hAnsi="Consolas" w:cs="Times New Roman"/>
+          <w:color w:val="CCCCCC"/>
+          <w:kern w:val="0"/>
+          <w:sz w:val="16"/>
+          <w:szCs w:val="16"/>
+          <w:lang w:eastAsia="pt-BR"/>
+          <w14:ligatures w14:val="none"/>
+        </w:rPr>
+      </w:pPr>
+      <w:r>
+        <w:rPr>
+          <w:rFonts w:ascii="Consolas" w:eastAsia="Times New Roman" w:hAnsi="Consolas" w:cs="Times New Roman"/>
+          <w:color w:val="D4D4D4"/>
+          <w:kern w:val="0"/>
+          <w:sz w:val="16"/>
+          <w:szCs w:val="16"/>
+          <w:lang w:eastAsia="pt-BR"/>
+          <w14:ligatures w14:val="none"/>
+        </w:rPr>
+        <w:t xml:space="preserve">        </w:t>
+      </w:r>
+      <w:proofErr w:type="spellStart"/>
+      <w:r>
+        <w:rPr>
+          <w:rFonts w:ascii="Consolas" w:eastAsia="Times New Roman" w:hAnsi="Consolas" w:cs="Times New Roman"/>
+          <w:color w:val="DCDCAA"/>
+          <w:kern w:val="0"/>
+          <w:sz w:val="16"/>
+          <w:szCs w:val="16"/>
+          <w:lang w:eastAsia="pt-BR"/>
+          <w14:ligatures w14:val="none"/>
+        </w:rPr>
+        <w:t>echo</w:t>
+      </w:r>
+      <w:proofErr w:type="spellEnd"/>
+      <w:r>
+        <w:rPr>
+          <w:rFonts w:ascii="Consolas" w:eastAsia="Times New Roman" w:hAnsi="Consolas" w:cs="Times New Roman"/>
+          <w:color w:val="D4D4D4"/>
+          <w:kern w:val="0"/>
+          <w:sz w:val="16"/>
+          <w:szCs w:val="16"/>
+          <w:lang w:eastAsia="pt-BR"/>
+          <w14:ligatures w14:val="none"/>
+        </w:rPr>
+        <w:t xml:space="preserve"> </w:t>
+      </w:r>
+      <w:r>
+        <w:rPr>
+          <w:rFonts w:ascii="Consolas" w:eastAsia="Times New Roman" w:hAnsi="Consolas" w:cs="Times New Roman"/>
+          <w:color w:val="CE9178"/>
+          <w:kern w:val="0"/>
+          <w:sz w:val="16"/>
+          <w:szCs w:val="16"/>
+          <w:lang w:eastAsia="pt-BR"/>
+          <w14:ligatures w14:val="none"/>
+        </w:rPr>
+        <w:t>'Verdadeiro'</w:t>
+      </w:r>
+      <w:r>
+        <w:rPr>
+          <w:rFonts w:ascii="Consolas" w:eastAsia="Times New Roman" w:hAnsi="Consolas" w:cs="Times New Roman"/>
+          <w:color w:val="D4D4D4"/>
+          <w:kern w:val="0"/>
+          <w:sz w:val="16"/>
+          <w:szCs w:val="16"/>
+          <w:lang w:eastAsia="pt-BR"/>
+          <w14:ligatures w14:val="none"/>
+        </w:rPr>
+        <w:t>;</w:t>
+      </w:r>
+    </w:p>
+    <w:p>
+      <w:pPr>
+        <w:shd w:val="clear" w:color="auto" w:fill="1F1F1F"/>
+        <w:spacing w:after="0" w:line="240" w:lineRule="auto"/>
+        <w:rPr>
+          <w:rFonts w:ascii="Consolas" w:eastAsia="Times New Roman" w:hAnsi="Consolas" w:cs="Times New Roman"/>
+          <w:color w:val="CCCCCC"/>
+          <w:kern w:val="0"/>
+          <w:sz w:val="16"/>
+          <w:szCs w:val="16"/>
+          <w:lang w:eastAsia="pt-BR"/>
+          <w14:ligatures w14:val="none"/>
+        </w:rPr>
+      </w:pPr>
+      <w:r>
+        <w:rPr>
+          <w:rFonts w:ascii="Consolas" w:eastAsia="Times New Roman" w:hAnsi="Consolas" w:cs="Times New Roman"/>
+          <w:color w:val="D4D4D4"/>
+          <w:kern w:val="0"/>
+          <w:sz w:val="16"/>
+          <w:szCs w:val="16"/>
+          <w:lang w:eastAsia="pt-BR"/>
+          <w14:ligatures w14:val="none"/>
+        </w:rPr>
+        <w:t xml:space="preserve">    } </w:t>
+      </w:r>
+      <w:proofErr w:type="spellStart"/>
+      <w:r>
+        <w:rPr>
+          <w:rFonts w:ascii="Consolas" w:eastAsia="Times New Roman" w:hAnsi="Consolas" w:cs="Times New Roman"/>
+          <w:color w:val="C586C0"/>
+          <w:kern w:val="0"/>
+          <w:sz w:val="16"/>
+          <w:szCs w:val="16"/>
+          <w:lang w:eastAsia="pt-BR"/>
+          <w14:ligatures w14:val="none"/>
+        </w:rPr>
+        <w:t>else</w:t>
+      </w:r>
+      <w:proofErr w:type="spellEnd"/>
+      <w:r>
+        <w:rPr>
+          <w:rFonts w:ascii="Consolas" w:eastAsia="Times New Roman" w:hAnsi="Consolas" w:cs="Times New Roman"/>
+          <w:color w:val="D4D4D4"/>
+          <w:kern w:val="0"/>
+          <w:sz w:val="16"/>
+          <w:szCs w:val="16"/>
+          <w:lang w:eastAsia="pt-BR"/>
+          <w14:ligatures w14:val="none"/>
+        </w:rPr>
+        <w:t xml:space="preserve"> {</w:t>
+      </w:r>
+    </w:p>
+    <w:p>
+      <w:pPr>
+        <w:shd w:val="clear" w:color="auto" w:fill="1F1F1F"/>
+        <w:spacing w:after="0" w:line="240" w:lineRule="auto"/>
+        <w:rPr>
+          <w:rFonts w:ascii="Consolas" w:eastAsia="Times New Roman" w:hAnsi="Consolas" w:cs="Times New Roman"/>
+          <w:color w:val="CCCCCC"/>
+          <w:kern w:val="0"/>
+          <w:sz w:val="16"/>
+          <w:szCs w:val="16"/>
+          <w:lang w:eastAsia="pt-BR"/>
+          <w14:ligatures w14:val="none"/>
+        </w:rPr>
+      </w:pPr>
+      <w:r>
+        <w:rPr>
+          <w:rFonts w:ascii="Consolas" w:eastAsia="Times New Roman" w:hAnsi="Consolas" w:cs="Times New Roman"/>
+          <w:color w:val="D4D4D4"/>
+          <w:kern w:val="0"/>
+          <w:sz w:val="16"/>
+          <w:szCs w:val="16"/>
+          <w:lang w:eastAsia="pt-BR"/>
+          <w14:ligatures w14:val="none"/>
+        </w:rPr>
+        <w:t xml:space="preserve">        </w:t>
+      </w:r>
+      <w:proofErr w:type="spellStart"/>
+      <w:r>
+        <w:rPr>
+          <w:rFonts w:ascii="Consolas" w:eastAsia="Times New Roman" w:hAnsi="Consolas" w:cs="Times New Roman"/>
+          <w:color w:val="DCDCAA"/>
+          <w:kern w:val="0"/>
+          <w:sz w:val="16"/>
+          <w:szCs w:val="16"/>
+          <w:lang w:eastAsia="pt-BR"/>
+          <w14:ligatures w14:val="none"/>
+        </w:rPr>
+        <w:t>echo</w:t>
+      </w:r>
+      <w:proofErr w:type="spellEnd"/>
+      <w:r>
+        <w:rPr>
+          <w:rFonts w:ascii="Consolas" w:eastAsia="Times New Roman" w:hAnsi="Consolas" w:cs="Times New Roman"/>
+          <w:color w:val="D4D4D4"/>
+          <w:kern w:val="0"/>
+          <w:sz w:val="16"/>
+          <w:szCs w:val="16"/>
+          <w:lang w:eastAsia="pt-BR"/>
+          <w14:ligatures w14:val="none"/>
+        </w:rPr>
+        <w:t xml:space="preserve"> </w:t>
+      </w:r>
+      <w:r>
+        <w:rPr>
+          <w:rFonts w:ascii="Consolas" w:eastAsia="Times New Roman" w:hAnsi="Consolas" w:cs="Times New Roman"/>
+          <w:color w:val="CE9178"/>
+          <w:kern w:val="0"/>
+          <w:sz w:val="16"/>
+          <w:szCs w:val="16"/>
+          <w:lang w:eastAsia="pt-BR"/>
+          <w14:ligatures w14:val="none"/>
+        </w:rPr>
+        <w:t>'Falso'</w:t>
+      </w:r>
+      <w:r>
+        <w:rPr>
+          <w:rFonts w:ascii="Consolas" w:eastAsia="Times New Roman" w:hAnsi="Consolas" w:cs="Times New Roman"/>
+          <w:color w:val="D4D4D4"/>
+          <w:kern w:val="0"/>
+          <w:sz w:val="16"/>
+          <w:szCs w:val="16"/>
+          <w:lang w:eastAsia="pt-BR"/>
+          <w14:ligatures w14:val="none"/>
+        </w:rPr>
+        <w:t>;</w:t>
+      </w:r>
+    </w:p>
+    <w:p>
+      <w:pPr>
+        <w:shd w:val="clear" w:color="auto" w:fill="1F1F1F"/>
+        <w:spacing w:after="0" w:line="240" w:lineRule="auto"/>
+        <w:rPr>
+          <w:rFonts w:ascii="Consolas" w:eastAsia="Times New Roman" w:hAnsi="Consolas" w:cs="Times New Roman"/>
+          <w:color w:val="D4D4D4"/>
+          <w:kern w:val="0"/>
+          <w:sz w:val="16"/>
+          <w:szCs w:val="16"/>
+          <w:lang w:eastAsia="pt-BR"/>
+          <w14:ligatures w14:val="none"/>
+        </w:rPr>
+      </w:pPr>
+      <w:r>
+        <w:rPr>
+          <w:rFonts w:ascii="Consolas" w:eastAsia="Times New Roman" w:hAnsi="Consolas" w:cs="Times New Roman"/>
+          <w:color w:val="D4D4D4"/>
+          <w:kern w:val="0"/>
+          <w:sz w:val="16"/>
+          <w:szCs w:val="16"/>
+          <w:lang w:eastAsia="pt-BR"/>
+          <w14:ligatures w14:val="none"/>
+        </w:rPr>
+        <w:t>    }</w:t>
+      </w:r>
+    </w:p>
+    <w:p>
+      <w:pPr>
+        <w:shd w:val="clear" w:color="auto" w:fill="1F1F1F"/>
+        <w:spacing w:after="0" w:line="240" w:lineRule="auto"/>
+        <w:rPr>
+          <w:rFonts w:ascii="Consolas" w:eastAsia="Times New Roman" w:hAnsi="Consolas" w:cs="Times New Roman"/>
+          <w:color w:val="CCCCCC"/>
+          <w:kern w:val="0"/>
+          <w:sz w:val="16"/>
+          <w:szCs w:val="16"/>
+          <w:lang w:eastAsia="pt-BR"/>
+          <w14:ligatures w14:val="none"/>
+        </w:rPr>
+      </w:pPr>
+    </w:p>
+    <w:p>
+      <w:pPr>
+        <w:shd w:val="clear" w:color="auto" w:fill="1F1F1F"/>
+        <w:spacing w:after="0" w:line="240" w:lineRule="auto"/>
+        <w:rPr>
+          <w:rFonts w:ascii="Consolas" w:eastAsia="Times New Roman" w:hAnsi="Consolas" w:cs="Times New Roman"/>
+          <w:color w:val="CCCCCC"/>
+          <w:kern w:val="0"/>
+          <w:sz w:val="16"/>
+          <w:szCs w:val="16"/>
+          <w:lang w:eastAsia="pt-BR"/>
+          <w14:ligatures w14:val="none"/>
+        </w:rPr>
+      </w:pPr>
+      <w:r>
+        <w:rPr>
+          <w:rFonts w:ascii="Consolas" w:eastAsia="Times New Roman" w:hAnsi="Consolas" w:cs="Times New Roman"/>
+          <w:color w:val="D4D4D4"/>
+          <w:kern w:val="0"/>
+          <w:sz w:val="16"/>
+          <w:szCs w:val="16"/>
+          <w:lang w:eastAsia="pt-BR"/>
+          <w14:ligatures w14:val="none"/>
+        </w:rPr>
+        <w:t xml:space="preserve">    </w:t>
+      </w:r>
+      <w:r>
+        <w:rPr>
+          <w:rFonts w:ascii="Consolas" w:eastAsia="Times New Roman" w:hAnsi="Consolas" w:cs="Times New Roman"/>
+          <w:color w:val="6A9955"/>
+          <w:kern w:val="0"/>
+          <w:sz w:val="16"/>
+          <w:szCs w:val="16"/>
+          <w:lang w:eastAsia="pt-BR"/>
+          <w14:ligatures w14:val="none"/>
+        </w:rPr>
+        <w:t>//</w:t>
+      </w:r>
+      <w:proofErr w:type="spellStart"/>
+      <w:r>
+        <w:rPr>
+          <w:rFonts w:ascii="Consolas" w:eastAsia="Times New Roman" w:hAnsi="Consolas" w:cs="Times New Roman"/>
+          <w:color w:val="6A9955"/>
+          <w:kern w:val="0"/>
+          <w:sz w:val="16"/>
+          <w:szCs w:val="16"/>
+          <w:lang w:eastAsia="pt-BR"/>
+          <w14:ligatures w14:val="none"/>
+        </w:rPr>
+        <w:t>identico</w:t>
+      </w:r>
+      <w:proofErr w:type="spellEnd"/>
+      <w:r>
+        <w:rPr>
+          <w:rFonts w:ascii="Consolas" w:eastAsia="Times New Roman" w:hAnsi="Consolas" w:cs="Times New Roman"/>
+          <w:color w:val="6A9955"/>
+          <w:kern w:val="0"/>
+          <w:sz w:val="16"/>
+          <w:szCs w:val="16"/>
+          <w:lang w:eastAsia="pt-BR"/>
+          <w14:ligatures w14:val="none"/>
+        </w:rPr>
+        <w:t xml:space="preserve"> e </w:t>
+      </w:r>
+      <w:proofErr w:type="spellStart"/>
+      <w:r>
+        <w:rPr>
+          <w:rFonts w:ascii="Consolas" w:eastAsia="Times New Roman" w:hAnsi="Consolas" w:cs="Times New Roman"/>
+          <w:color w:val="6A9955"/>
+          <w:kern w:val="0"/>
+          <w:sz w:val="16"/>
+          <w:szCs w:val="16"/>
+          <w:lang w:eastAsia="pt-BR"/>
+          <w14:ligatures w14:val="none"/>
+        </w:rPr>
+        <w:t>nao</w:t>
+      </w:r>
+      <w:proofErr w:type="spellEnd"/>
+      <w:r>
+        <w:rPr>
+          <w:rFonts w:ascii="Consolas" w:eastAsia="Times New Roman" w:hAnsi="Consolas" w:cs="Times New Roman"/>
+          <w:color w:val="6A9955"/>
+          <w:kern w:val="0"/>
+          <w:sz w:val="16"/>
+          <w:szCs w:val="16"/>
+          <w:lang w:eastAsia="pt-BR"/>
+          <w14:ligatures w14:val="none"/>
+        </w:rPr>
+        <w:t xml:space="preserve"> </w:t>
+      </w:r>
+      <w:proofErr w:type="spellStart"/>
+      <w:r>
+        <w:rPr>
+          <w:rFonts w:ascii="Consolas" w:eastAsia="Times New Roman" w:hAnsi="Consolas" w:cs="Times New Roman"/>
+          <w:color w:val="6A9955"/>
+          <w:kern w:val="0"/>
+          <w:sz w:val="16"/>
+          <w:szCs w:val="16"/>
+          <w:lang w:eastAsia="pt-BR"/>
+          <w14:ligatures w14:val="none"/>
+        </w:rPr>
+        <w:t>identico</w:t>
+      </w:r>
+      <w:proofErr w:type="spellEnd"/>
+      <w:r>
+        <w:rPr>
+          <w:rFonts w:ascii="Consolas" w:eastAsia="Times New Roman" w:hAnsi="Consolas" w:cs="Times New Roman"/>
+          <w:color w:val="6A9955"/>
+          <w:kern w:val="0"/>
+          <w:sz w:val="16"/>
+          <w:szCs w:val="16"/>
+          <w:lang w:eastAsia="pt-BR"/>
+          <w14:ligatures w14:val="none"/>
+        </w:rPr>
+        <w:t xml:space="preserve"> verifica valores e tipos</w:t>
+      </w:r>
+    </w:p>
+    <w:p>
+      <w:pPr>
+        <w:spacing w:line="240" w:lineRule="auto"/>
+        <w:jc w:val="both"/>
+        <w:rPr>
+          <w:rFonts w:ascii="Arial" w:hAnsi="Arial" w:cs="Arial"/>
+          <w:sz w:val="16"/>
+          <w:szCs w:val="16"/>
         </w:rPr>
       </w:pPr>
     </w:p>

</xml_diff>

<commit_message>
praticando ifelse /operadores cm uma situação real
</commit_message>
<xml_diff>
--- a/doc/php7.docx
+++ b/doc/php7.docx
@@ -9424,6 +9424,1590 @@
           <w14:ligatures w14:val="none"/>
         </w:rPr>
       </w:pPr>
+    </w:p>
+    <w:p>
+      <w:pPr>
+        <w:spacing w:line="240" w:lineRule="auto"/>
+        <w:jc w:val="both"/>
+        <w:rPr>
+          <w:rFonts w:ascii="Arial" w:hAnsi="Arial" w:cs="Arial"/>
+          <w:sz w:val="24"/>
+          <w:szCs w:val="24"/>
+        </w:rPr>
+      </w:pPr>
+    </w:p>
+    <w:p>
+      <w:pPr>
+        <w:spacing w:line="240" w:lineRule="auto"/>
+        <w:jc w:val="both"/>
+        <w:rPr>
+          <w:rFonts w:ascii="Arial" w:hAnsi="Arial" w:cs="Arial"/>
+          <w:b/>
+          <w:bCs/>
+          <w:i/>
+          <w:iCs/>
+          <w:sz w:val="24"/>
+          <w:szCs w:val="24"/>
+        </w:rPr>
+      </w:pPr>
+      <w:r>
+        <w:rPr>
+          <w:rFonts w:ascii="Arial" w:hAnsi="Arial" w:cs="Arial"/>
+          <w:b/>
+          <w:bCs/>
+          <w:i/>
+          <w:iCs/>
+          <w:sz w:val="24"/>
+          <w:szCs w:val="24"/>
+        </w:rPr>
+        <w:t>Praticando</w:t>
+      </w:r>
+      <w:r>
+        <w:rPr>
+          <w:rFonts w:ascii="Arial" w:hAnsi="Arial" w:cs="Arial"/>
+          <w:b/>
+          <w:bCs/>
+          <w:i/>
+          <w:iCs/>
+          <w:sz w:val="24"/>
+          <w:szCs w:val="24"/>
+        </w:rPr>
+        <w:t xml:space="preserve"> </w:t>
+      </w:r>
+      <w:proofErr w:type="spellStart"/>
+      <w:r>
+        <w:rPr>
+          <w:rFonts w:ascii="Arial" w:hAnsi="Arial" w:cs="Arial"/>
+          <w:b/>
+          <w:bCs/>
+          <w:i/>
+          <w:iCs/>
+          <w:sz w:val="24"/>
+          <w:szCs w:val="24"/>
+        </w:rPr>
+        <w:t>If</w:t>
+      </w:r>
+      <w:proofErr w:type="spellEnd"/>
+      <w:r>
+        <w:rPr>
+          <w:rFonts w:ascii="Arial" w:hAnsi="Arial" w:cs="Arial"/>
+          <w:b/>
+          <w:bCs/>
+          <w:i/>
+          <w:iCs/>
+          <w:sz w:val="24"/>
+          <w:szCs w:val="24"/>
+        </w:rPr>
+        <w:t>/</w:t>
+      </w:r>
+      <w:proofErr w:type="spellStart"/>
+      <w:r>
+        <w:rPr>
+          <w:rFonts w:ascii="Arial" w:hAnsi="Arial" w:cs="Arial"/>
+          <w:b/>
+          <w:bCs/>
+          <w:i/>
+          <w:iCs/>
+          <w:sz w:val="24"/>
+          <w:szCs w:val="24"/>
+        </w:rPr>
+        <w:t>else</w:t>
+      </w:r>
+      <w:proofErr w:type="spellEnd"/>
+      <w:r>
+        <w:rPr>
+          <w:rFonts w:ascii="Arial" w:hAnsi="Arial" w:cs="Arial"/>
+          <w:b/>
+          <w:bCs/>
+          <w:i/>
+          <w:iCs/>
+          <w:sz w:val="24"/>
+          <w:szCs w:val="24"/>
+        </w:rPr>
+        <w:t xml:space="preserve"> e operadores</w:t>
+      </w:r>
+    </w:p>
+    <w:p>
+      <w:pPr>
+        <w:shd w:val="clear" w:color="auto" w:fill="1F1F1F"/>
+        <w:spacing w:after="0" w:line="240" w:lineRule="auto"/>
+        <w:rPr>
+          <w:rFonts w:ascii="Consolas" w:eastAsia="Times New Roman" w:hAnsi="Consolas" w:cs="Times New Roman"/>
+          <w:color w:val="CCCCCC"/>
+          <w:kern w:val="0"/>
+          <w:sz w:val="16"/>
+          <w:szCs w:val="16"/>
+          <w:lang w:eastAsia="pt-BR"/>
+          <w14:ligatures w14:val="none"/>
+        </w:rPr>
+      </w:pPr>
+      <w:r>
+        <w:rPr>
+          <w:rFonts w:ascii="Consolas" w:eastAsia="Times New Roman" w:hAnsi="Consolas" w:cs="Times New Roman"/>
+          <w:color w:val="CCCCCC"/>
+          <w:kern w:val="0"/>
+          <w:sz w:val="16"/>
+          <w:szCs w:val="16"/>
+          <w:lang w:eastAsia="pt-BR"/>
+          <w14:ligatures w14:val="none"/>
+        </w:rPr>
+        <w:t> </w:t>
+      </w:r>
+      <w:r>
+        <w:rPr>
+          <w:rFonts w:ascii="Consolas" w:eastAsia="Times New Roman" w:hAnsi="Consolas" w:cs="Times New Roman"/>
+          <w:color w:val="569CD6"/>
+          <w:kern w:val="0"/>
+          <w:sz w:val="16"/>
+          <w:szCs w:val="16"/>
+          <w:lang w:eastAsia="pt-BR"/>
+          <w14:ligatures w14:val="none"/>
+        </w:rPr>
+        <w:t>&lt;?</w:t>
+      </w:r>
+      <w:proofErr w:type="spellStart"/>
+      <w:r>
+        <w:rPr>
+          <w:rFonts w:ascii="Consolas" w:eastAsia="Times New Roman" w:hAnsi="Consolas" w:cs="Times New Roman"/>
+          <w:color w:val="569CD6"/>
+          <w:kern w:val="0"/>
+          <w:sz w:val="16"/>
+          <w:szCs w:val="16"/>
+          <w:lang w:eastAsia="pt-BR"/>
+          <w14:ligatures w14:val="none"/>
+        </w:rPr>
+        <w:t>php</w:t>
+      </w:r>
+      <w:proofErr w:type="spellEnd"/>
+    </w:p>
+    <w:p>
+      <w:pPr>
+        <w:shd w:val="clear" w:color="auto" w:fill="1F1F1F"/>
+        <w:spacing w:after="0" w:line="240" w:lineRule="auto"/>
+        <w:rPr>
+          <w:rFonts w:ascii="Consolas" w:eastAsia="Times New Roman" w:hAnsi="Consolas" w:cs="Times New Roman"/>
+          <w:color w:val="CCCCCC"/>
+          <w:kern w:val="0"/>
+          <w:sz w:val="16"/>
+          <w:szCs w:val="16"/>
+          <w:lang w:eastAsia="pt-BR"/>
+          <w14:ligatures w14:val="none"/>
+        </w:rPr>
+      </w:pPr>
+      <w:r>
+        <w:rPr>
+          <w:rFonts w:ascii="Consolas" w:eastAsia="Times New Roman" w:hAnsi="Consolas" w:cs="Times New Roman"/>
+          <w:color w:val="9CDCFE"/>
+          <w:kern w:val="0"/>
+          <w:sz w:val="16"/>
+          <w:szCs w:val="16"/>
+          <w:lang w:eastAsia="pt-BR"/>
+          <w14:ligatures w14:val="none"/>
+        </w:rPr>
+        <w:t>$</w:t>
+      </w:r>
+      <w:proofErr w:type="spellStart"/>
+      <w:r>
+        <w:rPr>
+          <w:rFonts w:ascii="Consolas" w:eastAsia="Times New Roman" w:hAnsi="Consolas" w:cs="Times New Roman"/>
+          <w:color w:val="9CDCFE"/>
+          <w:kern w:val="0"/>
+          <w:sz w:val="16"/>
+          <w:szCs w:val="16"/>
+          <w:lang w:eastAsia="pt-BR"/>
+          <w14:ligatures w14:val="none"/>
+        </w:rPr>
+        <w:t>usuariopossui_cartaoloja</w:t>
+      </w:r>
+      <w:proofErr w:type="spellEnd"/>
+      <w:r>
+        <w:rPr>
+          <w:rFonts w:ascii="Consolas" w:eastAsia="Times New Roman" w:hAnsi="Consolas" w:cs="Times New Roman"/>
+          <w:color w:val="D4D4D4"/>
+          <w:kern w:val="0"/>
+          <w:sz w:val="16"/>
+          <w:szCs w:val="16"/>
+          <w:lang w:eastAsia="pt-BR"/>
+          <w14:ligatures w14:val="none"/>
+        </w:rPr>
+        <w:t xml:space="preserve"> = </w:t>
+      </w:r>
+      <w:proofErr w:type="spellStart"/>
+      <w:r>
+        <w:rPr>
+          <w:rFonts w:ascii="Consolas" w:eastAsia="Times New Roman" w:hAnsi="Consolas" w:cs="Times New Roman"/>
+          <w:color w:val="569CD6"/>
+          <w:kern w:val="0"/>
+          <w:sz w:val="16"/>
+          <w:szCs w:val="16"/>
+          <w:lang w:eastAsia="pt-BR"/>
+          <w14:ligatures w14:val="none"/>
+        </w:rPr>
+        <w:t>true</w:t>
+      </w:r>
+      <w:proofErr w:type="spellEnd"/>
+      <w:r>
+        <w:rPr>
+          <w:rFonts w:ascii="Consolas" w:eastAsia="Times New Roman" w:hAnsi="Consolas" w:cs="Times New Roman"/>
+          <w:color w:val="D4D4D4"/>
+          <w:kern w:val="0"/>
+          <w:sz w:val="16"/>
+          <w:szCs w:val="16"/>
+          <w:lang w:eastAsia="pt-BR"/>
+          <w14:ligatures w14:val="none"/>
+        </w:rPr>
+        <w:t>;</w:t>
+      </w:r>
+    </w:p>
+    <w:p>
+      <w:pPr>
+        <w:shd w:val="clear" w:color="auto" w:fill="1F1F1F"/>
+        <w:spacing w:after="0" w:line="240" w:lineRule="auto"/>
+        <w:rPr>
+          <w:rFonts w:ascii="Consolas" w:eastAsia="Times New Roman" w:hAnsi="Consolas" w:cs="Times New Roman"/>
+          <w:color w:val="CCCCCC"/>
+          <w:kern w:val="0"/>
+          <w:sz w:val="16"/>
+          <w:szCs w:val="16"/>
+          <w:lang w:eastAsia="pt-BR"/>
+          <w14:ligatures w14:val="none"/>
+        </w:rPr>
+      </w:pPr>
+      <w:r>
+        <w:rPr>
+          <w:rFonts w:ascii="Consolas" w:eastAsia="Times New Roman" w:hAnsi="Consolas" w:cs="Times New Roman"/>
+          <w:color w:val="D4D4D4"/>
+          <w:kern w:val="0"/>
+          <w:sz w:val="16"/>
+          <w:szCs w:val="16"/>
+          <w:lang w:eastAsia="pt-BR"/>
+          <w14:ligatures w14:val="none"/>
+        </w:rPr>
+        <w:t xml:space="preserve">    </w:t>
+      </w:r>
+      <w:r>
+        <w:rPr>
+          <w:rFonts w:ascii="Consolas" w:eastAsia="Times New Roman" w:hAnsi="Consolas" w:cs="Times New Roman"/>
+          <w:color w:val="9CDCFE"/>
+          <w:kern w:val="0"/>
+          <w:sz w:val="16"/>
+          <w:szCs w:val="16"/>
+          <w:lang w:eastAsia="pt-BR"/>
+          <w14:ligatures w14:val="none"/>
+        </w:rPr>
+        <w:t>$</w:t>
+      </w:r>
+      <w:proofErr w:type="spellStart"/>
+      <w:r>
+        <w:rPr>
+          <w:rFonts w:ascii="Consolas" w:eastAsia="Times New Roman" w:hAnsi="Consolas" w:cs="Times New Roman"/>
+          <w:color w:val="9CDCFE"/>
+          <w:kern w:val="0"/>
+          <w:sz w:val="16"/>
+          <w:szCs w:val="16"/>
+          <w:lang w:eastAsia="pt-BR"/>
+          <w14:ligatures w14:val="none"/>
+        </w:rPr>
+        <w:t>valor_compra</w:t>
+      </w:r>
+      <w:proofErr w:type="spellEnd"/>
+      <w:r>
+        <w:rPr>
+          <w:rFonts w:ascii="Consolas" w:eastAsia="Times New Roman" w:hAnsi="Consolas" w:cs="Times New Roman"/>
+          <w:color w:val="D4D4D4"/>
+          <w:kern w:val="0"/>
+          <w:sz w:val="16"/>
+          <w:szCs w:val="16"/>
+          <w:lang w:eastAsia="pt-BR"/>
+          <w14:ligatures w14:val="none"/>
+        </w:rPr>
+        <w:t xml:space="preserve"> = </w:t>
+      </w:r>
+      <w:r>
+        <w:rPr>
+          <w:rFonts w:ascii="Consolas" w:eastAsia="Times New Roman" w:hAnsi="Consolas" w:cs="Times New Roman"/>
+          <w:color w:val="B5CEA8"/>
+          <w:kern w:val="0"/>
+          <w:sz w:val="16"/>
+          <w:szCs w:val="16"/>
+          <w:lang w:eastAsia="pt-BR"/>
+          <w14:ligatures w14:val="none"/>
+        </w:rPr>
+        <w:t>225</w:t>
+      </w:r>
+      <w:r>
+        <w:rPr>
+          <w:rFonts w:ascii="Consolas" w:eastAsia="Times New Roman" w:hAnsi="Consolas" w:cs="Times New Roman"/>
+          <w:color w:val="D4D4D4"/>
+          <w:kern w:val="0"/>
+          <w:sz w:val="16"/>
+          <w:szCs w:val="16"/>
+          <w:lang w:eastAsia="pt-BR"/>
+          <w14:ligatures w14:val="none"/>
+        </w:rPr>
+        <w:t>;</w:t>
+      </w:r>
+    </w:p>
+    <w:p>
+      <w:pPr>
+        <w:shd w:val="clear" w:color="auto" w:fill="1F1F1F"/>
+        <w:spacing w:after="0" w:line="240" w:lineRule="auto"/>
+        <w:rPr>
+          <w:rFonts w:ascii="Consolas" w:eastAsia="Times New Roman" w:hAnsi="Consolas" w:cs="Times New Roman"/>
+          <w:color w:val="CCCCCC"/>
+          <w:kern w:val="0"/>
+          <w:sz w:val="16"/>
+          <w:szCs w:val="16"/>
+          <w:lang w:eastAsia="pt-BR"/>
+          <w14:ligatures w14:val="none"/>
+        </w:rPr>
+      </w:pPr>
+      <w:r>
+        <w:rPr>
+          <w:rFonts w:ascii="Consolas" w:eastAsia="Times New Roman" w:hAnsi="Consolas" w:cs="Times New Roman"/>
+          <w:color w:val="D4D4D4"/>
+          <w:kern w:val="0"/>
+          <w:sz w:val="16"/>
+          <w:szCs w:val="16"/>
+          <w:lang w:eastAsia="pt-BR"/>
+          <w14:ligatures w14:val="none"/>
+        </w:rPr>
+        <w:t xml:space="preserve">    </w:t>
+      </w:r>
+      <w:r>
+        <w:rPr>
+          <w:rFonts w:ascii="Consolas" w:eastAsia="Times New Roman" w:hAnsi="Consolas" w:cs="Times New Roman"/>
+          <w:color w:val="9CDCFE"/>
+          <w:kern w:val="0"/>
+          <w:sz w:val="16"/>
+          <w:szCs w:val="16"/>
+          <w:lang w:eastAsia="pt-BR"/>
+          <w14:ligatures w14:val="none"/>
+        </w:rPr>
+        <w:t>$</w:t>
+      </w:r>
+      <w:proofErr w:type="spellStart"/>
+      <w:r>
+        <w:rPr>
+          <w:rFonts w:ascii="Consolas" w:eastAsia="Times New Roman" w:hAnsi="Consolas" w:cs="Times New Roman"/>
+          <w:color w:val="9CDCFE"/>
+          <w:kern w:val="0"/>
+          <w:sz w:val="16"/>
+          <w:szCs w:val="16"/>
+          <w:lang w:eastAsia="pt-BR"/>
+          <w14:ligatures w14:val="none"/>
+        </w:rPr>
+        <w:t>valor_frete</w:t>
+      </w:r>
+      <w:proofErr w:type="spellEnd"/>
+      <w:r>
+        <w:rPr>
+          <w:rFonts w:ascii="Consolas" w:eastAsia="Times New Roman" w:hAnsi="Consolas" w:cs="Times New Roman"/>
+          <w:color w:val="D4D4D4"/>
+          <w:kern w:val="0"/>
+          <w:sz w:val="16"/>
+          <w:szCs w:val="16"/>
+          <w:lang w:eastAsia="pt-BR"/>
+          <w14:ligatures w14:val="none"/>
+        </w:rPr>
+        <w:t xml:space="preserve"> = </w:t>
+      </w:r>
+      <w:r>
+        <w:rPr>
+          <w:rFonts w:ascii="Consolas" w:eastAsia="Times New Roman" w:hAnsi="Consolas" w:cs="Times New Roman"/>
+          <w:color w:val="B5CEA8"/>
+          <w:kern w:val="0"/>
+          <w:sz w:val="16"/>
+          <w:szCs w:val="16"/>
+          <w:lang w:eastAsia="pt-BR"/>
+          <w14:ligatures w14:val="none"/>
+        </w:rPr>
+        <w:t>50</w:t>
+      </w:r>
+      <w:r>
+        <w:rPr>
+          <w:rFonts w:ascii="Consolas" w:eastAsia="Times New Roman" w:hAnsi="Consolas" w:cs="Times New Roman"/>
+          <w:color w:val="D4D4D4"/>
+          <w:kern w:val="0"/>
+          <w:sz w:val="16"/>
+          <w:szCs w:val="16"/>
+          <w:lang w:eastAsia="pt-BR"/>
+          <w14:ligatures w14:val="none"/>
+        </w:rPr>
+        <w:t>;</w:t>
+      </w:r>
+    </w:p>
+    <w:p>
+      <w:pPr>
+        <w:shd w:val="clear" w:color="auto" w:fill="1F1F1F"/>
+        <w:spacing w:after="0" w:line="240" w:lineRule="auto"/>
+        <w:rPr>
+          <w:rFonts w:ascii="Consolas" w:eastAsia="Times New Roman" w:hAnsi="Consolas" w:cs="Times New Roman"/>
+          <w:color w:val="CCCCCC"/>
+          <w:kern w:val="0"/>
+          <w:sz w:val="16"/>
+          <w:szCs w:val="16"/>
+          <w:lang w:eastAsia="pt-BR"/>
+          <w14:ligatures w14:val="none"/>
+        </w:rPr>
+      </w:pPr>
+      <w:r>
+        <w:rPr>
+          <w:rFonts w:ascii="Consolas" w:eastAsia="Times New Roman" w:hAnsi="Consolas" w:cs="Times New Roman"/>
+          <w:color w:val="D4D4D4"/>
+          <w:kern w:val="0"/>
+          <w:sz w:val="16"/>
+          <w:szCs w:val="16"/>
+          <w:lang w:eastAsia="pt-BR"/>
+          <w14:ligatures w14:val="none"/>
+        </w:rPr>
+        <w:t xml:space="preserve">    </w:t>
+      </w:r>
+      <w:r>
+        <w:rPr>
+          <w:rFonts w:ascii="Consolas" w:eastAsia="Times New Roman" w:hAnsi="Consolas" w:cs="Times New Roman"/>
+          <w:color w:val="9CDCFE"/>
+          <w:kern w:val="0"/>
+          <w:sz w:val="16"/>
+          <w:szCs w:val="16"/>
+          <w:lang w:eastAsia="pt-BR"/>
+          <w14:ligatures w14:val="none"/>
+        </w:rPr>
+        <w:t>$</w:t>
+      </w:r>
+      <w:proofErr w:type="spellStart"/>
+      <w:r>
+        <w:rPr>
+          <w:rFonts w:ascii="Consolas" w:eastAsia="Times New Roman" w:hAnsi="Consolas" w:cs="Times New Roman"/>
+          <w:color w:val="9CDCFE"/>
+          <w:kern w:val="0"/>
+          <w:sz w:val="16"/>
+          <w:szCs w:val="16"/>
+          <w:lang w:eastAsia="pt-BR"/>
+          <w14:ligatures w14:val="none"/>
+        </w:rPr>
+        <w:t>recebeu_desconto_frete</w:t>
+      </w:r>
+      <w:proofErr w:type="spellEnd"/>
+      <w:r>
+        <w:rPr>
+          <w:rFonts w:ascii="Consolas" w:eastAsia="Times New Roman" w:hAnsi="Consolas" w:cs="Times New Roman"/>
+          <w:color w:val="D4D4D4"/>
+          <w:kern w:val="0"/>
+          <w:sz w:val="16"/>
+          <w:szCs w:val="16"/>
+          <w:lang w:eastAsia="pt-BR"/>
+          <w14:ligatures w14:val="none"/>
+        </w:rPr>
+        <w:t xml:space="preserve"> = </w:t>
+      </w:r>
+      <w:r>
+        <w:rPr>
+          <w:rFonts w:ascii="Consolas" w:eastAsia="Times New Roman" w:hAnsi="Consolas" w:cs="Times New Roman"/>
+          <w:color w:val="569CD6"/>
+          <w:kern w:val="0"/>
+          <w:sz w:val="16"/>
+          <w:szCs w:val="16"/>
+          <w:lang w:eastAsia="pt-BR"/>
+          <w14:ligatures w14:val="none"/>
+        </w:rPr>
+        <w:t>false</w:t>
+      </w:r>
+      <w:r>
+        <w:rPr>
+          <w:rFonts w:ascii="Consolas" w:eastAsia="Times New Roman" w:hAnsi="Consolas" w:cs="Times New Roman"/>
+          <w:color w:val="D4D4D4"/>
+          <w:kern w:val="0"/>
+          <w:sz w:val="16"/>
+          <w:szCs w:val="16"/>
+          <w:lang w:eastAsia="pt-BR"/>
+          <w14:ligatures w14:val="none"/>
+        </w:rPr>
+        <w:t>;</w:t>
+      </w:r>
+    </w:p>
+    <w:p>
+      <w:pPr>
+        <w:shd w:val="clear" w:color="auto" w:fill="1F1F1F"/>
+        <w:spacing w:after="0" w:line="240" w:lineRule="auto"/>
+        <w:rPr>
+          <w:rFonts w:ascii="Consolas" w:eastAsia="Times New Roman" w:hAnsi="Consolas" w:cs="Times New Roman"/>
+          <w:color w:val="CCCCCC"/>
+          <w:kern w:val="0"/>
+          <w:sz w:val="16"/>
+          <w:szCs w:val="16"/>
+          <w:lang w:eastAsia="pt-BR"/>
+          <w14:ligatures w14:val="none"/>
+        </w:rPr>
+      </w:pPr>
+    </w:p>
+    <w:p>
+      <w:pPr>
+        <w:shd w:val="clear" w:color="auto" w:fill="1F1F1F"/>
+        <w:spacing w:after="0" w:line="240" w:lineRule="auto"/>
+        <w:rPr>
+          <w:rFonts w:ascii="Consolas" w:eastAsia="Times New Roman" w:hAnsi="Consolas" w:cs="Times New Roman"/>
+          <w:color w:val="CCCCCC"/>
+          <w:kern w:val="0"/>
+          <w:sz w:val="16"/>
+          <w:szCs w:val="16"/>
+          <w:lang w:eastAsia="pt-BR"/>
+          <w14:ligatures w14:val="none"/>
+        </w:rPr>
+      </w:pPr>
+      <w:r>
+        <w:rPr>
+          <w:rFonts w:ascii="Consolas" w:eastAsia="Times New Roman" w:hAnsi="Consolas" w:cs="Times New Roman"/>
+          <w:color w:val="D4D4D4"/>
+          <w:kern w:val="0"/>
+          <w:sz w:val="16"/>
+          <w:szCs w:val="16"/>
+          <w:lang w:eastAsia="pt-BR"/>
+          <w14:ligatures w14:val="none"/>
+        </w:rPr>
+        <w:t xml:space="preserve">    </w:t>
+      </w:r>
+      <w:proofErr w:type="spellStart"/>
+      <w:r>
+        <w:rPr>
+          <w:rFonts w:ascii="Consolas" w:eastAsia="Times New Roman" w:hAnsi="Consolas" w:cs="Times New Roman"/>
+          <w:color w:val="C586C0"/>
+          <w:kern w:val="0"/>
+          <w:sz w:val="16"/>
+          <w:szCs w:val="16"/>
+          <w:lang w:eastAsia="pt-BR"/>
+          <w14:ligatures w14:val="none"/>
+        </w:rPr>
+        <w:t>if</w:t>
+      </w:r>
+      <w:proofErr w:type="spellEnd"/>
+      <w:r>
+        <w:rPr>
+          <w:rFonts w:ascii="Consolas" w:eastAsia="Times New Roman" w:hAnsi="Consolas" w:cs="Times New Roman"/>
+          <w:color w:val="D4D4D4"/>
+          <w:kern w:val="0"/>
+          <w:sz w:val="16"/>
+          <w:szCs w:val="16"/>
+          <w:lang w:eastAsia="pt-BR"/>
+          <w14:ligatures w14:val="none"/>
+        </w:rPr>
+        <w:t xml:space="preserve"> (</w:t>
+      </w:r>
+      <w:r>
+        <w:rPr>
+          <w:rFonts w:ascii="Consolas" w:eastAsia="Times New Roman" w:hAnsi="Consolas" w:cs="Times New Roman"/>
+          <w:color w:val="9CDCFE"/>
+          <w:kern w:val="0"/>
+          <w:sz w:val="16"/>
+          <w:szCs w:val="16"/>
+          <w:lang w:eastAsia="pt-BR"/>
+          <w14:ligatures w14:val="none"/>
+        </w:rPr>
+        <w:t>$</w:t>
+      </w:r>
+      <w:proofErr w:type="spellStart"/>
+      <w:r>
+        <w:rPr>
+          <w:rFonts w:ascii="Consolas" w:eastAsia="Times New Roman" w:hAnsi="Consolas" w:cs="Times New Roman"/>
+          <w:color w:val="9CDCFE"/>
+          <w:kern w:val="0"/>
+          <w:sz w:val="16"/>
+          <w:szCs w:val="16"/>
+          <w:lang w:eastAsia="pt-BR"/>
+          <w14:ligatures w14:val="none"/>
+        </w:rPr>
+        <w:t>usuariopossui_cartaoloja</w:t>
+      </w:r>
+      <w:proofErr w:type="spellEnd"/>
+      <w:r>
+        <w:rPr>
+          <w:rFonts w:ascii="Consolas" w:eastAsia="Times New Roman" w:hAnsi="Consolas" w:cs="Times New Roman"/>
+          <w:color w:val="D4D4D4"/>
+          <w:kern w:val="0"/>
+          <w:sz w:val="16"/>
+          <w:szCs w:val="16"/>
+          <w:lang w:eastAsia="pt-BR"/>
+          <w14:ligatures w14:val="none"/>
+        </w:rPr>
+        <w:t xml:space="preserve"> &amp;&amp; </w:t>
+      </w:r>
+      <w:r>
+        <w:rPr>
+          <w:rFonts w:ascii="Consolas" w:eastAsia="Times New Roman" w:hAnsi="Consolas" w:cs="Times New Roman"/>
+          <w:color w:val="9CDCFE"/>
+          <w:kern w:val="0"/>
+          <w:sz w:val="16"/>
+          <w:szCs w:val="16"/>
+          <w:lang w:eastAsia="pt-BR"/>
+          <w14:ligatures w14:val="none"/>
+        </w:rPr>
+        <w:t>$</w:t>
+      </w:r>
+      <w:proofErr w:type="spellStart"/>
+      <w:r>
+        <w:rPr>
+          <w:rFonts w:ascii="Consolas" w:eastAsia="Times New Roman" w:hAnsi="Consolas" w:cs="Times New Roman"/>
+          <w:color w:val="9CDCFE"/>
+          <w:kern w:val="0"/>
+          <w:sz w:val="16"/>
+          <w:szCs w:val="16"/>
+          <w:lang w:eastAsia="pt-BR"/>
+          <w14:ligatures w14:val="none"/>
+        </w:rPr>
+        <w:t>valor_compra</w:t>
+      </w:r>
+      <w:proofErr w:type="spellEnd"/>
+      <w:r>
+        <w:rPr>
+          <w:rFonts w:ascii="Consolas" w:eastAsia="Times New Roman" w:hAnsi="Consolas" w:cs="Times New Roman"/>
+          <w:color w:val="D4D4D4"/>
+          <w:kern w:val="0"/>
+          <w:sz w:val="16"/>
+          <w:szCs w:val="16"/>
+          <w:lang w:eastAsia="pt-BR"/>
+          <w14:ligatures w14:val="none"/>
+        </w:rPr>
+        <w:t xml:space="preserve"> &gt;= </w:t>
+      </w:r>
+      <w:r>
+        <w:rPr>
+          <w:rFonts w:ascii="Consolas" w:eastAsia="Times New Roman" w:hAnsi="Consolas" w:cs="Times New Roman"/>
+          <w:color w:val="B5CEA8"/>
+          <w:kern w:val="0"/>
+          <w:sz w:val="16"/>
+          <w:szCs w:val="16"/>
+          <w:lang w:eastAsia="pt-BR"/>
+          <w14:ligatures w14:val="none"/>
+        </w:rPr>
+        <w:t>100</w:t>
+      </w:r>
+      <w:r>
+        <w:rPr>
+          <w:rFonts w:ascii="Consolas" w:eastAsia="Times New Roman" w:hAnsi="Consolas" w:cs="Times New Roman"/>
+          <w:color w:val="D4D4D4"/>
+          <w:kern w:val="0"/>
+          <w:sz w:val="16"/>
+          <w:szCs w:val="16"/>
+          <w:lang w:eastAsia="pt-BR"/>
+          <w14:ligatures w14:val="none"/>
+        </w:rPr>
+        <w:t>) {</w:t>
+      </w:r>
+    </w:p>
+    <w:p>
+      <w:pPr>
+        <w:shd w:val="clear" w:color="auto" w:fill="1F1F1F"/>
+        <w:spacing w:after="0" w:line="240" w:lineRule="auto"/>
+        <w:rPr>
+          <w:rFonts w:ascii="Consolas" w:eastAsia="Times New Roman" w:hAnsi="Consolas" w:cs="Times New Roman"/>
+          <w:color w:val="CCCCCC"/>
+          <w:kern w:val="0"/>
+          <w:sz w:val="16"/>
+          <w:szCs w:val="16"/>
+          <w:lang w:eastAsia="pt-BR"/>
+          <w14:ligatures w14:val="none"/>
+        </w:rPr>
+      </w:pPr>
+      <w:r>
+        <w:rPr>
+          <w:rFonts w:ascii="Consolas" w:eastAsia="Times New Roman" w:hAnsi="Consolas" w:cs="Times New Roman"/>
+          <w:color w:val="D4D4D4"/>
+          <w:kern w:val="0"/>
+          <w:sz w:val="16"/>
+          <w:szCs w:val="16"/>
+          <w:lang w:eastAsia="pt-BR"/>
+          <w14:ligatures w14:val="none"/>
+        </w:rPr>
+        <w:t xml:space="preserve">        </w:t>
+      </w:r>
+      <w:r>
+        <w:rPr>
+          <w:rFonts w:ascii="Consolas" w:eastAsia="Times New Roman" w:hAnsi="Consolas" w:cs="Times New Roman"/>
+          <w:color w:val="9CDCFE"/>
+          <w:kern w:val="0"/>
+          <w:sz w:val="16"/>
+          <w:szCs w:val="16"/>
+          <w:lang w:eastAsia="pt-BR"/>
+          <w14:ligatures w14:val="none"/>
+        </w:rPr>
+        <w:t>$</w:t>
+      </w:r>
+      <w:proofErr w:type="spellStart"/>
+      <w:r>
+        <w:rPr>
+          <w:rFonts w:ascii="Consolas" w:eastAsia="Times New Roman" w:hAnsi="Consolas" w:cs="Times New Roman"/>
+          <w:color w:val="9CDCFE"/>
+          <w:kern w:val="0"/>
+          <w:sz w:val="16"/>
+          <w:szCs w:val="16"/>
+          <w:lang w:eastAsia="pt-BR"/>
+          <w14:ligatures w14:val="none"/>
+        </w:rPr>
+        <w:t>valor_frete</w:t>
+      </w:r>
+      <w:proofErr w:type="spellEnd"/>
+      <w:r>
+        <w:rPr>
+          <w:rFonts w:ascii="Consolas" w:eastAsia="Times New Roman" w:hAnsi="Consolas" w:cs="Times New Roman"/>
+          <w:color w:val="D4D4D4"/>
+          <w:kern w:val="0"/>
+          <w:sz w:val="16"/>
+          <w:szCs w:val="16"/>
+          <w:lang w:eastAsia="pt-BR"/>
+          <w14:ligatures w14:val="none"/>
+        </w:rPr>
+        <w:t xml:space="preserve"> = </w:t>
+      </w:r>
+      <w:r>
+        <w:rPr>
+          <w:rFonts w:ascii="Consolas" w:eastAsia="Times New Roman" w:hAnsi="Consolas" w:cs="Times New Roman"/>
+          <w:color w:val="B5CEA8"/>
+          <w:kern w:val="0"/>
+          <w:sz w:val="16"/>
+          <w:szCs w:val="16"/>
+          <w:lang w:eastAsia="pt-BR"/>
+          <w14:ligatures w14:val="none"/>
+        </w:rPr>
+        <w:t>0</w:t>
+      </w:r>
+      <w:r>
+        <w:rPr>
+          <w:rFonts w:ascii="Consolas" w:eastAsia="Times New Roman" w:hAnsi="Consolas" w:cs="Times New Roman"/>
+          <w:color w:val="D4D4D4"/>
+          <w:kern w:val="0"/>
+          <w:sz w:val="16"/>
+          <w:szCs w:val="16"/>
+          <w:lang w:eastAsia="pt-BR"/>
+          <w14:ligatures w14:val="none"/>
+        </w:rPr>
+        <w:t>;</w:t>
+      </w:r>
+    </w:p>
+    <w:p>
+      <w:pPr>
+        <w:shd w:val="clear" w:color="auto" w:fill="1F1F1F"/>
+        <w:spacing w:after="0" w:line="240" w:lineRule="auto"/>
+        <w:rPr>
+          <w:rFonts w:ascii="Consolas" w:eastAsia="Times New Roman" w:hAnsi="Consolas" w:cs="Times New Roman"/>
+          <w:color w:val="CCCCCC"/>
+          <w:kern w:val="0"/>
+          <w:sz w:val="16"/>
+          <w:szCs w:val="16"/>
+          <w:lang w:eastAsia="pt-BR"/>
+          <w14:ligatures w14:val="none"/>
+        </w:rPr>
+      </w:pPr>
+      <w:r>
+        <w:rPr>
+          <w:rFonts w:ascii="Consolas" w:eastAsia="Times New Roman" w:hAnsi="Consolas" w:cs="Times New Roman"/>
+          <w:color w:val="D4D4D4"/>
+          <w:kern w:val="0"/>
+          <w:sz w:val="16"/>
+          <w:szCs w:val="16"/>
+          <w:lang w:eastAsia="pt-BR"/>
+          <w14:ligatures w14:val="none"/>
+        </w:rPr>
+        <w:t xml:space="preserve">        </w:t>
+      </w:r>
+      <w:r>
+        <w:rPr>
+          <w:rFonts w:ascii="Consolas" w:eastAsia="Times New Roman" w:hAnsi="Consolas" w:cs="Times New Roman"/>
+          <w:color w:val="9CDCFE"/>
+          <w:kern w:val="0"/>
+          <w:sz w:val="16"/>
+          <w:szCs w:val="16"/>
+          <w:lang w:eastAsia="pt-BR"/>
+          <w14:ligatures w14:val="none"/>
+        </w:rPr>
+        <w:t>$</w:t>
+      </w:r>
+      <w:proofErr w:type="spellStart"/>
+      <w:r>
+        <w:rPr>
+          <w:rFonts w:ascii="Consolas" w:eastAsia="Times New Roman" w:hAnsi="Consolas" w:cs="Times New Roman"/>
+          <w:color w:val="9CDCFE"/>
+          <w:kern w:val="0"/>
+          <w:sz w:val="16"/>
+          <w:szCs w:val="16"/>
+          <w:lang w:eastAsia="pt-BR"/>
+          <w14:ligatures w14:val="none"/>
+        </w:rPr>
+        <w:t>recebeu_desconto_frete</w:t>
+      </w:r>
+      <w:proofErr w:type="spellEnd"/>
+      <w:r>
+        <w:rPr>
+          <w:rFonts w:ascii="Consolas" w:eastAsia="Times New Roman" w:hAnsi="Consolas" w:cs="Times New Roman"/>
+          <w:color w:val="D4D4D4"/>
+          <w:kern w:val="0"/>
+          <w:sz w:val="16"/>
+          <w:szCs w:val="16"/>
+          <w:lang w:eastAsia="pt-BR"/>
+          <w14:ligatures w14:val="none"/>
+        </w:rPr>
+        <w:t xml:space="preserve"> = </w:t>
+      </w:r>
+      <w:proofErr w:type="spellStart"/>
+      <w:r>
+        <w:rPr>
+          <w:rFonts w:ascii="Consolas" w:eastAsia="Times New Roman" w:hAnsi="Consolas" w:cs="Times New Roman"/>
+          <w:color w:val="569CD6"/>
+          <w:kern w:val="0"/>
+          <w:sz w:val="16"/>
+          <w:szCs w:val="16"/>
+          <w:lang w:eastAsia="pt-BR"/>
+          <w14:ligatures w14:val="none"/>
+        </w:rPr>
+        <w:t>true</w:t>
+      </w:r>
+      <w:proofErr w:type="spellEnd"/>
+      <w:r>
+        <w:rPr>
+          <w:rFonts w:ascii="Consolas" w:eastAsia="Times New Roman" w:hAnsi="Consolas" w:cs="Times New Roman"/>
+          <w:color w:val="D4D4D4"/>
+          <w:kern w:val="0"/>
+          <w:sz w:val="16"/>
+          <w:szCs w:val="16"/>
+          <w:lang w:eastAsia="pt-BR"/>
+          <w14:ligatures w14:val="none"/>
+        </w:rPr>
+        <w:t>;</w:t>
+      </w:r>
+    </w:p>
+    <w:p>
+      <w:pPr>
+        <w:shd w:val="clear" w:color="auto" w:fill="1F1F1F"/>
+        <w:spacing w:after="0" w:line="240" w:lineRule="auto"/>
+        <w:rPr>
+          <w:rFonts w:ascii="Consolas" w:eastAsia="Times New Roman" w:hAnsi="Consolas" w:cs="Times New Roman"/>
+          <w:color w:val="CCCCCC"/>
+          <w:kern w:val="0"/>
+          <w:sz w:val="16"/>
+          <w:szCs w:val="16"/>
+          <w:lang w:eastAsia="pt-BR"/>
+          <w14:ligatures w14:val="none"/>
+        </w:rPr>
+      </w:pPr>
+      <w:r>
+        <w:rPr>
+          <w:rFonts w:ascii="Consolas" w:eastAsia="Times New Roman" w:hAnsi="Consolas" w:cs="Times New Roman"/>
+          <w:color w:val="D4D4D4"/>
+          <w:kern w:val="0"/>
+          <w:sz w:val="16"/>
+          <w:szCs w:val="16"/>
+          <w:lang w:eastAsia="pt-BR"/>
+          <w14:ligatures w14:val="none"/>
+        </w:rPr>
+        <w:t>    }</w:t>
+      </w:r>
+    </w:p>
+    <w:p>
+      <w:pPr>
+        <w:shd w:val="clear" w:color="auto" w:fill="1F1F1F"/>
+        <w:spacing w:after="0" w:line="240" w:lineRule="auto"/>
+        <w:rPr>
+          <w:rFonts w:ascii="Consolas" w:eastAsia="Times New Roman" w:hAnsi="Consolas" w:cs="Times New Roman"/>
+          <w:color w:val="CCCCCC"/>
+          <w:kern w:val="0"/>
+          <w:sz w:val="16"/>
+          <w:szCs w:val="16"/>
+          <w:lang w:eastAsia="pt-BR"/>
+          <w14:ligatures w14:val="none"/>
+        </w:rPr>
+      </w:pPr>
+      <w:r>
+        <w:rPr>
+          <w:rFonts w:ascii="Consolas" w:eastAsia="Times New Roman" w:hAnsi="Consolas" w:cs="Times New Roman"/>
+          <w:color w:val="D4D4D4"/>
+          <w:kern w:val="0"/>
+          <w:sz w:val="16"/>
+          <w:szCs w:val="16"/>
+          <w:lang w:eastAsia="pt-BR"/>
+          <w14:ligatures w14:val="none"/>
+        </w:rPr>
+        <w:t xml:space="preserve">    </w:t>
+      </w:r>
+      <w:r>
+        <w:rPr>
+          <w:rFonts w:ascii="Consolas" w:eastAsia="Times New Roman" w:hAnsi="Consolas" w:cs="Times New Roman"/>
+          <w:color w:val="569CD6"/>
+          <w:kern w:val="0"/>
+          <w:sz w:val="16"/>
+          <w:szCs w:val="16"/>
+          <w:lang w:eastAsia="pt-BR"/>
+          <w14:ligatures w14:val="none"/>
+        </w:rPr>
+        <w:t>?&gt;</w:t>
+      </w:r>
+    </w:p>
+    <w:p>
+      <w:pPr>
+        <w:shd w:val="clear" w:color="auto" w:fill="1F1F1F"/>
+        <w:spacing w:after="0" w:line="240" w:lineRule="auto"/>
+        <w:rPr>
+          <w:rFonts w:ascii="Consolas" w:eastAsia="Times New Roman" w:hAnsi="Consolas" w:cs="Times New Roman"/>
+          <w:color w:val="CCCCCC"/>
+          <w:kern w:val="0"/>
+          <w:sz w:val="16"/>
+          <w:szCs w:val="16"/>
+          <w:lang w:eastAsia="pt-BR"/>
+          <w14:ligatures w14:val="none"/>
+        </w:rPr>
+      </w:pPr>
+      <w:r>
+        <w:rPr>
+          <w:rFonts w:ascii="Consolas" w:eastAsia="Times New Roman" w:hAnsi="Consolas" w:cs="Times New Roman"/>
+          <w:color w:val="808080"/>
+          <w:kern w:val="0"/>
+          <w:sz w:val="16"/>
+          <w:szCs w:val="16"/>
+          <w:lang w:eastAsia="pt-BR"/>
+          <w14:ligatures w14:val="none"/>
+        </w:rPr>
+        <w:t>&lt;</w:t>
+      </w:r>
+      <w:r>
+        <w:rPr>
+          <w:rFonts w:ascii="Consolas" w:eastAsia="Times New Roman" w:hAnsi="Consolas" w:cs="Times New Roman"/>
+          <w:color w:val="569CD6"/>
+          <w:kern w:val="0"/>
+          <w:sz w:val="16"/>
+          <w:szCs w:val="16"/>
+          <w:lang w:eastAsia="pt-BR"/>
+          <w14:ligatures w14:val="none"/>
+        </w:rPr>
+        <w:t>h1</w:t>
+      </w:r>
+      <w:r>
+        <w:rPr>
+          <w:rFonts w:ascii="Consolas" w:eastAsia="Times New Roman" w:hAnsi="Consolas" w:cs="Times New Roman"/>
+          <w:color w:val="808080"/>
+          <w:kern w:val="0"/>
+          <w:sz w:val="16"/>
+          <w:szCs w:val="16"/>
+          <w:lang w:eastAsia="pt-BR"/>
+          <w14:ligatures w14:val="none"/>
+        </w:rPr>
+        <w:t>&gt;</w:t>
+      </w:r>
+      <w:r>
+        <w:rPr>
+          <w:rFonts w:ascii="Consolas" w:eastAsia="Times New Roman" w:hAnsi="Consolas" w:cs="Times New Roman"/>
+          <w:color w:val="CCCCCC"/>
+          <w:kern w:val="0"/>
+          <w:sz w:val="16"/>
+          <w:szCs w:val="16"/>
+          <w:lang w:eastAsia="pt-BR"/>
+          <w14:ligatures w14:val="none"/>
+        </w:rPr>
+        <w:t>Detalhes do pedido</w:t>
+      </w:r>
+      <w:r>
+        <w:rPr>
+          <w:rFonts w:ascii="Consolas" w:eastAsia="Times New Roman" w:hAnsi="Consolas" w:cs="Times New Roman"/>
+          <w:color w:val="808080"/>
+          <w:kern w:val="0"/>
+          <w:sz w:val="16"/>
+          <w:szCs w:val="16"/>
+          <w:lang w:eastAsia="pt-BR"/>
+          <w14:ligatures w14:val="none"/>
+        </w:rPr>
+        <w:t>&lt;/</w:t>
+      </w:r>
+      <w:r>
+        <w:rPr>
+          <w:rFonts w:ascii="Consolas" w:eastAsia="Times New Roman" w:hAnsi="Consolas" w:cs="Times New Roman"/>
+          <w:color w:val="569CD6"/>
+          <w:kern w:val="0"/>
+          <w:sz w:val="16"/>
+          <w:szCs w:val="16"/>
+          <w:lang w:eastAsia="pt-BR"/>
+          <w14:ligatures w14:val="none"/>
+        </w:rPr>
+        <w:t>h1</w:t>
+      </w:r>
+      <w:r>
+        <w:rPr>
+          <w:rFonts w:ascii="Consolas" w:eastAsia="Times New Roman" w:hAnsi="Consolas" w:cs="Times New Roman"/>
+          <w:color w:val="808080"/>
+          <w:kern w:val="0"/>
+          <w:sz w:val="16"/>
+          <w:szCs w:val="16"/>
+          <w:lang w:eastAsia="pt-BR"/>
+          <w14:ligatures w14:val="none"/>
+        </w:rPr>
+        <w:t>&gt;</w:t>
+      </w:r>
+    </w:p>
+    <w:p>
+      <w:pPr>
+        <w:shd w:val="clear" w:color="auto" w:fill="1F1F1F"/>
+        <w:spacing w:after="0" w:line="240" w:lineRule="auto"/>
+        <w:rPr>
+          <w:rFonts w:ascii="Consolas" w:eastAsia="Times New Roman" w:hAnsi="Consolas" w:cs="Times New Roman"/>
+          <w:color w:val="CCCCCC"/>
+          <w:kern w:val="0"/>
+          <w:sz w:val="16"/>
+          <w:szCs w:val="16"/>
+          <w:lang w:eastAsia="pt-BR"/>
+          <w14:ligatures w14:val="none"/>
+        </w:rPr>
+      </w:pPr>
+    </w:p>
+    <w:p>
+      <w:pPr>
+        <w:shd w:val="clear" w:color="auto" w:fill="1F1F1F"/>
+        <w:spacing w:after="0" w:line="240" w:lineRule="auto"/>
+        <w:rPr>
+          <w:rFonts w:ascii="Consolas" w:eastAsia="Times New Roman" w:hAnsi="Consolas" w:cs="Times New Roman"/>
+          <w:color w:val="CCCCCC"/>
+          <w:kern w:val="0"/>
+          <w:sz w:val="16"/>
+          <w:szCs w:val="16"/>
+          <w:lang w:eastAsia="pt-BR"/>
+          <w14:ligatures w14:val="none"/>
+        </w:rPr>
+      </w:pPr>
+      <w:r>
+        <w:rPr>
+          <w:rFonts w:ascii="Consolas" w:eastAsia="Times New Roman" w:hAnsi="Consolas" w:cs="Times New Roman"/>
+          <w:color w:val="CCCCCC"/>
+          <w:kern w:val="0"/>
+          <w:sz w:val="16"/>
+          <w:szCs w:val="16"/>
+          <w:lang w:eastAsia="pt-BR"/>
+          <w14:ligatures w14:val="none"/>
+        </w:rPr>
+        <w:t xml:space="preserve">    </w:t>
+      </w:r>
+      <w:r>
+        <w:rPr>
+          <w:rFonts w:ascii="Consolas" w:eastAsia="Times New Roman" w:hAnsi="Consolas" w:cs="Times New Roman"/>
+          <w:color w:val="808080"/>
+          <w:kern w:val="0"/>
+          <w:sz w:val="16"/>
+          <w:szCs w:val="16"/>
+          <w:lang w:eastAsia="pt-BR"/>
+          <w14:ligatures w14:val="none"/>
+        </w:rPr>
+        <w:t>&lt;</w:t>
+      </w:r>
+      <w:r>
+        <w:rPr>
+          <w:rFonts w:ascii="Consolas" w:eastAsia="Times New Roman" w:hAnsi="Consolas" w:cs="Times New Roman"/>
+          <w:color w:val="569CD6"/>
+          <w:kern w:val="0"/>
+          <w:sz w:val="16"/>
+          <w:szCs w:val="16"/>
+          <w:lang w:eastAsia="pt-BR"/>
+          <w14:ligatures w14:val="none"/>
+        </w:rPr>
+        <w:t>p</w:t>
+      </w:r>
+      <w:r>
+        <w:rPr>
+          <w:rFonts w:ascii="Consolas" w:eastAsia="Times New Roman" w:hAnsi="Consolas" w:cs="Times New Roman"/>
+          <w:color w:val="808080"/>
+          <w:kern w:val="0"/>
+          <w:sz w:val="16"/>
+          <w:szCs w:val="16"/>
+          <w:lang w:eastAsia="pt-BR"/>
+          <w14:ligatures w14:val="none"/>
+        </w:rPr>
+        <w:t>&gt;</w:t>
+      </w:r>
+      <w:r>
+        <w:rPr>
+          <w:rFonts w:ascii="Consolas" w:eastAsia="Times New Roman" w:hAnsi="Consolas" w:cs="Times New Roman"/>
+          <w:color w:val="CCCCCC"/>
+          <w:kern w:val="0"/>
+          <w:sz w:val="16"/>
+          <w:szCs w:val="16"/>
+          <w:lang w:eastAsia="pt-BR"/>
+          <w14:ligatures w14:val="none"/>
+        </w:rPr>
+        <w:t>Possui cartão da loja?</w:t>
+      </w:r>
+    </w:p>
+    <w:p>
+      <w:pPr>
+        <w:shd w:val="clear" w:color="auto" w:fill="1F1F1F"/>
+        <w:spacing w:after="0" w:line="240" w:lineRule="auto"/>
+        <w:rPr>
+          <w:rFonts w:ascii="Consolas" w:eastAsia="Times New Roman" w:hAnsi="Consolas" w:cs="Times New Roman"/>
+          <w:color w:val="CCCCCC"/>
+          <w:kern w:val="0"/>
+          <w:sz w:val="16"/>
+          <w:szCs w:val="16"/>
+          <w:lang w:eastAsia="pt-BR"/>
+          <w14:ligatures w14:val="none"/>
+        </w:rPr>
+      </w:pPr>
+      <w:r>
+        <w:rPr>
+          <w:rFonts w:ascii="Consolas" w:eastAsia="Times New Roman" w:hAnsi="Consolas" w:cs="Times New Roman"/>
+          <w:color w:val="CCCCCC"/>
+          <w:kern w:val="0"/>
+          <w:sz w:val="16"/>
+          <w:szCs w:val="16"/>
+          <w:lang w:eastAsia="pt-BR"/>
+          <w14:ligatures w14:val="none"/>
+        </w:rPr>
+        <w:t xml:space="preserve">        </w:t>
+      </w:r>
+      <w:r>
+        <w:rPr>
+          <w:rFonts w:ascii="Consolas" w:eastAsia="Times New Roman" w:hAnsi="Consolas" w:cs="Times New Roman"/>
+          <w:color w:val="569CD6"/>
+          <w:kern w:val="0"/>
+          <w:sz w:val="16"/>
+          <w:szCs w:val="16"/>
+          <w:lang w:eastAsia="pt-BR"/>
+          <w14:ligatures w14:val="none"/>
+        </w:rPr>
+        <w:t>&lt;?</w:t>
+      </w:r>
+      <w:proofErr w:type="spellStart"/>
+      <w:r>
+        <w:rPr>
+          <w:rFonts w:ascii="Consolas" w:eastAsia="Times New Roman" w:hAnsi="Consolas" w:cs="Times New Roman"/>
+          <w:color w:val="569CD6"/>
+          <w:kern w:val="0"/>
+          <w:sz w:val="16"/>
+          <w:szCs w:val="16"/>
+          <w:lang w:eastAsia="pt-BR"/>
+          <w14:ligatures w14:val="none"/>
+        </w:rPr>
+        <w:t>php</w:t>
+      </w:r>
+      <w:proofErr w:type="spellEnd"/>
+    </w:p>
+    <w:p>
+      <w:pPr>
+        <w:shd w:val="clear" w:color="auto" w:fill="1F1F1F"/>
+        <w:spacing w:after="0" w:line="240" w:lineRule="auto"/>
+        <w:rPr>
+          <w:rFonts w:ascii="Consolas" w:eastAsia="Times New Roman" w:hAnsi="Consolas" w:cs="Times New Roman"/>
+          <w:color w:val="CCCCCC"/>
+          <w:kern w:val="0"/>
+          <w:sz w:val="16"/>
+          <w:szCs w:val="16"/>
+          <w:lang w:eastAsia="pt-BR"/>
+          <w14:ligatures w14:val="none"/>
+        </w:rPr>
+      </w:pPr>
+      <w:r>
+        <w:rPr>
+          <w:rFonts w:ascii="Consolas" w:eastAsia="Times New Roman" w:hAnsi="Consolas" w:cs="Times New Roman"/>
+          <w:color w:val="D4D4D4"/>
+          <w:kern w:val="0"/>
+          <w:sz w:val="16"/>
+          <w:szCs w:val="16"/>
+          <w:lang w:eastAsia="pt-BR"/>
+          <w14:ligatures w14:val="none"/>
+        </w:rPr>
+        <w:t xml:space="preserve">        </w:t>
+      </w:r>
+      <w:proofErr w:type="spellStart"/>
+      <w:r>
+        <w:rPr>
+          <w:rFonts w:ascii="Consolas" w:eastAsia="Times New Roman" w:hAnsi="Consolas" w:cs="Times New Roman"/>
+          <w:color w:val="C586C0"/>
+          <w:kern w:val="0"/>
+          <w:sz w:val="16"/>
+          <w:szCs w:val="16"/>
+          <w:lang w:eastAsia="pt-BR"/>
+          <w14:ligatures w14:val="none"/>
+        </w:rPr>
+        <w:t>if</w:t>
+      </w:r>
+      <w:proofErr w:type="spellEnd"/>
+      <w:r>
+        <w:rPr>
+          <w:rFonts w:ascii="Consolas" w:eastAsia="Times New Roman" w:hAnsi="Consolas" w:cs="Times New Roman"/>
+          <w:color w:val="D4D4D4"/>
+          <w:kern w:val="0"/>
+          <w:sz w:val="16"/>
+          <w:szCs w:val="16"/>
+          <w:lang w:eastAsia="pt-BR"/>
+          <w14:ligatures w14:val="none"/>
+        </w:rPr>
+        <w:t xml:space="preserve"> (</w:t>
+      </w:r>
+      <w:r>
+        <w:rPr>
+          <w:rFonts w:ascii="Consolas" w:eastAsia="Times New Roman" w:hAnsi="Consolas" w:cs="Times New Roman"/>
+          <w:color w:val="9CDCFE"/>
+          <w:kern w:val="0"/>
+          <w:sz w:val="16"/>
+          <w:szCs w:val="16"/>
+          <w:lang w:eastAsia="pt-BR"/>
+          <w14:ligatures w14:val="none"/>
+        </w:rPr>
+        <w:t>$</w:t>
+      </w:r>
+      <w:proofErr w:type="spellStart"/>
+      <w:r>
+        <w:rPr>
+          <w:rFonts w:ascii="Consolas" w:eastAsia="Times New Roman" w:hAnsi="Consolas" w:cs="Times New Roman"/>
+          <w:color w:val="9CDCFE"/>
+          <w:kern w:val="0"/>
+          <w:sz w:val="16"/>
+          <w:szCs w:val="16"/>
+          <w:lang w:eastAsia="pt-BR"/>
+          <w14:ligatures w14:val="none"/>
+        </w:rPr>
+        <w:t>usuariopossui_cartaoloja</w:t>
+      </w:r>
+      <w:proofErr w:type="spellEnd"/>
+      <w:r>
+        <w:rPr>
+          <w:rFonts w:ascii="Consolas" w:eastAsia="Times New Roman" w:hAnsi="Consolas" w:cs="Times New Roman"/>
+          <w:color w:val="D4D4D4"/>
+          <w:kern w:val="0"/>
+          <w:sz w:val="16"/>
+          <w:szCs w:val="16"/>
+          <w:lang w:eastAsia="pt-BR"/>
+          <w14:ligatures w14:val="none"/>
+        </w:rPr>
+        <w:t>) {</w:t>
+      </w:r>
+    </w:p>
+    <w:p>
+      <w:pPr>
+        <w:shd w:val="clear" w:color="auto" w:fill="1F1F1F"/>
+        <w:spacing w:after="0" w:line="240" w:lineRule="auto"/>
+        <w:rPr>
+          <w:rFonts w:ascii="Consolas" w:eastAsia="Times New Roman" w:hAnsi="Consolas" w:cs="Times New Roman"/>
+          <w:color w:val="CCCCCC"/>
+          <w:kern w:val="0"/>
+          <w:sz w:val="16"/>
+          <w:szCs w:val="16"/>
+          <w:lang w:eastAsia="pt-BR"/>
+          <w14:ligatures w14:val="none"/>
+        </w:rPr>
+      </w:pPr>
+      <w:r>
+        <w:rPr>
+          <w:rFonts w:ascii="Consolas" w:eastAsia="Times New Roman" w:hAnsi="Consolas" w:cs="Times New Roman"/>
+          <w:color w:val="D4D4D4"/>
+          <w:kern w:val="0"/>
+          <w:sz w:val="16"/>
+          <w:szCs w:val="16"/>
+          <w:lang w:eastAsia="pt-BR"/>
+          <w14:ligatures w14:val="none"/>
+        </w:rPr>
+        <w:t xml:space="preserve">            </w:t>
+      </w:r>
+      <w:proofErr w:type="spellStart"/>
+      <w:r>
+        <w:rPr>
+          <w:rFonts w:ascii="Consolas" w:eastAsia="Times New Roman" w:hAnsi="Consolas" w:cs="Times New Roman"/>
+          <w:color w:val="DCDCAA"/>
+          <w:kern w:val="0"/>
+          <w:sz w:val="16"/>
+          <w:szCs w:val="16"/>
+          <w:lang w:eastAsia="pt-BR"/>
+          <w14:ligatures w14:val="none"/>
+        </w:rPr>
+        <w:t>echo</w:t>
+      </w:r>
+      <w:proofErr w:type="spellEnd"/>
+      <w:r>
+        <w:rPr>
+          <w:rFonts w:ascii="Consolas" w:eastAsia="Times New Roman" w:hAnsi="Consolas" w:cs="Times New Roman"/>
+          <w:color w:val="D4D4D4"/>
+          <w:kern w:val="0"/>
+          <w:sz w:val="16"/>
+          <w:szCs w:val="16"/>
+          <w:lang w:eastAsia="pt-BR"/>
+          <w14:ligatures w14:val="none"/>
+        </w:rPr>
+        <w:t xml:space="preserve"> </w:t>
+      </w:r>
+      <w:r>
+        <w:rPr>
+          <w:rFonts w:ascii="Consolas" w:eastAsia="Times New Roman" w:hAnsi="Consolas" w:cs="Times New Roman"/>
+          <w:color w:val="CE9178"/>
+          <w:kern w:val="0"/>
+          <w:sz w:val="16"/>
+          <w:szCs w:val="16"/>
+          <w:lang w:eastAsia="pt-BR"/>
+          <w14:ligatures w14:val="none"/>
+        </w:rPr>
+        <w:t>'SIM'</w:t>
+      </w:r>
+      <w:r>
+        <w:rPr>
+          <w:rFonts w:ascii="Consolas" w:eastAsia="Times New Roman" w:hAnsi="Consolas" w:cs="Times New Roman"/>
+          <w:color w:val="D4D4D4"/>
+          <w:kern w:val="0"/>
+          <w:sz w:val="16"/>
+          <w:szCs w:val="16"/>
+          <w:lang w:eastAsia="pt-BR"/>
+          <w14:ligatures w14:val="none"/>
+        </w:rPr>
+        <w:t>;</w:t>
+      </w:r>
+    </w:p>
+    <w:p>
+      <w:pPr>
+        <w:shd w:val="clear" w:color="auto" w:fill="1F1F1F"/>
+        <w:spacing w:after="0" w:line="240" w:lineRule="auto"/>
+        <w:rPr>
+          <w:rFonts w:ascii="Consolas" w:eastAsia="Times New Roman" w:hAnsi="Consolas" w:cs="Times New Roman"/>
+          <w:color w:val="CCCCCC"/>
+          <w:kern w:val="0"/>
+          <w:sz w:val="16"/>
+          <w:szCs w:val="16"/>
+          <w:lang w:eastAsia="pt-BR"/>
+          <w14:ligatures w14:val="none"/>
+        </w:rPr>
+      </w:pPr>
+      <w:r>
+        <w:rPr>
+          <w:rFonts w:ascii="Consolas" w:eastAsia="Times New Roman" w:hAnsi="Consolas" w:cs="Times New Roman"/>
+          <w:color w:val="D4D4D4"/>
+          <w:kern w:val="0"/>
+          <w:sz w:val="16"/>
+          <w:szCs w:val="16"/>
+          <w:lang w:eastAsia="pt-BR"/>
+          <w14:ligatures w14:val="none"/>
+        </w:rPr>
+        <w:t xml:space="preserve">        } </w:t>
+      </w:r>
+      <w:proofErr w:type="spellStart"/>
+      <w:r>
+        <w:rPr>
+          <w:rFonts w:ascii="Consolas" w:eastAsia="Times New Roman" w:hAnsi="Consolas" w:cs="Times New Roman"/>
+          <w:color w:val="C586C0"/>
+          <w:kern w:val="0"/>
+          <w:sz w:val="16"/>
+          <w:szCs w:val="16"/>
+          <w:lang w:eastAsia="pt-BR"/>
+          <w14:ligatures w14:val="none"/>
+        </w:rPr>
+        <w:t>else</w:t>
+      </w:r>
+      <w:proofErr w:type="spellEnd"/>
+      <w:r>
+        <w:rPr>
+          <w:rFonts w:ascii="Consolas" w:eastAsia="Times New Roman" w:hAnsi="Consolas" w:cs="Times New Roman"/>
+          <w:color w:val="D4D4D4"/>
+          <w:kern w:val="0"/>
+          <w:sz w:val="16"/>
+          <w:szCs w:val="16"/>
+          <w:lang w:eastAsia="pt-BR"/>
+          <w14:ligatures w14:val="none"/>
+        </w:rPr>
+        <w:t xml:space="preserve"> {</w:t>
+      </w:r>
+    </w:p>
+    <w:p>
+      <w:pPr>
+        <w:shd w:val="clear" w:color="auto" w:fill="1F1F1F"/>
+        <w:spacing w:after="0" w:line="240" w:lineRule="auto"/>
+        <w:rPr>
+          <w:rFonts w:ascii="Consolas" w:eastAsia="Times New Roman" w:hAnsi="Consolas" w:cs="Times New Roman"/>
+          <w:color w:val="CCCCCC"/>
+          <w:kern w:val="0"/>
+          <w:sz w:val="16"/>
+          <w:szCs w:val="16"/>
+          <w:lang w:eastAsia="pt-BR"/>
+          <w14:ligatures w14:val="none"/>
+        </w:rPr>
+      </w:pPr>
+      <w:r>
+        <w:rPr>
+          <w:rFonts w:ascii="Consolas" w:eastAsia="Times New Roman" w:hAnsi="Consolas" w:cs="Times New Roman"/>
+          <w:color w:val="D4D4D4"/>
+          <w:kern w:val="0"/>
+          <w:sz w:val="16"/>
+          <w:szCs w:val="16"/>
+          <w:lang w:eastAsia="pt-BR"/>
+          <w14:ligatures w14:val="none"/>
+        </w:rPr>
+        <w:t xml:space="preserve">            </w:t>
+      </w:r>
+      <w:proofErr w:type="spellStart"/>
+      <w:r>
+        <w:rPr>
+          <w:rFonts w:ascii="Consolas" w:eastAsia="Times New Roman" w:hAnsi="Consolas" w:cs="Times New Roman"/>
+          <w:color w:val="DCDCAA"/>
+          <w:kern w:val="0"/>
+          <w:sz w:val="16"/>
+          <w:szCs w:val="16"/>
+          <w:lang w:eastAsia="pt-BR"/>
+          <w14:ligatures w14:val="none"/>
+        </w:rPr>
+        <w:t>echo</w:t>
+      </w:r>
+      <w:proofErr w:type="spellEnd"/>
+      <w:r>
+        <w:rPr>
+          <w:rFonts w:ascii="Consolas" w:eastAsia="Times New Roman" w:hAnsi="Consolas" w:cs="Times New Roman"/>
+          <w:color w:val="D4D4D4"/>
+          <w:kern w:val="0"/>
+          <w:sz w:val="16"/>
+          <w:szCs w:val="16"/>
+          <w:lang w:eastAsia="pt-BR"/>
+          <w14:ligatures w14:val="none"/>
+        </w:rPr>
+        <w:t xml:space="preserve"> </w:t>
+      </w:r>
+      <w:r>
+        <w:rPr>
+          <w:rFonts w:ascii="Consolas" w:eastAsia="Times New Roman" w:hAnsi="Consolas" w:cs="Times New Roman"/>
+          <w:color w:val="CE9178"/>
+          <w:kern w:val="0"/>
+          <w:sz w:val="16"/>
+          <w:szCs w:val="16"/>
+          <w:lang w:eastAsia="pt-BR"/>
+          <w14:ligatures w14:val="none"/>
+        </w:rPr>
+        <w:t>'NÃO'</w:t>
+      </w:r>
+      <w:r>
+        <w:rPr>
+          <w:rFonts w:ascii="Consolas" w:eastAsia="Times New Roman" w:hAnsi="Consolas" w:cs="Times New Roman"/>
+          <w:color w:val="D4D4D4"/>
+          <w:kern w:val="0"/>
+          <w:sz w:val="16"/>
+          <w:szCs w:val="16"/>
+          <w:lang w:eastAsia="pt-BR"/>
+          <w14:ligatures w14:val="none"/>
+        </w:rPr>
+        <w:t>;</w:t>
+      </w:r>
+    </w:p>
+    <w:p>
+      <w:pPr>
+        <w:shd w:val="clear" w:color="auto" w:fill="1F1F1F"/>
+        <w:spacing w:after="0" w:line="240" w:lineRule="auto"/>
+        <w:rPr>
+          <w:rFonts w:ascii="Consolas" w:eastAsia="Times New Roman" w:hAnsi="Consolas" w:cs="Times New Roman"/>
+          <w:color w:val="CCCCCC"/>
+          <w:kern w:val="0"/>
+          <w:sz w:val="16"/>
+          <w:szCs w:val="16"/>
+          <w:lang w:eastAsia="pt-BR"/>
+          <w14:ligatures w14:val="none"/>
+        </w:rPr>
+      </w:pPr>
+      <w:r>
+        <w:rPr>
+          <w:rFonts w:ascii="Consolas" w:eastAsia="Times New Roman" w:hAnsi="Consolas" w:cs="Times New Roman"/>
+          <w:color w:val="D4D4D4"/>
+          <w:kern w:val="0"/>
+          <w:sz w:val="16"/>
+          <w:szCs w:val="16"/>
+          <w:lang w:eastAsia="pt-BR"/>
+          <w14:ligatures w14:val="none"/>
+        </w:rPr>
+        <w:t>        }</w:t>
+      </w:r>
+    </w:p>
+    <w:p>
+      <w:pPr>
+        <w:shd w:val="clear" w:color="auto" w:fill="1F1F1F"/>
+        <w:spacing w:after="0" w:line="240" w:lineRule="auto"/>
+        <w:rPr>
+          <w:rFonts w:ascii="Consolas" w:eastAsia="Times New Roman" w:hAnsi="Consolas" w:cs="Times New Roman"/>
+          <w:color w:val="CCCCCC"/>
+          <w:kern w:val="0"/>
+          <w:sz w:val="16"/>
+          <w:szCs w:val="16"/>
+          <w:lang w:eastAsia="pt-BR"/>
+          <w14:ligatures w14:val="none"/>
+        </w:rPr>
+      </w:pPr>
+      <w:r>
+        <w:rPr>
+          <w:rFonts w:ascii="Consolas" w:eastAsia="Times New Roman" w:hAnsi="Consolas" w:cs="Times New Roman"/>
+          <w:color w:val="D4D4D4"/>
+          <w:kern w:val="0"/>
+          <w:sz w:val="16"/>
+          <w:szCs w:val="16"/>
+          <w:lang w:eastAsia="pt-BR"/>
+          <w14:ligatures w14:val="none"/>
+        </w:rPr>
+        <w:t xml:space="preserve">        </w:t>
+      </w:r>
+      <w:r>
+        <w:rPr>
+          <w:rFonts w:ascii="Consolas" w:eastAsia="Times New Roman" w:hAnsi="Consolas" w:cs="Times New Roman"/>
+          <w:color w:val="569CD6"/>
+          <w:kern w:val="0"/>
+          <w:sz w:val="16"/>
+          <w:szCs w:val="16"/>
+          <w:lang w:eastAsia="pt-BR"/>
+          <w14:ligatures w14:val="none"/>
+        </w:rPr>
+        <w:t>?&gt;</w:t>
+      </w:r>
+    </w:p>
+    <w:p>
+      <w:pPr>
+        <w:shd w:val="clear" w:color="auto" w:fill="1F1F1F"/>
+        <w:spacing w:after="0" w:line="240" w:lineRule="auto"/>
+        <w:rPr>
+          <w:rFonts w:ascii="Consolas" w:eastAsia="Times New Roman" w:hAnsi="Consolas" w:cs="Times New Roman"/>
+          <w:color w:val="CCCCCC"/>
+          <w:kern w:val="0"/>
+          <w:sz w:val="16"/>
+          <w:szCs w:val="16"/>
+          <w:lang w:eastAsia="pt-BR"/>
+          <w14:ligatures w14:val="none"/>
+        </w:rPr>
+      </w:pPr>
+      <w:r>
+        <w:rPr>
+          <w:rFonts w:ascii="Consolas" w:eastAsia="Times New Roman" w:hAnsi="Consolas" w:cs="Times New Roman"/>
+          <w:color w:val="CCCCCC"/>
+          <w:kern w:val="0"/>
+          <w:sz w:val="16"/>
+          <w:szCs w:val="16"/>
+          <w:lang w:eastAsia="pt-BR"/>
+          <w14:ligatures w14:val="none"/>
+        </w:rPr>
+        <w:t xml:space="preserve">    </w:t>
+      </w:r>
+      <w:r>
+        <w:rPr>
+          <w:rFonts w:ascii="Consolas" w:eastAsia="Times New Roman" w:hAnsi="Consolas" w:cs="Times New Roman"/>
+          <w:color w:val="808080"/>
+          <w:kern w:val="0"/>
+          <w:sz w:val="16"/>
+          <w:szCs w:val="16"/>
+          <w:lang w:eastAsia="pt-BR"/>
+          <w14:ligatures w14:val="none"/>
+        </w:rPr>
+        <w:t>&lt;/</w:t>
+      </w:r>
+      <w:r>
+        <w:rPr>
+          <w:rFonts w:ascii="Consolas" w:eastAsia="Times New Roman" w:hAnsi="Consolas" w:cs="Times New Roman"/>
+          <w:color w:val="569CD6"/>
+          <w:kern w:val="0"/>
+          <w:sz w:val="16"/>
+          <w:szCs w:val="16"/>
+          <w:lang w:eastAsia="pt-BR"/>
+          <w14:ligatures w14:val="none"/>
+        </w:rPr>
+        <w:t>p</w:t>
+      </w:r>
+      <w:r>
+        <w:rPr>
+          <w:rFonts w:ascii="Consolas" w:eastAsia="Times New Roman" w:hAnsi="Consolas" w:cs="Times New Roman"/>
+          <w:color w:val="808080"/>
+          <w:kern w:val="0"/>
+          <w:sz w:val="16"/>
+          <w:szCs w:val="16"/>
+          <w:lang w:eastAsia="pt-BR"/>
+          <w14:ligatures w14:val="none"/>
+        </w:rPr>
+        <w:t>&gt;</w:t>
+      </w:r>
     </w:p>
     <w:p>
       <w:pPr>

</xml_diff>

<commit_message>
funções nativas - manipulação de string
</commit_message>
<xml_diff>
--- a/doc/php7.docx
+++ b/doc/php7.docx
@@ -18821,6 +18821,7 @@
         <w:t xml:space="preserve"> </w:t>
       </w:r>
       <w:proofErr w:type="spellStart"/>
+      <w:proofErr w:type="gramStart"/>
       <w:r>
         <w:rPr>
           <w:rFonts w:ascii="Consolas" w:eastAsia="Times New Roman" w:hAnsi="Consolas" w:cs="Times New Roman"/>
@@ -18844,7 +18845,20 @@
           <w:lang w:eastAsia="pt-BR"/>
           <w14:ligatures w14:val="none"/>
         </w:rPr>
-        <w:t>()</w:t>
+        <w:t>(</w:t>
+      </w:r>
+      <w:proofErr w:type="gramEnd"/>
+      <w:r>
+        <w:rPr>
+          <w:rFonts w:ascii="Consolas" w:eastAsia="Times New Roman" w:hAnsi="Consolas" w:cs="Times New Roman"/>
+          <w:color w:val="D4D4D4"/>
+          <w:kern w:val="0"/>
+          <w:sz w:val="21"/>
+          <w:szCs w:val="21"/>
+          <w:lang w:eastAsia="pt-BR"/>
+          <w14:ligatures w14:val="none"/>
+        </w:rPr>
+        <w:t>)</w:t>
       </w:r>
     </w:p>
     <w:p>
@@ -20089,6 +20103,2017 @@
         </w:rPr>
         <w:t>valor retornado.</w:t>
       </w:r>
+    </w:p>
+    <w:p>
+      <w:pPr>
+        <w:spacing w:line="240" w:lineRule="auto"/>
+        <w:jc w:val="both"/>
+        <w:rPr>
+          <w:rFonts w:ascii="Arial" w:hAnsi="Arial" w:cs="Arial"/>
+          <w:sz w:val="24"/>
+          <w:szCs w:val="24"/>
+        </w:rPr>
+      </w:pPr>
+    </w:p>
+    <w:p>
+      <w:pPr>
+        <w:spacing w:line="240" w:lineRule="auto"/>
+        <w:jc w:val="both"/>
+        <w:rPr>
+          <w:rFonts w:ascii="Arial" w:hAnsi="Arial" w:cs="Arial"/>
+          <w:b/>
+          <w:bCs/>
+          <w:sz w:val="24"/>
+          <w:szCs w:val="24"/>
+        </w:rPr>
+      </w:pPr>
+      <w:r>
+        <w:rPr>
+          <w:rFonts w:ascii="Arial" w:hAnsi="Arial" w:cs="Arial"/>
+          <w:b/>
+          <w:bCs/>
+          <w:sz w:val="24"/>
+          <w:szCs w:val="24"/>
+        </w:rPr>
+        <w:t xml:space="preserve">Funções nativas para manipular </w:t>
+      </w:r>
+      <w:proofErr w:type="spellStart"/>
+      <w:r>
+        <w:rPr>
+          <w:rFonts w:ascii="Arial" w:hAnsi="Arial" w:cs="Arial"/>
+          <w:b/>
+          <w:bCs/>
+          <w:sz w:val="24"/>
+          <w:szCs w:val="24"/>
+        </w:rPr>
+        <w:t>strings</w:t>
+      </w:r>
+      <w:proofErr w:type="spellEnd"/>
+    </w:p>
+    <w:p>
+      <w:pPr>
+        <w:spacing w:line="240" w:lineRule="auto"/>
+        <w:jc w:val="both"/>
+        <w:rPr>
+          <w:rFonts w:ascii="Arial" w:hAnsi="Arial" w:cs="Arial"/>
+          <w:sz w:val="24"/>
+          <w:szCs w:val="24"/>
+        </w:rPr>
+      </w:pPr>
+      <w:proofErr w:type="spellStart"/>
+      <w:r>
+        <w:rPr>
+          <w:rFonts w:ascii="Arial" w:hAnsi="Arial" w:cs="Arial"/>
+          <w:sz w:val="24"/>
+          <w:szCs w:val="24"/>
+        </w:rPr>
+        <w:t>strtolower</w:t>
+      </w:r>
+      <w:proofErr w:type="spellEnd"/>
+      <w:r>
+        <w:rPr>
+          <w:rFonts w:ascii="Arial" w:hAnsi="Arial" w:cs="Arial"/>
+          <w:sz w:val="24"/>
+          <w:szCs w:val="24"/>
+        </w:rPr>
+        <w:t xml:space="preserve"> (</w:t>
+      </w:r>
+      <w:r>
+        <w:rPr>
+          <w:rFonts w:ascii="Arial" w:hAnsi="Arial" w:cs="Arial"/>
+          <w:b/>
+          <w:bCs/>
+          <w:sz w:val="24"/>
+          <w:szCs w:val="24"/>
+        </w:rPr>
+        <w:t>$texto</w:t>
+      </w:r>
+      <w:r>
+        <w:rPr>
+          <w:rFonts w:ascii="Arial" w:hAnsi="Arial" w:cs="Arial"/>
+          <w:sz w:val="24"/>
+          <w:szCs w:val="24"/>
+        </w:rPr>
+        <w:t xml:space="preserve">) -&gt; </w:t>
+      </w:r>
+      <w:r>
+        <w:rPr>
+          <w:rFonts w:ascii="Arial" w:hAnsi="Arial" w:cs="Arial"/>
+          <w:sz w:val="24"/>
+          <w:szCs w:val="24"/>
+        </w:rPr>
+        <w:t xml:space="preserve">transforma todos os caracteres da </w:t>
+      </w:r>
+      <w:proofErr w:type="spellStart"/>
+      <w:r>
+        <w:rPr>
+          <w:rFonts w:ascii="Arial" w:hAnsi="Arial" w:cs="Arial"/>
+          <w:sz w:val="24"/>
+          <w:szCs w:val="24"/>
+        </w:rPr>
+        <w:t>string</w:t>
+      </w:r>
+      <w:proofErr w:type="spellEnd"/>
+      <w:r>
+        <w:rPr>
+          <w:rFonts w:ascii="Arial" w:hAnsi="Arial" w:cs="Arial"/>
+          <w:sz w:val="24"/>
+          <w:szCs w:val="24"/>
+        </w:rPr>
+        <w:t xml:space="preserve"> em minúsculos;</w:t>
+      </w:r>
+    </w:p>
+    <w:p>
+      <w:pPr>
+        <w:spacing w:line="240" w:lineRule="auto"/>
+        <w:jc w:val="both"/>
+        <w:rPr>
+          <w:rFonts w:ascii="Arial" w:hAnsi="Arial" w:cs="Arial"/>
+          <w:sz w:val="24"/>
+          <w:szCs w:val="24"/>
+        </w:rPr>
+      </w:pPr>
+      <w:proofErr w:type="spellStart"/>
+      <w:r>
+        <w:rPr>
+          <w:rFonts w:ascii="Arial" w:hAnsi="Arial" w:cs="Arial"/>
+          <w:sz w:val="24"/>
+          <w:szCs w:val="24"/>
+        </w:rPr>
+        <w:t>strtoupper</w:t>
+      </w:r>
+      <w:proofErr w:type="spellEnd"/>
+      <w:r>
+        <w:rPr>
+          <w:rFonts w:ascii="Arial" w:hAnsi="Arial" w:cs="Arial"/>
+          <w:sz w:val="24"/>
+          <w:szCs w:val="24"/>
+        </w:rPr>
+        <w:t xml:space="preserve"> </w:t>
+      </w:r>
+      <w:r>
+        <w:rPr>
+          <w:rFonts w:ascii="Arial" w:hAnsi="Arial" w:cs="Arial"/>
+          <w:sz w:val="24"/>
+          <w:szCs w:val="24"/>
+        </w:rPr>
+        <w:t>(</w:t>
+      </w:r>
+      <w:r>
+        <w:rPr>
+          <w:rFonts w:ascii="Arial" w:hAnsi="Arial" w:cs="Arial"/>
+          <w:b/>
+          <w:bCs/>
+          <w:sz w:val="24"/>
+          <w:szCs w:val="24"/>
+        </w:rPr>
+        <w:t>$texto</w:t>
+      </w:r>
+      <w:r>
+        <w:rPr>
+          <w:rFonts w:ascii="Arial" w:hAnsi="Arial" w:cs="Arial"/>
+          <w:sz w:val="24"/>
+          <w:szCs w:val="24"/>
+        </w:rPr>
+        <w:t>) -&gt;</w:t>
+      </w:r>
+      <w:r>
+        <w:rPr>
+          <w:rFonts w:ascii="Arial" w:hAnsi="Arial" w:cs="Arial"/>
+          <w:sz w:val="24"/>
+          <w:szCs w:val="24"/>
+        </w:rPr>
+        <w:t xml:space="preserve"> transforma todos os caracteres da </w:t>
+      </w:r>
+      <w:proofErr w:type="spellStart"/>
+      <w:r>
+        <w:rPr>
+          <w:rFonts w:ascii="Arial" w:hAnsi="Arial" w:cs="Arial"/>
+          <w:sz w:val="24"/>
+          <w:szCs w:val="24"/>
+        </w:rPr>
+        <w:t>string</w:t>
+      </w:r>
+      <w:proofErr w:type="spellEnd"/>
+      <w:r>
+        <w:rPr>
+          <w:rFonts w:ascii="Arial" w:hAnsi="Arial" w:cs="Arial"/>
+          <w:sz w:val="24"/>
+          <w:szCs w:val="24"/>
+        </w:rPr>
+        <w:t xml:space="preserve"> em maiúsculos;</w:t>
+      </w:r>
+    </w:p>
+    <w:p>
+      <w:pPr>
+        <w:spacing w:line="240" w:lineRule="auto"/>
+        <w:jc w:val="both"/>
+        <w:rPr>
+          <w:rFonts w:ascii="Arial" w:hAnsi="Arial" w:cs="Arial"/>
+          <w:sz w:val="24"/>
+          <w:szCs w:val="24"/>
+        </w:rPr>
+      </w:pPr>
+      <w:proofErr w:type="spellStart"/>
+      <w:r>
+        <w:rPr>
+          <w:rFonts w:ascii="Arial" w:hAnsi="Arial" w:cs="Arial"/>
+          <w:sz w:val="24"/>
+          <w:szCs w:val="24"/>
+        </w:rPr>
+        <w:t>ucfirst</w:t>
+      </w:r>
+      <w:proofErr w:type="spellEnd"/>
+      <w:r>
+        <w:rPr>
+          <w:rFonts w:ascii="Arial" w:hAnsi="Arial" w:cs="Arial"/>
+          <w:sz w:val="24"/>
+          <w:szCs w:val="24"/>
+        </w:rPr>
+        <w:t xml:space="preserve"> </w:t>
+      </w:r>
+      <w:r>
+        <w:rPr>
+          <w:rFonts w:ascii="Arial" w:hAnsi="Arial" w:cs="Arial"/>
+          <w:sz w:val="24"/>
+          <w:szCs w:val="24"/>
+        </w:rPr>
+        <w:t>(</w:t>
+      </w:r>
+      <w:r>
+        <w:rPr>
+          <w:rFonts w:ascii="Arial" w:hAnsi="Arial" w:cs="Arial"/>
+          <w:b/>
+          <w:bCs/>
+          <w:sz w:val="24"/>
+          <w:szCs w:val="24"/>
+        </w:rPr>
+        <w:t>$texto</w:t>
+      </w:r>
+      <w:r>
+        <w:rPr>
+          <w:rFonts w:ascii="Arial" w:hAnsi="Arial" w:cs="Arial"/>
+          <w:sz w:val="24"/>
+          <w:szCs w:val="24"/>
+        </w:rPr>
+        <w:t xml:space="preserve">) -&gt; </w:t>
+      </w:r>
+      <w:r>
+        <w:rPr>
+          <w:rFonts w:ascii="Arial" w:hAnsi="Arial" w:cs="Arial"/>
+          <w:sz w:val="24"/>
+          <w:szCs w:val="24"/>
+        </w:rPr>
+        <w:t xml:space="preserve">transforma o primeiro caractere da </w:t>
+      </w:r>
+      <w:proofErr w:type="spellStart"/>
+      <w:r>
+        <w:rPr>
+          <w:rFonts w:ascii="Arial" w:hAnsi="Arial" w:cs="Arial"/>
+          <w:sz w:val="24"/>
+          <w:szCs w:val="24"/>
+        </w:rPr>
+        <w:t>string</w:t>
+      </w:r>
+      <w:proofErr w:type="spellEnd"/>
+      <w:r>
+        <w:rPr>
+          <w:rFonts w:ascii="Arial" w:hAnsi="Arial" w:cs="Arial"/>
+          <w:sz w:val="24"/>
+          <w:szCs w:val="24"/>
+        </w:rPr>
+        <w:t xml:space="preserve"> em maiúsculo;</w:t>
+      </w:r>
+    </w:p>
+    <w:p>
+      <w:pPr>
+        <w:spacing w:line="240" w:lineRule="auto"/>
+        <w:jc w:val="both"/>
+        <w:rPr>
+          <w:rFonts w:ascii="Arial" w:hAnsi="Arial" w:cs="Arial"/>
+          <w:sz w:val="24"/>
+          <w:szCs w:val="24"/>
+        </w:rPr>
+      </w:pPr>
+      <w:proofErr w:type="spellStart"/>
+      <w:r>
+        <w:rPr>
+          <w:rFonts w:ascii="Arial" w:hAnsi="Arial" w:cs="Arial"/>
+          <w:sz w:val="24"/>
+          <w:szCs w:val="24"/>
+        </w:rPr>
+        <w:t>strlen</w:t>
+      </w:r>
+      <w:proofErr w:type="spellEnd"/>
+      <w:r>
+        <w:rPr>
+          <w:rFonts w:ascii="Arial" w:hAnsi="Arial" w:cs="Arial"/>
+          <w:sz w:val="24"/>
+          <w:szCs w:val="24"/>
+        </w:rPr>
+        <w:t xml:space="preserve"> (</w:t>
+      </w:r>
+      <w:r>
+        <w:rPr>
+          <w:rFonts w:ascii="Arial" w:hAnsi="Arial" w:cs="Arial"/>
+          <w:b/>
+          <w:bCs/>
+          <w:sz w:val="24"/>
+          <w:szCs w:val="24"/>
+        </w:rPr>
+        <w:t>$texto</w:t>
+      </w:r>
+      <w:r>
+        <w:rPr>
+          <w:rFonts w:ascii="Arial" w:hAnsi="Arial" w:cs="Arial"/>
+          <w:sz w:val="24"/>
+          <w:szCs w:val="24"/>
+        </w:rPr>
+        <w:t>) -&gt;</w:t>
+      </w:r>
+      <w:r>
+        <w:rPr>
+          <w:rFonts w:ascii="Arial" w:hAnsi="Arial" w:cs="Arial"/>
+          <w:sz w:val="24"/>
+          <w:szCs w:val="24"/>
+        </w:rPr>
+        <w:t xml:space="preserve"> conta quantidade de caracteres de uma </w:t>
+      </w:r>
+      <w:proofErr w:type="spellStart"/>
+      <w:r>
+        <w:rPr>
+          <w:rFonts w:ascii="Arial" w:hAnsi="Arial" w:cs="Arial"/>
+          <w:sz w:val="24"/>
+          <w:szCs w:val="24"/>
+        </w:rPr>
+        <w:t>string</w:t>
+      </w:r>
+      <w:proofErr w:type="spellEnd"/>
+      <w:r>
+        <w:rPr>
+          <w:rFonts w:ascii="Arial" w:hAnsi="Arial" w:cs="Arial"/>
+          <w:sz w:val="24"/>
+          <w:szCs w:val="24"/>
+        </w:rPr>
+        <w:t>;</w:t>
+      </w:r>
+    </w:p>
+    <w:p>
+      <w:pPr>
+        <w:spacing w:line="240" w:lineRule="auto"/>
+        <w:jc w:val="both"/>
+        <w:rPr>
+          <w:rFonts w:ascii="Arial" w:hAnsi="Arial" w:cs="Arial"/>
+          <w:sz w:val="24"/>
+          <w:szCs w:val="24"/>
+        </w:rPr>
+      </w:pPr>
+      <w:proofErr w:type="spellStart"/>
+      <w:r>
+        <w:rPr>
+          <w:rFonts w:ascii="Arial" w:hAnsi="Arial" w:cs="Arial"/>
+          <w:sz w:val="24"/>
+          <w:szCs w:val="24"/>
+        </w:rPr>
+        <w:t>str_replace</w:t>
+      </w:r>
+      <w:proofErr w:type="spellEnd"/>
+      <w:r>
+        <w:rPr>
+          <w:rFonts w:ascii="Arial" w:hAnsi="Arial" w:cs="Arial"/>
+          <w:sz w:val="24"/>
+          <w:szCs w:val="24"/>
+        </w:rPr>
+        <w:t xml:space="preserve"> (</w:t>
+      </w:r>
+      <w:r>
+        <w:rPr>
+          <w:rFonts w:ascii="Arial" w:hAnsi="Arial" w:cs="Arial"/>
+          <w:b/>
+          <w:bCs/>
+          <w:sz w:val="24"/>
+          <w:szCs w:val="24"/>
+        </w:rPr>
+        <w:t>&lt;procura por&gt;</w:t>
+      </w:r>
+      <w:r>
+        <w:rPr>
+          <w:rFonts w:ascii="Arial" w:hAnsi="Arial" w:cs="Arial"/>
+          <w:sz w:val="24"/>
+          <w:szCs w:val="24"/>
+        </w:rPr>
+        <w:t xml:space="preserve">, </w:t>
+      </w:r>
+      <w:r>
+        <w:rPr>
+          <w:rFonts w:ascii="Arial" w:hAnsi="Arial" w:cs="Arial"/>
+          <w:b/>
+          <w:bCs/>
+          <w:sz w:val="24"/>
+          <w:szCs w:val="24"/>
+        </w:rPr>
+        <w:t>&lt;substitui por&gt;</w:t>
+      </w:r>
+      <w:r>
+        <w:rPr>
+          <w:rFonts w:ascii="Arial" w:hAnsi="Arial" w:cs="Arial"/>
+          <w:sz w:val="24"/>
+          <w:szCs w:val="24"/>
+        </w:rPr>
+        <w:t xml:space="preserve">, </w:t>
+      </w:r>
+      <w:r>
+        <w:rPr>
+          <w:rFonts w:ascii="Arial" w:hAnsi="Arial" w:cs="Arial"/>
+          <w:b/>
+          <w:bCs/>
+          <w:sz w:val="24"/>
+          <w:szCs w:val="24"/>
+        </w:rPr>
+        <w:t>$texto</w:t>
+      </w:r>
+      <w:r>
+        <w:rPr>
+          <w:rFonts w:ascii="Arial" w:hAnsi="Arial" w:cs="Arial"/>
+          <w:sz w:val="24"/>
+          <w:szCs w:val="24"/>
+        </w:rPr>
+        <w:t>) -&gt;</w:t>
+      </w:r>
+      <w:r>
+        <w:rPr>
+          <w:rFonts w:ascii="Arial" w:hAnsi="Arial" w:cs="Arial"/>
+          <w:sz w:val="24"/>
+          <w:szCs w:val="24"/>
+        </w:rPr>
+        <w:t xml:space="preserve"> substitui uma cadeia de caracteres por outra dentro de uma </w:t>
+      </w:r>
+      <w:proofErr w:type="spellStart"/>
+      <w:r>
+        <w:rPr>
+          <w:rFonts w:ascii="Arial" w:hAnsi="Arial" w:cs="Arial"/>
+          <w:sz w:val="24"/>
+          <w:szCs w:val="24"/>
+        </w:rPr>
+        <w:t>string</w:t>
+      </w:r>
+      <w:proofErr w:type="spellEnd"/>
+      <w:r>
+        <w:rPr>
+          <w:rFonts w:ascii="Arial" w:hAnsi="Arial" w:cs="Arial"/>
+          <w:sz w:val="24"/>
+          <w:szCs w:val="24"/>
+        </w:rPr>
+        <w:t>;</w:t>
+      </w:r>
+    </w:p>
+    <w:p>
+      <w:pPr>
+        <w:spacing w:line="240" w:lineRule="auto"/>
+        <w:jc w:val="both"/>
+        <w:rPr>
+          <w:rFonts w:ascii="Arial" w:hAnsi="Arial" w:cs="Arial"/>
+          <w:sz w:val="24"/>
+          <w:szCs w:val="24"/>
+        </w:rPr>
+      </w:pPr>
+      <w:proofErr w:type="spellStart"/>
+      <w:r>
+        <w:rPr>
+          <w:rFonts w:ascii="Arial" w:hAnsi="Arial" w:cs="Arial"/>
+          <w:sz w:val="24"/>
+          <w:szCs w:val="24"/>
+        </w:rPr>
+        <w:t>substr</w:t>
+      </w:r>
+      <w:proofErr w:type="spellEnd"/>
+      <w:r>
+        <w:rPr>
+          <w:rFonts w:ascii="Arial" w:hAnsi="Arial" w:cs="Arial"/>
+          <w:sz w:val="24"/>
+          <w:szCs w:val="24"/>
+        </w:rPr>
+        <w:t xml:space="preserve"> (</w:t>
+      </w:r>
+      <w:r>
+        <w:rPr>
+          <w:rFonts w:ascii="Arial" w:hAnsi="Arial" w:cs="Arial"/>
+          <w:b/>
+          <w:bCs/>
+          <w:sz w:val="24"/>
+          <w:szCs w:val="24"/>
+        </w:rPr>
+        <w:t>$texto</w:t>
+      </w:r>
+      <w:r>
+        <w:rPr>
+          <w:rFonts w:ascii="Arial" w:hAnsi="Arial" w:cs="Arial"/>
+          <w:sz w:val="24"/>
+          <w:szCs w:val="24"/>
+        </w:rPr>
+        <w:t xml:space="preserve">, </w:t>
+      </w:r>
+      <w:r>
+        <w:rPr>
+          <w:rFonts w:ascii="Arial" w:hAnsi="Arial" w:cs="Arial"/>
+          <w:b/>
+          <w:bCs/>
+          <w:sz w:val="24"/>
+          <w:szCs w:val="24"/>
+        </w:rPr>
+        <w:t>&lt;</w:t>
+      </w:r>
+      <w:proofErr w:type="spellStart"/>
+      <w:r>
+        <w:rPr>
+          <w:rFonts w:ascii="Arial" w:hAnsi="Arial" w:cs="Arial"/>
+          <w:b/>
+          <w:bCs/>
+          <w:sz w:val="24"/>
+          <w:szCs w:val="24"/>
+        </w:rPr>
+        <w:t>posicao</w:t>
+      </w:r>
+      <w:proofErr w:type="spellEnd"/>
+      <w:r>
+        <w:rPr>
+          <w:rFonts w:ascii="Arial" w:hAnsi="Arial" w:cs="Arial"/>
+          <w:b/>
+          <w:bCs/>
+          <w:sz w:val="24"/>
+          <w:szCs w:val="24"/>
+        </w:rPr>
+        <w:t xml:space="preserve"> inicial&gt;</w:t>
+      </w:r>
+      <w:r>
+        <w:rPr>
+          <w:rFonts w:ascii="Arial" w:hAnsi="Arial" w:cs="Arial"/>
+          <w:sz w:val="24"/>
+          <w:szCs w:val="24"/>
+        </w:rPr>
+        <w:t xml:space="preserve">, </w:t>
+      </w:r>
+      <w:r>
+        <w:rPr>
+          <w:rFonts w:ascii="Arial" w:hAnsi="Arial" w:cs="Arial"/>
+          <w:b/>
+          <w:bCs/>
+          <w:sz w:val="24"/>
+          <w:szCs w:val="24"/>
+        </w:rPr>
+        <w:t>&lt;</w:t>
+      </w:r>
+      <w:proofErr w:type="spellStart"/>
+      <w:r>
+        <w:rPr>
+          <w:rFonts w:ascii="Arial" w:hAnsi="Arial" w:cs="Arial"/>
+          <w:b/>
+          <w:bCs/>
+          <w:sz w:val="24"/>
+          <w:szCs w:val="24"/>
+        </w:rPr>
+        <w:t>qtde</w:t>
+      </w:r>
+      <w:proofErr w:type="spellEnd"/>
+      <w:r>
+        <w:rPr>
+          <w:rFonts w:ascii="Arial" w:hAnsi="Arial" w:cs="Arial"/>
+          <w:b/>
+          <w:bCs/>
+          <w:sz w:val="24"/>
+          <w:szCs w:val="24"/>
+        </w:rPr>
+        <w:t xml:space="preserve"> caracteres&gt;</w:t>
+      </w:r>
+      <w:r>
+        <w:rPr>
+          <w:rFonts w:ascii="Arial" w:hAnsi="Arial" w:cs="Arial"/>
+          <w:sz w:val="24"/>
+          <w:szCs w:val="24"/>
+        </w:rPr>
+        <w:t xml:space="preserve">) -&gt; </w:t>
+      </w:r>
+      <w:r>
+        <w:rPr>
+          <w:rFonts w:ascii="Arial" w:hAnsi="Arial" w:cs="Arial"/>
+          <w:sz w:val="24"/>
+          <w:szCs w:val="24"/>
+        </w:rPr>
+        <w:t xml:space="preserve">retorna parte de uma </w:t>
+      </w:r>
+      <w:proofErr w:type="spellStart"/>
+      <w:r>
+        <w:rPr>
+          <w:rFonts w:ascii="Arial" w:hAnsi="Arial" w:cs="Arial"/>
+          <w:sz w:val="24"/>
+          <w:szCs w:val="24"/>
+        </w:rPr>
+        <w:t>string</w:t>
+      </w:r>
+      <w:proofErr w:type="spellEnd"/>
+      <w:r>
+        <w:rPr>
+          <w:rFonts w:ascii="Arial" w:hAnsi="Arial" w:cs="Arial"/>
+          <w:sz w:val="24"/>
+          <w:szCs w:val="24"/>
+        </w:rPr>
+        <w:t>.</w:t>
+      </w:r>
+    </w:p>
+    <w:p>
+      <w:pPr>
+        <w:spacing w:line="240" w:lineRule="auto"/>
+        <w:jc w:val="both"/>
+        <w:rPr>
+          <w:rFonts w:ascii="Arial" w:hAnsi="Arial" w:cs="Arial"/>
+          <w:sz w:val="24"/>
+          <w:szCs w:val="24"/>
+        </w:rPr>
+      </w:pPr>
+    </w:p>
+    <w:p>
+      <w:pPr>
+        <w:shd w:val="clear" w:color="auto" w:fill="1F1F1F"/>
+        <w:spacing w:after="0" w:line="285" w:lineRule="atLeast"/>
+        <w:rPr>
+          <w:rFonts w:ascii="Consolas" w:eastAsia="Times New Roman" w:hAnsi="Consolas" w:cs="Times New Roman"/>
+          <w:color w:val="CCCCCC"/>
+          <w:kern w:val="0"/>
+          <w:sz w:val="21"/>
+          <w:szCs w:val="21"/>
+          <w:lang w:eastAsia="pt-BR"/>
+          <w14:ligatures w14:val="none"/>
+        </w:rPr>
+      </w:pPr>
+      <w:r>
+        <w:rPr>
+          <w:rFonts w:ascii="Consolas" w:eastAsia="Times New Roman" w:hAnsi="Consolas" w:cs="Times New Roman"/>
+          <w:color w:val="6A9955"/>
+          <w:kern w:val="0"/>
+          <w:sz w:val="21"/>
+          <w:szCs w:val="21"/>
+          <w:lang w:eastAsia="pt-BR"/>
+          <w14:ligatures w14:val="none"/>
+        </w:rPr>
+        <w:t>//</w:t>
+      </w:r>
+      <w:proofErr w:type="spellStart"/>
+      <w:r>
+        <w:rPr>
+          <w:rFonts w:ascii="Consolas" w:eastAsia="Times New Roman" w:hAnsi="Consolas" w:cs="Times New Roman"/>
+          <w:color w:val="6A9955"/>
+          <w:kern w:val="0"/>
+          <w:sz w:val="21"/>
+          <w:szCs w:val="21"/>
+          <w:lang w:eastAsia="pt-BR"/>
+          <w14:ligatures w14:val="none"/>
+        </w:rPr>
+        <w:t>string</w:t>
+      </w:r>
+      <w:proofErr w:type="spellEnd"/>
+      <w:r>
+        <w:rPr>
+          <w:rFonts w:ascii="Consolas" w:eastAsia="Times New Roman" w:hAnsi="Consolas" w:cs="Times New Roman"/>
+          <w:color w:val="6A9955"/>
+          <w:kern w:val="0"/>
+          <w:sz w:val="21"/>
+          <w:szCs w:val="21"/>
+          <w:lang w:eastAsia="pt-BR"/>
+          <w14:ligatures w14:val="none"/>
+        </w:rPr>
+        <w:t xml:space="preserve"> </w:t>
+      </w:r>
+      <w:proofErr w:type="spellStart"/>
+      <w:r>
+        <w:rPr>
+          <w:rFonts w:ascii="Consolas" w:eastAsia="Times New Roman" w:hAnsi="Consolas" w:cs="Times New Roman"/>
+          <w:color w:val="6A9955"/>
+          <w:kern w:val="0"/>
+          <w:sz w:val="21"/>
+          <w:szCs w:val="21"/>
+          <w:lang w:eastAsia="pt-BR"/>
+          <w14:ligatures w14:val="none"/>
+        </w:rPr>
+        <w:t>to</w:t>
+      </w:r>
+      <w:proofErr w:type="spellEnd"/>
+      <w:r>
+        <w:rPr>
+          <w:rFonts w:ascii="Consolas" w:eastAsia="Times New Roman" w:hAnsi="Consolas" w:cs="Times New Roman"/>
+          <w:color w:val="6A9955"/>
+          <w:kern w:val="0"/>
+          <w:sz w:val="21"/>
+          <w:szCs w:val="21"/>
+          <w:lang w:eastAsia="pt-BR"/>
+          <w14:ligatures w14:val="none"/>
+        </w:rPr>
+        <w:t xml:space="preserve"> </w:t>
+      </w:r>
+      <w:proofErr w:type="spellStart"/>
+      <w:r>
+        <w:rPr>
+          <w:rFonts w:ascii="Consolas" w:eastAsia="Times New Roman" w:hAnsi="Consolas" w:cs="Times New Roman"/>
+          <w:color w:val="6A9955"/>
+          <w:kern w:val="0"/>
+          <w:sz w:val="21"/>
+          <w:szCs w:val="21"/>
+          <w:lang w:eastAsia="pt-BR"/>
+          <w14:ligatures w14:val="none"/>
+        </w:rPr>
+        <w:t>lower</w:t>
+      </w:r>
+      <w:proofErr w:type="spellEnd"/>
+    </w:p>
+    <w:p>
+      <w:pPr>
+        <w:shd w:val="clear" w:color="auto" w:fill="1F1F1F"/>
+        <w:spacing w:after="0" w:line="285" w:lineRule="atLeast"/>
+        <w:rPr>
+          <w:rFonts w:ascii="Consolas" w:eastAsia="Times New Roman" w:hAnsi="Consolas" w:cs="Times New Roman"/>
+          <w:color w:val="CCCCCC"/>
+          <w:kern w:val="0"/>
+          <w:sz w:val="21"/>
+          <w:szCs w:val="21"/>
+          <w:lang w:eastAsia="pt-BR"/>
+          <w14:ligatures w14:val="none"/>
+        </w:rPr>
+      </w:pPr>
+      <w:proofErr w:type="spellStart"/>
+      <w:r>
+        <w:rPr>
+          <w:rFonts w:ascii="Consolas" w:eastAsia="Times New Roman" w:hAnsi="Consolas" w:cs="Times New Roman"/>
+          <w:color w:val="DCDCAA"/>
+          <w:kern w:val="0"/>
+          <w:sz w:val="21"/>
+          <w:szCs w:val="21"/>
+          <w:lang w:eastAsia="pt-BR"/>
+          <w14:ligatures w14:val="none"/>
+        </w:rPr>
+        <w:t>echo</w:t>
+      </w:r>
+      <w:proofErr w:type="spellEnd"/>
+      <w:r>
+        <w:rPr>
+          <w:rFonts w:ascii="Consolas" w:eastAsia="Times New Roman" w:hAnsi="Consolas" w:cs="Times New Roman"/>
+          <w:color w:val="D4D4D4"/>
+          <w:kern w:val="0"/>
+          <w:sz w:val="21"/>
+          <w:szCs w:val="21"/>
+          <w:lang w:eastAsia="pt-BR"/>
+          <w14:ligatures w14:val="none"/>
+        </w:rPr>
+        <w:t xml:space="preserve"> </w:t>
+      </w:r>
+      <w:proofErr w:type="spellStart"/>
+      <w:r>
+        <w:rPr>
+          <w:rFonts w:ascii="Consolas" w:eastAsia="Times New Roman" w:hAnsi="Consolas" w:cs="Times New Roman"/>
+          <w:color w:val="DCDCAA"/>
+          <w:kern w:val="0"/>
+          <w:sz w:val="21"/>
+          <w:szCs w:val="21"/>
+          <w:lang w:eastAsia="pt-BR"/>
+          <w14:ligatures w14:val="none"/>
+        </w:rPr>
+        <w:t>strtolower</w:t>
+      </w:r>
+      <w:proofErr w:type="spellEnd"/>
+      <w:r>
+        <w:rPr>
+          <w:rFonts w:ascii="Consolas" w:eastAsia="Times New Roman" w:hAnsi="Consolas" w:cs="Times New Roman"/>
+          <w:color w:val="D4D4D4"/>
+          <w:kern w:val="0"/>
+          <w:sz w:val="21"/>
+          <w:szCs w:val="21"/>
+          <w:lang w:eastAsia="pt-BR"/>
+          <w14:ligatures w14:val="none"/>
+        </w:rPr>
+        <w:t>(</w:t>
+      </w:r>
+      <w:r>
+        <w:rPr>
+          <w:rFonts w:ascii="Consolas" w:eastAsia="Times New Roman" w:hAnsi="Consolas" w:cs="Times New Roman"/>
+          <w:color w:val="9CDCFE"/>
+          <w:kern w:val="0"/>
+          <w:sz w:val="21"/>
+          <w:szCs w:val="21"/>
+          <w:lang w:eastAsia="pt-BR"/>
+          <w14:ligatures w14:val="none"/>
+        </w:rPr>
+        <w:t>$texto</w:t>
+      </w:r>
+      <w:r>
+        <w:rPr>
+          <w:rFonts w:ascii="Consolas" w:eastAsia="Times New Roman" w:hAnsi="Consolas" w:cs="Times New Roman"/>
+          <w:color w:val="D4D4D4"/>
+          <w:kern w:val="0"/>
+          <w:sz w:val="21"/>
+          <w:szCs w:val="21"/>
+          <w:lang w:eastAsia="pt-BR"/>
+          <w14:ligatures w14:val="none"/>
+        </w:rPr>
+        <w:t>);</w:t>
+      </w:r>
+    </w:p>
+    <w:p>
+      <w:pPr>
+        <w:spacing w:line="240" w:lineRule="auto"/>
+        <w:jc w:val="both"/>
+        <w:rPr>
+          <w:rFonts w:ascii="Arial" w:hAnsi="Arial" w:cs="Arial"/>
+          <w:sz w:val="24"/>
+          <w:szCs w:val="24"/>
+        </w:rPr>
+      </w:pPr>
+    </w:p>
+    <w:p>
+      <w:pPr>
+        <w:shd w:val="clear" w:color="auto" w:fill="1F1F1F"/>
+        <w:spacing w:after="0" w:line="285" w:lineRule="atLeast"/>
+        <w:rPr>
+          <w:rFonts w:ascii="Consolas" w:eastAsia="Times New Roman" w:hAnsi="Consolas" w:cs="Times New Roman"/>
+          <w:color w:val="CCCCCC"/>
+          <w:kern w:val="0"/>
+          <w:sz w:val="21"/>
+          <w:szCs w:val="21"/>
+          <w:lang w:eastAsia="pt-BR"/>
+          <w14:ligatures w14:val="none"/>
+        </w:rPr>
+      </w:pPr>
+      <w:r>
+        <w:rPr>
+          <w:rFonts w:ascii="Consolas" w:eastAsia="Times New Roman" w:hAnsi="Consolas" w:cs="Times New Roman"/>
+          <w:color w:val="6A9955"/>
+          <w:kern w:val="0"/>
+          <w:sz w:val="21"/>
+          <w:szCs w:val="21"/>
+          <w:lang w:eastAsia="pt-BR"/>
+          <w14:ligatures w14:val="none"/>
+        </w:rPr>
+        <w:t>//</w:t>
+      </w:r>
+      <w:proofErr w:type="spellStart"/>
+      <w:r>
+        <w:rPr>
+          <w:rFonts w:ascii="Consolas" w:eastAsia="Times New Roman" w:hAnsi="Consolas" w:cs="Times New Roman"/>
+          <w:color w:val="6A9955"/>
+          <w:kern w:val="0"/>
+          <w:sz w:val="21"/>
+          <w:szCs w:val="21"/>
+          <w:lang w:eastAsia="pt-BR"/>
+          <w14:ligatures w14:val="none"/>
+        </w:rPr>
+        <w:t>string</w:t>
+      </w:r>
+      <w:proofErr w:type="spellEnd"/>
+      <w:r>
+        <w:rPr>
+          <w:rFonts w:ascii="Consolas" w:eastAsia="Times New Roman" w:hAnsi="Consolas" w:cs="Times New Roman"/>
+          <w:color w:val="6A9955"/>
+          <w:kern w:val="0"/>
+          <w:sz w:val="21"/>
+          <w:szCs w:val="21"/>
+          <w:lang w:eastAsia="pt-BR"/>
+          <w14:ligatures w14:val="none"/>
+        </w:rPr>
+        <w:t xml:space="preserve"> </w:t>
+      </w:r>
+      <w:proofErr w:type="spellStart"/>
+      <w:r>
+        <w:rPr>
+          <w:rFonts w:ascii="Consolas" w:eastAsia="Times New Roman" w:hAnsi="Consolas" w:cs="Times New Roman"/>
+          <w:color w:val="6A9955"/>
+          <w:kern w:val="0"/>
+          <w:sz w:val="21"/>
+          <w:szCs w:val="21"/>
+          <w:lang w:eastAsia="pt-BR"/>
+          <w14:ligatures w14:val="none"/>
+        </w:rPr>
+        <w:t>to</w:t>
+      </w:r>
+      <w:proofErr w:type="spellEnd"/>
+      <w:r>
+        <w:rPr>
+          <w:rFonts w:ascii="Consolas" w:eastAsia="Times New Roman" w:hAnsi="Consolas" w:cs="Times New Roman"/>
+          <w:color w:val="6A9955"/>
+          <w:kern w:val="0"/>
+          <w:sz w:val="21"/>
+          <w:szCs w:val="21"/>
+          <w:lang w:eastAsia="pt-BR"/>
+          <w14:ligatures w14:val="none"/>
+        </w:rPr>
+        <w:t xml:space="preserve"> </w:t>
+      </w:r>
+      <w:proofErr w:type="spellStart"/>
+      <w:r>
+        <w:rPr>
+          <w:rFonts w:ascii="Consolas" w:eastAsia="Times New Roman" w:hAnsi="Consolas" w:cs="Times New Roman"/>
+          <w:color w:val="6A9955"/>
+          <w:kern w:val="0"/>
+          <w:sz w:val="21"/>
+          <w:szCs w:val="21"/>
+          <w:lang w:eastAsia="pt-BR"/>
+          <w14:ligatures w14:val="none"/>
+        </w:rPr>
+        <w:t>upper</w:t>
+      </w:r>
+      <w:proofErr w:type="spellEnd"/>
+    </w:p>
+    <w:p>
+      <w:pPr>
+        <w:shd w:val="clear" w:color="auto" w:fill="1F1F1F"/>
+        <w:spacing w:after="0" w:line="285" w:lineRule="atLeast"/>
+        <w:rPr>
+          <w:rFonts w:ascii="Consolas" w:eastAsia="Times New Roman" w:hAnsi="Consolas" w:cs="Times New Roman"/>
+          <w:color w:val="CCCCCC"/>
+          <w:kern w:val="0"/>
+          <w:sz w:val="21"/>
+          <w:szCs w:val="21"/>
+          <w:lang w:eastAsia="pt-BR"/>
+          <w14:ligatures w14:val="none"/>
+        </w:rPr>
+      </w:pPr>
+      <w:proofErr w:type="spellStart"/>
+      <w:r>
+        <w:rPr>
+          <w:rFonts w:ascii="Consolas" w:eastAsia="Times New Roman" w:hAnsi="Consolas" w:cs="Times New Roman"/>
+          <w:color w:val="DCDCAA"/>
+          <w:kern w:val="0"/>
+          <w:sz w:val="21"/>
+          <w:szCs w:val="21"/>
+          <w:lang w:eastAsia="pt-BR"/>
+          <w14:ligatures w14:val="none"/>
+        </w:rPr>
+        <w:t>echo</w:t>
+      </w:r>
+      <w:proofErr w:type="spellEnd"/>
+      <w:r>
+        <w:rPr>
+          <w:rFonts w:ascii="Consolas" w:eastAsia="Times New Roman" w:hAnsi="Consolas" w:cs="Times New Roman"/>
+          <w:color w:val="D4D4D4"/>
+          <w:kern w:val="0"/>
+          <w:sz w:val="21"/>
+          <w:szCs w:val="21"/>
+          <w:lang w:eastAsia="pt-BR"/>
+          <w14:ligatures w14:val="none"/>
+        </w:rPr>
+        <w:t xml:space="preserve"> </w:t>
+      </w:r>
+      <w:proofErr w:type="spellStart"/>
+      <w:r>
+        <w:rPr>
+          <w:rFonts w:ascii="Consolas" w:eastAsia="Times New Roman" w:hAnsi="Consolas" w:cs="Times New Roman"/>
+          <w:color w:val="DCDCAA"/>
+          <w:kern w:val="0"/>
+          <w:sz w:val="21"/>
+          <w:szCs w:val="21"/>
+          <w:lang w:eastAsia="pt-BR"/>
+          <w14:ligatures w14:val="none"/>
+        </w:rPr>
+        <w:t>strtoupper</w:t>
+      </w:r>
+      <w:proofErr w:type="spellEnd"/>
+      <w:r>
+        <w:rPr>
+          <w:rFonts w:ascii="Consolas" w:eastAsia="Times New Roman" w:hAnsi="Consolas" w:cs="Times New Roman"/>
+          <w:color w:val="D4D4D4"/>
+          <w:kern w:val="0"/>
+          <w:sz w:val="21"/>
+          <w:szCs w:val="21"/>
+          <w:lang w:eastAsia="pt-BR"/>
+          <w14:ligatures w14:val="none"/>
+        </w:rPr>
+        <w:t>(</w:t>
+      </w:r>
+      <w:r>
+        <w:rPr>
+          <w:rFonts w:ascii="Consolas" w:eastAsia="Times New Roman" w:hAnsi="Consolas" w:cs="Times New Roman"/>
+          <w:color w:val="9CDCFE"/>
+          <w:kern w:val="0"/>
+          <w:sz w:val="21"/>
+          <w:szCs w:val="21"/>
+          <w:lang w:eastAsia="pt-BR"/>
+          <w14:ligatures w14:val="none"/>
+        </w:rPr>
+        <w:t>$texto</w:t>
+      </w:r>
+      <w:r>
+        <w:rPr>
+          <w:rFonts w:ascii="Consolas" w:eastAsia="Times New Roman" w:hAnsi="Consolas" w:cs="Times New Roman"/>
+          <w:color w:val="D4D4D4"/>
+          <w:kern w:val="0"/>
+          <w:sz w:val="21"/>
+          <w:szCs w:val="21"/>
+          <w:lang w:eastAsia="pt-BR"/>
+          <w14:ligatures w14:val="none"/>
+        </w:rPr>
+        <w:t>);</w:t>
+      </w:r>
+    </w:p>
+    <w:p>
+      <w:pPr>
+        <w:spacing w:line="240" w:lineRule="auto"/>
+        <w:jc w:val="both"/>
+        <w:rPr>
+          <w:rFonts w:ascii="Arial" w:hAnsi="Arial" w:cs="Arial"/>
+          <w:sz w:val="24"/>
+          <w:szCs w:val="24"/>
+        </w:rPr>
+      </w:pPr>
+    </w:p>
+    <w:p>
+      <w:pPr>
+        <w:shd w:val="clear" w:color="auto" w:fill="1F1F1F"/>
+        <w:spacing w:after="0" w:line="285" w:lineRule="atLeast"/>
+        <w:rPr>
+          <w:rFonts w:ascii="Consolas" w:eastAsia="Times New Roman" w:hAnsi="Consolas" w:cs="Times New Roman"/>
+          <w:color w:val="CCCCCC"/>
+          <w:kern w:val="0"/>
+          <w:sz w:val="21"/>
+          <w:szCs w:val="21"/>
+          <w:lang w:eastAsia="pt-BR"/>
+          <w14:ligatures w14:val="none"/>
+        </w:rPr>
+      </w:pPr>
+      <w:r>
+        <w:rPr>
+          <w:rFonts w:ascii="Consolas" w:eastAsia="Times New Roman" w:hAnsi="Consolas" w:cs="Times New Roman"/>
+          <w:color w:val="6A9955"/>
+          <w:kern w:val="0"/>
+          <w:sz w:val="21"/>
+          <w:szCs w:val="21"/>
+          <w:lang w:eastAsia="pt-BR"/>
+          <w14:ligatures w14:val="none"/>
+        </w:rPr>
+        <w:t>//</w:t>
+      </w:r>
+      <w:proofErr w:type="spellStart"/>
+      <w:r>
+        <w:rPr>
+          <w:rFonts w:ascii="Consolas" w:eastAsia="Times New Roman" w:hAnsi="Consolas" w:cs="Times New Roman"/>
+          <w:color w:val="6A9955"/>
+          <w:kern w:val="0"/>
+          <w:sz w:val="21"/>
+          <w:szCs w:val="21"/>
+          <w:lang w:eastAsia="pt-BR"/>
+          <w14:ligatures w14:val="none"/>
+        </w:rPr>
+        <w:t>upper</w:t>
+      </w:r>
+      <w:proofErr w:type="spellEnd"/>
+      <w:r>
+        <w:rPr>
+          <w:rFonts w:ascii="Consolas" w:eastAsia="Times New Roman" w:hAnsi="Consolas" w:cs="Times New Roman"/>
+          <w:color w:val="6A9955"/>
+          <w:kern w:val="0"/>
+          <w:sz w:val="21"/>
+          <w:szCs w:val="21"/>
+          <w:lang w:eastAsia="pt-BR"/>
+          <w14:ligatures w14:val="none"/>
+        </w:rPr>
+        <w:t xml:space="preserve"> case </w:t>
+      </w:r>
+      <w:proofErr w:type="spellStart"/>
+      <w:r>
+        <w:rPr>
+          <w:rFonts w:ascii="Consolas" w:eastAsia="Times New Roman" w:hAnsi="Consolas" w:cs="Times New Roman"/>
+          <w:color w:val="6A9955"/>
+          <w:kern w:val="0"/>
+          <w:sz w:val="21"/>
+          <w:szCs w:val="21"/>
+          <w:lang w:eastAsia="pt-BR"/>
+          <w14:ligatures w14:val="none"/>
+        </w:rPr>
+        <w:t>first</w:t>
+      </w:r>
+      <w:proofErr w:type="spellEnd"/>
+    </w:p>
+    <w:p>
+      <w:pPr>
+        <w:shd w:val="clear" w:color="auto" w:fill="1F1F1F"/>
+        <w:spacing w:after="0" w:line="285" w:lineRule="atLeast"/>
+        <w:rPr>
+          <w:rFonts w:ascii="Consolas" w:eastAsia="Times New Roman" w:hAnsi="Consolas" w:cs="Times New Roman"/>
+          <w:color w:val="CCCCCC"/>
+          <w:kern w:val="0"/>
+          <w:sz w:val="21"/>
+          <w:szCs w:val="21"/>
+          <w:lang w:eastAsia="pt-BR"/>
+          <w14:ligatures w14:val="none"/>
+        </w:rPr>
+      </w:pPr>
+      <w:proofErr w:type="spellStart"/>
+      <w:r>
+        <w:rPr>
+          <w:rFonts w:ascii="Consolas" w:eastAsia="Times New Roman" w:hAnsi="Consolas" w:cs="Times New Roman"/>
+          <w:color w:val="DCDCAA"/>
+          <w:kern w:val="0"/>
+          <w:sz w:val="21"/>
+          <w:szCs w:val="21"/>
+          <w:lang w:eastAsia="pt-BR"/>
+          <w14:ligatures w14:val="none"/>
+        </w:rPr>
+        <w:t>echo</w:t>
+      </w:r>
+      <w:proofErr w:type="spellEnd"/>
+      <w:r>
+        <w:rPr>
+          <w:rFonts w:ascii="Consolas" w:eastAsia="Times New Roman" w:hAnsi="Consolas" w:cs="Times New Roman"/>
+          <w:color w:val="D4D4D4"/>
+          <w:kern w:val="0"/>
+          <w:sz w:val="21"/>
+          <w:szCs w:val="21"/>
+          <w:lang w:eastAsia="pt-BR"/>
+          <w14:ligatures w14:val="none"/>
+        </w:rPr>
+        <w:t xml:space="preserve"> </w:t>
+      </w:r>
+      <w:proofErr w:type="spellStart"/>
+      <w:r>
+        <w:rPr>
+          <w:rFonts w:ascii="Consolas" w:eastAsia="Times New Roman" w:hAnsi="Consolas" w:cs="Times New Roman"/>
+          <w:color w:val="DCDCAA"/>
+          <w:kern w:val="0"/>
+          <w:sz w:val="21"/>
+          <w:szCs w:val="21"/>
+          <w:lang w:eastAsia="pt-BR"/>
+          <w14:ligatures w14:val="none"/>
+        </w:rPr>
+        <w:t>ucfirst</w:t>
+      </w:r>
+      <w:proofErr w:type="spellEnd"/>
+      <w:r>
+        <w:rPr>
+          <w:rFonts w:ascii="Consolas" w:eastAsia="Times New Roman" w:hAnsi="Consolas" w:cs="Times New Roman"/>
+          <w:color w:val="D4D4D4"/>
+          <w:kern w:val="0"/>
+          <w:sz w:val="21"/>
+          <w:szCs w:val="21"/>
+          <w:lang w:eastAsia="pt-BR"/>
+          <w14:ligatures w14:val="none"/>
+        </w:rPr>
+        <w:t>(</w:t>
+      </w:r>
+      <w:r>
+        <w:rPr>
+          <w:rFonts w:ascii="Consolas" w:eastAsia="Times New Roman" w:hAnsi="Consolas" w:cs="Times New Roman"/>
+          <w:color w:val="9CDCFE"/>
+          <w:kern w:val="0"/>
+          <w:sz w:val="21"/>
+          <w:szCs w:val="21"/>
+          <w:lang w:eastAsia="pt-BR"/>
+          <w14:ligatures w14:val="none"/>
+        </w:rPr>
+        <w:t>$texto</w:t>
+      </w:r>
+      <w:r>
+        <w:rPr>
+          <w:rFonts w:ascii="Consolas" w:eastAsia="Times New Roman" w:hAnsi="Consolas" w:cs="Times New Roman"/>
+          <w:color w:val="D4D4D4"/>
+          <w:kern w:val="0"/>
+          <w:sz w:val="21"/>
+          <w:szCs w:val="21"/>
+          <w:lang w:eastAsia="pt-BR"/>
+          <w14:ligatures w14:val="none"/>
+        </w:rPr>
+        <w:t>);</w:t>
+      </w:r>
+    </w:p>
+    <w:p>
+      <w:pPr>
+        <w:spacing w:line="240" w:lineRule="auto"/>
+        <w:jc w:val="both"/>
+        <w:rPr>
+          <w:rFonts w:ascii="Arial" w:hAnsi="Arial" w:cs="Arial"/>
+          <w:sz w:val="24"/>
+          <w:szCs w:val="24"/>
+        </w:rPr>
+      </w:pPr>
+    </w:p>
+    <w:p>
+      <w:pPr>
+        <w:shd w:val="clear" w:color="auto" w:fill="1F1F1F"/>
+        <w:spacing w:after="0" w:line="285" w:lineRule="atLeast"/>
+        <w:rPr>
+          <w:rFonts w:ascii="Consolas" w:eastAsia="Times New Roman" w:hAnsi="Consolas" w:cs="Times New Roman"/>
+          <w:color w:val="CCCCCC"/>
+          <w:kern w:val="0"/>
+          <w:sz w:val="21"/>
+          <w:szCs w:val="21"/>
+          <w:lang w:eastAsia="pt-BR"/>
+          <w14:ligatures w14:val="none"/>
+        </w:rPr>
+      </w:pPr>
+      <w:r>
+        <w:rPr>
+          <w:rFonts w:ascii="Consolas" w:eastAsia="Times New Roman" w:hAnsi="Consolas" w:cs="Times New Roman"/>
+          <w:color w:val="6A9955"/>
+          <w:kern w:val="0"/>
+          <w:sz w:val="21"/>
+          <w:szCs w:val="21"/>
+          <w:lang w:eastAsia="pt-BR"/>
+          <w14:ligatures w14:val="none"/>
+        </w:rPr>
+        <w:t>//</w:t>
+      </w:r>
+      <w:proofErr w:type="spellStart"/>
+      <w:r>
+        <w:rPr>
+          <w:rFonts w:ascii="Consolas" w:eastAsia="Times New Roman" w:hAnsi="Consolas" w:cs="Times New Roman"/>
+          <w:color w:val="6A9955"/>
+          <w:kern w:val="0"/>
+          <w:sz w:val="21"/>
+          <w:szCs w:val="21"/>
+          <w:lang w:eastAsia="pt-BR"/>
+          <w14:ligatures w14:val="none"/>
+        </w:rPr>
+        <w:t>string</w:t>
+      </w:r>
+      <w:proofErr w:type="spellEnd"/>
+      <w:r>
+        <w:rPr>
+          <w:rFonts w:ascii="Consolas" w:eastAsia="Times New Roman" w:hAnsi="Consolas" w:cs="Times New Roman"/>
+          <w:color w:val="6A9955"/>
+          <w:kern w:val="0"/>
+          <w:sz w:val="21"/>
+          <w:szCs w:val="21"/>
+          <w:lang w:eastAsia="pt-BR"/>
+          <w14:ligatures w14:val="none"/>
+        </w:rPr>
+        <w:t xml:space="preserve"> </w:t>
+      </w:r>
+      <w:proofErr w:type="spellStart"/>
+      <w:r>
+        <w:rPr>
+          <w:rFonts w:ascii="Consolas" w:eastAsia="Times New Roman" w:hAnsi="Consolas" w:cs="Times New Roman"/>
+          <w:color w:val="6A9955"/>
+          <w:kern w:val="0"/>
+          <w:sz w:val="21"/>
+          <w:szCs w:val="21"/>
+          <w:lang w:eastAsia="pt-BR"/>
+          <w14:ligatures w14:val="none"/>
+        </w:rPr>
+        <w:t>length</w:t>
+      </w:r>
+      <w:proofErr w:type="spellEnd"/>
+    </w:p>
+    <w:p>
+      <w:pPr>
+        <w:shd w:val="clear" w:color="auto" w:fill="1F1F1F"/>
+        <w:spacing w:after="0" w:line="285" w:lineRule="atLeast"/>
+        <w:rPr>
+          <w:rFonts w:ascii="Consolas" w:eastAsia="Times New Roman" w:hAnsi="Consolas" w:cs="Times New Roman"/>
+          <w:color w:val="CCCCCC"/>
+          <w:kern w:val="0"/>
+          <w:sz w:val="21"/>
+          <w:szCs w:val="21"/>
+          <w:lang w:eastAsia="pt-BR"/>
+          <w14:ligatures w14:val="none"/>
+        </w:rPr>
+      </w:pPr>
+      <w:proofErr w:type="spellStart"/>
+      <w:r>
+        <w:rPr>
+          <w:rFonts w:ascii="Consolas" w:eastAsia="Times New Roman" w:hAnsi="Consolas" w:cs="Times New Roman"/>
+          <w:color w:val="DCDCAA"/>
+          <w:kern w:val="0"/>
+          <w:sz w:val="21"/>
+          <w:szCs w:val="21"/>
+          <w:lang w:eastAsia="pt-BR"/>
+          <w14:ligatures w14:val="none"/>
+        </w:rPr>
+        <w:t>echo</w:t>
+      </w:r>
+      <w:proofErr w:type="spellEnd"/>
+      <w:r>
+        <w:rPr>
+          <w:rFonts w:ascii="Consolas" w:eastAsia="Times New Roman" w:hAnsi="Consolas" w:cs="Times New Roman"/>
+          <w:color w:val="D4D4D4"/>
+          <w:kern w:val="0"/>
+          <w:sz w:val="21"/>
+          <w:szCs w:val="21"/>
+          <w:lang w:eastAsia="pt-BR"/>
+          <w14:ligatures w14:val="none"/>
+        </w:rPr>
+        <w:t xml:space="preserve"> </w:t>
+      </w:r>
+      <w:proofErr w:type="spellStart"/>
+      <w:r>
+        <w:rPr>
+          <w:rFonts w:ascii="Consolas" w:eastAsia="Times New Roman" w:hAnsi="Consolas" w:cs="Times New Roman"/>
+          <w:color w:val="DCDCAA"/>
+          <w:kern w:val="0"/>
+          <w:sz w:val="21"/>
+          <w:szCs w:val="21"/>
+          <w:lang w:eastAsia="pt-BR"/>
+          <w14:ligatures w14:val="none"/>
+        </w:rPr>
+        <w:t>strlen</w:t>
+      </w:r>
+      <w:proofErr w:type="spellEnd"/>
+      <w:r>
+        <w:rPr>
+          <w:rFonts w:ascii="Consolas" w:eastAsia="Times New Roman" w:hAnsi="Consolas" w:cs="Times New Roman"/>
+          <w:color w:val="D4D4D4"/>
+          <w:kern w:val="0"/>
+          <w:sz w:val="21"/>
+          <w:szCs w:val="21"/>
+          <w:lang w:eastAsia="pt-BR"/>
+          <w14:ligatures w14:val="none"/>
+        </w:rPr>
+        <w:t>(</w:t>
+      </w:r>
+      <w:r>
+        <w:rPr>
+          <w:rFonts w:ascii="Consolas" w:eastAsia="Times New Roman" w:hAnsi="Consolas" w:cs="Times New Roman"/>
+          <w:color w:val="9CDCFE"/>
+          <w:kern w:val="0"/>
+          <w:sz w:val="21"/>
+          <w:szCs w:val="21"/>
+          <w:lang w:eastAsia="pt-BR"/>
+          <w14:ligatures w14:val="none"/>
+        </w:rPr>
+        <w:t>$texto</w:t>
+      </w:r>
+      <w:r>
+        <w:rPr>
+          <w:rFonts w:ascii="Consolas" w:eastAsia="Times New Roman" w:hAnsi="Consolas" w:cs="Times New Roman"/>
+          <w:color w:val="D4D4D4"/>
+          <w:kern w:val="0"/>
+          <w:sz w:val="21"/>
+          <w:szCs w:val="21"/>
+          <w:lang w:eastAsia="pt-BR"/>
+          <w14:ligatures w14:val="none"/>
+        </w:rPr>
+        <w:t>);</w:t>
+      </w:r>
+    </w:p>
+    <w:p>
+      <w:pPr>
+        <w:spacing w:line="240" w:lineRule="auto"/>
+        <w:jc w:val="both"/>
+        <w:rPr>
+          <w:rFonts w:ascii="Arial" w:hAnsi="Arial" w:cs="Arial"/>
+          <w:sz w:val="24"/>
+          <w:szCs w:val="24"/>
+        </w:rPr>
+      </w:pPr>
+    </w:p>
+    <w:p>
+      <w:pPr>
+        <w:shd w:val="clear" w:color="auto" w:fill="1F1F1F"/>
+        <w:spacing w:after="0" w:line="285" w:lineRule="atLeast"/>
+        <w:rPr>
+          <w:rFonts w:ascii="Consolas" w:eastAsia="Times New Roman" w:hAnsi="Consolas" w:cs="Times New Roman"/>
+          <w:color w:val="CCCCCC"/>
+          <w:kern w:val="0"/>
+          <w:sz w:val="21"/>
+          <w:szCs w:val="21"/>
+          <w:lang w:eastAsia="pt-BR"/>
+          <w14:ligatures w14:val="none"/>
+        </w:rPr>
+      </w:pPr>
+      <w:r>
+        <w:rPr>
+          <w:rFonts w:ascii="Consolas" w:eastAsia="Times New Roman" w:hAnsi="Consolas" w:cs="Times New Roman"/>
+          <w:color w:val="6A9955"/>
+          <w:kern w:val="0"/>
+          <w:sz w:val="21"/>
+          <w:szCs w:val="21"/>
+          <w:lang w:eastAsia="pt-BR"/>
+          <w14:ligatures w14:val="none"/>
+        </w:rPr>
+        <w:t>//</w:t>
+      </w:r>
+      <w:proofErr w:type="spellStart"/>
+      <w:r>
+        <w:rPr>
+          <w:rFonts w:ascii="Consolas" w:eastAsia="Times New Roman" w:hAnsi="Consolas" w:cs="Times New Roman"/>
+          <w:color w:val="6A9955"/>
+          <w:kern w:val="0"/>
+          <w:sz w:val="21"/>
+          <w:szCs w:val="21"/>
+          <w:lang w:eastAsia="pt-BR"/>
+          <w14:ligatures w14:val="none"/>
+        </w:rPr>
+        <w:t>string</w:t>
+      </w:r>
+      <w:proofErr w:type="spellEnd"/>
+      <w:r>
+        <w:rPr>
+          <w:rFonts w:ascii="Consolas" w:eastAsia="Times New Roman" w:hAnsi="Consolas" w:cs="Times New Roman"/>
+          <w:color w:val="6A9955"/>
+          <w:kern w:val="0"/>
+          <w:sz w:val="21"/>
+          <w:szCs w:val="21"/>
+          <w:lang w:eastAsia="pt-BR"/>
+          <w14:ligatures w14:val="none"/>
+        </w:rPr>
+        <w:t xml:space="preserve"> </w:t>
+      </w:r>
+      <w:proofErr w:type="spellStart"/>
+      <w:r>
+        <w:rPr>
+          <w:rFonts w:ascii="Consolas" w:eastAsia="Times New Roman" w:hAnsi="Consolas" w:cs="Times New Roman"/>
+          <w:color w:val="6A9955"/>
+          <w:kern w:val="0"/>
+          <w:sz w:val="21"/>
+          <w:szCs w:val="21"/>
+          <w:lang w:eastAsia="pt-BR"/>
+          <w14:ligatures w14:val="none"/>
+        </w:rPr>
+        <w:t>replace</w:t>
+      </w:r>
+      <w:proofErr w:type="spellEnd"/>
+    </w:p>
+    <w:p>
+      <w:pPr>
+        <w:shd w:val="clear" w:color="auto" w:fill="1F1F1F"/>
+        <w:spacing w:after="0" w:line="285" w:lineRule="atLeast"/>
+        <w:rPr>
+          <w:rFonts w:ascii="Consolas" w:eastAsia="Times New Roman" w:hAnsi="Consolas" w:cs="Times New Roman"/>
+          <w:color w:val="CCCCCC"/>
+          <w:kern w:val="0"/>
+          <w:sz w:val="21"/>
+          <w:szCs w:val="21"/>
+          <w:lang w:eastAsia="pt-BR"/>
+          <w14:ligatures w14:val="none"/>
+        </w:rPr>
+      </w:pPr>
+      <w:proofErr w:type="spellStart"/>
+      <w:r>
+        <w:rPr>
+          <w:rFonts w:ascii="Consolas" w:eastAsia="Times New Roman" w:hAnsi="Consolas" w:cs="Times New Roman"/>
+          <w:color w:val="DCDCAA"/>
+          <w:kern w:val="0"/>
+          <w:sz w:val="21"/>
+          <w:szCs w:val="21"/>
+          <w:lang w:eastAsia="pt-BR"/>
+          <w14:ligatures w14:val="none"/>
+        </w:rPr>
+        <w:t>echo</w:t>
+      </w:r>
+      <w:proofErr w:type="spellEnd"/>
+      <w:r>
+        <w:rPr>
+          <w:rFonts w:ascii="Consolas" w:eastAsia="Times New Roman" w:hAnsi="Consolas" w:cs="Times New Roman"/>
+          <w:color w:val="D4D4D4"/>
+          <w:kern w:val="0"/>
+          <w:sz w:val="21"/>
+          <w:szCs w:val="21"/>
+          <w:lang w:eastAsia="pt-BR"/>
+          <w14:ligatures w14:val="none"/>
+        </w:rPr>
+        <w:t xml:space="preserve"> </w:t>
+      </w:r>
+      <w:proofErr w:type="spellStart"/>
+      <w:r>
+        <w:rPr>
+          <w:rFonts w:ascii="Consolas" w:eastAsia="Times New Roman" w:hAnsi="Consolas" w:cs="Times New Roman"/>
+          <w:color w:val="DCDCAA"/>
+          <w:kern w:val="0"/>
+          <w:sz w:val="21"/>
+          <w:szCs w:val="21"/>
+          <w:lang w:eastAsia="pt-BR"/>
+          <w14:ligatures w14:val="none"/>
+        </w:rPr>
+        <w:t>str_</w:t>
+      </w:r>
+      <w:proofErr w:type="gramStart"/>
+      <w:r>
+        <w:rPr>
+          <w:rFonts w:ascii="Consolas" w:eastAsia="Times New Roman" w:hAnsi="Consolas" w:cs="Times New Roman"/>
+          <w:color w:val="DCDCAA"/>
+          <w:kern w:val="0"/>
+          <w:sz w:val="21"/>
+          <w:szCs w:val="21"/>
+          <w:lang w:eastAsia="pt-BR"/>
+          <w14:ligatures w14:val="none"/>
+        </w:rPr>
+        <w:t>replace</w:t>
+      </w:r>
+      <w:proofErr w:type="spellEnd"/>
+      <w:r>
+        <w:rPr>
+          <w:rFonts w:ascii="Consolas" w:eastAsia="Times New Roman" w:hAnsi="Consolas" w:cs="Times New Roman"/>
+          <w:color w:val="D4D4D4"/>
+          <w:kern w:val="0"/>
+          <w:sz w:val="21"/>
+          <w:szCs w:val="21"/>
+          <w:lang w:eastAsia="pt-BR"/>
+          <w14:ligatures w14:val="none"/>
+        </w:rPr>
+        <w:t>(</w:t>
+      </w:r>
+      <w:proofErr w:type="gramEnd"/>
+      <w:r>
+        <w:rPr>
+          <w:rFonts w:ascii="Consolas" w:eastAsia="Times New Roman" w:hAnsi="Consolas" w:cs="Times New Roman"/>
+          <w:color w:val="CE9178"/>
+          <w:kern w:val="0"/>
+          <w:sz w:val="21"/>
+          <w:szCs w:val="21"/>
+          <w:lang w:eastAsia="pt-BR"/>
+          <w14:ligatures w14:val="none"/>
+        </w:rPr>
+        <w:t>'PHP'</w:t>
+      </w:r>
+      <w:r>
+        <w:rPr>
+          <w:rFonts w:ascii="Consolas" w:eastAsia="Times New Roman" w:hAnsi="Consolas" w:cs="Times New Roman"/>
+          <w:color w:val="D4D4D4"/>
+          <w:kern w:val="0"/>
+          <w:sz w:val="21"/>
+          <w:szCs w:val="21"/>
+          <w:lang w:eastAsia="pt-BR"/>
+          <w14:ligatures w14:val="none"/>
+        </w:rPr>
+        <w:t xml:space="preserve">, </w:t>
+      </w:r>
+      <w:r>
+        <w:rPr>
+          <w:rFonts w:ascii="Consolas" w:eastAsia="Times New Roman" w:hAnsi="Consolas" w:cs="Times New Roman"/>
+          <w:color w:val="CE9178"/>
+          <w:kern w:val="0"/>
+          <w:sz w:val="21"/>
+          <w:szCs w:val="21"/>
+          <w:lang w:eastAsia="pt-BR"/>
+          <w14:ligatures w14:val="none"/>
+        </w:rPr>
+        <w:t>'</w:t>
+      </w:r>
+      <w:proofErr w:type="spellStart"/>
+      <w:r>
+        <w:rPr>
+          <w:rFonts w:ascii="Consolas" w:eastAsia="Times New Roman" w:hAnsi="Consolas" w:cs="Times New Roman"/>
+          <w:color w:val="CE9178"/>
+          <w:kern w:val="0"/>
+          <w:sz w:val="21"/>
+          <w:szCs w:val="21"/>
+          <w:lang w:eastAsia="pt-BR"/>
+          <w14:ligatures w14:val="none"/>
+        </w:rPr>
+        <w:t>JavaScript</w:t>
+      </w:r>
+      <w:proofErr w:type="spellEnd"/>
+      <w:r>
+        <w:rPr>
+          <w:rFonts w:ascii="Consolas" w:eastAsia="Times New Roman" w:hAnsi="Consolas" w:cs="Times New Roman"/>
+          <w:color w:val="CE9178"/>
+          <w:kern w:val="0"/>
+          <w:sz w:val="21"/>
+          <w:szCs w:val="21"/>
+          <w:lang w:eastAsia="pt-BR"/>
+          <w14:ligatures w14:val="none"/>
+        </w:rPr>
+        <w:t>'</w:t>
+      </w:r>
+      <w:r>
+        <w:rPr>
+          <w:rFonts w:ascii="Consolas" w:eastAsia="Times New Roman" w:hAnsi="Consolas" w:cs="Times New Roman"/>
+          <w:color w:val="D4D4D4"/>
+          <w:kern w:val="0"/>
+          <w:sz w:val="21"/>
+          <w:szCs w:val="21"/>
+          <w:lang w:eastAsia="pt-BR"/>
+          <w14:ligatures w14:val="none"/>
+        </w:rPr>
+        <w:t xml:space="preserve">, </w:t>
+      </w:r>
+      <w:r>
+        <w:rPr>
+          <w:rFonts w:ascii="Consolas" w:eastAsia="Times New Roman" w:hAnsi="Consolas" w:cs="Times New Roman"/>
+          <w:color w:val="9CDCFE"/>
+          <w:kern w:val="0"/>
+          <w:sz w:val="21"/>
+          <w:szCs w:val="21"/>
+          <w:lang w:eastAsia="pt-BR"/>
+          <w14:ligatures w14:val="none"/>
+        </w:rPr>
+        <w:t>$texto</w:t>
+      </w:r>
+      <w:r>
+        <w:rPr>
+          <w:rFonts w:ascii="Consolas" w:eastAsia="Times New Roman" w:hAnsi="Consolas" w:cs="Times New Roman"/>
+          <w:color w:val="D4D4D4"/>
+          <w:kern w:val="0"/>
+          <w:sz w:val="21"/>
+          <w:szCs w:val="21"/>
+          <w:lang w:eastAsia="pt-BR"/>
+          <w14:ligatures w14:val="none"/>
+        </w:rPr>
+        <w:t xml:space="preserve">); </w:t>
+      </w:r>
+      <w:r>
+        <w:rPr>
+          <w:rFonts w:ascii="Consolas" w:eastAsia="Times New Roman" w:hAnsi="Consolas" w:cs="Times New Roman"/>
+          <w:color w:val="6A9955"/>
+          <w:kern w:val="0"/>
+          <w:sz w:val="21"/>
+          <w:szCs w:val="21"/>
+          <w:lang w:eastAsia="pt-BR"/>
+          <w14:ligatures w14:val="none"/>
+        </w:rPr>
+        <w:t xml:space="preserve">//case </w:t>
+      </w:r>
+      <w:proofErr w:type="spellStart"/>
+      <w:r>
+        <w:rPr>
+          <w:rFonts w:ascii="Consolas" w:eastAsia="Times New Roman" w:hAnsi="Consolas" w:cs="Times New Roman"/>
+          <w:color w:val="6A9955"/>
+          <w:kern w:val="0"/>
+          <w:sz w:val="21"/>
+          <w:szCs w:val="21"/>
+          <w:lang w:eastAsia="pt-BR"/>
+          <w14:ligatures w14:val="none"/>
+        </w:rPr>
+        <w:t>sensitive</w:t>
+      </w:r>
+      <w:proofErr w:type="spellEnd"/>
+      <w:r>
+        <w:rPr>
+          <w:rFonts w:ascii="Consolas" w:eastAsia="Times New Roman" w:hAnsi="Consolas" w:cs="Times New Roman"/>
+          <w:color w:val="6A9955"/>
+          <w:kern w:val="0"/>
+          <w:sz w:val="21"/>
+          <w:szCs w:val="21"/>
+          <w:lang w:eastAsia="pt-BR"/>
+          <w14:ligatures w14:val="none"/>
+        </w:rPr>
+        <w:t xml:space="preserve">, a palavra tem que ser idêntica </w:t>
+      </w:r>
+      <w:proofErr w:type="spellStart"/>
+      <w:r>
+        <w:rPr>
+          <w:rFonts w:ascii="Consolas" w:eastAsia="Times New Roman" w:hAnsi="Consolas" w:cs="Times New Roman"/>
+          <w:color w:val="6A9955"/>
+          <w:kern w:val="0"/>
+          <w:sz w:val="21"/>
+          <w:szCs w:val="21"/>
+          <w:lang w:eastAsia="pt-BR"/>
+          <w14:ligatures w14:val="none"/>
+        </w:rPr>
+        <w:t>a</w:t>
+      </w:r>
+      <w:proofErr w:type="spellEnd"/>
+      <w:r>
+        <w:rPr>
+          <w:rFonts w:ascii="Consolas" w:eastAsia="Times New Roman" w:hAnsi="Consolas" w:cs="Times New Roman"/>
+          <w:color w:val="6A9955"/>
+          <w:kern w:val="0"/>
+          <w:sz w:val="21"/>
+          <w:szCs w:val="21"/>
+          <w:lang w:eastAsia="pt-BR"/>
+          <w14:ligatures w14:val="none"/>
+        </w:rPr>
+        <w:t xml:space="preserve"> da </w:t>
+      </w:r>
+      <w:proofErr w:type="spellStart"/>
+      <w:r>
+        <w:rPr>
+          <w:rFonts w:ascii="Consolas" w:eastAsia="Times New Roman" w:hAnsi="Consolas" w:cs="Times New Roman"/>
+          <w:color w:val="6A9955"/>
+          <w:kern w:val="0"/>
+          <w:sz w:val="21"/>
+          <w:szCs w:val="21"/>
+          <w:lang w:eastAsia="pt-BR"/>
+          <w14:ligatures w14:val="none"/>
+        </w:rPr>
+        <w:t>string</w:t>
+      </w:r>
+      <w:proofErr w:type="spellEnd"/>
+      <w:r>
+        <w:rPr>
+          <w:rFonts w:ascii="Consolas" w:eastAsia="Times New Roman" w:hAnsi="Consolas" w:cs="Times New Roman"/>
+          <w:color w:val="6A9955"/>
+          <w:kern w:val="0"/>
+          <w:sz w:val="21"/>
+          <w:szCs w:val="21"/>
+          <w:lang w:eastAsia="pt-BR"/>
+          <w14:ligatures w14:val="none"/>
+        </w:rPr>
+        <w:t xml:space="preserve"> da variável</w:t>
+      </w:r>
+    </w:p>
+    <w:p>
+      <w:pPr>
+        <w:spacing w:line="240" w:lineRule="auto"/>
+        <w:jc w:val="both"/>
+        <w:rPr>
+          <w:rFonts w:ascii="Arial" w:hAnsi="Arial" w:cs="Arial"/>
+          <w:sz w:val="24"/>
+          <w:szCs w:val="24"/>
+        </w:rPr>
+      </w:pPr>
+    </w:p>
+    <w:p>
+      <w:pPr>
+        <w:shd w:val="clear" w:color="auto" w:fill="1F1F1F"/>
+        <w:spacing w:after="0" w:line="285" w:lineRule="atLeast"/>
+        <w:rPr>
+          <w:rFonts w:ascii="Consolas" w:eastAsia="Times New Roman" w:hAnsi="Consolas" w:cs="Times New Roman"/>
+          <w:color w:val="CCCCCC"/>
+          <w:kern w:val="0"/>
+          <w:sz w:val="21"/>
+          <w:szCs w:val="21"/>
+          <w:lang w:eastAsia="pt-BR"/>
+          <w14:ligatures w14:val="none"/>
+        </w:rPr>
+      </w:pPr>
+      <w:r>
+        <w:rPr>
+          <w:rFonts w:ascii="Consolas" w:eastAsia="Times New Roman" w:hAnsi="Consolas" w:cs="Times New Roman"/>
+          <w:color w:val="6A9955"/>
+          <w:kern w:val="0"/>
+          <w:sz w:val="21"/>
+          <w:szCs w:val="21"/>
+          <w:lang w:eastAsia="pt-BR"/>
+          <w14:ligatures w14:val="none"/>
+        </w:rPr>
+        <w:t>//</w:t>
+      </w:r>
+      <w:proofErr w:type="spellStart"/>
+      <w:r>
+        <w:rPr>
+          <w:rFonts w:ascii="Consolas" w:eastAsia="Times New Roman" w:hAnsi="Consolas" w:cs="Times New Roman"/>
+          <w:color w:val="6A9955"/>
+          <w:kern w:val="0"/>
+          <w:sz w:val="21"/>
+          <w:szCs w:val="21"/>
+          <w:lang w:eastAsia="pt-BR"/>
+          <w14:ligatures w14:val="none"/>
+        </w:rPr>
+        <w:t>substr</w:t>
+      </w:r>
+      <w:proofErr w:type="spellEnd"/>
+      <w:r>
+        <w:rPr>
+          <w:rFonts w:ascii="Consolas" w:eastAsia="Times New Roman" w:hAnsi="Consolas" w:cs="Times New Roman"/>
+          <w:color w:val="6A9955"/>
+          <w:kern w:val="0"/>
+          <w:sz w:val="21"/>
+          <w:szCs w:val="21"/>
+          <w:lang w:eastAsia="pt-BR"/>
+          <w14:ligatures w14:val="none"/>
+        </w:rPr>
+        <w:t xml:space="preserve"> </w:t>
+      </w:r>
+      <w:proofErr w:type="spellStart"/>
+      <w:r>
+        <w:rPr>
+          <w:rFonts w:ascii="Consolas" w:eastAsia="Times New Roman" w:hAnsi="Consolas" w:cs="Times New Roman"/>
+          <w:color w:val="6A9955"/>
+          <w:kern w:val="0"/>
+          <w:sz w:val="21"/>
+          <w:szCs w:val="21"/>
+          <w:lang w:eastAsia="pt-BR"/>
+          <w14:ligatures w14:val="none"/>
+        </w:rPr>
+        <w:t>replace</w:t>
+      </w:r>
+      <w:proofErr w:type="spellEnd"/>
+    </w:p>
+    <w:p>
+      <w:pPr>
+        <w:shd w:val="clear" w:color="auto" w:fill="1F1F1F"/>
+        <w:spacing w:after="0" w:line="285" w:lineRule="atLeast"/>
+        <w:rPr>
+          <w:rFonts w:ascii="Consolas" w:eastAsia="Times New Roman" w:hAnsi="Consolas" w:cs="Times New Roman"/>
+          <w:color w:val="CCCCCC"/>
+          <w:kern w:val="0"/>
+          <w:sz w:val="21"/>
+          <w:szCs w:val="21"/>
+          <w:lang w:eastAsia="pt-BR"/>
+          <w14:ligatures w14:val="none"/>
+        </w:rPr>
+      </w:pPr>
+      <w:proofErr w:type="spellStart"/>
+      <w:r>
+        <w:rPr>
+          <w:rFonts w:ascii="Consolas" w:eastAsia="Times New Roman" w:hAnsi="Consolas" w:cs="Times New Roman"/>
+          <w:color w:val="DCDCAA"/>
+          <w:kern w:val="0"/>
+          <w:sz w:val="21"/>
+          <w:szCs w:val="21"/>
+          <w:lang w:eastAsia="pt-BR"/>
+          <w14:ligatures w14:val="none"/>
+        </w:rPr>
+        <w:t>echo</w:t>
+      </w:r>
+      <w:proofErr w:type="spellEnd"/>
+      <w:r>
+        <w:rPr>
+          <w:rFonts w:ascii="Consolas" w:eastAsia="Times New Roman" w:hAnsi="Consolas" w:cs="Times New Roman"/>
+          <w:color w:val="D4D4D4"/>
+          <w:kern w:val="0"/>
+          <w:sz w:val="21"/>
+          <w:szCs w:val="21"/>
+          <w:lang w:eastAsia="pt-BR"/>
+          <w14:ligatures w14:val="none"/>
+        </w:rPr>
+        <w:t xml:space="preserve"> </w:t>
+      </w:r>
+      <w:proofErr w:type="spellStart"/>
+      <w:proofErr w:type="gramStart"/>
+      <w:r>
+        <w:rPr>
+          <w:rFonts w:ascii="Consolas" w:eastAsia="Times New Roman" w:hAnsi="Consolas" w:cs="Times New Roman"/>
+          <w:color w:val="DCDCAA"/>
+          <w:kern w:val="0"/>
+          <w:sz w:val="21"/>
+          <w:szCs w:val="21"/>
+          <w:lang w:eastAsia="pt-BR"/>
+          <w14:ligatures w14:val="none"/>
+        </w:rPr>
+        <w:t>substr</w:t>
+      </w:r>
+      <w:proofErr w:type="spellEnd"/>
+      <w:r>
+        <w:rPr>
+          <w:rFonts w:ascii="Consolas" w:eastAsia="Times New Roman" w:hAnsi="Consolas" w:cs="Times New Roman"/>
+          <w:color w:val="D4D4D4"/>
+          <w:kern w:val="0"/>
+          <w:sz w:val="21"/>
+          <w:szCs w:val="21"/>
+          <w:lang w:eastAsia="pt-BR"/>
+          <w14:ligatures w14:val="none"/>
+        </w:rPr>
+        <w:t>(</w:t>
+      </w:r>
+      <w:proofErr w:type="gramEnd"/>
+      <w:r>
+        <w:rPr>
+          <w:rFonts w:ascii="Consolas" w:eastAsia="Times New Roman" w:hAnsi="Consolas" w:cs="Times New Roman"/>
+          <w:color w:val="9CDCFE"/>
+          <w:kern w:val="0"/>
+          <w:sz w:val="21"/>
+          <w:szCs w:val="21"/>
+          <w:lang w:eastAsia="pt-BR"/>
+          <w14:ligatures w14:val="none"/>
+        </w:rPr>
+        <w:t>$texto</w:t>
+      </w:r>
+      <w:r>
+        <w:rPr>
+          <w:rFonts w:ascii="Consolas" w:eastAsia="Times New Roman" w:hAnsi="Consolas" w:cs="Times New Roman"/>
+          <w:color w:val="D4D4D4"/>
+          <w:kern w:val="0"/>
+          <w:sz w:val="21"/>
+          <w:szCs w:val="21"/>
+          <w:lang w:eastAsia="pt-BR"/>
+          <w14:ligatures w14:val="none"/>
+        </w:rPr>
+        <w:t xml:space="preserve">, </w:t>
+      </w:r>
+      <w:r>
+        <w:rPr>
+          <w:rFonts w:ascii="Consolas" w:eastAsia="Times New Roman" w:hAnsi="Consolas" w:cs="Times New Roman"/>
+          <w:color w:val="B5CEA8"/>
+          <w:kern w:val="0"/>
+          <w:sz w:val="21"/>
+          <w:szCs w:val="21"/>
+          <w:lang w:eastAsia="pt-BR"/>
+          <w14:ligatures w14:val="none"/>
+        </w:rPr>
+        <w:t>6</w:t>
+      </w:r>
+      <w:r>
+        <w:rPr>
+          <w:rFonts w:ascii="Consolas" w:eastAsia="Times New Roman" w:hAnsi="Consolas" w:cs="Times New Roman"/>
+          <w:color w:val="D4D4D4"/>
+          <w:kern w:val="0"/>
+          <w:sz w:val="21"/>
+          <w:szCs w:val="21"/>
+          <w:lang w:eastAsia="pt-BR"/>
+          <w14:ligatures w14:val="none"/>
+        </w:rPr>
+        <w:t xml:space="preserve">, </w:t>
+      </w:r>
+      <w:r>
+        <w:rPr>
+          <w:rFonts w:ascii="Consolas" w:eastAsia="Times New Roman" w:hAnsi="Consolas" w:cs="Times New Roman"/>
+          <w:color w:val="B5CEA8"/>
+          <w:kern w:val="0"/>
+          <w:sz w:val="21"/>
+          <w:szCs w:val="21"/>
+          <w:lang w:eastAsia="pt-BR"/>
+          <w14:ligatures w14:val="none"/>
+        </w:rPr>
+        <w:t>8</w:t>
+      </w:r>
+      <w:r>
+        <w:rPr>
+          <w:rFonts w:ascii="Consolas" w:eastAsia="Times New Roman" w:hAnsi="Consolas" w:cs="Times New Roman"/>
+          <w:color w:val="D4D4D4"/>
+          <w:kern w:val="0"/>
+          <w:sz w:val="21"/>
+          <w:szCs w:val="21"/>
+          <w:lang w:eastAsia="pt-BR"/>
+          <w14:ligatures w14:val="none"/>
+        </w:rPr>
+        <w:t xml:space="preserve">); </w:t>
+      </w:r>
+      <w:r>
+        <w:rPr>
+          <w:rFonts w:ascii="Consolas" w:eastAsia="Times New Roman" w:hAnsi="Consolas" w:cs="Times New Roman"/>
+          <w:color w:val="6A9955"/>
+          <w:kern w:val="0"/>
+          <w:sz w:val="21"/>
+          <w:szCs w:val="21"/>
+          <w:lang w:eastAsia="pt-BR"/>
+          <w14:ligatures w14:val="none"/>
+        </w:rPr>
+        <w:t>//</w:t>
+      </w:r>
+      <w:proofErr w:type="spellStart"/>
+      <w:r>
+        <w:rPr>
+          <w:rFonts w:ascii="Consolas" w:eastAsia="Times New Roman" w:hAnsi="Consolas" w:cs="Times New Roman"/>
+          <w:color w:val="6A9955"/>
+          <w:kern w:val="0"/>
+          <w:sz w:val="21"/>
+          <w:szCs w:val="21"/>
+          <w:lang w:eastAsia="pt-BR"/>
+          <w14:ligatures w14:val="none"/>
+        </w:rPr>
+        <w:t>variavel</w:t>
+      </w:r>
+      <w:proofErr w:type="spellEnd"/>
+      <w:r>
+        <w:rPr>
+          <w:rFonts w:ascii="Consolas" w:eastAsia="Times New Roman" w:hAnsi="Consolas" w:cs="Times New Roman"/>
+          <w:color w:val="6A9955"/>
+          <w:kern w:val="0"/>
+          <w:sz w:val="21"/>
+          <w:szCs w:val="21"/>
+          <w:lang w:eastAsia="pt-BR"/>
+          <w14:ligatures w14:val="none"/>
+        </w:rPr>
+        <w:t xml:space="preserve">, posição inicial, </w:t>
+      </w:r>
+      <w:proofErr w:type="spellStart"/>
+      <w:r>
+        <w:rPr>
+          <w:rFonts w:ascii="Consolas" w:eastAsia="Times New Roman" w:hAnsi="Consolas" w:cs="Times New Roman"/>
+          <w:color w:val="6A9955"/>
+          <w:kern w:val="0"/>
+          <w:sz w:val="21"/>
+          <w:szCs w:val="21"/>
+          <w:lang w:eastAsia="pt-BR"/>
+          <w14:ligatures w14:val="none"/>
+        </w:rPr>
+        <w:t>qtd</w:t>
+      </w:r>
+      <w:proofErr w:type="spellEnd"/>
+      <w:r>
+        <w:rPr>
+          <w:rFonts w:ascii="Consolas" w:eastAsia="Times New Roman" w:hAnsi="Consolas" w:cs="Times New Roman"/>
+          <w:color w:val="6A9955"/>
+          <w:kern w:val="0"/>
+          <w:sz w:val="21"/>
+          <w:szCs w:val="21"/>
+          <w:lang w:eastAsia="pt-BR"/>
+          <w14:ligatures w14:val="none"/>
+        </w:rPr>
+        <w:t xml:space="preserve"> de caracteres a </w:t>
+      </w:r>
+      <w:proofErr w:type="spellStart"/>
+      <w:r>
+        <w:rPr>
+          <w:rFonts w:ascii="Consolas" w:eastAsia="Times New Roman" w:hAnsi="Consolas" w:cs="Times New Roman"/>
+          <w:color w:val="6A9955"/>
+          <w:kern w:val="0"/>
+          <w:sz w:val="21"/>
+          <w:szCs w:val="21"/>
+          <w:lang w:eastAsia="pt-BR"/>
+          <w14:ligatures w14:val="none"/>
+        </w:rPr>
+        <w:t>sere</w:t>
+      </w:r>
+      <w:proofErr w:type="spellEnd"/>
+      <w:r>
+        <w:rPr>
+          <w:rFonts w:ascii="Consolas" w:eastAsia="Times New Roman" w:hAnsi="Consolas" w:cs="Times New Roman"/>
+          <w:color w:val="6A9955"/>
+          <w:kern w:val="0"/>
+          <w:sz w:val="21"/>
+          <w:szCs w:val="21"/>
+          <w:lang w:eastAsia="pt-BR"/>
+          <w14:ligatures w14:val="none"/>
+        </w:rPr>
+        <w:t>, resgatados</w:t>
+      </w:r>
+    </w:p>
+    <w:p>
+      <w:pPr>
+        <w:spacing w:line="240" w:lineRule="auto"/>
+        <w:jc w:val="both"/>
+        <w:rPr>
+          <w:rFonts w:ascii="Arial" w:hAnsi="Arial" w:cs="Arial"/>
+          <w:sz w:val="24"/>
+          <w:szCs w:val="24"/>
+        </w:rPr>
+      </w:pPr>
     </w:p>
     <w:sectPr>
       <w:pgSz w:w="11906" w:h="16838"/>

</xml_diff>

<commit_message>
funcoes - manipulação de datas
</commit_message>
<xml_diff>
--- a/doc/php7.docx
+++ b/doc/php7.docx
@@ -23824,7 +23824,6 @@
         <w:t xml:space="preserve"> </w:t>
       </w:r>
       <w:proofErr w:type="spellStart"/>
-      <w:proofErr w:type="gramStart"/>
       <w:r>
         <w:rPr>
           <w:rFonts w:ascii="Consolas" w:eastAsia="Times New Roman" w:hAnsi="Consolas" w:cs="Times New Roman"/>
@@ -23841,6 +23840,18 @@
       <w:r>
         <w:rPr>
           <w:rFonts w:ascii="Consolas" w:eastAsia="Times New Roman" w:hAnsi="Consolas" w:cs="Times New Roman"/>
+          <w:color w:val="DCDCAA"/>
+          <w:kern w:val="0"/>
+          <w:sz w:val="21"/>
+          <w:szCs w:val="21"/>
+          <w:lang w:eastAsia="pt-BR"/>
+          <w14:ligatures w14:val="none"/>
+        </w:rPr>
+        <w:t xml:space="preserve"> </w:t>
+      </w:r>
+      <w:r>
+        <w:rPr>
+          <w:rFonts w:ascii="Consolas" w:eastAsia="Times New Roman" w:hAnsi="Consolas" w:cs="Times New Roman"/>
           <w:color w:val="D4D4D4"/>
           <w:kern w:val="0"/>
           <w:sz w:val="21"/>
@@ -23850,7 +23861,6 @@
         </w:rPr>
         <w:t>(</w:t>
       </w:r>
-      <w:proofErr w:type="gramEnd"/>
       <w:r>
         <w:rPr>
           <w:rFonts w:ascii="Consolas" w:eastAsia="Times New Roman" w:hAnsi="Consolas" w:cs="Times New Roman"/>
@@ -23886,6 +23896,3681 @@
           <w:szCs w:val="24"/>
         </w:rPr>
       </w:pPr>
+    </w:p>
+    <w:p>
+      <w:pPr>
+        <w:spacing w:line="240" w:lineRule="auto"/>
+        <w:jc w:val="both"/>
+        <w:rPr>
+          <w:rFonts w:ascii="Arial" w:hAnsi="Arial" w:cs="Arial"/>
+          <w:b/>
+          <w:bCs/>
+          <w:sz w:val="24"/>
+          <w:szCs w:val="24"/>
+        </w:rPr>
+      </w:pPr>
+      <w:r>
+        <w:rPr>
+          <w:rFonts w:ascii="Arial" w:hAnsi="Arial" w:cs="Arial"/>
+          <w:b/>
+          <w:bCs/>
+          <w:sz w:val="24"/>
+          <w:szCs w:val="24"/>
+        </w:rPr>
+        <w:t>Funções nativas para manipular datas</w:t>
+      </w:r>
+    </w:p>
+    <w:p>
+      <w:pPr>
+        <w:spacing w:line="240" w:lineRule="auto"/>
+        <w:jc w:val="both"/>
+        <w:rPr>
+          <w:rFonts w:ascii="Arial" w:hAnsi="Arial" w:cs="Arial"/>
+          <w:sz w:val="24"/>
+          <w:szCs w:val="24"/>
+        </w:rPr>
+      </w:pPr>
+      <w:r>
+        <w:rPr>
+          <w:rFonts w:ascii="Arial" w:hAnsi="Arial" w:cs="Arial"/>
+          <w:sz w:val="24"/>
+          <w:szCs w:val="24"/>
+        </w:rPr>
+        <w:t>date (</w:t>
+      </w:r>
+      <w:r>
+        <w:rPr>
+          <w:rFonts w:ascii="Arial" w:hAnsi="Arial" w:cs="Arial"/>
+          <w:b/>
+          <w:bCs/>
+          <w:sz w:val="24"/>
+          <w:szCs w:val="24"/>
+        </w:rPr>
+        <w:t>formato</w:t>
+      </w:r>
+      <w:r>
+        <w:rPr>
+          <w:rFonts w:ascii="Arial" w:hAnsi="Arial" w:cs="Arial"/>
+          <w:sz w:val="24"/>
+          <w:szCs w:val="24"/>
+        </w:rPr>
+        <w:t>) -&gt; recuperar data e hora atual do sistema;</w:t>
+      </w:r>
+    </w:p>
+    <w:p>
+      <w:pPr>
+        <w:spacing w:line="240" w:lineRule="auto"/>
+        <w:jc w:val="both"/>
+        <w:rPr>
+          <w:rFonts w:ascii="Arial" w:hAnsi="Arial" w:cs="Arial"/>
+          <w:sz w:val="24"/>
+          <w:szCs w:val="24"/>
+        </w:rPr>
+      </w:pPr>
+      <w:proofErr w:type="spellStart"/>
+      <w:r>
+        <w:rPr>
+          <w:rFonts w:ascii="Arial" w:hAnsi="Arial" w:cs="Arial"/>
+          <w:sz w:val="24"/>
+          <w:szCs w:val="24"/>
+        </w:rPr>
+        <w:t>date_default_timezone_get</w:t>
+      </w:r>
+      <w:proofErr w:type="spellEnd"/>
+      <w:r>
+        <w:rPr>
+          <w:rFonts w:ascii="Arial" w:hAnsi="Arial" w:cs="Arial"/>
+          <w:sz w:val="24"/>
+          <w:szCs w:val="24"/>
+        </w:rPr>
+        <w:t xml:space="preserve"> (</w:t>
+      </w:r>
+      <w:proofErr w:type="spellStart"/>
+      <w:r>
+        <w:rPr>
+          <w:rFonts w:ascii="Arial" w:hAnsi="Arial" w:cs="Arial"/>
+          <w:b/>
+          <w:bCs/>
+          <w:sz w:val="24"/>
+          <w:szCs w:val="24"/>
+        </w:rPr>
+        <w:t>timezone</w:t>
+      </w:r>
+      <w:proofErr w:type="spellEnd"/>
+      <w:r>
+        <w:rPr>
+          <w:rFonts w:ascii="Arial" w:hAnsi="Arial" w:cs="Arial"/>
+          <w:sz w:val="24"/>
+          <w:szCs w:val="24"/>
+        </w:rPr>
+        <w:t xml:space="preserve">) -&gt; </w:t>
+      </w:r>
+      <w:r>
+        <w:rPr>
+          <w:rFonts w:ascii="Arial" w:hAnsi="Arial" w:cs="Arial"/>
+          <w:sz w:val="24"/>
+          <w:szCs w:val="24"/>
+        </w:rPr>
+        <w:t xml:space="preserve">recuperar o </w:t>
+      </w:r>
+      <w:proofErr w:type="spellStart"/>
+      <w:r>
+        <w:rPr>
+          <w:rFonts w:ascii="Arial" w:hAnsi="Arial" w:cs="Arial"/>
+          <w:sz w:val="24"/>
+          <w:szCs w:val="24"/>
+        </w:rPr>
+        <w:t>timezone</w:t>
+      </w:r>
+      <w:proofErr w:type="spellEnd"/>
+      <w:r>
+        <w:rPr>
+          <w:rFonts w:ascii="Arial" w:hAnsi="Arial" w:cs="Arial"/>
+          <w:sz w:val="24"/>
+          <w:szCs w:val="24"/>
+        </w:rPr>
+        <w:t xml:space="preserve"> default da aplicação;</w:t>
+      </w:r>
+    </w:p>
+    <w:p>
+      <w:pPr>
+        <w:spacing w:line="240" w:lineRule="auto"/>
+        <w:jc w:val="both"/>
+        <w:rPr>
+          <w:rFonts w:ascii="Arial" w:hAnsi="Arial" w:cs="Arial"/>
+          <w:sz w:val="24"/>
+          <w:szCs w:val="24"/>
+        </w:rPr>
+      </w:pPr>
+      <w:proofErr w:type="spellStart"/>
+      <w:r>
+        <w:rPr>
+          <w:rFonts w:ascii="Arial" w:hAnsi="Arial" w:cs="Arial"/>
+          <w:sz w:val="24"/>
+          <w:szCs w:val="24"/>
+        </w:rPr>
+        <w:t>date_default_timezone_</w:t>
+      </w:r>
+      <w:r>
+        <w:rPr>
+          <w:rFonts w:ascii="Arial" w:hAnsi="Arial" w:cs="Arial"/>
+          <w:sz w:val="24"/>
+          <w:szCs w:val="24"/>
+        </w:rPr>
+        <w:t>s</w:t>
+      </w:r>
+      <w:r>
+        <w:rPr>
+          <w:rFonts w:ascii="Arial" w:hAnsi="Arial" w:cs="Arial"/>
+          <w:sz w:val="24"/>
+          <w:szCs w:val="24"/>
+        </w:rPr>
+        <w:t>et</w:t>
+      </w:r>
+      <w:proofErr w:type="spellEnd"/>
+      <w:r>
+        <w:rPr>
+          <w:rFonts w:ascii="Arial" w:hAnsi="Arial" w:cs="Arial"/>
+          <w:sz w:val="24"/>
+          <w:szCs w:val="24"/>
+        </w:rPr>
+        <w:t xml:space="preserve"> (</w:t>
+      </w:r>
+      <w:proofErr w:type="spellStart"/>
+      <w:r>
+        <w:rPr>
+          <w:rFonts w:ascii="Arial" w:hAnsi="Arial" w:cs="Arial"/>
+          <w:b/>
+          <w:bCs/>
+          <w:sz w:val="24"/>
+          <w:szCs w:val="24"/>
+        </w:rPr>
+        <w:t>timezone</w:t>
+      </w:r>
+      <w:proofErr w:type="spellEnd"/>
+      <w:r>
+        <w:rPr>
+          <w:rFonts w:ascii="Arial" w:hAnsi="Arial" w:cs="Arial"/>
+          <w:sz w:val="24"/>
+          <w:szCs w:val="24"/>
+        </w:rPr>
+        <w:t>)</w:t>
+      </w:r>
+      <w:r>
+        <w:rPr>
+          <w:rFonts w:ascii="Arial" w:hAnsi="Arial" w:cs="Arial"/>
+          <w:sz w:val="24"/>
+          <w:szCs w:val="24"/>
+        </w:rPr>
+        <w:t xml:space="preserve"> -&gt;</w:t>
+      </w:r>
+      <w:r>
+        <w:rPr>
+          <w:rFonts w:ascii="Arial" w:hAnsi="Arial" w:cs="Arial"/>
+          <w:sz w:val="24"/>
+          <w:szCs w:val="24"/>
+        </w:rPr>
+        <w:t xml:space="preserve"> </w:t>
+      </w:r>
+      <w:r>
+        <w:rPr>
+          <w:rFonts w:ascii="Arial" w:hAnsi="Arial" w:cs="Arial"/>
+          <w:sz w:val="24"/>
+          <w:szCs w:val="24"/>
+        </w:rPr>
+        <w:t xml:space="preserve">atualizar </w:t>
+      </w:r>
+      <w:r>
+        <w:rPr>
+          <w:rFonts w:ascii="Arial" w:hAnsi="Arial" w:cs="Arial"/>
+          <w:sz w:val="24"/>
+          <w:szCs w:val="24"/>
+        </w:rPr>
+        <w:t xml:space="preserve">o </w:t>
+      </w:r>
+      <w:proofErr w:type="spellStart"/>
+      <w:r>
+        <w:rPr>
+          <w:rFonts w:ascii="Arial" w:hAnsi="Arial" w:cs="Arial"/>
+          <w:sz w:val="24"/>
+          <w:szCs w:val="24"/>
+        </w:rPr>
+        <w:t>timezone</w:t>
+      </w:r>
+      <w:proofErr w:type="spellEnd"/>
+      <w:r>
+        <w:rPr>
+          <w:rFonts w:ascii="Arial" w:hAnsi="Arial" w:cs="Arial"/>
+          <w:sz w:val="24"/>
+          <w:szCs w:val="24"/>
+        </w:rPr>
+        <w:t xml:space="preserve"> default da aplicação;</w:t>
+      </w:r>
+    </w:p>
+    <w:p>
+      <w:pPr>
+        <w:spacing w:line="240" w:lineRule="auto"/>
+        <w:jc w:val="both"/>
+        <w:rPr>
+          <w:rFonts w:ascii="Arial" w:hAnsi="Arial" w:cs="Arial"/>
+          <w:sz w:val="24"/>
+          <w:szCs w:val="24"/>
+        </w:rPr>
+      </w:pPr>
+      <w:proofErr w:type="spellStart"/>
+      <w:r>
+        <w:rPr>
+          <w:rFonts w:ascii="Arial" w:hAnsi="Arial" w:cs="Arial"/>
+          <w:sz w:val="24"/>
+          <w:szCs w:val="24"/>
+        </w:rPr>
+        <w:t>strtotime</w:t>
+      </w:r>
+      <w:proofErr w:type="spellEnd"/>
+      <w:r>
+        <w:rPr>
+          <w:rFonts w:ascii="Arial" w:hAnsi="Arial" w:cs="Arial"/>
+          <w:sz w:val="24"/>
+          <w:szCs w:val="24"/>
+        </w:rPr>
+        <w:t xml:space="preserve"> (data) -&gt;</w:t>
+      </w:r>
+      <w:r>
+        <w:rPr>
+          <w:rFonts w:ascii="Arial" w:hAnsi="Arial" w:cs="Arial"/>
+          <w:sz w:val="24"/>
+          <w:szCs w:val="24"/>
+        </w:rPr>
+        <w:t xml:space="preserve"> transformar dados textuais em segundos.</w:t>
+      </w:r>
+    </w:p>
+    <w:p>
+      <w:pPr>
+        <w:shd w:val="clear" w:color="auto" w:fill="1F1F1F"/>
+        <w:spacing w:after="0" w:line="240" w:lineRule="auto"/>
+        <w:rPr>
+          <w:rFonts w:ascii="Consolas" w:eastAsia="Times New Roman" w:hAnsi="Consolas" w:cs="Times New Roman"/>
+          <w:color w:val="CCCCCC"/>
+          <w:kern w:val="0"/>
+          <w:sz w:val="16"/>
+          <w:szCs w:val="16"/>
+          <w:lang w:eastAsia="pt-BR"/>
+          <w14:ligatures w14:val="none"/>
+        </w:rPr>
+      </w:pPr>
+      <w:r>
+        <w:rPr>
+          <w:rFonts w:ascii="Consolas" w:eastAsia="Times New Roman" w:hAnsi="Consolas" w:cs="Times New Roman"/>
+          <w:color w:val="569CD6"/>
+          <w:kern w:val="0"/>
+          <w:sz w:val="16"/>
+          <w:szCs w:val="16"/>
+          <w:lang w:eastAsia="pt-BR"/>
+          <w14:ligatures w14:val="none"/>
+        </w:rPr>
+        <w:t>&lt;?</w:t>
+      </w:r>
+      <w:proofErr w:type="spellStart"/>
+      <w:r>
+        <w:rPr>
+          <w:rFonts w:ascii="Consolas" w:eastAsia="Times New Roman" w:hAnsi="Consolas" w:cs="Times New Roman"/>
+          <w:color w:val="569CD6"/>
+          <w:kern w:val="0"/>
+          <w:sz w:val="16"/>
+          <w:szCs w:val="16"/>
+          <w:lang w:eastAsia="pt-BR"/>
+          <w14:ligatures w14:val="none"/>
+        </w:rPr>
+        <w:t>php</w:t>
+      </w:r>
+      <w:proofErr w:type="spellEnd"/>
+    </w:p>
+    <w:p>
+      <w:pPr>
+        <w:shd w:val="clear" w:color="auto" w:fill="1F1F1F"/>
+        <w:spacing w:after="0" w:line="240" w:lineRule="auto"/>
+        <w:rPr>
+          <w:rFonts w:ascii="Consolas" w:eastAsia="Times New Roman" w:hAnsi="Consolas" w:cs="Times New Roman"/>
+          <w:color w:val="CCCCCC"/>
+          <w:kern w:val="0"/>
+          <w:sz w:val="16"/>
+          <w:szCs w:val="16"/>
+          <w:lang w:eastAsia="pt-BR"/>
+          <w14:ligatures w14:val="none"/>
+        </w:rPr>
+      </w:pPr>
+      <w:r>
+        <w:rPr>
+          <w:rFonts w:ascii="Consolas" w:eastAsia="Times New Roman" w:hAnsi="Consolas" w:cs="Times New Roman"/>
+          <w:color w:val="D4D4D4"/>
+          <w:kern w:val="0"/>
+          <w:sz w:val="16"/>
+          <w:szCs w:val="16"/>
+          <w:lang w:eastAsia="pt-BR"/>
+          <w14:ligatures w14:val="none"/>
+        </w:rPr>
+        <w:t xml:space="preserve">    </w:t>
+      </w:r>
+      <w:r>
+        <w:rPr>
+          <w:rFonts w:ascii="Consolas" w:eastAsia="Times New Roman" w:hAnsi="Consolas" w:cs="Times New Roman"/>
+          <w:color w:val="6A9955"/>
+          <w:kern w:val="0"/>
+          <w:sz w:val="16"/>
+          <w:szCs w:val="16"/>
+          <w:lang w:eastAsia="pt-BR"/>
+          <w14:ligatures w14:val="none"/>
+        </w:rPr>
+        <w:t>/*</w:t>
+      </w:r>
+    </w:p>
+    <w:p>
+      <w:pPr>
+        <w:shd w:val="clear" w:color="auto" w:fill="1F1F1F"/>
+        <w:spacing w:after="0" w:line="240" w:lineRule="auto"/>
+        <w:rPr>
+          <w:rFonts w:ascii="Consolas" w:eastAsia="Times New Roman" w:hAnsi="Consolas" w:cs="Times New Roman"/>
+          <w:color w:val="CCCCCC"/>
+          <w:kern w:val="0"/>
+          <w:sz w:val="16"/>
+          <w:szCs w:val="16"/>
+          <w:lang w:eastAsia="pt-BR"/>
+          <w14:ligatures w14:val="none"/>
+        </w:rPr>
+      </w:pPr>
+      <w:r>
+        <w:rPr>
+          <w:rFonts w:ascii="Consolas" w:eastAsia="Times New Roman" w:hAnsi="Consolas" w:cs="Times New Roman"/>
+          <w:color w:val="6A9955"/>
+          <w:kern w:val="0"/>
+          <w:sz w:val="16"/>
+          <w:szCs w:val="16"/>
+          <w:lang w:eastAsia="pt-BR"/>
+          <w14:ligatures w14:val="none"/>
+        </w:rPr>
+        <w:t>    //recuperação da data atual / data corrente</w:t>
+      </w:r>
+    </w:p>
+    <w:p>
+      <w:pPr>
+        <w:shd w:val="clear" w:color="auto" w:fill="1F1F1F"/>
+        <w:spacing w:after="0" w:line="240" w:lineRule="auto"/>
+        <w:rPr>
+          <w:rFonts w:ascii="Consolas" w:eastAsia="Times New Roman" w:hAnsi="Consolas" w:cs="Times New Roman"/>
+          <w:color w:val="CCCCCC"/>
+          <w:kern w:val="0"/>
+          <w:sz w:val="16"/>
+          <w:szCs w:val="16"/>
+          <w:lang w:eastAsia="pt-BR"/>
+          <w14:ligatures w14:val="none"/>
+        </w:rPr>
+      </w:pPr>
+      <w:r>
+        <w:rPr>
+          <w:rFonts w:ascii="Consolas" w:eastAsia="Times New Roman" w:hAnsi="Consolas" w:cs="Times New Roman"/>
+          <w:color w:val="6A9955"/>
+          <w:kern w:val="0"/>
+          <w:sz w:val="16"/>
+          <w:szCs w:val="16"/>
+          <w:lang w:eastAsia="pt-BR"/>
+          <w14:ligatures w14:val="none"/>
+        </w:rPr>
+        <w:t xml:space="preserve">    </w:t>
+      </w:r>
+      <w:proofErr w:type="spellStart"/>
+      <w:r>
+        <w:rPr>
+          <w:rFonts w:ascii="Consolas" w:eastAsia="Times New Roman" w:hAnsi="Consolas" w:cs="Times New Roman"/>
+          <w:color w:val="6A9955"/>
+          <w:kern w:val="0"/>
+          <w:sz w:val="16"/>
+          <w:szCs w:val="16"/>
+          <w:lang w:eastAsia="pt-BR"/>
+          <w14:ligatures w14:val="none"/>
+        </w:rPr>
+        <w:t>echo</w:t>
+      </w:r>
+      <w:proofErr w:type="spellEnd"/>
+      <w:r>
+        <w:rPr>
+          <w:rFonts w:ascii="Consolas" w:eastAsia="Times New Roman" w:hAnsi="Consolas" w:cs="Times New Roman"/>
+          <w:color w:val="6A9955"/>
+          <w:kern w:val="0"/>
+          <w:sz w:val="16"/>
+          <w:szCs w:val="16"/>
+          <w:lang w:eastAsia="pt-BR"/>
+          <w14:ligatures w14:val="none"/>
+        </w:rPr>
+        <w:t xml:space="preserve"> </w:t>
+      </w:r>
+      <w:proofErr w:type="gramStart"/>
+      <w:r>
+        <w:rPr>
+          <w:rFonts w:ascii="Consolas" w:eastAsia="Times New Roman" w:hAnsi="Consolas" w:cs="Times New Roman"/>
+          <w:color w:val="6A9955"/>
+          <w:kern w:val="0"/>
+          <w:sz w:val="16"/>
+          <w:szCs w:val="16"/>
+          <w:lang w:eastAsia="pt-BR"/>
+          <w14:ligatures w14:val="none"/>
+        </w:rPr>
+        <w:t>date(</w:t>
+      </w:r>
+      <w:proofErr w:type="gramEnd"/>
+      <w:r>
+        <w:rPr>
+          <w:rFonts w:ascii="Consolas" w:eastAsia="Times New Roman" w:hAnsi="Consolas" w:cs="Times New Roman"/>
+          <w:color w:val="6A9955"/>
+          <w:kern w:val="0"/>
+          <w:sz w:val="16"/>
+          <w:szCs w:val="16"/>
+          <w:lang w:eastAsia="pt-BR"/>
+          <w14:ligatures w14:val="none"/>
+        </w:rPr>
+        <w:t>'d/m/Y H:i');</w:t>
+      </w:r>
+    </w:p>
+    <w:p>
+      <w:pPr>
+        <w:shd w:val="clear" w:color="auto" w:fill="1F1F1F"/>
+        <w:spacing w:after="0" w:line="240" w:lineRule="auto"/>
+        <w:rPr>
+          <w:rFonts w:ascii="Consolas" w:eastAsia="Times New Roman" w:hAnsi="Consolas" w:cs="Times New Roman"/>
+          <w:color w:val="CCCCCC"/>
+          <w:kern w:val="0"/>
+          <w:sz w:val="16"/>
+          <w:szCs w:val="16"/>
+          <w:lang w:eastAsia="pt-BR"/>
+          <w14:ligatures w14:val="none"/>
+        </w:rPr>
+      </w:pPr>
+      <w:r>
+        <w:rPr>
+          <w:rFonts w:ascii="Consolas" w:eastAsia="Times New Roman" w:hAnsi="Consolas" w:cs="Times New Roman"/>
+          <w:color w:val="6A9955"/>
+          <w:kern w:val="0"/>
+          <w:sz w:val="16"/>
+          <w:szCs w:val="16"/>
+          <w:lang w:eastAsia="pt-BR"/>
+          <w14:ligatures w14:val="none"/>
+        </w:rPr>
+        <w:t>    //existem tokens para cada coisa, que podem ser combinados, como no exemplo acima</w:t>
+      </w:r>
+    </w:p>
+    <w:p>
+      <w:pPr>
+        <w:shd w:val="clear" w:color="auto" w:fill="1F1F1F"/>
+        <w:spacing w:after="0" w:line="240" w:lineRule="auto"/>
+        <w:rPr>
+          <w:rFonts w:ascii="Consolas" w:eastAsia="Times New Roman" w:hAnsi="Consolas" w:cs="Times New Roman"/>
+          <w:color w:val="CCCCCC"/>
+          <w:kern w:val="0"/>
+          <w:sz w:val="16"/>
+          <w:szCs w:val="16"/>
+          <w:lang w:eastAsia="pt-BR"/>
+          <w14:ligatures w14:val="none"/>
+        </w:rPr>
+      </w:pPr>
+      <w:r>
+        <w:rPr>
+          <w:rFonts w:ascii="Consolas" w:eastAsia="Times New Roman" w:hAnsi="Consolas" w:cs="Times New Roman"/>
+          <w:color w:val="6A9955"/>
+          <w:kern w:val="0"/>
+          <w:sz w:val="16"/>
+          <w:szCs w:val="16"/>
+          <w:lang w:eastAsia="pt-BR"/>
+          <w14:ligatures w14:val="none"/>
+        </w:rPr>
+        <w:t xml:space="preserve">    //o ideal seria sequência da data </w:t>
+      </w:r>
+      <w:proofErr w:type="gramStart"/>
+      <w:r>
+        <w:rPr>
+          <w:rFonts w:ascii="Consolas" w:eastAsia="Times New Roman" w:hAnsi="Consolas" w:cs="Times New Roman"/>
+          <w:color w:val="6A9955"/>
+          <w:kern w:val="0"/>
+          <w:sz w:val="16"/>
+          <w:szCs w:val="16"/>
+          <w:lang w:eastAsia="pt-BR"/>
+          <w14:ligatures w14:val="none"/>
+        </w:rPr>
+        <w:t>invertida(</w:t>
+      </w:r>
+      <w:proofErr w:type="gramEnd"/>
+      <w:r>
+        <w:rPr>
+          <w:rFonts w:ascii="Consolas" w:eastAsia="Times New Roman" w:hAnsi="Consolas" w:cs="Times New Roman"/>
+          <w:color w:val="6A9955"/>
+          <w:kern w:val="0"/>
+          <w:sz w:val="16"/>
+          <w:szCs w:val="16"/>
+          <w:lang w:eastAsia="pt-BR"/>
+          <w14:ligatures w14:val="none"/>
+        </w:rPr>
+        <w:t>padrão dos EUA)</w:t>
+      </w:r>
+    </w:p>
+    <w:p>
+      <w:pPr>
+        <w:shd w:val="clear" w:color="auto" w:fill="1F1F1F"/>
+        <w:spacing w:after="0" w:line="240" w:lineRule="auto"/>
+        <w:rPr>
+          <w:rFonts w:ascii="Consolas" w:eastAsia="Times New Roman" w:hAnsi="Consolas" w:cs="Times New Roman"/>
+          <w:color w:val="CCCCCC"/>
+          <w:kern w:val="0"/>
+          <w:sz w:val="16"/>
+          <w:szCs w:val="16"/>
+          <w:lang w:eastAsia="pt-BR"/>
+          <w14:ligatures w14:val="none"/>
+        </w:rPr>
+      </w:pPr>
+    </w:p>
+    <w:p>
+      <w:pPr>
+        <w:shd w:val="clear" w:color="auto" w:fill="1F1F1F"/>
+        <w:spacing w:after="0" w:line="240" w:lineRule="auto"/>
+        <w:rPr>
+          <w:rFonts w:ascii="Consolas" w:eastAsia="Times New Roman" w:hAnsi="Consolas" w:cs="Times New Roman"/>
+          <w:color w:val="CCCCCC"/>
+          <w:kern w:val="0"/>
+          <w:sz w:val="16"/>
+          <w:szCs w:val="16"/>
+          <w:lang w:eastAsia="pt-BR"/>
+          <w14:ligatures w14:val="none"/>
+        </w:rPr>
+      </w:pPr>
+      <w:r>
+        <w:rPr>
+          <w:rFonts w:ascii="Consolas" w:eastAsia="Times New Roman" w:hAnsi="Consolas" w:cs="Times New Roman"/>
+          <w:color w:val="6A9955"/>
+          <w:kern w:val="0"/>
+          <w:sz w:val="16"/>
+          <w:szCs w:val="16"/>
+          <w:lang w:eastAsia="pt-BR"/>
+          <w14:ligatures w14:val="none"/>
+        </w:rPr>
+        <w:t>    //</w:t>
+      </w:r>
+    </w:p>
+    <w:p>
+      <w:pPr>
+        <w:shd w:val="clear" w:color="auto" w:fill="1F1F1F"/>
+        <w:spacing w:after="0" w:line="240" w:lineRule="auto"/>
+        <w:rPr>
+          <w:rFonts w:ascii="Consolas" w:eastAsia="Times New Roman" w:hAnsi="Consolas" w:cs="Times New Roman"/>
+          <w:color w:val="CCCCCC"/>
+          <w:kern w:val="0"/>
+          <w:sz w:val="16"/>
+          <w:szCs w:val="16"/>
+          <w:lang w:eastAsia="pt-BR"/>
+          <w14:ligatures w14:val="none"/>
+        </w:rPr>
+      </w:pPr>
+      <w:r>
+        <w:rPr>
+          <w:rFonts w:ascii="Consolas" w:eastAsia="Times New Roman" w:hAnsi="Consolas" w:cs="Times New Roman"/>
+          <w:color w:val="6A9955"/>
+          <w:kern w:val="0"/>
+          <w:sz w:val="16"/>
+          <w:szCs w:val="16"/>
+          <w:lang w:eastAsia="pt-BR"/>
+          <w14:ligatures w14:val="none"/>
+        </w:rPr>
+        <w:t xml:space="preserve">    </w:t>
+      </w:r>
+      <w:proofErr w:type="spellStart"/>
+      <w:r>
+        <w:rPr>
+          <w:rFonts w:ascii="Consolas" w:eastAsia="Times New Roman" w:hAnsi="Consolas" w:cs="Times New Roman"/>
+          <w:color w:val="6A9955"/>
+          <w:kern w:val="0"/>
+          <w:sz w:val="16"/>
+          <w:szCs w:val="16"/>
+          <w:lang w:eastAsia="pt-BR"/>
+          <w14:ligatures w14:val="none"/>
+        </w:rPr>
+        <w:t>echo</w:t>
+      </w:r>
+      <w:proofErr w:type="spellEnd"/>
+      <w:r>
+        <w:rPr>
+          <w:rFonts w:ascii="Consolas" w:eastAsia="Times New Roman" w:hAnsi="Consolas" w:cs="Times New Roman"/>
+          <w:color w:val="6A9955"/>
+          <w:kern w:val="0"/>
+          <w:sz w:val="16"/>
+          <w:szCs w:val="16"/>
+          <w:lang w:eastAsia="pt-BR"/>
+          <w14:ligatures w14:val="none"/>
+        </w:rPr>
+        <w:t xml:space="preserve"> '&lt;</w:t>
+      </w:r>
+      <w:proofErr w:type="spellStart"/>
+      <w:r>
+        <w:rPr>
+          <w:rFonts w:ascii="Consolas" w:eastAsia="Times New Roman" w:hAnsi="Consolas" w:cs="Times New Roman"/>
+          <w:color w:val="6A9955"/>
+          <w:kern w:val="0"/>
+          <w:sz w:val="16"/>
+          <w:szCs w:val="16"/>
+          <w:lang w:eastAsia="pt-BR"/>
+          <w14:ligatures w14:val="none"/>
+        </w:rPr>
+        <w:t>br</w:t>
+      </w:r>
+      <w:proofErr w:type="spellEnd"/>
+      <w:r>
+        <w:rPr>
+          <w:rFonts w:ascii="Consolas" w:eastAsia="Times New Roman" w:hAnsi="Consolas" w:cs="Times New Roman"/>
+          <w:color w:val="6A9955"/>
+          <w:kern w:val="0"/>
+          <w:sz w:val="16"/>
+          <w:szCs w:val="16"/>
+          <w:lang w:eastAsia="pt-BR"/>
+          <w14:ligatures w14:val="none"/>
+        </w:rPr>
+        <w:t>/&gt;';</w:t>
+      </w:r>
+    </w:p>
+    <w:p>
+      <w:pPr>
+        <w:shd w:val="clear" w:color="auto" w:fill="1F1F1F"/>
+        <w:spacing w:after="0" w:line="240" w:lineRule="auto"/>
+        <w:rPr>
+          <w:rFonts w:ascii="Consolas" w:eastAsia="Times New Roman" w:hAnsi="Consolas" w:cs="Times New Roman"/>
+          <w:color w:val="CCCCCC"/>
+          <w:kern w:val="0"/>
+          <w:sz w:val="16"/>
+          <w:szCs w:val="16"/>
+          <w:lang w:eastAsia="pt-BR"/>
+          <w14:ligatures w14:val="none"/>
+        </w:rPr>
+      </w:pPr>
+      <w:r>
+        <w:rPr>
+          <w:rFonts w:ascii="Consolas" w:eastAsia="Times New Roman" w:hAnsi="Consolas" w:cs="Times New Roman"/>
+          <w:color w:val="6A9955"/>
+          <w:kern w:val="0"/>
+          <w:sz w:val="16"/>
+          <w:szCs w:val="16"/>
+          <w:lang w:eastAsia="pt-BR"/>
+          <w14:ligatures w14:val="none"/>
+        </w:rPr>
+        <w:t xml:space="preserve">    </w:t>
+      </w:r>
+      <w:proofErr w:type="spellStart"/>
+      <w:r>
+        <w:rPr>
+          <w:rFonts w:ascii="Consolas" w:eastAsia="Times New Roman" w:hAnsi="Consolas" w:cs="Times New Roman"/>
+          <w:color w:val="6A9955"/>
+          <w:kern w:val="0"/>
+          <w:sz w:val="16"/>
+          <w:szCs w:val="16"/>
+          <w:lang w:eastAsia="pt-BR"/>
+          <w14:ligatures w14:val="none"/>
+        </w:rPr>
+        <w:t>echo</w:t>
+      </w:r>
+      <w:proofErr w:type="spellEnd"/>
+      <w:r>
+        <w:rPr>
+          <w:rFonts w:ascii="Consolas" w:eastAsia="Times New Roman" w:hAnsi="Consolas" w:cs="Times New Roman"/>
+          <w:color w:val="6A9955"/>
+          <w:kern w:val="0"/>
+          <w:sz w:val="16"/>
+          <w:szCs w:val="16"/>
+          <w:lang w:eastAsia="pt-BR"/>
+          <w14:ligatures w14:val="none"/>
+        </w:rPr>
+        <w:t xml:space="preserve"> </w:t>
+      </w:r>
+      <w:proofErr w:type="spellStart"/>
+      <w:r>
+        <w:rPr>
+          <w:rFonts w:ascii="Consolas" w:eastAsia="Times New Roman" w:hAnsi="Consolas" w:cs="Times New Roman"/>
+          <w:color w:val="6A9955"/>
+          <w:kern w:val="0"/>
+          <w:sz w:val="16"/>
+          <w:szCs w:val="16"/>
+          <w:lang w:eastAsia="pt-BR"/>
+          <w14:ligatures w14:val="none"/>
+        </w:rPr>
+        <w:t>date_default_timezone_get</w:t>
+      </w:r>
+      <w:proofErr w:type="spellEnd"/>
+      <w:r>
+        <w:rPr>
+          <w:rFonts w:ascii="Consolas" w:eastAsia="Times New Roman" w:hAnsi="Consolas" w:cs="Times New Roman"/>
+          <w:color w:val="6A9955"/>
+          <w:kern w:val="0"/>
+          <w:sz w:val="16"/>
+          <w:szCs w:val="16"/>
+          <w:lang w:eastAsia="pt-BR"/>
+          <w14:ligatures w14:val="none"/>
+        </w:rPr>
+        <w:t xml:space="preserve"> </w:t>
+      </w:r>
+      <w:proofErr w:type="gramStart"/>
+      <w:r>
+        <w:rPr>
+          <w:rFonts w:ascii="Consolas" w:eastAsia="Times New Roman" w:hAnsi="Consolas" w:cs="Times New Roman"/>
+          <w:color w:val="6A9955"/>
+          <w:kern w:val="0"/>
+          <w:sz w:val="16"/>
+          <w:szCs w:val="16"/>
+          <w:lang w:eastAsia="pt-BR"/>
+          <w14:ligatures w14:val="none"/>
+        </w:rPr>
+        <w:t>();/</w:t>
+      </w:r>
+      <w:proofErr w:type="gramEnd"/>
+      <w:r>
+        <w:rPr>
+          <w:rFonts w:ascii="Consolas" w:eastAsia="Times New Roman" w:hAnsi="Consolas" w:cs="Times New Roman"/>
+          <w:color w:val="6A9955"/>
+          <w:kern w:val="0"/>
+          <w:sz w:val="16"/>
+          <w:szCs w:val="16"/>
+          <w:lang w:eastAsia="pt-BR"/>
+          <w14:ligatures w14:val="none"/>
+        </w:rPr>
+        <w:t xml:space="preserve">/onde a aplicação PHP está sendo executada, se tiver acesso aonde o </w:t>
+      </w:r>
+      <w:proofErr w:type="spellStart"/>
+      <w:r>
+        <w:rPr>
+          <w:rFonts w:ascii="Consolas" w:eastAsia="Times New Roman" w:hAnsi="Consolas" w:cs="Times New Roman"/>
+          <w:color w:val="6A9955"/>
+          <w:kern w:val="0"/>
+          <w:sz w:val="16"/>
+          <w:szCs w:val="16"/>
+          <w:lang w:eastAsia="pt-BR"/>
+          <w14:ligatures w14:val="none"/>
+        </w:rPr>
+        <w:t>php</w:t>
+      </w:r>
+      <w:proofErr w:type="spellEnd"/>
+      <w:r>
+        <w:rPr>
+          <w:rFonts w:ascii="Consolas" w:eastAsia="Times New Roman" w:hAnsi="Consolas" w:cs="Times New Roman"/>
+          <w:color w:val="6A9955"/>
+          <w:kern w:val="0"/>
+          <w:sz w:val="16"/>
+          <w:szCs w:val="16"/>
+          <w:lang w:eastAsia="pt-BR"/>
+          <w14:ligatures w14:val="none"/>
+        </w:rPr>
+        <w:t xml:space="preserve"> está instalado, o ideal é ir até o doc.ini, pesquisar por </w:t>
+      </w:r>
+      <w:proofErr w:type="spellStart"/>
+      <w:r>
+        <w:rPr>
+          <w:rFonts w:ascii="Consolas" w:eastAsia="Times New Roman" w:hAnsi="Consolas" w:cs="Times New Roman"/>
+          <w:color w:val="6A9955"/>
+          <w:kern w:val="0"/>
+          <w:sz w:val="16"/>
+          <w:szCs w:val="16"/>
+          <w:lang w:eastAsia="pt-BR"/>
+          <w14:ligatures w14:val="none"/>
+        </w:rPr>
+        <w:t>date.timezone</w:t>
+      </w:r>
+      <w:proofErr w:type="spellEnd"/>
+      <w:r>
+        <w:rPr>
+          <w:rFonts w:ascii="Consolas" w:eastAsia="Times New Roman" w:hAnsi="Consolas" w:cs="Times New Roman"/>
+          <w:color w:val="6A9955"/>
+          <w:kern w:val="0"/>
+          <w:sz w:val="16"/>
+          <w:szCs w:val="16"/>
+          <w:lang w:eastAsia="pt-BR"/>
+          <w14:ligatures w14:val="none"/>
+        </w:rPr>
+        <w:t>=... e modificar isso</w:t>
+      </w:r>
+    </w:p>
+    <w:p>
+      <w:pPr>
+        <w:shd w:val="clear" w:color="auto" w:fill="1F1F1F"/>
+        <w:spacing w:after="0" w:line="240" w:lineRule="auto"/>
+        <w:rPr>
+          <w:rFonts w:ascii="Consolas" w:eastAsia="Times New Roman" w:hAnsi="Consolas" w:cs="Times New Roman"/>
+          <w:color w:val="CCCCCC"/>
+          <w:kern w:val="0"/>
+          <w:sz w:val="16"/>
+          <w:szCs w:val="16"/>
+          <w:lang w:eastAsia="pt-BR"/>
+          <w14:ligatures w14:val="none"/>
+        </w:rPr>
+      </w:pPr>
+      <w:r>
+        <w:rPr>
+          <w:rFonts w:ascii="Consolas" w:eastAsia="Times New Roman" w:hAnsi="Consolas" w:cs="Times New Roman"/>
+          <w:color w:val="6A9955"/>
+          <w:kern w:val="0"/>
+          <w:sz w:val="16"/>
+          <w:szCs w:val="16"/>
+          <w:lang w:eastAsia="pt-BR"/>
+          <w14:ligatures w14:val="none"/>
+        </w:rPr>
+        <w:t xml:space="preserve">    </w:t>
+      </w:r>
+      <w:proofErr w:type="spellStart"/>
+      <w:r>
+        <w:rPr>
+          <w:rFonts w:ascii="Consolas" w:eastAsia="Times New Roman" w:hAnsi="Consolas" w:cs="Times New Roman"/>
+          <w:color w:val="6A9955"/>
+          <w:kern w:val="0"/>
+          <w:sz w:val="16"/>
+          <w:szCs w:val="16"/>
+          <w:lang w:eastAsia="pt-BR"/>
+          <w14:ligatures w14:val="none"/>
+        </w:rPr>
+        <w:t>date_default_timezone_set</w:t>
+      </w:r>
+      <w:proofErr w:type="spellEnd"/>
+      <w:r>
+        <w:rPr>
+          <w:rFonts w:ascii="Consolas" w:eastAsia="Times New Roman" w:hAnsi="Consolas" w:cs="Times New Roman"/>
+          <w:color w:val="6A9955"/>
+          <w:kern w:val="0"/>
+          <w:sz w:val="16"/>
+          <w:szCs w:val="16"/>
+          <w:lang w:eastAsia="pt-BR"/>
+          <w14:ligatures w14:val="none"/>
+        </w:rPr>
+        <w:t xml:space="preserve"> ('</w:t>
+      </w:r>
+      <w:proofErr w:type="spellStart"/>
+      <w:r>
+        <w:rPr>
+          <w:rFonts w:ascii="Consolas" w:eastAsia="Times New Roman" w:hAnsi="Consolas" w:cs="Times New Roman"/>
+          <w:color w:val="6A9955"/>
+          <w:kern w:val="0"/>
+          <w:sz w:val="16"/>
+          <w:szCs w:val="16"/>
+          <w:lang w:eastAsia="pt-BR"/>
+          <w14:ligatures w14:val="none"/>
+        </w:rPr>
+        <w:t>America</w:t>
+      </w:r>
+      <w:proofErr w:type="spellEnd"/>
+      <w:r>
+        <w:rPr>
+          <w:rFonts w:ascii="Consolas" w:eastAsia="Times New Roman" w:hAnsi="Consolas" w:cs="Times New Roman"/>
+          <w:color w:val="6A9955"/>
+          <w:kern w:val="0"/>
+          <w:sz w:val="16"/>
+          <w:szCs w:val="16"/>
+          <w:lang w:eastAsia="pt-BR"/>
+          <w14:ligatures w14:val="none"/>
+        </w:rPr>
+        <w:t>/</w:t>
+      </w:r>
+      <w:proofErr w:type="spellStart"/>
+      <w:r>
+        <w:rPr>
+          <w:rFonts w:ascii="Consolas" w:eastAsia="Times New Roman" w:hAnsi="Consolas" w:cs="Times New Roman"/>
+          <w:color w:val="6A9955"/>
+          <w:kern w:val="0"/>
+          <w:sz w:val="16"/>
+          <w:szCs w:val="16"/>
+          <w:lang w:eastAsia="pt-BR"/>
+          <w14:ligatures w14:val="none"/>
+        </w:rPr>
+        <w:t>Sao_Paulo</w:t>
+      </w:r>
+      <w:proofErr w:type="spellEnd"/>
+      <w:proofErr w:type="gramStart"/>
+      <w:r>
+        <w:rPr>
+          <w:rFonts w:ascii="Consolas" w:eastAsia="Times New Roman" w:hAnsi="Consolas" w:cs="Times New Roman"/>
+          <w:color w:val="6A9955"/>
+          <w:kern w:val="0"/>
+          <w:sz w:val="16"/>
+          <w:szCs w:val="16"/>
+          <w:lang w:eastAsia="pt-BR"/>
+          <w14:ligatures w14:val="none"/>
+        </w:rPr>
+        <w:t>');/</w:t>
+      </w:r>
+      <w:proofErr w:type="gramEnd"/>
+      <w:r>
+        <w:rPr>
+          <w:rFonts w:ascii="Consolas" w:eastAsia="Times New Roman" w:hAnsi="Consolas" w:cs="Times New Roman"/>
+          <w:color w:val="6A9955"/>
+          <w:kern w:val="0"/>
+          <w:sz w:val="16"/>
+          <w:szCs w:val="16"/>
+          <w:lang w:eastAsia="pt-BR"/>
+          <w14:ligatures w14:val="none"/>
+        </w:rPr>
+        <w:t>/caso não tenha acesso a instalação do PHP</w:t>
+      </w:r>
+    </w:p>
+    <w:p>
+      <w:pPr>
+        <w:shd w:val="clear" w:color="auto" w:fill="1F1F1F"/>
+        <w:spacing w:after="0" w:line="240" w:lineRule="auto"/>
+        <w:rPr>
+          <w:rFonts w:ascii="Consolas" w:eastAsia="Times New Roman" w:hAnsi="Consolas" w:cs="Times New Roman"/>
+          <w:color w:val="CCCCCC"/>
+          <w:kern w:val="0"/>
+          <w:sz w:val="16"/>
+          <w:szCs w:val="16"/>
+          <w:lang w:eastAsia="pt-BR"/>
+          <w14:ligatures w14:val="none"/>
+        </w:rPr>
+      </w:pPr>
+      <w:r>
+        <w:rPr>
+          <w:rFonts w:ascii="Consolas" w:eastAsia="Times New Roman" w:hAnsi="Consolas" w:cs="Times New Roman"/>
+          <w:color w:val="6A9955"/>
+          <w:kern w:val="0"/>
+          <w:sz w:val="16"/>
+          <w:szCs w:val="16"/>
+          <w:lang w:eastAsia="pt-BR"/>
+          <w14:ligatures w14:val="none"/>
+        </w:rPr>
+        <w:t xml:space="preserve">    </w:t>
+      </w:r>
+      <w:proofErr w:type="spellStart"/>
+      <w:r>
+        <w:rPr>
+          <w:rFonts w:ascii="Consolas" w:eastAsia="Times New Roman" w:hAnsi="Consolas" w:cs="Times New Roman"/>
+          <w:color w:val="6A9955"/>
+          <w:kern w:val="0"/>
+          <w:sz w:val="16"/>
+          <w:szCs w:val="16"/>
+          <w:lang w:eastAsia="pt-BR"/>
+          <w14:ligatures w14:val="none"/>
+        </w:rPr>
+        <w:t>echo</w:t>
+      </w:r>
+      <w:proofErr w:type="spellEnd"/>
+      <w:r>
+        <w:rPr>
+          <w:rFonts w:ascii="Consolas" w:eastAsia="Times New Roman" w:hAnsi="Consolas" w:cs="Times New Roman"/>
+          <w:color w:val="6A9955"/>
+          <w:kern w:val="0"/>
+          <w:sz w:val="16"/>
+          <w:szCs w:val="16"/>
+          <w:lang w:eastAsia="pt-BR"/>
+          <w14:ligatures w14:val="none"/>
+        </w:rPr>
+        <w:t xml:space="preserve"> '&lt;</w:t>
+      </w:r>
+      <w:proofErr w:type="spellStart"/>
+      <w:r>
+        <w:rPr>
+          <w:rFonts w:ascii="Consolas" w:eastAsia="Times New Roman" w:hAnsi="Consolas" w:cs="Times New Roman"/>
+          <w:color w:val="6A9955"/>
+          <w:kern w:val="0"/>
+          <w:sz w:val="16"/>
+          <w:szCs w:val="16"/>
+          <w:lang w:eastAsia="pt-BR"/>
+          <w14:ligatures w14:val="none"/>
+        </w:rPr>
+        <w:t>br</w:t>
+      </w:r>
+      <w:proofErr w:type="spellEnd"/>
+      <w:r>
+        <w:rPr>
+          <w:rFonts w:ascii="Consolas" w:eastAsia="Times New Roman" w:hAnsi="Consolas" w:cs="Times New Roman"/>
+          <w:color w:val="6A9955"/>
+          <w:kern w:val="0"/>
+          <w:sz w:val="16"/>
+          <w:szCs w:val="16"/>
+          <w:lang w:eastAsia="pt-BR"/>
+          <w14:ligatures w14:val="none"/>
+        </w:rPr>
+        <w:t>/&gt;'</w:t>
+      </w:r>
+    </w:p>
+    <w:p>
+      <w:pPr>
+        <w:shd w:val="clear" w:color="auto" w:fill="1F1F1F"/>
+        <w:spacing w:after="0" w:line="240" w:lineRule="auto"/>
+        <w:rPr>
+          <w:rFonts w:ascii="Consolas" w:eastAsia="Times New Roman" w:hAnsi="Consolas" w:cs="Times New Roman"/>
+          <w:color w:val="CCCCCC"/>
+          <w:kern w:val="0"/>
+          <w:sz w:val="16"/>
+          <w:szCs w:val="16"/>
+          <w:lang w:eastAsia="pt-BR"/>
+          <w14:ligatures w14:val="none"/>
+        </w:rPr>
+      </w:pPr>
+      <w:r>
+        <w:rPr>
+          <w:rFonts w:ascii="Consolas" w:eastAsia="Times New Roman" w:hAnsi="Consolas" w:cs="Times New Roman"/>
+          <w:color w:val="6A9955"/>
+          <w:kern w:val="0"/>
+          <w:sz w:val="16"/>
+          <w:szCs w:val="16"/>
+          <w:lang w:eastAsia="pt-BR"/>
+          <w14:ligatures w14:val="none"/>
+        </w:rPr>
+        <w:t>    */</w:t>
+      </w:r>
+    </w:p>
+    <w:p>
+      <w:pPr>
+        <w:shd w:val="clear" w:color="auto" w:fill="1F1F1F"/>
+        <w:spacing w:after="0" w:line="240" w:lineRule="auto"/>
+        <w:rPr>
+          <w:rFonts w:ascii="Consolas" w:eastAsia="Times New Roman" w:hAnsi="Consolas" w:cs="Times New Roman"/>
+          <w:color w:val="CCCCCC"/>
+          <w:kern w:val="0"/>
+          <w:sz w:val="16"/>
+          <w:szCs w:val="16"/>
+          <w:lang w:eastAsia="pt-BR"/>
+          <w14:ligatures w14:val="none"/>
+        </w:rPr>
+      </w:pPr>
+    </w:p>
+    <w:p>
+      <w:pPr>
+        <w:shd w:val="clear" w:color="auto" w:fill="1F1F1F"/>
+        <w:spacing w:after="0" w:line="240" w:lineRule="auto"/>
+        <w:rPr>
+          <w:rFonts w:ascii="Consolas" w:eastAsia="Times New Roman" w:hAnsi="Consolas" w:cs="Times New Roman"/>
+          <w:color w:val="CCCCCC"/>
+          <w:kern w:val="0"/>
+          <w:sz w:val="16"/>
+          <w:szCs w:val="16"/>
+          <w:lang w:eastAsia="pt-BR"/>
+          <w14:ligatures w14:val="none"/>
+        </w:rPr>
+      </w:pPr>
+      <w:r>
+        <w:rPr>
+          <w:rFonts w:ascii="Consolas" w:eastAsia="Times New Roman" w:hAnsi="Consolas" w:cs="Times New Roman"/>
+          <w:color w:val="D4D4D4"/>
+          <w:kern w:val="0"/>
+          <w:sz w:val="16"/>
+          <w:szCs w:val="16"/>
+          <w:lang w:eastAsia="pt-BR"/>
+          <w14:ligatures w14:val="none"/>
+        </w:rPr>
+        <w:t xml:space="preserve">    </w:t>
+      </w:r>
+      <w:r>
+        <w:rPr>
+          <w:rFonts w:ascii="Consolas" w:eastAsia="Times New Roman" w:hAnsi="Consolas" w:cs="Times New Roman"/>
+          <w:color w:val="6A9955"/>
+          <w:kern w:val="0"/>
+          <w:sz w:val="16"/>
+          <w:szCs w:val="16"/>
+          <w:lang w:eastAsia="pt-BR"/>
+          <w14:ligatures w14:val="none"/>
+        </w:rPr>
+        <w:t>//quando se trabalha com datas em programação, se trabalha com essas datas em formato americano(ano-mês-dia) --- importante para padrões computacionais</w:t>
+      </w:r>
+    </w:p>
+    <w:p>
+      <w:pPr>
+        <w:shd w:val="clear" w:color="auto" w:fill="1F1F1F"/>
+        <w:spacing w:after="0" w:line="240" w:lineRule="auto"/>
+        <w:rPr>
+          <w:rFonts w:ascii="Consolas" w:eastAsia="Times New Roman" w:hAnsi="Consolas" w:cs="Times New Roman"/>
+          <w:color w:val="CCCCCC"/>
+          <w:kern w:val="0"/>
+          <w:sz w:val="16"/>
+          <w:szCs w:val="16"/>
+          <w:lang w:eastAsia="pt-BR"/>
+          <w14:ligatures w14:val="none"/>
+        </w:rPr>
+      </w:pPr>
+      <w:r>
+        <w:rPr>
+          <w:rFonts w:ascii="Consolas" w:eastAsia="Times New Roman" w:hAnsi="Consolas" w:cs="Times New Roman"/>
+          <w:color w:val="D4D4D4"/>
+          <w:kern w:val="0"/>
+          <w:sz w:val="16"/>
+          <w:szCs w:val="16"/>
+          <w:lang w:eastAsia="pt-BR"/>
+          <w14:ligatures w14:val="none"/>
+        </w:rPr>
+        <w:t xml:space="preserve">    </w:t>
+      </w:r>
+      <w:r>
+        <w:rPr>
+          <w:rFonts w:ascii="Consolas" w:eastAsia="Times New Roman" w:hAnsi="Consolas" w:cs="Times New Roman"/>
+          <w:color w:val="9CDCFE"/>
+          <w:kern w:val="0"/>
+          <w:sz w:val="16"/>
+          <w:szCs w:val="16"/>
+          <w:lang w:eastAsia="pt-BR"/>
+          <w14:ligatures w14:val="none"/>
+        </w:rPr>
+        <w:t>$</w:t>
+      </w:r>
+      <w:proofErr w:type="spellStart"/>
+      <w:r>
+        <w:rPr>
+          <w:rFonts w:ascii="Consolas" w:eastAsia="Times New Roman" w:hAnsi="Consolas" w:cs="Times New Roman"/>
+          <w:color w:val="9CDCFE"/>
+          <w:kern w:val="0"/>
+          <w:sz w:val="16"/>
+          <w:szCs w:val="16"/>
+          <w:lang w:eastAsia="pt-BR"/>
+          <w14:ligatures w14:val="none"/>
+        </w:rPr>
+        <w:t>data_inicial</w:t>
+      </w:r>
+      <w:proofErr w:type="spellEnd"/>
+      <w:r>
+        <w:rPr>
+          <w:rFonts w:ascii="Consolas" w:eastAsia="Times New Roman" w:hAnsi="Consolas" w:cs="Times New Roman"/>
+          <w:color w:val="D4D4D4"/>
+          <w:kern w:val="0"/>
+          <w:sz w:val="16"/>
+          <w:szCs w:val="16"/>
+          <w:lang w:eastAsia="pt-BR"/>
+          <w14:ligatures w14:val="none"/>
+        </w:rPr>
+        <w:t xml:space="preserve"> = </w:t>
+      </w:r>
+      <w:r>
+        <w:rPr>
+          <w:rFonts w:ascii="Consolas" w:eastAsia="Times New Roman" w:hAnsi="Consolas" w:cs="Times New Roman"/>
+          <w:color w:val="CE9178"/>
+          <w:kern w:val="0"/>
+          <w:sz w:val="16"/>
+          <w:szCs w:val="16"/>
+          <w:lang w:eastAsia="pt-BR"/>
+          <w14:ligatures w14:val="none"/>
+        </w:rPr>
+        <w:t>'2018-04-24'</w:t>
+      </w:r>
+      <w:r>
+        <w:rPr>
+          <w:rFonts w:ascii="Consolas" w:eastAsia="Times New Roman" w:hAnsi="Consolas" w:cs="Times New Roman"/>
+          <w:color w:val="D4D4D4"/>
+          <w:kern w:val="0"/>
+          <w:sz w:val="16"/>
+          <w:szCs w:val="16"/>
+          <w:lang w:eastAsia="pt-BR"/>
+          <w14:ligatures w14:val="none"/>
+        </w:rPr>
+        <w:t>;</w:t>
+      </w:r>
+    </w:p>
+    <w:p>
+      <w:pPr>
+        <w:shd w:val="clear" w:color="auto" w:fill="1F1F1F"/>
+        <w:spacing w:after="0" w:line="240" w:lineRule="auto"/>
+        <w:rPr>
+          <w:rFonts w:ascii="Consolas" w:eastAsia="Times New Roman" w:hAnsi="Consolas" w:cs="Times New Roman"/>
+          <w:color w:val="CCCCCC"/>
+          <w:kern w:val="0"/>
+          <w:sz w:val="16"/>
+          <w:szCs w:val="16"/>
+          <w:lang w:eastAsia="pt-BR"/>
+          <w14:ligatures w14:val="none"/>
+        </w:rPr>
+      </w:pPr>
+      <w:r>
+        <w:rPr>
+          <w:rFonts w:ascii="Consolas" w:eastAsia="Times New Roman" w:hAnsi="Consolas" w:cs="Times New Roman"/>
+          <w:color w:val="D4D4D4"/>
+          <w:kern w:val="0"/>
+          <w:sz w:val="16"/>
+          <w:szCs w:val="16"/>
+          <w:lang w:eastAsia="pt-BR"/>
+          <w14:ligatures w14:val="none"/>
+        </w:rPr>
+        <w:t xml:space="preserve">    </w:t>
+      </w:r>
+      <w:r>
+        <w:rPr>
+          <w:rFonts w:ascii="Consolas" w:eastAsia="Times New Roman" w:hAnsi="Consolas" w:cs="Times New Roman"/>
+          <w:color w:val="9CDCFE"/>
+          <w:kern w:val="0"/>
+          <w:sz w:val="16"/>
+          <w:szCs w:val="16"/>
+          <w:lang w:eastAsia="pt-BR"/>
+          <w14:ligatures w14:val="none"/>
+        </w:rPr>
+        <w:t>$</w:t>
+      </w:r>
+      <w:proofErr w:type="spellStart"/>
+      <w:r>
+        <w:rPr>
+          <w:rFonts w:ascii="Consolas" w:eastAsia="Times New Roman" w:hAnsi="Consolas" w:cs="Times New Roman"/>
+          <w:color w:val="9CDCFE"/>
+          <w:kern w:val="0"/>
+          <w:sz w:val="16"/>
+          <w:szCs w:val="16"/>
+          <w:lang w:eastAsia="pt-BR"/>
+          <w14:ligatures w14:val="none"/>
+        </w:rPr>
+        <w:t>data_final</w:t>
+      </w:r>
+      <w:proofErr w:type="spellEnd"/>
+      <w:r>
+        <w:rPr>
+          <w:rFonts w:ascii="Consolas" w:eastAsia="Times New Roman" w:hAnsi="Consolas" w:cs="Times New Roman"/>
+          <w:color w:val="D4D4D4"/>
+          <w:kern w:val="0"/>
+          <w:sz w:val="16"/>
+          <w:szCs w:val="16"/>
+          <w:lang w:eastAsia="pt-BR"/>
+          <w14:ligatures w14:val="none"/>
+        </w:rPr>
+        <w:t xml:space="preserve"> = </w:t>
+      </w:r>
+      <w:r>
+        <w:rPr>
+          <w:rFonts w:ascii="Consolas" w:eastAsia="Times New Roman" w:hAnsi="Consolas" w:cs="Times New Roman"/>
+          <w:color w:val="CE9178"/>
+          <w:kern w:val="0"/>
+          <w:sz w:val="16"/>
+          <w:szCs w:val="16"/>
+          <w:lang w:eastAsia="pt-BR"/>
+          <w14:ligatures w14:val="none"/>
+        </w:rPr>
+        <w:t>'2018-05-15'</w:t>
+      </w:r>
+      <w:r>
+        <w:rPr>
+          <w:rFonts w:ascii="Consolas" w:eastAsia="Times New Roman" w:hAnsi="Consolas" w:cs="Times New Roman"/>
+          <w:color w:val="D4D4D4"/>
+          <w:kern w:val="0"/>
+          <w:sz w:val="16"/>
+          <w:szCs w:val="16"/>
+          <w:lang w:eastAsia="pt-BR"/>
+          <w14:ligatures w14:val="none"/>
+        </w:rPr>
+        <w:t>;</w:t>
+      </w:r>
+    </w:p>
+    <w:p>
+      <w:pPr>
+        <w:shd w:val="clear" w:color="auto" w:fill="1F1F1F"/>
+        <w:spacing w:after="0" w:line="240" w:lineRule="auto"/>
+        <w:rPr>
+          <w:rFonts w:ascii="Consolas" w:eastAsia="Times New Roman" w:hAnsi="Consolas" w:cs="Times New Roman"/>
+          <w:color w:val="CCCCCC"/>
+          <w:kern w:val="0"/>
+          <w:sz w:val="16"/>
+          <w:szCs w:val="16"/>
+          <w:lang w:eastAsia="pt-BR"/>
+          <w14:ligatures w14:val="none"/>
+        </w:rPr>
+      </w:pPr>
+    </w:p>
+    <w:p>
+      <w:pPr>
+        <w:shd w:val="clear" w:color="auto" w:fill="1F1F1F"/>
+        <w:spacing w:after="0" w:line="240" w:lineRule="auto"/>
+        <w:rPr>
+          <w:rFonts w:ascii="Consolas" w:eastAsia="Times New Roman" w:hAnsi="Consolas" w:cs="Times New Roman"/>
+          <w:color w:val="CCCCCC"/>
+          <w:kern w:val="0"/>
+          <w:sz w:val="16"/>
+          <w:szCs w:val="16"/>
+          <w:lang w:eastAsia="pt-BR"/>
+          <w14:ligatures w14:val="none"/>
+        </w:rPr>
+      </w:pPr>
+      <w:r>
+        <w:rPr>
+          <w:rFonts w:ascii="Consolas" w:eastAsia="Times New Roman" w:hAnsi="Consolas" w:cs="Times New Roman"/>
+          <w:color w:val="D4D4D4"/>
+          <w:kern w:val="0"/>
+          <w:sz w:val="16"/>
+          <w:szCs w:val="16"/>
+          <w:lang w:eastAsia="pt-BR"/>
+          <w14:ligatures w14:val="none"/>
+        </w:rPr>
+        <w:t xml:space="preserve">    </w:t>
+      </w:r>
+      <w:r>
+        <w:rPr>
+          <w:rFonts w:ascii="Consolas" w:eastAsia="Times New Roman" w:hAnsi="Consolas" w:cs="Times New Roman"/>
+          <w:color w:val="6A9955"/>
+          <w:kern w:val="0"/>
+          <w:sz w:val="16"/>
+          <w:szCs w:val="16"/>
+          <w:lang w:eastAsia="pt-BR"/>
+          <w14:ligatures w14:val="none"/>
+        </w:rPr>
+        <w:t>//</w:t>
+      </w:r>
+      <w:proofErr w:type="spellStart"/>
+      <w:r>
+        <w:rPr>
+          <w:rFonts w:ascii="Consolas" w:eastAsia="Times New Roman" w:hAnsi="Consolas" w:cs="Times New Roman"/>
+          <w:color w:val="6A9955"/>
+          <w:kern w:val="0"/>
+          <w:sz w:val="16"/>
+          <w:szCs w:val="16"/>
+          <w:lang w:eastAsia="pt-BR"/>
+          <w14:ligatures w14:val="none"/>
+        </w:rPr>
+        <w:t>timestamp</w:t>
+      </w:r>
+      <w:proofErr w:type="spellEnd"/>
+      <w:r>
+        <w:rPr>
+          <w:rFonts w:ascii="Consolas" w:eastAsia="Times New Roman" w:hAnsi="Consolas" w:cs="Times New Roman"/>
+          <w:color w:val="6A9955"/>
+          <w:kern w:val="0"/>
+          <w:sz w:val="16"/>
+          <w:szCs w:val="16"/>
+          <w:lang w:eastAsia="pt-BR"/>
+          <w14:ligatures w14:val="none"/>
+        </w:rPr>
+        <w:t xml:space="preserve"> - representação de tempo dessa data</w:t>
+      </w:r>
+    </w:p>
+    <w:p>
+      <w:pPr>
+        <w:shd w:val="clear" w:color="auto" w:fill="1F1F1F"/>
+        <w:spacing w:after="0" w:line="240" w:lineRule="auto"/>
+        <w:rPr>
+          <w:rFonts w:ascii="Consolas" w:eastAsia="Times New Roman" w:hAnsi="Consolas" w:cs="Times New Roman"/>
+          <w:color w:val="CCCCCC"/>
+          <w:kern w:val="0"/>
+          <w:sz w:val="16"/>
+          <w:szCs w:val="16"/>
+          <w:lang w:eastAsia="pt-BR"/>
+          <w14:ligatures w14:val="none"/>
+        </w:rPr>
+      </w:pPr>
+      <w:r>
+        <w:rPr>
+          <w:rFonts w:ascii="Consolas" w:eastAsia="Times New Roman" w:hAnsi="Consolas" w:cs="Times New Roman"/>
+          <w:color w:val="D4D4D4"/>
+          <w:kern w:val="0"/>
+          <w:sz w:val="16"/>
+          <w:szCs w:val="16"/>
+          <w:lang w:eastAsia="pt-BR"/>
+          <w14:ligatures w14:val="none"/>
+        </w:rPr>
+        <w:lastRenderedPageBreak/>
+        <w:t xml:space="preserve">    </w:t>
+      </w:r>
+      <w:r>
+        <w:rPr>
+          <w:rFonts w:ascii="Consolas" w:eastAsia="Times New Roman" w:hAnsi="Consolas" w:cs="Times New Roman"/>
+          <w:color w:val="6A9955"/>
+          <w:kern w:val="0"/>
+          <w:sz w:val="16"/>
+          <w:szCs w:val="16"/>
+          <w:lang w:eastAsia="pt-BR"/>
+          <w14:ligatures w14:val="none"/>
+        </w:rPr>
+        <w:t>//01/01/1970</w:t>
+      </w:r>
+    </w:p>
+    <w:p>
+      <w:pPr>
+        <w:shd w:val="clear" w:color="auto" w:fill="1F1F1F"/>
+        <w:spacing w:after="0" w:line="240" w:lineRule="auto"/>
+        <w:rPr>
+          <w:rFonts w:ascii="Consolas" w:eastAsia="Times New Roman" w:hAnsi="Consolas" w:cs="Times New Roman"/>
+          <w:color w:val="CCCCCC"/>
+          <w:kern w:val="0"/>
+          <w:sz w:val="16"/>
+          <w:szCs w:val="16"/>
+          <w:lang w:eastAsia="pt-BR"/>
+          <w14:ligatures w14:val="none"/>
+        </w:rPr>
+      </w:pPr>
+      <w:r>
+        <w:rPr>
+          <w:rFonts w:ascii="Consolas" w:eastAsia="Times New Roman" w:hAnsi="Consolas" w:cs="Times New Roman"/>
+          <w:color w:val="D4D4D4"/>
+          <w:kern w:val="0"/>
+          <w:sz w:val="16"/>
+          <w:szCs w:val="16"/>
+          <w:lang w:eastAsia="pt-BR"/>
+          <w14:ligatures w14:val="none"/>
+        </w:rPr>
+        <w:t xml:space="preserve">    </w:t>
+      </w:r>
+    </w:p>
+    <w:p>
+      <w:pPr>
+        <w:shd w:val="clear" w:color="auto" w:fill="1F1F1F"/>
+        <w:spacing w:after="0" w:line="240" w:lineRule="auto"/>
+        <w:rPr>
+          <w:rFonts w:ascii="Consolas" w:eastAsia="Times New Roman" w:hAnsi="Consolas" w:cs="Times New Roman"/>
+          <w:color w:val="CCCCCC"/>
+          <w:kern w:val="0"/>
+          <w:sz w:val="16"/>
+          <w:szCs w:val="16"/>
+          <w:lang w:eastAsia="pt-BR"/>
+          <w14:ligatures w14:val="none"/>
+        </w:rPr>
+      </w:pPr>
+      <w:r>
+        <w:rPr>
+          <w:rFonts w:ascii="Consolas" w:eastAsia="Times New Roman" w:hAnsi="Consolas" w:cs="Times New Roman"/>
+          <w:color w:val="D4D4D4"/>
+          <w:kern w:val="0"/>
+          <w:sz w:val="16"/>
+          <w:szCs w:val="16"/>
+          <w:lang w:eastAsia="pt-BR"/>
+          <w14:ligatures w14:val="none"/>
+        </w:rPr>
+        <w:t xml:space="preserve">    </w:t>
+      </w:r>
+      <w:r>
+        <w:rPr>
+          <w:rFonts w:ascii="Consolas" w:eastAsia="Times New Roman" w:hAnsi="Consolas" w:cs="Times New Roman"/>
+          <w:color w:val="9CDCFE"/>
+          <w:kern w:val="0"/>
+          <w:sz w:val="16"/>
+          <w:szCs w:val="16"/>
+          <w:lang w:eastAsia="pt-BR"/>
+          <w14:ligatures w14:val="none"/>
+        </w:rPr>
+        <w:t>$</w:t>
+      </w:r>
+      <w:proofErr w:type="spellStart"/>
+      <w:r>
+        <w:rPr>
+          <w:rFonts w:ascii="Consolas" w:eastAsia="Times New Roman" w:hAnsi="Consolas" w:cs="Times New Roman"/>
+          <w:color w:val="9CDCFE"/>
+          <w:kern w:val="0"/>
+          <w:sz w:val="16"/>
+          <w:szCs w:val="16"/>
+          <w:lang w:eastAsia="pt-BR"/>
+          <w14:ligatures w14:val="none"/>
+        </w:rPr>
+        <w:t>time_inicial</w:t>
+      </w:r>
+      <w:proofErr w:type="spellEnd"/>
+      <w:r>
+        <w:rPr>
+          <w:rFonts w:ascii="Consolas" w:eastAsia="Times New Roman" w:hAnsi="Consolas" w:cs="Times New Roman"/>
+          <w:color w:val="D4D4D4"/>
+          <w:kern w:val="0"/>
+          <w:sz w:val="16"/>
+          <w:szCs w:val="16"/>
+          <w:lang w:eastAsia="pt-BR"/>
+          <w14:ligatures w14:val="none"/>
+        </w:rPr>
+        <w:t xml:space="preserve"> = </w:t>
+      </w:r>
+      <w:proofErr w:type="spellStart"/>
+      <w:r>
+        <w:rPr>
+          <w:rFonts w:ascii="Consolas" w:eastAsia="Times New Roman" w:hAnsi="Consolas" w:cs="Times New Roman"/>
+          <w:color w:val="DCDCAA"/>
+          <w:kern w:val="0"/>
+          <w:sz w:val="16"/>
+          <w:szCs w:val="16"/>
+          <w:lang w:eastAsia="pt-BR"/>
+          <w14:ligatures w14:val="none"/>
+        </w:rPr>
+        <w:t>strtotime</w:t>
+      </w:r>
+      <w:proofErr w:type="spellEnd"/>
+      <w:r>
+        <w:rPr>
+          <w:rFonts w:ascii="Consolas" w:eastAsia="Times New Roman" w:hAnsi="Consolas" w:cs="Times New Roman"/>
+          <w:color w:val="D4D4D4"/>
+          <w:kern w:val="0"/>
+          <w:sz w:val="16"/>
+          <w:szCs w:val="16"/>
+          <w:lang w:eastAsia="pt-BR"/>
+          <w14:ligatures w14:val="none"/>
+        </w:rPr>
+        <w:t>(</w:t>
+      </w:r>
+      <w:r>
+        <w:rPr>
+          <w:rFonts w:ascii="Consolas" w:eastAsia="Times New Roman" w:hAnsi="Consolas" w:cs="Times New Roman"/>
+          <w:color w:val="9CDCFE"/>
+          <w:kern w:val="0"/>
+          <w:sz w:val="16"/>
+          <w:szCs w:val="16"/>
+          <w:lang w:eastAsia="pt-BR"/>
+          <w14:ligatures w14:val="none"/>
+        </w:rPr>
+        <w:t>$</w:t>
+      </w:r>
+      <w:proofErr w:type="spellStart"/>
+      <w:r>
+        <w:rPr>
+          <w:rFonts w:ascii="Consolas" w:eastAsia="Times New Roman" w:hAnsi="Consolas" w:cs="Times New Roman"/>
+          <w:color w:val="9CDCFE"/>
+          <w:kern w:val="0"/>
+          <w:sz w:val="16"/>
+          <w:szCs w:val="16"/>
+          <w:lang w:eastAsia="pt-BR"/>
+          <w14:ligatures w14:val="none"/>
+        </w:rPr>
+        <w:t>data_inicial</w:t>
+      </w:r>
+      <w:proofErr w:type="spellEnd"/>
+      <w:r>
+        <w:rPr>
+          <w:rFonts w:ascii="Consolas" w:eastAsia="Times New Roman" w:hAnsi="Consolas" w:cs="Times New Roman"/>
+          <w:color w:val="D4D4D4"/>
+          <w:kern w:val="0"/>
+          <w:sz w:val="16"/>
+          <w:szCs w:val="16"/>
+          <w:lang w:eastAsia="pt-BR"/>
+          <w14:ligatures w14:val="none"/>
+        </w:rPr>
+        <w:t xml:space="preserve">); </w:t>
+      </w:r>
+      <w:r>
+        <w:rPr>
+          <w:rFonts w:ascii="Consolas" w:eastAsia="Times New Roman" w:hAnsi="Consolas" w:cs="Times New Roman"/>
+          <w:color w:val="6A9955"/>
+          <w:kern w:val="0"/>
+          <w:sz w:val="16"/>
+          <w:szCs w:val="16"/>
+          <w:lang w:eastAsia="pt-BR"/>
+          <w14:ligatures w14:val="none"/>
+        </w:rPr>
+        <w:t>//função espera data no formato americano, por isso é importante</w:t>
+      </w:r>
+    </w:p>
+    <w:p>
+      <w:pPr>
+        <w:shd w:val="clear" w:color="auto" w:fill="1F1F1F"/>
+        <w:spacing w:after="0" w:line="240" w:lineRule="auto"/>
+        <w:rPr>
+          <w:rFonts w:ascii="Consolas" w:eastAsia="Times New Roman" w:hAnsi="Consolas" w:cs="Times New Roman"/>
+          <w:color w:val="CCCCCC"/>
+          <w:kern w:val="0"/>
+          <w:sz w:val="16"/>
+          <w:szCs w:val="16"/>
+          <w:lang w:eastAsia="pt-BR"/>
+          <w14:ligatures w14:val="none"/>
+        </w:rPr>
+      </w:pPr>
+      <w:r>
+        <w:rPr>
+          <w:rFonts w:ascii="Consolas" w:eastAsia="Times New Roman" w:hAnsi="Consolas" w:cs="Times New Roman"/>
+          <w:color w:val="D4D4D4"/>
+          <w:kern w:val="0"/>
+          <w:sz w:val="16"/>
+          <w:szCs w:val="16"/>
+          <w:lang w:eastAsia="pt-BR"/>
+          <w14:ligatures w14:val="none"/>
+        </w:rPr>
+        <w:t xml:space="preserve">    </w:t>
+      </w:r>
+      <w:r>
+        <w:rPr>
+          <w:rFonts w:ascii="Consolas" w:eastAsia="Times New Roman" w:hAnsi="Consolas" w:cs="Times New Roman"/>
+          <w:color w:val="9CDCFE"/>
+          <w:kern w:val="0"/>
+          <w:sz w:val="16"/>
+          <w:szCs w:val="16"/>
+          <w:lang w:eastAsia="pt-BR"/>
+          <w14:ligatures w14:val="none"/>
+        </w:rPr>
+        <w:t>$</w:t>
+      </w:r>
+      <w:proofErr w:type="spellStart"/>
+      <w:r>
+        <w:rPr>
+          <w:rFonts w:ascii="Consolas" w:eastAsia="Times New Roman" w:hAnsi="Consolas" w:cs="Times New Roman"/>
+          <w:color w:val="9CDCFE"/>
+          <w:kern w:val="0"/>
+          <w:sz w:val="16"/>
+          <w:szCs w:val="16"/>
+          <w:lang w:eastAsia="pt-BR"/>
+          <w14:ligatures w14:val="none"/>
+        </w:rPr>
+        <w:t>time_final</w:t>
+      </w:r>
+      <w:proofErr w:type="spellEnd"/>
+      <w:r>
+        <w:rPr>
+          <w:rFonts w:ascii="Consolas" w:eastAsia="Times New Roman" w:hAnsi="Consolas" w:cs="Times New Roman"/>
+          <w:color w:val="D4D4D4"/>
+          <w:kern w:val="0"/>
+          <w:sz w:val="16"/>
+          <w:szCs w:val="16"/>
+          <w:lang w:eastAsia="pt-BR"/>
+          <w14:ligatures w14:val="none"/>
+        </w:rPr>
+        <w:t xml:space="preserve"> = </w:t>
+      </w:r>
+      <w:proofErr w:type="spellStart"/>
+      <w:r>
+        <w:rPr>
+          <w:rFonts w:ascii="Consolas" w:eastAsia="Times New Roman" w:hAnsi="Consolas" w:cs="Times New Roman"/>
+          <w:color w:val="DCDCAA"/>
+          <w:kern w:val="0"/>
+          <w:sz w:val="16"/>
+          <w:szCs w:val="16"/>
+          <w:lang w:eastAsia="pt-BR"/>
+          <w14:ligatures w14:val="none"/>
+        </w:rPr>
+        <w:t>strtotime</w:t>
+      </w:r>
+      <w:proofErr w:type="spellEnd"/>
+      <w:r>
+        <w:rPr>
+          <w:rFonts w:ascii="Consolas" w:eastAsia="Times New Roman" w:hAnsi="Consolas" w:cs="Times New Roman"/>
+          <w:color w:val="D4D4D4"/>
+          <w:kern w:val="0"/>
+          <w:sz w:val="16"/>
+          <w:szCs w:val="16"/>
+          <w:lang w:eastAsia="pt-BR"/>
+          <w14:ligatures w14:val="none"/>
+        </w:rPr>
+        <w:t>(</w:t>
+      </w:r>
+      <w:r>
+        <w:rPr>
+          <w:rFonts w:ascii="Consolas" w:eastAsia="Times New Roman" w:hAnsi="Consolas" w:cs="Times New Roman"/>
+          <w:color w:val="9CDCFE"/>
+          <w:kern w:val="0"/>
+          <w:sz w:val="16"/>
+          <w:szCs w:val="16"/>
+          <w:lang w:eastAsia="pt-BR"/>
+          <w14:ligatures w14:val="none"/>
+        </w:rPr>
+        <w:t>$</w:t>
+      </w:r>
+      <w:proofErr w:type="spellStart"/>
+      <w:r>
+        <w:rPr>
+          <w:rFonts w:ascii="Consolas" w:eastAsia="Times New Roman" w:hAnsi="Consolas" w:cs="Times New Roman"/>
+          <w:color w:val="9CDCFE"/>
+          <w:kern w:val="0"/>
+          <w:sz w:val="16"/>
+          <w:szCs w:val="16"/>
+          <w:lang w:eastAsia="pt-BR"/>
+          <w14:ligatures w14:val="none"/>
+        </w:rPr>
+        <w:t>data_final</w:t>
+      </w:r>
+      <w:proofErr w:type="spellEnd"/>
+      <w:r>
+        <w:rPr>
+          <w:rFonts w:ascii="Consolas" w:eastAsia="Times New Roman" w:hAnsi="Consolas" w:cs="Times New Roman"/>
+          <w:color w:val="D4D4D4"/>
+          <w:kern w:val="0"/>
+          <w:sz w:val="16"/>
+          <w:szCs w:val="16"/>
+          <w:lang w:eastAsia="pt-BR"/>
+          <w14:ligatures w14:val="none"/>
+        </w:rPr>
+        <w:t>);</w:t>
+      </w:r>
+    </w:p>
+    <w:p>
+      <w:pPr>
+        <w:shd w:val="clear" w:color="auto" w:fill="1F1F1F"/>
+        <w:spacing w:after="0" w:line="240" w:lineRule="auto"/>
+        <w:rPr>
+          <w:rFonts w:ascii="Consolas" w:eastAsia="Times New Roman" w:hAnsi="Consolas" w:cs="Times New Roman"/>
+          <w:color w:val="CCCCCC"/>
+          <w:kern w:val="0"/>
+          <w:sz w:val="16"/>
+          <w:szCs w:val="16"/>
+          <w:lang w:eastAsia="pt-BR"/>
+          <w14:ligatures w14:val="none"/>
+        </w:rPr>
+      </w:pPr>
+      <w:r>
+        <w:rPr>
+          <w:rFonts w:ascii="Consolas" w:eastAsia="Times New Roman" w:hAnsi="Consolas" w:cs="Times New Roman"/>
+          <w:color w:val="D4D4D4"/>
+          <w:kern w:val="0"/>
+          <w:sz w:val="16"/>
+          <w:szCs w:val="16"/>
+          <w:lang w:eastAsia="pt-BR"/>
+          <w14:ligatures w14:val="none"/>
+        </w:rPr>
+        <w:t xml:space="preserve">    </w:t>
+      </w:r>
+      <w:r>
+        <w:rPr>
+          <w:rFonts w:ascii="Consolas" w:eastAsia="Times New Roman" w:hAnsi="Consolas" w:cs="Times New Roman"/>
+          <w:color w:val="6A9955"/>
+          <w:kern w:val="0"/>
+          <w:sz w:val="16"/>
+          <w:szCs w:val="16"/>
+          <w:lang w:eastAsia="pt-BR"/>
+          <w14:ligatures w14:val="none"/>
+        </w:rPr>
+        <w:t>//retorno das datas em segundos, em relação a 01/01/1970</w:t>
+      </w:r>
+    </w:p>
+    <w:p>
+      <w:pPr>
+        <w:shd w:val="clear" w:color="auto" w:fill="1F1F1F"/>
+        <w:spacing w:after="0" w:line="240" w:lineRule="auto"/>
+        <w:rPr>
+          <w:rFonts w:ascii="Consolas" w:eastAsia="Times New Roman" w:hAnsi="Consolas" w:cs="Times New Roman"/>
+          <w:color w:val="CCCCCC"/>
+          <w:kern w:val="0"/>
+          <w:sz w:val="16"/>
+          <w:szCs w:val="16"/>
+          <w:lang w:eastAsia="pt-BR"/>
+          <w14:ligatures w14:val="none"/>
+        </w:rPr>
+      </w:pPr>
+      <w:r>
+        <w:rPr>
+          <w:rFonts w:ascii="Consolas" w:eastAsia="Times New Roman" w:hAnsi="Consolas" w:cs="Times New Roman"/>
+          <w:color w:val="D4D4D4"/>
+          <w:kern w:val="0"/>
+          <w:sz w:val="16"/>
+          <w:szCs w:val="16"/>
+          <w:lang w:eastAsia="pt-BR"/>
+          <w14:ligatures w14:val="none"/>
+        </w:rPr>
+        <w:t xml:space="preserve">    </w:t>
+      </w:r>
+    </w:p>
+    <w:p>
+      <w:pPr>
+        <w:shd w:val="clear" w:color="auto" w:fill="1F1F1F"/>
+        <w:spacing w:after="0" w:line="240" w:lineRule="auto"/>
+        <w:rPr>
+          <w:rFonts w:ascii="Consolas" w:eastAsia="Times New Roman" w:hAnsi="Consolas" w:cs="Times New Roman"/>
+          <w:color w:val="CCCCCC"/>
+          <w:kern w:val="0"/>
+          <w:sz w:val="16"/>
+          <w:szCs w:val="16"/>
+          <w:lang w:eastAsia="pt-BR"/>
+          <w14:ligatures w14:val="none"/>
+        </w:rPr>
+      </w:pPr>
+      <w:r>
+        <w:rPr>
+          <w:rFonts w:ascii="Consolas" w:eastAsia="Times New Roman" w:hAnsi="Consolas" w:cs="Times New Roman"/>
+          <w:color w:val="D4D4D4"/>
+          <w:kern w:val="0"/>
+          <w:sz w:val="16"/>
+          <w:szCs w:val="16"/>
+          <w:lang w:eastAsia="pt-BR"/>
+          <w14:ligatures w14:val="none"/>
+        </w:rPr>
+        <w:t xml:space="preserve">    </w:t>
+      </w:r>
+      <w:proofErr w:type="spellStart"/>
+      <w:r>
+        <w:rPr>
+          <w:rFonts w:ascii="Consolas" w:eastAsia="Times New Roman" w:hAnsi="Consolas" w:cs="Times New Roman"/>
+          <w:color w:val="DCDCAA"/>
+          <w:kern w:val="0"/>
+          <w:sz w:val="16"/>
+          <w:szCs w:val="16"/>
+          <w:lang w:eastAsia="pt-BR"/>
+          <w14:ligatures w14:val="none"/>
+        </w:rPr>
+        <w:t>echo</w:t>
+      </w:r>
+      <w:proofErr w:type="spellEnd"/>
+      <w:r>
+        <w:rPr>
+          <w:rFonts w:ascii="Consolas" w:eastAsia="Times New Roman" w:hAnsi="Consolas" w:cs="Times New Roman"/>
+          <w:color w:val="D4D4D4"/>
+          <w:kern w:val="0"/>
+          <w:sz w:val="16"/>
+          <w:szCs w:val="16"/>
+          <w:lang w:eastAsia="pt-BR"/>
+          <w14:ligatures w14:val="none"/>
+        </w:rPr>
+        <w:t xml:space="preserve"> </w:t>
+      </w:r>
+      <w:r>
+        <w:rPr>
+          <w:rFonts w:ascii="Consolas" w:eastAsia="Times New Roman" w:hAnsi="Consolas" w:cs="Times New Roman"/>
+          <w:color w:val="9CDCFE"/>
+          <w:kern w:val="0"/>
+          <w:sz w:val="16"/>
+          <w:szCs w:val="16"/>
+          <w:lang w:eastAsia="pt-BR"/>
+          <w14:ligatures w14:val="none"/>
+        </w:rPr>
+        <w:t>$</w:t>
+      </w:r>
+      <w:proofErr w:type="spellStart"/>
+      <w:r>
+        <w:rPr>
+          <w:rFonts w:ascii="Consolas" w:eastAsia="Times New Roman" w:hAnsi="Consolas" w:cs="Times New Roman"/>
+          <w:color w:val="9CDCFE"/>
+          <w:kern w:val="0"/>
+          <w:sz w:val="16"/>
+          <w:szCs w:val="16"/>
+          <w:lang w:eastAsia="pt-BR"/>
+          <w14:ligatures w14:val="none"/>
+        </w:rPr>
+        <w:t>data_</w:t>
+      </w:r>
+      <w:proofErr w:type="gramStart"/>
+      <w:r>
+        <w:rPr>
+          <w:rFonts w:ascii="Consolas" w:eastAsia="Times New Roman" w:hAnsi="Consolas" w:cs="Times New Roman"/>
+          <w:color w:val="9CDCFE"/>
+          <w:kern w:val="0"/>
+          <w:sz w:val="16"/>
+          <w:szCs w:val="16"/>
+          <w:lang w:eastAsia="pt-BR"/>
+          <w14:ligatures w14:val="none"/>
+        </w:rPr>
+        <w:t>inicial</w:t>
+      </w:r>
+      <w:proofErr w:type="spellEnd"/>
+      <w:r>
+        <w:rPr>
+          <w:rFonts w:ascii="Consolas" w:eastAsia="Times New Roman" w:hAnsi="Consolas" w:cs="Times New Roman"/>
+          <w:color w:val="D4D4D4"/>
+          <w:kern w:val="0"/>
+          <w:sz w:val="16"/>
+          <w:szCs w:val="16"/>
+          <w:lang w:eastAsia="pt-BR"/>
+          <w14:ligatures w14:val="none"/>
+        </w:rPr>
+        <w:t xml:space="preserve"> .</w:t>
+      </w:r>
+      <w:proofErr w:type="gramEnd"/>
+      <w:r>
+        <w:rPr>
+          <w:rFonts w:ascii="Consolas" w:eastAsia="Times New Roman" w:hAnsi="Consolas" w:cs="Times New Roman"/>
+          <w:color w:val="D4D4D4"/>
+          <w:kern w:val="0"/>
+          <w:sz w:val="16"/>
+          <w:szCs w:val="16"/>
+          <w:lang w:eastAsia="pt-BR"/>
+          <w14:ligatures w14:val="none"/>
+        </w:rPr>
+        <w:t xml:space="preserve"> </w:t>
+      </w:r>
+      <w:r>
+        <w:rPr>
+          <w:rFonts w:ascii="Consolas" w:eastAsia="Times New Roman" w:hAnsi="Consolas" w:cs="Times New Roman"/>
+          <w:color w:val="CE9178"/>
+          <w:kern w:val="0"/>
+          <w:sz w:val="16"/>
+          <w:szCs w:val="16"/>
+          <w:lang w:eastAsia="pt-BR"/>
+          <w14:ligatures w14:val="none"/>
+        </w:rPr>
+        <w:t>'-'</w:t>
+      </w:r>
+      <w:r>
+        <w:rPr>
+          <w:rFonts w:ascii="Consolas" w:eastAsia="Times New Roman" w:hAnsi="Consolas" w:cs="Times New Roman"/>
+          <w:color w:val="D4D4D4"/>
+          <w:kern w:val="0"/>
+          <w:sz w:val="16"/>
+          <w:szCs w:val="16"/>
+          <w:lang w:eastAsia="pt-BR"/>
+          <w14:ligatures w14:val="none"/>
+        </w:rPr>
+        <w:t xml:space="preserve"> . </w:t>
+      </w:r>
+      <w:r>
+        <w:rPr>
+          <w:rFonts w:ascii="Consolas" w:eastAsia="Times New Roman" w:hAnsi="Consolas" w:cs="Times New Roman"/>
+          <w:color w:val="9CDCFE"/>
+          <w:kern w:val="0"/>
+          <w:sz w:val="16"/>
+          <w:szCs w:val="16"/>
+          <w:lang w:eastAsia="pt-BR"/>
+          <w14:ligatures w14:val="none"/>
+        </w:rPr>
+        <w:t>$</w:t>
+      </w:r>
+      <w:proofErr w:type="spellStart"/>
+      <w:r>
+        <w:rPr>
+          <w:rFonts w:ascii="Consolas" w:eastAsia="Times New Roman" w:hAnsi="Consolas" w:cs="Times New Roman"/>
+          <w:color w:val="9CDCFE"/>
+          <w:kern w:val="0"/>
+          <w:sz w:val="16"/>
+          <w:szCs w:val="16"/>
+          <w:lang w:eastAsia="pt-BR"/>
+          <w14:ligatures w14:val="none"/>
+        </w:rPr>
+        <w:t>time_inicial</w:t>
+      </w:r>
+      <w:proofErr w:type="spellEnd"/>
+      <w:r>
+        <w:rPr>
+          <w:rFonts w:ascii="Consolas" w:eastAsia="Times New Roman" w:hAnsi="Consolas" w:cs="Times New Roman"/>
+          <w:color w:val="D4D4D4"/>
+          <w:kern w:val="0"/>
+          <w:sz w:val="16"/>
+          <w:szCs w:val="16"/>
+          <w:lang w:eastAsia="pt-BR"/>
+          <w14:ligatures w14:val="none"/>
+        </w:rPr>
+        <w:t>;</w:t>
+      </w:r>
+    </w:p>
+    <w:p>
+      <w:pPr>
+        <w:shd w:val="clear" w:color="auto" w:fill="1F1F1F"/>
+        <w:spacing w:after="0" w:line="240" w:lineRule="auto"/>
+        <w:rPr>
+          <w:rFonts w:ascii="Consolas" w:eastAsia="Times New Roman" w:hAnsi="Consolas" w:cs="Times New Roman"/>
+          <w:color w:val="CCCCCC"/>
+          <w:kern w:val="0"/>
+          <w:sz w:val="16"/>
+          <w:szCs w:val="16"/>
+          <w:lang w:eastAsia="pt-BR"/>
+          <w14:ligatures w14:val="none"/>
+        </w:rPr>
+      </w:pPr>
+      <w:r>
+        <w:rPr>
+          <w:rFonts w:ascii="Consolas" w:eastAsia="Times New Roman" w:hAnsi="Consolas" w:cs="Times New Roman"/>
+          <w:color w:val="D4D4D4"/>
+          <w:kern w:val="0"/>
+          <w:sz w:val="16"/>
+          <w:szCs w:val="16"/>
+          <w:lang w:eastAsia="pt-BR"/>
+          <w14:ligatures w14:val="none"/>
+        </w:rPr>
+        <w:t xml:space="preserve">    </w:t>
+      </w:r>
+      <w:proofErr w:type="spellStart"/>
+      <w:r>
+        <w:rPr>
+          <w:rFonts w:ascii="Consolas" w:eastAsia="Times New Roman" w:hAnsi="Consolas" w:cs="Times New Roman"/>
+          <w:color w:val="DCDCAA"/>
+          <w:kern w:val="0"/>
+          <w:sz w:val="16"/>
+          <w:szCs w:val="16"/>
+          <w:lang w:eastAsia="pt-BR"/>
+          <w14:ligatures w14:val="none"/>
+        </w:rPr>
+        <w:t>echo</w:t>
+      </w:r>
+      <w:proofErr w:type="spellEnd"/>
+      <w:r>
+        <w:rPr>
+          <w:rFonts w:ascii="Consolas" w:eastAsia="Times New Roman" w:hAnsi="Consolas" w:cs="Times New Roman"/>
+          <w:color w:val="D4D4D4"/>
+          <w:kern w:val="0"/>
+          <w:sz w:val="16"/>
+          <w:szCs w:val="16"/>
+          <w:lang w:eastAsia="pt-BR"/>
+          <w14:ligatures w14:val="none"/>
+        </w:rPr>
+        <w:t xml:space="preserve"> </w:t>
+      </w:r>
+      <w:r>
+        <w:rPr>
+          <w:rFonts w:ascii="Consolas" w:eastAsia="Times New Roman" w:hAnsi="Consolas" w:cs="Times New Roman"/>
+          <w:color w:val="CE9178"/>
+          <w:kern w:val="0"/>
+          <w:sz w:val="16"/>
+          <w:szCs w:val="16"/>
+          <w:lang w:eastAsia="pt-BR"/>
+          <w14:ligatures w14:val="none"/>
+        </w:rPr>
+        <w:t>'&lt;</w:t>
+      </w:r>
+      <w:proofErr w:type="spellStart"/>
+      <w:r>
+        <w:rPr>
+          <w:rFonts w:ascii="Consolas" w:eastAsia="Times New Roman" w:hAnsi="Consolas" w:cs="Times New Roman"/>
+          <w:color w:val="CE9178"/>
+          <w:kern w:val="0"/>
+          <w:sz w:val="16"/>
+          <w:szCs w:val="16"/>
+          <w:lang w:eastAsia="pt-BR"/>
+          <w14:ligatures w14:val="none"/>
+        </w:rPr>
+        <w:t>br</w:t>
+      </w:r>
+      <w:proofErr w:type="spellEnd"/>
+      <w:r>
+        <w:rPr>
+          <w:rFonts w:ascii="Consolas" w:eastAsia="Times New Roman" w:hAnsi="Consolas" w:cs="Times New Roman"/>
+          <w:color w:val="CE9178"/>
+          <w:kern w:val="0"/>
+          <w:sz w:val="16"/>
+          <w:szCs w:val="16"/>
+          <w:lang w:eastAsia="pt-BR"/>
+          <w14:ligatures w14:val="none"/>
+        </w:rPr>
+        <w:t>/&gt;'</w:t>
+      </w:r>
+      <w:r>
+        <w:rPr>
+          <w:rFonts w:ascii="Consolas" w:eastAsia="Times New Roman" w:hAnsi="Consolas" w:cs="Times New Roman"/>
+          <w:color w:val="D4D4D4"/>
+          <w:kern w:val="0"/>
+          <w:sz w:val="16"/>
+          <w:szCs w:val="16"/>
+          <w:lang w:eastAsia="pt-BR"/>
+          <w14:ligatures w14:val="none"/>
+        </w:rPr>
+        <w:t>;</w:t>
+      </w:r>
+    </w:p>
+    <w:p>
+      <w:pPr>
+        <w:shd w:val="clear" w:color="auto" w:fill="1F1F1F"/>
+        <w:spacing w:after="0" w:line="240" w:lineRule="auto"/>
+        <w:rPr>
+          <w:rFonts w:ascii="Consolas" w:eastAsia="Times New Roman" w:hAnsi="Consolas" w:cs="Times New Roman"/>
+          <w:color w:val="CCCCCC"/>
+          <w:kern w:val="0"/>
+          <w:sz w:val="16"/>
+          <w:szCs w:val="16"/>
+          <w:lang w:eastAsia="pt-BR"/>
+          <w14:ligatures w14:val="none"/>
+        </w:rPr>
+      </w:pPr>
+      <w:r>
+        <w:rPr>
+          <w:rFonts w:ascii="Consolas" w:eastAsia="Times New Roman" w:hAnsi="Consolas" w:cs="Times New Roman"/>
+          <w:color w:val="D4D4D4"/>
+          <w:kern w:val="0"/>
+          <w:sz w:val="16"/>
+          <w:szCs w:val="16"/>
+          <w:lang w:eastAsia="pt-BR"/>
+          <w14:ligatures w14:val="none"/>
+        </w:rPr>
+        <w:t xml:space="preserve">    </w:t>
+      </w:r>
+      <w:proofErr w:type="spellStart"/>
+      <w:r>
+        <w:rPr>
+          <w:rFonts w:ascii="Consolas" w:eastAsia="Times New Roman" w:hAnsi="Consolas" w:cs="Times New Roman"/>
+          <w:color w:val="DCDCAA"/>
+          <w:kern w:val="0"/>
+          <w:sz w:val="16"/>
+          <w:szCs w:val="16"/>
+          <w:lang w:eastAsia="pt-BR"/>
+          <w14:ligatures w14:val="none"/>
+        </w:rPr>
+        <w:t>echo</w:t>
+      </w:r>
+      <w:proofErr w:type="spellEnd"/>
+      <w:r>
+        <w:rPr>
+          <w:rFonts w:ascii="Consolas" w:eastAsia="Times New Roman" w:hAnsi="Consolas" w:cs="Times New Roman"/>
+          <w:color w:val="D4D4D4"/>
+          <w:kern w:val="0"/>
+          <w:sz w:val="16"/>
+          <w:szCs w:val="16"/>
+          <w:lang w:eastAsia="pt-BR"/>
+          <w14:ligatures w14:val="none"/>
+        </w:rPr>
+        <w:t xml:space="preserve"> </w:t>
+      </w:r>
+      <w:r>
+        <w:rPr>
+          <w:rFonts w:ascii="Consolas" w:eastAsia="Times New Roman" w:hAnsi="Consolas" w:cs="Times New Roman"/>
+          <w:color w:val="9CDCFE"/>
+          <w:kern w:val="0"/>
+          <w:sz w:val="16"/>
+          <w:szCs w:val="16"/>
+          <w:lang w:eastAsia="pt-BR"/>
+          <w14:ligatures w14:val="none"/>
+        </w:rPr>
+        <w:t>$</w:t>
+      </w:r>
+      <w:proofErr w:type="spellStart"/>
+      <w:r>
+        <w:rPr>
+          <w:rFonts w:ascii="Consolas" w:eastAsia="Times New Roman" w:hAnsi="Consolas" w:cs="Times New Roman"/>
+          <w:color w:val="9CDCFE"/>
+          <w:kern w:val="0"/>
+          <w:sz w:val="16"/>
+          <w:szCs w:val="16"/>
+          <w:lang w:eastAsia="pt-BR"/>
+          <w14:ligatures w14:val="none"/>
+        </w:rPr>
+        <w:t>data_</w:t>
+      </w:r>
+      <w:proofErr w:type="gramStart"/>
+      <w:r>
+        <w:rPr>
+          <w:rFonts w:ascii="Consolas" w:eastAsia="Times New Roman" w:hAnsi="Consolas" w:cs="Times New Roman"/>
+          <w:color w:val="9CDCFE"/>
+          <w:kern w:val="0"/>
+          <w:sz w:val="16"/>
+          <w:szCs w:val="16"/>
+          <w:lang w:eastAsia="pt-BR"/>
+          <w14:ligatures w14:val="none"/>
+        </w:rPr>
+        <w:t>final</w:t>
+      </w:r>
+      <w:proofErr w:type="spellEnd"/>
+      <w:r>
+        <w:rPr>
+          <w:rFonts w:ascii="Consolas" w:eastAsia="Times New Roman" w:hAnsi="Consolas" w:cs="Times New Roman"/>
+          <w:color w:val="D4D4D4"/>
+          <w:kern w:val="0"/>
+          <w:sz w:val="16"/>
+          <w:szCs w:val="16"/>
+          <w:lang w:eastAsia="pt-BR"/>
+          <w14:ligatures w14:val="none"/>
+        </w:rPr>
+        <w:t xml:space="preserve"> .</w:t>
+      </w:r>
+      <w:proofErr w:type="gramEnd"/>
+      <w:r>
+        <w:rPr>
+          <w:rFonts w:ascii="Consolas" w:eastAsia="Times New Roman" w:hAnsi="Consolas" w:cs="Times New Roman"/>
+          <w:color w:val="D4D4D4"/>
+          <w:kern w:val="0"/>
+          <w:sz w:val="16"/>
+          <w:szCs w:val="16"/>
+          <w:lang w:eastAsia="pt-BR"/>
+          <w14:ligatures w14:val="none"/>
+        </w:rPr>
+        <w:t xml:space="preserve"> </w:t>
+      </w:r>
+      <w:r>
+        <w:rPr>
+          <w:rFonts w:ascii="Consolas" w:eastAsia="Times New Roman" w:hAnsi="Consolas" w:cs="Times New Roman"/>
+          <w:color w:val="CE9178"/>
+          <w:kern w:val="0"/>
+          <w:sz w:val="16"/>
+          <w:szCs w:val="16"/>
+          <w:lang w:eastAsia="pt-BR"/>
+          <w14:ligatures w14:val="none"/>
+        </w:rPr>
+        <w:t>'-'</w:t>
+      </w:r>
+      <w:r>
+        <w:rPr>
+          <w:rFonts w:ascii="Consolas" w:eastAsia="Times New Roman" w:hAnsi="Consolas" w:cs="Times New Roman"/>
+          <w:color w:val="D4D4D4"/>
+          <w:kern w:val="0"/>
+          <w:sz w:val="16"/>
+          <w:szCs w:val="16"/>
+          <w:lang w:eastAsia="pt-BR"/>
+          <w14:ligatures w14:val="none"/>
+        </w:rPr>
+        <w:t xml:space="preserve"> . </w:t>
+      </w:r>
+      <w:r>
+        <w:rPr>
+          <w:rFonts w:ascii="Consolas" w:eastAsia="Times New Roman" w:hAnsi="Consolas" w:cs="Times New Roman"/>
+          <w:color w:val="9CDCFE"/>
+          <w:kern w:val="0"/>
+          <w:sz w:val="16"/>
+          <w:szCs w:val="16"/>
+          <w:lang w:eastAsia="pt-BR"/>
+          <w14:ligatures w14:val="none"/>
+        </w:rPr>
+        <w:t>$</w:t>
+      </w:r>
+      <w:proofErr w:type="spellStart"/>
+      <w:r>
+        <w:rPr>
+          <w:rFonts w:ascii="Consolas" w:eastAsia="Times New Roman" w:hAnsi="Consolas" w:cs="Times New Roman"/>
+          <w:color w:val="9CDCFE"/>
+          <w:kern w:val="0"/>
+          <w:sz w:val="16"/>
+          <w:szCs w:val="16"/>
+          <w:lang w:eastAsia="pt-BR"/>
+          <w14:ligatures w14:val="none"/>
+        </w:rPr>
+        <w:t>time_final</w:t>
+      </w:r>
+      <w:proofErr w:type="spellEnd"/>
+      <w:r>
+        <w:rPr>
+          <w:rFonts w:ascii="Consolas" w:eastAsia="Times New Roman" w:hAnsi="Consolas" w:cs="Times New Roman"/>
+          <w:color w:val="D4D4D4"/>
+          <w:kern w:val="0"/>
+          <w:sz w:val="16"/>
+          <w:szCs w:val="16"/>
+          <w:lang w:eastAsia="pt-BR"/>
+          <w14:ligatures w14:val="none"/>
+        </w:rPr>
+        <w:t>;</w:t>
+      </w:r>
+    </w:p>
+    <w:p>
+      <w:pPr>
+        <w:shd w:val="clear" w:color="auto" w:fill="1F1F1F"/>
+        <w:spacing w:after="0" w:line="240" w:lineRule="auto"/>
+        <w:rPr>
+          <w:rFonts w:ascii="Consolas" w:eastAsia="Times New Roman" w:hAnsi="Consolas" w:cs="Times New Roman"/>
+          <w:color w:val="CCCCCC"/>
+          <w:kern w:val="0"/>
+          <w:sz w:val="16"/>
+          <w:szCs w:val="16"/>
+          <w:lang w:eastAsia="pt-BR"/>
+          <w14:ligatures w14:val="none"/>
+        </w:rPr>
+      </w:pPr>
+    </w:p>
+    <w:p>
+      <w:pPr>
+        <w:shd w:val="clear" w:color="auto" w:fill="1F1F1F"/>
+        <w:spacing w:after="0" w:line="240" w:lineRule="auto"/>
+        <w:rPr>
+          <w:rFonts w:ascii="Consolas" w:eastAsia="Times New Roman" w:hAnsi="Consolas" w:cs="Times New Roman"/>
+          <w:color w:val="CCCCCC"/>
+          <w:kern w:val="0"/>
+          <w:sz w:val="16"/>
+          <w:szCs w:val="16"/>
+          <w:lang w:eastAsia="pt-BR"/>
+          <w14:ligatures w14:val="none"/>
+        </w:rPr>
+      </w:pPr>
+      <w:r>
+        <w:rPr>
+          <w:rFonts w:ascii="Consolas" w:eastAsia="Times New Roman" w:hAnsi="Consolas" w:cs="Times New Roman"/>
+          <w:color w:val="D4D4D4"/>
+          <w:kern w:val="0"/>
+          <w:sz w:val="16"/>
+          <w:szCs w:val="16"/>
+          <w:lang w:eastAsia="pt-BR"/>
+          <w14:ligatures w14:val="none"/>
+        </w:rPr>
+        <w:t xml:space="preserve">    </w:t>
+      </w:r>
+      <w:r>
+        <w:rPr>
+          <w:rFonts w:ascii="Consolas" w:eastAsia="Times New Roman" w:hAnsi="Consolas" w:cs="Times New Roman"/>
+          <w:color w:val="9CDCFE"/>
+          <w:kern w:val="0"/>
+          <w:sz w:val="16"/>
+          <w:szCs w:val="16"/>
+          <w:lang w:eastAsia="pt-BR"/>
+          <w14:ligatures w14:val="none"/>
+        </w:rPr>
+        <w:t>$</w:t>
+      </w:r>
+      <w:proofErr w:type="spellStart"/>
+      <w:r>
+        <w:rPr>
+          <w:rFonts w:ascii="Consolas" w:eastAsia="Times New Roman" w:hAnsi="Consolas" w:cs="Times New Roman"/>
+          <w:color w:val="9CDCFE"/>
+          <w:kern w:val="0"/>
+          <w:sz w:val="16"/>
+          <w:szCs w:val="16"/>
+          <w:lang w:eastAsia="pt-BR"/>
+          <w14:ligatures w14:val="none"/>
+        </w:rPr>
+        <w:t>diferenca_times</w:t>
+      </w:r>
+      <w:proofErr w:type="spellEnd"/>
+      <w:r>
+        <w:rPr>
+          <w:rFonts w:ascii="Consolas" w:eastAsia="Times New Roman" w:hAnsi="Consolas" w:cs="Times New Roman"/>
+          <w:color w:val="D4D4D4"/>
+          <w:kern w:val="0"/>
+          <w:sz w:val="16"/>
+          <w:szCs w:val="16"/>
+          <w:lang w:eastAsia="pt-BR"/>
+          <w14:ligatures w14:val="none"/>
+        </w:rPr>
+        <w:t xml:space="preserve"> = </w:t>
+      </w:r>
+      <w:proofErr w:type="spellStart"/>
+      <w:proofErr w:type="gramStart"/>
+      <w:r>
+        <w:rPr>
+          <w:rFonts w:ascii="Consolas" w:eastAsia="Times New Roman" w:hAnsi="Consolas" w:cs="Times New Roman"/>
+          <w:color w:val="DCDCAA"/>
+          <w:kern w:val="0"/>
+          <w:sz w:val="16"/>
+          <w:szCs w:val="16"/>
+          <w:lang w:eastAsia="pt-BR"/>
+          <w14:ligatures w14:val="none"/>
+        </w:rPr>
+        <w:t>abs</w:t>
+      </w:r>
+      <w:proofErr w:type="spellEnd"/>
+      <w:r>
+        <w:rPr>
+          <w:rFonts w:ascii="Consolas" w:eastAsia="Times New Roman" w:hAnsi="Consolas" w:cs="Times New Roman"/>
+          <w:color w:val="D4D4D4"/>
+          <w:kern w:val="0"/>
+          <w:sz w:val="16"/>
+          <w:szCs w:val="16"/>
+          <w:lang w:eastAsia="pt-BR"/>
+          <w14:ligatures w14:val="none"/>
+        </w:rPr>
+        <w:t>(</w:t>
+      </w:r>
+      <w:proofErr w:type="gramEnd"/>
+      <w:r>
+        <w:rPr>
+          <w:rFonts w:ascii="Consolas" w:eastAsia="Times New Roman" w:hAnsi="Consolas" w:cs="Times New Roman"/>
+          <w:color w:val="9CDCFE"/>
+          <w:kern w:val="0"/>
+          <w:sz w:val="16"/>
+          <w:szCs w:val="16"/>
+          <w:lang w:eastAsia="pt-BR"/>
+          <w14:ligatures w14:val="none"/>
+        </w:rPr>
+        <w:t>$</w:t>
+      </w:r>
+      <w:proofErr w:type="spellStart"/>
+      <w:r>
+        <w:rPr>
+          <w:rFonts w:ascii="Consolas" w:eastAsia="Times New Roman" w:hAnsi="Consolas" w:cs="Times New Roman"/>
+          <w:color w:val="9CDCFE"/>
+          <w:kern w:val="0"/>
+          <w:sz w:val="16"/>
+          <w:szCs w:val="16"/>
+          <w:lang w:eastAsia="pt-BR"/>
+          <w14:ligatures w14:val="none"/>
+        </w:rPr>
+        <w:t>time_inicial</w:t>
+      </w:r>
+      <w:proofErr w:type="spellEnd"/>
+      <w:r>
+        <w:rPr>
+          <w:rFonts w:ascii="Consolas" w:eastAsia="Times New Roman" w:hAnsi="Consolas" w:cs="Times New Roman"/>
+          <w:color w:val="D4D4D4"/>
+          <w:kern w:val="0"/>
+          <w:sz w:val="16"/>
+          <w:szCs w:val="16"/>
+          <w:lang w:eastAsia="pt-BR"/>
+          <w14:ligatures w14:val="none"/>
+        </w:rPr>
+        <w:t xml:space="preserve"> - </w:t>
+      </w:r>
+      <w:r>
+        <w:rPr>
+          <w:rFonts w:ascii="Consolas" w:eastAsia="Times New Roman" w:hAnsi="Consolas" w:cs="Times New Roman"/>
+          <w:color w:val="9CDCFE"/>
+          <w:kern w:val="0"/>
+          <w:sz w:val="16"/>
+          <w:szCs w:val="16"/>
+          <w:lang w:eastAsia="pt-BR"/>
+          <w14:ligatures w14:val="none"/>
+        </w:rPr>
+        <w:t>$</w:t>
+      </w:r>
+      <w:proofErr w:type="spellStart"/>
+      <w:r>
+        <w:rPr>
+          <w:rFonts w:ascii="Consolas" w:eastAsia="Times New Roman" w:hAnsi="Consolas" w:cs="Times New Roman"/>
+          <w:color w:val="9CDCFE"/>
+          <w:kern w:val="0"/>
+          <w:sz w:val="16"/>
+          <w:szCs w:val="16"/>
+          <w:lang w:eastAsia="pt-BR"/>
+          <w14:ligatures w14:val="none"/>
+        </w:rPr>
+        <w:t>time_final</w:t>
+      </w:r>
+      <w:proofErr w:type="spellEnd"/>
+      <w:r>
+        <w:rPr>
+          <w:rFonts w:ascii="Consolas" w:eastAsia="Times New Roman" w:hAnsi="Consolas" w:cs="Times New Roman"/>
+          <w:color w:val="D4D4D4"/>
+          <w:kern w:val="0"/>
+          <w:sz w:val="16"/>
+          <w:szCs w:val="16"/>
+          <w:lang w:eastAsia="pt-BR"/>
+          <w14:ligatures w14:val="none"/>
+        </w:rPr>
+        <w:t xml:space="preserve">); </w:t>
+      </w:r>
+      <w:r>
+        <w:rPr>
+          <w:rFonts w:ascii="Consolas" w:eastAsia="Times New Roman" w:hAnsi="Consolas" w:cs="Times New Roman"/>
+          <w:color w:val="6A9955"/>
+          <w:kern w:val="0"/>
+          <w:sz w:val="16"/>
+          <w:szCs w:val="16"/>
+          <w:lang w:eastAsia="pt-BR"/>
+          <w14:ligatures w14:val="none"/>
+        </w:rPr>
+        <w:t>//</w:t>
+      </w:r>
+      <w:proofErr w:type="spellStart"/>
+      <w:r>
+        <w:rPr>
+          <w:rFonts w:ascii="Consolas" w:eastAsia="Times New Roman" w:hAnsi="Consolas" w:cs="Times New Roman"/>
+          <w:color w:val="6A9955"/>
+          <w:kern w:val="0"/>
+          <w:sz w:val="16"/>
+          <w:szCs w:val="16"/>
+          <w:lang w:eastAsia="pt-BR"/>
+          <w14:ligatures w14:val="none"/>
+        </w:rPr>
+        <w:t>abs</w:t>
+      </w:r>
+      <w:proofErr w:type="spellEnd"/>
+      <w:r>
+        <w:rPr>
+          <w:rFonts w:ascii="Consolas" w:eastAsia="Times New Roman" w:hAnsi="Consolas" w:cs="Times New Roman"/>
+          <w:color w:val="6A9955"/>
+          <w:kern w:val="0"/>
+          <w:sz w:val="16"/>
+          <w:szCs w:val="16"/>
+          <w:lang w:eastAsia="pt-BR"/>
+          <w14:ligatures w14:val="none"/>
+        </w:rPr>
+        <w:t xml:space="preserve"> - inverte resultado negativo para positivo(valor </w:t>
+      </w:r>
+      <w:proofErr w:type="spellStart"/>
+      <w:r>
+        <w:rPr>
+          <w:rFonts w:ascii="Consolas" w:eastAsia="Times New Roman" w:hAnsi="Consolas" w:cs="Times New Roman"/>
+          <w:color w:val="6A9955"/>
+          <w:kern w:val="0"/>
+          <w:sz w:val="16"/>
+          <w:szCs w:val="16"/>
+          <w:lang w:eastAsia="pt-BR"/>
+          <w14:ligatures w14:val="none"/>
+        </w:rPr>
+        <w:t>absolute</w:t>
+      </w:r>
+      <w:proofErr w:type="spellEnd"/>
+      <w:r>
+        <w:rPr>
+          <w:rFonts w:ascii="Consolas" w:eastAsia="Times New Roman" w:hAnsi="Consolas" w:cs="Times New Roman"/>
+          <w:color w:val="6A9955"/>
+          <w:kern w:val="0"/>
+          <w:sz w:val="16"/>
+          <w:szCs w:val="16"/>
+          <w:lang w:eastAsia="pt-BR"/>
+          <w14:ligatures w14:val="none"/>
+        </w:rPr>
+        <w:t>)</w:t>
+      </w:r>
+    </w:p>
+    <w:p>
+      <w:pPr>
+        <w:shd w:val="clear" w:color="auto" w:fill="1F1F1F"/>
+        <w:spacing w:after="0" w:line="240" w:lineRule="auto"/>
+        <w:rPr>
+          <w:rFonts w:ascii="Consolas" w:eastAsia="Times New Roman" w:hAnsi="Consolas" w:cs="Times New Roman"/>
+          <w:color w:val="CCCCCC"/>
+          <w:kern w:val="0"/>
+          <w:sz w:val="16"/>
+          <w:szCs w:val="16"/>
+          <w:lang w:eastAsia="pt-BR"/>
+          <w14:ligatures w14:val="none"/>
+        </w:rPr>
+      </w:pPr>
+      <w:r>
+        <w:rPr>
+          <w:rFonts w:ascii="Consolas" w:eastAsia="Times New Roman" w:hAnsi="Consolas" w:cs="Times New Roman"/>
+          <w:color w:val="D4D4D4"/>
+          <w:kern w:val="0"/>
+          <w:sz w:val="16"/>
+          <w:szCs w:val="16"/>
+          <w:lang w:eastAsia="pt-BR"/>
+          <w14:ligatures w14:val="none"/>
+        </w:rPr>
+        <w:t xml:space="preserve">    </w:t>
+      </w:r>
+      <w:r>
+        <w:rPr>
+          <w:rFonts w:ascii="Consolas" w:eastAsia="Times New Roman" w:hAnsi="Consolas" w:cs="Times New Roman"/>
+          <w:color w:val="6A9955"/>
+          <w:kern w:val="0"/>
+          <w:sz w:val="16"/>
+          <w:szCs w:val="16"/>
+          <w:lang w:eastAsia="pt-BR"/>
+          <w14:ligatures w14:val="none"/>
+        </w:rPr>
+        <w:t xml:space="preserve">//ao invés de se usar </w:t>
+      </w:r>
+      <w:proofErr w:type="spellStart"/>
+      <w:r>
+        <w:rPr>
+          <w:rFonts w:ascii="Consolas" w:eastAsia="Times New Roman" w:hAnsi="Consolas" w:cs="Times New Roman"/>
+          <w:color w:val="6A9955"/>
+          <w:kern w:val="0"/>
+          <w:sz w:val="16"/>
+          <w:szCs w:val="16"/>
+          <w:lang w:eastAsia="pt-BR"/>
+          <w14:ligatures w14:val="none"/>
+        </w:rPr>
+        <w:t>abs</w:t>
+      </w:r>
+      <w:proofErr w:type="spellEnd"/>
+      <w:r>
+        <w:rPr>
+          <w:rFonts w:ascii="Consolas" w:eastAsia="Times New Roman" w:hAnsi="Consolas" w:cs="Times New Roman"/>
+          <w:color w:val="6A9955"/>
+          <w:kern w:val="0"/>
+          <w:sz w:val="16"/>
+          <w:szCs w:val="16"/>
+          <w:lang w:eastAsia="pt-BR"/>
+          <w14:ligatures w14:val="none"/>
+        </w:rPr>
+        <w:t xml:space="preserve">, pode-se também efetuar o cálculo ao contrário; </w:t>
+      </w:r>
+      <w:proofErr w:type="spellStart"/>
+      <w:r>
+        <w:rPr>
+          <w:rFonts w:ascii="Consolas" w:eastAsia="Times New Roman" w:hAnsi="Consolas" w:cs="Times New Roman"/>
+          <w:color w:val="6A9955"/>
+          <w:kern w:val="0"/>
+          <w:sz w:val="16"/>
+          <w:szCs w:val="16"/>
+          <w:lang w:eastAsia="pt-BR"/>
+          <w14:ligatures w14:val="none"/>
+        </w:rPr>
+        <w:t>time_final</w:t>
+      </w:r>
+      <w:proofErr w:type="spellEnd"/>
+      <w:r>
+        <w:rPr>
+          <w:rFonts w:ascii="Consolas" w:eastAsia="Times New Roman" w:hAnsi="Consolas" w:cs="Times New Roman"/>
+          <w:color w:val="6A9955"/>
+          <w:kern w:val="0"/>
+          <w:sz w:val="16"/>
+          <w:szCs w:val="16"/>
+          <w:lang w:eastAsia="pt-BR"/>
+          <w14:ligatures w14:val="none"/>
+        </w:rPr>
+        <w:t xml:space="preserve"> </w:t>
+      </w:r>
+      <w:proofErr w:type="gramStart"/>
+      <w:r>
+        <w:rPr>
+          <w:rFonts w:ascii="Consolas" w:eastAsia="Times New Roman" w:hAnsi="Consolas" w:cs="Times New Roman"/>
+          <w:color w:val="6A9955"/>
+          <w:kern w:val="0"/>
+          <w:sz w:val="16"/>
+          <w:szCs w:val="16"/>
+          <w:lang w:eastAsia="pt-BR"/>
+          <w14:ligatures w14:val="none"/>
+        </w:rPr>
+        <w:t>menos(</w:t>
+      </w:r>
+      <w:proofErr w:type="gramEnd"/>
+      <w:r>
+        <w:rPr>
+          <w:rFonts w:ascii="Consolas" w:eastAsia="Times New Roman" w:hAnsi="Consolas" w:cs="Times New Roman"/>
+          <w:color w:val="6A9955"/>
+          <w:kern w:val="0"/>
+          <w:sz w:val="16"/>
+          <w:szCs w:val="16"/>
+          <w:lang w:eastAsia="pt-BR"/>
+          <w14:ligatures w14:val="none"/>
+        </w:rPr>
+        <w:t xml:space="preserve">-) </w:t>
+      </w:r>
+      <w:proofErr w:type="spellStart"/>
+      <w:r>
+        <w:rPr>
+          <w:rFonts w:ascii="Consolas" w:eastAsia="Times New Roman" w:hAnsi="Consolas" w:cs="Times New Roman"/>
+          <w:color w:val="6A9955"/>
+          <w:kern w:val="0"/>
+          <w:sz w:val="16"/>
+          <w:szCs w:val="16"/>
+          <w:lang w:eastAsia="pt-BR"/>
+          <w14:ligatures w14:val="none"/>
+        </w:rPr>
+        <w:t>time_inicial</w:t>
+      </w:r>
+      <w:proofErr w:type="spellEnd"/>
+    </w:p>
+    <w:p>
+      <w:pPr>
+        <w:shd w:val="clear" w:color="auto" w:fill="1F1F1F"/>
+        <w:spacing w:after="0" w:line="240" w:lineRule="auto"/>
+        <w:rPr>
+          <w:rFonts w:ascii="Consolas" w:eastAsia="Times New Roman" w:hAnsi="Consolas" w:cs="Times New Roman"/>
+          <w:color w:val="CCCCCC"/>
+          <w:kern w:val="0"/>
+          <w:sz w:val="16"/>
+          <w:szCs w:val="16"/>
+          <w:lang w:eastAsia="pt-BR"/>
+          <w14:ligatures w14:val="none"/>
+        </w:rPr>
+      </w:pPr>
+      <w:r>
+        <w:rPr>
+          <w:rFonts w:ascii="Consolas" w:eastAsia="Times New Roman" w:hAnsi="Consolas" w:cs="Times New Roman"/>
+          <w:color w:val="D4D4D4"/>
+          <w:kern w:val="0"/>
+          <w:sz w:val="16"/>
+          <w:szCs w:val="16"/>
+          <w:lang w:eastAsia="pt-BR"/>
+          <w14:ligatures w14:val="none"/>
+        </w:rPr>
+        <w:t xml:space="preserve">    </w:t>
+      </w:r>
+      <w:proofErr w:type="spellStart"/>
+      <w:r>
+        <w:rPr>
+          <w:rFonts w:ascii="Consolas" w:eastAsia="Times New Roman" w:hAnsi="Consolas" w:cs="Times New Roman"/>
+          <w:color w:val="DCDCAA"/>
+          <w:kern w:val="0"/>
+          <w:sz w:val="16"/>
+          <w:szCs w:val="16"/>
+          <w:lang w:eastAsia="pt-BR"/>
+          <w14:ligatures w14:val="none"/>
+        </w:rPr>
+        <w:t>echo</w:t>
+      </w:r>
+      <w:proofErr w:type="spellEnd"/>
+      <w:r>
+        <w:rPr>
+          <w:rFonts w:ascii="Consolas" w:eastAsia="Times New Roman" w:hAnsi="Consolas" w:cs="Times New Roman"/>
+          <w:color w:val="D4D4D4"/>
+          <w:kern w:val="0"/>
+          <w:sz w:val="16"/>
+          <w:szCs w:val="16"/>
+          <w:lang w:eastAsia="pt-BR"/>
+          <w14:ligatures w14:val="none"/>
+        </w:rPr>
+        <w:t xml:space="preserve"> </w:t>
+      </w:r>
+      <w:r>
+        <w:rPr>
+          <w:rFonts w:ascii="Consolas" w:eastAsia="Times New Roman" w:hAnsi="Consolas" w:cs="Times New Roman"/>
+          <w:color w:val="CE9178"/>
+          <w:kern w:val="0"/>
+          <w:sz w:val="16"/>
+          <w:szCs w:val="16"/>
+          <w:lang w:eastAsia="pt-BR"/>
+          <w14:ligatures w14:val="none"/>
+        </w:rPr>
+        <w:t>'&lt;</w:t>
+      </w:r>
+      <w:proofErr w:type="spellStart"/>
+      <w:r>
+        <w:rPr>
+          <w:rFonts w:ascii="Consolas" w:eastAsia="Times New Roman" w:hAnsi="Consolas" w:cs="Times New Roman"/>
+          <w:color w:val="CE9178"/>
+          <w:kern w:val="0"/>
+          <w:sz w:val="16"/>
+          <w:szCs w:val="16"/>
+          <w:lang w:eastAsia="pt-BR"/>
+          <w14:ligatures w14:val="none"/>
+        </w:rPr>
+        <w:t>br</w:t>
+      </w:r>
+      <w:proofErr w:type="spellEnd"/>
+      <w:r>
+        <w:rPr>
+          <w:rFonts w:ascii="Consolas" w:eastAsia="Times New Roman" w:hAnsi="Consolas" w:cs="Times New Roman"/>
+          <w:color w:val="CE9178"/>
+          <w:kern w:val="0"/>
+          <w:sz w:val="16"/>
+          <w:szCs w:val="16"/>
+          <w:lang w:eastAsia="pt-BR"/>
+          <w14:ligatures w14:val="none"/>
+        </w:rPr>
+        <w:t>/&gt;'</w:t>
+      </w:r>
+      <w:r>
+        <w:rPr>
+          <w:rFonts w:ascii="Consolas" w:eastAsia="Times New Roman" w:hAnsi="Consolas" w:cs="Times New Roman"/>
+          <w:color w:val="D4D4D4"/>
+          <w:kern w:val="0"/>
+          <w:sz w:val="16"/>
+          <w:szCs w:val="16"/>
+          <w:lang w:eastAsia="pt-BR"/>
+          <w14:ligatures w14:val="none"/>
+        </w:rPr>
+        <w:t>;</w:t>
+      </w:r>
+    </w:p>
+    <w:p>
+      <w:pPr>
+        <w:shd w:val="clear" w:color="auto" w:fill="1F1F1F"/>
+        <w:spacing w:after="0" w:line="240" w:lineRule="auto"/>
+        <w:rPr>
+          <w:rFonts w:ascii="Consolas" w:eastAsia="Times New Roman" w:hAnsi="Consolas" w:cs="Times New Roman"/>
+          <w:color w:val="CCCCCC"/>
+          <w:kern w:val="0"/>
+          <w:sz w:val="16"/>
+          <w:szCs w:val="16"/>
+          <w:lang w:eastAsia="pt-BR"/>
+          <w14:ligatures w14:val="none"/>
+        </w:rPr>
+      </w:pPr>
+      <w:r>
+        <w:rPr>
+          <w:rFonts w:ascii="Consolas" w:eastAsia="Times New Roman" w:hAnsi="Consolas" w:cs="Times New Roman"/>
+          <w:color w:val="D4D4D4"/>
+          <w:kern w:val="0"/>
+          <w:sz w:val="16"/>
+          <w:szCs w:val="16"/>
+          <w:lang w:eastAsia="pt-BR"/>
+          <w14:ligatures w14:val="none"/>
+        </w:rPr>
+        <w:t xml:space="preserve">    </w:t>
+      </w:r>
+      <w:proofErr w:type="spellStart"/>
+      <w:r>
+        <w:rPr>
+          <w:rFonts w:ascii="Consolas" w:eastAsia="Times New Roman" w:hAnsi="Consolas" w:cs="Times New Roman"/>
+          <w:color w:val="DCDCAA"/>
+          <w:kern w:val="0"/>
+          <w:sz w:val="16"/>
+          <w:szCs w:val="16"/>
+          <w:lang w:eastAsia="pt-BR"/>
+          <w14:ligatures w14:val="none"/>
+        </w:rPr>
+        <w:t>echo</w:t>
+      </w:r>
+      <w:proofErr w:type="spellEnd"/>
+      <w:r>
+        <w:rPr>
+          <w:rFonts w:ascii="Consolas" w:eastAsia="Times New Roman" w:hAnsi="Consolas" w:cs="Times New Roman"/>
+          <w:color w:val="D4D4D4"/>
+          <w:kern w:val="0"/>
+          <w:sz w:val="16"/>
+          <w:szCs w:val="16"/>
+          <w:lang w:eastAsia="pt-BR"/>
+          <w14:ligatures w14:val="none"/>
+        </w:rPr>
+        <w:t xml:space="preserve"> </w:t>
+      </w:r>
+      <w:r>
+        <w:rPr>
+          <w:rFonts w:ascii="Consolas" w:eastAsia="Times New Roman" w:hAnsi="Consolas" w:cs="Times New Roman"/>
+          <w:color w:val="CE9178"/>
+          <w:kern w:val="0"/>
+          <w:sz w:val="16"/>
+          <w:szCs w:val="16"/>
+          <w:lang w:eastAsia="pt-BR"/>
+          <w14:ligatures w14:val="none"/>
+        </w:rPr>
+        <w:t xml:space="preserve">"A diferença de segundos entre a data inicial e final é </w:t>
+      </w:r>
+      <w:r>
+        <w:rPr>
+          <w:rFonts w:ascii="Consolas" w:eastAsia="Times New Roman" w:hAnsi="Consolas" w:cs="Times New Roman"/>
+          <w:color w:val="9CDCFE"/>
+          <w:kern w:val="0"/>
+          <w:sz w:val="16"/>
+          <w:szCs w:val="16"/>
+          <w:lang w:eastAsia="pt-BR"/>
+          <w14:ligatures w14:val="none"/>
+        </w:rPr>
+        <w:t>$</w:t>
+      </w:r>
+      <w:proofErr w:type="spellStart"/>
+      <w:r>
+        <w:rPr>
+          <w:rFonts w:ascii="Consolas" w:eastAsia="Times New Roman" w:hAnsi="Consolas" w:cs="Times New Roman"/>
+          <w:color w:val="9CDCFE"/>
+          <w:kern w:val="0"/>
+          <w:sz w:val="16"/>
+          <w:szCs w:val="16"/>
+          <w:lang w:eastAsia="pt-BR"/>
+          <w14:ligatures w14:val="none"/>
+        </w:rPr>
+        <w:t>diferenca_times</w:t>
+      </w:r>
+      <w:proofErr w:type="spellEnd"/>
+      <w:r>
+        <w:rPr>
+          <w:rFonts w:ascii="Consolas" w:eastAsia="Times New Roman" w:hAnsi="Consolas" w:cs="Times New Roman"/>
+          <w:color w:val="CE9178"/>
+          <w:kern w:val="0"/>
+          <w:sz w:val="16"/>
+          <w:szCs w:val="16"/>
+          <w:lang w:eastAsia="pt-BR"/>
+          <w14:ligatures w14:val="none"/>
+        </w:rPr>
+        <w:t xml:space="preserve"> &lt;</w:t>
+      </w:r>
+      <w:proofErr w:type="spellStart"/>
+      <w:r>
+        <w:rPr>
+          <w:rFonts w:ascii="Consolas" w:eastAsia="Times New Roman" w:hAnsi="Consolas" w:cs="Times New Roman"/>
+          <w:color w:val="CE9178"/>
+          <w:kern w:val="0"/>
+          <w:sz w:val="16"/>
+          <w:szCs w:val="16"/>
+          <w:lang w:eastAsia="pt-BR"/>
+          <w14:ligatures w14:val="none"/>
+        </w:rPr>
+        <w:t>br</w:t>
+      </w:r>
+      <w:proofErr w:type="spellEnd"/>
+      <w:r>
+        <w:rPr>
+          <w:rFonts w:ascii="Consolas" w:eastAsia="Times New Roman" w:hAnsi="Consolas" w:cs="Times New Roman"/>
+          <w:color w:val="CE9178"/>
+          <w:kern w:val="0"/>
+          <w:sz w:val="16"/>
+          <w:szCs w:val="16"/>
+          <w:lang w:eastAsia="pt-BR"/>
+          <w14:ligatures w14:val="none"/>
+        </w:rPr>
+        <w:t>/&gt; "</w:t>
+      </w:r>
+      <w:r>
+        <w:rPr>
+          <w:rFonts w:ascii="Consolas" w:eastAsia="Times New Roman" w:hAnsi="Consolas" w:cs="Times New Roman"/>
+          <w:color w:val="D4D4D4"/>
+          <w:kern w:val="0"/>
+          <w:sz w:val="16"/>
+          <w:szCs w:val="16"/>
+          <w:lang w:eastAsia="pt-BR"/>
+          <w14:ligatures w14:val="none"/>
+        </w:rPr>
+        <w:t xml:space="preserve">; </w:t>
+      </w:r>
+      <w:r>
+        <w:rPr>
+          <w:rFonts w:ascii="Consolas" w:eastAsia="Times New Roman" w:hAnsi="Consolas" w:cs="Times New Roman"/>
+          <w:color w:val="6A9955"/>
+          <w:kern w:val="0"/>
+          <w:sz w:val="16"/>
+          <w:szCs w:val="16"/>
+          <w:lang w:eastAsia="pt-BR"/>
+          <w14:ligatures w14:val="none"/>
+        </w:rPr>
+        <w:t>//</w:t>
+      </w:r>
+      <w:proofErr w:type="spellStart"/>
+      <w:r>
+        <w:rPr>
+          <w:rFonts w:ascii="Consolas" w:eastAsia="Times New Roman" w:hAnsi="Consolas" w:cs="Times New Roman"/>
+          <w:color w:val="6A9955"/>
+          <w:kern w:val="0"/>
+          <w:sz w:val="16"/>
+          <w:szCs w:val="16"/>
+          <w:lang w:eastAsia="pt-BR"/>
+          <w14:ligatures w14:val="none"/>
+        </w:rPr>
+        <w:t>diferenca</w:t>
+      </w:r>
+      <w:proofErr w:type="spellEnd"/>
+      <w:r>
+        <w:rPr>
+          <w:rFonts w:ascii="Consolas" w:eastAsia="Times New Roman" w:hAnsi="Consolas" w:cs="Times New Roman"/>
+          <w:color w:val="6A9955"/>
+          <w:kern w:val="0"/>
+          <w:sz w:val="16"/>
+          <w:szCs w:val="16"/>
+          <w:lang w:eastAsia="pt-BR"/>
+          <w14:ligatures w14:val="none"/>
+        </w:rPr>
+        <w:t xml:space="preserve"> de segundos entre as duas datas</w:t>
+      </w:r>
+    </w:p>
+    <w:p>
+      <w:pPr>
+        <w:shd w:val="clear" w:color="auto" w:fill="1F1F1F"/>
+        <w:spacing w:after="0" w:line="240" w:lineRule="auto"/>
+        <w:rPr>
+          <w:rFonts w:ascii="Consolas" w:eastAsia="Times New Roman" w:hAnsi="Consolas" w:cs="Times New Roman"/>
+          <w:color w:val="CCCCCC"/>
+          <w:kern w:val="0"/>
+          <w:sz w:val="16"/>
+          <w:szCs w:val="16"/>
+          <w:lang w:eastAsia="pt-BR"/>
+          <w14:ligatures w14:val="none"/>
+        </w:rPr>
+      </w:pPr>
+      <w:r>
+        <w:rPr>
+          <w:rFonts w:ascii="Consolas" w:eastAsia="Times New Roman" w:hAnsi="Consolas" w:cs="Times New Roman"/>
+          <w:color w:val="D4D4D4"/>
+          <w:kern w:val="0"/>
+          <w:sz w:val="16"/>
+          <w:szCs w:val="16"/>
+          <w:lang w:eastAsia="pt-BR"/>
+          <w14:ligatures w14:val="none"/>
+        </w:rPr>
+        <w:t xml:space="preserve">    </w:t>
+      </w:r>
+    </w:p>
+    <w:p>
+      <w:pPr>
+        <w:shd w:val="clear" w:color="auto" w:fill="1F1F1F"/>
+        <w:spacing w:after="0" w:line="240" w:lineRule="auto"/>
+        <w:rPr>
+          <w:rFonts w:ascii="Consolas" w:eastAsia="Times New Roman" w:hAnsi="Consolas" w:cs="Times New Roman"/>
+          <w:color w:val="CCCCCC"/>
+          <w:kern w:val="0"/>
+          <w:sz w:val="16"/>
+          <w:szCs w:val="16"/>
+          <w:lang w:eastAsia="pt-BR"/>
+          <w14:ligatures w14:val="none"/>
+        </w:rPr>
+      </w:pPr>
+      <w:r>
+        <w:rPr>
+          <w:rFonts w:ascii="Consolas" w:eastAsia="Times New Roman" w:hAnsi="Consolas" w:cs="Times New Roman"/>
+          <w:color w:val="D4D4D4"/>
+          <w:kern w:val="0"/>
+          <w:sz w:val="16"/>
+          <w:szCs w:val="16"/>
+          <w:lang w:eastAsia="pt-BR"/>
+          <w14:ligatures w14:val="none"/>
+        </w:rPr>
+        <w:t xml:space="preserve">    </w:t>
+      </w:r>
+      <w:r>
+        <w:rPr>
+          <w:rFonts w:ascii="Consolas" w:eastAsia="Times New Roman" w:hAnsi="Consolas" w:cs="Times New Roman"/>
+          <w:color w:val="9CDCFE"/>
+          <w:kern w:val="0"/>
+          <w:sz w:val="16"/>
+          <w:szCs w:val="16"/>
+          <w:lang w:eastAsia="pt-BR"/>
+          <w14:ligatures w14:val="none"/>
+        </w:rPr>
+        <w:t>$</w:t>
+      </w:r>
+      <w:proofErr w:type="spellStart"/>
+      <w:r>
+        <w:rPr>
+          <w:rFonts w:ascii="Consolas" w:eastAsia="Times New Roman" w:hAnsi="Consolas" w:cs="Times New Roman"/>
+          <w:color w:val="9CDCFE"/>
+          <w:kern w:val="0"/>
+          <w:sz w:val="16"/>
+          <w:szCs w:val="16"/>
+          <w:lang w:eastAsia="pt-BR"/>
+          <w14:ligatures w14:val="none"/>
+        </w:rPr>
+        <w:t>segundos_existem_dia</w:t>
+      </w:r>
+      <w:proofErr w:type="spellEnd"/>
+      <w:r>
+        <w:rPr>
+          <w:rFonts w:ascii="Consolas" w:eastAsia="Times New Roman" w:hAnsi="Consolas" w:cs="Times New Roman"/>
+          <w:color w:val="D4D4D4"/>
+          <w:kern w:val="0"/>
+          <w:sz w:val="16"/>
+          <w:szCs w:val="16"/>
+          <w:lang w:eastAsia="pt-BR"/>
+          <w14:ligatures w14:val="none"/>
+        </w:rPr>
+        <w:t xml:space="preserve"> = </w:t>
+      </w:r>
+      <w:r>
+        <w:rPr>
+          <w:rFonts w:ascii="Consolas" w:eastAsia="Times New Roman" w:hAnsi="Consolas" w:cs="Times New Roman"/>
+          <w:color w:val="B5CEA8"/>
+          <w:kern w:val="0"/>
+          <w:sz w:val="16"/>
+          <w:szCs w:val="16"/>
+          <w:lang w:eastAsia="pt-BR"/>
+          <w14:ligatures w14:val="none"/>
+        </w:rPr>
+        <w:t>24</w:t>
+      </w:r>
+      <w:r>
+        <w:rPr>
+          <w:rFonts w:ascii="Consolas" w:eastAsia="Times New Roman" w:hAnsi="Consolas" w:cs="Times New Roman"/>
+          <w:color w:val="D4D4D4"/>
+          <w:kern w:val="0"/>
+          <w:sz w:val="16"/>
+          <w:szCs w:val="16"/>
+          <w:lang w:eastAsia="pt-BR"/>
+          <w14:ligatures w14:val="none"/>
+        </w:rPr>
+        <w:t xml:space="preserve"> * </w:t>
+      </w:r>
+      <w:r>
+        <w:rPr>
+          <w:rFonts w:ascii="Consolas" w:eastAsia="Times New Roman" w:hAnsi="Consolas" w:cs="Times New Roman"/>
+          <w:color w:val="B5CEA8"/>
+          <w:kern w:val="0"/>
+          <w:sz w:val="16"/>
+          <w:szCs w:val="16"/>
+          <w:lang w:eastAsia="pt-BR"/>
+          <w14:ligatures w14:val="none"/>
+        </w:rPr>
+        <w:t>60</w:t>
+      </w:r>
+      <w:r>
+        <w:rPr>
+          <w:rFonts w:ascii="Consolas" w:eastAsia="Times New Roman" w:hAnsi="Consolas" w:cs="Times New Roman"/>
+          <w:color w:val="D4D4D4"/>
+          <w:kern w:val="0"/>
+          <w:sz w:val="16"/>
+          <w:szCs w:val="16"/>
+          <w:lang w:eastAsia="pt-BR"/>
+          <w14:ligatures w14:val="none"/>
+        </w:rPr>
+        <w:t xml:space="preserve"> * </w:t>
+      </w:r>
+      <w:r>
+        <w:rPr>
+          <w:rFonts w:ascii="Consolas" w:eastAsia="Times New Roman" w:hAnsi="Consolas" w:cs="Times New Roman"/>
+          <w:color w:val="B5CEA8"/>
+          <w:kern w:val="0"/>
+          <w:sz w:val="16"/>
+          <w:szCs w:val="16"/>
+          <w:lang w:eastAsia="pt-BR"/>
+          <w14:ligatures w14:val="none"/>
+        </w:rPr>
+        <w:t>60</w:t>
+      </w:r>
+      <w:r>
+        <w:rPr>
+          <w:rFonts w:ascii="Consolas" w:eastAsia="Times New Roman" w:hAnsi="Consolas" w:cs="Times New Roman"/>
+          <w:color w:val="D4D4D4"/>
+          <w:kern w:val="0"/>
+          <w:sz w:val="16"/>
+          <w:szCs w:val="16"/>
+          <w:lang w:eastAsia="pt-BR"/>
+          <w14:ligatures w14:val="none"/>
+        </w:rPr>
+        <w:t>;</w:t>
+      </w:r>
+      <w:r>
+        <w:rPr>
+          <w:rFonts w:ascii="Consolas" w:eastAsia="Times New Roman" w:hAnsi="Consolas" w:cs="Times New Roman"/>
+          <w:color w:val="6A9955"/>
+          <w:kern w:val="0"/>
+          <w:sz w:val="16"/>
+          <w:szCs w:val="16"/>
+          <w:lang w:eastAsia="pt-BR"/>
+          <w14:ligatures w14:val="none"/>
+        </w:rPr>
+        <w:t>//horas(dia)*minutos(hora)*segundos(minuto)</w:t>
+      </w:r>
+    </w:p>
+    <w:p>
+      <w:pPr>
+        <w:shd w:val="clear" w:color="auto" w:fill="1F1F1F"/>
+        <w:spacing w:after="0" w:line="240" w:lineRule="auto"/>
+        <w:rPr>
+          <w:rFonts w:ascii="Consolas" w:eastAsia="Times New Roman" w:hAnsi="Consolas" w:cs="Times New Roman"/>
+          <w:color w:val="CCCCCC"/>
+          <w:kern w:val="0"/>
+          <w:sz w:val="16"/>
+          <w:szCs w:val="16"/>
+          <w:lang w:eastAsia="pt-BR"/>
+          <w14:ligatures w14:val="none"/>
+        </w:rPr>
+      </w:pPr>
+      <w:r>
+        <w:rPr>
+          <w:rFonts w:ascii="Consolas" w:eastAsia="Times New Roman" w:hAnsi="Consolas" w:cs="Times New Roman"/>
+          <w:color w:val="D4D4D4"/>
+          <w:kern w:val="0"/>
+          <w:sz w:val="16"/>
+          <w:szCs w:val="16"/>
+          <w:lang w:eastAsia="pt-BR"/>
+          <w14:ligatures w14:val="none"/>
+        </w:rPr>
+        <w:t xml:space="preserve">    </w:t>
+      </w:r>
+      <w:proofErr w:type="spellStart"/>
+      <w:r>
+        <w:rPr>
+          <w:rFonts w:ascii="Consolas" w:eastAsia="Times New Roman" w:hAnsi="Consolas" w:cs="Times New Roman"/>
+          <w:color w:val="DCDCAA"/>
+          <w:kern w:val="0"/>
+          <w:sz w:val="16"/>
+          <w:szCs w:val="16"/>
+          <w:lang w:eastAsia="pt-BR"/>
+          <w14:ligatures w14:val="none"/>
+        </w:rPr>
+        <w:t>echo</w:t>
+      </w:r>
+      <w:proofErr w:type="spellEnd"/>
+      <w:r>
+        <w:rPr>
+          <w:rFonts w:ascii="Consolas" w:eastAsia="Times New Roman" w:hAnsi="Consolas" w:cs="Times New Roman"/>
+          <w:color w:val="D4D4D4"/>
+          <w:kern w:val="0"/>
+          <w:sz w:val="16"/>
+          <w:szCs w:val="16"/>
+          <w:lang w:eastAsia="pt-BR"/>
+          <w14:ligatures w14:val="none"/>
+        </w:rPr>
+        <w:t xml:space="preserve"> </w:t>
+      </w:r>
+      <w:r>
+        <w:rPr>
+          <w:rFonts w:ascii="Consolas" w:eastAsia="Times New Roman" w:hAnsi="Consolas" w:cs="Times New Roman"/>
+          <w:color w:val="CE9178"/>
+          <w:kern w:val="0"/>
+          <w:sz w:val="16"/>
+          <w:szCs w:val="16"/>
+          <w:lang w:eastAsia="pt-BR"/>
+          <w14:ligatures w14:val="none"/>
+        </w:rPr>
+        <w:t xml:space="preserve">"Um dia possui </w:t>
+      </w:r>
+      <w:r>
+        <w:rPr>
+          <w:rFonts w:ascii="Consolas" w:eastAsia="Times New Roman" w:hAnsi="Consolas" w:cs="Times New Roman"/>
+          <w:color w:val="9CDCFE"/>
+          <w:kern w:val="0"/>
+          <w:sz w:val="16"/>
+          <w:szCs w:val="16"/>
+          <w:lang w:eastAsia="pt-BR"/>
+          <w14:ligatures w14:val="none"/>
+        </w:rPr>
+        <w:t>$</w:t>
+      </w:r>
+      <w:proofErr w:type="spellStart"/>
+      <w:r>
+        <w:rPr>
+          <w:rFonts w:ascii="Consolas" w:eastAsia="Times New Roman" w:hAnsi="Consolas" w:cs="Times New Roman"/>
+          <w:color w:val="9CDCFE"/>
+          <w:kern w:val="0"/>
+          <w:sz w:val="16"/>
+          <w:szCs w:val="16"/>
+          <w:lang w:eastAsia="pt-BR"/>
+          <w14:ligatures w14:val="none"/>
+        </w:rPr>
+        <w:t>segundos_existem_dia</w:t>
+      </w:r>
+      <w:proofErr w:type="spellEnd"/>
+      <w:r>
+        <w:rPr>
+          <w:rFonts w:ascii="Consolas" w:eastAsia="Times New Roman" w:hAnsi="Consolas" w:cs="Times New Roman"/>
+          <w:color w:val="CE9178"/>
+          <w:kern w:val="0"/>
+          <w:sz w:val="16"/>
+          <w:szCs w:val="16"/>
+          <w:lang w:eastAsia="pt-BR"/>
+          <w14:ligatures w14:val="none"/>
+        </w:rPr>
+        <w:t xml:space="preserve"> segundos"</w:t>
+      </w:r>
+      <w:r>
+        <w:rPr>
+          <w:rFonts w:ascii="Consolas" w:eastAsia="Times New Roman" w:hAnsi="Consolas" w:cs="Times New Roman"/>
+          <w:color w:val="D4D4D4"/>
+          <w:kern w:val="0"/>
+          <w:sz w:val="16"/>
+          <w:szCs w:val="16"/>
+          <w:lang w:eastAsia="pt-BR"/>
+          <w14:ligatures w14:val="none"/>
+        </w:rPr>
+        <w:t>;</w:t>
+      </w:r>
+      <w:r>
+        <w:rPr>
+          <w:rFonts w:ascii="Consolas" w:eastAsia="Times New Roman" w:hAnsi="Consolas" w:cs="Times New Roman"/>
+          <w:color w:val="6A9955"/>
+          <w:kern w:val="0"/>
+          <w:sz w:val="16"/>
+          <w:szCs w:val="16"/>
+          <w:lang w:eastAsia="pt-BR"/>
+          <w14:ligatures w14:val="none"/>
+        </w:rPr>
+        <w:t>//quantos segundos existem em um dia</w:t>
+      </w:r>
+    </w:p>
+    <w:p>
+      <w:pPr>
+        <w:shd w:val="clear" w:color="auto" w:fill="1F1F1F"/>
+        <w:spacing w:after="0" w:line="240" w:lineRule="auto"/>
+        <w:rPr>
+          <w:rFonts w:ascii="Consolas" w:eastAsia="Times New Roman" w:hAnsi="Consolas" w:cs="Times New Roman"/>
+          <w:color w:val="CCCCCC"/>
+          <w:kern w:val="0"/>
+          <w:sz w:val="16"/>
+          <w:szCs w:val="16"/>
+          <w:lang w:eastAsia="pt-BR"/>
+          <w14:ligatures w14:val="none"/>
+        </w:rPr>
+      </w:pPr>
+    </w:p>
+    <w:p>
+      <w:pPr>
+        <w:shd w:val="clear" w:color="auto" w:fill="1F1F1F"/>
+        <w:spacing w:after="0" w:line="240" w:lineRule="auto"/>
+        <w:rPr>
+          <w:rFonts w:ascii="Consolas" w:eastAsia="Times New Roman" w:hAnsi="Consolas" w:cs="Times New Roman"/>
+          <w:color w:val="CCCCCC"/>
+          <w:kern w:val="0"/>
+          <w:sz w:val="16"/>
+          <w:szCs w:val="16"/>
+          <w:lang w:eastAsia="pt-BR"/>
+          <w14:ligatures w14:val="none"/>
+        </w:rPr>
+      </w:pPr>
+      <w:r>
+        <w:rPr>
+          <w:rFonts w:ascii="Consolas" w:eastAsia="Times New Roman" w:hAnsi="Consolas" w:cs="Times New Roman"/>
+          <w:color w:val="D4D4D4"/>
+          <w:kern w:val="0"/>
+          <w:sz w:val="16"/>
+          <w:szCs w:val="16"/>
+          <w:lang w:eastAsia="pt-BR"/>
+          <w14:ligatures w14:val="none"/>
+        </w:rPr>
+        <w:t xml:space="preserve">    </w:t>
+      </w:r>
+      <w:r>
+        <w:rPr>
+          <w:rFonts w:ascii="Consolas" w:eastAsia="Times New Roman" w:hAnsi="Consolas" w:cs="Times New Roman"/>
+          <w:color w:val="9CDCFE"/>
+          <w:kern w:val="0"/>
+          <w:sz w:val="16"/>
+          <w:szCs w:val="16"/>
+          <w:lang w:eastAsia="pt-BR"/>
+          <w14:ligatures w14:val="none"/>
+        </w:rPr>
+        <w:t>$</w:t>
+      </w:r>
+      <w:proofErr w:type="spellStart"/>
+      <w:r>
+        <w:rPr>
+          <w:rFonts w:ascii="Consolas" w:eastAsia="Times New Roman" w:hAnsi="Consolas" w:cs="Times New Roman"/>
+          <w:color w:val="9CDCFE"/>
+          <w:kern w:val="0"/>
+          <w:sz w:val="16"/>
+          <w:szCs w:val="16"/>
+          <w:lang w:eastAsia="pt-BR"/>
+          <w14:ligatures w14:val="none"/>
+        </w:rPr>
+        <w:t>diferencaentredatas</w:t>
+      </w:r>
+      <w:proofErr w:type="spellEnd"/>
+      <w:r>
+        <w:rPr>
+          <w:rFonts w:ascii="Consolas" w:eastAsia="Times New Roman" w:hAnsi="Consolas" w:cs="Times New Roman"/>
+          <w:color w:val="D4D4D4"/>
+          <w:kern w:val="0"/>
+          <w:sz w:val="16"/>
+          <w:szCs w:val="16"/>
+          <w:lang w:eastAsia="pt-BR"/>
+          <w14:ligatures w14:val="none"/>
+        </w:rPr>
+        <w:t xml:space="preserve"> = </w:t>
+      </w:r>
+      <w:r>
+        <w:rPr>
+          <w:rFonts w:ascii="Consolas" w:eastAsia="Times New Roman" w:hAnsi="Consolas" w:cs="Times New Roman"/>
+          <w:color w:val="9CDCFE"/>
+          <w:kern w:val="0"/>
+          <w:sz w:val="16"/>
+          <w:szCs w:val="16"/>
+          <w:lang w:eastAsia="pt-BR"/>
+          <w14:ligatures w14:val="none"/>
+        </w:rPr>
+        <w:t>$</w:t>
+      </w:r>
+      <w:proofErr w:type="spellStart"/>
+      <w:r>
+        <w:rPr>
+          <w:rFonts w:ascii="Consolas" w:eastAsia="Times New Roman" w:hAnsi="Consolas" w:cs="Times New Roman"/>
+          <w:color w:val="9CDCFE"/>
+          <w:kern w:val="0"/>
+          <w:sz w:val="16"/>
+          <w:szCs w:val="16"/>
+          <w:lang w:eastAsia="pt-BR"/>
+          <w14:ligatures w14:val="none"/>
+        </w:rPr>
+        <w:t>diferenca_times</w:t>
+      </w:r>
+      <w:proofErr w:type="spellEnd"/>
+      <w:r>
+        <w:rPr>
+          <w:rFonts w:ascii="Consolas" w:eastAsia="Times New Roman" w:hAnsi="Consolas" w:cs="Times New Roman"/>
+          <w:color w:val="D4D4D4"/>
+          <w:kern w:val="0"/>
+          <w:sz w:val="16"/>
+          <w:szCs w:val="16"/>
+          <w:lang w:eastAsia="pt-BR"/>
+          <w14:ligatures w14:val="none"/>
+        </w:rPr>
+        <w:t xml:space="preserve"> / </w:t>
+      </w:r>
+      <w:r>
+        <w:rPr>
+          <w:rFonts w:ascii="Consolas" w:eastAsia="Times New Roman" w:hAnsi="Consolas" w:cs="Times New Roman"/>
+          <w:color w:val="9CDCFE"/>
+          <w:kern w:val="0"/>
+          <w:sz w:val="16"/>
+          <w:szCs w:val="16"/>
+          <w:lang w:eastAsia="pt-BR"/>
+          <w14:ligatures w14:val="none"/>
+        </w:rPr>
+        <w:t>$</w:t>
+      </w:r>
+      <w:proofErr w:type="spellStart"/>
+      <w:r>
+        <w:rPr>
+          <w:rFonts w:ascii="Consolas" w:eastAsia="Times New Roman" w:hAnsi="Consolas" w:cs="Times New Roman"/>
+          <w:color w:val="9CDCFE"/>
+          <w:kern w:val="0"/>
+          <w:sz w:val="16"/>
+          <w:szCs w:val="16"/>
+          <w:lang w:eastAsia="pt-BR"/>
+          <w14:ligatures w14:val="none"/>
+        </w:rPr>
+        <w:t>segundos_existem_dia</w:t>
+      </w:r>
+      <w:proofErr w:type="spellEnd"/>
+      <w:r>
+        <w:rPr>
+          <w:rFonts w:ascii="Consolas" w:eastAsia="Times New Roman" w:hAnsi="Consolas" w:cs="Times New Roman"/>
+          <w:color w:val="D4D4D4"/>
+          <w:kern w:val="0"/>
+          <w:sz w:val="16"/>
+          <w:szCs w:val="16"/>
+          <w:lang w:eastAsia="pt-BR"/>
+          <w14:ligatures w14:val="none"/>
+        </w:rPr>
+        <w:t>;</w:t>
+      </w:r>
+      <w:r>
+        <w:rPr>
+          <w:rFonts w:ascii="Consolas" w:eastAsia="Times New Roman" w:hAnsi="Consolas" w:cs="Times New Roman"/>
+          <w:color w:val="6A9955"/>
+          <w:kern w:val="0"/>
+          <w:sz w:val="16"/>
+          <w:szCs w:val="16"/>
+          <w:lang w:eastAsia="pt-BR"/>
+          <w14:ligatures w14:val="none"/>
+        </w:rPr>
+        <w:t>//</w:t>
+      </w:r>
+      <w:proofErr w:type="spellStart"/>
+      <w:proofErr w:type="gramStart"/>
+      <w:r>
+        <w:rPr>
+          <w:rFonts w:ascii="Consolas" w:eastAsia="Times New Roman" w:hAnsi="Consolas" w:cs="Times New Roman"/>
+          <w:color w:val="6A9955"/>
+          <w:kern w:val="0"/>
+          <w:sz w:val="16"/>
+          <w:szCs w:val="16"/>
+          <w:lang w:eastAsia="pt-BR"/>
+          <w14:ligatures w14:val="none"/>
+        </w:rPr>
+        <w:t>calculo</w:t>
+      </w:r>
+      <w:proofErr w:type="spellEnd"/>
+      <w:proofErr w:type="gramEnd"/>
+      <w:r>
+        <w:rPr>
+          <w:rFonts w:ascii="Consolas" w:eastAsia="Times New Roman" w:hAnsi="Consolas" w:cs="Times New Roman"/>
+          <w:color w:val="6A9955"/>
+          <w:kern w:val="0"/>
+          <w:sz w:val="16"/>
+          <w:szCs w:val="16"/>
+          <w:lang w:eastAsia="pt-BR"/>
+          <w14:ligatures w14:val="none"/>
+        </w:rPr>
+        <w:t xml:space="preserve"> de diferença de dias entre as datas</w:t>
+      </w:r>
+    </w:p>
+    <w:p>
+      <w:pPr>
+        <w:shd w:val="clear" w:color="auto" w:fill="1F1F1F"/>
+        <w:spacing w:after="0" w:line="240" w:lineRule="auto"/>
+        <w:rPr>
+          <w:rFonts w:ascii="Consolas" w:eastAsia="Times New Roman" w:hAnsi="Consolas" w:cs="Times New Roman"/>
+          <w:color w:val="CCCCCC"/>
+          <w:kern w:val="0"/>
+          <w:sz w:val="16"/>
+          <w:szCs w:val="16"/>
+          <w:lang w:eastAsia="pt-BR"/>
+          <w14:ligatures w14:val="none"/>
+        </w:rPr>
+      </w:pPr>
+      <w:r>
+        <w:rPr>
+          <w:rFonts w:ascii="Consolas" w:eastAsia="Times New Roman" w:hAnsi="Consolas" w:cs="Times New Roman"/>
+          <w:color w:val="D4D4D4"/>
+          <w:kern w:val="0"/>
+          <w:sz w:val="16"/>
+          <w:szCs w:val="16"/>
+          <w:lang w:eastAsia="pt-BR"/>
+          <w14:ligatures w14:val="none"/>
+        </w:rPr>
+        <w:t xml:space="preserve">    </w:t>
+      </w:r>
+      <w:proofErr w:type="spellStart"/>
+      <w:r>
+        <w:rPr>
+          <w:rFonts w:ascii="Consolas" w:eastAsia="Times New Roman" w:hAnsi="Consolas" w:cs="Times New Roman"/>
+          <w:color w:val="DCDCAA"/>
+          <w:kern w:val="0"/>
+          <w:sz w:val="16"/>
+          <w:szCs w:val="16"/>
+          <w:lang w:eastAsia="pt-BR"/>
+          <w14:ligatures w14:val="none"/>
+        </w:rPr>
+        <w:t>echo</w:t>
+      </w:r>
+      <w:proofErr w:type="spellEnd"/>
+      <w:r>
+        <w:rPr>
+          <w:rFonts w:ascii="Consolas" w:eastAsia="Times New Roman" w:hAnsi="Consolas" w:cs="Times New Roman"/>
+          <w:color w:val="D4D4D4"/>
+          <w:kern w:val="0"/>
+          <w:sz w:val="16"/>
+          <w:szCs w:val="16"/>
+          <w:lang w:eastAsia="pt-BR"/>
+          <w14:ligatures w14:val="none"/>
+        </w:rPr>
+        <w:t xml:space="preserve"> </w:t>
+      </w:r>
+      <w:r>
+        <w:rPr>
+          <w:rFonts w:ascii="Consolas" w:eastAsia="Times New Roman" w:hAnsi="Consolas" w:cs="Times New Roman"/>
+          <w:color w:val="CE9178"/>
+          <w:kern w:val="0"/>
+          <w:sz w:val="16"/>
+          <w:szCs w:val="16"/>
+          <w:lang w:eastAsia="pt-BR"/>
+          <w14:ligatures w14:val="none"/>
+        </w:rPr>
+        <w:t>'&lt;</w:t>
+      </w:r>
+      <w:proofErr w:type="spellStart"/>
+      <w:r>
+        <w:rPr>
+          <w:rFonts w:ascii="Consolas" w:eastAsia="Times New Roman" w:hAnsi="Consolas" w:cs="Times New Roman"/>
+          <w:color w:val="CE9178"/>
+          <w:kern w:val="0"/>
+          <w:sz w:val="16"/>
+          <w:szCs w:val="16"/>
+          <w:lang w:eastAsia="pt-BR"/>
+          <w14:ligatures w14:val="none"/>
+        </w:rPr>
+        <w:t>br</w:t>
+      </w:r>
+      <w:proofErr w:type="spellEnd"/>
+      <w:r>
+        <w:rPr>
+          <w:rFonts w:ascii="Consolas" w:eastAsia="Times New Roman" w:hAnsi="Consolas" w:cs="Times New Roman"/>
+          <w:color w:val="CE9178"/>
+          <w:kern w:val="0"/>
+          <w:sz w:val="16"/>
+          <w:szCs w:val="16"/>
+          <w:lang w:eastAsia="pt-BR"/>
+          <w14:ligatures w14:val="none"/>
+        </w:rPr>
+        <w:t>/&gt;'</w:t>
+      </w:r>
+      <w:r>
+        <w:rPr>
+          <w:rFonts w:ascii="Consolas" w:eastAsia="Times New Roman" w:hAnsi="Consolas" w:cs="Times New Roman"/>
+          <w:color w:val="D4D4D4"/>
+          <w:kern w:val="0"/>
+          <w:sz w:val="16"/>
+          <w:szCs w:val="16"/>
+          <w:lang w:eastAsia="pt-BR"/>
+          <w14:ligatures w14:val="none"/>
+        </w:rPr>
+        <w:t>;</w:t>
+      </w:r>
+    </w:p>
+    <w:p>
+      <w:pPr>
+        <w:shd w:val="clear" w:color="auto" w:fill="1F1F1F"/>
+        <w:spacing w:after="0" w:line="240" w:lineRule="auto"/>
+        <w:rPr>
+          <w:rFonts w:ascii="Consolas" w:eastAsia="Times New Roman" w:hAnsi="Consolas" w:cs="Times New Roman"/>
+          <w:color w:val="CCCCCC"/>
+          <w:kern w:val="0"/>
+          <w:sz w:val="16"/>
+          <w:szCs w:val="16"/>
+          <w:lang w:eastAsia="pt-BR"/>
+          <w14:ligatures w14:val="none"/>
+        </w:rPr>
+      </w:pPr>
+      <w:r>
+        <w:rPr>
+          <w:rFonts w:ascii="Consolas" w:eastAsia="Times New Roman" w:hAnsi="Consolas" w:cs="Times New Roman"/>
+          <w:color w:val="D4D4D4"/>
+          <w:kern w:val="0"/>
+          <w:sz w:val="16"/>
+          <w:szCs w:val="16"/>
+          <w:lang w:eastAsia="pt-BR"/>
+          <w14:ligatures w14:val="none"/>
+        </w:rPr>
+        <w:t xml:space="preserve">    </w:t>
+      </w:r>
+      <w:proofErr w:type="spellStart"/>
+      <w:r>
+        <w:rPr>
+          <w:rFonts w:ascii="Consolas" w:eastAsia="Times New Roman" w:hAnsi="Consolas" w:cs="Times New Roman"/>
+          <w:color w:val="DCDCAA"/>
+          <w:kern w:val="0"/>
+          <w:sz w:val="16"/>
+          <w:szCs w:val="16"/>
+          <w:lang w:eastAsia="pt-BR"/>
+          <w14:ligatures w14:val="none"/>
+        </w:rPr>
+        <w:t>echo</w:t>
+      </w:r>
+      <w:proofErr w:type="spellEnd"/>
+      <w:r>
+        <w:rPr>
+          <w:rFonts w:ascii="Consolas" w:eastAsia="Times New Roman" w:hAnsi="Consolas" w:cs="Times New Roman"/>
+          <w:color w:val="D4D4D4"/>
+          <w:kern w:val="0"/>
+          <w:sz w:val="16"/>
+          <w:szCs w:val="16"/>
+          <w:lang w:eastAsia="pt-BR"/>
+          <w14:ligatures w14:val="none"/>
+        </w:rPr>
+        <w:t xml:space="preserve"> </w:t>
+      </w:r>
+      <w:r>
+        <w:rPr>
+          <w:rFonts w:ascii="Consolas" w:eastAsia="Times New Roman" w:hAnsi="Consolas" w:cs="Times New Roman"/>
+          <w:color w:val="CE9178"/>
+          <w:kern w:val="0"/>
+          <w:sz w:val="16"/>
+          <w:szCs w:val="16"/>
+          <w:lang w:eastAsia="pt-BR"/>
+          <w14:ligatures w14:val="none"/>
+        </w:rPr>
+        <w:t xml:space="preserve">"A diferença em </w:t>
+      </w:r>
+      <w:proofErr w:type="spellStart"/>
+      <w:r>
+        <w:rPr>
+          <w:rFonts w:ascii="Consolas" w:eastAsia="Times New Roman" w:hAnsi="Consolas" w:cs="Times New Roman"/>
+          <w:color w:val="CE9178"/>
+          <w:kern w:val="0"/>
+          <w:sz w:val="16"/>
+          <w:szCs w:val="16"/>
+          <w:lang w:eastAsia="pt-BR"/>
+          <w14:ligatures w14:val="none"/>
+        </w:rPr>
+        <w:t>dias</w:t>
+      </w:r>
+      <w:proofErr w:type="spellEnd"/>
+      <w:r>
+        <w:rPr>
+          <w:rFonts w:ascii="Consolas" w:eastAsia="Times New Roman" w:hAnsi="Consolas" w:cs="Times New Roman"/>
+          <w:color w:val="CE9178"/>
+          <w:kern w:val="0"/>
+          <w:sz w:val="16"/>
+          <w:szCs w:val="16"/>
+          <w:lang w:eastAsia="pt-BR"/>
+          <w14:ligatures w14:val="none"/>
+        </w:rPr>
+        <w:t xml:space="preserve"> é: </w:t>
+      </w:r>
+      <w:r>
+        <w:rPr>
+          <w:rFonts w:ascii="Consolas" w:eastAsia="Times New Roman" w:hAnsi="Consolas" w:cs="Times New Roman"/>
+          <w:color w:val="9CDCFE"/>
+          <w:kern w:val="0"/>
+          <w:sz w:val="16"/>
+          <w:szCs w:val="16"/>
+          <w:lang w:eastAsia="pt-BR"/>
+          <w14:ligatures w14:val="none"/>
+        </w:rPr>
+        <w:t>$</w:t>
+      </w:r>
+      <w:proofErr w:type="spellStart"/>
+      <w:r>
+        <w:rPr>
+          <w:rFonts w:ascii="Consolas" w:eastAsia="Times New Roman" w:hAnsi="Consolas" w:cs="Times New Roman"/>
+          <w:color w:val="9CDCFE"/>
+          <w:kern w:val="0"/>
+          <w:sz w:val="16"/>
+          <w:szCs w:val="16"/>
+          <w:lang w:eastAsia="pt-BR"/>
+          <w14:ligatures w14:val="none"/>
+        </w:rPr>
+        <w:t>diferencaentredatas</w:t>
+      </w:r>
+      <w:proofErr w:type="spellEnd"/>
+      <w:r>
+        <w:rPr>
+          <w:rFonts w:ascii="Consolas" w:eastAsia="Times New Roman" w:hAnsi="Consolas" w:cs="Times New Roman"/>
+          <w:color w:val="CE9178"/>
+          <w:kern w:val="0"/>
+          <w:sz w:val="16"/>
+          <w:szCs w:val="16"/>
+          <w:lang w:eastAsia="pt-BR"/>
+          <w14:ligatures w14:val="none"/>
+        </w:rPr>
+        <w:t>"</w:t>
+      </w:r>
+      <w:r>
+        <w:rPr>
+          <w:rFonts w:ascii="Consolas" w:eastAsia="Times New Roman" w:hAnsi="Consolas" w:cs="Times New Roman"/>
+          <w:color w:val="D4D4D4"/>
+          <w:kern w:val="0"/>
+          <w:sz w:val="16"/>
+          <w:szCs w:val="16"/>
+          <w:lang w:eastAsia="pt-BR"/>
+          <w14:ligatures w14:val="none"/>
+        </w:rPr>
+        <w:t>;</w:t>
+      </w:r>
+    </w:p>
+    <w:p>
+      <w:pPr>
+        <w:shd w:val="clear" w:color="auto" w:fill="1F1F1F"/>
+        <w:spacing w:after="0" w:line="240" w:lineRule="auto"/>
+        <w:rPr>
+          <w:rFonts w:ascii="Consolas" w:eastAsia="Times New Roman" w:hAnsi="Consolas" w:cs="Times New Roman"/>
+          <w:color w:val="CCCCCC"/>
+          <w:kern w:val="0"/>
+          <w:sz w:val="16"/>
+          <w:szCs w:val="16"/>
+          <w:lang w:eastAsia="pt-BR"/>
+          <w14:ligatures w14:val="none"/>
+        </w:rPr>
+      </w:pPr>
+      <w:r>
+        <w:rPr>
+          <w:rFonts w:ascii="Consolas" w:eastAsia="Times New Roman" w:hAnsi="Consolas" w:cs="Times New Roman"/>
+          <w:color w:val="D4D4D4"/>
+          <w:kern w:val="0"/>
+          <w:sz w:val="16"/>
+          <w:szCs w:val="16"/>
+          <w:lang w:eastAsia="pt-BR"/>
+          <w14:ligatures w14:val="none"/>
+        </w:rPr>
+        <w:t xml:space="preserve">    </w:t>
+      </w:r>
+      <w:r>
+        <w:rPr>
+          <w:rFonts w:ascii="Consolas" w:eastAsia="Times New Roman" w:hAnsi="Consolas" w:cs="Times New Roman"/>
+          <w:color w:val="569CD6"/>
+          <w:kern w:val="0"/>
+          <w:sz w:val="16"/>
+          <w:szCs w:val="16"/>
+          <w:lang w:eastAsia="pt-BR"/>
+          <w14:ligatures w14:val="none"/>
+        </w:rPr>
+        <w:t>?&gt;</w:t>
+      </w:r>
     </w:p>
     <w:p>
       <w:pPr>

</xml_diff>

<commit_message>
array multidimensional + ajuste
</commit_message>
<xml_diff>
--- a/doc/php7.docx
+++ b/doc/php7.docx
@@ -30572,6 +30572,935 @@
           <w:rFonts w:ascii="Arial" w:hAnsi="Arial" w:cs="Arial"/>
           <w:sz w:val="16"/>
           <w:szCs w:val="16"/>
+        </w:rPr>
+      </w:pPr>
+    </w:p>
+    <w:p>
+      <w:pPr>
+        <w:spacing w:line="240" w:lineRule="auto"/>
+        <w:jc w:val="both"/>
+        <w:rPr>
+          <w:rFonts w:ascii="Arial" w:hAnsi="Arial" w:cs="Arial"/>
+          <w:b/>
+          <w:bCs/>
+          <w:sz w:val="24"/>
+          <w:szCs w:val="24"/>
+        </w:rPr>
+      </w:pPr>
+      <w:proofErr w:type="spellStart"/>
+      <w:r>
+        <w:rPr>
+          <w:rFonts w:ascii="Arial" w:hAnsi="Arial" w:cs="Arial"/>
+          <w:b/>
+          <w:bCs/>
+          <w:sz w:val="24"/>
+          <w:szCs w:val="24"/>
+        </w:rPr>
+        <w:t>Array</w:t>
+      </w:r>
+      <w:proofErr w:type="spellEnd"/>
+      <w:r>
+        <w:rPr>
+          <w:rFonts w:ascii="Arial" w:hAnsi="Arial" w:cs="Arial"/>
+          <w:b/>
+          <w:bCs/>
+          <w:sz w:val="24"/>
+          <w:szCs w:val="24"/>
+        </w:rPr>
+        <w:t xml:space="preserve"> multidimensional</w:t>
+      </w:r>
+    </w:p>
+    <w:p>
+      <w:pPr>
+        <w:spacing w:line="240" w:lineRule="auto"/>
+        <w:jc w:val="both"/>
+        <w:rPr>
+          <w:rFonts w:ascii="Arial" w:hAnsi="Arial" w:cs="Arial"/>
+          <w:sz w:val="24"/>
+          <w:szCs w:val="24"/>
+        </w:rPr>
+      </w:pPr>
+      <w:proofErr w:type="spellStart"/>
+      <w:r>
+        <w:rPr>
+          <w:rFonts w:ascii="Arial" w:hAnsi="Arial" w:cs="Arial"/>
+          <w:sz w:val="24"/>
+          <w:szCs w:val="24"/>
+        </w:rPr>
+        <w:t>Array</w:t>
+      </w:r>
+      <w:proofErr w:type="spellEnd"/>
+      <w:r>
+        <w:rPr>
+          <w:rFonts w:ascii="Arial" w:hAnsi="Arial" w:cs="Arial"/>
+          <w:sz w:val="24"/>
+          <w:szCs w:val="24"/>
+        </w:rPr>
+        <w:t xml:space="preserve"> de </w:t>
+      </w:r>
+      <w:proofErr w:type="spellStart"/>
+      <w:r>
+        <w:rPr>
+          <w:rFonts w:ascii="Arial" w:hAnsi="Arial" w:cs="Arial"/>
+          <w:sz w:val="24"/>
+          <w:szCs w:val="24"/>
+        </w:rPr>
+        <w:t>array’s</w:t>
+      </w:r>
+      <w:proofErr w:type="spellEnd"/>
+      <w:r>
+        <w:rPr>
+          <w:rFonts w:ascii="Arial" w:hAnsi="Arial" w:cs="Arial"/>
+          <w:sz w:val="24"/>
+          <w:szCs w:val="24"/>
+        </w:rPr>
+        <w:t>;</w:t>
+      </w:r>
+    </w:p>
+    <w:p>
+      <w:pPr>
+        <w:spacing w:line="240" w:lineRule="auto"/>
+        <w:jc w:val="both"/>
+        <w:rPr>
+          <w:rFonts w:ascii="Arial" w:hAnsi="Arial" w:cs="Arial"/>
+          <w:sz w:val="24"/>
+          <w:szCs w:val="24"/>
+        </w:rPr>
+      </w:pPr>
+      <w:r>
+        <w:rPr>
+          <w:rFonts w:ascii="Arial" w:hAnsi="Arial" w:cs="Arial"/>
+          <w:sz w:val="24"/>
+          <w:szCs w:val="24"/>
+        </w:rPr>
+        <w:t>Podem ser encadeados quantas vezes for necessário.</w:t>
+      </w:r>
+    </w:p>
+    <w:p>
+      <w:pPr>
+        <w:shd w:val="clear" w:color="auto" w:fill="1F1F1F"/>
+        <w:spacing w:after="0" w:line="240" w:lineRule="auto"/>
+        <w:jc w:val="both"/>
+        <w:rPr>
+          <w:rFonts w:ascii="Consolas" w:eastAsia="Times New Roman" w:hAnsi="Consolas" w:cs="Times New Roman"/>
+          <w:color w:val="CCCCCC"/>
+          <w:kern w:val="0"/>
+          <w:sz w:val="16"/>
+          <w:szCs w:val="16"/>
+          <w:lang w:eastAsia="pt-BR"/>
+          <w14:ligatures w14:val="none"/>
+        </w:rPr>
+      </w:pPr>
+      <w:r>
+        <w:rPr>
+          <w:rFonts w:ascii="Consolas" w:eastAsia="Times New Roman" w:hAnsi="Consolas" w:cs="Times New Roman"/>
+          <w:color w:val="9CDCFE"/>
+          <w:kern w:val="0"/>
+          <w:sz w:val="16"/>
+          <w:szCs w:val="16"/>
+          <w:lang w:eastAsia="pt-BR"/>
+          <w14:ligatures w14:val="none"/>
+        </w:rPr>
+        <w:t xml:space="preserve">    </w:t>
+      </w:r>
+      <w:r>
+        <w:rPr>
+          <w:rFonts w:ascii="Consolas" w:eastAsia="Times New Roman" w:hAnsi="Consolas" w:cs="Times New Roman"/>
+          <w:color w:val="9CDCFE"/>
+          <w:kern w:val="0"/>
+          <w:sz w:val="16"/>
+          <w:szCs w:val="16"/>
+          <w:lang w:eastAsia="pt-BR"/>
+          <w14:ligatures w14:val="none"/>
+        </w:rPr>
+        <w:t>$</w:t>
+      </w:r>
+      <w:proofErr w:type="spellStart"/>
+      <w:r>
+        <w:rPr>
+          <w:rFonts w:ascii="Consolas" w:eastAsia="Times New Roman" w:hAnsi="Consolas" w:cs="Times New Roman"/>
+          <w:color w:val="9CDCFE"/>
+          <w:kern w:val="0"/>
+          <w:sz w:val="16"/>
+          <w:szCs w:val="16"/>
+          <w:lang w:eastAsia="pt-BR"/>
+          <w14:ligatures w14:val="none"/>
+        </w:rPr>
+        <w:t>lista_coisas</w:t>
+      </w:r>
+      <w:proofErr w:type="spellEnd"/>
+      <w:r>
+        <w:rPr>
+          <w:rFonts w:ascii="Consolas" w:eastAsia="Times New Roman" w:hAnsi="Consolas" w:cs="Times New Roman"/>
+          <w:color w:val="D4D4D4"/>
+          <w:kern w:val="0"/>
+          <w:sz w:val="16"/>
+          <w:szCs w:val="16"/>
+          <w:lang w:eastAsia="pt-BR"/>
+          <w14:ligatures w14:val="none"/>
+        </w:rPr>
+        <w:t xml:space="preserve"> = [];</w:t>
+      </w:r>
+    </w:p>
+    <w:p>
+      <w:pPr>
+        <w:shd w:val="clear" w:color="auto" w:fill="1F1F1F"/>
+        <w:spacing w:after="0" w:line="240" w:lineRule="auto"/>
+        <w:jc w:val="both"/>
+        <w:rPr>
+          <w:rFonts w:ascii="Consolas" w:eastAsia="Times New Roman" w:hAnsi="Consolas" w:cs="Times New Roman"/>
+          <w:color w:val="CCCCCC"/>
+          <w:kern w:val="0"/>
+          <w:sz w:val="16"/>
+          <w:szCs w:val="16"/>
+          <w:lang w:eastAsia="pt-BR"/>
+          <w14:ligatures w14:val="none"/>
+        </w:rPr>
+      </w:pPr>
+      <w:r>
+        <w:rPr>
+          <w:rFonts w:ascii="Consolas" w:eastAsia="Times New Roman" w:hAnsi="Consolas" w:cs="Times New Roman"/>
+          <w:color w:val="D4D4D4"/>
+          <w:kern w:val="0"/>
+          <w:sz w:val="16"/>
+          <w:szCs w:val="16"/>
+          <w:lang w:eastAsia="pt-BR"/>
+          <w14:ligatures w14:val="none"/>
+        </w:rPr>
+        <w:t xml:space="preserve">    </w:t>
+      </w:r>
+      <w:r>
+        <w:rPr>
+          <w:rFonts w:ascii="Consolas" w:eastAsia="Times New Roman" w:hAnsi="Consolas" w:cs="Times New Roman"/>
+          <w:color w:val="9CDCFE"/>
+          <w:kern w:val="0"/>
+          <w:sz w:val="16"/>
+          <w:szCs w:val="16"/>
+          <w:lang w:eastAsia="pt-BR"/>
+          <w14:ligatures w14:val="none"/>
+        </w:rPr>
+        <w:t>$</w:t>
+      </w:r>
+      <w:proofErr w:type="spellStart"/>
+      <w:r>
+        <w:rPr>
+          <w:rFonts w:ascii="Consolas" w:eastAsia="Times New Roman" w:hAnsi="Consolas" w:cs="Times New Roman"/>
+          <w:color w:val="9CDCFE"/>
+          <w:kern w:val="0"/>
+          <w:sz w:val="16"/>
+          <w:szCs w:val="16"/>
+          <w:lang w:eastAsia="pt-BR"/>
+          <w14:ligatures w14:val="none"/>
+        </w:rPr>
+        <w:t>lista_coisas</w:t>
+      </w:r>
+      <w:proofErr w:type="spellEnd"/>
+      <w:r>
+        <w:rPr>
+          <w:rFonts w:ascii="Consolas" w:eastAsia="Times New Roman" w:hAnsi="Consolas" w:cs="Times New Roman"/>
+          <w:color w:val="D4D4D4"/>
+          <w:kern w:val="0"/>
+          <w:sz w:val="16"/>
+          <w:szCs w:val="16"/>
+          <w:lang w:eastAsia="pt-BR"/>
+          <w14:ligatures w14:val="none"/>
+        </w:rPr>
+        <w:t>[</w:t>
+      </w:r>
+      <w:r>
+        <w:rPr>
+          <w:rFonts w:ascii="Consolas" w:eastAsia="Times New Roman" w:hAnsi="Consolas" w:cs="Times New Roman"/>
+          <w:color w:val="CE9178"/>
+          <w:kern w:val="0"/>
+          <w:sz w:val="16"/>
+          <w:szCs w:val="16"/>
+          <w:lang w:eastAsia="pt-BR"/>
+          <w14:ligatures w14:val="none"/>
+        </w:rPr>
+        <w:t>'frutas'</w:t>
+      </w:r>
+      <w:r>
+        <w:rPr>
+          <w:rFonts w:ascii="Consolas" w:eastAsia="Times New Roman" w:hAnsi="Consolas" w:cs="Times New Roman"/>
+          <w:color w:val="D4D4D4"/>
+          <w:kern w:val="0"/>
+          <w:sz w:val="16"/>
+          <w:szCs w:val="16"/>
+          <w:lang w:eastAsia="pt-BR"/>
+          <w14:ligatures w14:val="none"/>
+        </w:rPr>
+        <w:t xml:space="preserve">] = </w:t>
+      </w:r>
+      <w:proofErr w:type="spellStart"/>
+      <w:proofErr w:type="gramStart"/>
+      <w:r>
+        <w:rPr>
+          <w:rFonts w:ascii="Consolas" w:eastAsia="Times New Roman" w:hAnsi="Consolas" w:cs="Times New Roman"/>
+          <w:color w:val="DCDCAA"/>
+          <w:kern w:val="0"/>
+          <w:sz w:val="16"/>
+          <w:szCs w:val="16"/>
+          <w:lang w:eastAsia="pt-BR"/>
+          <w14:ligatures w14:val="none"/>
+        </w:rPr>
+        <w:t>array</w:t>
+      </w:r>
+      <w:proofErr w:type="spellEnd"/>
+      <w:r>
+        <w:rPr>
+          <w:rFonts w:ascii="Consolas" w:eastAsia="Times New Roman" w:hAnsi="Consolas" w:cs="Times New Roman"/>
+          <w:color w:val="D4D4D4"/>
+          <w:kern w:val="0"/>
+          <w:sz w:val="16"/>
+          <w:szCs w:val="16"/>
+          <w:lang w:eastAsia="pt-BR"/>
+          <w14:ligatures w14:val="none"/>
+        </w:rPr>
+        <w:t>(</w:t>
+      </w:r>
+      <w:proofErr w:type="gramEnd"/>
+      <w:r>
+        <w:rPr>
+          <w:rFonts w:ascii="Consolas" w:eastAsia="Times New Roman" w:hAnsi="Consolas" w:cs="Times New Roman"/>
+          <w:color w:val="CE9178"/>
+          <w:kern w:val="0"/>
+          <w:sz w:val="16"/>
+          <w:szCs w:val="16"/>
+          <w:lang w:eastAsia="pt-BR"/>
+          <w14:ligatures w14:val="none"/>
+        </w:rPr>
+        <w:t>'Banana'</w:t>
+      </w:r>
+      <w:r>
+        <w:rPr>
+          <w:rFonts w:ascii="Consolas" w:eastAsia="Times New Roman" w:hAnsi="Consolas" w:cs="Times New Roman"/>
+          <w:color w:val="D4D4D4"/>
+          <w:kern w:val="0"/>
+          <w:sz w:val="16"/>
+          <w:szCs w:val="16"/>
+          <w:lang w:eastAsia="pt-BR"/>
+          <w14:ligatures w14:val="none"/>
+        </w:rPr>
+        <w:t xml:space="preserve">, </w:t>
+      </w:r>
+      <w:r>
+        <w:rPr>
+          <w:rFonts w:ascii="Consolas" w:eastAsia="Times New Roman" w:hAnsi="Consolas" w:cs="Times New Roman"/>
+          <w:color w:val="CE9178"/>
+          <w:kern w:val="0"/>
+          <w:sz w:val="16"/>
+          <w:szCs w:val="16"/>
+          <w:lang w:eastAsia="pt-BR"/>
+          <w14:ligatures w14:val="none"/>
+        </w:rPr>
+        <w:t>'Maçã'</w:t>
+      </w:r>
+      <w:r>
+        <w:rPr>
+          <w:rFonts w:ascii="Consolas" w:eastAsia="Times New Roman" w:hAnsi="Consolas" w:cs="Times New Roman"/>
+          <w:color w:val="D4D4D4"/>
+          <w:kern w:val="0"/>
+          <w:sz w:val="16"/>
+          <w:szCs w:val="16"/>
+          <w:lang w:eastAsia="pt-BR"/>
+          <w14:ligatures w14:val="none"/>
+        </w:rPr>
+        <w:t xml:space="preserve">, </w:t>
+      </w:r>
+      <w:r>
+        <w:rPr>
+          <w:rFonts w:ascii="Consolas" w:eastAsia="Times New Roman" w:hAnsi="Consolas" w:cs="Times New Roman"/>
+          <w:color w:val="CE9178"/>
+          <w:kern w:val="0"/>
+          <w:sz w:val="16"/>
+          <w:szCs w:val="16"/>
+          <w:lang w:eastAsia="pt-BR"/>
+          <w14:ligatures w14:val="none"/>
+        </w:rPr>
+        <w:t>'Morango'</w:t>
+      </w:r>
+      <w:r>
+        <w:rPr>
+          <w:rFonts w:ascii="Consolas" w:eastAsia="Times New Roman" w:hAnsi="Consolas" w:cs="Times New Roman"/>
+          <w:color w:val="D4D4D4"/>
+          <w:kern w:val="0"/>
+          <w:sz w:val="16"/>
+          <w:szCs w:val="16"/>
+          <w:lang w:eastAsia="pt-BR"/>
+          <w14:ligatures w14:val="none"/>
+        </w:rPr>
+        <w:t xml:space="preserve">, </w:t>
+      </w:r>
+      <w:r>
+        <w:rPr>
+          <w:rFonts w:ascii="Consolas" w:eastAsia="Times New Roman" w:hAnsi="Consolas" w:cs="Times New Roman"/>
+          <w:color w:val="CE9178"/>
+          <w:kern w:val="0"/>
+          <w:sz w:val="16"/>
+          <w:szCs w:val="16"/>
+          <w:lang w:eastAsia="pt-BR"/>
+          <w14:ligatures w14:val="none"/>
+        </w:rPr>
+        <w:t>'Uva'</w:t>
+      </w:r>
+      <w:r>
+        <w:rPr>
+          <w:rFonts w:ascii="Consolas" w:eastAsia="Times New Roman" w:hAnsi="Consolas" w:cs="Times New Roman"/>
+          <w:color w:val="D4D4D4"/>
+          <w:kern w:val="0"/>
+          <w:sz w:val="16"/>
+          <w:szCs w:val="16"/>
+          <w:lang w:eastAsia="pt-BR"/>
+          <w14:ligatures w14:val="none"/>
+        </w:rPr>
+        <w:t>);</w:t>
+      </w:r>
+    </w:p>
+    <w:p>
+      <w:pPr>
+        <w:shd w:val="clear" w:color="auto" w:fill="1F1F1F"/>
+        <w:spacing w:after="0" w:line="240" w:lineRule="auto"/>
+        <w:jc w:val="both"/>
+        <w:rPr>
+          <w:rFonts w:ascii="Consolas" w:eastAsia="Times New Roman" w:hAnsi="Consolas" w:cs="Times New Roman"/>
+          <w:color w:val="CCCCCC"/>
+          <w:kern w:val="0"/>
+          <w:sz w:val="16"/>
+          <w:szCs w:val="16"/>
+          <w:lang w:eastAsia="pt-BR"/>
+          <w14:ligatures w14:val="none"/>
+        </w:rPr>
+      </w:pPr>
+      <w:r>
+        <w:rPr>
+          <w:rFonts w:ascii="Consolas" w:eastAsia="Times New Roman" w:hAnsi="Consolas" w:cs="Times New Roman"/>
+          <w:color w:val="D4D4D4"/>
+          <w:kern w:val="0"/>
+          <w:sz w:val="16"/>
+          <w:szCs w:val="16"/>
+          <w:lang w:eastAsia="pt-BR"/>
+          <w14:ligatures w14:val="none"/>
+        </w:rPr>
+        <w:t xml:space="preserve">    </w:t>
+      </w:r>
+      <w:r>
+        <w:rPr>
+          <w:rFonts w:ascii="Consolas" w:eastAsia="Times New Roman" w:hAnsi="Consolas" w:cs="Times New Roman"/>
+          <w:color w:val="9CDCFE"/>
+          <w:kern w:val="0"/>
+          <w:sz w:val="16"/>
+          <w:szCs w:val="16"/>
+          <w:lang w:eastAsia="pt-BR"/>
+          <w14:ligatures w14:val="none"/>
+        </w:rPr>
+        <w:t>$</w:t>
+      </w:r>
+      <w:proofErr w:type="spellStart"/>
+      <w:r>
+        <w:rPr>
+          <w:rFonts w:ascii="Consolas" w:eastAsia="Times New Roman" w:hAnsi="Consolas" w:cs="Times New Roman"/>
+          <w:color w:val="9CDCFE"/>
+          <w:kern w:val="0"/>
+          <w:sz w:val="16"/>
+          <w:szCs w:val="16"/>
+          <w:lang w:eastAsia="pt-BR"/>
+          <w14:ligatures w14:val="none"/>
+        </w:rPr>
+        <w:t>lista_coisas</w:t>
+      </w:r>
+      <w:proofErr w:type="spellEnd"/>
+      <w:r>
+        <w:rPr>
+          <w:rFonts w:ascii="Consolas" w:eastAsia="Times New Roman" w:hAnsi="Consolas" w:cs="Times New Roman"/>
+          <w:color w:val="D4D4D4"/>
+          <w:kern w:val="0"/>
+          <w:sz w:val="16"/>
+          <w:szCs w:val="16"/>
+          <w:lang w:eastAsia="pt-BR"/>
+          <w14:ligatures w14:val="none"/>
+        </w:rPr>
+        <w:t>[</w:t>
+      </w:r>
+      <w:r>
+        <w:rPr>
+          <w:rFonts w:ascii="Consolas" w:eastAsia="Times New Roman" w:hAnsi="Consolas" w:cs="Times New Roman"/>
+          <w:color w:val="CE9178"/>
+          <w:kern w:val="0"/>
+          <w:sz w:val="16"/>
+          <w:szCs w:val="16"/>
+          <w:lang w:eastAsia="pt-BR"/>
+          <w14:ligatures w14:val="none"/>
+        </w:rPr>
+        <w:t>'pessoas'</w:t>
+      </w:r>
+      <w:r>
+        <w:rPr>
+          <w:rFonts w:ascii="Consolas" w:eastAsia="Times New Roman" w:hAnsi="Consolas" w:cs="Times New Roman"/>
+          <w:color w:val="D4D4D4"/>
+          <w:kern w:val="0"/>
+          <w:sz w:val="16"/>
+          <w:szCs w:val="16"/>
+          <w:lang w:eastAsia="pt-BR"/>
+          <w14:ligatures w14:val="none"/>
+        </w:rPr>
+        <w:t>] = [</w:t>
+      </w:r>
+      <w:r>
+        <w:rPr>
+          <w:rFonts w:ascii="Consolas" w:eastAsia="Times New Roman" w:hAnsi="Consolas" w:cs="Times New Roman"/>
+          <w:color w:val="B5CEA8"/>
+          <w:kern w:val="0"/>
+          <w:sz w:val="16"/>
+          <w:szCs w:val="16"/>
+          <w:lang w:eastAsia="pt-BR"/>
+          <w14:ligatures w14:val="none"/>
+        </w:rPr>
+        <w:t>1</w:t>
+      </w:r>
+      <w:r>
+        <w:rPr>
+          <w:rFonts w:ascii="Consolas" w:eastAsia="Times New Roman" w:hAnsi="Consolas" w:cs="Times New Roman"/>
+          <w:color w:val="D4D4D4"/>
+          <w:kern w:val="0"/>
+          <w:sz w:val="16"/>
+          <w:szCs w:val="16"/>
+          <w:lang w:eastAsia="pt-BR"/>
+          <w14:ligatures w14:val="none"/>
+        </w:rPr>
+        <w:t xml:space="preserve"> =&gt; </w:t>
+      </w:r>
+      <w:r>
+        <w:rPr>
+          <w:rFonts w:ascii="Consolas" w:eastAsia="Times New Roman" w:hAnsi="Consolas" w:cs="Times New Roman"/>
+          <w:color w:val="CE9178"/>
+          <w:kern w:val="0"/>
+          <w:sz w:val="16"/>
+          <w:szCs w:val="16"/>
+          <w:lang w:eastAsia="pt-BR"/>
+          <w14:ligatures w14:val="none"/>
+        </w:rPr>
+        <w:t>'João'</w:t>
+      </w:r>
+      <w:r>
+        <w:rPr>
+          <w:rFonts w:ascii="Consolas" w:eastAsia="Times New Roman" w:hAnsi="Consolas" w:cs="Times New Roman"/>
+          <w:color w:val="D4D4D4"/>
+          <w:kern w:val="0"/>
+          <w:sz w:val="16"/>
+          <w:szCs w:val="16"/>
+          <w:lang w:eastAsia="pt-BR"/>
+          <w14:ligatures w14:val="none"/>
+        </w:rPr>
+        <w:t xml:space="preserve">, </w:t>
+      </w:r>
+      <w:r>
+        <w:rPr>
+          <w:rFonts w:ascii="Consolas" w:eastAsia="Times New Roman" w:hAnsi="Consolas" w:cs="Times New Roman"/>
+          <w:color w:val="B5CEA8"/>
+          <w:kern w:val="0"/>
+          <w:sz w:val="16"/>
+          <w:szCs w:val="16"/>
+          <w:lang w:eastAsia="pt-BR"/>
+          <w14:ligatures w14:val="none"/>
+        </w:rPr>
+        <w:t>2</w:t>
+      </w:r>
+      <w:r>
+        <w:rPr>
+          <w:rFonts w:ascii="Consolas" w:eastAsia="Times New Roman" w:hAnsi="Consolas" w:cs="Times New Roman"/>
+          <w:color w:val="D4D4D4"/>
+          <w:kern w:val="0"/>
+          <w:sz w:val="16"/>
+          <w:szCs w:val="16"/>
+          <w:lang w:eastAsia="pt-BR"/>
+          <w14:ligatures w14:val="none"/>
+        </w:rPr>
+        <w:t xml:space="preserve"> =&gt; </w:t>
+      </w:r>
+      <w:r>
+        <w:rPr>
+          <w:rFonts w:ascii="Consolas" w:eastAsia="Times New Roman" w:hAnsi="Consolas" w:cs="Times New Roman"/>
+          <w:color w:val="CE9178"/>
+          <w:kern w:val="0"/>
+          <w:sz w:val="16"/>
+          <w:szCs w:val="16"/>
+          <w:lang w:eastAsia="pt-BR"/>
+          <w14:ligatures w14:val="none"/>
+        </w:rPr>
+        <w:t>'José'</w:t>
+      </w:r>
+      <w:r>
+        <w:rPr>
+          <w:rFonts w:ascii="Consolas" w:eastAsia="Times New Roman" w:hAnsi="Consolas" w:cs="Times New Roman"/>
+          <w:color w:val="D4D4D4"/>
+          <w:kern w:val="0"/>
+          <w:sz w:val="16"/>
+          <w:szCs w:val="16"/>
+          <w:lang w:eastAsia="pt-BR"/>
+          <w14:ligatures w14:val="none"/>
+        </w:rPr>
+        <w:t xml:space="preserve">, </w:t>
+      </w:r>
+      <w:r>
+        <w:rPr>
+          <w:rFonts w:ascii="Consolas" w:eastAsia="Times New Roman" w:hAnsi="Consolas" w:cs="Times New Roman"/>
+          <w:color w:val="B5CEA8"/>
+          <w:kern w:val="0"/>
+          <w:sz w:val="16"/>
+          <w:szCs w:val="16"/>
+          <w:lang w:eastAsia="pt-BR"/>
+          <w14:ligatures w14:val="none"/>
+        </w:rPr>
+        <w:t>3</w:t>
+      </w:r>
+      <w:r>
+        <w:rPr>
+          <w:rFonts w:ascii="Consolas" w:eastAsia="Times New Roman" w:hAnsi="Consolas" w:cs="Times New Roman"/>
+          <w:color w:val="D4D4D4"/>
+          <w:kern w:val="0"/>
+          <w:sz w:val="16"/>
+          <w:szCs w:val="16"/>
+          <w:lang w:eastAsia="pt-BR"/>
+          <w14:ligatures w14:val="none"/>
+        </w:rPr>
+        <w:t xml:space="preserve"> =&gt; </w:t>
+      </w:r>
+      <w:r>
+        <w:rPr>
+          <w:rFonts w:ascii="Consolas" w:eastAsia="Times New Roman" w:hAnsi="Consolas" w:cs="Times New Roman"/>
+          <w:color w:val="CE9178"/>
+          <w:kern w:val="0"/>
+          <w:sz w:val="16"/>
+          <w:szCs w:val="16"/>
+          <w:lang w:eastAsia="pt-BR"/>
+          <w14:ligatures w14:val="none"/>
+        </w:rPr>
+        <w:t>'Maria'</w:t>
+      </w:r>
+      <w:r>
+        <w:rPr>
+          <w:rFonts w:ascii="Consolas" w:eastAsia="Times New Roman" w:hAnsi="Consolas" w:cs="Times New Roman"/>
+          <w:color w:val="D4D4D4"/>
+          <w:kern w:val="0"/>
+          <w:sz w:val="16"/>
+          <w:szCs w:val="16"/>
+          <w:lang w:eastAsia="pt-BR"/>
+          <w14:ligatures w14:val="none"/>
+        </w:rPr>
+        <w:t>];</w:t>
+      </w:r>
+      <w:r>
+        <w:rPr>
+          <w:rFonts w:ascii="Consolas" w:eastAsia="Times New Roman" w:hAnsi="Consolas" w:cs="Times New Roman"/>
+          <w:color w:val="D4D4D4"/>
+          <w:kern w:val="0"/>
+          <w:sz w:val="16"/>
+          <w:szCs w:val="16"/>
+          <w:lang w:eastAsia="pt-BR"/>
+          <w14:ligatures w14:val="none"/>
+        </w:rPr>
+        <w:t xml:space="preserve"> - ajustando índices</w:t>
+      </w:r>
+    </w:p>
+    <w:p>
+      <w:pPr>
+        <w:shd w:val="clear" w:color="auto" w:fill="1F1F1F"/>
+        <w:spacing w:after="0" w:line="240" w:lineRule="auto"/>
+        <w:jc w:val="both"/>
+        <w:rPr>
+          <w:rFonts w:ascii="Consolas" w:eastAsia="Times New Roman" w:hAnsi="Consolas" w:cs="Times New Roman"/>
+          <w:color w:val="D4D4D4"/>
+          <w:kern w:val="0"/>
+          <w:sz w:val="16"/>
+          <w:szCs w:val="16"/>
+          <w:lang w:eastAsia="pt-BR"/>
+          <w14:ligatures w14:val="none"/>
+        </w:rPr>
+      </w:pPr>
+    </w:p>
+    <w:p>
+      <w:pPr>
+        <w:shd w:val="clear" w:color="auto" w:fill="1F1F1F"/>
+        <w:spacing w:after="0" w:line="240" w:lineRule="auto"/>
+        <w:jc w:val="both"/>
+        <w:rPr>
+          <w:rFonts w:ascii="Consolas" w:eastAsia="Times New Roman" w:hAnsi="Consolas" w:cs="Times New Roman"/>
+          <w:color w:val="CCCCCC"/>
+          <w:kern w:val="0"/>
+          <w:sz w:val="16"/>
+          <w:szCs w:val="16"/>
+          <w:lang w:eastAsia="pt-BR"/>
+          <w14:ligatures w14:val="none"/>
+        </w:rPr>
+      </w:pPr>
+      <w:r>
+        <w:rPr>
+          <w:rFonts w:ascii="Consolas" w:eastAsia="Times New Roman" w:hAnsi="Consolas" w:cs="Times New Roman"/>
+          <w:color w:val="D4D4D4"/>
+          <w:kern w:val="0"/>
+          <w:sz w:val="16"/>
+          <w:szCs w:val="16"/>
+          <w:lang w:eastAsia="pt-BR"/>
+          <w14:ligatures w14:val="none"/>
+        </w:rPr>
+        <w:t xml:space="preserve">    </w:t>
+      </w:r>
+      <w:proofErr w:type="spellStart"/>
+      <w:r>
+        <w:rPr>
+          <w:rFonts w:ascii="Consolas" w:eastAsia="Times New Roman" w:hAnsi="Consolas" w:cs="Times New Roman"/>
+          <w:color w:val="DCDCAA"/>
+          <w:kern w:val="0"/>
+          <w:sz w:val="16"/>
+          <w:szCs w:val="16"/>
+          <w:lang w:eastAsia="pt-BR"/>
+          <w14:ligatures w14:val="none"/>
+        </w:rPr>
+        <w:t>print_r</w:t>
+      </w:r>
+      <w:proofErr w:type="spellEnd"/>
+      <w:r>
+        <w:rPr>
+          <w:rFonts w:ascii="Consolas" w:eastAsia="Times New Roman" w:hAnsi="Consolas" w:cs="Times New Roman"/>
+          <w:color w:val="D4D4D4"/>
+          <w:kern w:val="0"/>
+          <w:sz w:val="16"/>
+          <w:szCs w:val="16"/>
+          <w:lang w:eastAsia="pt-BR"/>
+          <w14:ligatures w14:val="none"/>
+        </w:rPr>
+        <w:t>(</w:t>
+      </w:r>
+      <w:r>
+        <w:rPr>
+          <w:rFonts w:ascii="Consolas" w:eastAsia="Times New Roman" w:hAnsi="Consolas" w:cs="Times New Roman"/>
+          <w:color w:val="9CDCFE"/>
+          <w:kern w:val="0"/>
+          <w:sz w:val="16"/>
+          <w:szCs w:val="16"/>
+          <w:lang w:eastAsia="pt-BR"/>
+          <w14:ligatures w14:val="none"/>
+        </w:rPr>
+        <w:t>$</w:t>
+      </w:r>
+      <w:proofErr w:type="spellStart"/>
+      <w:r>
+        <w:rPr>
+          <w:rFonts w:ascii="Consolas" w:eastAsia="Times New Roman" w:hAnsi="Consolas" w:cs="Times New Roman"/>
+          <w:color w:val="9CDCFE"/>
+          <w:kern w:val="0"/>
+          <w:sz w:val="16"/>
+          <w:szCs w:val="16"/>
+          <w:lang w:eastAsia="pt-BR"/>
+          <w14:ligatures w14:val="none"/>
+        </w:rPr>
+        <w:t>lista_coisas</w:t>
+      </w:r>
+      <w:proofErr w:type="spellEnd"/>
+      <w:r>
+        <w:rPr>
+          <w:rFonts w:ascii="Consolas" w:eastAsia="Times New Roman" w:hAnsi="Consolas" w:cs="Times New Roman"/>
+          <w:color w:val="D4D4D4"/>
+          <w:kern w:val="0"/>
+          <w:sz w:val="16"/>
+          <w:szCs w:val="16"/>
+          <w:lang w:eastAsia="pt-BR"/>
+          <w14:ligatures w14:val="none"/>
+        </w:rPr>
+        <w:t>);</w:t>
+      </w:r>
+      <w:r>
+        <w:rPr>
+          <w:rFonts w:ascii="Consolas" w:eastAsia="Times New Roman" w:hAnsi="Consolas" w:cs="Times New Roman"/>
+          <w:color w:val="D4D4D4"/>
+          <w:kern w:val="0"/>
+          <w:sz w:val="16"/>
+          <w:szCs w:val="16"/>
+          <w:lang w:eastAsia="pt-BR"/>
+          <w14:ligatures w14:val="none"/>
+        </w:rPr>
+        <w:t xml:space="preserve"> - recuperando </w:t>
+      </w:r>
+      <w:proofErr w:type="spellStart"/>
+      <w:r>
+        <w:rPr>
+          <w:rFonts w:ascii="Consolas" w:eastAsia="Times New Roman" w:hAnsi="Consolas" w:cs="Times New Roman"/>
+          <w:color w:val="D4D4D4"/>
+          <w:kern w:val="0"/>
+          <w:sz w:val="16"/>
+          <w:szCs w:val="16"/>
+          <w:lang w:eastAsia="pt-BR"/>
+          <w14:ligatures w14:val="none"/>
+        </w:rPr>
+        <w:t>array’s</w:t>
+      </w:r>
+      <w:proofErr w:type="spellEnd"/>
+    </w:p>
+    <w:p>
+      <w:pPr>
+        <w:shd w:val="clear" w:color="auto" w:fill="1F1F1F"/>
+        <w:spacing w:after="0" w:line="240" w:lineRule="auto"/>
+        <w:jc w:val="both"/>
+        <w:rPr>
+          <w:rFonts w:ascii="Consolas" w:eastAsia="Times New Roman" w:hAnsi="Consolas" w:cs="Times New Roman"/>
+          <w:color w:val="CCCCCC"/>
+          <w:kern w:val="0"/>
+          <w:sz w:val="16"/>
+          <w:szCs w:val="16"/>
+          <w:lang w:eastAsia="pt-BR"/>
+          <w14:ligatures w14:val="none"/>
+        </w:rPr>
+      </w:pPr>
+    </w:p>
+    <w:p>
+      <w:pPr>
+        <w:shd w:val="clear" w:color="auto" w:fill="1F1F1F"/>
+        <w:spacing w:after="0" w:line="240" w:lineRule="auto"/>
+        <w:jc w:val="both"/>
+        <w:rPr>
+          <w:rFonts w:ascii="Consolas" w:eastAsia="Times New Roman" w:hAnsi="Consolas" w:cs="Times New Roman"/>
+          <w:color w:val="CCCCCC"/>
+          <w:kern w:val="0"/>
+          <w:sz w:val="16"/>
+          <w:szCs w:val="16"/>
+          <w:lang w:eastAsia="pt-BR"/>
+          <w14:ligatures w14:val="none"/>
+        </w:rPr>
+      </w:pPr>
+      <w:r>
+        <w:rPr>
+          <w:rFonts w:ascii="Consolas" w:eastAsia="Times New Roman" w:hAnsi="Consolas" w:cs="Times New Roman"/>
+          <w:color w:val="D4D4D4"/>
+          <w:kern w:val="0"/>
+          <w:sz w:val="16"/>
+          <w:szCs w:val="16"/>
+          <w:lang w:eastAsia="pt-BR"/>
+          <w14:ligatures w14:val="none"/>
+        </w:rPr>
+        <w:t xml:space="preserve">    </w:t>
+      </w:r>
+      <w:proofErr w:type="spellStart"/>
+      <w:r>
+        <w:rPr>
+          <w:rFonts w:ascii="Consolas" w:eastAsia="Times New Roman" w:hAnsi="Consolas" w:cs="Times New Roman"/>
+          <w:color w:val="DCDCAA"/>
+          <w:kern w:val="0"/>
+          <w:sz w:val="16"/>
+          <w:szCs w:val="16"/>
+          <w:lang w:eastAsia="pt-BR"/>
+          <w14:ligatures w14:val="none"/>
+        </w:rPr>
+        <w:t>echo</w:t>
+      </w:r>
+      <w:proofErr w:type="spellEnd"/>
+      <w:r>
+        <w:rPr>
+          <w:rFonts w:ascii="Consolas" w:eastAsia="Times New Roman" w:hAnsi="Consolas" w:cs="Times New Roman"/>
+          <w:color w:val="D4D4D4"/>
+          <w:kern w:val="0"/>
+          <w:sz w:val="16"/>
+          <w:szCs w:val="16"/>
+          <w:lang w:eastAsia="pt-BR"/>
+          <w14:ligatures w14:val="none"/>
+        </w:rPr>
+        <w:t xml:space="preserve"> </w:t>
+      </w:r>
+      <w:r>
+        <w:rPr>
+          <w:rFonts w:ascii="Consolas" w:eastAsia="Times New Roman" w:hAnsi="Consolas" w:cs="Times New Roman"/>
+          <w:color w:val="9CDCFE"/>
+          <w:kern w:val="0"/>
+          <w:sz w:val="16"/>
+          <w:szCs w:val="16"/>
+          <w:lang w:eastAsia="pt-BR"/>
+          <w14:ligatures w14:val="none"/>
+        </w:rPr>
+        <w:t>$</w:t>
+      </w:r>
+      <w:proofErr w:type="spellStart"/>
+      <w:r>
+        <w:rPr>
+          <w:rFonts w:ascii="Consolas" w:eastAsia="Times New Roman" w:hAnsi="Consolas" w:cs="Times New Roman"/>
+          <w:color w:val="9CDCFE"/>
+          <w:kern w:val="0"/>
+          <w:sz w:val="16"/>
+          <w:szCs w:val="16"/>
+          <w:lang w:eastAsia="pt-BR"/>
+          <w14:ligatures w14:val="none"/>
+        </w:rPr>
+        <w:t>lista_coisas</w:t>
+      </w:r>
+      <w:proofErr w:type="spellEnd"/>
+      <w:r>
+        <w:rPr>
+          <w:rFonts w:ascii="Consolas" w:eastAsia="Times New Roman" w:hAnsi="Consolas" w:cs="Times New Roman"/>
+          <w:color w:val="D4D4D4"/>
+          <w:kern w:val="0"/>
+          <w:sz w:val="16"/>
+          <w:szCs w:val="16"/>
+          <w:lang w:eastAsia="pt-BR"/>
+          <w14:ligatures w14:val="none"/>
+        </w:rPr>
+        <w:t>[</w:t>
+      </w:r>
+      <w:r>
+        <w:rPr>
+          <w:rFonts w:ascii="Consolas" w:eastAsia="Times New Roman" w:hAnsi="Consolas" w:cs="Times New Roman"/>
+          <w:color w:val="CE9178"/>
+          <w:kern w:val="0"/>
+          <w:sz w:val="16"/>
+          <w:szCs w:val="16"/>
+          <w:lang w:eastAsia="pt-BR"/>
+          <w14:ligatures w14:val="none"/>
+        </w:rPr>
+        <w:t>'frutas'</w:t>
+      </w:r>
+      <w:r>
+        <w:rPr>
+          <w:rFonts w:ascii="Consolas" w:eastAsia="Times New Roman" w:hAnsi="Consolas" w:cs="Times New Roman"/>
+          <w:color w:val="D4D4D4"/>
+          <w:kern w:val="0"/>
+          <w:sz w:val="16"/>
+          <w:szCs w:val="16"/>
+          <w:lang w:eastAsia="pt-BR"/>
+          <w14:ligatures w14:val="none"/>
+        </w:rPr>
+        <w:t>][</w:t>
+      </w:r>
+      <w:r>
+        <w:rPr>
+          <w:rFonts w:ascii="Consolas" w:eastAsia="Times New Roman" w:hAnsi="Consolas" w:cs="Times New Roman"/>
+          <w:color w:val="B5CEA8"/>
+          <w:kern w:val="0"/>
+          <w:sz w:val="16"/>
+          <w:szCs w:val="16"/>
+          <w:lang w:eastAsia="pt-BR"/>
+          <w14:ligatures w14:val="none"/>
+        </w:rPr>
+        <w:t>3</w:t>
+      </w:r>
+      <w:r>
+        <w:rPr>
+          <w:rFonts w:ascii="Consolas" w:eastAsia="Times New Roman" w:hAnsi="Consolas" w:cs="Times New Roman"/>
+          <w:color w:val="D4D4D4"/>
+          <w:kern w:val="0"/>
+          <w:sz w:val="16"/>
+          <w:szCs w:val="16"/>
+          <w:lang w:eastAsia="pt-BR"/>
+          <w14:ligatures w14:val="none"/>
+        </w:rPr>
+        <w:t>];</w:t>
+      </w:r>
+    </w:p>
+    <w:p>
+      <w:pPr>
+        <w:spacing w:line="240" w:lineRule="auto"/>
+        <w:jc w:val="both"/>
+        <w:rPr>
+          <w:rFonts w:ascii="Arial" w:hAnsi="Arial" w:cs="Arial"/>
+          <w:sz w:val="24"/>
+          <w:szCs w:val="24"/>
+          <w:u w:val="single"/>
         </w:rPr>
       </w:pPr>
     </w:p>

</xml_diff>

<commit_message>
extra - false, null e empty
</commit_message>
<xml_diff>
--- a/doc/php7.docx
+++ b/doc/php7.docx
@@ -32945,6 +32945,795 @@
           <w:bCs/>
           <w:sz w:val="24"/>
           <w:szCs w:val="24"/>
+        </w:rPr>
+      </w:pPr>
+    </w:p>
+    <w:p>
+      <w:pPr>
+        <w:spacing w:line="240" w:lineRule="auto"/>
+        <w:jc w:val="both"/>
+        <w:rPr>
+          <w:rFonts w:ascii="Arial" w:hAnsi="Arial" w:cs="Arial"/>
+          <w:b/>
+          <w:bCs/>
+          <w:sz w:val="24"/>
+          <w:szCs w:val="24"/>
+        </w:rPr>
+      </w:pPr>
+      <w:r>
+        <w:rPr>
+          <w:rFonts w:ascii="Arial" w:hAnsi="Arial" w:cs="Arial"/>
+          <w:b/>
+          <w:bCs/>
+          <w:sz w:val="24"/>
+          <w:szCs w:val="24"/>
+        </w:rPr>
+        <w:t xml:space="preserve">False, </w:t>
+      </w:r>
+      <w:proofErr w:type="spellStart"/>
+      <w:r>
+        <w:rPr>
+          <w:rFonts w:ascii="Arial" w:hAnsi="Arial" w:cs="Arial"/>
+          <w:b/>
+          <w:bCs/>
+          <w:sz w:val="24"/>
+          <w:szCs w:val="24"/>
+        </w:rPr>
+        <w:t>null</w:t>
+      </w:r>
+      <w:proofErr w:type="spellEnd"/>
+      <w:r>
+        <w:rPr>
+          <w:rFonts w:ascii="Arial" w:hAnsi="Arial" w:cs="Arial"/>
+          <w:b/>
+          <w:bCs/>
+          <w:sz w:val="24"/>
+          <w:szCs w:val="24"/>
+        </w:rPr>
+        <w:t xml:space="preserve"> e </w:t>
+      </w:r>
+      <w:proofErr w:type="spellStart"/>
+      <w:r>
+        <w:rPr>
+          <w:rFonts w:ascii="Arial" w:hAnsi="Arial" w:cs="Arial"/>
+          <w:b/>
+          <w:bCs/>
+          <w:sz w:val="24"/>
+          <w:szCs w:val="24"/>
+        </w:rPr>
+        <w:t>empty</w:t>
+      </w:r>
+      <w:proofErr w:type="spellEnd"/>
+    </w:p>
+    <w:p>
+      <w:pPr>
+        <w:shd w:val="clear" w:color="auto" w:fill="1F1F1F"/>
+        <w:spacing w:after="0" w:line="240" w:lineRule="auto"/>
+        <w:rPr>
+          <w:rFonts w:ascii="Consolas" w:eastAsia="Times New Roman" w:hAnsi="Consolas" w:cs="Times New Roman"/>
+          <w:color w:val="CCCCCC"/>
+          <w:kern w:val="0"/>
+          <w:sz w:val="16"/>
+          <w:szCs w:val="16"/>
+          <w:lang w:eastAsia="pt-BR"/>
+          <w14:ligatures w14:val="none"/>
+        </w:rPr>
+      </w:pPr>
+      <w:r>
+        <w:rPr>
+          <w:rFonts w:ascii="Consolas" w:eastAsia="Times New Roman" w:hAnsi="Consolas" w:cs="Times New Roman"/>
+          <w:color w:val="D4D4D4"/>
+          <w:kern w:val="0"/>
+          <w:sz w:val="16"/>
+          <w:szCs w:val="16"/>
+          <w:lang w:eastAsia="pt-BR"/>
+          <w14:ligatures w14:val="none"/>
+        </w:rPr>
+        <w:t> </w:t>
+      </w:r>
+      <w:r>
+        <w:rPr>
+          <w:rFonts w:ascii="Consolas" w:eastAsia="Times New Roman" w:hAnsi="Consolas" w:cs="Times New Roman"/>
+          <w:color w:val="6A9955"/>
+          <w:kern w:val="0"/>
+          <w:sz w:val="16"/>
+          <w:szCs w:val="16"/>
+          <w:lang w:eastAsia="pt-BR"/>
+          <w14:ligatures w14:val="none"/>
+        </w:rPr>
+        <w:t>//false (</w:t>
+      </w:r>
+      <w:proofErr w:type="spellStart"/>
+      <w:r>
+        <w:rPr>
+          <w:rFonts w:ascii="Consolas" w:eastAsia="Times New Roman" w:hAnsi="Consolas" w:cs="Times New Roman"/>
+          <w:color w:val="6A9955"/>
+          <w:kern w:val="0"/>
+          <w:sz w:val="16"/>
+          <w:szCs w:val="16"/>
+          <w:lang w:eastAsia="pt-BR"/>
+          <w14:ligatures w14:val="none"/>
+        </w:rPr>
+        <w:t>true</w:t>
+      </w:r>
+      <w:proofErr w:type="spellEnd"/>
+      <w:r>
+        <w:rPr>
+          <w:rFonts w:ascii="Consolas" w:eastAsia="Times New Roman" w:hAnsi="Consolas" w:cs="Times New Roman"/>
+          <w:color w:val="6A9955"/>
+          <w:kern w:val="0"/>
+          <w:sz w:val="16"/>
+          <w:szCs w:val="16"/>
+          <w:lang w:eastAsia="pt-BR"/>
+          <w14:ligatures w14:val="none"/>
+        </w:rPr>
+        <w:t xml:space="preserve">/false) - tipo variável </w:t>
+      </w:r>
+      <w:proofErr w:type="spellStart"/>
+      <w:r>
+        <w:rPr>
+          <w:rFonts w:ascii="Consolas" w:eastAsia="Times New Roman" w:hAnsi="Consolas" w:cs="Times New Roman"/>
+          <w:color w:val="6A9955"/>
+          <w:kern w:val="0"/>
+          <w:sz w:val="16"/>
+          <w:szCs w:val="16"/>
+          <w:lang w:eastAsia="pt-BR"/>
+          <w14:ligatures w14:val="none"/>
+        </w:rPr>
+        <w:t>boolean</w:t>
+      </w:r>
+      <w:proofErr w:type="spellEnd"/>
+    </w:p>
+    <w:p>
+      <w:pPr>
+        <w:shd w:val="clear" w:color="auto" w:fill="1F1F1F"/>
+        <w:spacing w:after="0" w:line="240" w:lineRule="auto"/>
+        <w:rPr>
+          <w:rFonts w:ascii="Consolas" w:eastAsia="Times New Roman" w:hAnsi="Consolas" w:cs="Times New Roman"/>
+          <w:color w:val="CCCCCC"/>
+          <w:kern w:val="0"/>
+          <w:sz w:val="16"/>
+          <w:szCs w:val="16"/>
+          <w:lang w:eastAsia="pt-BR"/>
+          <w14:ligatures w14:val="none"/>
+        </w:rPr>
+      </w:pPr>
+      <w:r>
+        <w:rPr>
+          <w:rFonts w:ascii="Consolas" w:eastAsia="Times New Roman" w:hAnsi="Consolas" w:cs="Times New Roman"/>
+          <w:color w:val="D4D4D4"/>
+          <w:kern w:val="0"/>
+          <w:sz w:val="16"/>
+          <w:szCs w:val="16"/>
+          <w:lang w:eastAsia="pt-BR"/>
+          <w14:ligatures w14:val="none"/>
+        </w:rPr>
+        <w:t xml:space="preserve">    </w:t>
+      </w:r>
+      <w:r>
+        <w:rPr>
+          <w:rFonts w:ascii="Consolas" w:eastAsia="Times New Roman" w:hAnsi="Consolas" w:cs="Times New Roman"/>
+          <w:color w:val="6A9955"/>
+          <w:kern w:val="0"/>
+          <w:sz w:val="16"/>
+          <w:szCs w:val="16"/>
+          <w:lang w:eastAsia="pt-BR"/>
+          <w14:ligatures w14:val="none"/>
+        </w:rPr>
+        <w:t>//</w:t>
+      </w:r>
+      <w:proofErr w:type="spellStart"/>
+      <w:r>
+        <w:rPr>
+          <w:rFonts w:ascii="Consolas" w:eastAsia="Times New Roman" w:hAnsi="Consolas" w:cs="Times New Roman"/>
+          <w:color w:val="6A9955"/>
+          <w:kern w:val="0"/>
+          <w:sz w:val="16"/>
+          <w:szCs w:val="16"/>
+          <w:lang w:eastAsia="pt-BR"/>
+          <w14:ligatures w14:val="none"/>
+        </w:rPr>
+        <w:t>null</w:t>
+      </w:r>
+      <w:proofErr w:type="spellEnd"/>
+      <w:r>
+        <w:rPr>
+          <w:rFonts w:ascii="Consolas" w:eastAsia="Times New Roman" w:hAnsi="Consolas" w:cs="Times New Roman"/>
+          <w:color w:val="6A9955"/>
+          <w:kern w:val="0"/>
+          <w:sz w:val="16"/>
+          <w:szCs w:val="16"/>
+          <w:lang w:eastAsia="pt-BR"/>
+          <w14:ligatures w14:val="none"/>
+        </w:rPr>
+        <w:t xml:space="preserve"> e </w:t>
+      </w:r>
+      <w:proofErr w:type="spellStart"/>
+      <w:r>
+        <w:rPr>
+          <w:rFonts w:ascii="Consolas" w:eastAsia="Times New Roman" w:hAnsi="Consolas" w:cs="Times New Roman"/>
+          <w:color w:val="6A9955"/>
+          <w:kern w:val="0"/>
+          <w:sz w:val="16"/>
+          <w:szCs w:val="16"/>
+          <w:lang w:eastAsia="pt-BR"/>
+          <w14:ligatures w14:val="none"/>
+        </w:rPr>
+        <w:t>empty</w:t>
+      </w:r>
+      <w:proofErr w:type="spellEnd"/>
+      <w:r>
+        <w:rPr>
+          <w:rFonts w:ascii="Consolas" w:eastAsia="Times New Roman" w:hAnsi="Consolas" w:cs="Times New Roman"/>
+          <w:color w:val="6A9955"/>
+          <w:kern w:val="0"/>
+          <w:sz w:val="16"/>
+          <w:szCs w:val="16"/>
+          <w:lang w:eastAsia="pt-BR"/>
+          <w14:ligatures w14:val="none"/>
+        </w:rPr>
+        <w:t xml:space="preserve"> - valores especiais</w:t>
+      </w:r>
+    </w:p>
+    <w:p>
+      <w:pPr>
+        <w:spacing w:line="240" w:lineRule="auto"/>
+        <w:jc w:val="both"/>
+        <w:rPr>
+          <w:rFonts w:ascii="Arial" w:hAnsi="Arial" w:cs="Arial"/>
+          <w:b/>
+          <w:bCs/>
+          <w:sz w:val="16"/>
+          <w:szCs w:val="16"/>
+        </w:rPr>
+      </w:pPr>
+    </w:p>
+    <w:p>
+      <w:pPr>
+        <w:shd w:val="clear" w:color="auto" w:fill="1F1F1F"/>
+        <w:spacing w:after="0" w:line="240" w:lineRule="auto"/>
+        <w:rPr>
+          <w:rFonts w:ascii="Consolas" w:eastAsia="Times New Roman" w:hAnsi="Consolas" w:cs="Times New Roman"/>
+          <w:color w:val="CCCCCC"/>
+          <w:kern w:val="0"/>
+          <w:sz w:val="16"/>
+          <w:szCs w:val="16"/>
+          <w:lang w:eastAsia="pt-BR"/>
+          <w14:ligatures w14:val="none"/>
+        </w:rPr>
+      </w:pPr>
+      <w:r>
+        <w:rPr>
+          <w:rFonts w:ascii="Consolas" w:eastAsia="Times New Roman" w:hAnsi="Consolas" w:cs="Times New Roman"/>
+          <w:color w:val="6A9955"/>
+          <w:kern w:val="0"/>
+          <w:sz w:val="16"/>
+          <w:szCs w:val="16"/>
+          <w:lang w:eastAsia="pt-BR"/>
+          <w14:ligatures w14:val="none"/>
+        </w:rPr>
+        <w:t xml:space="preserve">//valores </w:t>
+      </w:r>
+      <w:proofErr w:type="spellStart"/>
+      <w:r>
+        <w:rPr>
+          <w:rFonts w:ascii="Consolas" w:eastAsia="Times New Roman" w:hAnsi="Consolas" w:cs="Times New Roman"/>
+          <w:color w:val="6A9955"/>
+          <w:kern w:val="0"/>
+          <w:sz w:val="16"/>
+          <w:szCs w:val="16"/>
+          <w:lang w:eastAsia="pt-BR"/>
+          <w14:ligatures w14:val="none"/>
+        </w:rPr>
+        <w:t>null</w:t>
+      </w:r>
+      <w:proofErr w:type="spellEnd"/>
+    </w:p>
+    <w:p>
+      <w:pPr>
+        <w:shd w:val="clear" w:color="auto" w:fill="1F1F1F"/>
+        <w:spacing w:after="0" w:line="240" w:lineRule="auto"/>
+        <w:rPr>
+          <w:rFonts w:ascii="Consolas" w:eastAsia="Times New Roman" w:hAnsi="Consolas" w:cs="Times New Roman"/>
+          <w:color w:val="CCCCCC"/>
+          <w:kern w:val="0"/>
+          <w:sz w:val="16"/>
+          <w:szCs w:val="16"/>
+          <w:lang w:eastAsia="pt-BR"/>
+          <w14:ligatures w14:val="none"/>
+        </w:rPr>
+      </w:pPr>
+      <w:r>
+        <w:rPr>
+          <w:rFonts w:ascii="Consolas" w:eastAsia="Times New Roman" w:hAnsi="Consolas" w:cs="Times New Roman"/>
+          <w:color w:val="D4D4D4"/>
+          <w:kern w:val="0"/>
+          <w:sz w:val="16"/>
+          <w:szCs w:val="16"/>
+          <w:lang w:eastAsia="pt-BR"/>
+          <w14:ligatures w14:val="none"/>
+        </w:rPr>
+        <w:t xml:space="preserve">    </w:t>
+      </w:r>
+      <w:proofErr w:type="spellStart"/>
+      <w:r>
+        <w:rPr>
+          <w:rFonts w:ascii="Consolas" w:eastAsia="Times New Roman" w:hAnsi="Consolas" w:cs="Times New Roman"/>
+          <w:color w:val="C586C0"/>
+          <w:kern w:val="0"/>
+          <w:sz w:val="16"/>
+          <w:szCs w:val="16"/>
+          <w:lang w:eastAsia="pt-BR"/>
+          <w14:ligatures w14:val="none"/>
+        </w:rPr>
+        <w:t>if</w:t>
+      </w:r>
+      <w:proofErr w:type="spellEnd"/>
+      <w:r>
+        <w:rPr>
+          <w:rFonts w:ascii="Consolas" w:eastAsia="Times New Roman" w:hAnsi="Consolas" w:cs="Times New Roman"/>
+          <w:color w:val="D4D4D4"/>
+          <w:kern w:val="0"/>
+          <w:sz w:val="16"/>
+          <w:szCs w:val="16"/>
+          <w:lang w:eastAsia="pt-BR"/>
+          <w14:ligatures w14:val="none"/>
+        </w:rPr>
+        <w:t xml:space="preserve"> (</w:t>
+      </w:r>
+      <w:proofErr w:type="spellStart"/>
+      <w:r>
+        <w:rPr>
+          <w:rFonts w:ascii="Consolas" w:eastAsia="Times New Roman" w:hAnsi="Consolas" w:cs="Times New Roman"/>
+          <w:color w:val="DCDCAA"/>
+          <w:kern w:val="0"/>
+          <w:sz w:val="16"/>
+          <w:szCs w:val="16"/>
+          <w:lang w:eastAsia="pt-BR"/>
+          <w14:ligatures w14:val="none"/>
+        </w:rPr>
+        <w:t>is_null</w:t>
+      </w:r>
+      <w:proofErr w:type="spellEnd"/>
+      <w:r>
+        <w:rPr>
+          <w:rFonts w:ascii="Consolas" w:eastAsia="Times New Roman" w:hAnsi="Consolas" w:cs="Times New Roman"/>
+          <w:color w:val="D4D4D4"/>
+          <w:kern w:val="0"/>
+          <w:sz w:val="16"/>
+          <w:szCs w:val="16"/>
+          <w:lang w:eastAsia="pt-BR"/>
+          <w14:ligatures w14:val="none"/>
+        </w:rPr>
+        <w:t>(</w:t>
+      </w:r>
+      <w:r>
+        <w:rPr>
+          <w:rFonts w:ascii="Consolas" w:eastAsia="Times New Roman" w:hAnsi="Consolas" w:cs="Times New Roman"/>
+          <w:color w:val="9CDCFE"/>
+          <w:kern w:val="0"/>
+          <w:sz w:val="16"/>
+          <w:szCs w:val="16"/>
+          <w:lang w:eastAsia="pt-BR"/>
+          <w14:ligatures w14:val="none"/>
+        </w:rPr>
+        <w:t>$funcionario1</w:t>
+      </w:r>
+      <w:r>
+        <w:rPr>
+          <w:rFonts w:ascii="Consolas" w:eastAsia="Times New Roman" w:hAnsi="Consolas" w:cs="Times New Roman"/>
+          <w:color w:val="D4D4D4"/>
+          <w:kern w:val="0"/>
+          <w:sz w:val="16"/>
+          <w:szCs w:val="16"/>
+          <w:lang w:eastAsia="pt-BR"/>
+          <w14:ligatures w14:val="none"/>
+        </w:rPr>
+        <w:t xml:space="preserve">)) </w:t>
+      </w:r>
+      <w:proofErr w:type="gramStart"/>
+      <w:r>
+        <w:rPr>
+          <w:rFonts w:ascii="Consolas" w:eastAsia="Times New Roman" w:hAnsi="Consolas" w:cs="Times New Roman"/>
+          <w:color w:val="D4D4D4"/>
+          <w:kern w:val="0"/>
+          <w:sz w:val="16"/>
+          <w:szCs w:val="16"/>
+          <w:lang w:eastAsia="pt-BR"/>
+          <w14:ligatures w14:val="none"/>
+        </w:rPr>
+        <w:t xml:space="preserve">{ </w:t>
+      </w:r>
+      <w:r>
+        <w:rPr>
+          <w:rFonts w:ascii="Consolas" w:eastAsia="Times New Roman" w:hAnsi="Consolas" w:cs="Times New Roman"/>
+          <w:color w:val="6A9955"/>
+          <w:kern w:val="0"/>
+          <w:sz w:val="16"/>
+          <w:szCs w:val="16"/>
+          <w:lang w:eastAsia="pt-BR"/>
+          <w14:ligatures w14:val="none"/>
+        </w:rPr>
+        <w:t>/</w:t>
+      </w:r>
+      <w:proofErr w:type="gramEnd"/>
+      <w:r>
+        <w:rPr>
+          <w:rFonts w:ascii="Consolas" w:eastAsia="Times New Roman" w:hAnsi="Consolas" w:cs="Times New Roman"/>
+          <w:color w:val="6A9955"/>
+          <w:kern w:val="0"/>
+          <w:sz w:val="16"/>
+          <w:szCs w:val="16"/>
+          <w:lang w:eastAsia="pt-BR"/>
+          <w14:ligatures w14:val="none"/>
+        </w:rPr>
+        <w:t xml:space="preserve">/função nativa do </w:t>
+      </w:r>
+      <w:proofErr w:type="spellStart"/>
+      <w:r>
+        <w:rPr>
+          <w:rFonts w:ascii="Consolas" w:eastAsia="Times New Roman" w:hAnsi="Consolas" w:cs="Times New Roman"/>
+          <w:color w:val="6A9955"/>
+          <w:kern w:val="0"/>
+          <w:sz w:val="16"/>
+          <w:szCs w:val="16"/>
+          <w:lang w:eastAsia="pt-BR"/>
+          <w14:ligatures w14:val="none"/>
+        </w:rPr>
+        <w:t>php</w:t>
+      </w:r>
+      <w:proofErr w:type="spellEnd"/>
+    </w:p>
+    <w:p>
+      <w:pPr>
+        <w:spacing w:line="240" w:lineRule="auto"/>
+        <w:jc w:val="both"/>
+        <w:rPr>
+          <w:rFonts w:ascii="Arial" w:hAnsi="Arial" w:cs="Arial"/>
+          <w:b/>
+          <w:bCs/>
+          <w:sz w:val="16"/>
+          <w:szCs w:val="16"/>
+        </w:rPr>
+      </w:pPr>
+    </w:p>
+    <w:p>
+      <w:pPr>
+        <w:shd w:val="clear" w:color="auto" w:fill="1F1F1F"/>
+        <w:spacing w:after="0" w:line="240" w:lineRule="auto"/>
+        <w:rPr>
+          <w:rFonts w:ascii="Consolas" w:eastAsia="Times New Roman" w:hAnsi="Consolas" w:cs="Times New Roman"/>
+          <w:color w:val="CCCCCC"/>
+          <w:kern w:val="0"/>
+          <w:sz w:val="16"/>
+          <w:szCs w:val="16"/>
+          <w:lang w:eastAsia="pt-BR"/>
+          <w14:ligatures w14:val="none"/>
+        </w:rPr>
+      </w:pPr>
+      <w:r>
+        <w:rPr>
+          <w:rFonts w:ascii="Consolas" w:eastAsia="Times New Roman" w:hAnsi="Consolas" w:cs="Times New Roman"/>
+          <w:color w:val="6A9955"/>
+          <w:kern w:val="0"/>
+          <w:sz w:val="16"/>
+          <w:szCs w:val="16"/>
+          <w:lang w:eastAsia="pt-BR"/>
+          <w14:ligatures w14:val="none"/>
+        </w:rPr>
+        <w:t xml:space="preserve">//valores </w:t>
+      </w:r>
+      <w:proofErr w:type="spellStart"/>
+      <w:r>
+        <w:rPr>
+          <w:rFonts w:ascii="Consolas" w:eastAsia="Times New Roman" w:hAnsi="Consolas" w:cs="Times New Roman"/>
+          <w:color w:val="6A9955"/>
+          <w:kern w:val="0"/>
+          <w:sz w:val="16"/>
+          <w:szCs w:val="16"/>
+          <w:lang w:eastAsia="pt-BR"/>
+          <w14:ligatures w14:val="none"/>
+        </w:rPr>
+        <w:t>empty</w:t>
+      </w:r>
+      <w:proofErr w:type="spellEnd"/>
+    </w:p>
+    <w:p>
+      <w:pPr>
+        <w:shd w:val="clear" w:color="auto" w:fill="1F1F1F"/>
+        <w:spacing w:after="0" w:line="240" w:lineRule="auto"/>
+        <w:rPr>
+          <w:rFonts w:ascii="Consolas" w:eastAsia="Times New Roman" w:hAnsi="Consolas" w:cs="Times New Roman"/>
+          <w:color w:val="CCCCCC"/>
+          <w:kern w:val="0"/>
+          <w:sz w:val="16"/>
+          <w:szCs w:val="16"/>
+          <w:lang w:eastAsia="pt-BR"/>
+          <w14:ligatures w14:val="none"/>
+        </w:rPr>
+      </w:pPr>
+      <w:r>
+        <w:rPr>
+          <w:rFonts w:ascii="Consolas" w:eastAsia="Times New Roman" w:hAnsi="Consolas" w:cs="Times New Roman"/>
+          <w:color w:val="D4D4D4"/>
+          <w:kern w:val="0"/>
+          <w:sz w:val="16"/>
+          <w:szCs w:val="16"/>
+          <w:lang w:eastAsia="pt-BR"/>
+          <w14:ligatures w14:val="none"/>
+        </w:rPr>
+        <w:t xml:space="preserve">    </w:t>
+      </w:r>
+      <w:proofErr w:type="spellStart"/>
+      <w:r>
+        <w:rPr>
+          <w:rFonts w:ascii="Consolas" w:eastAsia="Times New Roman" w:hAnsi="Consolas" w:cs="Times New Roman"/>
+          <w:color w:val="C586C0"/>
+          <w:kern w:val="0"/>
+          <w:sz w:val="16"/>
+          <w:szCs w:val="16"/>
+          <w:lang w:eastAsia="pt-BR"/>
+          <w14:ligatures w14:val="none"/>
+        </w:rPr>
+        <w:t>if</w:t>
+      </w:r>
+      <w:proofErr w:type="spellEnd"/>
+      <w:r>
+        <w:rPr>
+          <w:rFonts w:ascii="Consolas" w:eastAsia="Times New Roman" w:hAnsi="Consolas" w:cs="Times New Roman"/>
+          <w:color w:val="D4D4D4"/>
+          <w:kern w:val="0"/>
+          <w:sz w:val="16"/>
+          <w:szCs w:val="16"/>
+          <w:lang w:eastAsia="pt-BR"/>
+          <w14:ligatures w14:val="none"/>
+        </w:rPr>
+        <w:t xml:space="preserve"> (</w:t>
+      </w:r>
+      <w:proofErr w:type="spellStart"/>
+      <w:r>
+        <w:rPr>
+          <w:rFonts w:ascii="Consolas" w:eastAsia="Times New Roman" w:hAnsi="Consolas" w:cs="Times New Roman"/>
+          <w:color w:val="DCDCAA"/>
+          <w:kern w:val="0"/>
+          <w:sz w:val="16"/>
+          <w:szCs w:val="16"/>
+          <w:lang w:eastAsia="pt-BR"/>
+          <w14:ligatures w14:val="none"/>
+        </w:rPr>
+        <w:t>empty</w:t>
+      </w:r>
+      <w:proofErr w:type="spellEnd"/>
+      <w:r>
+        <w:rPr>
+          <w:rFonts w:ascii="Consolas" w:eastAsia="Times New Roman" w:hAnsi="Consolas" w:cs="Times New Roman"/>
+          <w:color w:val="D4D4D4"/>
+          <w:kern w:val="0"/>
+          <w:sz w:val="16"/>
+          <w:szCs w:val="16"/>
+          <w:lang w:eastAsia="pt-BR"/>
+          <w14:ligatures w14:val="none"/>
+        </w:rPr>
+        <w:t>(</w:t>
+      </w:r>
+      <w:r>
+        <w:rPr>
+          <w:rFonts w:ascii="Consolas" w:eastAsia="Times New Roman" w:hAnsi="Consolas" w:cs="Times New Roman"/>
+          <w:color w:val="9CDCFE"/>
+          <w:kern w:val="0"/>
+          <w:sz w:val="16"/>
+          <w:szCs w:val="16"/>
+          <w:lang w:eastAsia="pt-BR"/>
+          <w14:ligatures w14:val="none"/>
+        </w:rPr>
+        <w:t>$funcionario1</w:t>
+      </w:r>
+      <w:r>
+        <w:rPr>
+          <w:rFonts w:ascii="Consolas" w:eastAsia="Times New Roman" w:hAnsi="Consolas" w:cs="Times New Roman"/>
+          <w:color w:val="D4D4D4"/>
+          <w:kern w:val="0"/>
+          <w:sz w:val="16"/>
+          <w:szCs w:val="16"/>
+          <w:lang w:eastAsia="pt-BR"/>
+          <w14:ligatures w14:val="none"/>
+        </w:rPr>
+        <w:t xml:space="preserve">)) </w:t>
+      </w:r>
+      <w:proofErr w:type="gramStart"/>
+      <w:r>
+        <w:rPr>
+          <w:rFonts w:ascii="Consolas" w:eastAsia="Times New Roman" w:hAnsi="Consolas" w:cs="Times New Roman"/>
+          <w:color w:val="D4D4D4"/>
+          <w:kern w:val="0"/>
+          <w:sz w:val="16"/>
+          <w:szCs w:val="16"/>
+          <w:lang w:eastAsia="pt-BR"/>
+          <w14:ligatures w14:val="none"/>
+        </w:rPr>
+        <w:t xml:space="preserve">{ </w:t>
+      </w:r>
+      <w:r>
+        <w:rPr>
+          <w:rFonts w:ascii="Consolas" w:eastAsia="Times New Roman" w:hAnsi="Consolas" w:cs="Times New Roman"/>
+          <w:color w:val="6A9955"/>
+          <w:kern w:val="0"/>
+          <w:sz w:val="16"/>
+          <w:szCs w:val="16"/>
+          <w:lang w:eastAsia="pt-BR"/>
+          <w14:ligatures w14:val="none"/>
+        </w:rPr>
+        <w:t>/</w:t>
+      </w:r>
+      <w:proofErr w:type="gramEnd"/>
+      <w:r>
+        <w:rPr>
+          <w:rFonts w:ascii="Consolas" w:eastAsia="Times New Roman" w:hAnsi="Consolas" w:cs="Times New Roman"/>
+          <w:color w:val="6A9955"/>
+          <w:kern w:val="0"/>
+          <w:sz w:val="16"/>
+          <w:szCs w:val="16"/>
+          <w:lang w:eastAsia="pt-BR"/>
+          <w14:ligatures w14:val="none"/>
+        </w:rPr>
+        <w:t xml:space="preserve">/função nativa do </w:t>
+      </w:r>
+      <w:proofErr w:type="spellStart"/>
+      <w:r>
+        <w:rPr>
+          <w:rFonts w:ascii="Consolas" w:eastAsia="Times New Roman" w:hAnsi="Consolas" w:cs="Times New Roman"/>
+          <w:color w:val="6A9955"/>
+          <w:kern w:val="0"/>
+          <w:sz w:val="16"/>
+          <w:szCs w:val="16"/>
+          <w:lang w:eastAsia="pt-BR"/>
+          <w14:ligatures w14:val="none"/>
+        </w:rPr>
+        <w:t>php</w:t>
+      </w:r>
+      <w:proofErr w:type="spellEnd"/>
+    </w:p>
+    <w:p>
+      <w:pPr>
+        <w:spacing w:line="240" w:lineRule="auto"/>
+        <w:jc w:val="both"/>
+        <w:rPr>
+          <w:rFonts w:ascii="Arial" w:hAnsi="Arial" w:cs="Arial"/>
+          <w:b/>
+          <w:bCs/>
+          <w:sz w:val="16"/>
+          <w:szCs w:val="16"/>
+        </w:rPr>
+      </w:pPr>
+    </w:p>
+    <w:p>
+      <w:pPr>
+        <w:shd w:val="clear" w:color="auto" w:fill="1F1F1F"/>
+        <w:spacing w:after="0" w:line="240" w:lineRule="auto"/>
+        <w:rPr>
+          <w:rFonts w:ascii="Consolas" w:eastAsia="Times New Roman" w:hAnsi="Consolas" w:cs="Times New Roman"/>
+          <w:color w:val="CCCCCC"/>
+          <w:kern w:val="0"/>
+          <w:sz w:val="16"/>
+          <w:szCs w:val="16"/>
+          <w:lang w:eastAsia="pt-BR"/>
+          <w14:ligatures w14:val="none"/>
+        </w:rPr>
+      </w:pPr>
+      <w:r>
+        <w:rPr>
+          <w:rFonts w:ascii="Consolas" w:eastAsia="Times New Roman" w:hAnsi="Consolas" w:cs="Times New Roman"/>
+          <w:color w:val="D4D4D4"/>
+          <w:kern w:val="0"/>
+          <w:sz w:val="16"/>
+          <w:szCs w:val="16"/>
+          <w:lang w:eastAsia="pt-BR"/>
+          <w14:ligatures w14:val="none"/>
+        </w:rPr>
+        <w:t> </w:t>
+      </w:r>
+      <w:r>
+        <w:rPr>
+          <w:rFonts w:ascii="Consolas" w:eastAsia="Times New Roman" w:hAnsi="Consolas" w:cs="Times New Roman"/>
+          <w:color w:val="6A9955"/>
+          <w:kern w:val="0"/>
+          <w:sz w:val="16"/>
+          <w:szCs w:val="16"/>
+          <w:lang w:eastAsia="pt-BR"/>
+          <w14:ligatures w14:val="none"/>
+        </w:rPr>
+        <w:t xml:space="preserve">//uma variável está vazia quando de fato não tem nenhum valor ou quando está com valor </w:t>
+      </w:r>
+      <w:proofErr w:type="spellStart"/>
+      <w:r>
+        <w:rPr>
+          <w:rFonts w:ascii="Consolas" w:eastAsia="Times New Roman" w:hAnsi="Consolas" w:cs="Times New Roman"/>
+          <w:color w:val="6A9955"/>
+          <w:kern w:val="0"/>
+          <w:sz w:val="16"/>
+          <w:szCs w:val="16"/>
+          <w:lang w:eastAsia="pt-BR"/>
+          <w14:ligatures w14:val="none"/>
+        </w:rPr>
+        <w:t>null</w:t>
+      </w:r>
+      <w:proofErr w:type="spellEnd"/>
+    </w:p>
+    <w:p>
+      <w:pPr>
+        <w:shd w:val="clear" w:color="auto" w:fill="1F1F1F"/>
+        <w:spacing w:after="0" w:line="240" w:lineRule="auto"/>
+        <w:rPr>
+          <w:rFonts w:ascii="Consolas" w:eastAsia="Times New Roman" w:hAnsi="Consolas" w:cs="Times New Roman"/>
+          <w:color w:val="CCCCCC"/>
+          <w:kern w:val="0"/>
+          <w:sz w:val="16"/>
+          <w:szCs w:val="16"/>
+          <w:lang w:eastAsia="pt-BR"/>
+          <w14:ligatures w14:val="none"/>
+        </w:rPr>
+      </w:pPr>
+      <w:r>
+        <w:rPr>
+          <w:rFonts w:ascii="Consolas" w:eastAsia="Times New Roman" w:hAnsi="Consolas" w:cs="Times New Roman"/>
+          <w:color w:val="D4D4D4"/>
+          <w:kern w:val="0"/>
+          <w:sz w:val="16"/>
+          <w:szCs w:val="16"/>
+          <w:lang w:eastAsia="pt-BR"/>
+          <w14:ligatures w14:val="none"/>
+        </w:rPr>
+        <w:t xml:space="preserve">    </w:t>
+      </w:r>
+      <w:r>
+        <w:rPr>
+          <w:rFonts w:ascii="Consolas" w:eastAsia="Times New Roman" w:hAnsi="Consolas" w:cs="Times New Roman"/>
+          <w:color w:val="6A9955"/>
+          <w:kern w:val="0"/>
+          <w:sz w:val="16"/>
+          <w:szCs w:val="16"/>
+          <w:lang w:eastAsia="pt-BR"/>
+          <w14:ligatures w14:val="none"/>
+        </w:rPr>
+        <w:t xml:space="preserve">//uma variável é </w:t>
+      </w:r>
+      <w:proofErr w:type="spellStart"/>
+      <w:r>
+        <w:rPr>
+          <w:rFonts w:ascii="Consolas" w:eastAsia="Times New Roman" w:hAnsi="Consolas" w:cs="Times New Roman"/>
+          <w:color w:val="6A9955"/>
+          <w:kern w:val="0"/>
+          <w:sz w:val="16"/>
+          <w:szCs w:val="16"/>
+          <w:lang w:eastAsia="pt-BR"/>
+          <w14:ligatures w14:val="none"/>
+        </w:rPr>
+        <w:t>null</w:t>
+      </w:r>
+      <w:proofErr w:type="spellEnd"/>
+      <w:r>
+        <w:rPr>
+          <w:rFonts w:ascii="Consolas" w:eastAsia="Times New Roman" w:hAnsi="Consolas" w:cs="Times New Roman"/>
+          <w:color w:val="6A9955"/>
+          <w:kern w:val="0"/>
+          <w:sz w:val="16"/>
+          <w:szCs w:val="16"/>
+          <w:lang w:eastAsia="pt-BR"/>
+          <w14:ligatures w14:val="none"/>
+        </w:rPr>
+        <w:t>, quando ela tiver aquele valor atribuído a ela</w:t>
+      </w:r>
+    </w:p>
+    <w:p>
+      <w:pPr>
+        <w:spacing w:line="240" w:lineRule="auto"/>
+        <w:jc w:val="both"/>
+        <w:rPr>
+          <w:rFonts w:ascii="Arial" w:hAnsi="Arial" w:cs="Arial"/>
+          <w:b/>
+          <w:bCs/>
+          <w:sz w:val="16"/>
+          <w:szCs w:val="16"/>
         </w:rPr>
       </w:pPr>
     </w:p>

</xml_diff>

<commit_message>
funcoes nativas para manipulr arrays
</commit_message>
<xml_diff>
--- a/doc/php7.docx
+++ b/doc/php7.docx
@@ -20287,15 +20287,7 @@
           <w:sz w:val="24"/>
           <w:szCs w:val="24"/>
         </w:rPr>
-        <w:t xml:space="preserve"> </w:t>
-      </w:r>
-      <w:r>
-        <w:rPr>
-          <w:rFonts w:ascii="Arial" w:hAnsi="Arial" w:cs="Arial"/>
-          <w:sz w:val="24"/>
-          <w:szCs w:val="24"/>
-        </w:rPr>
-        <w:t>(</w:t>
+        <w:t xml:space="preserve"> (</w:t>
       </w:r>
       <w:r>
         <w:rPr>
@@ -20368,15 +20360,7 @@
           <w:sz w:val="24"/>
           <w:szCs w:val="24"/>
         </w:rPr>
-        <w:t xml:space="preserve"> </w:t>
-      </w:r>
-      <w:r>
-        <w:rPr>
-          <w:rFonts w:ascii="Arial" w:hAnsi="Arial" w:cs="Arial"/>
-          <w:sz w:val="24"/>
-          <w:szCs w:val="24"/>
-        </w:rPr>
-        <w:t>(</w:t>
+        <w:t xml:space="preserve"> (</w:t>
       </w:r>
       <w:r>
         <w:rPr>
@@ -24049,23 +24033,7 @@
           <w:sz w:val="24"/>
           <w:szCs w:val="24"/>
         </w:rPr>
-        <w:t>date_default_timezone_</w:t>
-      </w:r>
-      <w:r>
-        <w:rPr>
-          <w:rFonts w:ascii="Arial" w:hAnsi="Arial" w:cs="Arial"/>
-          <w:sz w:val="24"/>
-          <w:szCs w:val="24"/>
-        </w:rPr>
-        <w:t>s</w:t>
-      </w:r>
-      <w:r>
-        <w:rPr>
-          <w:rFonts w:ascii="Arial" w:hAnsi="Arial" w:cs="Arial"/>
-          <w:sz w:val="24"/>
-          <w:szCs w:val="24"/>
-        </w:rPr>
-        <w:t>et</w:t>
+        <w:t>date_default_timezone_set</w:t>
       </w:r>
       <w:proofErr w:type="spellEnd"/>
       <w:r>
@@ -24094,15 +24062,7 @@
           <w:sz w:val="24"/>
           <w:szCs w:val="24"/>
         </w:rPr>
-        <w:t>)</w:t>
-      </w:r>
-      <w:r>
-        <w:rPr>
-          <w:rFonts w:ascii="Arial" w:hAnsi="Arial" w:cs="Arial"/>
-          <w:sz w:val="24"/>
-          <w:szCs w:val="24"/>
-        </w:rPr>
-        <w:t xml:space="preserve"> -&gt;</w:t>
+        <w:t>) -&gt;</w:t>
       </w:r>
       <w:r>
         <w:rPr>
@@ -24118,15 +24078,7 @@
           <w:sz w:val="24"/>
           <w:szCs w:val="24"/>
         </w:rPr>
-        <w:t xml:space="preserve">atualizar </w:t>
-      </w:r>
-      <w:r>
-        <w:rPr>
-          <w:rFonts w:ascii="Arial" w:hAnsi="Arial" w:cs="Arial"/>
-          <w:sz w:val="24"/>
-          <w:szCs w:val="24"/>
-        </w:rPr>
-        <w:t xml:space="preserve">o </w:t>
+        <w:t xml:space="preserve">atualizar o </w:t>
       </w:r>
       <w:proofErr w:type="spellStart"/>
       <w:r>
@@ -33734,6 +33686,4670 @@
           <w:bCs/>
           <w:sz w:val="16"/>
           <w:szCs w:val="16"/>
+        </w:rPr>
+      </w:pPr>
+    </w:p>
+    <w:p>
+      <w:pPr>
+        <w:spacing w:line="240" w:lineRule="auto"/>
+        <w:jc w:val="both"/>
+        <w:rPr>
+          <w:rFonts w:ascii="Arial" w:hAnsi="Arial" w:cs="Arial"/>
+          <w:b/>
+          <w:bCs/>
+          <w:sz w:val="16"/>
+          <w:szCs w:val="16"/>
+        </w:rPr>
+      </w:pPr>
+    </w:p>
+    <w:p>
+      <w:pPr>
+        <w:spacing w:line="240" w:lineRule="auto"/>
+        <w:jc w:val="both"/>
+        <w:rPr>
+          <w:rFonts w:ascii="Arial" w:hAnsi="Arial" w:cs="Arial"/>
+          <w:b/>
+          <w:bCs/>
+          <w:sz w:val="24"/>
+          <w:szCs w:val="24"/>
+        </w:rPr>
+      </w:pPr>
+      <w:r>
+        <w:rPr>
+          <w:rFonts w:ascii="Arial" w:hAnsi="Arial" w:cs="Arial"/>
+          <w:b/>
+          <w:bCs/>
+          <w:sz w:val="24"/>
+          <w:szCs w:val="24"/>
+        </w:rPr>
+        <w:t xml:space="preserve">Funções nativas para manipular </w:t>
+      </w:r>
+      <w:proofErr w:type="spellStart"/>
+      <w:r>
+        <w:rPr>
+          <w:rFonts w:ascii="Arial" w:hAnsi="Arial" w:cs="Arial"/>
+          <w:b/>
+          <w:bCs/>
+          <w:sz w:val="24"/>
+          <w:szCs w:val="24"/>
+        </w:rPr>
+        <w:t>arrays</w:t>
+      </w:r>
+      <w:proofErr w:type="spellEnd"/>
+    </w:p>
+    <w:p>
+      <w:pPr>
+        <w:spacing w:line="240" w:lineRule="auto"/>
+        <w:jc w:val="both"/>
+        <w:rPr>
+          <w:rFonts w:ascii="Arial" w:hAnsi="Arial" w:cs="Arial"/>
+          <w:b/>
+          <w:bCs/>
+          <w:sz w:val="24"/>
+          <w:szCs w:val="24"/>
+        </w:rPr>
+      </w:pPr>
+    </w:p>
+    <w:p>
+      <w:pPr>
+        <w:spacing w:line="240" w:lineRule="auto"/>
+        <w:jc w:val="both"/>
+        <w:rPr>
+          <w:rFonts w:ascii="Arial" w:hAnsi="Arial" w:cs="Arial"/>
+          <w:sz w:val="24"/>
+          <w:szCs w:val="24"/>
+        </w:rPr>
+      </w:pPr>
+      <w:proofErr w:type="spellStart"/>
+      <w:r>
+        <w:rPr>
+          <w:rFonts w:ascii="Arial" w:hAnsi="Arial" w:cs="Arial"/>
+          <w:sz w:val="24"/>
+          <w:szCs w:val="24"/>
+        </w:rPr>
+        <w:t>is_array</w:t>
+      </w:r>
+      <w:proofErr w:type="spellEnd"/>
+      <w:r>
+        <w:rPr>
+          <w:rFonts w:ascii="Arial" w:hAnsi="Arial" w:cs="Arial"/>
+          <w:sz w:val="24"/>
+          <w:szCs w:val="24"/>
+        </w:rPr>
+        <w:t xml:space="preserve"> (</w:t>
+      </w:r>
+      <w:proofErr w:type="spellStart"/>
+      <w:r>
+        <w:rPr>
+          <w:rFonts w:ascii="Arial" w:hAnsi="Arial" w:cs="Arial"/>
+          <w:b/>
+          <w:bCs/>
+          <w:sz w:val="24"/>
+          <w:szCs w:val="24"/>
+        </w:rPr>
+        <w:t>array</w:t>
+      </w:r>
+      <w:proofErr w:type="spellEnd"/>
+      <w:r>
+        <w:rPr>
+          <w:rFonts w:ascii="Arial" w:hAnsi="Arial" w:cs="Arial"/>
+          <w:sz w:val="24"/>
+          <w:szCs w:val="24"/>
+        </w:rPr>
+        <w:t xml:space="preserve">) -&gt; verifica se parâmetro passado é um </w:t>
+      </w:r>
+      <w:proofErr w:type="spellStart"/>
+      <w:r>
+        <w:rPr>
+          <w:rFonts w:ascii="Arial" w:hAnsi="Arial" w:cs="Arial"/>
+          <w:sz w:val="24"/>
+          <w:szCs w:val="24"/>
+        </w:rPr>
+        <w:t>array</w:t>
+      </w:r>
+      <w:proofErr w:type="spellEnd"/>
+      <w:r>
+        <w:rPr>
+          <w:rFonts w:ascii="Arial" w:hAnsi="Arial" w:cs="Arial"/>
+          <w:sz w:val="24"/>
+          <w:szCs w:val="24"/>
+        </w:rPr>
+        <w:t xml:space="preserve"> (</w:t>
+      </w:r>
+      <w:proofErr w:type="spellStart"/>
+      <w:r>
+        <w:rPr>
+          <w:rFonts w:ascii="Arial" w:hAnsi="Arial" w:cs="Arial"/>
+          <w:sz w:val="24"/>
+          <w:szCs w:val="24"/>
+        </w:rPr>
+        <w:t>true</w:t>
+      </w:r>
+      <w:proofErr w:type="spellEnd"/>
+      <w:r>
+        <w:rPr>
+          <w:rFonts w:ascii="Arial" w:hAnsi="Arial" w:cs="Arial"/>
+          <w:sz w:val="24"/>
+          <w:szCs w:val="24"/>
+        </w:rPr>
+        <w:t xml:space="preserve"> </w:t>
+      </w:r>
+      <w:proofErr w:type="spellStart"/>
+      <w:r>
+        <w:rPr>
+          <w:rFonts w:ascii="Arial" w:hAnsi="Arial" w:cs="Arial"/>
+          <w:sz w:val="24"/>
+          <w:szCs w:val="24"/>
+        </w:rPr>
+        <w:t>or</w:t>
+      </w:r>
+      <w:proofErr w:type="spellEnd"/>
+      <w:r>
+        <w:rPr>
+          <w:rFonts w:ascii="Arial" w:hAnsi="Arial" w:cs="Arial"/>
+          <w:sz w:val="24"/>
+          <w:szCs w:val="24"/>
+        </w:rPr>
+        <w:t xml:space="preserve"> false);</w:t>
+      </w:r>
+    </w:p>
+    <w:p>
+      <w:pPr>
+        <w:spacing w:line="240" w:lineRule="auto"/>
+        <w:jc w:val="both"/>
+        <w:rPr>
+          <w:rFonts w:ascii="Arial" w:hAnsi="Arial" w:cs="Arial"/>
+          <w:b/>
+          <w:bCs/>
+          <w:i/>
+          <w:iCs/>
+          <w:sz w:val="24"/>
+          <w:szCs w:val="24"/>
+        </w:rPr>
+      </w:pPr>
+      <w:proofErr w:type="spellStart"/>
+      <w:r>
+        <w:rPr>
+          <w:rFonts w:ascii="Arial" w:hAnsi="Arial" w:cs="Arial"/>
+          <w:b/>
+          <w:bCs/>
+          <w:i/>
+          <w:iCs/>
+          <w:sz w:val="24"/>
+          <w:szCs w:val="24"/>
+        </w:rPr>
+        <w:t>true</w:t>
+      </w:r>
+      <w:proofErr w:type="spellEnd"/>
+      <w:r>
+        <w:rPr>
+          <w:rFonts w:ascii="Arial" w:hAnsi="Arial" w:cs="Arial"/>
+          <w:b/>
+          <w:bCs/>
+          <w:i/>
+          <w:iCs/>
+          <w:sz w:val="24"/>
+          <w:szCs w:val="24"/>
+        </w:rPr>
+        <w:t>:</w:t>
+      </w:r>
+    </w:p>
+    <w:p>
+      <w:pPr>
+        <w:shd w:val="clear" w:color="auto" w:fill="1F1F1F"/>
+        <w:spacing w:after="0" w:line="285" w:lineRule="atLeast"/>
+        <w:ind w:firstLine="708"/>
+        <w:rPr>
+          <w:rFonts w:ascii="Consolas" w:eastAsia="Times New Roman" w:hAnsi="Consolas" w:cs="Times New Roman"/>
+          <w:b/>
+          <w:bCs/>
+          <w:i/>
+          <w:iCs/>
+          <w:color w:val="CCCCCC"/>
+          <w:kern w:val="0"/>
+          <w:sz w:val="21"/>
+          <w:szCs w:val="21"/>
+          <w:lang w:eastAsia="pt-BR"/>
+          <w14:ligatures w14:val="none"/>
+        </w:rPr>
+      </w:pPr>
+      <w:r>
+        <w:rPr>
+          <w:rFonts w:ascii="Consolas" w:eastAsia="Times New Roman" w:hAnsi="Consolas" w:cs="Times New Roman"/>
+          <w:b/>
+          <w:bCs/>
+          <w:i/>
+          <w:iCs/>
+          <w:color w:val="9CDCFE"/>
+          <w:kern w:val="0"/>
+          <w:sz w:val="21"/>
+          <w:szCs w:val="21"/>
+          <w:lang w:eastAsia="pt-BR"/>
+          <w14:ligatures w14:val="none"/>
+        </w:rPr>
+        <w:t xml:space="preserve">  </w:t>
+      </w:r>
+      <w:r>
+        <w:rPr>
+          <w:rFonts w:ascii="Consolas" w:eastAsia="Times New Roman" w:hAnsi="Consolas" w:cs="Times New Roman"/>
+          <w:b/>
+          <w:bCs/>
+          <w:i/>
+          <w:iCs/>
+          <w:color w:val="9CDCFE"/>
+          <w:kern w:val="0"/>
+          <w:sz w:val="21"/>
+          <w:szCs w:val="21"/>
+          <w:lang w:eastAsia="pt-BR"/>
+          <w14:ligatures w14:val="none"/>
+        </w:rPr>
+        <w:t>$</w:t>
+      </w:r>
+      <w:proofErr w:type="spellStart"/>
+      <w:r>
+        <w:rPr>
+          <w:rFonts w:ascii="Consolas" w:eastAsia="Times New Roman" w:hAnsi="Consolas" w:cs="Times New Roman"/>
+          <w:b/>
+          <w:bCs/>
+          <w:i/>
+          <w:iCs/>
+          <w:color w:val="9CDCFE"/>
+          <w:kern w:val="0"/>
+          <w:sz w:val="21"/>
+          <w:szCs w:val="21"/>
+          <w:lang w:eastAsia="pt-BR"/>
+          <w14:ligatures w14:val="none"/>
+        </w:rPr>
+        <w:t>array</w:t>
+      </w:r>
+      <w:proofErr w:type="spellEnd"/>
+      <w:r>
+        <w:rPr>
+          <w:rFonts w:ascii="Consolas" w:eastAsia="Times New Roman" w:hAnsi="Consolas" w:cs="Times New Roman"/>
+          <w:b/>
+          <w:bCs/>
+          <w:i/>
+          <w:iCs/>
+          <w:color w:val="D4D4D4"/>
+          <w:kern w:val="0"/>
+          <w:sz w:val="21"/>
+          <w:szCs w:val="21"/>
+          <w:lang w:eastAsia="pt-BR"/>
+          <w14:ligatures w14:val="none"/>
+        </w:rPr>
+        <w:t xml:space="preserve"> = [];</w:t>
+      </w:r>
+    </w:p>
+    <w:p>
+      <w:pPr>
+        <w:shd w:val="clear" w:color="auto" w:fill="1F1F1F"/>
+        <w:spacing w:after="0" w:line="285" w:lineRule="atLeast"/>
+        <w:rPr>
+          <w:rFonts w:ascii="Consolas" w:eastAsia="Times New Roman" w:hAnsi="Consolas" w:cs="Times New Roman"/>
+          <w:b/>
+          <w:bCs/>
+          <w:i/>
+          <w:iCs/>
+          <w:color w:val="CCCCCC"/>
+          <w:kern w:val="0"/>
+          <w:sz w:val="21"/>
+          <w:szCs w:val="21"/>
+          <w:lang w:eastAsia="pt-BR"/>
+          <w14:ligatures w14:val="none"/>
+        </w:rPr>
+      </w:pPr>
+      <w:r>
+        <w:rPr>
+          <w:rFonts w:ascii="Consolas" w:eastAsia="Times New Roman" w:hAnsi="Consolas" w:cs="Times New Roman"/>
+          <w:b/>
+          <w:bCs/>
+          <w:i/>
+          <w:iCs/>
+          <w:color w:val="D4D4D4"/>
+          <w:kern w:val="0"/>
+          <w:sz w:val="21"/>
+          <w:szCs w:val="21"/>
+          <w:lang w:eastAsia="pt-BR"/>
+          <w14:ligatures w14:val="none"/>
+        </w:rPr>
+        <w:t xml:space="preserve">        </w:t>
+      </w:r>
+      <w:r>
+        <w:rPr>
+          <w:rFonts w:ascii="Consolas" w:eastAsia="Times New Roman" w:hAnsi="Consolas" w:cs="Times New Roman"/>
+          <w:b/>
+          <w:bCs/>
+          <w:i/>
+          <w:iCs/>
+          <w:color w:val="9CDCFE"/>
+          <w:kern w:val="0"/>
+          <w:sz w:val="21"/>
+          <w:szCs w:val="21"/>
+          <w:lang w:eastAsia="pt-BR"/>
+          <w14:ligatures w14:val="none"/>
+        </w:rPr>
+        <w:t>$retorno</w:t>
+      </w:r>
+      <w:r>
+        <w:rPr>
+          <w:rFonts w:ascii="Consolas" w:eastAsia="Times New Roman" w:hAnsi="Consolas" w:cs="Times New Roman"/>
+          <w:b/>
+          <w:bCs/>
+          <w:i/>
+          <w:iCs/>
+          <w:color w:val="D4D4D4"/>
+          <w:kern w:val="0"/>
+          <w:sz w:val="21"/>
+          <w:szCs w:val="21"/>
+          <w:lang w:eastAsia="pt-BR"/>
+          <w14:ligatures w14:val="none"/>
+        </w:rPr>
+        <w:t xml:space="preserve"> = </w:t>
+      </w:r>
+      <w:proofErr w:type="spellStart"/>
+      <w:r>
+        <w:rPr>
+          <w:rFonts w:ascii="Consolas" w:eastAsia="Times New Roman" w:hAnsi="Consolas" w:cs="Times New Roman"/>
+          <w:b/>
+          <w:bCs/>
+          <w:i/>
+          <w:iCs/>
+          <w:color w:val="DCDCAA"/>
+          <w:kern w:val="0"/>
+          <w:sz w:val="21"/>
+          <w:szCs w:val="21"/>
+          <w:lang w:eastAsia="pt-BR"/>
+          <w14:ligatures w14:val="none"/>
+        </w:rPr>
+        <w:t>is_array</w:t>
+      </w:r>
+      <w:proofErr w:type="spellEnd"/>
+      <w:r>
+        <w:rPr>
+          <w:rFonts w:ascii="Consolas" w:eastAsia="Times New Roman" w:hAnsi="Consolas" w:cs="Times New Roman"/>
+          <w:b/>
+          <w:bCs/>
+          <w:i/>
+          <w:iCs/>
+          <w:color w:val="D4D4D4"/>
+          <w:kern w:val="0"/>
+          <w:sz w:val="21"/>
+          <w:szCs w:val="21"/>
+          <w:lang w:eastAsia="pt-BR"/>
+          <w14:ligatures w14:val="none"/>
+        </w:rPr>
+        <w:t>(</w:t>
+      </w:r>
+      <w:r>
+        <w:rPr>
+          <w:rFonts w:ascii="Consolas" w:eastAsia="Times New Roman" w:hAnsi="Consolas" w:cs="Times New Roman"/>
+          <w:b/>
+          <w:bCs/>
+          <w:i/>
+          <w:iCs/>
+          <w:color w:val="9CDCFE"/>
+          <w:kern w:val="0"/>
+          <w:sz w:val="21"/>
+          <w:szCs w:val="21"/>
+          <w:lang w:eastAsia="pt-BR"/>
+          <w14:ligatures w14:val="none"/>
+        </w:rPr>
+        <w:t>$</w:t>
+      </w:r>
+      <w:proofErr w:type="spellStart"/>
+      <w:r>
+        <w:rPr>
+          <w:rFonts w:ascii="Consolas" w:eastAsia="Times New Roman" w:hAnsi="Consolas" w:cs="Times New Roman"/>
+          <w:b/>
+          <w:bCs/>
+          <w:i/>
+          <w:iCs/>
+          <w:color w:val="9CDCFE"/>
+          <w:kern w:val="0"/>
+          <w:sz w:val="21"/>
+          <w:szCs w:val="21"/>
+          <w:lang w:eastAsia="pt-BR"/>
+          <w14:ligatures w14:val="none"/>
+        </w:rPr>
+        <w:t>array</w:t>
+      </w:r>
+      <w:proofErr w:type="spellEnd"/>
+      <w:r>
+        <w:rPr>
+          <w:rFonts w:ascii="Consolas" w:eastAsia="Times New Roman" w:hAnsi="Consolas" w:cs="Times New Roman"/>
+          <w:b/>
+          <w:bCs/>
+          <w:i/>
+          <w:iCs/>
+          <w:color w:val="D4D4D4"/>
+          <w:kern w:val="0"/>
+          <w:sz w:val="21"/>
+          <w:szCs w:val="21"/>
+          <w:lang w:eastAsia="pt-BR"/>
+          <w14:ligatures w14:val="none"/>
+        </w:rPr>
+        <w:t>);</w:t>
+      </w:r>
+    </w:p>
+    <w:p>
+      <w:pPr>
+        <w:spacing w:line="240" w:lineRule="auto"/>
+        <w:jc w:val="both"/>
+        <w:rPr>
+          <w:rFonts w:ascii="Arial" w:hAnsi="Arial" w:cs="Arial"/>
+          <w:b/>
+          <w:bCs/>
+          <w:i/>
+          <w:iCs/>
+          <w:sz w:val="24"/>
+          <w:szCs w:val="24"/>
+        </w:rPr>
+      </w:pPr>
+    </w:p>
+    <w:p>
+      <w:pPr>
+        <w:spacing w:line="240" w:lineRule="auto"/>
+        <w:jc w:val="both"/>
+        <w:rPr>
+          <w:rFonts w:ascii="Arial" w:hAnsi="Arial" w:cs="Arial"/>
+          <w:sz w:val="24"/>
+          <w:szCs w:val="24"/>
+        </w:rPr>
+      </w:pPr>
+      <w:proofErr w:type="spellStart"/>
+      <w:r>
+        <w:rPr>
+          <w:rFonts w:ascii="Arial" w:hAnsi="Arial" w:cs="Arial"/>
+          <w:sz w:val="24"/>
+          <w:szCs w:val="24"/>
+        </w:rPr>
+        <w:t>array_keys</w:t>
+      </w:r>
+      <w:proofErr w:type="spellEnd"/>
+      <w:r>
+        <w:rPr>
+          <w:rFonts w:ascii="Arial" w:hAnsi="Arial" w:cs="Arial"/>
+          <w:sz w:val="24"/>
+          <w:szCs w:val="24"/>
+        </w:rPr>
+        <w:t xml:space="preserve"> (</w:t>
+      </w:r>
+      <w:proofErr w:type="spellStart"/>
+      <w:r>
+        <w:rPr>
+          <w:rFonts w:ascii="Arial" w:hAnsi="Arial" w:cs="Arial"/>
+          <w:b/>
+          <w:bCs/>
+          <w:sz w:val="24"/>
+          <w:szCs w:val="24"/>
+        </w:rPr>
+        <w:t>array</w:t>
+      </w:r>
+      <w:proofErr w:type="spellEnd"/>
+      <w:r>
+        <w:rPr>
+          <w:rFonts w:ascii="Arial" w:hAnsi="Arial" w:cs="Arial"/>
+          <w:sz w:val="24"/>
+          <w:szCs w:val="24"/>
+        </w:rPr>
+        <w:t xml:space="preserve">) </w:t>
+      </w:r>
+      <w:r>
+        <w:rPr>
+          <w:rFonts w:ascii="Arial" w:hAnsi="Arial" w:cs="Arial"/>
+          <w:sz w:val="24"/>
+          <w:szCs w:val="24"/>
+        </w:rPr>
+        <w:t xml:space="preserve">– retorna chaves do </w:t>
+      </w:r>
+      <w:proofErr w:type="spellStart"/>
+      <w:r>
+        <w:rPr>
+          <w:rFonts w:ascii="Arial" w:hAnsi="Arial" w:cs="Arial"/>
+          <w:sz w:val="24"/>
+          <w:szCs w:val="24"/>
+        </w:rPr>
+        <w:t>array</w:t>
+      </w:r>
+      <w:proofErr w:type="spellEnd"/>
+      <w:r>
+        <w:rPr>
+          <w:rFonts w:ascii="Arial" w:hAnsi="Arial" w:cs="Arial"/>
+          <w:sz w:val="24"/>
+          <w:szCs w:val="24"/>
+        </w:rPr>
+        <w:t>;</w:t>
+      </w:r>
+    </w:p>
+    <w:p>
+      <w:pPr>
+        <w:shd w:val="clear" w:color="auto" w:fill="1F1F1F"/>
+        <w:spacing w:after="0" w:line="285" w:lineRule="atLeast"/>
+        <w:rPr>
+          <w:rFonts w:ascii="Consolas" w:eastAsia="Times New Roman" w:hAnsi="Consolas" w:cs="Times New Roman"/>
+          <w:b/>
+          <w:bCs/>
+          <w:i/>
+          <w:iCs/>
+          <w:color w:val="CCCCCC"/>
+          <w:kern w:val="0"/>
+          <w:sz w:val="21"/>
+          <w:szCs w:val="21"/>
+          <w:lang w:eastAsia="pt-BR"/>
+          <w14:ligatures w14:val="none"/>
+        </w:rPr>
+      </w:pPr>
+      <w:r>
+        <w:rPr>
+          <w:rFonts w:ascii="Consolas" w:eastAsia="Times New Roman" w:hAnsi="Consolas" w:cs="Times New Roman"/>
+          <w:b/>
+          <w:bCs/>
+          <w:i/>
+          <w:iCs/>
+          <w:color w:val="9CDCFE"/>
+          <w:kern w:val="0"/>
+          <w:sz w:val="21"/>
+          <w:szCs w:val="21"/>
+          <w:lang w:eastAsia="pt-BR"/>
+          <w14:ligatures w14:val="none"/>
+        </w:rPr>
+        <w:t>$</w:t>
+      </w:r>
+      <w:proofErr w:type="spellStart"/>
+      <w:r>
+        <w:rPr>
+          <w:rFonts w:ascii="Consolas" w:eastAsia="Times New Roman" w:hAnsi="Consolas" w:cs="Times New Roman"/>
+          <w:b/>
+          <w:bCs/>
+          <w:i/>
+          <w:iCs/>
+          <w:color w:val="9CDCFE"/>
+          <w:kern w:val="0"/>
+          <w:sz w:val="21"/>
+          <w:szCs w:val="21"/>
+          <w:lang w:eastAsia="pt-BR"/>
+          <w14:ligatures w14:val="none"/>
+        </w:rPr>
+        <w:t>array</w:t>
+      </w:r>
+      <w:proofErr w:type="spellEnd"/>
+      <w:r>
+        <w:rPr>
+          <w:rFonts w:ascii="Consolas" w:eastAsia="Times New Roman" w:hAnsi="Consolas" w:cs="Times New Roman"/>
+          <w:b/>
+          <w:bCs/>
+          <w:i/>
+          <w:iCs/>
+          <w:color w:val="D4D4D4"/>
+          <w:kern w:val="0"/>
+          <w:sz w:val="21"/>
+          <w:szCs w:val="21"/>
+          <w:lang w:eastAsia="pt-BR"/>
+          <w14:ligatures w14:val="none"/>
+        </w:rPr>
+        <w:t xml:space="preserve"> = [</w:t>
+      </w:r>
+      <w:r>
+        <w:rPr>
+          <w:rFonts w:ascii="Consolas" w:eastAsia="Times New Roman" w:hAnsi="Consolas" w:cs="Times New Roman"/>
+          <w:b/>
+          <w:bCs/>
+          <w:i/>
+          <w:iCs/>
+          <w:color w:val="B5CEA8"/>
+          <w:kern w:val="0"/>
+          <w:sz w:val="21"/>
+          <w:szCs w:val="21"/>
+          <w:lang w:eastAsia="pt-BR"/>
+          <w14:ligatures w14:val="none"/>
+        </w:rPr>
+        <w:t>1</w:t>
+      </w:r>
+      <w:r>
+        <w:rPr>
+          <w:rFonts w:ascii="Consolas" w:eastAsia="Times New Roman" w:hAnsi="Consolas" w:cs="Times New Roman"/>
+          <w:b/>
+          <w:bCs/>
+          <w:i/>
+          <w:iCs/>
+          <w:color w:val="D4D4D4"/>
+          <w:kern w:val="0"/>
+          <w:sz w:val="21"/>
+          <w:szCs w:val="21"/>
+          <w:lang w:eastAsia="pt-BR"/>
+          <w14:ligatures w14:val="none"/>
+        </w:rPr>
+        <w:t xml:space="preserve"> =&gt; </w:t>
+      </w:r>
+      <w:r>
+        <w:rPr>
+          <w:rFonts w:ascii="Consolas" w:eastAsia="Times New Roman" w:hAnsi="Consolas" w:cs="Times New Roman"/>
+          <w:b/>
+          <w:bCs/>
+          <w:i/>
+          <w:iCs/>
+          <w:color w:val="CE9178"/>
+          <w:kern w:val="0"/>
+          <w:sz w:val="21"/>
+          <w:szCs w:val="21"/>
+          <w:lang w:eastAsia="pt-BR"/>
+          <w14:ligatures w14:val="none"/>
+        </w:rPr>
+        <w:t>'a'</w:t>
+      </w:r>
+      <w:r>
+        <w:rPr>
+          <w:rFonts w:ascii="Consolas" w:eastAsia="Times New Roman" w:hAnsi="Consolas" w:cs="Times New Roman"/>
+          <w:b/>
+          <w:bCs/>
+          <w:i/>
+          <w:iCs/>
+          <w:color w:val="D4D4D4"/>
+          <w:kern w:val="0"/>
+          <w:sz w:val="21"/>
+          <w:szCs w:val="21"/>
+          <w:lang w:eastAsia="pt-BR"/>
+          <w14:ligatures w14:val="none"/>
+        </w:rPr>
+        <w:t xml:space="preserve">, </w:t>
+      </w:r>
+      <w:r>
+        <w:rPr>
+          <w:rFonts w:ascii="Consolas" w:eastAsia="Times New Roman" w:hAnsi="Consolas" w:cs="Times New Roman"/>
+          <w:b/>
+          <w:bCs/>
+          <w:i/>
+          <w:iCs/>
+          <w:color w:val="B5CEA8"/>
+          <w:kern w:val="0"/>
+          <w:sz w:val="21"/>
+          <w:szCs w:val="21"/>
+          <w:lang w:eastAsia="pt-BR"/>
+          <w14:ligatures w14:val="none"/>
+        </w:rPr>
+        <w:t>7</w:t>
+      </w:r>
+      <w:r>
+        <w:rPr>
+          <w:rFonts w:ascii="Consolas" w:eastAsia="Times New Roman" w:hAnsi="Consolas" w:cs="Times New Roman"/>
+          <w:b/>
+          <w:bCs/>
+          <w:i/>
+          <w:iCs/>
+          <w:color w:val="D4D4D4"/>
+          <w:kern w:val="0"/>
+          <w:sz w:val="21"/>
+          <w:szCs w:val="21"/>
+          <w:lang w:eastAsia="pt-BR"/>
+          <w14:ligatures w14:val="none"/>
+        </w:rPr>
+        <w:t xml:space="preserve"> =&gt; </w:t>
+      </w:r>
+      <w:r>
+        <w:rPr>
+          <w:rFonts w:ascii="Consolas" w:eastAsia="Times New Roman" w:hAnsi="Consolas" w:cs="Times New Roman"/>
+          <w:b/>
+          <w:bCs/>
+          <w:i/>
+          <w:iCs/>
+          <w:color w:val="CE9178"/>
+          <w:kern w:val="0"/>
+          <w:sz w:val="21"/>
+          <w:szCs w:val="21"/>
+          <w:lang w:eastAsia="pt-BR"/>
+          <w14:ligatures w14:val="none"/>
+        </w:rPr>
+        <w:t>'b'</w:t>
+      </w:r>
+      <w:r>
+        <w:rPr>
+          <w:rFonts w:ascii="Consolas" w:eastAsia="Times New Roman" w:hAnsi="Consolas" w:cs="Times New Roman"/>
+          <w:b/>
+          <w:bCs/>
+          <w:i/>
+          <w:iCs/>
+          <w:color w:val="D4D4D4"/>
+          <w:kern w:val="0"/>
+          <w:sz w:val="21"/>
+          <w:szCs w:val="21"/>
+          <w:lang w:eastAsia="pt-BR"/>
+          <w14:ligatures w14:val="none"/>
+        </w:rPr>
+        <w:t xml:space="preserve">, </w:t>
+      </w:r>
+      <w:r>
+        <w:rPr>
+          <w:rFonts w:ascii="Consolas" w:eastAsia="Times New Roman" w:hAnsi="Consolas" w:cs="Times New Roman"/>
+          <w:b/>
+          <w:bCs/>
+          <w:i/>
+          <w:iCs/>
+          <w:color w:val="B5CEA8"/>
+          <w:kern w:val="0"/>
+          <w:sz w:val="21"/>
+          <w:szCs w:val="21"/>
+          <w:lang w:eastAsia="pt-BR"/>
+          <w14:ligatures w14:val="none"/>
+        </w:rPr>
+        <w:t>18</w:t>
+      </w:r>
+      <w:r>
+        <w:rPr>
+          <w:rFonts w:ascii="Consolas" w:eastAsia="Times New Roman" w:hAnsi="Consolas" w:cs="Times New Roman"/>
+          <w:b/>
+          <w:bCs/>
+          <w:i/>
+          <w:iCs/>
+          <w:color w:val="D4D4D4"/>
+          <w:kern w:val="0"/>
+          <w:sz w:val="21"/>
+          <w:szCs w:val="21"/>
+          <w:lang w:eastAsia="pt-BR"/>
+          <w14:ligatures w14:val="none"/>
+        </w:rPr>
+        <w:t xml:space="preserve"> =&gt; </w:t>
+      </w:r>
+      <w:r>
+        <w:rPr>
+          <w:rFonts w:ascii="Consolas" w:eastAsia="Times New Roman" w:hAnsi="Consolas" w:cs="Times New Roman"/>
+          <w:b/>
+          <w:bCs/>
+          <w:i/>
+          <w:iCs/>
+          <w:color w:val="CE9178"/>
+          <w:kern w:val="0"/>
+          <w:sz w:val="21"/>
+          <w:szCs w:val="21"/>
+          <w:lang w:eastAsia="pt-BR"/>
+          <w14:ligatures w14:val="none"/>
+        </w:rPr>
+        <w:t>'c'</w:t>
+      </w:r>
+      <w:r>
+        <w:rPr>
+          <w:rFonts w:ascii="Consolas" w:eastAsia="Times New Roman" w:hAnsi="Consolas" w:cs="Times New Roman"/>
+          <w:b/>
+          <w:bCs/>
+          <w:i/>
+          <w:iCs/>
+          <w:color w:val="D4D4D4"/>
+          <w:kern w:val="0"/>
+          <w:sz w:val="21"/>
+          <w:szCs w:val="21"/>
+          <w:lang w:eastAsia="pt-BR"/>
+          <w14:ligatures w14:val="none"/>
+        </w:rPr>
+        <w:t>];</w:t>
+      </w:r>
+    </w:p>
+    <w:p>
+      <w:pPr>
+        <w:spacing w:line="240" w:lineRule="auto"/>
+        <w:jc w:val="both"/>
+        <w:rPr>
+          <w:rFonts w:ascii="Arial" w:hAnsi="Arial" w:cs="Arial"/>
+          <w:i/>
+          <w:iCs/>
+          <w:sz w:val="24"/>
+          <w:szCs w:val="24"/>
+        </w:rPr>
+      </w:pPr>
+      <w:r>
+        <w:rPr>
+          <w:rFonts w:ascii="Arial" w:hAnsi="Arial" w:cs="Arial"/>
+          <w:i/>
+          <w:iCs/>
+          <w:sz w:val="24"/>
+          <w:szCs w:val="24"/>
+        </w:rPr>
+        <w:t>retorna</w:t>
+      </w:r>
+      <w:r>
+        <w:rPr>
+          <w:rFonts w:ascii="Arial" w:hAnsi="Arial" w:cs="Arial"/>
+          <w:i/>
+          <w:iCs/>
+          <w:sz w:val="24"/>
+          <w:szCs w:val="24"/>
+        </w:rPr>
+        <w:t xml:space="preserve"> elementos</w:t>
+      </w:r>
+      <w:r>
+        <w:rPr>
+          <w:rFonts w:ascii="Arial" w:hAnsi="Arial" w:cs="Arial"/>
+          <w:i/>
+          <w:iCs/>
+          <w:sz w:val="24"/>
+          <w:szCs w:val="24"/>
+        </w:rPr>
+        <w:t xml:space="preserve"> (</w:t>
+      </w:r>
+      <w:r>
+        <w:rPr>
+          <w:rFonts w:ascii="Arial" w:hAnsi="Arial" w:cs="Arial"/>
+          <w:b/>
+          <w:bCs/>
+          <w:i/>
+          <w:iCs/>
+          <w:sz w:val="24"/>
+          <w:szCs w:val="24"/>
+        </w:rPr>
+        <w:t>a, b, c</w:t>
+      </w:r>
+      <w:r>
+        <w:rPr>
+          <w:rFonts w:ascii="Arial" w:hAnsi="Arial" w:cs="Arial"/>
+          <w:i/>
+          <w:iCs/>
+          <w:sz w:val="24"/>
+          <w:szCs w:val="24"/>
+        </w:rPr>
+        <w:t>)</w:t>
+      </w:r>
+      <w:r>
+        <w:rPr>
+          <w:rFonts w:ascii="Arial" w:hAnsi="Arial" w:cs="Arial"/>
+          <w:i/>
+          <w:iCs/>
+          <w:sz w:val="24"/>
+          <w:szCs w:val="24"/>
+        </w:rPr>
+        <w:t>:</w:t>
+      </w:r>
+    </w:p>
+    <w:p>
+      <w:pPr>
+        <w:shd w:val="clear" w:color="auto" w:fill="1F1F1F"/>
+        <w:spacing w:after="0" w:line="285" w:lineRule="atLeast"/>
+        <w:rPr>
+          <w:rFonts w:ascii="Consolas" w:eastAsia="Times New Roman" w:hAnsi="Consolas" w:cs="Times New Roman"/>
+          <w:b/>
+          <w:bCs/>
+          <w:i/>
+          <w:iCs/>
+          <w:color w:val="CCCCCC"/>
+          <w:kern w:val="0"/>
+          <w:sz w:val="21"/>
+          <w:szCs w:val="21"/>
+          <w:lang w:eastAsia="pt-BR"/>
+          <w14:ligatures w14:val="none"/>
+        </w:rPr>
+      </w:pPr>
+      <w:proofErr w:type="spellStart"/>
+      <w:r>
+        <w:rPr>
+          <w:rFonts w:ascii="Consolas" w:eastAsia="Times New Roman" w:hAnsi="Consolas" w:cs="Times New Roman"/>
+          <w:b/>
+          <w:bCs/>
+          <w:i/>
+          <w:iCs/>
+          <w:color w:val="DCDCAA"/>
+          <w:kern w:val="0"/>
+          <w:sz w:val="21"/>
+          <w:szCs w:val="21"/>
+          <w:lang w:eastAsia="pt-BR"/>
+          <w14:ligatures w14:val="none"/>
+        </w:rPr>
+        <w:t>echo</w:t>
+      </w:r>
+      <w:proofErr w:type="spellEnd"/>
+      <w:r>
+        <w:rPr>
+          <w:rFonts w:ascii="Consolas" w:eastAsia="Times New Roman" w:hAnsi="Consolas" w:cs="Times New Roman"/>
+          <w:b/>
+          <w:bCs/>
+          <w:i/>
+          <w:iCs/>
+          <w:color w:val="D4D4D4"/>
+          <w:kern w:val="0"/>
+          <w:sz w:val="21"/>
+          <w:szCs w:val="21"/>
+          <w:lang w:eastAsia="pt-BR"/>
+          <w14:ligatures w14:val="none"/>
+        </w:rPr>
+        <w:t xml:space="preserve"> </w:t>
+      </w:r>
+      <w:r>
+        <w:rPr>
+          <w:rFonts w:ascii="Consolas" w:eastAsia="Times New Roman" w:hAnsi="Consolas" w:cs="Times New Roman"/>
+          <w:b/>
+          <w:bCs/>
+          <w:i/>
+          <w:iCs/>
+          <w:color w:val="CE9178"/>
+          <w:kern w:val="0"/>
+          <w:sz w:val="21"/>
+          <w:szCs w:val="21"/>
+          <w:lang w:eastAsia="pt-BR"/>
+          <w14:ligatures w14:val="none"/>
+        </w:rPr>
+        <w:t>'&lt;</w:t>
+      </w:r>
+      <w:proofErr w:type="spellStart"/>
+      <w:r>
+        <w:rPr>
+          <w:rFonts w:ascii="Consolas" w:eastAsia="Times New Roman" w:hAnsi="Consolas" w:cs="Times New Roman"/>
+          <w:b/>
+          <w:bCs/>
+          <w:i/>
+          <w:iCs/>
+          <w:color w:val="CE9178"/>
+          <w:kern w:val="0"/>
+          <w:sz w:val="21"/>
+          <w:szCs w:val="21"/>
+          <w:lang w:eastAsia="pt-BR"/>
+          <w14:ligatures w14:val="none"/>
+        </w:rPr>
+        <w:t>pre</w:t>
+      </w:r>
+      <w:proofErr w:type="spellEnd"/>
+      <w:r>
+        <w:rPr>
+          <w:rFonts w:ascii="Consolas" w:eastAsia="Times New Roman" w:hAnsi="Consolas" w:cs="Times New Roman"/>
+          <w:b/>
+          <w:bCs/>
+          <w:i/>
+          <w:iCs/>
+          <w:color w:val="CE9178"/>
+          <w:kern w:val="0"/>
+          <w:sz w:val="21"/>
+          <w:szCs w:val="21"/>
+          <w:lang w:eastAsia="pt-BR"/>
+          <w14:ligatures w14:val="none"/>
+        </w:rPr>
+        <w:t>&gt;'</w:t>
+      </w:r>
+      <w:proofErr w:type="spellStart"/>
+      <w:r>
+        <w:rPr>
+          <w:rFonts w:ascii="Consolas" w:eastAsia="Times New Roman" w:hAnsi="Consolas" w:cs="Times New Roman"/>
+          <w:b/>
+          <w:bCs/>
+          <w:i/>
+          <w:iCs/>
+          <w:color w:val="DCDCAA"/>
+          <w:kern w:val="0"/>
+          <w:sz w:val="21"/>
+          <w:szCs w:val="21"/>
+          <w:lang w:eastAsia="pt-BR"/>
+          <w14:ligatures w14:val="none"/>
+        </w:rPr>
+        <w:t>print_r</w:t>
+      </w:r>
+      <w:proofErr w:type="spellEnd"/>
+      <w:r>
+        <w:rPr>
+          <w:rFonts w:ascii="Consolas" w:eastAsia="Times New Roman" w:hAnsi="Consolas" w:cs="Times New Roman"/>
+          <w:b/>
+          <w:bCs/>
+          <w:i/>
+          <w:iCs/>
+          <w:color w:val="D4D4D4"/>
+          <w:kern w:val="0"/>
+          <w:sz w:val="21"/>
+          <w:szCs w:val="21"/>
+          <w:lang w:eastAsia="pt-BR"/>
+          <w14:ligatures w14:val="none"/>
+        </w:rPr>
+        <w:t>(</w:t>
+      </w:r>
+      <w:r>
+        <w:rPr>
+          <w:rFonts w:ascii="Consolas" w:eastAsia="Times New Roman" w:hAnsi="Consolas" w:cs="Times New Roman"/>
+          <w:b/>
+          <w:bCs/>
+          <w:i/>
+          <w:iCs/>
+          <w:color w:val="9CDCFE"/>
+          <w:kern w:val="0"/>
+          <w:sz w:val="21"/>
+          <w:szCs w:val="21"/>
+          <w:lang w:eastAsia="pt-BR"/>
+          <w14:ligatures w14:val="none"/>
+        </w:rPr>
+        <w:t>$</w:t>
+      </w:r>
+      <w:proofErr w:type="spellStart"/>
+      <w:r>
+        <w:rPr>
+          <w:rFonts w:ascii="Consolas" w:eastAsia="Times New Roman" w:hAnsi="Consolas" w:cs="Times New Roman"/>
+          <w:b/>
+          <w:bCs/>
+          <w:i/>
+          <w:iCs/>
+          <w:color w:val="9CDCFE"/>
+          <w:kern w:val="0"/>
+          <w:sz w:val="21"/>
+          <w:szCs w:val="21"/>
+          <w:lang w:eastAsia="pt-BR"/>
+          <w14:ligatures w14:val="none"/>
+        </w:rPr>
+        <w:t>array</w:t>
+      </w:r>
+      <w:proofErr w:type="spellEnd"/>
+      <w:r>
+        <w:rPr>
+          <w:rFonts w:ascii="Consolas" w:eastAsia="Times New Roman" w:hAnsi="Consolas" w:cs="Times New Roman"/>
+          <w:b/>
+          <w:bCs/>
+          <w:i/>
+          <w:iCs/>
+          <w:color w:val="D4D4D4"/>
+          <w:kern w:val="0"/>
+          <w:sz w:val="21"/>
+          <w:szCs w:val="21"/>
+          <w:lang w:eastAsia="pt-BR"/>
+          <w14:ligatures w14:val="none"/>
+        </w:rPr>
+        <w:t>);</w:t>
+      </w:r>
+      <w:r>
+        <w:rPr>
+          <w:rFonts w:ascii="Consolas" w:hAnsi="Consolas"/>
+          <w:b/>
+          <w:bCs/>
+          <w:i/>
+          <w:iCs/>
+          <w:color w:val="DCDCAA"/>
+          <w:sz w:val="21"/>
+          <w:szCs w:val="21"/>
+        </w:rPr>
+        <w:t xml:space="preserve"> </w:t>
+      </w:r>
+      <w:proofErr w:type="spellStart"/>
+      <w:r>
+        <w:rPr>
+          <w:rFonts w:ascii="Consolas" w:eastAsia="Times New Roman" w:hAnsi="Consolas" w:cs="Times New Roman"/>
+          <w:b/>
+          <w:bCs/>
+          <w:i/>
+          <w:iCs/>
+          <w:color w:val="DCDCAA"/>
+          <w:kern w:val="0"/>
+          <w:sz w:val="21"/>
+          <w:szCs w:val="21"/>
+          <w:lang w:eastAsia="pt-BR"/>
+          <w14:ligatures w14:val="none"/>
+        </w:rPr>
+        <w:t>echo</w:t>
+      </w:r>
+      <w:proofErr w:type="spellEnd"/>
+      <w:r>
+        <w:rPr>
+          <w:rFonts w:ascii="Consolas" w:eastAsia="Times New Roman" w:hAnsi="Consolas" w:cs="Times New Roman"/>
+          <w:b/>
+          <w:bCs/>
+          <w:i/>
+          <w:iCs/>
+          <w:color w:val="D4D4D4"/>
+          <w:kern w:val="0"/>
+          <w:sz w:val="21"/>
+          <w:szCs w:val="21"/>
+          <w:lang w:eastAsia="pt-BR"/>
+          <w14:ligatures w14:val="none"/>
+        </w:rPr>
+        <w:t xml:space="preserve"> </w:t>
+      </w:r>
+      <w:r>
+        <w:rPr>
+          <w:rFonts w:ascii="Consolas" w:eastAsia="Times New Roman" w:hAnsi="Consolas" w:cs="Times New Roman"/>
+          <w:b/>
+          <w:bCs/>
+          <w:i/>
+          <w:iCs/>
+          <w:color w:val="CE9178"/>
+          <w:kern w:val="0"/>
+          <w:sz w:val="21"/>
+          <w:szCs w:val="21"/>
+          <w:lang w:eastAsia="pt-BR"/>
+          <w14:ligatures w14:val="none"/>
+        </w:rPr>
+        <w:t>'&lt;/</w:t>
+      </w:r>
+      <w:proofErr w:type="spellStart"/>
+      <w:r>
+        <w:rPr>
+          <w:rFonts w:ascii="Consolas" w:eastAsia="Times New Roman" w:hAnsi="Consolas" w:cs="Times New Roman"/>
+          <w:b/>
+          <w:bCs/>
+          <w:i/>
+          <w:iCs/>
+          <w:color w:val="CE9178"/>
+          <w:kern w:val="0"/>
+          <w:sz w:val="21"/>
+          <w:szCs w:val="21"/>
+          <w:lang w:eastAsia="pt-BR"/>
+          <w14:ligatures w14:val="none"/>
+        </w:rPr>
+        <w:t>pre</w:t>
+      </w:r>
+      <w:proofErr w:type="spellEnd"/>
+      <w:r>
+        <w:rPr>
+          <w:rFonts w:ascii="Consolas" w:eastAsia="Times New Roman" w:hAnsi="Consolas" w:cs="Times New Roman"/>
+          <w:b/>
+          <w:bCs/>
+          <w:i/>
+          <w:iCs/>
+          <w:color w:val="CE9178"/>
+          <w:kern w:val="0"/>
+          <w:sz w:val="21"/>
+          <w:szCs w:val="21"/>
+          <w:lang w:eastAsia="pt-BR"/>
+          <w14:ligatures w14:val="none"/>
+        </w:rPr>
+        <w:t>&gt;'</w:t>
+      </w:r>
+      <w:r>
+        <w:rPr>
+          <w:rFonts w:ascii="Consolas" w:eastAsia="Times New Roman" w:hAnsi="Consolas" w:cs="Times New Roman"/>
+          <w:b/>
+          <w:bCs/>
+          <w:i/>
+          <w:iCs/>
+          <w:color w:val="D4D4D4"/>
+          <w:kern w:val="0"/>
+          <w:sz w:val="21"/>
+          <w:szCs w:val="21"/>
+          <w:lang w:eastAsia="pt-BR"/>
+          <w14:ligatures w14:val="none"/>
+        </w:rPr>
+        <w:t>;</w:t>
+      </w:r>
+    </w:p>
+    <w:p>
+      <w:pPr>
+        <w:spacing w:line="240" w:lineRule="auto"/>
+        <w:jc w:val="both"/>
+        <w:rPr>
+          <w:rFonts w:ascii="Arial" w:hAnsi="Arial" w:cs="Arial"/>
+          <w:i/>
+          <w:iCs/>
+          <w:sz w:val="24"/>
+          <w:szCs w:val="24"/>
+        </w:rPr>
+      </w:pPr>
+      <w:r>
+        <w:rPr>
+          <w:rFonts w:ascii="Arial" w:hAnsi="Arial" w:cs="Arial"/>
+          <w:i/>
+          <w:iCs/>
+          <w:sz w:val="24"/>
+          <w:szCs w:val="24"/>
+        </w:rPr>
+        <w:t>retorna</w:t>
+      </w:r>
+      <w:r>
+        <w:rPr>
+          <w:rFonts w:ascii="Arial" w:hAnsi="Arial" w:cs="Arial"/>
+          <w:i/>
+          <w:iCs/>
+          <w:sz w:val="24"/>
+          <w:szCs w:val="24"/>
+        </w:rPr>
+        <w:t xml:space="preserve"> índice</w:t>
+      </w:r>
+      <w:r>
+        <w:rPr>
+          <w:rFonts w:ascii="Arial" w:hAnsi="Arial" w:cs="Arial"/>
+          <w:i/>
+          <w:iCs/>
+          <w:sz w:val="24"/>
+          <w:szCs w:val="24"/>
+        </w:rPr>
+        <w:t>/</w:t>
+      </w:r>
+      <w:r>
+        <w:rPr>
+          <w:rFonts w:ascii="Arial" w:hAnsi="Arial" w:cs="Arial"/>
+          <w:i/>
+          <w:iCs/>
+          <w:sz w:val="24"/>
+          <w:szCs w:val="24"/>
+        </w:rPr>
+        <w:t>chaves</w:t>
+      </w:r>
+      <w:r>
+        <w:rPr>
+          <w:rFonts w:ascii="Arial" w:hAnsi="Arial" w:cs="Arial"/>
+          <w:i/>
+          <w:iCs/>
+          <w:sz w:val="24"/>
+          <w:szCs w:val="24"/>
+        </w:rPr>
+        <w:t xml:space="preserve"> (</w:t>
+      </w:r>
+      <w:r>
+        <w:rPr>
+          <w:rFonts w:ascii="Arial" w:hAnsi="Arial" w:cs="Arial"/>
+          <w:b/>
+          <w:bCs/>
+          <w:i/>
+          <w:iCs/>
+          <w:sz w:val="24"/>
+          <w:szCs w:val="24"/>
+        </w:rPr>
+        <w:t>1, 7, 18</w:t>
+      </w:r>
+      <w:r>
+        <w:rPr>
+          <w:rFonts w:ascii="Arial" w:hAnsi="Arial" w:cs="Arial"/>
+          <w:i/>
+          <w:iCs/>
+          <w:sz w:val="24"/>
+          <w:szCs w:val="24"/>
+        </w:rPr>
+        <w:t>)</w:t>
+      </w:r>
+      <w:r>
+        <w:rPr>
+          <w:rFonts w:ascii="Arial" w:hAnsi="Arial" w:cs="Arial"/>
+          <w:i/>
+          <w:iCs/>
+          <w:sz w:val="24"/>
+          <w:szCs w:val="24"/>
+        </w:rPr>
+        <w:t>:</w:t>
+      </w:r>
+    </w:p>
+    <w:p>
+      <w:pPr>
+        <w:shd w:val="clear" w:color="auto" w:fill="1F1F1F"/>
+        <w:spacing w:after="0" w:line="285" w:lineRule="atLeast"/>
+        <w:rPr>
+          <w:rFonts w:ascii="Consolas" w:eastAsia="Times New Roman" w:hAnsi="Consolas" w:cs="Times New Roman"/>
+          <w:b/>
+          <w:bCs/>
+          <w:i/>
+          <w:iCs/>
+          <w:color w:val="CCCCCC"/>
+          <w:kern w:val="0"/>
+          <w:sz w:val="21"/>
+          <w:szCs w:val="21"/>
+          <w:lang w:eastAsia="pt-BR"/>
+          <w14:ligatures w14:val="none"/>
+        </w:rPr>
+      </w:pPr>
+      <w:r>
+        <w:rPr>
+          <w:rFonts w:ascii="Consolas" w:eastAsia="Times New Roman" w:hAnsi="Consolas" w:cs="Times New Roman"/>
+          <w:b/>
+          <w:bCs/>
+          <w:i/>
+          <w:iCs/>
+          <w:color w:val="9CDCFE"/>
+          <w:kern w:val="0"/>
+          <w:sz w:val="21"/>
+          <w:szCs w:val="21"/>
+          <w:lang w:eastAsia="pt-BR"/>
+          <w14:ligatures w14:val="none"/>
+        </w:rPr>
+        <w:t>$</w:t>
+      </w:r>
+      <w:proofErr w:type="spellStart"/>
+      <w:r>
+        <w:rPr>
+          <w:rFonts w:ascii="Consolas" w:eastAsia="Times New Roman" w:hAnsi="Consolas" w:cs="Times New Roman"/>
+          <w:b/>
+          <w:bCs/>
+          <w:i/>
+          <w:iCs/>
+          <w:color w:val="9CDCFE"/>
+          <w:kern w:val="0"/>
+          <w:sz w:val="21"/>
+          <w:szCs w:val="21"/>
+          <w:lang w:eastAsia="pt-BR"/>
+          <w14:ligatures w14:val="none"/>
+        </w:rPr>
+        <w:t>chaves_array</w:t>
+      </w:r>
+      <w:proofErr w:type="spellEnd"/>
+      <w:r>
+        <w:rPr>
+          <w:rFonts w:ascii="Consolas" w:eastAsia="Times New Roman" w:hAnsi="Consolas" w:cs="Times New Roman"/>
+          <w:b/>
+          <w:bCs/>
+          <w:i/>
+          <w:iCs/>
+          <w:color w:val="D4D4D4"/>
+          <w:kern w:val="0"/>
+          <w:sz w:val="21"/>
+          <w:szCs w:val="21"/>
+          <w:lang w:eastAsia="pt-BR"/>
+          <w14:ligatures w14:val="none"/>
+        </w:rPr>
+        <w:t xml:space="preserve"> = </w:t>
+      </w:r>
+      <w:proofErr w:type="spellStart"/>
+      <w:r>
+        <w:rPr>
+          <w:rFonts w:ascii="Consolas" w:eastAsia="Times New Roman" w:hAnsi="Consolas" w:cs="Times New Roman"/>
+          <w:b/>
+          <w:bCs/>
+          <w:i/>
+          <w:iCs/>
+          <w:color w:val="DCDCAA"/>
+          <w:kern w:val="0"/>
+          <w:sz w:val="21"/>
+          <w:szCs w:val="21"/>
+          <w:lang w:eastAsia="pt-BR"/>
+          <w14:ligatures w14:val="none"/>
+        </w:rPr>
+        <w:t>array_keys</w:t>
+      </w:r>
+      <w:proofErr w:type="spellEnd"/>
+      <w:r>
+        <w:rPr>
+          <w:rFonts w:ascii="Consolas" w:eastAsia="Times New Roman" w:hAnsi="Consolas" w:cs="Times New Roman"/>
+          <w:b/>
+          <w:bCs/>
+          <w:i/>
+          <w:iCs/>
+          <w:color w:val="D4D4D4"/>
+          <w:kern w:val="0"/>
+          <w:sz w:val="21"/>
+          <w:szCs w:val="21"/>
+          <w:lang w:eastAsia="pt-BR"/>
+          <w14:ligatures w14:val="none"/>
+        </w:rPr>
+        <w:t>(</w:t>
+      </w:r>
+      <w:r>
+        <w:rPr>
+          <w:rFonts w:ascii="Consolas" w:eastAsia="Times New Roman" w:hAnsi="Consolas" w:cs="Times New Roman"/>
+          <w:b/>
+          <w:bCs/>
+          <w:i/>
+          <w:iCs/>
+          <w:color w:val="9CDCFE"/>
+          <w:kern w:val="0"/>
+          <w:sz w:val="21"/>
+          <w:szCs w:val="21"/>
+          <w:lang w:eastAsia="pt-BR"/>
+          <w14:ligatures w14:val="none"/>
+        </w:rPr>
+        <w:t>$</w:t>
+      </w:r>
+      <w:proofErr w:type="spellStart"/>
+      <w:r>
+        <w:rPr>
+          <w:rFonts w:ascii="Consolas" w:eastAsia="Times New Roman" w:hAnsi="Consolas" w:cs="Times New Roman"/>
+          <w:b/>
+          <w:bCs/>
+          <w:i/>
+          <w:iCs/>
+          <w:color w:val="9CDCFE"/>
+          <w:kern w:val="0"/>
+          <w:sz w:val="21"/>
+          <w:szCs w:val="21"/>
+          <w:lang w:eastAsia="pt-BR"/>
+          <w14:ligatures w14:val="none"/>
+        </w:rPr>
+        <w:t>array</w:t>
+      </w:r>
+      <w:proofErr w:type="spellEnd"/>
+      <w:r>
+        <w:rPr>
+          <w:rFonts w:ascii="Consolas" w:eastAsia="Times New Roman" w:hAnsi="Consolas" w:cs="Times New Roman"/>
+          <w:b/>
+          <w:bCs/>
+          <w:i/>
+          <w:iCs/>
+          <w:color w:val="D4D4D4"/>
+          <w:kern w:val="0"/>
+          <w:sz w:val="21"/>
+          <w:szCs w:val="21"/>
+          <w:lang w:eastAsia="pt-BR"/>
+          <w14:ligatures w14:val="none"/>
+        </w:rPr>
+        <w:t>);</w:t>
+      </w:r>
+    </w:p>
+    <w:p>
+      <w:pPr>
+        <w:shd w:val="clear" w:color="auto" w:fill="1F1F1F"/>
+        <w:spacing w:after="0" w:line="285" w:lineRule="atLeast"/>
+        <w:rPr>
+          <w:rFonts w:ascii="Consolas" w:eastAsia="Times New Roman" w:hAnsi="Consolas" w:cs="Times New Roman"/>
+          <w:b/>
+          <w:bCs/>
+          <w:i/>
+          <w:iCs/>
+          <w:color w:val="CCCCCC"/>
+          <w:kern w:val="0"/>
+          <w:sz w:val="21"/>
+          <w:szCs w:val="21"/>
+          <w:lang w:eastAsia="pt-BR"/>
+          <w14:ligatures w14:val="none"/>
+        </w:rPr>
+      </w:pPr>
+      <w:proofErr w:type="spellStart"/>
+      <w:r>
+        <w:rPr>
+          <w:rFonts w:ascii="Consolas" w:eastAsia="Times New Roman" w:hAnsi="Consolas" w:cs="Times New Roman"/>
+          <w:b/>
+          <w:bCs/>
+          <w:i/>
+          <w:iCs/>
+          <w:color w:val="DCDCAA"/>
+          <w:kern w:val="0"/>
+          <w:sz w:val="21"/>
+          <w:szCs w:val="21"/>
+          <w:lang w:eastAsia="pt-BR"/>
+          <w14:ligatures w14:val="none"/>
+        </w:rPr>
+        <w:t>echo</w:t>
+      </w:r>
+      <w:proofErr w:type="spellEnd"/>
+      <w:r>
+        <w:rPr>
+          <w:rFonts w:ascii="Consolas" w:eastAsia="Times New Roman" w:hAnsi="Consolas" w:cs="Times New Roman"/>
+          <w:b/>
+          <w:bCs/>
+          <w:i/>
+          <w:iCs/>
+          <w:color w:val="D4D4D4"/>
+          <w:kern w:val="0"/>
+          <w:sz w:val="21"/>
+          <w:szCs w:val="21"/>
+          <w:lang w:eastAsia="pt-BR"/>
+          <w14:ligatures w14:val="none"/>
+        </w:rPr>
+        <w:t xml:space="preserve"> </w:t>
+      </w:r>
+      <w:r>
+        <w:rPr>
+          <w:rFonts w:ascii="Consolas" w:eastAsia="Times New Roman" w:hAnsi="Consolas" w:cs="Times New Roman"/>
+          <w:b/>
+          <w:bCs/>
+          <w:i/>
+          <w:iCs/>
+          <w:color w:val="CE9178"/>
+          <w:kern w:val="0"/>
+          <w:sz w:val="21"/>
+          <w:szCs w:val="21"/>
+          <w:lang w:eastAsia="pt-BR"/>
+          <w14:ligatures w14:val="none"/>
+        </w:rPr>
+        <w:t>'&lt;</w:t>
+      </w:r>
+      <w:proofErr w:type="spellStart"/>
+      <w:r>
+        <w:rPr>
+          <w:rFonts w:ascii="Consolas" w:eastAsia="Times New Roman" w:hAnsi="Consolas" w:cs="Times New Roman"/>
+          <w:b/>
+          <w:bCs/>
+          <w:i/>
+          <w:iCs/>
+          <w:color w:val="CE9178"/>
+          <w:kern w:val="0"/>
+          <w:sz w:val="21"/>
+          <w:szCs w:val="21"/>
+          <w:lang w:eastAsia="pt-BR"/>
+          <w14:ligatures w14:val="none"/>
+        </w:rPr>
+        <w:t>pre</w:t>
+      </w:r>
+      <w:proofErr w:type="spellEnd"/>
+      <w:r>
+        <w:rPr>
+          <w:rFonts w:ascii="Consolas" w:eastAsia="Times New Roman" w:hAnsi="Consolas" w:cs="Times New Roman"/>
+          <w:b/>
+          <w:bCs/>
+          <w:i/>
+          <w:iCs/>
+          <w:color w:val="CE9178"/>
+          <w:kern w:val="0"/>
+          <w:sz w:val="21"/>
+          <w:szCs w:val="21"/>
+          <w:lang w:eastAsia="pt-BR"/>
+          <w14:ligatures w14:val="none"/>
+        </w:rPr>
+        <w:t>&gt;'</w:t>
+      </w:r>
+      <w:proofErr w:type="spellStart"/>
+      <w:r>
+        <w:rPr>
+          <w:rFonts w:ascii="Consolas" w:eastAsia="Times New Roman" w:hAnsi="Consolas" w:cs="Times New Roman"/>
+          <w:b/>
+          <w:bCs/>
+          <w:i/>
+          <w:iCs/>
+          <w:color w:val="DCDCAA"/>
+          <w:kern w:val="0"/>
+          <w:sz w:val="21"/>
+          <w:szCs w:val="21"/>
+          <w:lang w:eastAsia="pt-BR"/>
+          <w14:ligatures w14:val="none"/>
+        </w:rPr>
+        <w:t>print_r</w:t>
+      </w:r>
+      <w:proofErr w:type="spellEnd"/>
+      <w:r>
+        <w:rPr>
+          <w:rFonts w:ascii="Consolas" w:eastAsia="Times New Roman" w:hAnsi="Consolas" w:cs="Times New Roman"/>
+          <w:b/>
+          <w:bCs/>
+          <w:i/>
+          <w:iCs/>
+          <w:color w:val="D4D4D4"/>
+          <w:kern w:val="0"/>
+          <w:sz w:val="21"/>
+          <w:szCs w:val="21"/>
+          <w:lang w:eastAsia="pt-BR"/>
+          <w14:ligatures w14:val="none"/>
+        </w:rPr>
+        <w:t>(</w:t>
+      </w:r>
+      <w:r>
+        <w:rPr>
+          <w:rFonts w:ascii="Consolas" w:eastAsia="Times New Roman" w:hAnsi="Consolas" w:cs="Times New Roman"/>
+          <w:b/>
+          <w:bCs/>
+          <w:i/>
+          <w:iCs/>
+          <w:color w:val="9CDCFE"/>
+          <w:kern w:val="0"/>
+          <w:sz w:val="21"/>
+          <w:szCs w:val="21"/>
+          <w:lang w:eastAsia="pt-BR"/>
+          <w14:ligatures w14:val="none"/>
+        </w:rPr>
+        <w:t>$</w:t>
+      </w:r>
+      <w:proofErr w:type="spellStart"/>
+      <w:r>
+        <w:rPr>
+          <w:rFonts w:ascii="Consolas" w:eastAsia="Times New Roman" w:hAnsi="Consolas" w:cs="Times New Roman"/>
+          <w:b/>
+          <w:bCs/>
+          <w:i/>
+          <w:iCs/>
+          <w:color w:val="9CDCFE"/>
+          <w:kern w:val="0"/>
+          <w:sz w:val="21"/>
+          <w:szCs w:val="21"/>
+          <w:lang w:eastAsia="pt-BR"/>
+          <w14:ligatures w14:val="none"/>
+        </w:rPr>
+        <w:t>chaves_array</w:t>
+      </w:r>
+      <w:proofErr w:type="spellEnd"/>
+      <w:r>
+        <w:rPr>
+          <w:rFonts w:ascii="Consolas" w:eastAsia="Times New Roman" w:hAnsi="Consolas" w:cs="Times New Roman"/>
+          <w:b/>
+          <w:bCs/>
+          <w:i/>
+          <w:iCs/>
+          <w:color w:val="D4D4D4"/>
+          <w:kern w:val="0"/>
+          <w:sz w:val="21"/>
+          <w:szCs w:val="21"/>
+          <w:lang w:eastAsia="pt-BR"/>
+          <w14:ligatures w14:val="none"/>
+        </w:rPr>
+        <w:t>);</w:t>
+      </w:r>
+      <w:r>
+        <w:rPr>
+          <w:rFonts w:ascii="Consolas" w:hAnsi="Consolas"/>
+          <w:b/>
+          <w:bCs/>
+          <w:i/>
+          <w:iCs/>
+          <w:color w:val="DCDCAA"/>
+          <w:sz w:val="21"/>
+          <w:szCs w:val="21"/>
+        </w:rPr>
+        <w:t xml:space="preserve"> </w:t>
+      </w:r>
+      <w:proofErr w:type="spellStart"/>
+      <w:r>
+        <w:rPr>
+          <w:rFonts w:ascii="Consolas" w:eastAsia="Times New Roman" w:hAnsi="Consolas" w:cs="Times New Roman"/>
+          <w:b/>
+          <w:bCs/>
+          <w:i/>
+          <w:iCs/>
+          <w:color w:val="DCDCAA"/>
+          <w:kern w:val="0"/>
+          <w:sz w:val="21"/>
+          <w:szCs w:val="21"/>
+          <w:lang w:eastAsia="pt-BR"/>
+          <w14:ligatures w14:val="none"/>
+        </w:rPr>
+        <w:t>echo</w:t>
+      </w:r>
+      <w:proofErr w:type="spellEnd"/>
+      <w:r>
+        <w:rPr>
+          <w:rFonts w:ascii="Consolas" w:eastAsia="Times New Roman" w:hAnsi="Consolas" w:cs="Times New Roman"/>
+          <w:b/>
+          <w:bCs/>
+          <w:i/>
+          <w:iCs/>
+          <w:color w:val="D4D4D4"/>
+          <w:kern w:val="0"/>
+          <w:sz w:val="21"/>
+          <w:szCs w:val="21"/>
+          <w:lang w:eastAsia="pt-BR"/>
+          <w14:ligatures w14:val="none"/>
+        </w:rPr>
+        <w:t xml:space="preserve"> </w:t>
+      </w:r>
+      <w:r>
+        <w:rPr>
+          <w:rFonts w:ascii="Consolas" w:eastAsia="Times New Roman" w:hAnsi="Consolas" w:cs="Times New Roman"/>
+          <w:b/>
+          <w:bCs/>
+          <w:i/>
+          <w:iCs/>
+          <w:color w:val="CE9178"/>
+          <w:kern w:val="0"/>
+          <w:sz w:val="21"/>
+          <w:szCs w:val="21"/>
+          <w:lang w:eastAsia="pt-BR"/>
+          <w14:ligatures w14:val="none"/>
+        </w:rPr>
+        <w:t>'&lt;/</w:t>
+      </w:r>
+      <w:proofErr w:type="spellStart"/>
+      <w:r>
+        <w:rPr>
+          <w:rFonts w:ascii="Consolas" w:eastAsia="Times New Roman" w:hAnsi="Consolas" w:cs="Times New Roman"/>
+          <w:b/>
+          <w:bCs/>
+          <w:i/>
+          <w:iCs/>
+          <w:color w:val="CE9178"/>
+          <w:kern w:val="0"/>
+          <w:sz w:val="21"/>
+          <w:szCs w:val="21"/>
+          <w:lang w:eastAsia="pt-BR"/>
+          <w14:ligatures w14:val="none"/>
+        </w:rPr>
+        <w:t>pre</w:t>
+      </w:r>
+      <w:proofErr w:type="spellEnd"/>
+      <w:r>
+        <w:rPr>
+          <w:rFonts w:ascii="Consolas" w:eastAsia="Times New Roman" w:hAnsi="Consolas" w:cs="Times New Roman"/>
+          <w:b/>
+          <w:bCs/>
+          <w:i/>
+          <w:iCs/>
+          <w:color w:val="CE9178"/>
+          <w:kern w:val="0"/>
+          <w:sz w:val="21"/>
+          <w:szCs w:val="21"/>
+          <w:lang w:eastAsia="pt-BR"/>
+          <w14:ligatures w14:val="none"/>
+        </w:rPr>
+        <w:t>&gt;'</w:t>
+      </w:r>
+      <w:r>
+        <w:rPr>
+          <w:rFonts w:ascii="Consolas" w:eastAsia="Times New Roman" w:hAnsi="Consolas" w:cs="Times New Roman"/>
+          <w:b/>
+          <w:bCs/>
+          <w:i/>
+          <w:iCs/>
+          <w:color w:val="D4D4D4"/>
+          <w:kern w:val="0"/>
+          <w:sz w:val="21"/>
+          <w:szCs w:val="21"/>
+          <w:lang w:eastAsia="pt-BR"/>
+          <w14:ligatures w14:val="none"/>
+        </w:rPr>
+        <w:t>;</w:t>
+      </w:r>
+    </w:p>
+    <w:p>
+      <w:pPr>
+        <w:spacing w:line="240" w:lineRule="auto"/>
+        <w:jc w:val="both"/>
+        <w:rPr>
+          <w:rFonts w:ascii="Arial" w:hAnsi="Arial" w:cs="Arial"/>
+          <w:sz w:val="24"/>
+          <w:szCs w:val="24"/>
+        </w:rPr>
+      </w:pPr>
+    </w:p>
+    <w:p>
+      <w:pPr>
+        <w:spacing w:line="240" w:lineRule="auto"/>
+        <w:jc w:val="both"/>
+        <w:rPr>
+          <w:rFonts w:ascii="Arial" w:hAnsi="Arial" w:cs="Arial"/>
+          <w:sz w:val="24"/>
+          <w:szCs w:val="24"/>
+        </w:rPr>
+      </w:pPr>
+      <w:proofErr w:type="spellStart"/>
+      <w:r>
+        <w:rPr>
+          <w:rFonts w:ascii="Arial" w:hAnsi="Arial" w:cs="Arial"/>
+          <w:sz w:val="24"/>
+          <w:szCs w:val="24"/>
+        </w:rPr>
+        <w:t>sort</w:t>
+      </w:r>
+      <w:proofErr w:type="spellEnd"/>
+      <w:r>
+        <w:rPr>
+          <w:rFonts w:ascii="Arial" w:hAnsi="Arial" w:cs="Arial"/>
+          <w:sz w:val="24"/>
+          <w:szCs w:val="24"/>
+        </w:rPr>
+        <w:t xml:space="preserve"> (</w:t>
+      </w:r>
+      <w:proofErr w:type="spellStart"/>
+      <w:r>
+        <w:rPr>
+          <w:rFonts w:ascii="Arial" w:hAnsi="Arial" w:cs="Arial"/>
+          <w:b/>
+          <w:bCs/>
+          <w:sz w:val="24"/>
+          <w:szCs w:val="24"/>
+        </w:rPr>
+        <w:t>array</w:t>
+      </w:r>
+      <w:proofErr w:type="spellEnd"/>
+      <w:r>
+        <w:rPr>
+          <w:rFonts w:ascii="Arial" w:hAnsi="Arial" w:cs="Arial"/>
+          <w:sz w:val="24"/>
+          <w:szCs w:val="24"/>
+        </w:rPr>
+        <w:t>) -&gt;</w:t>
+      </w:r>
+      <w:r>
+        <w:rPr>
+          <w:rFonts w:ascii="Arial" w:hAnsi="Arial" w:cs="Arial"/>
+          <w:sz w:val="24"/>
+          <w:szCs w:val="24"/>
+        </w:rPr>
+        <w:t xml:space="preserve"> ordena </w:t>
+      </w:r>
+      <w:proofErr w:type="spellStart"/>
+      <w:r>
+        <w:rPr>
+          <w:rFonts w:ascii="Arial" w:hAnsi="Arial" w:cs="Arial"/>
+          <w:sz w:val="24"/>
+          <w:szCs w:val="24"/>
+        </w:rPr>
+        <w:t>array</w:t>
+      </w:r>
+      <w:proofErr w:type="spellEnd"/>
+      <w:r>
+        <w:rPr>
+          <w:rFonts w:ascii="Arial" w:hAnsi="Arial" w:cs="Arial"/>
+          <w:sz w:val="24"/>
+          <w:szCs w:val="24"/>
+        </w:rPr>
+        <w:t xml:space="preserve"> (coloca em sequência alfabética)</w:t>
+      </w:r>
+      <w:r>
+        <w:rPr>
+          <w:rFonts w:ascii="Arial" w:hAnsi="Arial" w:cs="Arial"/>
+          <w:sz w:val="24"/>
+          <w:szCs w:val="24"/>
+        </w:rPr>
+        <w:t xml:space="preserve"> e </w:t>
+      </w:r>
+      <w:r>
+        <w:rPr>
+          <w:rFonts w:ascii="Arial" w:hAnsi="Arial" w:cs="Arial"/>
+          <w:sz w:val="24"/>
+          <w:szCs w:val="24"/>
+        </w:rPr>
+        <w:t>reajusta</w:t>
+      </w:r>
+      <w:r>
+        <w:rPr>
+          <w:rFonts w:ascii="Arial" w:hAnsi="Arial" w:cs="Arial"/>
+          <w:sz w:val="24"/>
+          <w:szCs w:val="24"/>
+        </w:rPr>
+        <w:t xml:space="preserve"> </w:t>
+      </w:r>
+      <w:r>
+        <w:rPr>
+          <w:rFonts w:ascii="Arial" w:hAnsi="Arial" w:cs="Arial"/>
+          <w:sz w:val="24"/>
+          <w:szCs w:val="24"/>
+        </w:rPr>
+        <w:t>índice</w:t>
+      </w:r>
+      <w:r>
+        <w:rPr>
+          <w:rFonts w:ascii="Arial" w:hAnsi="Arial" w:cs="Arial"/>
+          <w:sz w:val="24"/>
+          <w:szCs w:val="24"/>
+        </w:rPr>
+        <w:t>;</w:t>
+      </w:r>
+    </w:p>
+    <w:p>
+      <w:pPr>
+        <w:shd w:val="clear" w:color="auto" w:fill="1F1F1F"/>
+        <w:spacing w:after="0" w:line="285" w:lineRule="atLeast"/>
+        <w:rPr>
+          <w:rFonts w:ascii="Consolas" w:eastAsia="Times New Roman" w:hAnsi="Consolas" w:cs="Times New Roman"/>
+          <w:b/>
+          <w:bCs/>
+          <w:i/>
+          <w:iCs/>
+          <w:color w:val="CCCCCC"/>
+          <w:kern w:val="0"/>
+          <w:sz w:val="21"/>
+          <w:szCs w:val="21"/>
+          <w:lang w:eastAsia="pt-BR"/>
+          <w14:ligatures w14:val="none"/>
+        </w:rPr>
+      </w:pPr>
+      <w:proofErr w:type="spellStart"/>
+      <w:r>
+        <w:rPr>
+          <w:rFonts w:ascii="Consolas" w:eastAsia="Times New Roman" w:hAnsi="Consolas" w:cs="Times New Roman"/>
+          <w:b/>
+          <w:bCs/>
+          <w:i/>
+          <w:iCs/>
+          <w:color w:val="DCDCAA"/>
+          <w:kern w:val="0"/>
+          <w:sz w:val="21"/>
+          <w:szCs w:val="21"/>
+          <w:lang w:eastAsia="pt-BR"/>
+          <w14:ligatures w14:val="none"/>
+        </w:rPr>
+        <w:t>sort</w:t>
+      </w:r>
+      <w:proofErr w:type="spellEnd"/>
+      <w:r>
+        <w:rPr>
+          <w:rFonts w:ascii="Consolas" w:eastAsia="Times New Roman" w:hAnsi="Consolas" w:cs="Times New Roman"/>
+          <w:b/>
+          <w:bCs/>
+          <w:i/>
+          <w:iCs/>
+          <w:color w:val="D4D4D4"/>
+          <w:kern w:val="0"/>
+          <w:sz w:val="21"/>
+          <w:szCs w:val="21"/>
+          <w:lang w:eastAsia="pt-BR"/>
+          <w14:ligatures w14:val="none"/>
+        </w:rPr>
+        <w:t>(</w:t>
+      </w:r>
+      <w:r>
+        <w:rPr>
+          <w:rFonts w:ascii="Consolas" w:eastAsia="Times New Roman" w:hAnsi="Consolas" w:cs="Times New Roman"/>
+          <w:b/>
+          <w:bCs/>
+          <w:i/>
+          <w:iCs/>
+          <w:color w:val="9CDCFE"/>
+          <w:kern w:val="0"/>
+          <w:sz w:val="21"/>
+          <w:szCs w:val="21"/>
+          <w:lang w:eastAsia="pt-BR"/>
+          <w14:ligatures w14:val="none"/>
+        </w:rPr>
+        <w:t>$</w:t>
+      </w:r>
+      <w:proofErr w:type="spellStart"/>
+      <w:r>
+        <w:rPr>
+          <w:rFonts w:ascii="Consolas" w:eastAsia="Times New Roman" w:hAnsi="Consolas" w:cs="Times New Roman"/>
+          <w:b/>
+          <w:bCs/>
+          <w:i/>
+          <w:iCs/>
+          <w:color w:val="9CDCFE"/>
+          <w:kern w:val="0"/>
+          <w:sz w:val="21"/>
+          <w:szCs w:val="21"/>
+          <w:lang w:eastAsia="pt-BR"/>
+          <w14:ligatures w14:val="none"/>
+        </w:rPr>
+        <w:t>array</w:t>
+      </w:r>
+      <w:proofErr w:type="spellEnd"/>
+      <w:r>
+        <w:rPr>
+          <w:rFonts w:ascii="Consolas" w:eastAsia="Times New Roman" w:hAnsi="Consolas" w:cs="Times New Roman"/>
+          <w:b/>
+          <w:bCs/>
+          <w:i/>
+          <w:iCs/>
+          <w:color w:val="D4D4D4"/>
+          <w:kern w:val="0"/>
+          <w:sz w:val="21"/>
+          <w:szCs w:val="21"/>
+          <w:lang w:eastAsia="pt-BR"/>
+          <w14:ligatures w14:val="none"/>
+        </w:rPr>
+        <w:t>)</w:t>
+      </w:r>
+      <w:r>
+        <w:rPr>
+          <w:rFonts w:ascii="Consolas" w:eastAsia="Times New Roman" w:hAnsi="Consolas" w:cs="Times New Roman"/>
+          <w:b/>
+          <w:bCs/>
+          <w:i/>
+          <w:iCs/>
+          <w:color w:val="D4D4D4"/>
+          <w:kern w:val="0"/>
+          <w:sz w:val="21"/>
+          <w:szCs w:val="21"/>
+          <w:lang w:eastAsia="pt-BR"/>
+          <w14:ligatures w14:val="none"/>
+        </w:rPr>
+        <w:t xml:space="preserve"> </w:t>
+      </w:r>
+      <w:r>
+        <w:rPr>
+          <w:rFonts w:ascii="Consolas" w:eastAsia="Times New Roman" w:hAnsi="Consolas" w:cs="Times New Roman"/>
+          <w:b/>
+          <w:bCs/>
+          <w:i/>
+          <w:iCs/>
+          <w:color w:val="6A9955"/>
+          <w:kern w:val="0"/>
+          <w:sz w:val="21"/>
+          <w:szCs w:val="21"/>
+          <w:lang w:eastAsia="pt-BR"/>
+          <w14:ligatures w14:val="none"/>
+        </w:rPr>
+        <w:t>//</w:t>
+      </w:r>
+      <w:proofErr w:type="spellStart"/>
+      <w:r>
+        <w:rPr>
+          <w:rFonts w:ascii="Consolas" w:eastAsia="Times New Roman" w:hAnsi="Consolas" w:cs="Times New Roman"/>
+          <w:b/>
+          <w:bCs/>
+          <w:i/>
+          <w:iCs/>
+          <w:color w:val="6A9955"/>
+          <w:kern w:val="0"/>
+          <w:sz w:val="21"/>
+          <w:szCs w:val="21"/>
+          <w:lang w:eastAsia="pt-BR"/>
+          <w14:ligatures w14:val="none"/>
+        </w:rPr>
+        <w:t>true</w:t>
+      </w:r>
+      <w:proofErr w:type="spellEnd"/>
+      <w:r>
+        <w:rPr>
+          <w:rFonts w:ascii="Consolas" w:eastAsia="Times New Roman" w:hAnsi="Consolas" w:cs="Times New Roman"/>
+          <w:b/>
+          <w:bCs/>
+          <w:i/>
+          <w:iCs/>
+          <w:color w:val="6A9955"/>
+          <w:kern w:val="0"/>
+          <w:sz w:val="21"/>
+          <w:szCs w:val="21"/>
+          <w:lang w:eastAsia="pt-BR"/>
+          <w14:ligatures w14:val="none"/>
+        </w:rPr>
+        <w:t xml:space="preserve"> ou false - retorna </w:t>
+      </w:r>
+      <w:proofErr w:type="spellStart"/>
+      <w:r>
+        <w:rPr>
+          <w:rFonts w:ascii="Consolas" w:eastAsia="Times New Roman" w:hAnsi="Consolas" w:cs="Times New Roman"/>
+          <w:b/>
+          <w:bCs/>
+          <w:i/>
+          <w:iCs/>
+          <w:color w:val="6A9955"/>
+          <w:kern w:val="0"/>
+          <w:sz w:val="21"/>
+          <w:szCs w:val="21"/>
+          <w:lang w:eastAsia="pt-BR"/>
+          <w14:ligatures w14:val="none"/>
+        </w:rPr>
+        <w:t>true</w:t>
+      </w:r>
+      <w:proofErr w:type="spellEnd"/>
+      <w:r>
+        <w:rPr>
+          <w:rFonts w:ascii="Consolas" w:eastAsia="Times New Roman" w:hAnsi="Consolas" w:cs="Times New Roman"/>
+          <w:b/>
+          <w:bCs/>
+          <w:i/>
+          <w:iCs/>
+          <w:color w:val="6A9955"/>
+          <w:kern w:val="0"/>
+          <w:sz w:val="21"/>
+          <w:szCs w:val="21"/>
+          <w:lang w:eastAsia="pt-BR"/>
+          <w14:ligatures w14:val="none"/>
+        </w:rPr>
+        <w:t xml:space="preserve"> ou false se o </w:t>
+      </w:r>
+      <w:proofErr w:type="spellStart"/>
+      <w:r>
+        <w:rPr>
+          <w:rFonts w:ascii="Consolas" w:eastAsia="Times New Roman" w:hAnsi="Consolas" w:cs="Times New Roman"/>
+          <w:b/>
+          <w:bCs/>
+          <w:i/>
+          <w:iCs/>
+          <w:color w:val="6A9955"/>
+          <w:kern w:val="0"/>
+          <w:sz w:val="21"/>
+          <w:szCs w:val="21"/>
+          <w:lang w:eastAsia="pt-BR"/>
+          <w14:ligatures w14:val="none"/>
+        </w:rPr>
+        <w:t>array</w:t>
+      </w:r>
+      <w:proofErr w:type="spellEnd"/>
+      <w:r>
+        <w:rPr>
+          <w:rFonts w:ascii="Consolas" w:eastAsia="Times New Roman" w:hAnsi="Consolas" w:cs="Times New Roman"/>
+          <w:b/>
+          <w:bCs/>
+          <w:i/>
+          <w:iCs/>
+          <w:color w:val="6A9955"/>
+          <w:kern w:val="0"/>
+          <w:sz w:val="21"/>
+          <w:szCs w:val="21"/>
+          <w:lang w:eastAsia="pt-BR"/>
+          <w14:ligatures w14:val="none"/>
+        </w:rPr>
+        <w:t xml:space="preserve"> foi ou não ordenado</w:t>
+      </w:r>
+    </w:p>
+    <w:p>
+      <w:pPr>
+        <w:spacing w:line="240" w:lineRule="auto"/>
+        <w:jc w:val="both"/>
+        <w:rPr>
+          <w:rFonts w:ascii="Arial" w:hAnsi="Arial" w:cs="Arial"/>
+          <w:sz w:val="24"/>
+          <w:szCs w:val="24"/>
+        </w:rPr>
+      </w:pPr>
+    </w:p>
+    <w:p>
+      <w:pPr>
+        <w:spacing w:line="240" w:lineRule="auto"/>
+        <w:jc w:val="both"/>
+        <w:rPr>
+          <w:rFonts w:ascii="Arial" w:hAnsi="Arial" w:cs="Arial"/>
+          <w:sz w:val="24"/>
+          <w:szCs w:val="24"/>
+        </w:rPr>
+      </w:pPr>
+      <w:proofErr w:type="spellStart"/>
+      <w:r>
+        <w:rPr>
+          <w:rFonts w:ascii="Arial" w:hAnsi="Arial" w:cs="Arial"/>
+          <w:sz w:val="24"/>
+          <w:szCs w:val="24"/>
+        </w:rPr>
+        <w:t>asort</w:t>
+      </w:r>
+      <w:proofErr w:type="spellEnd"/>
+      <w:r>
+        <w:rPr>
+          <w:rFonts w:ascii="Arial" w:hAnsi="Arial" w:cs="Arial"/>
+          <w:sz w:val="24"/>
+          <w:szCs w:val="24"/>
+        </w:rPr>
+        <w:t xml:space="preserve"> (</w:t>
+      </w:r>
+      <w:proofErr w:type="spellStart"/>
+      <w:r>
+        <w:rPr>
+          <w:rFonts w:ascii="Arial" w:hAnsi="Arial" w:cs="Arial"/>
+          <w:b/>
+          <w:bCs/>
+          <w:sz w:val="24"/>
+          <w:szCs w:val="24"/>
+        </w:rPr>
+        <w:t>array</w:t>
+      </w:r>
+      <w:proofErr w:type="spellEnd"/>
+      <w:r>
+        <w:rPr>
+          <w:rFonts w:ascii="Arial" w:hAnsi="Arial" w:cs="Arial"/>
+          <w:sz w:val="24"/>
+          <w:szCs w:val="24"/>
+        </w:rPr>
+        <w:t>) -&gt;</w:t>
+      </w:r>
+      <w:r>
+        <w:rPr>
+          <w:rFonts w:ascii="Arial" w:hAnsi="Arial" w:cs="Arial"/>
+          <w:sz w:val="24"/>
+          <w:szCs w:val="24"/>
+        </w:rPr>
+        <w:t xml:space="preserve"> ordena </w:t>
+      </w:r>
+      <w:proofErr w:type="spellStart"/>
+      <w:r>
+        <w:rPr>
+          <w:rFonts w:ascii="Arial" w:hAnsi="Arial" w:cs="Arial"/>
+          <w:sz w:val="24"/>
+          <w:szCs w:val="24"/>
+        </w:rPr>
+        <w:t>array</w:t>
+      </w:r>
+      <w:proofErr w:type="spellEnd"/>
+      <w:r>
+        <w:rPr>
+          <w:rFonts w:ascii="Arial" w:hAnsi="Arial" w:cs="Arial"/>
+          <w:sz w:val="24"/>
+          <w:szCs w:val="24"/>
+        </w:rPr>
+        <w:t xml:space="preserve"> preservando índice;</w:t>
+      </w:r>
+    </w:p>
+    <w:p>
+      <w:pPr>
+        <w:shd w:val="clear" w:color="auto" w:fill="1F1F1F"/>
+        <w:spacing w:after="0" w:line="285" w:lineRule="atLeast"/>
+        <w:rPr>
+          <w:rFonts w:ascii="Consolas" w:eastAsia="Times New Roman" w:hAnsi="Consolas" w:cs="Times New Roman"/>
+          <w:b/>
+          <w:bCs/>
+          <w:i/>
+          <w:iCs/>
+          <w:color w:val="CCCCCC"/>
+          <w:kern w:val="0"/>
+          <w:sz w:val="21"/>
+          <w:szCs w:val="21"/>
+          <w:lang w:eastAsia="pt-BR"/>
+          <w14:ligatures w14:val="none"/>
+        </w:rPr>
+      </w:pPr>
+      <w:r>
+        <w:rPr>
+          <w:rFonts w:ascii="Consolas" w:eastAsia="Times New Roman" w:hAnsi="Consolas" w:cs="Times New Roman"/>
+          <w:b/>
+          <w:bCs/>
+          <w:i/>
+          <w:iCs/>
+          <w:color w:val="D4D4D4"/>
+          <w:kern w:val="0"/>
+          <w:sz w:val="21"/>
+          <w:szCs w:val="21"/>
+          <w:lang w:eastAsia="pt-BR"/>
+          <w14:ligatures w14:val="none"/>
+        </w:rPr>
+        <w:t xml:space="preserve">    </w:t>
+      </w:r>
+      <w:proofErr w:type="spellStart"/>
+      <w:r>
+        <w:rPr>
+          <w:rFonts w:ascii="Consolas" w:eastAsia="Times New Roman" w:hAnsi="Consolas" w:cs="Times New Roman"/>
+          <w:b/>
+          <w:bCs/>
+          <w:i/>
+          <w:iCs/>
+          <w:color w:val="DCDCAA"/>
+          <w:kern w:val="0"/>
+          <w:sz w:val="21"/>
+          <w:szCs w:val="21"/>
+          <w:lang w:eastAsia="pt-BR"/>
+          <w14:ligatures w14:val="none"/>
+        </w:rPr>
+        <w:t>asort</w:t>
+      </w:r>
+      <w:proofErr w:type="spellEnd"/>
+      <w:r>
+        <w:rPr>
+          <w:rFonts w:ascii="Consolas" w:eastAsia="Times New Roman" w:hAnsi="Consolas" w:cs="Times New Roman"/>
+          <w:b/>
+          <w:bCs/>
+          <w:i/>
+          <w:iCs/>
+          <w:color w:val="D4D4D4"/>
+          <w:kern w:val="0"/>
+          <w:sz w:val="21"/>
+          <w:szCs w:val="21"/>
+          <w:lang w:eastAsia="pt-BR"/>
+          <w14:ligatures w14:val="none"/>
+        </w:rPr>
+        <w:t>(</w:t>
+      </w:r>
+      <w:r>
+        <w:rPr>
+          <w:rFonts w:ascii="Consolas" w:eastAsia="Times New Roman" w:hAnsi="Consolas" w:cs="Times New Roman"/>
+          <w:b/>
+          <w:bCs/>
+          <w:i/>
+          <w:iCs/>
+          <w:color w:val="9CDCFE"/>
+          <w:kern w:val="0"/>
+          <w:sz w:val="21"/>
+          <w:szCs w:val="21"/>
+          <w:lang w:eastAsia="pt-BR"/>
+          <w14:ligatures w14:val="none"/>
+        </w:rPr>
+        <w:t>$</w:t>
+      </w:r>
+      <w:proofErr w:type="spellStart"/>
+      <w:proofErr w:type="gramStart"/>
+      <w:r>
+        <w:rPr>
+          <w:rFonts w:ascii="Consolas" w:eastAsia="Times New Roman" w:hAnsi="Consolas" w:cs="Times New Roman"/>
+          <w:b/>
+          <w:bCs/>
+          <w:i/>
+          <w:iCs/>
+          <w:color w:val="9CDCFE"/>
+          <w:kern w:val="0"/>
+          <w:sz w:val="21"/>
+          <w:szCs w:val="21"/>
+          <w:lang w:eastAsia="pt-BR"/>
+          <w14:ligatures w14:val="none"/>
+        </w:rPr>
+        <w:t>array</w:t>
+      </w:r>
+      <w:proofErr w:type="spellEnd"/>
+      <w:r>
+        <w:rPr>
+          <w:rFonts w:ascii="Consolas" w:eastAsia="Times New Roman" w:hAnsi="Consolas" w:cs="Times New Roman"/>
+          <w:b/>
+          <w:bCs/>
+          <w:i/>
+          <w:iCs/>
+          <w:color w:val="D4D4D4"/>
+          <w:kern w:val="0"/>
+          <w:sz w:val="21"/>
+          <w:szCs w:val="21"/>
+          <w:lang w:eastAsia="pt-BR"/>
+          <w14:ligatures w14:val="none"/>
+        </w:rPr>
+        <w:t>);</w:t>
+      </w:r>
+      <w:r>
+        <w:rPr>
+          <w:rFonts w:ascii="Consolas" w:eastAsia="Times New Roman" w:hAnsi="Consolas" w:cs="Times New Roman"/>
+          <w:b/>
+          <w:bCs/>
+          <w:i/>
+          <w:iCs/>
+          <w:color w:val="6A9955"/>
+          <w:kern w:val="0"/>
+          <w:sz w:val="21"/>
+          <w:szCs w:val="21"/>
+          <w:lang w:eastAsia="pt-BR"/>
+          <w14:ligatures w14:val="none"/>
+        </w:rPr>
+        <w:t>/</w:t>
+      </w:r>
+      <w:proofErr w:type="gramEnd"/>
+      <w:r>
+        <w:rPr>
+          <w:rFonts w:ascii="Consolas" w:eastAsia="Times New Roman" w:hAnsi="Consolas" w:cs="Times New Roman"/>
+          <w:b/>
+          <w:bCs/>
+          <w:i/>
+          <w:iCs/>
+          <w:color w:val="6A9955"/>
+          <w:kern w:val="0"/>
+          <w:sz w:val="21"/>
+          <w:szCs w:val="21"/>
+          <w:lang w:eastAsia="pt-BR"/>
+          <w14:ligatures w14:val="none"/>
+        </w:rPr>
+        <w:t>/</w:t>
+      </w:r>
+      <w:proofErr w:type="spellStart"/>
+      <w:r>
+        <w:rPr>
+          <w:rFonts w:ascii="Consolas" w:eastAsia="Times New Roman" w:hAnsi="Consolas" w:cs="Times New Roman"/>
+          <w:b/>
+          <w:bCs/>
+          <w:i/>
+          <w:iCs/>
+          <w:color w:val="6A9955"/>
+          <w:kern w:val="0"/>
+          <w:sz w:val="21"/>
+          <w:szCs w:val="21"/>
+          <w:lang w:eastAsia="pt-BR"/>
+          <w14:ligatures w14:val="none"/>
+        </w:rPr>
+        <w:t>true</w:t>
+      </w:r>
+      <w:proofErr w:type="spellEnd"/>
+      <w:r>
+        <w:rPr>
+          <w:rFonts w:ascii="Consolas" w:eastAsia="Times New Roman" w:hAnsi="Consolas" w:cs="Times New Roman"/>
+          <w:b/>
+          <w:bCs/>
+          <w:i/>
+          <w:iCs/>
+          <w:color w:val="6A9955"/>
+          <w:kern w:val="0"/>
+          <w:sz w:val="21"/>
+          <w:szCs w:val="21"/>
+          <w:lang w:eastAsia="pt-BR"/>
+          <w14:ligatures w14:val="none"/>
+        </w:rPr>
+        <w:t xml:space="preserve"> ou false - retorna </w:t>
+      </w:r>
+      <w:proofErr w:type="spellStart"/>
+      <w:r>
+        <w:rPr>
+          <w:rFonts w:ascii="Consolas" w:eastAsia="Times New Roman" w:hAnsi="Consolas" w:cs="Times New Roman"/>
+          <w:b/>
+          <w:bCs/>
+          <w:i/>
+          <w:iCs/>
+          <w:color w:val="6A9955"/>
+          <w:kern w:val="0"/>
+          <w:sz w:val="21"/>
+          <w:szCs w:val="21"/>
+          <w:lang w:eastAsia="pt-BR"/>
+          <w14:ligatures w14:val="none"/>
+        </w:rPr>
+        <w:t>true</w:t>
+      </w:r>
+      <w:proofErr w:type="spellEnd"/>
+      <w:r>
+        <w:rPr>
+          <w:rFonts w:ascii="Consolas" w:eastAsia="Times New Roman" w:hAnsi="Consolas" w:cs="Times New Roman"/>
+          <w:b/>
+          <w:bCs/>
+          <w:i/>
+          <w:iCs/>
+          <w:color w:val="6A9955"/>
+          <w:kern w:val="0"/>
+          <w:sz w:val="21"/>
+          <w:szCs w:val="21"/>
+          <w:lang w:eastAsia="pt-BR"/>
+          <w14:ligatures w14:val="none"/>
+        </w:rPr>
+        <w:t xml:space="preserve"> ou false se o </w:t>
+      </w:r>
+      <w:proofErr w:type="spellStart"/>
+      <w:r>
+        <w:rPr>
+          <w:rFonts w:ascii="Consolas" w:eastAsia="Times New Roman" w:hAnsi="Consolas" w:cs="Times New Roman"/>
+          <w:b/>
+          <w:bCs/>
+          <w:i/>
+          <w:iCs/>
+          <w:color w:val="6A9955"/>
+          <w:kern w:val="0"/>
+          <w:sz w:val="21"/>
+          <w:szCs w:val="21"/>
+          <w:lang w:eastAsia="pt-BR"/>
+          <w14:ligatures w14:val="none"/>
+        </w:rPr>
+        <w:t>array</w:t>
+      </w:r>
+      <w:proofErr w:type="spellEnd"/>
+      <w:r>
+        <w:rPr>
+          <w:rFonts w:ascii="Consolas" w:eastAsia="Times New Roman" w:hAnsi="Consolas" w:cs="Times New Roman"/>
+          <w:b/>
+          <w:bCs/>
+          <w:i/>
+          <w:iCs/>
+          <w:color w:val="6A9955"/>
+          <w:kern w:val="0"/>
+          <w:sz w:val="21"/>
+          <w:szCs w:val="21"/>
+          <w:lang w:eastAsia="pt-BR"/>
+          <w14:ligatures w14:val="none"/>
+        </w:rPr>
+        <w:t xml:space="preserve"> foi ou não ordenado, preservando índice</w:t>
+      </w:r>
+    </w:p>
+    <w:p>
+      <w:pPr>
+        <w:spacing w:line="240" w:lineRule="auto"/>
+        <w:jc w:val="both"/>
+        <w:rPr>
+          <w:rFonts w:ascii="Arial" w:hAnsi="Arial" w:cs="Arial"/>
+          <w:sz w:val="24"/>
+          <w:szCs w:val="24"/>
+        </w:rPr>
+      </w:pPr>
+    </w:p>
+    <w:p>
+      <w:pPr>
+        <w:spacing w:line="240" w:lineRule="auto"/>
+        <w:jc w:val="both"/>
+        <w:rPr>
+          <w:rFonts w:ascii="Arial" w:hAnsi="Arial" w:cs="Arial"/>
+          <w:sz w:val="24"/>
+          <w:szCs w:val="24"/>
+        </w:rPr>
+      </w:pPr>
+      <w:proofErr w:type="spellStart"/>
+      <w:r>
+        <w:rPr>
+          <w:rFonts w:ascii="Arial" w:hAnsi="Arial" w:cs="Arial"/>
+          <w:sz w:val="24"/>
+          <w:szCs w:val="24"/>
+        </w:rPr>
+        <w:t>count</w:t>
+      </w:r>
+      <w:proofErr w:type="spellEnd"/>
+      <w:r>
+        <w:rPr>
+          <w:rFonts w:ascii="Arial" w:hAnsi="Arial" w:cs="Arial"/>
+          <w:sz w:val="24"/>
+          <w:szCs w:val="24"/>
+        </w:rPr>
+        <w:t xml:space="preserve"> (</w:t>
+      </w:r>
+      <w:proofErr w:type="spellStart"/>
+      <w:r>
+        <w:rPr>
+          <w:rFonts w:ascii="Arial" w:hAnsi="Arial" w:cs="Arial"/>
+          <w:b/>
+          <w:bCs/>
+          <w:sz w:val="24"/>
+          <w:szCs w:val="24"/>
+        </w:rPr>
+        <w:t>array</w:t>
+      </w:r>
+      <w:proofErr w:type="spellEnd"/>
+      <w:r>
+        <w:rPr>
+          <w:rFonts w:ascii="Arial" w:hAnsi="Arial" w:cs="Arial"/>
+          <w:sz w:val="24"/>
+          <w:szCs w:val="24"/>
+        </w:rPr>
+        <w:t>) -&gt;</w:t>
+      </w:r>
+      <w:r>
+        <w:rPr>
+          <w:rFonts w:ascii="Arial" w:hAnsi="Arial" w:cs="Arial"/>
+          <w:sz w:val="24"/>
+          <w:szCs w:val="24"/>
+        </w:rPr>
+        <w:t xml:space="preserve"> conta quantidade de elementos de um </w:t>
+      </w:r>
+      <w:proofErr w:type="spellStart"/>
+      <w:r>
+        <w:rPr>
+          <w:rFonts w:ascii="Arial" w:hAnsi="Arial" w:cs="Arial"/>
+          <w:sz w:val="24"/>
+          <w:szCs w:val="24"/>
+        </w:rPr>
+        <w:t>array</w:t>
+      </w:r>
+      <w:proofErr w:type="spellEnd"/>
+      <w:r>
+        <w:rPr>
+          <w:rFonts w:ascii="Arial" w:hAnsi="Arial" w:cs="Arial"/>
+          <w:sz w:val="24"/>
+          <w:szCs w:val="24"/>
+        </w:rPr>
+        <w:t>;</w:t>
+      </w:r>
+    </w:p>
+    <w:p>
+      <w:pPr>
+        <w:shd w:val="clear" w:color="auto" w:fill="1F1F1F"/>
+        <w:spacing w:after="0" w:line="285" w:lineRule="atLeast"/>
+        <w:rPr>
+          <w:rFonts w:ascii="Consolas" w:eastAsia="Times New Roman" w:hAnsi="Consolas" w:cs="Times New Roman"/>
+          <w:b/>
+          <w:bCs/>
+          <w:i/>
+          <w:iCs/>
+          <w:color w:val="CCCCCC"/>
+          <w:kern w:val="0"/>
+          <w:sz w:val="21"/>
+          <w:szCs w:val="21"/>
+          <w:lang w:eastAsia="pt-BR"/>
+          <w14:ligatures w14:val="none"/>
+        </w:rPr>
+      </w:pPr>
+      <w:r>
+        <w:rPr>
+          <w:rFonts w:ascii="Consolas" w:eastAsia="Times New Roman" w:hAnsi="Consolas" w:cs="Times New Roman"/>
+          <w:b/>
+          <w:bCs/>
+          <w:i/>
+          <w:iCs/>
+          <w:color w:val="D4D4D4"/>
+          <w:kern w:val="0"/>
+          <w:sz w:val="21"/>
+          <w:szCs w:val="21"/>
+          <w:lang w:eastAsia="pt-BR"/>
+          <w14:ligatures w14:val="none"/>
+        </w:rPr>
+        <w:t xml:space="preserve">    </w:t>
+      </w:r>
+      <w:proofErr w:type="spellStart"/>
+      <w:r>
+        <w:rPr>
+          <w:rFonts w:ascii="Consolas" w:eastAsia="Times New Roman" w:hAnsi="Consolas" w:cs="Times New Roman"/>
+          <w:b/>
+          <w:bCs/>
+          <w:i/>
+          <w:iCs/>
+          <w:color w:val="DCDCAA"/>
+          <w:kern w:val="0"/>
+          <w:sz w:val="21"/>
+          <w:szCs w:val="21"/>
+          <w:lang w:eastAsia="pt-BR"/>
+          <w14:ligatures w14:val="none"/>
+        </w:rPr>
+        <w:t>echo</w:t>
+      </w:r>
+      <w:proofErr w:type="spellEnd"/>
+      <w:r>
+        <w:rPr>
+          <w:rFonts w:ascii="Consolas" w:eastAsia="Times New Roman" w:hAnsi="Consolas" w:cs="Times New Roman"/>
+          <w:b/>
+          <w:bCs/>
+          <w:i/>
+          <w:iCs/>
+          <w:color w:val="D4D4D4"/>
+          <w:kern w:val="0"/>
+          <w:sz w:val="21"/>
+          <w:szCs w:val="21"/>
+          <w:lang w:eastAsia="pt-BR"/>
+          <w14:ligatures w14:val="none"/>
+        </w:rPr>
+        <w:t xml:space="preserve"> </w:t>
+      </w:r>
+      <w:proofErr w:type="spellStart"/>
+      <w:r>
+        <w:rPr>
+          <w:rFonts w:ascii="Consolas" w:eastAsia="Times New Roman" w:hAnsi="Consolas" w:cs="Times New Roman"/>
+          <w:b/>
+          <w:bCs/>
+          <w:i/>
+          <w:iCs/>
+          <w:color w:val="DCDCAA"/>
+          <w:kern w:val="0"/>
+          <w:sz w:val="21"/>
+          <w:szCs w:val="21"/>
+          <w:lang w:eastAsia="pt-BR"/>
+          <w14:ligatures w14:val="none"/>
+        </w:rPr>
+        <w:t>count</w:t>
+      </w:r>
+      <w:proofErr w:type="spellEnd"/>
+      <w:r>
+        <w:rPr>
+          <w:rFonts w:ascii="Consolas" w:eastAsia="Times New Roman" w:hAnsi="Consolas" w:cs="Times New Roman"/>
+          <w:b/>
+          <w:bCs/>
+          <w:i/>
+          <w:iCs/>
+          <w:color w:val="D4D4D4"/>
+          <w:kern w:val="0"/>
+          <w:sz w:val="21"/>
+          <w:szCs w:val="21"/>
+          <w:lang w:eastAsia="pt-BR"/>
+          <w14:ligatures w14:val="none"/>
+        </w:rPr>
+        <w:t>(</w:t>
+      </w:r>
+      <w:r>
+        <w:rPr>
+          <w:rFonts w:ascii="Consolas" w:eastAsia="Times New Roman" w:hAnsi="Consolas" w:cs="Times New Roman"/>
+          <w:b/>
+          <w:bCs/>
+          <w:i/>
+          <w:iCs/>
+          <w:color w:val="9CDCFE"/>
+          <w:kern w:val="0"/>
+          <w:sz w:val="21"/>
+          <w:szCs w:val="21"/>
+          <w:lang w:eastAsia="pt-BR"/>
+          <w14:ligatures w14:val="none"/>
+        </w:rPr>
+        <w:t>$</w:t>
+      </w:r>
+      <w:proofErr w:type="spellStart"/>
+      <w:r>
+        <w:rPr>
+          <w:rFonts w:ascii="Consolas" w:eastAsia="Times New Roman" w:hAnsi="Consolas" w:cs="Times New Roman"/>
+          <w:b/>
+          <w:bCs/>
+          <w:i/>
+          <w:iCs/>
+          <w:color w:val="9CDCFE"/>
+          <w:kern w:val="0"/>
+          <w:sz w:val="21"/>
+          <w:szCs w:val="21"/>
+          <w:lang w:eastAsia="pt-BR"/>
+          <w14:ligatures w14:val="none"/>
+        </w:rPr>
+        <w:t>array</w:t>
+      </w:r>
+      <w:proofErr w:type="spellEnd"/>
+      <w:r>
+        <w:rPr>
+          <w:rFonts w:ascii="Consolas" w:eastAsia="Times New Roman" w:hAnsi="Consolas" w:cs="Times New Roman"/>
+          <w:b/>
+          <w:bCs/>
+          <w:i/>
+          <w:iCs/>
+          <w:color w:val="D4D4D4"/>
+          <w:kern w:val="0"/>
+          <w:sz w:val="21"/>
+          <w:szCs w:val="21"/>
+          <w:lang w:eastAsia="pt-BR"/>
+          <w14:ligatures w14:val="none"/>
+        </w:rPr>
+        <w:t>);</w:t>
+      </w:r>
+    </w:p>
+    <w:p>
+      <w:pPr>
+        <w:spacing w:line="240" w:lineRule="auto"/>
+        <w:jc w:val="both"/>
+        <w:rPr>
+          <w:rFonts w:ascii="Arial" w:hAnsi="Arial" w:cs="Arial"/>
+          <w:sz w:val="24"/>
+          <w:szCs w:val="24"/>
+        </w:rPr>
+      </w:pPr>
+      <w:r>
+        <w:rPr>
+          <w:rFonts w:ascii="Arial" w:hAnsi="Arial" w:cs="Arial"/>
+          <w:sz w:val="24"/>
+          <w:szCs w:val="24"/>
+        </w:rPr>
+        <w:tab/>
+      </w:r>
+      <w:r>
+        <w:rPr>
+          <w:rFonts w:ascii="Arial" w:hAnsi="Arial" w:cs="Arial"/>
+          <w:sz w:val="24"/>
+          <w:szCs w:val="24"/>
+        </w:rPr>
+        <w:t xml:space="preserve"> </w:t>
+      </w:r>
+    </w:p>
+    <w:p>
+      <w:pPr>
+        <w:spacing w:line="240" w:lineRule="auto"/>
+        <w:jc w:val="both"/>
+        <w:rPr>
+          <w:rFonts w:ascii="Arial" w:hAnsi="Arial" w:cs="Arial"/>
+          <w:sz w:val="24"/>
+          <w:szCs w:val="24"/>
+        </w:rPr>
+      </w:pPr>
+      <w:proofErr w:type="spellStart"/>
+      <w:r>
+        <w:rPr>
+          <w:rFonts w:ascii="Arial" w:hAnsi="Arial" w:cs="Arial"/>
+          <w:sz w:val="24"/>
+          <w:szCs w:val="24"/>
+        </w:rPr>
+        <w:t>array_merge</w:t>
+      </w:r>
+      <w:proofErr w:type="spellEnd"/>
+      <w:r>
+        <w:rPr>
+          <w:rFonts w:ascii="Arial" w:hAnsi="Arial" w:cs="Arial"/>
+          <w:sz w:val="24"/>
+          <w:szCs w:val="24"/>
+        </w:rPr>
+        <w:t xml:space="preserve"> (</w:t>
+      </w:r>
+      <w:proofErr w:type="spellStart"/>
+      <w:r>
+        <w:rPr>
+          <w:rFonts w:ascii="Arial" w:hAnsi="Arial" w:cs="Arial"/>
+          <w:b/>
+          <w:bCs/>
+          <w:sz w:val="24"/>
+          <w:szCs w:val="24"/>
+        </w:rPr>
+        <w:t>array</w:t>
+      </w:r>
+      <w:proofErr w:type="spellEnd"/>
+      <w:r>
+        <w:rPr>
+          <w:rFonts w:ascii="Arial" w:hAnsi="Arial" w:cs="Arial"/>
+          <w:sz w:val="24"/>
+          <w:szCs w:val="24"/>
+        </w:rPr>
+        <w:t>) -&gt;</w:t>
+      </w:r>
+      <w:r>
+        <w:rPr>
+          <w:rFonts w:ascii="Arial" w:hAnsi="Arial" w:cs="Arial"/>
+          <w:sz w:val="24"/>
+          <w:szCs w:val="24"/>
+        </w:rPr>
+        <w:t xml:space="preserve"> funde um ou mais </w:t>
+      </w:r>
+      <w:proofErr w:type="spellStart"/>
+      <w:r>
+        <w:rPr>
+          <w:rFonts w:ascii="Arial" w:hAnsi="Arial" w:cs="Arial"/>
+          <w:sz w:val="24"/>
+          <w:szCs w:val="24"/>
+        </w:rPr>
+        <w:t>arrays</w:t>
+      </w:r>
+      <w:proofErr w:type="spellEnd"/>
+      <w:r>
+        <w:rPr>
+          <w:rFonts w:ascii="Arial" w:hAnsi="Arial" w:cs="Arial"/>
+          <w:sz w:val="24"/>
+          <w:szCs w:val="24"/>
+        </w:rPr>
+        <w:t>;</w:t>
+      </w:r>
+    </w:p>
+    <w:p>
+      <w:pPr>
+        <w:shd w:val="clear" w:color="auto" w:fill="1F1F1F"/>
+        <w:spacing w:after="0" w:line="285" w:lineRule="atLeast"/>
+        <w:rPr>
+          <w:rFonts w:ascii="Consolas" w:eastAsia="Times New Roman" w:hAnsi="Consolas" w:cs="Times New Roman"/>
+          <w:b/>
+          <w:bCs/>
+          <w:i/>
+          <w:iCs/>
+          <w:color w:val="CCCCCC"/>
+          <w:kern w:val="0"/>
+          <w:sz w:val="21"/>
+          <w:szCs w:val="21"/>
+          <w:lang w:eastAsia="pt-BR"/>
+          <w14:ligatures w14:val="none"/>
+        </w:rPr>
+      </w:pPr>
+      <w:r>
+        <w:rPr>
+          <w:rFonts w:ascii="Consolas" w:eastAsia="Times New Roman" w:hAnsi="Consolas" w:cs="Times New Roman"/>
+          <w:b/>
+          <w:bCs/>
+          <w:i/>
+          <w:iCs/>
+          <w:color w:val="9CDCFE"/>
+          <w:kern w:val="0"/>
+          <w:sz w:val="21"/>
+          <w:szCs w:val="21"/>
+          <w:lang w:eastAsia="pt-BR"/>
+          <w14:ligatures w14:val="none"/>
+        </w:rPr>
+        <w:t xml:space="preserve">    </w:t>
+      </w:r>
+      <w:r>
+        <w:rPr>
+          <w:rFonts w:ascii="Consolas" w:eastAsia="Times New Roman" w:hAnsi="Consolas" w:cs="Times New Roman"/>
+          <w:b/>
+          <w:bCs/>
+          <w:i/>
+          <w:iCs/>
+          <w:color w:val="9CDCFE"/>
+          <w:kern w:val="0"/>
+          <w:sz w:val="21"/>
+          <w:szCs w:val="21"/>
+          <w:lang w:eastAsia="pt-BR"/>
+          <w14:ligatures w14:val="none"/>
+        </w:rPr>
+        <w:t>$array1</w:t>
+      </w:r>
+      <w:r>
+        <w:rPr>
+          <w:rFonts w:ascii="Consolas" w:eastAsia="Times New Roman" w:hAnsi="Consolas" w:cs="Times New Roman"/>
+          <w:b/>
+          <w:bCs/>
+          <w:i/>
+          <w:iCs/>
+          <w:color w:val="D4D4D4"/>
+          <w:kern w:val="0"/>
+          <w:sz w:val="21"/>
+          <w:szCs w:val="21"/>
+          <w:lang w:eastAsia="pt-BR"/>
+          <w14:ligatures w14:val="none"/>
+        </w:rPr>
+        <w:t xml:space="preserve"> = [</w:t>
+      </w:r>
+      <w:r>
+        <w:rPr>
+          <w:rFonts w:ascii="Consolas" w:eastAsia="Times New Roman" w:hAnsi="Consolas" w:cs="Times New Roman"/>
+          <w:b/>
+          <w:bCs/>
+          <w:i/>
+          <w:iCs/>
+          <w:color w:val="CE9178"/>
+          <w:kern w:val="0"/>
+          <w:sz w:val="21"/>
+          <w:szCs w:val="21"/>
+          <w:lang w:eastAsia="pt-BR"/>
+          <w14:ligatures w14:val="none"/>
+        </w:rPr>
+        <w:t>'</w:t>
+      </w:r>
+      <w:proofErr w:type="spellStart"/>
+      <w:r>
+        <w:rPr>
+          <w:rFonts w:ascii="Consolas" w:eastAsia="Times New Roman" w:hAnsi="Consolas" w:cs="Times New Roman"/>
+          <w:b/>
+          <w:bCs/>
+          <w:i/>
+          <w:iCs/>
+          <w:color w:val="CE9178"/>
+          <w:kern w:val="0"/>
+          <w:sz w:val="21"/>
+          <w:szCs w:val="21"/>
+          <w:lang w:eastAsia="pt-BR"/>
+          <w14:ligatures w14:val="none"/>
+        </w:rPr>
+        <w:t>osx</w:t>
+      </w:r>
+      <w:proofErr w:type="spellEnd"/>
+      <w:r>
+        <w:rPr>
+          <w:rFonts w:ascii="Consolas" w:eastAsia="Times New Roman" w:hAnsi="Consolas" w:cs="Times New Roman"/>
+          <w:b/>
+          <w:bCs/>
+          <w:i/>
+          <w:iCs/>
+          <w:color w:val="CE9178"/>
+          <w:kern w:val="0"/>
+          <w:sz w:val="21"/>
+          <w:szCs w:val="21"/>
+          <w:lang w:eastAsia="pt-BR"/>
+          <w14:ligatures w14:val="none"/>
+        </w:rPr>
+        <w:t>'</w:t>
+      </w:r>
+      <w:r>
+        <w:rPr>
+          <w:rFonts w:ascii="Consolas" w:eastAsia="Times New Roman" w:hAnsi="Consolas" w:cs="Times New Roman"/>
+          <w:b/>
+          <w:bCs/>
+          <w:i/>
+          <w:iCs/>
+          <w:color w:val="D4D4D4"/>
+          <w:kern w:val="0"/>
+          <w:sz w:val="21"/>
+          <w:szCs w:val="21"/>
+          <w:lang w:eastAsia="pt-BR"/>
+          <w14:ligatures w14:val="none"/>
+        </w:rPr>
+        <w:t xml:space="preserve">, </w:t>
+      </w:r>
+      <w:r>
+        <w:rPr>
+          <w:rFonts w:ascii="Consolas" w:eastAsia="Times New Roman" w:hAnsi="Consolas" w:cs="Times New Roman"/>
+          <w:b/>
+          <w:bCs/>
+          <w:i/>
+          <w:iCs/>
+          <w:color w:val="CE9178"/>
+          <w:kern w:val="0"/>
+          <w:sz w:val="21"/>
+          <w:szCs w:val="21"/>
+          <w:lang w:eastAsia="pt-BR"/>
+          <w14:ligatures w14:val="none"/>
+        </w:rPr>
+        <w:t>'</w:t>
+      </w:r>
+      <w:proofErr w:type="spellStart"/>
+      <w:r>
+        <w:rPr>
+          <w:rFonts w:ascii="Consolas" w:eastAsia="Times New Roman" w:hAnsi="Consolas" w:cs="Times New Roman"/>
+          <w:b/>
+          <w:bCs/>
+          <w:i/>
+          <w:iCs/>
+          <w:color w:val="CE9178"/>
+          <w:kern w:val="0"/>
+          <w:sz w:val="21"/>
+          <w:szCs w:val="21"/>
+          <w:lang w:eastAsia="pt-BR"/>
+          <w14:ligatures w14:val="none"/>
+        </w:rPr>
+        <w:t>windows</w:t>
+      </w:r>
+      <w:proofErr w:type="spellEnd"/>
+      <w:r>
+        <w:rPr>
+          <w:rFonts w:ascii="Consolas" w:eastAsia="Times New Roman" w:hAnsi="Consolas" w:cs="Times New Roman"/>
+          <w:b/>
+          <w:bCs/>
+          <w:i/>
+          <w:iCs/>
+          <w:color w:val="CE9178"/>
+          <w:kern w:val="0"/>
+          <w:sz w:val="21"/>
+          <w:szCs w:val="21"/>
+          <w:lang w:eastAsia="pt-BR"/>
+          <w14:ligatures w14:val="none"/>
+        </w:rPr>
+        <w:t>'</w:t>
+      </w:r>
+      <w:r>
+        <w:rPr>
+          <w:rFonts w:ascii="Consolas" w:eastAsia="Times New Roman" w:hAnsi="Consolas" w:cs="Times New Roman"/>
+          <w:b/>
+          <w:bCs/>
+          <w:i/>
+          <w:iCs/>
+          <w:color w:val="D4D4D4"/>
+          <w:kern w:val="0"/>
+          <w:sz w:val="21"/>
+          <w:szCs w:val="21"/>
+          <w:lang w:eastAsia="pt-BR"/>
+          <w14:ligatures w14:val="none"/>
+        </w:rPr>
+        <w:t>];</w:t>
+      </w:r>
+    </w:p>
+    <w:p>
+      <w:pPr>
+        <w:shd w:val="clear" w:color="auto" w:fill="1F1F1F"/>
+        <w:spacing w:after="0" w:line="285" w:lineRule="atLeast"/>
+        <w:rPr>
+          <w:rFonts w:ascii="Consolas" w:eastAsia="Times New Roman" w:hAnsi="Consolas" w:cs="Times New Roman"/>
+          <w:b/>
+          <w:bCs/>
+          <w:i/>
+          <w:iCs/>
+          <w:color w:val="CCCCCC"/>
+          <w:kern w:val="0"/>
+          <w:sz w:val="21"/>
+          <w:szCs w:val="21"/>
+          <w:lang w:eastAsia="pt-BR"/>
+          <w14:ligatures w14:val="none"/>
+        </w:rPr>
+      </w:pPr>
+      <w:r>
+        <w:rPr>
+          <w:rFonts w:ascii="Consolas" w:eastAsia="Times New Roman" w:hAnsi="Consolas" w:cs="Times New Roman"/>
+          <w:b/>
+          <w:bCs/>
+          <w:i/>
+          <w:iCs/>
+          <w:color w:val="D4D4D4"/>
+          <w:kern w:val="0"/>
+          <w:sz w:val="21"/>
+          <w:szCs w:val="21"/>
+          <w:lang w:eastAsia="pt-BR"/>
+          <w14:ligatures w14:val="none"/>
+        </w:rPr>
+        <w:t xml:space="preserve">    </w:t>
+      </w:r>
+      <w:r>
+        <w:rPr>
+          <w:rFonts w:ascii="Consolas" w:eastAsia="Times New Roman" w:hAnsi="Consolas" w:cs="Times New Roman"/>
+          <w:b/>
+          <w:bCs/>
+          <w:i/>
+          <w:iCs/>
+          <w:color w:val="9CDCFE"/>
+          <w:kern w:val="0"/>
+          <w:sz w:val="21"/>
+          <w:szCs w:val="21"/>
+          <w:lang w:eastAsia="pt-BR"/>
+          <w14:ligatures w14:val="none"/>
+        </w:rPr>
+        <w:t>$array2</w:t>
+      </w:r>
+      <w:r>
+        <w:rPr>
+          <w:rFonts w:ascii="Consolas" w:eastAsia="Times New Roman" w:hAnsi="Consolas" w:cs="Times New Roman"/>
+          <w:b/>
+          <w:bCs/>
+          <w:i/>
+          <w:iCs/>
+          <w:color w:val="D4D4D4"/>
+          <w:kern w:val="0"/>
+          <w:sz w:val="21"/>
+          <w:szCs w:val="21"/>
+          <w:lang w:eastAsia="pt-BR"/>
+          <w14:ligatures w14:val="none"/>
+        </w:rPr>
+        <w:t xml:space="preserve"> = [</w:t>
+      </w:r>
+      <w:r>
+        <w:rPr>
+          <w:rFonts w:ascii="Consolas" w:eastAsia="Times New Roman" w:hAnsi="Consolas" w:cs="Times New Roman"/>
+          <w:b/>
+          <w:bCs/>
+          <w:i/>
+          <w:iCs/>
+          <w:color w:val="CE9178"/>
+          <w:kern w:val="0"/>
+          <w:sz w:val="21"/>
+          <w:szCs w:val="21"/>
+          <w:lang w:eastAsia="pt-BR"/>
+          <w14:ligatures w14:val="none"/>
+        </w:rPr>
+        <w:t>'</w:t>
+      </w:r>
+      <w:proofErr w:type="spellStart"/>
+      <w:r>
+        <w:rPr>
+          <w:rFonts w:ascii="Consolas" w:eastAsia="Times New Roman" w:hAnsi="Consolas" w:cs="Times New Roman"/>
+          <w:b/>
+          <w:bCs/>
+          <w:i/>
+          <w:iCs/>
+          <w:color w:val="CE9178"/>
+          <w:kern w:val="0"/>
+          <w:sz w:val="21"/>
+          <w:szCs w:val="21"/>
+          <w:lang w:eastAsia="pt-BR"/>
+          <w14:ligatures w14:val="none"/>
+        </w:rPr>
+        <w:t>linux</w:t>
+      </w:r>
+      <w:proofErr w:type="spellEnd"/>
+      <w:r>
+        <w:rPr>
+          <w:rFonts w:ascii="Consolas" w:eastAsia="Times New Roman" w:hAnsi="Consolas" w:cs="Times New Roman"/>
+          <w:b/>
+          <w:bCs/>
+          <w:i/>
+          <w:iCs/>
+          <w:color w:val="CE9178"/>
+          <w:kern w:val="0"/>
+          <w:sz w:val="21"/>
+          <w:szCs w:val="21"/>
+          <w:lang w:eastAsia="pt-BR"/>
+          <w14:ligatures w14:val="none"/>
+        </w:rPr>
+        <w:t>'</w:t>
+      </w:r>
+      <w:r>
+        <w:rPr>
+          <w:rFonts w:ascii="Consolas" w:eastAsia="Times New Roman" w:hAnsi="Consolas" w:cs="Times New Roman"/>
+          <w:b/>
+          <w:bCs/>
+          <w:i/>
+          <w:iCs/>
+          <w:color w:val="D4D4D4"/>
+          <w:kern w:val="0"/>
+          <w:sz w:val="21"/>
+          <w:szCs w:val="21"/>
+          <w:lang w:eastAsia="pt-BR"/>
+          <w14:ligatures w14:val="none"/>
+        </w:rPr>
+        <w:t>];</w:t>
+      </w:r>
+    </w:p>
+    <w:p>
+      <w:pPr>
+        <w:shd w:val="clear" w:color="auto" w:fill="1F1F1F"/>
+        <w:spacing w:after="0" w:line="285" w:lineRule="atLeast"/>
+        <w:rPr>
+          <w:rFonts w:ascii="Consolas" w:eastAsia="Times New Roman" w:hAnsi="Consolas" w:cs="Times New Roman"/>
+          <w:b/>
+          <w:bCs/>
+          <w:i/>
+          <w:iCs/>
+          <w:color w:val="CCCCCC"/>
+          <w:kern w:val="0"/>
+          <w:sz w:val="21"/>
+          <w:szCs w:val="21"/>
+          <w:lang w:eastAsia="pt-BR"/>
+          <w14:ligatures w14:val="none"/>
+        </w:rPr>
+      </w:pPr>
+      <w:r>
+        <w:rPr>
+          <w:rFonts w:ascii="Consolas" w:eastAsia="Times New Roman" w:hAnsi="Consolas" w:cs="Times New Roman"/>
+          <w:b/>
+          <w:bCs/>
+          <w:i/>
+          <w:iCs/>
+          <w:color w:val="D4D4D4"/>
+          <w:kern w:val="0"/>
+          <w:sz w:val="21"/>
+          <w:szCs w:val="21"/>
+          <w:lang w:eastAsia="pt-BR"/>
+          <w14:ligatures w14:val="none"/>
+        </w:rPr>
+        <w:t xml:space="preserve">    </w:t>
+      </w:r>
+      <w:r>
+        <w:rPr>
+          <w:rFonts w:ascii="Consolas" w:eastAsia="Times New Roman" w:hAnsi="Consolas" w:cs="Times New Roman"/>
+          <w:b/>
+          <w:bCs/>
+          <w:i/>
+          <w:iCs/>
+          <w:color w:val="9CDCFE"/>
+          <w:kern w:val="0"/>
+          <w:sz w:val="21"/>
+          <w:szCs w:val="21"/>
+          <w:lang w:eastAsia="pt-BR"/>
+          <w14:ligatures w14:val="none"/>
+        </w:rPr>
+        <w:t>$</w:t>
+      </w:r>
+      <w:proofErr w:type="spellStart"/>
+      <w:r>
+        <w:rPr>
+          <w:rFonts w:ascii="Consolas" w:eastAsia="Times New Roman" w:hAnsi="Consolas" w:cs="Times New Roman"/>
+          <w:b/>
+          <w:bCs/>
+          <w:i/>
+          <w:iCs/>
+          <w:color w:val="9CDCFE"/>
+          <w:kern w:val="0"/>
+          <w:sz w:val="21"/>
+          <w:szCs w:val="21"/>
+          <w:lang w:eastAsia="pt-BR"/>
+          <w14:ligatures w14:val="none"/>
+        </w:rPr>
+        <w:t>novo_array</w:t>
+      </w:r>
+      <w:proofErr w:type="spellEnd"/>
+      <w:r>
+        <w:rPr>
+          <w:rFonts w:ascii="Consolas" w:eastAsia="Times New Roman" w:hAnsi="Consolas" w:cs="Times New Roman"/>
+          <w:b/>
+          <w:bCs/>
+          <w:i/>
+          <w:iCs/>
+          <w:color w:val="D4D4D4"/>
+          <w:kern w:val="0"/>
+          <w:sz w:val="21"/>
+          <w:szCs w:val="21"/>
+          <w:lang w:eastAsia="pt-BR"/>
+          <w14:ligatures w14:val="none"/>
+        </w:rPr>
+        <w:t xml:space="preserve"> = </w:t>
+      </w:r>
+      <w:proofErr w:type="spellStart"/>
+      <w:r>
+        <w:rPr>
+          <w:rFonts w:ascii="Consolas" w:eastAsia="Times New Roman" w:hAnsi="Consolas" w:cs="Times New Roman"/>
+          <w:b/>
+          <w:bCs/>
+          <w:i/>
+          <w:iCs/>
+          <w:color w:val="DCDCAA"/>
+          <w:kern w:val="0"/>
+          <w:sz w:val="21"/>
+          <w:szCs w:val="21"/>
+          <w:lang w:eastAsia="pt-BR"/>
+          <w14:ligatures w14:val="none"/>
+        </w:rPr>
+        <w:t>array_merge</w:t>
+      </w:r>
+      <w:proofErr w:type="spellEnd"/>
+      <w:r>
+        <w:rPr>
+          <w:rFonts w:ascii="Consolas" w:eastAsia="Times New Roman" w:hAnsi="Consolas" w:cs="Times New Roman"/>
+          <w:b/>
+          <w:bCs/>
+          <w:i/>
+          <w:iCs/>
+          <w:color w:val="DCDCAA"/>
+          <w:kern w:val="0"/>
+          <w:sz w:val="21"/>
+          <w:szCs w:val="21"/>
+          <w:lang w:eastAsia="pt-BR"/>
+          <w14:ligatures w14:val="none"/>
+        </w:rPr>
+        <w:t xml:space="preserve"> </w:t>
+      </w:r>
+      <w:r>
+        <w:rPr>
+          <w:rFonts w:ascii="Consolas" w:eastAsia="Times New Roman" w:hAnsi="Consolas" w:cs="Times New Roman"/>
+          <w:b/>
+          <w:bCs/>
+          <w:i/>
+          <w:iCs/>
+          <w:color w:val="D4D4D4"/>
+          <w:kern w:val="0"/>
+          <w:sz w:val="21"/>
+          <w:szCs w:val="21"/>
+          <w:lang w:eastAsia="pt-BR"/>
+          <w14:ligatures w14:val="none"/>
+        </w:rPr>
+        <w:t>(</w:t>
+      </w:r>
+      <w:r>
+        <w:rPr>
+          <w:rFonts w:ascii="Consolas" w:eastAsia="Times New Roman" w:hAnsi="Consolas" w:cs="Times New Roman"/>
+          <w:b/>
+          <w:bCs/>
+          <w:i/>
+          <w:iCs/>
+          <w:color w:val="9CDCFE"/>
+          <w:kern w:val="0"/>
+          <w:sz w:val="21"/>
+          <w:szCs w:val="21"/>
+          <w:lang w:eastAsia="pt-BR"/>
+          <w14:ligatures w14:val="none"/>
+        </w:rPr>
+        <w:t>$array1</w:t>
+      </w:r>
+      <w:r>
+        <w:rPr>
+          <w:rFonts w:ascii="Consolas" w:eastAsia="Times New Roman" w:hAnsi="Consolas" w:cs="Times New Roman"/>
+          <w:b/>
+          <w:bCs/>
+          <w:i/>
+          <w:iCs/>
+          <w:color w:val="D4D4D4"/>
+          <w:kern w:val="0"/>
+          <w:sz w:val="21"/>
+          <w:szCs w:val="21"/>
+          <w:lang w:eastAsia="pt-BR"/>
+          <w14:ligatures w14:val="none"/>
+        </w:rPr>
+        <w:t xml:space="preserve">, </w:t>
+      </w:r>
+      <w:r>
+        <w:rPr>
+          <w:rFonts w:ascii="Consolas" w:eastAsia="Times New Roman" w:hAnsi="Consolas" w:cs="Times New Roman"/>
+          <w:b/>
+          <w:bCs/>
+          <w:i/>
+          <w:iCs/>
+          <w:color w:val="9CDCFE"/>
+          <w:kern w:val="0"/>
+          <w:sz w:val="21"/>
+          <w:szCs w:val="21"/>
+          <w:lang w:eastAsia="pt-BR"/>
+          <w14:ligatures w14:val="none"/>
+        </w:rPr>
+        <w:t>$array2</w:t>
+      </w:r>
+      <w:r>
+        <w:rPr>
+          <w:rFonts w:ascii="Consolas" w:eastAsia="Times New Roman" w:hAnsi="Consolas" w:cs="Times New Roman"/>
+          <w:b/>
+          <w:bCs/>
+          <w:i/>
+          <w:iCs/>
+          <w:color w:val="D4D4D4"/>
+          <w:kern w:val="0"/>
+          <w:sz w:val="21"/>
+          <w:szCs w:val="21"/>
+          <w:lang w:eastAsia="pt-BR"/>
+          <w14:ligatures w14:val="none"/>
+        </w:rPr>
+        <w:t>);</w:t>
+      </w:r>
+    </w:p>
+    <w:p>
+      <w:pPr>
+        <w:spacing w:line="240" w:lineRule="auto"/>
+        <w:jc w:val="both"/>
+        <w:rPr>
+          <w:rFonts w:ascii="Arial" w:hAnsi="Arial" w:cs="Arial"/>
+          <w:sz w:val="24"/>
+          <w:szCs w:val="24"/>
+        </w:rPr>
+      </w:pPr>
+      <w:r>
+        <w:rPr>
+          <w:rFonts w:ascii="Arial" w:hAnsi="Arial" w:cs="Arial"/>
+          <w:sz w:val="24"/>
+          <w:szCs w:val="24"/>
+        </w:rPr>
+        <w:lastRenderedPageBreak/>
+        <w:t>explode (</w:t>
+      </w:r>
+      <w:proofErr w:type="spellStart"/>
+      <w:r>
+        <w:rPr>
+          <w:rFonts w:ascii="Arial" w:hAnsi="Arial" w:cs="Arial"/>
+          <w:b/>
+          <w:bCs/>
+          <w:sz w:val="24"/>
+          <w:szCs w:val="24"/>
+        </w:rPr>
+        <w:t>array</w:t>
+      </w:r>
+      <w:proofErr w:type="spellEnd"/>
+      <w:r>
+        <w:rPr>
+          <w:rFonts w:ascii="Arial" w:hAnsi="Arial" w:cs="Arial"/>
+          <w:sz w:val="24"/>
+          <w:szCs w:val="24"/>
+        </w:rPr>
+        <w:t>) -&gt;</w:t>
+      </w:r>
+      <w:r>
+        <w:rPr>
+          <w:rFonts w:ascii="Arial" w:hAnsi="Arial" w:cs="Arial"/>
+          <w:sz w:val="24"/>
+          <w:szCs w:val="24"/>
+        </w:rPr>
+        <w:t xml:space="preserve"> </w:t>
+      </w:r>
+      <w:r>
+        <w:rPr>
+          <w:rFonts w:ascii="Arial" w:hAnsi="Arial" w:cs="Arial"/>
+          <w:sz w:val="24"/>
+          <w:szCs w:val="24"/>
+        </w:rPr>
+        <w:t xml:space="preserve">divide uma </w:t>
+      </w:r>
+      <w:proofErr w:type="spellStart"/>
+      <w:r>
+        <w:rPr>
+          <w:rFonts w:ascii="Arial" w:hAnsi="Arial" w:cs="Arial"/>
+          <w:sz w:val="24"/>
+          <w:szCs w:val="24"/>
+        </w:rPr>
+        <w:t>string</w:t>
+      </w:r>
+      <w:proofErr w:type="spellEnd"/>
+      <w:r>
+        <w:rPr>
+          <w:rFonts w:ascii="Arial" w:hAnsi="Arial" w:cs="Arial"/>
+          <w:sz w:val="24"/>
+          <w:szCs w:val="24"/>
+        </w:rPr>
+        <w:t xml:space="preserve"> baseada em um delimitador;</w:t>
+      </w:r>
+    </w:p>
+    <w:p>
+      <w:pPr>
+        <w:shd w:val="clear" w:color="auto" w:fill="1F1F1F"/>
+        <w:spacing w:after="0" w:line="285" w:lineRule="atLeast"/>
+        <w:rPr>
+          <w:rFonts w:ascii="Consolas" w:eastAsia="Times New Roman" w:hAnsi="Consolas" w:cs="Times New Roman"/>
+          <w:b/>
+          <w:bCs/>
+          <w:i/>
+          <w:iCs/>
+          <w:color w:val="CCCCCC"/>
+          <w:kern w:val="0"/>
+          <w:sz w:val="21"/>
+          <w:szCs w:val="21"/>
+          <w:lang w:eastAsia="pt-BR"/>
+          <w14:ligatures w14:val="none"/>
+        </w:rPr>
+      </w:pPr>
+      <w:r>
+        <w:rPr>
+          <w:rFonts w:ascii="Consolas" w:eastAsia="Times New Roman" w:hAnsi="Consolas" w:cs="Times New Roman"/>
+          <w:color w:val="9CDCFE"/>
+          <w:kern w:val="0"/>
+          <w:sz w:val="21"/>
+          <w:szCs w:val="21"/>
+          <w:lang w:eastAsia="pt-BR"/>
+          <w14:ligatures w14:val="none"/>
+        </w:rPr>
+        <w:t xml:space="preserve">    </w:t>
+      </w:r>
+      <w:r>
+        <w:rPr>
+          <w:rFonts w:ascii="Consolas" w:eastAsia="Times New Roman" w:hAnsi="Consolas" w:cs="Times New Roman"/>
+          <w:b/>
+          <w:bCs/>
+          <w:i/>
+          <w:iCs/>
+          <w:color w:val="9CDCFE"/>
+          <w:kern w:val="0"/>
+          <w:sz w:val="21"/>
+          <w:szCs w:val="21"/>
+          <w:lang w:eastAsia="pt-BR"/>
+          <w14:ligatures w14:val="none"/>
+        </w:rPr>
+        <w:t>$</w:t>
+      </w:r>
+      <w:proofErr w:type="spellStart"/>
+      <w:r>
+        <w:rPr>
+          <w:rFonts w:ascii="Consolas" w:eastAsia="Times New Roman" w:hAnsi="Consolas" w:cs="Times New Roman"/>
+          <w:b/>
+          <w:bCs/>
+          <w:i/>
+          <w:iCs/>
+          <w:color w:val="9CDCFE"/>
+          <w:kern w:val="0"/>
+          <w:sz w:val="21"/>
+          <w:szCs w:val="21"/>
+          <w:lang w:eastAsia="pt-BR"/>
+          <w14:ligatures w14:val="none"/>
+        </w:rPr>
+        <w:t>string</w:t>
+      </w:r>
+      <w:proofErr w:type="spellEnd"/>
+      <w:r>
+        <w:rPr>
+          <w:rFonts w:ascii="Consolas" w:eastAsia="Times New Roman" w:hAnsi="Consolas" w:cs="Times New Roman"/>
+          <w:b/>
+          <w:bCs/>
+          <w:i/>
+          <w:iCs/>
+          <w:color w:val="D4D4D4"/>
+          <w:kern w:val="0"/>
+          <w:sz w:val="21"/>
+          <w:szCs w:val="21"/>
+          <w:lang w:eastAsia="pt-BR"/>
+          <w14:ligatures w14:val="none"/>
+        </w:rPr>
+        <w:t xml:space="preserve"> = </w:t>
+      </w:r>
+      <w:r>
+        <w:rPr>
+          <w:rFonts w:ascii="Consolas" w:eastAsia="Times New Roman" w:hAnsi="Consolas" w:cs="Times New Roman"/>
+          <w:b/>
+          <w:bCs/>
+          <w:i/>
+          <w:iCs/>
+          <w:color w:val="CE9178"/>
+          <w:kern w:val="0"/>
+          <w:sz w:val="21"/>
+          <w:szCs w:val="21"/>
+          <w:lang w:eastAsia="pt-BR"/>
+          <w14:ligatures w14:val="none"/>
+        </w:rPr>
+        <w:t>'07/12/2017'</w:t>
+      </w:r>
+      <w:r>
+        <w:rPr>
+          <w:rFonts w:ascii="Consolas" w:eastAsia="Times New Roman" w:hAnsi="Consolas" w:cs="Times New Roman"/>
+          <w:b/>
+          <w:bCs/>
+          <w:i/>
+          <w:iCs/>
+          <w:color w:val="D4D4D4"/>
+          <w:kern w:val="0"/>
+          <w:sz w:val="21"/>
+          <w:szCs w:val="21"/>
+          <w:lang w:eastAsia="pt-BR"/>
+          <w14:ligatures w14:val="none"/>
+        </w:rPr>
+        <w:t>;</w:t>
+      </w:r>
+    </w:p>
+    <w:p>
+      <w:pPr>
+        <w:shd w:val="clear" w:color="auto" w:fill="1F1F1F"/>
+        <w:spacing w:after="0" w:line="285" w:lineRule="atLeast"/>
+        <w:rPr>
+          <w:rFonts w:ascii="Consolas" w:eastAsia="Times New Roman" w:hAnsi="Consolas" w:cs="Times New Roman"/>
+          <w:b/>
+          <w:bCs/>
+          <w:i/>
+          <w:iCs/>
+          <w:color w:val="CCCCCC"/>
+          <w:kern w:val="0"/>
+          <w:sz w:val="21"/>
+          <w:szCs w:val="21"/>
+          <w:lang w:eastAsia="pt-BR"/>
+          <w14:ligatures w14:val="none"/>
+        </w:rPr>
+      </w:pPr>
+      <w:r>
+        <w:rPr>
+          <w:rFonts w:ascii="Consolas" w:eastAsia="Times New Roman" w:hAnsi="Consolas" w:cs="Times New Roman"/>
+          <w:b/>
+          <w:bCs/>
+          <w:i/>
+          <w:iCs/>
+          <w:color w:val="D4D4D4"/>
+          <w:kern w:val="0"/>
+          <w:sz w:val="21"/>
+          <w:szCs w:val="21"/>
+          <w:lang w:eastAsia="pt-BR"/>
+          <w14:ligatures w14:val="none"/>
+        </w:rPr>
+        <w:t xml:space="preserve">    </w:t>
+      </w:r>
+      <w:r>
+        <w:rPr>
+          <w:rFonts w:ascii="Consolas" w:eastAsia="Times New Roman" w:hAnsi="Consolas" w:cs="Times New Roman"/>
+          <w:b/>
+          <w:bCs/>
+          <w:i/>
+          <w:iCs/>
+          <w:color w:val="9CDCFE"/>
+          <w:kern w:val="0"/>
+          <w:sz w:val="21"/>
+          <w:szCs w:val="21"/>
+          <w:lang w:eastAsia="pt-BR"/>
+          <w14:ligatures w14:val="none"/>
+        </w:rPr>
+        <w:t>$</w:t>
+      </w:r>
+      <w:proofErr w:type="spellStart"/>
+      <w:r>
+        <w:rPr>
+          <w:rFonts w:ascii="Consolas" w:eastAsia="Times New Roman" w:hAnsi="Consolas" w:cs="Times New Roman"/>
+          <w:b/>
+          <w:bCs/>
+          <w:i/>
+          <w:iCs/>
+          <w:color w:val="9CDCFE"/>
+          <w:kern w:val="0"/>
+          <w:sz w:val="21"/>
+          <w:szCs w:val="21"/>
+          <w:lang w:eastAsia="pt-BR"/>
+          <w14:ligatures w14:val="none"/>
+        </w:rPr>
+        <w:t>array_retorno</w:t>
+      </w:r>
+      <w:proofErr w:type="spellEnd"/>
+      <w:r>
+        <w:rPr>
+          <w:rFonts w:ascii="Consolas" w:eastAsia="Times New Roman" w:hAnsi="Consolas" w:cs="Times New Roman"/>
+          <w:b/>
+          <w:bCs/>
+          <w:i/>
+          <w:iCs/>
+          <w:color w:val="D4D4D4"/>
+          <w:kern w:val="0"/>
+          <w:sz w:val="21"/>
+          <w:szCs w:val="21"/>
+          <w:lang w:eastAsia="pt-BR"/>
+          <w14:ligatures w14:val="none"/>
+        </w:rPr>
+        <w:t xml:space="preserve"> =</w:t>
+      </w:r>
+      <w:r>
+        <w:rPr>
+          <w:rFonts w:ascii="Consolas" w:eastAsia="Times New Roman" w:hAnsi="Consolas" w:cs="Times New Roman"/>
+          <w:b/>
+          <w:bCs/>
+          <w:i/>
+          <w:iCs/>
+          <w:color w:val="D4D4D4"/>
+          <w:kern w:val="0"/>
+          <w:sz w:val="21"/>
+          <w:szCs w:val="21"/>
+          <w:lang w:eastAsia="pt-BR"/>
+          <w14:ligatures w14:val="none"/>
+        </w:rPr>
+        <w:t xml:space="preserve"> </w:t>
+      </w:r>
+      <w:r>
+        <w:rPr>
+          <w:rFonts w:ascii="Consolas" w:eastAsia="Times New Roman" w:hAnsi="Consolas" w:cs="Times New Roman"/>
+          <w:b/>
+          <w:bCs/>
+          <w:i/>
+          <w:iCs/>
+          <w:color w:val="DCDCAA"/>
+          <w:kern w:val="0"/>
+          <w:sz w:val="21"/>
+          <w:szCs w:val="21"/>
+          <w:lang w:eastAsia="pt-BR"/>
+          <w14:ligatures w14:val="none"/>
+        </w:rPr>
+        <w:t>explode</w:t>
+      </w:r>
+      <w:r>
+        <w:rPr>
+          <w:rFonts w:ascii="Consolas" w:eastAsia="Times New Roman" w:hAnsi="Consolas" w:cs="Times New Roman"/>
+          <w:b/>
+          <w:bCs/>
+          <w:i/>
+          <w:iCs/>
+          <w:color w:val="DCDCAA"/>
+          <w:kern w:val="0"/>
+          <w:sz w:val="21"/>
+          <w:szCs w:val="21"/>
+          <w:lang w:eastAsia="pt-BR"/>
+          <w14:ligatures w14:val="none"/>
+        </w:rPr>
+        <w:t xml:space="preserve"> </w:t>
+      </w:r>
+      <w:r>
+        <w:rPr>
+          <w:rFonts w:ascii="Consolas" w:eastAsia="Times New Roman" w:hAnsi="Consolas" w:cs="Times New Roman"/>
+          <w:b/>
+          <w:bCs/>
+          <w:i/>
+          <w:iCs/>
+          <w:color w:val="D4D4D4"/>
+          <w:kern w:val="0"/>
+          <w:sz w:val="21"/>
+          <w:szCs w:val="21"/>
+          <w:lang w:eastAsia="pt-BR"/>
+          <w14:ligatures w14:val="none"/>
+        </w:rPr>
+        <w:t>(</w:t>
+      </w:r>
+      <w:r>
+        <w:rPr>
+          <w:rFonts w:ascii="Consolas" w:eastAsia="Times New Roman" w:hAnsi="Consolas" w:cs="Times New Roman"/>
+          <w:b/>
+          <w:bCs/>
+          <w:i/>
+          <w:iCs/>
+          <w:color w:val="CE9178"/>
+          <w:kern w:val="0"/>
+          <w:sz w:val="21"/>
+          <w:szCs w:val="21"/>
+          <w:lang w:eastAsia="pt-BR"/>
+          <w14:ligatures w14:val="none"/>
+        </w:rPr>
+        <w:t>'/'</w:t>
+      </w:r>
+      <w:r>
+        <w:rPr>
+          <w:rFonts w:ascii="Consolas" w:eastAsia="Times New Roman" w:hAnsi="Consolas" w:cs="Times New Roman"/>
+          <w:b/>
+          <w:bCs/>
+          <w:i/>
+          <w:iCs/>
+          <w:color w:val="D4D4D4"/>
+          <w:kern w:val="0"/>
+          <w:sz w:val="21"/>
+          <w:szCs w:val="21"/>
+          <w:lang w:eastAsia="pt-BR"/>
+          <w14:ligatures w14:val="none"/>
+        </w:rPr>
+        <w:t xml:space="preserve">, </w:t>
+      </w:r>
+      <w:r>
+        <w:rPr>
+          <w:rFonts w:ascii="Consolas" w:eastAsia="Times New Roman" w:hAnsi="Consolas" w:cs="Times New Roman"/>
+          <w:b/>
+          <w:bCs/>
+          <w:i/>
+          <w:iCs/>
+          <w:color w:val="9CDCFE"/>
+          <w:kern w:val="0"/>
+          <w:sz w:val="21"/>
+          <w:szCs w:val="21"/>
+          <w:lang w:eastAsia="pt-BR"/>
+          <w14:ligatures w14:val="none"/>
+        </w:rPr>
+        <w:t>$</w:t>
+      </w:r>
+      <w:proofErr w:type="spellStart"/>
+      <w:r>
+        <w:rPr>
+          <w:rFonts w:ascii="Consolas" w:eastAsia="Times New Roman" w:hAnsi="Consolas" w:cs="Times New Roman"/>
+          <w:b/>
+          <w:bCs/>
+          <w:i/>
+          <w:iCs/>
+          <w:color w:val="9CDCFE"/>
+          <w:kern w:val="0"/>
+          <w:sz w:val="21"/>
+          <w:szCs w:val="21"/>
+          <w:lang w:eastAsia="pt-BR"/>
+          <w14:ligatures w14:val="none"/>
+        </w:rPr>
+        <w:t>string</w:t>
+      </w:r>
+      <w:proofErr w:type="spellEnd"/>
+      <w:r>
+        <w:rPr>
+          <w:rFonts w:ascii="Consolas" w:eastAsia="Times New Roman" w:hAnsi="Consolas" w:cs="Times New Roman"/>
+          <w:b/>
+          <w:bCs/>
+          <w:i/>
+          <w:iCs/>
+          <w:color w:val="D4D4D4"/>
+          <w:kern w:val="0"/>
+          <w:sz w:val="21"/>
+          <w:szCs w:val="21"/>
+          <w:lang w:eastAsia="pt-BR"/>
+          <w14:ligatures w14:val="none"/>
+        </w:rPr>
+        <w:t>);</w:t>
+      </w:r>
+    </w:p>
+    <w:p>
+      <w:pPr>
+        <w:spacing w:line="240" w:lineRule="auto"/>
+        <w:jc w:val="both"/>
+        <w:rPr>
+          <w:rFonts w:ascii="Arial" w:hAnsi="Arial" w:cs="Arial"/>
+          <w:i/>
+          <w:iCs/>
+          <w:sz w:val="24"/>
+          <w:szCs w:val="24"/>
+        </w:rPr>
+      </w:pPr>
+      <w:r>
+        <w:rPr>
+          <w:rFonts w:ascii="Arial" w:hAnsi="Arial" w:cs="Arial"/>
+          <w:i/>
+          <w:iCs/>
+          <w:sz w:val="24"/>
+          <w:szCs w:val="24"/>
+        </w:rPr>
+        <w:t>Formatando para data no estilo dos EUA:</w:t>
+      </w:r>
+    </w:p>
+    <w:p>
+      <w:pPr>
+        <w:shd w:val="clear" w:color="auto" w:fill="1F1F1F"/>
+        <w:spacing w:after="0" w:line="285" w:lineRule="atLeast"/>
+        <w:rPr>
+          <w:rFonts w:ascii="Consolas" w:eastAsia="Times New Roman" w:hAnsi="Consolas" w:cs="Times New Roman"/>
+          <w:b/>
+          <w:bCs/>
+          <w:i/>
+          <w:iCs/>
+          <w:color w:val="CCCCCC"/>
+          <w:kern w:val="0"/>
+          <w:sz w:val="21"/>
+          <w:szCs w:val="21"/>
+          <w:lang w:eastAsia="pt-BR"/>
+          <w14:ligatures w14:val="none"/>
+        </w:rPr>
+      </w:pPr>
+      <w:proofErr w:type="spellStart"/>
+      <w:r>
+        <w:rPr>
+          <w:rFonts w:ascii="Consolas" w:eastAsia="Times New Roman" w:hAnsi="Consolas" w:cs="Times New Roman"/>
+          <w:b/>
+          <w:bCs/>
+          <w:i/>
+          <w:iCs/>
+          <w:color w:val="DCDCAA"/>
+          <w:kern w:val="0"/>
+          <w:sz w:val="21"/>
+          <w:szCs w:val="21"/>
+          <w:lang w:eastAsia="pt-BR"/>
+          <w14:ligatures w14:val="none"/>
+        </w:rPr>
+        <w:t>echo</w:t>
+      </w:r>
+      <w:proofErr w:type="spellEnd"/>
+      <w:r>
+        <w:rPr>
+          <w:rFonts w:ascii="Consolas" w:eastAsia="Times New Roman" w:hAnsi="Consolas" w:cs="Times New Roman"/>
+          <w:b/>
+          <w:bCs/>
+          <w:i/>
+          <w:iCs/>
+          <w:color w:val="D4D4D4"/>
+          <w:kern w:val="0"/>
+          <w:sz w:val="21"/>
+          <w:szCs w:val="21"/>
+          <w:lang w:eastAsia="pt-BR"/>
+          <w14:ligatures w14:val="none"/>
+        </w:rPr>
+        <w:t xml:space="preserve"> </w:t>
+      </w:r>
+      <w:r>
+        <w:rPr>
+          <w:rFonts w:ascii="Consolas" w:eastAsia="Times New Roman" w:hAnsi="Consolas" w:cs="Times New Roman"/>
+          <w:b/>
+          <w:bCs/>
+          <w:i/>
+          <w:iCs/>
+          <w:color w:val="9CDCFE"/>
+          <w:kern w:val="0"/>
+          <w:sz w:val="21"/>
+          <w:szCs w:val="21"/>
+          <w:lang w:eastAsia="pt-BR"/>
+          <w14:ligatures w14:val="none"/>
+        </w:rPr>
+        <w:t>$</w:t>
+      </w:r>
+      <w:proofErr w:type="spellStart"/>
+      <w:r>
+        <w:rPr>
+          <w:rFonts w:ascii="Consolas" w:eastAsia="Times New Roman" w:hAnsi="Consolas" w:cs="Times New Roman"/>
+          <w:b/>
+          <w:bCs/>
+          <w:i/>
+          <w:iCs/>
+          <w:color w:val="9CDCFE"/>
+          <w:kern w:val="0"/>
+          <w:sz w:val="21"/>
+          <w:szCs w:val="21"/>
+          <w:lang w:eastAsia="pt-BR"/>
+          <w14:ligatures w14:val="none"/>
+        </w:rPr>
+        <w:t>array_</w:t>
+      </w:r>
+      <w:proofErr w:type="gramStart"/>
+      <w:r>
+        <w:rPr>
+          <w:rFonts w:ascii="Consolas" w:eastAsia="Times New Roman" w:hAnsi="Consolas" w:cs="Times New Roman"/>
+          <w:b/>
+          <w:bCs/>
+          <w:i/>
+          <w:iCs/>
+          <w:color w:val="9CDCFE"/>
+          <w:kern w:val="0"/>
+          <w:sz w:val="21"/>
+          <w:szCs w:val="21"/>
+          <w:lang w:eastAsia="pt-BR"/>
+          <w14:ligatures w14:val="none"/>
+        </w:rPr>
+        <w:t>retorno</w:t>
+      </w:r>
+      <w:proofErr w:type="spellEnd"/>
+      <w:r>
+        <w:rPr>
+          <w:rFonts w:ascii="Consolas" w:eastAsia="Times New Roman" w:hAnsi="Consolas" w:cs="Times New Roman"/>
+          <w:b/>
+          <w:bCs/>
+          <w:i/>
+          <w:iCs/>
+          <w:color w:val="D4D4D4"/>
+          <w:kern w:val="0"/>
+          <w:sz w:val="21"/>
+          <w:szCs w:val="21"/>
+          <w:lang w:eastAsia="pt-BR"/>
+          <w14:ligatures w14:val="none"/>
+        </w:rPr>
+        <w:t>[</w:t>
+      </w:r>
+      <w:proofErr w:type="gramEnd"/>
+      <w:r>
+        <w:rPr>
+          <w:rFonts w:ascii="Consolas" w:eastAsia="Times New Roman" w:hAnsi="Consolas" w:cs="Times New Roman"/>
+          <w:b/>
+          <w:bCs/>
+          <w:i/>
+          <w:iCs/>
+          <w:color w:val="B5CEA8"/>
+          <w:kern w:val="0"/>
+          <w:sz w:val="21"/>
+          <w:szCs w:val="21"/>
+          <w:lang w:eastAsia="pt-BR"/>
+          <w14:ligatures w14:val="none"/>
+        </w:rPr>
+        <w:t>2</w:t>
+      </w:r>
+      <w:r>
+        <w:rPr>
+          <w:rFonts w:ascii="Consolas" w:eastAsia="Times New Roman" w:hAnsi="Consolas" w:cs="Times New Roman"/>
+          <w:b/>
+          <w:bCs/>
+          <w:i/>
+          <w:iCs/>
+          <w:color w:val="D4D4D4"/>
+          <w:kern w:val="0"/>
+          <w:sz w:val="21"/>
+          <w:szCs w:val="21"/>
+          <w:lang w:eastAsia="pt-BR"/>
+          <w14:ligatures w14:val="none"/>
+        </w:rPr>
+        <w:t xml:space="preserve">] . </w:t>
+      </w:r>
+      <w:r>
+        <w:rPr>
+          <w:rFonts w:ascii="Consolas" w:eastAsia="Times New Roman" w:hAnsi="Consolas" w:cs="Times New Roman"/>
+          <w:b/>
+          <w:bCs/>
+          <w:i/>
+          <w:iCs/>
+          <w:color w:val="CE9178"/>
+          <w:kern w:val="0"/>
+          <w:sz w:val="21"/>
+          <w:szCs w:val="21"/>
+          <w:lang w:eastAsia="pt-BR"/>
+          <w14:ligatures w14:val="none"/>
+        </w:rPr>
+        <w:t>'-'</w:t>
+      </w:r>
+      <w:r>
+        <w:rPr>
+          <w:rFonts w:ascii="Consolas" w:eastAsia="Times New Roman" w:hAnsi="Consolas" w:cs="Times New Roman"/>
+          <w:b/>
+          <w:bCs/>
+          <w:i/>
+          <w:iCs/>
+          <w:color w:val="D4D4D4"/>
+          <w:kern w:val="0"/>
+          <w:sz w:val="21"/>
+          <w:szCs w:val="21"/>
+          <w:lang w:eastAsia="pt-BR"/>
+          <w14:ligatures w14:val="none"/>
+        </w:rPr>
+        <w:t xml:space="preserve"> . </w:t>
+      </w:r>
+      <w:r>
+        <w:rPr>
+          <w:rFonts w:ascii="Consolas" w:eastAsia="Times New Roman" w:hAnsi="Consolas" w:cs="Times New Roman"/>
+          <w:b/>
+          <w:bCs/>
+          <w:i/>
+          <w:iCs/>
+          <w:color w:val="9CDCFE"/>
+          <w:kern w:val="0"/>
+          <w:sz w:val="21"/>
+          <w:szCs w:val="21"/>
+          <w:lang w:eastAsia="pt-BR"/>
+          <w14:ligatures w14:val="none"/>
+        </w:rPr>
+        <w:t>$</w:t>
+      </w:r>
+      <w:proofErr w:type="spellStart"/>
+      <w:r>
+        <w:rPr>
+          <w:rFonts w:ascii="Consolas" w:eastAsia="Times New Roman" w:hAnsi="Consolas" w:cs="Times New Roman"/>
+          <w:b/>
+          <w:bCs/>
+          <w:i/>
+          <w:iCs/>
+          <w:color w:val="9CDCFE"/>
+          <w:kern w:val="0"/>
+          <w:sz w:val="21"/>
+          <w:szCs w:val="21"/>
+          <w:lang w:eastAsia="pt-BR"/>
+          <w14:ligatures w14:val="none"/>
+        </w:rPr>
+        <w:t>array_</w:t>
+      </w:r>
+      <w:proofErr w:type="gramStart"/>
+      <w:r>
+        <w:rPr>
+          <w:rFonts w:ascii="Consolas" w:eastAsia="Times New Roman" w:hAnsi="Consolas" w:cs="Times New Roman"/>
+          <w:b/>
+          <w:bCs/>
+          <w:i/>
+          <w:iCs/>
+          <w:color w:val="9CDCFE"/>
+          <w:kern w:val="0"/>
+          <w:sz w:val="21"/>
+          <w:szCs w:val="21"/>
+          <w:lang w:eastAsia="pt-BR"/>
+          <w14:ligatures w14:val="none"/>
+        </w:rPr>
+        <w:t>retorno</w:t>
+      </w:r>
+      <w:proofErr w:type="spellEnd"/>
+      <w:r>
+        <w:rPr>
+          <w:rFonts w:ascii="Consolas" w:eastAsia="Times New Roman" w:hAnsi="Consolas" w:cs="Times New Roman"/>
+          <w:b/>
+          <w:bCs/>
+          <w:i/>
+          <w:iCs/>
+          <w:color w:val="D4D4D4"/>
+          <w:kern w:val="0"/>
+          <w:sz w:val="21"/>
+          <w:szCs w:val="21"/>
+          <w:lang w:eastAsia="pt-BR"/>
+          <w14:ligatures w14:val="none"/>
+        </w:rPr>
+        <w:t>[</w:t>
+      </w:r>
+      <w:proofErr w:type="gramEnd"/>
+      <w:r>
+        <w:rPr>
+          <w:rFonts w:ascii="Consolas" w:eastAsia="Times New Roman" w:hAnsi="Consolas" w:cs="Times New Roman"/>
+          <w:b/>
+          <w:bCs/>
+          <w:i/>
+          <w:iCs/>
+          <w:color w:val="B5CEA8"/>
+          <w:kern w:val="0"/>
+          <w:sz w:val="21"/>
+          <w:szCs w:val="21"/>
+          <w:lang w:eastAsia="pt-BR"/>
+          <w14:ligatures w14:val="none"/>
+        </w:rPr>
+        <w:t>1</w:t>
+      </w:r>
+      <w:r>
+        <w:rPr>
+          <w:rFonts w:ascii="Consolas" w:eastAsia="Times New Roman" w:hAnsi="Consolas" w:cs="Times New Roman"/>
+          <w:b/>
+          <w:bCs/>
+          <w:i/>
+          <w:iCs/>
+          <w:color w:val="D4D4D4"/>
+          <w:kern w:val="0"/>
+          <w:sz w:val="21"/>
+          <w:szCs w:val="21"/>
+          <w:lang w:eastAsia="pt-BR"/>
+          <w14:ligatures w14:val="none"/>
+        </w:rPr>
+        <w:t xml:space="preserve">] . </w:t>
+      </w:r>
+      <w:r>
+        <w:rPr>
+          <w:rFonts w:ascii="Consolas" w:eastAsia="Times New Roman" w:hAnsi="Consolas" w:cs="Times New Roman"/>
+          <w:b/>
+          <w:bCs/>
+          <w:i/>
+          <w:iCs/>
+          <w:color w:val="CE9178"/>
+          <w:kern w:val="0"/>
+          <w:sz w:val="21"/>
+          <w:szCs w:val="21"/>
+          <w:lang w:eastAsia="pt-BR"/>
+          <w14:ligatures w14:val="none"/>
+        </w:rPr>
+        <w:t>'-'</w:t>
+      </w:r>
+      <w:r>
+        <w:rPr>
+          <w:rFonts w:ascii="Consolas" w:eastAsia="Times New Roman" w:hAnsi="Consolas" w:cs="Times New Roman"/>
+          <w:b/>
+          <w:bCs/>
+          <w:i/>
+          <w:iCs/>
+          <w:color w:val="D4D4D4"/>
+          <w:kern w:val="0"/>
+          <w:sz w:val="21"/>
+          <w:szCs w:val="21"/>
+          <w:lang w:eastAsia="pt-BR"/>
+          <w14:ligatures w14:val="none"/>
+        </w:rPr>
+        <w:t xml:space="preserve"> . </w:t>
+      </w:r>
+      <w:r>
+        <w:rPr>
+          <w:rFonts w:ascii="Consolas" w:eastAsia="Times New Roman" w:hAnsi="Consolas" w:cs="Times New Roman"/>
+          <w:b/>
+          <w:bCs/>
+          <w:i/>
+          <w:iCs/>
+          <w:color w:val="9CDCFE"/>
+          <w:kern w:val="0"/>
+          <w:sz w:val="21"/>
+          <w:szCs w:val="21"/>
+          <w:lang w:eastAsia="pt-BR"/>
+          <w14:ligatures w14:val="none"/>
+        </w:rPr>
+        <w:t>$</w:t>
+      </w:r>
+      <w:proofErr w:type="spellStart"/>
+      <w:r>
+        <w:rPr>
+          <w:rFonts w:ascii="Consolas" w:eastAsia="Times New Roman" w:hAnsi="Consolas" w:cs="Times New Roman"/>
+          <w:b/>
+          <w:bCs/>
+          <w:i/>
+          <w:iCs/>
+          <w:color w:val="9CDCFE"/>
+          <w:kern w:val="0"/>
+          <w:sz w:val="21"/>
+          <w:szCs w:val="21"/>
+          <w:lang w:eastAsia="pt-BR"/>
+          <w14:ligatures w14:val="none"/>
+        </w:rPr>
+        <w:t>array_</w:t>
+      </w:r>
+      <w:proofErr w:type="gramStart"/>
+      <w:r>
+        <w:rPr>
+          <w:rFonts w:ascii="Consolas" w:eastAsia="Times New Roman" w:hAnsi="Consolas" w:cs="Times New Roman"/>
+          <w:b/>
+          <w:bCs/>
+          <w:i/>
+          <w:iCs/>
+          <w:color w:val="9CDCFE"/>
+          <w:kern w:val="0"/>
+          <w:sz w:val="21"/>
+          <w:szCs w:val="21"/>
+          <w:lang w:eastAsia="pt-BR"/>
+          <w14:ligatures w14:val="none"/>
+        </w:rPr>
+        <w:t>retorno</w:t>
+      </w:r>
+      <w:proofErr w:type="spellEnd"/>
+      <w:r>
+        <w:rPr>
+          <w:rFonts w:ascii="Consolas" w:eastAsia="Times New Roman" w:hAnsi="Consolas" w:cs="Times New Roman"/>
+          <w:b/>
+          <w:bCs/>
+          <w:i/>
+          <w:iCs/>
+          <w:color w:val="D4D4D4"/>
+          <w:kern w:val="0"/>
+          <w:sz w:val="21"/>
+          <w:szCs w:val="21"/>
+          <w:lang w:eastAsia="pt-BR"/>
+          <w14:ligatures w14:val="none"/>
+        </w:rPr>
+        <w:t>[</w:t>
+      </w:r>
+      <w:proofErr w:type="gramEnd"/>
+      <w:r>
+        <w:rPr>
+          <w:rFonts w:ascii="Consolas" w:eastAsia="Times New Roman" w:hAnsi="Consolas" w:cs="Times New Roman"/>
+          <w:b/>
+          <w:bCs/>
+          <w:i/>
+          <w:iCs/>
+          <w:color w:val="B5CEA8"/>
+          <w:kern w:val="0"/>
+          <w:sz w:val="21"/>
+          <w:szCs w:val="21"/>
+          <w:lang w:eastAsia="pt-BR"/>
+          <w14:ligatures w14:val="none"/>
+        </w:rPr>
+        <w:t>0</w:t>
+      </w:r>
+      <w:r>
+        <w:rPr>
+          <w:rFonts w:ascii="Consolas" w:eastAsia="Times New Roman" w:hAnsi="Consolas" w:cs="Times New Roman"/>
+          <w:b/>
+          <w:bCs/>
+          <w:i/>
+          <w:iCs/>
+          <w:color w:val="D4D4D4"/>
+          <w:kern w:val="0"/>
+          <w:sz w:val="21"/>
+          <w:szCs w:val="21"/>
+          <w:lang w:eastAsia="pt-BR"/>
+          <w14:ligatures w14:val="none"/>
+        </w:rPr>
+        <w:t>];</w:t>
+      </w:r>
+    </w:p>
+    <w:p>
+      <w:pPr>
+        <w:spacing w:line="240" w:lineRule="auto"/>
+        <w:jc w:val="both"/>
+        <w:rPr>
+          <w:rFonts w:ascii="Arial" w:hAnsi="Arial" w:cs="Arial"/>
+          <w:b/>
+          <w:bCs/>
+          <w:i/>
+          <w:iCs/>
+          <w:sz w:val="24"/>
+          <w:szCs w:val="24"/>
+        </w:rPr>
+      </w:pPr>
+    </w:p>
+    <w:p>
+      <w:pPr>
+        <w:spacing w:line="240" w:lineRule="auto"/>
+        <w:jc w:val="both"/>
+        <w:rPr>
+          <w:rFonts w:ascii="Arial" w:hAnsi="Arial" w:cs="Arial"/>
+          <w:sz w:val="24"/>
+          <w:szCs w:val="24"/>
+        </w:rPr>
+      </w:pPr>
+      <w:r>
+        <w:rPr>
+          <w:rFonts w:ascii="Arial" w:hAnsi="Arial" w:cs="Arial"/>
+          <w:sz w:val="24"/>
+          <w:szCs w:val="24"/>
+        </w:rPr>
+        <w:t>implode (</w:t>
+      </w:r>
+      <w:proofErr w:type="spellStart"/>
+      <w:r>
+        <w:rPr>
+          <w:rFonts w:ascii="Arial" w:hAnsi="Arial" w:cs="Arial"/>
+          <w:b/>
+          <w:bCs/>
+          <w:sz w:val="24"/>
+          <w:szCs w:val="24"/>
+        </w:rPr>
+        <w:t>array</w:t>
+      </w:r>
+      <w:proofErr w:type="spellEnd"/>
+      <w:r>
+        <w:rPr>
+          <w:rFonts w:ascii="Arial" w:hAnsi="Arial" w:cs="Arial"/>
+          <w:sz w:val="24"/>
+          <w:szCs w:val="24"/>
+        </w:rPr>
+        <w:t>) -&gt;</w:t>
+      </w:r>
+      <w:r>
+        <w:rPr>
+          <w:rFonts w:ascii="Arial" w:hAnsi="Arial" w:cs="Arial"/>
+          <w:sz w:val="24"/>
+          <w:szCs w:val="24"/>
+        </w:rPr>
+        <w:t xml:space="preserve"> junta elementos de um </w:t>
+      </w:r>
+      <w:proofErr w:type="spellStart"/>
+      <w:r>
+        <w:rPr>
+          <w:rFonts w:ascii="Arial" w:hAnsi="Arial" w:cs="Arial"/>
+          <w:sz w:val="24"/>
+          <w:szCs w:val="24"/>
+        </w:rPr>
+        <w:t>array</w:t>
+      </w:r>
+      <w:proofErr w:type="spellEnd"/>
+      <w:r>
+        <w:rPr>
+          <w:rFonts w:ascii="Arial" w:hAnsi="Arial" w:cs="Arial"/>
+          <w:sz w:val="24"/>
+          <w:szCs w:val="24"/>
+        </w:rPr>
+        <w:t xml:space="preserve"> em uma </w:t>
+      </w:r>
+      <w:proofErr w:type="spellStart"/>
+      <w:r>
+        <w:rPr>
+          <w:rFonts w:ascii="Arial" w:hAnsi="Arial" w:cs="Arial"/>
+          <w:sz w:val="24"/>
+          <w:szCs w:val="24"/>
+        </w:rPr>
+        <w:t>string</w:t>
+      </w:r>
+      <w:proofErr w:type="spellEnd"/>
+      <w:r>
+        <w:rPr>
+          <w:rFonts w:ascii="Arial" w:hAnsi="Arial" w:cs="Arial"/>
+          <w:sz w:val="24"/>
+          <w:szCs w:val="24"/>
+        </w:rPr>
+        <w:t>;</w:t>
+      </w:r>
+    </w:p>
+    <w:p>
+      <w:pPr>
+        <w:shd w:val="clear" w:color="auto" w:fill="1F1F1F"/>
+        <w:spacing w:after="0" w:line="285" w:lineRule="atLeast"/>
+        <w:rPr>
+          <w:rFonts w:ascii="Consolas" w:eastAsia="Times New Roman" w:hAnsi="Consolas" w:cs="Times New Roman"/>
+          <w:color w:val="CCCCCC"/>
+          <w:kern w:val="0"/>
+          <w:sz w:val="21"/>
+          <w:szCs w:val="21"/>
+          <w:lang w:eastAsia="pt-BR"/>
+          <w14:ligatures w14:val="none"/>
+        </w:rPr>
+      </w:pPr>
+      <w:r>
+        <w:rPr>
+          <w:rFonts w:ascii="Consolas" w:eastAsia="Times New Roman" w:hAnsi="Consolas" w:cs="Times New Roman"/>
+          <w:color w:val="D4D4D4"/>
+          <w:kern w:val="0"/>
+          <w:sz w:val="21"/>
+          <w:szCs w:val="21"/>
+          <w:lang w:eastAsia="pt-BR"/>
+          <w14:ligatures w14:val="none"/>
+        </w:rPr>
+        <w:t xml:space="preserve">    </w:t>
+      </w:r>
+      <w:r>
+        <w:rPr>
+          <w:rFonts w:ascii="Consolas" w:eastAsia="Times New Roman" w:hAnsi="Consolas" w:cs="Times New Roman"/>
+          <w:color w:val="9CDCFE"/>
+          <w:kern w:val="0"/>
+          <w:sz w:val="21"/>
+          <w:szCs w:val="21"/>
+          <w:lang w:eastAsia="pt-BR"/>
+          <w14:ligatures w14:val="none"/>
+        </w:rPr>
+        <w:t>$</w:t>
+      </w:r>
+      <w:proofErr w:type="spellStart"/>
+      <w:r>
+        <w:rPr>
+          <w:rFonts w:ascii="Consolas" w:eastAsia="Times New Roman" w:hAnsi="Consolas" w:cs="Times New Roman"/>
+          <w:color w:val="9CDCFE"/>
+          <w:kern w:val="0"/>
+          <w:sz w:val="21"/>
+          <w:szCs w:val="21"/>
+          <w:lang w:eastAsia="pt-BR"/>
+          <w14:ligatures w14:val="none"/>
+        </w:rPr>
+        <w:t>array</w:t>
+      </w:r>
+      <w:proofErr w:type="spellEnd"/>
+      <w:r>
+        <w:rPr>
+          <w:rFonts w:ascii="Consolas" w:eastAsia="Times New Roman" w:hAnsi="Consolas" w:cs="Times New Roman"/>
+          <w:color w:val="D4D4D4"/>
+          <w:kern w:val="0"/>
+          <w:sz w:val="21"/>
+          <w:szCs w:val="21"/>
+          <w:lang w:eastAsia="pt-BR"/>
+          <w14:ligatures w14:val="none"/>
+        </w:rPr>
+        <w:t xml:space="preserve"> = [</w:t>
+      </w:r>
+      <w:r>
+        <w:rPr>
+          <w:rFonts w:ascii="Consolas" w:eastAsia="Times New Roman" w:hAnsi="Consolas" w:cs="Times New Roman"/>
+          <w:color w:val="CE9178"/>
+          <w:kern w:val="0"/>
+          <w:sz w:val="21"/>
+          <w:szCs w:val="21"/>
+          <w:lang w:eastAsia="pt-BR"/>
+          <w14:ligatures w14:val="none"/>
+        </w:rPr>
+        <w:t>'a'</w:t>
+      </w:r>
+      <w:r>
+        <w:rPr>
+          <w:rFonts w:ascii="Consolas" w:eastAsia="Times New Roman" w:hAnsi="Consolas" w:cs="Times New Roman"/>
+          <w:color w:val="D4D4D4"/>
+          <w:kern w:val="0"/>
+          <w:sz w:val="21"/>
+          <w:szCs w:val="21"/>
+          <w:lang w:eastAsia="pt-BR"/>
+          <w14:ligatures w14:val="none"/>
+        </w:rPr>
+        <w:t xml:space="preserve">, </w:t>
+      </w:r>
+      <w:r>
+        <w:rPr>
+          <w:rFonts w:ascii="Consolas" w:eastAsia="Times New Roman" w:hAnsi="Consolas" w:cs="Times New Roman"/>
+          <w:color w:val="CE9178"/>
+          <w:kern w:val="0"/>
+          <w:sz w:val="21"/>
+          <w:szCs w:val="21"/>
+          <w:lang w:eastAsia="pt-BR"/>
+          <w14:ligatures w14:val="none"/>
+        </w:rPr>
+        <w:t>'b'</w:t>
+      </w:r>
+      <w:r>
+        <w:rPr>
+          <w:rFonts w:ascii="Consolas" w:eastAsia="Times New Roman" w:hAnsi="Consolas" w:cs="Times New Roman"/>
+          <w:color w:val="D4D4D4"/>
+          <w:kern w:val="0"/>
+          <w:sz w:val="21"/>
+          <w:szCs w:val="21"/>
+          <w:lang w:eastAsia="pt-BR"/>
+          <w14:ligatures w14:val="none"/>
+        </w:rPr>
+        <w:t xml:space="preserve">, </w:t>
+      </w:r>
+      <w:r>
+        <w:rPr>
+          <w:rFonts w:ascii="Consolas" w:eastAsia="Times New Roman" w:hAnsi="Consolas" w:cs="Times New Roman"/>
+          <w:color w:val="CE9178"/>
+          <w:kern w:val="0"/>
+          <w:sz w:val="21"/>
+          <w:szCs w:val="21"/>
+          <w:lang w:eastAsia="pt-BR"/>
+          <w14:ligatures w14:val="none"/>
+        </w:rPr>
+        <w:t>'x'</w:t>
+      </w:r>
+      <w:r>
+        <w:rPr>
+          <w:rFonts w:ascii="Consolas" w:eastAsia="Times New Roman" w:hAnsi="Consolas" w:cs="Times New Roman"/>
+          <w:color w:val="D4D4D4"/>
+          <w:kern w:val="0"/>
+          <w:sz w:val="21"/>
+          <w:szCs w:val="21"/>
+          <w:lang w:eastAsia="pt-BR"/>
+          <w14:ligatures w14:val="none"/>
+        </w:rPr>
+        <w:t xml:space="preserve">, </w:t>
+      </w:r>
+      <w:r>
+        <w:rPr>
+          <w:rFonts w:ascii="Consolas" w:eastAsia="Times New Roman" w:hAnsi="Consolas" w:cs="Times New Roman"/>
+          <w:color w:val="CE9178"/>
+          <w:kern w:val="0"/>
+          <w:sz w:val="21"/>
+          <w:szCs w:val="21"/>
+          <w:lang w:eastAsia="pt-BR"/>
+          <w14:ligatures w14:val="none"/>
+        </w:rPr>
+        <w:t>'y'</w:t>
+      </w:r>
+      <w:r>
+        <w:rPr>
+          <w:rFonts w:ascii="Consolas" w:eastAsia="Times New Roman" w:hAnsi="Consolas" w:cs="Times New Roman"/>
+          <w:color w:val="D4D4D4"/>
+          <w:kern w:val="0"/>
+          <w:sz w:val="21"/>
+          <w:szCs w:val="21"/>
+          <w:lang w:eastAsia="pt-BR"/>
+          <w14:ligatures w14:val="none"/>
+        </w:rPr>
+        <w:t xml:space="preserve">]; </w:t>
+      </w:r>
+      <w:r>
+        <w:rPr>
+          <w:rFonts w:ascii="Consolas" w:eastAsia="Times New Roman" w:hAnsi="Consolas" w:cs="Times New Roman"/>
+          <w:color w:val="6A9955"/>
+          <w:kern w:val="0"/>
+          <w:sz w:val="21"/>
+          <w:szCs w:val="21"/>
+          <w:lang w:eastAsia="pt-BR"/>
+          <w14:ligatures w14:val="none"/>
+        </w:rPr>
+        <w:t>//</w:t>
+      </w:r>
+      <w:proofErr w:type="spellStart"/>
+      <w:proofErr w:type="gramStart"/>
+      <w:r>
+        <w:rPr>
+          <w:rFonts w:ascii="Consolas" w:eastAsia="Times New Roman" w:hAnsi="Consolas" w:cs="Times New Roman"/>
+          <w:color w:val="6A9955"/>
+          <w:kern w:val="0"/>
+          <w:sz w:val="21"/>
+          <w:szCs w:val="21"/>
+          <w:lang w:eastAsia="pt-BR"/>
+          <w14:ligatures w14:val="none"/>
+        </w:rPr>
+        <w:t>a,b</w:t>
+      </w:r>
+      <w:proofErr w:type="gramEnd"/>
+      <w:r>
+        <w:rPr>
+          <w:rFonts w:ascii="Consolas" w:eastAsia="Times New Roman" w:hAnsi="Consolas" w:cs="Times New Roman"/>
+          <w:color w:val="6A9955"/>
+          <w:kern w:val="0"/>
+          <w:sz w:val="21"/>
+          <w:szCs w:val="21"/>
+          <w:lang w:eastAsia="pt-BR"/>
+          <w14:ligatures w14:val="none"/>
+        </w:rPr>
+        <w:t>,x,y</w:t>
+      </w:r>
+      <w:proofErr w:type="spellEnd"/>
+    </w:p>
+    <w:p>
+      <w:pPr>
+        <w:shd w:val="clear" w:color="auto" w:fill="1F1F1F"/>
+        <w:spacing w:after="0" w:line="285" w:lineRule="atLeast"/>
+        <w:rPr>
+          <w:rFonts w:ascii="Consolas" w:eastAsia="Times New Roman" w:hAnsi="Consolas" w:cs="Times New Roman"/>
+          <w:color w:val="CCCCCC"/>
+          <w:kern w:val="0"/>
+          <w:sz w:val="21"/>
+          <w:szCs w:val="21"/>
+          <w:lang w:eastAsia="pt-BR"/>
+          <w14:ligatures w14:val="none"/>
+        </w:rPr>
+      </w:pPr>
+    </w:p>
+    <w:p>
+      <w:pPr>
+        <w:shd w:val="clear" w:color="auto" w:fill="1F1F1F"/>
+        <w:spacing w:after="0" w:line="285" w:lineRule="atLeast"/>
+        <w:rPr>
+          <w:rFonts w:ascii="Consolas" w:eastAsia="Times New Roman" w:hAnsi="Consolas" w:cs="Times New Roman"/>
+          <w:color w:val="CCCCCC"/>
+          <w:kern w:val="0"/>
+          <w:sz w:val="21"/>
+          <w:szCs w:val="21"/>
+          <w:lang w:eastAsia="pt-BR"/>
+          <w14:ligatures w14:val="none"/>
+        </w:rPr>
+      </w:pPr>
+      <w:r>
+        <w:rPr>
+          <w:rFonts w:ascii="Consolas" w:eastAsia="Times New Roman" w:hAnsi="Consolas" w:cs="Times New Roman"/>
+          <w:color w:val="D4D4D4"/>
+          <w:kern w:val="0"/>
+          <w:sz w:val="21"/>
+          <w:szCs w:val="21"/>
+          <w:lang w:eastAsia="pt-BR"/>
+          <w14:ligatures w14:val="none"/>
+        </w:rPr>
+        <w:t xml:space="preserve">    </w:t>
+      </w:r>
+      <w:r>
+        <w:rPr>
+          <w:rFonts w:ascii="Consolas" w:eastAsia="Times New Roman" w:hAnsi="Consolas" w:cs="Times New Roman"/>
+          <w:color w:val="9CDCFE"/>
+          <w:kern w:val="0"/>
+          <w:sz w:val="21"/>
+          <w:szCs w:val="21"/>
+          <w:lang w:eastAsia="pt-BR"/>
+          <w14:ligatures w14:val="none"/>
+        </w:rPr>
+        <w:t>$</w:t>
+      </w:r>
+      <w:proofErr w:type="spellStart"/>
+      <w:r>
+        <w:rPr>
+          <w:rFonts w:ascii="Consolas" w:eastAsia="Times New Roman" w:hAnsi="Consolas" w:cs="Times New Roman"/>
+          <w:color w:val="9CDCFE"/>
+          <w:kern w:val="0"/>
+          <w:sz w:val="21"/>
+          <w:szCs w:val="21"/>
+          <w:lang w:eastAsia="pt-BR"/>
+          <w14:ligatures w14:val="none"/>
+        </w:rPr>
+        <w:t>string_retorno</w:t>
+      </w:r>
+      <w:proofErr w:type="spellEnd"/>
+      <w:r>
+        <w:rPr>
+          <w:rFonts w:ascii="Consolas" w:eastAsia="Times New Roman" w:hAnsi="Consolas" w:cs="Times New Roman"/>
+          <w:color w:val="D4D4D4"/>
+          <w:kern w:val="0"/>
+          <w:sz w:val="21"/>
+          <w:szCs w:val="21"/>
+          <w:lang w:eastAsia="pt-BR"/>
+          <w14:ligatures w14:val="none"/>
+        </w:rPr>
+        <w:t xml:space="preserve"> = </w:t>
+      </w:r>
+      <w:r>
+        <w:rPr>
+          <w:rFonts w:ascii="Consolas" w:eastAsia="Times New Roman" w:hAnsi="Consolas" w:cs="Times New Roman"/>
+          <w:color w:val="DCDCAA"/>
+          <w:kern w:val="0"/>
+          <w:sz w:val="21"/>
+          <w:szCs w:val="21"/>
+          <w:lang w:eastAsia="pt-BR"/>
+          <w14:ligatures w14:val="none"/>
+        </w:rPr>
+        <w:t>implode</w:t>
+      </w:r>
+      <w:r>
+        <w:rPr>
+          <w:rFonts w:ascii="Consolas" w:eastAsia="Times New Roman" w:hAnsi="Consolas" w:cs="Times New Roman"/>
+          <w:color w:val="D4D4D4"/>
+          <w:kern w:val="0"/>
+          <w:sz w:val="21"/>
+          <w:szCs w:val="21"/>
+          <w:lang w:eastAsia="pt-BR"/>
+          <w14:ligatures w14:val="none"/>
+        </w:rPr>
+        <w:t>(</w:t>
+      </w:r>
+      <w:r>
+        <w:rPr>
+          <w:rFonts w:ascii="Consolas" w:eastAsia="Times New Roman" w:hAnsi="Consolas" w:cs="Times New Roman"/>
+          <w:color w:val="CE9178"/>
+          <w:kern w:val="0"/>
+          <w:sz w:val="21"/>
+          <w:szCs w:val="21"/>
+          <w:lang w:eastAsia="pt-BR"/>
+          <w14:ligatures w14:val="none"/>
+        </w:rPr>
+        <w:t>','</w:t>
+      </w:r>
+      <w:r>
+        <w:rPr>
+          <w:rFonts w:ascii="Consolas" w:eastAsia="Times New Roman" w:hAnsi="Consolas" w:cs="Times New Roman"/>
+          <w:color w:val="D4D4D4"/>
+          <w:kern w:val="0"/>
+          <w:sz w:val="21"/>
+          <w:szCs w:val="21"/>
+          <w:lang w:eastAsia="pt-BR"/>
+          <w14:ligatures w14:val="none"/>
+        </w:rPr>
+        <w:t xml:space="preserve">, </w:t>
+      </w:r>
+      <w:r>
+        <w:rPr>
+          <w:rFonts w:ascii="Consolas" w:eastAsia="Times New Roman" w:hAnsi="Consolas" w:cs="Times New Roman"/>
+          <w:color w:val="9CDCFE"/>
+          <w:kern w:val="0"/>
+          <w:sz w:val="21"/>
+          <w:szCs w:val="21"/>
+          <w:lang w:eastAsia="pt-BR"/>
+          <w14:ligatures w14:val="none"/>
+        </w:rPr>
+        <w:t>$</w:t>
+      </w:r>
+      <w:proofErr w:type="spellStart"/>
+      <w:r>
+        <w:rPr>
+          <w:rFonts w:ascii="Consolas" w:eastAsia="Times New Roman" w:hAnsi="Consolas" w:cs="Times New Roman"/>
+          <w:color w:val="9CDCFE"/>
+          <w:kern w:val="0"/>
+          <w:sz w:val="21"/>
+          <w:szCs w:val="21"/>
+          <w:lang w:eastAsia="pt-BR"/>
+          <w14:ligatures w14:val="none"/>
+        </w:rPr>
+        <w:t>array</w:t>
+      </w:r>
+      <w:proofErr w:type="spellEnd"/>
+      <w:r>
+        <w:rPr>
+          <w:rFonts w:ascii="Consolas" w:eastAsia="Times New Roman" w:hAnsi="Consolas" w:cs="Times New Roman"/>
+          <w:color w:val="D4D4D4"/>
+          <w:kern w:val="0"/>
+          <w:sz w:val="21"/>
+          <w:szCs w:val="21"/>
+          <w:lang w:eastAsia="pt-BR"/>
+          <w14:ligatures w14:val="none"/>
+        </w:rPr>
+        <w:t>);</w:t>
+      </w:r>
+      <w:r>
+        <w:rPr>
+          <w:rFonts w:ascii="Consolas" w:eastAsia="Times New Roman" w:hAnsi="Consolas" w:cs="Times New Roman"/>
+          <w:color w:val="D4D4D4"/>
+          <w:kern w:val="0"/>
+          <w:sz w:val="21"/>
+          <w:szCs w:val="21"/>
+          <w:lang w:eastAsia="pt-BR"/>
+          <w14:ligatures w14:val="none"/>
+        </w:rPr>
+        <w:t xml:space="preserve"> - separador + </w:t>
+      </w:r>
+      <w:proofErr w:type="spellStart"/>
+      <w:r>
+        <w:rPr>
+          <w:rFonts w:ascii="Consolas" w:eastAsia="Times New Roman" w:hAnsi="Consolas" w:cs="Times New Roman"/>
+          <w:color w:val="D4D4D4"/>
+          <w:kern w:val="0"/>
+          <w:sz w:val="21"/>
+          <w:szCs w:val="21"/>
+          <w:lang w:eastAsia="pt-BR"/>
+          <w14:ligatures w14:val="none"/>
+        </w:rPr>
+        <w:t>array</w:t>
+      </w:r>
+      <w:proofErr w:type="spellEnd"/>
+      <w:r>
+        <w:rPr>
+          <w:rFonts w:ascii="Consolas" w:eastAsia="Times New Roman" w:hAnsi="Consolas" w:cs="Times New Roman"/>
+          <w:color w:val="D4D4D4"/>
+          <w:kern w:val="0"/>
+          <w:sz w:val="21"/>
+          <w:szCs w:val="21"/>
+          <w:lang w:eastAsia="pt-BR"/>
+          <w14:ligatures w14:val="none"/>
+        </w:rPr>
+        <w:t xml:space="preserve"> que contém os elementos</w:t>
+      </w:r>
+    </w:p>
+    <w:p>
+      <w:pPr>
+        <w:spacing w:line="240" w:lineRule="auto"/>
+        <w:jc w:val="both"/>
+        <w:rPr>
+          <w:rFonts w:ascii="Arial" w:hAnsi="Arial" w:cs="Arial"/>
+          <w:sz w:val="24"/>
+          <w:szCs w:val="24"/>
         </w:rPr>
       </w:pPr>
     </w:p>

</xml_diff>

<commit_message>
percorrendo arrays -> while, do while e for
</commit_message>
<xml_diff>
--- a/doc/php7.docx
+++ b/doc/php7.docx
@@ -40773,10 +40773,50 @@
         <w:jc w:val="both"/>
         <w:rPr>
           <w:rFonts w:ascii="Arial" w:hAnsi="Arial" w:cs="Arial"/>
-          <w:sz w:val="24"/>
-          <w:szCs w:val="24"/>
-        </w:rPr>
-      </w:pPr>
+          <w:b/>
+          <w:bCs/>
+          <w:i/>
+          <w:iCs/>
+          <w:sz w:val="24"/>
+          <w:szCs w:val="24"/>
+        </w:rPr>
+      </w:pPr>
+      <w:r>
+        <w:rPr>
+          <w:rFonts w:ascii="Arial" w:hAnsi="Arial" w:cs="Arial"/>
+          <w:b/>
+          <w:bCs/>
+          <w:i/>
+          <w:iCs/>
+          <w:sz w:val="24"/>
+          <w:szCs w:val="24"/>
+        </w:rPr>
+        <w:t xml:space="preserve">for </w:t>
+      </w:r>
+      <w:r>
+        <w:rPr>
+          <w:rFonts w:ascii="Arial" w:hAnsi="Arial" w:cs="Arial"/>
+          <w:b/>
+          <w:bCs/>
+          <w:i/>
+          <w:iCs/>
+          <w:sz w:val="24"/>
+          <w:szCs w:val="24"/>
+        </w:rPr>
+        <w:t>(variável; condição; incremento/decremento)</w:t>
+      </w:r>
+      <w:r>
+        <w:rPr>
+          <w:rFonts w:ascii="Arial" w:hAnsi="Arial" w:cs="Arial"/>
+          <w:b/>
+          <w:bCs/>
+          <w:i/>
+          <w:iCs/>
+          <w:sz w:val="24"/>
+          <w:szCs w:val="24"/>
+        </w:rPr>
+        <w:t xml:space="preserve"> {}</w:t>
+      </w:r>
     </w:p>
     <w:p>
       <w:pPr>
@@ -40784,6 +40824,82 @@
         <w:jc w:val="both"/>
         <w:rPr>
           <w:rFonts w:ascii="Arial" w:hAnsi="Arial" w:cs="Arial"/>
+          <w:sz w:val="24"/>
+          <w:szCs w:val="24"/>
+        </w:rPr>
+      </w:pPr>
+    </w:p>
+    <w:p>
+      <w:pPr>
+        <w:spacing w:line="240" w:lineRule="auto"/>
+        <w:jc w:val="both"/>
+        <w:rPr>
+          <w:rFonts w:ascii="Arial" w:hAnsi="Arial" w:cs="Arial"/>
+          <w:b/>
+          <w:bCs/>
+          <w:sz w:val="24"/>
+          <w:szCs w:val="24"/>
+        </w:rPr>
+      </w:pPr>
+    </w:p>
+    <w:p>
+      <w:pPr>
+        <w:spacing w:line="240" w:lineRule="auto"/>
+        <w:jc w:val="both"/>
+        <w:rPr>
+          <w:rFonts w:ascii="Arial" w:hAnsi="Arial" w:cs="Arial"/>
+          <w:b/>
+          <w:bCs/>
+          <w:sz w:val="24"/>
+          <w:szCs w:val="24"/>
+        </w:rPr>
+      </w:pPr>
+      <w:r>
+        <w:rPr>
+          <w:rFonts w:ascii="Arial" w:hAnsi="Arial" w:cs="Arial"/>
+          <w:b/>
+          <w:bCs/>
+          <w:sz w:val="24"/>
+          <w:szCs w:val="24"/>
+        </w:rPr>
+        <w:t>Perco</w:t>
+      </w:r>
+      <w:r>
+        <w:rPr>
+          <w:rFonts w:ascii="Arial" w:hAnsi="Arial" w:cs="Arial"/>
+          <w:b/>
+          <w:bCs/>
+          <w:sz w:val="24"/>
+          <w:szCs w:val="24"/>
+        </w:rPr>
+        <w:t xml:space="preserve">rrendo </w:t>
+      </w:r>
+      <w:proofErr w:type="spellStart"/>
+      <w:r>
+        <w:rPr>
+          <w:rFonts w:ascii="Arial" w:hAnsi="Arial" w:cs="Arial"/>
+          <w:b/>
+          <w:bCs/>
+          <w:sz w:val="24"/>
+          <w:szCs w:val="24"/>
+        </w:rPr>
+        <w:t>arrays</w:t>
+      </w:r>
+      <w:proofErr w:type="spellEnd"/>
+      <w:r>
+        <w:rPr>
+          <w:rFonts w:ascii="Arial" w:hAnsi="Arial" w:cs="Arial"/>
+          <w:b/>
+          <w:bCs/>
+          <w:sz w:val="24"/>
+          <w:szCs w:val="24"/>
+        </w:rPr>
+        <w:t xml:space="preserve"> (</w:t>
+      </w:r>
+      <w:proofErr w:type="spellStart"/>
+      <w:r>
+        <w:rPr>
+          <w:rFonts w:ascii="Arial" w:hAnsi="Arial" w:cs="Arial"/>
           <w:b/>
           <w:bCs/>
           <w:i/>
@@ -40791,7 +40907,19 @@
           <w:sz w:val="24"/>
           <w:szCs w:val="24"/>
         </w:rPr>
-      </w:pPr>
+        <w:t>while</w:t>
+      </w:r>
+      <w:proofErr w:type="spellEnd"/>
+      <w:r>
+        <w:rPr>
+          <w:rFonts w:ascii="Arial" w:hAnsi="Arial" w:cs="Arial"/>
+          <w:b/>
+          <w:bCs/>
+          <w:sz w:val="24"/>
+          <w:szCs w:val="24"/>
+        </w:rPr>
+        <w:t xml:space="preserve">, </w:t>
+      </w:r>
       <w:r>
         <w:rPr>
           <w:rFonts w:ascii="Arial" w:hAnsi="Arial" w:cs="Arial"/>
@@ -40802,8 +40930,9 @@
           <w:sz w:val="24"/>
           <w:szCs w:val="24"/>
         </w:rPr>
-        <w:t xml:space="preserve">for </w:t>
-      </w:r>
+        <w:t xml:space="preserve">do </w:t>
+      </w:r>
+      <w:proofErr w:type="spellStart"/>
       <w:r>
         <w:rPr>
           <w:rFonts w:ascii="Arial" w:hAnsi="Arial" w:cs="Arial"/>
@@ -40814,7 +40943,18 @@
           <w:sz w:val="24"/>
           <w:szCs w:val="24"/>
         </w:rPr>
-        <w:t>(variável; condição; incremento/decremento)</w:t>
+        <w:t>while</w:t>
+      </w:r>
+      <w:proofErr w:type="spellEnd"/>
+      <w:r>
+        <w:rPr>
+          <w:rFonts w:ascii="Arial" w:hAnsi="Arial" w:cs="Arial"/>
+          <w:b/>
+          <w:bCs/>
+          <w:sz w:val="24"/>
+          <w:szCs w:val="24"/>
+        </w:rPr>
+        <w:t xml:space="preserve"> e </w:t>
       </w:r>
       <w:r>
         <w:rPr>
@@ -40826,7 +40966,3285 @@
           <w:sz w:val="24"/>
           <w:szCs w:val="24"/>
         </w:rPr>
-        <w:t xml:space="preserve"> {}</w:t>
+        <w:t>for</w:t>
+      </w:r>
+      <w:r>
+        <w:rPr>
+          <w:rFonts w:ascii="Arial" w:hAnsi="Arial" w:cs="Arial"/>
+          <w:b/>
+          <w:bCs/>
+          <w:sz w:val="24"/>
+          <w:szCs w:val="24"/>
+        </w:rPr>
+        <w:t>)</w:t>
+      </w:r>
+    </w:p>
+    <w:p>
+      <w:pPr>
+        <w:shd w:val="clear" w:color="auto" w:fill="1F1F1F"/>
+        <w:spacing w:after="0" w:line="240" w:lineRule="auto"/>
+        <w:rPr>
+          <w:rFonts w:ascii="Consolas" w:eastAsia="Times New Roman" w:hAnsi="Consolas" w:cs="Times New Roman"/>
+          <w:b/>
+          <w:bCs/>
+          <w:color w:val="CCCCCC"/>
+          <w:kern w:val="0"/>
+          <w:sz w:val="16"/>
+          <w:szCs w:val="16"/>
+          <w:lang w:eastAsia="pt-BR"/>
+          <w14:ligatures w14:val="none"/>
+        </w:rPr>
+      </w:pPr>
+      <w:r>
+        <w:rPr>
+          <w:rFonts w:ascii="Consolas" w:eastAsia="Times New Roman" w:hAnsi="Consolas" w:cs="Times New Roman"/>
+          <w:b/>
+          <w:bCs/>
+          <w:color w:val="6A9955"/>
+          <w:kern w:val="0"/>
+          <w:sz w:val="16"/>
+          <w:szCs w:val="16"/>
+          <w:lang w:eastAsia="pt-BR"/>
+          <w14:ligatures w14:val="none"/>
+        </w:rPr>
+        <w:t>//WHILE</w:t>
+      </w:r>
+    </w:p>
+    <w:p>
+      <w:pPr>
+        <w:shd w:val="clear" w:color="auto" w:fill="1F1F1F"/>
+        <w:spacing w:after="0" w:line="240" w:lineRule="auto"/>
+        <w:rPr>
+          <w:rFonts w:ascii="Consolas" w:eastAsia="Times New Roman" w:hAnsi="Consolas" w:cs="Times New Roman"/>
+          <w:b/>
+          <w:bCs/>
+          <w:color w:val="CCCCCC"/>
+          <w:kern w:val="0"/>
+          <w:sz w:val="16"/>
+          <w:szCs w:val="16"/>
+          <w:lang w:eastAsia="pt-BR"/>
+          <w14:ligatures w14:val="none"/>
+        </w:rPr>
+      </w:pPr>
+      <w:r>
+        <w:rPr>
+          <w:rFonts w:ascii="Consolas" w:eastAsia="Times New Roman" w:hAnsi="Consolas" w:cs="Times New Roman"/>
+          <w:b/>
+          <w:bCs/>
+          <w:color w:val="D4D4D4"/>
+          <w:kern w:val="0"/>
+          <w:sz w:val="16"/>
+          <w:szCs w:val="16"/>
+          <w:lang w:eastAsia="pt-BR"/>
+          <w14:ligatures w14:val="none"/>
+        </w:rPr>
+        <w:t xml:space="preserve">    </w:t>
+      </w:r>
+      <w:proofErr w:type="spellStart"/>
+      <w:r>
+        <w:rPr>
+          <w:rFonts w:ascii="Consolas" w:eastAsia="Times New Roman" w:hAnsi="Consolas" w:cs="Times New Roman"/>
+          <w:b/>
+          <w:bCs/>
+          <w:color w:val="C586C0"/>
+          <w:kern w:val="0"/>
+          <w:sz w:val="16"/>
+          <w:szCs w:val="16"/>
+          <w:lang w:eastAsia="pt-BR"/>
+          <w14:ligatures w14:val="none"/>
+        </w:rPr>
+        <w:t>while</w:t>
+      </w:r>
+      <w:proofErr w:type="spellEnd"/>
+      <w:r>
+        <w:rPr>
+          <w:rFonts w:ascii="Consolas" w:eastAsia="Times New Roman" w:hAnsi="Consolas" w:cs="Times New Roman"/>
+          <w:b/>
+          <w:bCs/>
+          <w:color w:val="D4D4D4"/>
+          <w:kern w:val="0"/>
+          <w:sz w:val="16"/>
+          <w:szCs w:val="16"/>
+          <w:lang w:eastAsia="pt-BR"/>
+          <w14:ligatures w14:val="none"/>
+        </w:rPr>
+        <w:t xml:space="preserve"> (</w:t>
+      </w:r>
+      <w:r>
+        <w:rPr>
+          <w:rFonts w:ascii="Consolas" w:eastAsia="Times New Roman" w:hAnsi="Consolas" w:cs="Times New Roman"/>
+          <w:b/>
+          <w:bCs/>
+          <w:color w:val="9CDCFE"/>
+          <w:kern w:val="0"/>
+          <w:sz w:val="16"/>
+          <w:szCs w:val="16"/>
+          <w:lang w:eastAsia="pt-BR"/>
+          <w14:ligatures w14:val="none"/>
+        </w:rPr>
+        <w:t>$</w:t>
+      </w:r>
+      <w:proofErr w:type="spellStart"/>
+      <w:r>
+        <w:rPr>
+          <w:rFonts w:ascii="Consolas" w:eastAsia="Times New Roman" w:hAnsi="Consolas" w:cs="Times New Roman"/>
+          <w:b/>
+          <w:bCs/>
+          <w:color w:val="9CDCFE"/>
+          <w:kern w:val="0"/>
+          <w:sz w:val="16"/>
+          <w:szCs w:val="16"/>
+          <w:lang w:eastAsia="pt-BR"/>
+          <w14:ligatures w14:val="none"/>
+        </w:rPr>
+        <w:t>idx</w:t>
+      </w:r>
+      <w:proofErr w:type="spellEnd"/>
+      <w:r>
+        <w:rPr>
+          <w:rFonts w:ascii="Consolas" w:eastAsia="Times New Roman" w:hAnsi="Consolas" w:cs="Times New Roman"/>
+          <w:b/>
+          <w:bCs/>
+          <w:color w:val="D4D4D4"/>
+          <w:kern w:val="0"/>
+          <w:sz w:val="16"/>
+          <w:szCs w:val="16"/>
+          <w:lang w:eastAsia="pt-BR"/>
+          <w14:ligatures w14:val="none"/>
+        </w:rPr>
+        <w:t xml:space="preserve"> &lt; </w:t>
+      </w:r>
+      <w:proofErr w:type="spellStart"/>
+      <w:r>
+        <w:rPr>
+          <w:rFonts w:ascii="Consolas" w:eastAsia="Times New Roman" w:hAnsi="Consolas" w:cs="Times New Roman"/>
+          <w:b/>
+          <w:bCs/>
+          <w:color w:val="DCDCAA"/>
+          <w:kern w:val="0"/>
+          <w:sz w:val="16"/>
+          <w:szCs w:val="16"/>
+          <w:lang w:eastAsia="pt-BR"/>
+          <w14:ligatures w14:val="none"/>
+        </w:rPr>
+        <w:t>count</w:t>
+      </w:r>
+      <w:proofErr w:type="spellEnd"/>
+      <w:r>
+        <w:rPr>
+          <w:rFonts w:ascii="Consolas" w:eastAsia="Times New Roman" w:hAnsi="Consolas" w:cs="Times New Roman"/>
+          <w:b/>
+          <w:bCs/>
+          <w:color w:val="D4D4D4"/>
+          <w:kern w:val="0"/>
+          <w:sz w:val="16"/>
+          <w:szCs w:val="16"/>
+          <w:lang w:eastAsia="pt-BR"/>
+          <w14:ligatures w14:val="none"/>
+        </w:rPr>
+        <w:t>(</w:t>
+      </w:r>
+      <w:r>
+        <w:rPr>
+          <w:rFonts w:ascii="Consolas" w:eastAsia="Times New Roman" w:hAnsi="Consolas" w:cs="Times New Roman"/>
+          <w:b/>
+          <w:bCs/>
+          <w:color w:val="9CDCFE"/>
+          <w:kern w:val="0"/>
+          <w:sz w:val="16"/>
+          <w:szCs w:val="16"/>
+          <w:lang w:eastAsia="pt-BR"/>
+          <w14:ligatures w14:val="none"/>
+        </w:rPr>
+        <w:t>$registros</w:t>
+      </w:r>
+      <w:r>
+        <w:rPr>
+          <w:rFonts w:ascii="Consolas" w:eastAsia="Times New Roman" w:hAnsi="Consolas" w:cs="Times New Roman"/>
+          <w:b/>
+          <w:bCs/>
+          <w:color w:val="D4D4D4"/>
+          <w:kern w:val="0"/>
+          <w:sz w:val="16"/>
+          <w:szCs w:val="16"/>
+          <w:lang w:eastAsia="pt-BR"/>
+          <w14:ligatures w14:val="none"/>
+        </w:rPr>
+        <w:t>)) {</w:t>
+      </w:r>
+    </w:p>
+    <w:p>
+      <w:pPr>
+        <w:shd w:val="clear" w:color="auto" w:fill="1F1F1F"/>
+        <w:spacing w:after="0" w:line="240" w:lineRule="auto"/>
+        <w:rPr>
+          <w:rFonts w:ascii="Consolas" w:eastAsia="Times New Roman" w:hAnsi="Consolas" w:cs="Times New Roman"/>
+          <w:b/>
+          <w:bCs/>
+          <w:color w:val="CCCCCC"/>
+          <w:kern w:val="0"/>
+          <w:sz w:val="16"/>
+          <w:szCs w:val="16"/>
+          <w:lang w:eastAsia="pt-BR"/>
+          <w14:ligatures w14:val="none"/>
+        </w:rPr>
+      </w:pPr>
+      <w:r>
+        <w:rPr>
+          <w:rFonts w:ascii="Consolas" w:eastAsia="Times New Roman" w:hAnsi="Consolas" w:cs="Times New Roman"/>
+          <w:b/>
+          <w:bCs/>
+          <w:color w:val="D4D4D4"/>
+          <w:kern w:val="0"/>
+          <w:sz w:val="16"/>
+          <w:szCs w:val="16"/>
+          <w:lang w:eastAsia="pt-BR"/>
+          <w14:ligatures w14:val="none"/>
+        </w:rPr>
+        <w:t xml:space="preserve">        </w:t>
+      </w:r>
+      <w:proofErr w:type="spellStart"/>
+      <w:r>
+        <w:rPr>
+          <w:rFonts w:ascii="Consolas" w:eastAsia="Times New Roman" w:hAnsi="Consolas" w:cs="Times New Roman"/>
+          <w:b/>
+          <w:bCs/>
+          <w:color w:val="DCDCAA"/>
+          <w:kern w:val="0"/>
+          <w:sz w:val="16"/>
+          <w:szCs w:val="16"/>
+          <w:lang w:eastAsia="pt-BR"/>
+          <w14:ligatures w14:val="none"/>
+        </w:rPr>
+        <w:t>echo</w:t>
+      </w:r>
+      <w:proofErr w:type="spellEnd"/>
+      <w:r>
+        <w:rPr>
+          <w:rFonts w:ascii="Consolas" w:eastAsia="Times New Roman" w:hAnsi="Consolas" w:cs="Times New Roman"/>
+          <w:b/>
+          <w:bCs/>
+          <w:color w:val="D4D4D4"/>
+          <w:kern w:val="0"/>
+          <w:sz w:val="16"/>
+          <w:szCs w:val="16"/>
+          <w:lang w:eastAsia="pt-BR"/>
+          <w14:ligatures w14:val="none"/>
+        </w:rPr>
+        <w:t xml:space="preserve"> </w:t>
+      </w:r>
+      <w:r>
+        <w:rPr>
+          <w:rFonts w:ascii="Consolas" w:eastAsia="Times New Roman" w:hAnsi="Consolas" w:cs="Times New Roman"/>
+          <w:b/>
+          <w:bCs/>
+          <w:color w:val="CE9178"/>
+          <w:kern w:val="0"/>
+          <w:sz w:val="16"/>
+          <w:szCs w:val="16"/>
+          <w:lang w:eastAsia="pt-BR"/>
+          <w14:ligatures w14:val="none"/>
+        </w:rPr>
+        <w:t>'&lt;h3&gt;</w:t>
+      </w:r>
+      <w:proofErr w:type="gramStart"/>
+      <w:r>
+        <w:rPr>
+          <w:rFonts w:ascii="Consolas" w:eastAsia="Times New Roman" w:hAnsi="Consolas" w:cs="Times New Roman"/>
+          <w:b/>
+          <w:bCs/>
+          <w:color w:val="CE9178"/>
+          <w:kern w:val="0"/>
+          <w:sz w:val="16"/>
+          <w:szCs w:val="16"/>
+          <w:lang w:eastAsia="pt-BR"/>
+          <w14:ligatures w14:val="none"/>
+        </w:rPr>
+        <w:t>'</w:t>
+      </w:r>
+      <w:r>
+        <w:rPr>
+          <w:rFonts w:ascii="Consolas" w:eastAsia="Times New Roman" w:hAnsi="Consolas" w:cs="Times New Roman"/>
+          <w:b/>
+          <w:bCs/>
+          <w:color w:val="D4D4D4"/>
+          <w:kern w:val="0"/>
+          <w:sz w:val="16"/>
+          <w:szCs w:val="16"/>
+          <w:lang w:eastAsia="pt-BR"/>
+          <w14:ligatures w14:val="none"/>
+        </w:rPr>
+        <w:t xml:space="preserve"> .</w:t>
+      </w:r>
+      <w:proofErr w:type="gramEnd"/>
+      <w:r>
+        <w:rPr>
+          <w:rFonts w:ascii="Consolas" w:eastAsia="Times New Roman" w:hAnsi="Consolas" w:cs="Times New Roman"/>
+          <w:b/>
+          <w:bCs/>
+          <w:color w:val="D4D4D4"/>
+          <w:kern w:val="0"/>
+          <w:sz w:val="16"/>
+          <w:szCs w:val="16"/>
+          <w:lang w:eastAsia="pt-BR"/>
+          <w14:ligatures w14:val="none"/>
+        </w:rPr>
+        <w:t xml:space="preserve"> </w:t>
+      </w:r>
+      <w:r>
+        <w:rPr>
+          <w:rFonts w:ascii="Consolas" w:eastAsia="Times New Roman" w:hAnsi="Consolas" w:cs="Times New Roman"/>
+          <w:b/>
+          <w:bCs/>
+          <w:color w:val="9CDCFE"/>
+          <w:kern w:val="0"/>
+          <w:sz w:val="16"/>
+          <w:szCs w:val="16"/>
+          <w:lang w:eastAsia="pt-BR"/>
+          <w14:ligatures w14:val="none"/>
+        </w:rPr>
+        <w:t>$registros</w:t>
+      </w:r>
+      <w:r>
+        <w:rPr>
+          <w:rFonts w:ascii="Consolas" w:eastAsia="Times New Roman" w:hAnsi="Consolas" w:cs="Times New Roman"/>
+          <w:b/>
+          <w:bCs/>
+          <w:color w:val="D4D4D4"/>
+          <w:kern w:val="0"/>
+          <w:sz w:val="16"/>
+          <w:szCs w:val="16"/>
+          <w:lang w:eastAsia="pt-BR"/>
+          <w14:ligatures w14:val="none"/>
+        </w:rPr>
+        <w:t>[</w:t>
+      </w:r>
+      <w:r>
+        <w:rPr>
+          <w:rFonts w:ascii="Consolas" w:eastAsia="Times New Roman" w:hAnsi="Consolas" w:cs="Times New Roman"/>
+          <w:b/>
+          <w:bCs/>
+          <w:color w:val="9CDCFE"/>
+          <w:kern w:val="0"/>
+          <w:sz w:val="16"/>
+          <w:szCs w:val="16"/>
+          <w:lang w:eastAsia="pt-BR"/>
+          <w14:ligatures w14:val="none"/>
+        </w:rPr>
+        <w:t>$</w:t>
+      </w:r>
+      <w:proofErr w:type="spellStart"/>
+      <w:proofErr w:type="gramStart"/>
+      <w:r>
+        <w:rPr>
+          <w:rFonts w:ascii="Consolas" w:eastAsia="Times New Roman" w:hAnsi="Consolas" w:cs="Times New Roman"/>
+          <w:b/>
+          <w:bCs/>
+          <w:color w:val="9CDCFE"/>
+          <w:kern w:val="0"/>
+          <w:sz w:val="16"/>
+          <w:szCs w:val="16"/>
+          <w:lang w:eastAsia="pt-BR"/>
+          <w14:ligatures w14:val="none"/>
+        </w:rPr>
+        <w:t>idx</w:t>
+      </w:r>
+      <w:proofErr w:type="spellEnd"/>
+      <w:r>
+        <w:rPr>
+          <w:rFonts w:ascii="Consolas" w:eastAsia="Times New Roman" w:hAnsi="Consolas" w:cs="Times New Roman"/>
+          <w:b/>
+          <w:bCs/>
+          <w:color w:val="D4D4D4"/>
+          <w:kern w:val="0"/>
+          <w:sz w:val="16"/>
+          <w:szCs w:val="16"/>
+          <w:lang w:eastAsia="pt-BR"/>
+          <w14:ligatures w14:val="none"/>
+        </w:rPr>
+        <w:t>][</w:t>
+      </w:r>
+      <w:proofErr w:type="gramEnd"/>
+      <w:r>
+        <w:rPr>
+          <w:rFonts w:ascii="Consolas" w:eastAsia="Times New Roman" w:hAnsi="Consolas" w:cs="Times New Roman"/>
+          <w:b/>
+          <w:bCs/>
+          <w:color w:val="CE9178"/>
+          <w:kern w:val="0"/>
+          <w:sz w:val="16"/>
+          <w:szCs w:val="16"/>
+          <w:lang w:eastAsia="pt-BR"/>
+          <w14:ligatures w14:val="none"/>
+        </w:rPr>
+        <w:t>'título'</w:t>
+      </w:r>
+      <w:r>
+        <w:rPr>
+          <w:rFonts w:ascii="Consolas" w:eastAsia="Times New Roman" w:hAnsi="Consolas" w:cs="Times New Roman"/>
+          <w:b/>
+          <w:bCs/>
+          <w:color w:val="D4D4D4"/>
+          <w:kern w:val="0"/>
+          <w:sz w:val="16"/>
+          <w:szCs w:val="16"/>
+          <w:lang w:eastAsia="pt-BR"/>
+          <w14:ligatures w14:val="none"/>
+        </w:rPr>
+        <w:t xml:space="preserve">] . </w:t>
+      </w:r>
+      <w:r>
+        <w:rPr>
+          <w:rFonts w:ascii="Consolas" w:eastAsia="Times New Roman" w:hAnsi="Consolas" w:cs="Times New Roman"/>
+          <w:b/>
+          <w:bCs/>
+          <w:color w:val="CE9178"/>
+          <w:kern w:val="0"/>
+          <w:sz w:val="16"/>
+          <w:szCs w:val="16"/>
+          <w:lang w:eastAsia="pt-BR"/>
+          <w14:ligatures w14:val="none"/>
+        </w:rPr>
+        <w:t>'&lt;/h3&gt;'</w:t>
+      </w:r>
+      <w:r>
+        <w:rPr>
+          <w:rFonts w:ascii="Consolas" w:eastAsia="Times New Roman" w:hAnsi="Consolas" w:cs="Times New Roman"/>
+          <w:b/>
+          <w:bCs/>
+          <w:color w:val="D4D4D4"/>
+          <w:kern w:val="0"/>
+          <w:sz w:val="16"/>
+          <w:szCs w:val="16"/>
+          <w:lang w:eastAsia="pt-BR"/>
+          <w14:ligatures w14:val="none"/>
+        </w:rPr>
+        <w:t xml:space="preserve">; </w:t>
+      </w:r>
+      <w:r>
+        <w:rPr>
+          <w:rFonts w:ascii="Consolas" w:eastAsia="Times New Roman" w:hAnsi="Consolas" w:cs="Times New Roman"/>
+          <w:b/>
+          <w:bCs/>
+          <w:color w:val="6A9955"/>
+          <w:kern w:val="0"/>
+          <w:sz w:val="16"/>
+          <w:szCs w:val="16"/>
+          <w:lang w:eastAsia="pt-BR"/>
+          <w14:ligatures w14:val="none"/>
+        </w:rPr>
+        <w:t>//'</w:t>
+      </w:r>
+      <w:proofErr w:type="spellStart"/>
+      <w:r>
+        <w:rPr>
+          <w:rFonts w:ascii="Consolas" w:eastAsia="Times New Roman" w:hAnsi="Consolas" w:cs="Times New Roman"/>
+          <w:b/>
+          <w:bCs/>
+          <w:color w:val="6A9955"/>
+          <w:kern w:val="0"/>
+          <w:sz w:val="16"/>
+          <w:szCs w:val="16"/>
+          <w:lang w:eastAsia="pt-BR"/>
+          <w14:ligatures w14:val="none"/>
+        </w:rPr>
+        <w:t>tíulo</w:t>
+      </w:r>
+      <w:proofErr w:type="spellEnd"/>
+      <w:r>
+        <w:rPr>
+          <w:rFonts w:ascii="Consolas" w:eastAsia="Times New Roman" w:hAnsi="Consolas" w:cs="Times New Roman"/>
+          <w:b/>
+          <w:bCs/>
+          <w:color w:val="6A9955"/>
+          <w:kern w:val="0"/>
+          <w:sz w:val="16"/>
+          <w:szCs w:val="16"/>
+          <w:lang w:eastAsia="pt-BR"/>
+          <w14:ligatures w14:val="none"/>
+        </w:rPr>
+        <w:t xml:space="preserve">' é um índice associativo que vem do </w:t>
+      </w:r>
+      <w:proofErr w:type="spellStart"/>
+      <w:r>
+        <w:rPr>
+          <w:rFonts w:ascii="Consolas" w:eastAsia="Times New Roman" w:hAnsi="Consolas" w:cs="Times New Roman"/>
+          <w:b/>
+          <w:bCs/>
+          <w:color w:val="6A9955"/>
+          <w:kern w:val="0"/>
+          <w:sz w:val="16"/>
+          <w:szCs w:val="16"/>
+          <w:lang w:eastAsia="pt-BR"/>
+          <w14:ligatures w14:val="none"/>
+        </w:rPr>
+        <w:t>array</w:t>
+      </w:r>
+      <w:proofErr w:type="spellEnd"/>
+      <w:r>
+        <w:rPr>
+          <w:rFonts w:ascii="Consolas" w:eastAsia="Times New Roman" w:hAnsi="Consolas" w:cs="Times New Roman"/>
+          <w:b/>
+          <w:bCs/>
+          <w:color w:val="6A9955"/>
+          <w:kern w:val="0"/>
+          <w:sz w:val="16"/>
+          <w:szCs w:val="16"/>
+          <w:lang w:eastAsia="pt-BR"/>
+          <w14:ligatures w14:val="none"/>
+        </w:rPr>
+        <w:t xml:space="preserve"> de registros</w:t>
+      </w:r>
+    </w:p>
+    <w:p>
+      <w:pPr>
+        <w:shd w:val="clear" w:color="auto" w:fill="1F1F1F"/>
+        <w:spacing w:after="0" w:line="240" w:lineRule="auto"/>
+        <w:rPr>
+          <w:rFonts w:ascii="Consolas" w:eastAsia="Times New Roman" w:hAnsi="Consolas" w:cs="Times New Roman"/>
+          <w:b/>
+          <w:bCs/>
+          <w:color w:val="CCCCCC"/>
+          <w:kern w:val="0"/>
+          <w:sz w:val="16"/>
+          <w:szCs w:val="16"/>
+          <w:lang w:eastAsia="pt-BR"/>
+          <w14:ligatures w14:val="none"/>
+        </w:rPr>
+      </w:pPr>
+      <w:r>
+        <w:rPr>
+          <w:rFonts w:ascii="Consolas" w:eastAsia="Times New Roman" w:hAnsi="Consolas" w:cs="Times New Roman"/>
+          <w:b/>
+          <w:bCs/>
+          <w:color w:val="D4D4D4"/>
+          <w:kern w:val="0"/>
+          <w:sz w:val="16"/>
+          <w:szCs w:val="16"/>
+          <w:lang w:eastAsia="pt-BR"/>
+          <w14:ligatures w14:val="none"/>
+        </w:rPr>
+        <w:t xml:space="preserve">        </w:t>
+      </w:r>
+      <w:proofErr w:type="spellStart"/>
+      <w:r>
+        <w:rPr>
+          <w:rFonts w:ascii="Consolas" w:eastAsia="Times New Roman" w:hAnsi="Consolas" w:cs="Times New Roman"/>
+          <w:b/>
+          <w:bCs/>
+          <w:color w:val="DCDCAA"/>
+          <w:kern w:val="0"/>
+          <w:sz w:val="16"/>
+          <w:szCs w:val="16"/>
+          <w:lang w:eastAsia="pt-BR"/>
+          <w14:ligatures w14:val="none"/>
+        </w:rPr>
+        <w:t>echo</w:t>
+      </w:r>
+      <w:proofErr w:type="spellEnd"/>
+      <w:r>
+        <w:rPr>
+          <w:rFonts w:ascii="Consolas" w:eastAsia="Times New Roman" w:hAnsi="Consolas" w:cs="Times New Roman"/>
+          <w:b/>
+          <w:bCs/>
+          <w:color w:val="D4D4D4"/>
+          <w:kern w:val="0"/>
+          <w:sz w:val="16"/>
+          <w:szCs w:val="16"/>
+          <w:lang w:eastAsia="pt-BR"/>
+          <w14:ligatures w14:val="none"/>
+        </w:rPr>
+        <w:t xml:space="preserve"> </w:t>
+      </w:r>
+      <w:r>
+        <w:rPr>
+          <w:rFonts w:ascii="Consolas" w:eastAsia="Times New Roman" w:hAnsi="Consolas" w:cs="Times New Roman"/>
+          <w:b/>
+          <w:bCs/>
+          <w:color w:val="CE9178"/>
+          <w:kern w:val="0"/>
+          <w:sz w:val="16"/>
+          <w:szCs w:val="16"/>
+          <w:lang w:eastAsia="pt-BR"/>
+          <w14:ligatures w14:val="none"/>
+        </w:rPr>
+        <w:t>'&lt;p&gt;</w:t>
+      </w:r>
+      <w:proofErr w:type="gramStart"/>
+      <w:r>
+        <w:rPr>
+          <w:rFonts w:ascii="Consolas" w:eastAsia="Times New Roman" w:hAnsi="Consolas" w:cs="Times New Roman"/>
+          <w:b/>
+          <w:bCs/>
+          <w:color w:val="CE9178"/>
+          <w:kern w:val="0"/>
+          <w:sz w:val="16"/>
+          <w:szCs w:val="16"/>
+          <w:lang w:eastAsia="pt-BR"/>
+          <w14:ligatures w14:val="none"/>
+        </w:rPr>
+        <w:t>'</w:t>
+      </w:r>
+      <w:r>
+        <w:rPr>
+          <w:rFonts w:ascii="Consolas" w:eastAsia="Times New Roman" w:hAnsi="Consolas" w:cs="Times New Roman"/>
+          <w:b/>
+          <w:bCs/>
+          <w:color w:val="D4D4D4"/>
+          <w:kern w:val="0"/>
+          <w:sz w:val="16"/>
+          <w:szCs w:val="16"/>
+          <w:lang w:eastAsia="pt-BR"/>
+          <w14:ligatures w14:val="none"/>
+        </w:rPr>
+        <w:t xml:space="preserve"> .</w:t>
+      </w:r>
+      <w:proofErr w:type="gramEnd"/>
+      <w:r>
+        <w:rPr>
+          <w:rFonts w:ascii="Consolas" w:eastAsia="Times New Roman" w:hAnsi="Consolas" w:cs="Times New Roman"/>
+          <w:b/>
+          <w:bCs/>
+          <w:color w:val="D4D4D4"/>
+          <w:kern w:val="0"/>
+          <w:sz w:val="16"/>
+          <w:szCs w:val="16"/>
+          <w:lang w:eastAsia="pt-BR"/>
+          <w14:ligatures w14:val="none"/>
+        </w:rPr>
+        <w:t xml:space="preserve"> </w:t>
+      </w:r>
+      <w:r>
+        <w:rPr>
+          <w:rFonts w:ascii="Consolas" w:eastAsia="Times New Roman" w:hAnsi="Consolas" w:cs="Times New Roman"/>
+          <w:b/>
+          <w:bCs/>
+          <w:color w:val="9CDCFE"/>
+          <w:kern w:val="0"/>
+          <w:sz w:val="16"/>
+          <w:szCs w:val="16"/>
+          <w:lang w:eastAsia="pt-BR"/>
+          <w14:ligatures w14:val="none"/>
+        </w:rPr>
+        <w:t>$registros</w:t>
+      </w:r>
+      <w:r>
+        <w:rPr>
+          <w:rFonts w:ascii="Consolas" w:eastAsia="Times New Roman" w:hAnsi="Consolas" w:cs="Times New Roman"/>
+          <w:b/>
+          <w:bCs/>
+          <w:color w:val="D4D4D4"/>
+          <w:kern w:val="0"/>
+          <w:sz w:val="16"/>
+          <w:szCs w:val="16"/>
+          <w:lang w:eastAsia="pt-BR"/>
+          <w14:ligatures w14:val="none"/>
+        </w:rPr>
+        <w:t>[</w:t>
+      </w:r>
+      <w:r>
+        <w:rPr>
+          <w:rFonts w:ascii="Consolas" w:eastAsia="Times New Roman" w:hAnsi="Consolas" w:cs="Times New Roman"/>
+          <w:b/>
+          <w:bCs/>
+          <w:color w:val="9CDCFE"/>
+          <w:kern w:val="0"/>
+          <w:sz w:val="16"/>
+          <w:szCs w:val="16"/>
+          <w:lang w:eastAsia="pt-BR"/>
+          <w14:ligatures w14:val="none"/>
+        </w:rPr>
+        <w:t>$</w:t>
+      </w:r>
+      <w:proofErr w:type="spellStart"/>
+      <w:proofErr w:type="gramStart"/>
+      <w:r>
+        <w:rPr>
+          <w:rFonts w:ascii="Consolas" w:eastAsia="Times New Roman" w:hAnsi="Consolas" w:cs="Times New Roman"/>
+          <w:b/>
+          <w:bCs/>
+          <w:color w:val="9CDCFE"/>
+          <w:kern w:val="0"/>
+          <w:sz w:val="16"/>
+          <w:szCs w:val="16"/>
+          <w:lang w:eastAsia="pt-BR"/>
+          <w14:ligatures w14:val="none"/>
+        </w:rPr>
+        <w:t>idx</w:t>
+      </w:r>
+      <w:proofErr w:type="spellEnd"/>
+      <w:r>
+        <w:rPr>
+          <w:rFonts w:ascii="Consolas" w:eastAsia="Times New Roman" w:hAnsi="Consolas" w:cs="Times New Roman"/>
+          <w:b/>
+          <w:bCs/>
+          <w:color w:val="D4D4D4"/>
+          <w:kern w:val="0"/>
+          <w:sz w:val="16"/>
+          <w:szCs w:val="16"/>
+          <w:lang w:eastAsia="pt-BR"/>
+          <w14:ligatures w14:val="none"/>
+        </w:rPr>
+        <w:t>][</w:t>
+      </w:r>
+      <w:proofErr w:type="gramEnd"/>
+      <w:r>
+        <w:rPr>
+          <w:rFonts w:ascii="Consolas" w:eastAsia="Times New Roman" w:hAnsi="Consolas" w:cs="Times New Roman"/>
+          <w:b/>
+          <w:bCs/>
+          <w:color w:val="CE9178"/>
+          <w:kern w:val="0"/>
+          <w:sz w:val="16"/>
+          <w:szCs w:val="16"/>
+          <w:lang w:eastAsia="pt-BR"/>
+          <w14:ligatures w14:val="none"/>
+        </w:rPr>
+        <w:t>'conteúdo'</w:t>
+      </w:r>
+      <w:r>
+        <w:rPr>
+          <w:rFonts w:ascii="Consolas" w:eastAsia="Times New Roman" w:hAnsi="Consolas" w:cs="Times New Roman"/>
+          <w:b/>
+          <w:bCs/>
+          <w:color w:val="D4D4D4"/>
+          <w:kern w:val="0"/>
+          <w:sz w:val="16"/>
+          <w:szCs w:val="16"/>
+          <w:lang w:eastAsia="pt-BR"/>
+          <w14:ligatures w14:val="none"/>
+        </w:rPr>
+        <w:t xml:space="preserve">] . </w:t>
+      </w:r>
+      <w:r>
+        <w:rPr>
+          <w:rFonts w:ascii="Consolas" w:eastAsia="Times New Roman" w:hAnsi="Consolas" w:cs="Times New Roman"/>
+          <w:b/>
+          <w:bCs/>
+          <w:color w:val="CE9178"/>
+          <w:kern w:val="0"/>
+          <w:sz w:val="16"/>
+          <w:szCs w:val="16"/>
+          <w:lang w:eastAsia="pt-BR"/>
+          <w14:ligatures w14:val="none"/>
+        </w:rPr>
+        <w:t>'&lt;/p&gt;'</w:t>
+      </w:r>
+      <w:r>
+        <w:rPr>
+          <w:rFonts w:ascii="Consolas" w:eastAsia="Times New Roman" w:hAnsi="Consolas" w:cs="Times New Roman"/>
+          <w:b/>
+          <w:bCs/>
+          <w:color w:val="D4D4D4"/>
+          <w:kern w:val="0"/>
+          <w:sz w:val="16"/>
+          <w:szCs w:val="16"/>
+          <w:lang w:eastAsia="pt-BR"/>
+          <w14:ligatures w14:val="none"/>
+        </w:rPr>
+        <w:t xml:space="preserve">; </w:t>
+      </w:r>
+      <w:r>
+        <w:rPr>
+          <w:rFonts w:ascii="Consolas" w:eastAsia="Times New Roman" w:hAnsi="Consolas" w:cs="Times New Roman"/>
+          <w:b/>
+          <w:bCs/>
+          <w:color w:val="6A9955"/>
+          <w:kern w:val="0"/>
+          <w:sz w:val="16"/>
+          <w:szCs w:val="16"/>
+          <w:lang w:eastAsia="pt-BR"/>
+          <w14:ligatures w14:val="none"/>
+        </w:rPr>
+        <w:t xml:space="preserve">//'conteúdo' é um índice associativo que vem do </w:t>
+      </w:r>
+      <w:proofErr w:type="spellStart"/>
+      <w:r>
+        <w:rPr>
+          <w:rFonts w:ascii="Consolas" w:eastAsia="Times New Roman" w:hAnsi="Consolas" w:cs="Times New Roman"/>
+          <w:b/>
+          <w:bCs/>
+          <w:color w:val="6A9955"/>
+          <w:kern w:val="0"/>
+          <w:sz w:val="16"/>
+          <w:szCs w:val="16"/>
+          <w:lang w:eastAsia="pt-BR"/>
+          <w14:ligatures w14:val="none"/>
+        </w:rPr>
+        <w:t>array</w:t>
+      </w:r>
+      <w:proofErr w:type="spellEnd"/>
+      <w:r>
+        <w:rPr>
+          <w:rFonts w:ascii="Consolas" w:eastAsia="Times New Roman" w:hAnsi="Consolas" w:cs="Times New Roman"/>
+          <w:b/>
+          <w:bCs/>
+          <w:color w:val="6A9955"/>
+          <w:kern w:val="0"/>
+          <w:sz w:val="16"/>
+          <w:szCs w:val="16"/>
+          <w:lang w:eastAsia="pt-BR"/>
+          <w14:ligatures w14:val="none"/>
+        </w:rPr>
+        <w:t xml:space="preserve"> de registros</w:t>
+      </w:r>
+    </w:p>
+    <w:p>
+      <w:pPr>
+        <w:shd w:val="clear" w:color="auto" w:fill="1F1F1F"/>
+        <w:spacing w:after="0" w:line="240" w:lineRule="auto"/>
+        <w:rPr>
+          <w:rFonts w:ascii="Consolas" w:eastAsia="Times New Roman" w:hAnsi="Consolas" w:cs="Times New Roman"/>
+          <w:b/>
+          <w:bCs/>
+          <w:color w:val="CCCCCC"/>
+          <w:kern w:val="0"/>
+          <w:sz w:val="16"/>
+          <w:szCs w:val="16"/>
+          <w:lang w:eastAsia="pt-BR"/>
+          <w14:ligatures w14:val="none"/>
+        </w:rPr>
+      </w:pPr>
+      <w:r>
+        <w:rPr>
+          <w:rFonts w:ascii="Consolas" w:eastAsia="Times New Roman" w:hAnsi="Consolas" w:cs="Times New Roman"/>
+          <w:b/>
+          <w:bCs/>
+          <w:color w:val="D4D4D4"/>
+          <w:kern w:val="0"/>
+          <w:sz w:val="16"/>
+          <w:szCs w:val="16"/>
+          <w:lang w:eastAsia="pt-BR"/>
+          <w14:ligatures w14:val="none"/>
+        </w:rPr>
+        <w:t xml:space="preserve">        </w:t>
+      </w:r>
+      <w:proofErr w:type="spellStart"/>
+      <w:r>
+        <w:rPr>
+          <w:rFonts w:ascii="Consolas" w:eastAsia="Times New Roman" w:hAnsi="Consolas" w:cs="Times New Roman"/>
+          <w:b/>
+          <w:bCs/>
+          <w:color w:val="DCDCAA"/>
+          <w:kern w:val="0"/>
+          <w:sz w:val="16"/>
+          <w:szCs w:val="16"/>
+          <w:lang w:eastAsia="pt-BR"/>
+          <w14:ligatures w14:val="none"/>
+        </w:rPr>
+        <w:t>echo</w:t>
+      </w:r>
+      <w:proofErr w:type="spellEnd"/>
+      <w:r>
+        <w:rPr>
+          <w:rFonts w:ascii="Consolas" w:eastAsia="Times New Roman" w:hAnsi="Consolas" w:cs="Times New Roman"/>
+          <w:b/>
+          <w:bCs/>
+          <w:color w:val="D4D4D4"/>
+          <w:kern w:val="0"/>
+          <w:sz w:val="16"/>
+          <w:szCs w:val="16"/>
+          <w:lang w:eastAsia="pt-BR"/>
+          <w14:ligatures w14:val="none"/>
+        </w:rPr>
+        <w:t xml:space="preserve"> </w:t>
+      </w:r>
+      <w:r>
+        <w:rPr>
+          <w:rFonts w:ascii="Consolas" w:eastAsia="Times New Roman" w:hAnsi="Consolas" w:cs="Times New Roman"/>
+          <w:b/>
+          <w:bCs/>
+          <w:color w:val="CE9178"/>
+          <w:kern w:val="0"/>
+          <w:sz w:val="16"/>
+          <w:szCs w:val="16"/>
+          <w:lang w:eastAsia="pt-BR"/>
+          <w14:ligatures w14:val="none"/>
+        </w:rPr>
+        <w:t>'&lt;</w:t>
+      </w:r>
+      <w:proofErr w:type="spellStart"/>
+      <w:r>
+        <w:rPr>
+          <w:rFonts w:ascii="Consolas" w:eastAsia="Times New Roman" w:hAnsi="Consolas" w:cs="Times New Roman"/>
+          <w:b/>
+          <w:bCs/>
+          <w:color w:val="CE9178"/>
+          <w:kern w:val="0"/>
+          <w:sz w:val="16"/>
+          <w:szCs w:val="16"/>
+          <w:lang w:eastAsia="pt-BR"/>
+          <w14:ligatures w14:val="none"/>
+        </w:rPr>
+        <w:t>hr</w:t>
+      </w:r>
+      <w:proofErr w:type="spellEnd"/>
+      <w:r>
+        <w:rPr>
+          <w:rFonts w:ascii="Consolas" w:eastAsia="Times New Roman" w:hAnsi="Consolas" w:cs="Times New Roman"/>
+          <w:b/>
+          <w:bCs/>
+          <w:color w:val="CE9178"/>
+          <w:kern w:val="0"/>
+          <w:sz w:val="16"/>
+          <w:szCs w:val="16"/>
+          <w:lang w:eastAsia="pt-BR"/>
+          <w14:ligatures w14:val="none"/>
+        </w:rPr>
+        <w:t>/&gt;'</w:t>
+      </w:r>
+      <w:r>
+        <w:rPr>
+          <w:rFonts w:ascii="Consolas" w:eastAsia="Times New Roman" w:hAnsi="Consolas" w:cs="Times New Roman"/>
+          <w:b/>
+          <w:bCs/>
+          <w:color w:val="D4D4D4"/>
+          <w:kern w:val="0"/>
+          <w:sz w:val="16"/>
+          <w:szCs w:val="16"/>
+          <w:lang w:eastAsia="pt-BR"/>
+          <w14:ligatures w14:val="none"/>
+        </w:rPr>
+        <w:t>;</w:t>
+      </w:r>
+    </w:p>
+    <w:p>
+      <w:pPr>
+        <w:shd w:val="clear" w:color="auto" w:fill="1F1F1F"/>
+        <w:spacing w:after="0" w:line="240" w:lineRule="auto"/>
+        <w:rPr>
+          <w:rFonts w:ascii="Consolas" w:eastAsia="Times New Roman" w:hAnsi="Consolas" w:cs="Times New Roman"/>
+          <w:b/>
+          <w:bCs/>
+          <w:color w:val="CCCCCC"/>
+          <w:kern w:val="0"/>
+          <w:sz w:val="16"/>
+          <w:szCs w:val="16"/>
+          <w:lang w:eastAsia="pt-BR"/>
+          <w14:ligatures w14:val="none"/>
+        </w:rPr>
+      </w:pPr>
+    </w:p>
+    <w:p>
+      <w:pPr>
+        <w:shd w:val="clear" w:color="auto" w:fill="1F1F1F"/>
+        <w:spacing w:after="0" w:line="240" w:lineRule="auto"/>
+        <w:rPr>
+          <w:rFonts w:ascii="Consolas" w:eastAsia="Times New Roman" w:hAnsi="Consolas" w:cs="Times New Roman"/>
+          <w:b/>
+          <w:bCs/>
+          <w:color w:val="CCCCCC"/>
+          <w:kern w:val="0"/>
+          <w:sz w:val="16"/>
+          <w:szCs w:val="16"/>
+          <w:lang w:eastAsia="pt-BR"/>
+          <w14:ligatures w14:val="none"/>
+        </w:rPr>
+      </w:pPr>
+      <w:r>
+        <w:rPr>
+          <w:rFonts w:ascii="Consolas" w:eastAsia="Times New Roman" w:hAnsi="Consolas" w:cs="Times New Roman"/>
+          <w:b/>
+          <w:bCs/>
+          <w:color w:val="D4D4D4"/>
+          <w:kern w:val="0"/>
+          <w:sz w:val="16"/>
+          <w:szCs w:val="16"/>
+          <w:lang w:eastAsia="pt-BR"/>
+          <w14:ligatures w14:val="none"/>
+        </w:rPr>
+        <w:t xml:space="preserve">        </w:t>
+      </w:r>
+      <w:r>
+        <w:rPr>
+          <w:rFonts w:ascii="Consolas" w:eastAsia="Times New Roman" w:hAnsi="Consolas" w:cs="Times New Roman"/>
+          <w:b/>
+          <w:bCs/>
+          <w:color w:val="9CDCFE"/>
+          <w:kern w:val="0"/>
+          <w:sz w:val="16"/>
+          <w:szCs w:val="16"/>
+          <w:lang w:eastAsia="pt-BR"/>
+          <w14:ligatures w14:val="none"/>
+        </w:rPr>
+        <w:t>$</w:t>
+      </w:r>
+      <w:proofErr w:type="spellStart"/>
+      <w:r>
+        <w:rPr>
+          <w:rFonts w:ascii="Consolas" w:eastAsia="Times New Roman" w:hAnsi="Consolas" w:cs="Times New Roman"/>
+          <w:b/>
+          <w:bCs/>
+          <w:color w:val="9CDCFE"/>
+          <w:kern w:val="0"/>
+          <w:sz w:val="16"/>
+          <w:szCs w:val="16"/>
+          <w:lang w:eastAsia="pt-BR"/>
+          <w14:ligatures w14:val="none"/>
+        </w:rPr>
+        <w:t>idx</w:t>
+      </w:r>
+      <w:proofErr w:type="spellEnd"/>
+      <w:r>
+        <w:rPr>
+          <w:rFonts w:ascii="Consolas" w:eastAsia="Times New Roman" w:hAnsi="Consolas" w:cs="Times New Roman"/>
+          <w:b/>
+          <w:bCs/>
+          <w:color w:val="D4D4D4"/>
+          <w:kern w:val="0"/>
+          <w:sz w:val="16"/>
+          <w:szCs w:val="16"/>
+          <w:lang w:eastAsia="pt-BR"/>
+          <w14:ligatures w14:val="none"/>
+        </w:rPr>
+        <w:t>++;</w:t>
+      </w:r>
+    </w:p>
+    <w:p>
+      <w:pPr>
+        <w:shd w:val="clear" w:color="auto" w:fill="1F1F1F"/>
+        <w:spacing w:after="0" w:line="240" w:lineRule="auto"/>
+        <w:rPr>
+          <w:rFonts w:ascii="Consolas" w:eastAsia="Times New Roman" w:hAnsi="Consolas" w:cs="Times New Roman"/>
+          <w:b/>
+          <w:bCs/>
+          <w:color w:val="CCCCCC"/>
+          <w:kern w:val="0"/>
+          <w:sz w:val="16"/>
+          <w:szCs w:val="16"/>
+          <w:lang w:eastAsia="pt-BR"/>
+          <w14:ligatures w14:val="none"/>
+        </w:rPr>
+      </w:pPr>
+      <w:r>
+        <w:rPr>
+          <w:rFonts w:ascii="Consolas" w:eastAsia="Times New Roman" w:hAnsi="Consolas" w:cs="Times New Roman"/>
+          <w:b/>
+          <w:bCs/>
+          <w:color w:val="D4D4D4"/>
+          <w:kern w:val="0"/>
+          <w:sz w:val="16"/>
+          <w:szCs w:val="16"/>
+          <w:lang w:eastAsia="pt-BR"/>
+          <w14:ligatures w14:val="none"/>
+        </w:rPr>
+        <w:t>    }</w:t>
+      </w:r>
+    </w:p>
+    <w:p>
+      <w:pPr>
+        <w:shd w:val="clear" w:color="auto" w:fill="1F1F1F"/>
+        <w:spacing w:after="0" w:line="240" w:lineRule="auto"/>
+        <w:rPr>
+          <w:rFonts w:ascii="Consolas" w:eastAsia="Times New Roman" w:hAnsi="Consolas" w:cs="Times New Roman"/>
+          <w:b/>
+          <w:bCs/>
+          <w:color w:val="CCCCCC"/>
+          <w:kern w:val="0"/>
+          <w:sz w:val="16"/>
+          <w:szCs w:val="16"/>
+          <w:lang w:eastAsia="pt-BR"/>
+          <w14:ligatures w14:val="none"/>
+        </w:rPr>
+      </w:pPr>
+    </w:p>
+    <w:p>
+      <w:pPr>
+        <w:shd w:val="clear" w:color="auto" w:fill="1F1F1F"/>
+        <w:spacing w:after="0" w:line="240" w:lineRule="auto"/>
+        <w:rPr>
+          <w:rFonts w:ascii="Consolas" w:eastAsia="Times New Roman" w:hAnsi="Consolas" w:cs="Times New Roman"/>
+          <w:b/>
+          <w:bCs/>
+          <w:color w:val="CCCCCC"/>
+          <w:kern w:val="0"/>
+          <w:sz w:val="16"/>
+          <w:szCs w:val="16"/>
+          <w:lang w:eastAsia="pt-BR"/>
+          <w14:ligatures w14:val="none"/>
+        </w:rPr>
+      </w:pPr>
+      <w:r>
+        <w:rPr>
+          <w:rFonts w:ascii="Consolas" w:eastAsia="Times New Roman" w:hAnsi="Consolas" w:cs="Times New Roman"/>
+          <w:b/>
+          <w:bCs/>
+          <w:color w:val="D4D4D4"/>
+          <w:kern w:val="0"/>
+          <w:sz w:val="16"/>
+          <w:szCs w:val="16"/>
+          <w:lang w:eastAsia="pt-BR"/>
+          <w14:ligatures w14:val="none"/>
+        </w:rPr>
+        <w:t xml:space="preserve">    </w:t>
+      </w:r>
+      <w:r>
+        <w:rPr>
+          <w:rFonts w:ascii="Consolas" w:eastAsia="Times New Roman" w:hAnsi="Consolas" w:cs="Times New Roman"/>
+          <w:b/>
+          <w:bCs/>
+          <w:color w:val="6A9955"/>
+          <w:kern w:val="0"/>
+          <w:sz w:val="16"/>
+          <w:szCs w:val="16"/>
+          <w:lang w:eastAsia="pt-BR"/>
+          <w14:ligatures w14:val="none"/>
+        </w:rPr>
+        <w:t>//DO WHILE</w:t>
+      </w:r>
+    </w:p>
+    <w:p>
+      <w:pPr>
+        <w:shd w:val="clear" w:color="auto" w:fill="1F1F1F"/>
+        <w:spacing w:after="0" w:line="240" w:lineRule="auto"/>
+        <w:rPr>
+          <w:rFonts w:ascii="Consolas" w:eastAsia="Times New Roman" w:hAnsi="Consolas" w:cs="Times New Roman"/>
+          <w:b/>
+          <w:bCs/>
+          <w:color w:val="CCCCCC"/>
+          <w:kern w:val="0"/>
+          <w:sz w:val="16"/>
+          <w:szCs w:val="16"/>
+          <w:lang w:eastAsia="pt-BR"/>
+          <w14:ligatures w14:val="none"/>
+        </w:rPr>
+      </w:pPr>
+      <w:r>
+        <w:rPr>
+          <w:rFonts w:ascii="Consolas" w:eastAsia="Times New Roman" w:hAnsi="Consolas" w:cs="Times New Roman"/>
+          <w:b/>
+          <w:bCs/>
+          <w:color w:val="D4D4D4"/>
+          <w:kern w:val="0"/>
+          <w:sz w:val="16"/>
+          <w:szCs w:val="16"/>
+          <w:lang w:eastAsia="pt-BR"/>
+          <w14:ligatures w14:val="none"/>
+        </w:rPr>
+        <w:t xml:space="preserve">    </w:t>
+      </w:r>
+      <w:r>
+        <w:rPr>
+          <w:rFonts w:ascii="Consolas" w:eastAsia="Times New Roman" w:hAnsi="Consolas" w:cs="Times New Roman"/>
+          <w:b/>
+          <w:bCs/>
+          <w:color w:val="C586C0"/>
+          <w:kern w:val="0"/>
+          <w:sz w:val="16"/>
+          <w:szCs w:val="16"/>
+          <w:lang w:eastAsia="pt-BR"/>
+          <w14:ligatures w14:val="none"/>
+        </w:rPr>
+        <w:t>do</w:t>
+      </w:r>
+      <w:r>
+        <w:rPr>
+          <w:rFonts w:ascii="Consolas" w:eastAsia="Times New Roman" w:hAnsi="Consolas" w:cs="Times New Roman"/>
+          <w:b/>
+          <w:bCs/>
+          <w:color w:val="D4D4D4"/>
+          <w:kern w:val="0"/>
+          <w:sz w:val="16"/>
+          <w:szCs w:val="16"/>
+          <w:lang w:eastAsia="pt-BR"/>
+          <w14:ligatures w14:val="none"/>
+        </w:rPr>
+        <w:t xml:space="preserve"> {</w:t>
+      </w:r>
+    </w:p>
+    <w:p>
+      <w:pPr>
+        <w:shd w:val="clear" w:color="auto" w:fill="1F1F1F"/>
+        <w:spacing w:after="0" w:line="240" w:lineRule="auto"/>
+        <w:rPr>
+          <w:rFonts w:ascii="Consolas" w:eastAsia="Times New Roman" w:hAnsi="Consolas" w:cs="Times New Roman"/>
+          <w:b/>
+          <w:bCs/>
+          <w:color w:val="CCCCCC"/>
+          <w:kern w:val="0"/>
+          <w:sz w:val="16"/>
+          <w:szCs w:val="16"/>
+          <w:lang w:eastAsia="pt-BR"/>
+          <w14:ligatures w14:val="none"/>
+        </w:rPr>
+      </w:pPr>
+      <w:r>
+        <w:rPr>
+          <w:rFonts w:ascii="Consolas" w:eastAsia="Times New Roman" w:hAnsi="Consolas" w:cs="Times New Roman"/>
+          <w:b/>
+          <w:bCs/>
+          <w:color w:val="D4D4D4"/>
+          <w:kern w:val="0"/>
+          <w:sz w:val="16"/>
+          <w:szCs w:val="16"/>
+          <w:lang w:eastAsia="pt-BR"/>
+          <w14:ligatures w14:val="none"/>
+        </w:rPr>
+        <w:t xml:space="preserve">        </w:t>
+      </w:r>
+      <w:proofErr w:type="spellStart"/>
+      <w:r>
+        <w:rPr>
+          <w:rFonts w:ascii="Consolas" w:eastAsia="Times New Roman" w:hAnsi="Consolas" w:cs="Times New Roman"/>
+          <w:b/>
+          <w:bCs/>
+          <w:color w:val="DCDCAA"/>
+          <w:kern w:val="0"/>
+          <w:sz w:val="16"/>
+          <w:szCs w:val="16"/>
+          <w:lang w:eastAsia="pt-BR"/>
+          <w14:ligatures w14:val="none"/>
+        </w:rPr>
+        <w:t>echo</w:t>
+      </w:r>
+      <w:proofErr w:type="spellEnd"/>
+      <w:r>
+        <w:rPr>
+          <w:rFonts w:ascii="Consolas" w:eastAsia="Times New Roman" w:hAnsi="Consolas" w:cs="Times New Roman"/>
+          <w:b/>
+          <w:bCs/>
+          <w:color w:val="D4D4D4"/>
+          <w:kern w:val="0"/>
+          <w:sz w:val="16"/>
+          <w:szCs w:val="16"/>
+          <w:lang w:eastAsia="pt-BR"/>
+          <w14:ligatures w14:val="none"/>
+        </w:rPr>
+        <w:t xml:space="preserve"> </w:t>
+      </w:r>
+      <w:r>
+        <w:rPr>
+          <w:rFonts w:ascii="Consolas" w:eastAsia="Times New Roman" w:hAnsi="Consolas" w:cs="Times New Roman"/>
+          <w:b/>
+          <w:bCs/>
+          <w:color w:val="CE9178"/>
+          <w:kern w:val="0"/>
+          <w:sz w:val="16"/>
+          <w:szCs w:val="16"/>
+          <w:lang w:eastAsia="pt-BR"/>
+          <w14:ligatures w14:val="none"/>
+        </w:rPr>
+        <w:t>'&lt;h3&gt;</w:t>
+      </w:r>
+      <w:proofErr w:type="gramStart"/>
+      <w:r>
+        <w:rPr>
+          <w:rFonts w:ascii="Consolas" w:eastAsia="Times New Roman" w:hAnsi="Consolas" w:cs="Times New Roman"/>
+          <w:b/>
+          <w:bCs/>
+          <w:color w:val="CE9178"/>
+          <w:kern w:val="0"/>
+          <w:sz w:val="16"/>
+          <w:szCs w:val="16"/>
+          <w:lang w:eastAsia="pt-BR"/>
+          <w14:ligatures w14:val="none"/>
+        </w:rPr>
+        <w:t>'</w:t>
+      </w:r>
+      <w:r>
+        <w:rPr>
+          <w:rFonts w:ascii="Consolas" w:eastAsia="Times New Roman" w:hAnsi="Consolas" w:cs="Times New Roman"/>
+          <w:b/>
+          <w:bCs/>
+          <w:color w:val="D4D4D4"/>
+          <w:kern w:val="0"/>
+          <w:sz w:val="16"/>
+          <w:szCs w:val="16"/>
+          <w:lang w:eastAsia="pt-BR"/>
+          <w14:ligatures w14:val="none"/>
+        </w:rPr>
+        <w:t xml:space="preserve"> .</w:t>
+      </w:r>
+      <w:proofErr w:type="gramEnd"/>
+      <w:r>
+        <w:rPr>
+          <w:rFonts w:ascii="Consolas" w:eastAsia="Times New Roman" w:hAnsi="Consolas" w:cs="Times New Roman"/>
+          <w:b/>
+          <w:bCs/>
+          <w:color w:val="D4D4D4"/>
+          <w:kern w:val="0"/>
+          <w:sz w:val="16"/>
+          <w:szCs w:val="16"/>
+          <w:lang w:eastAsia="pt-BR"/>
+          <w14:ligatures w14:val="none"/>
+        </w:rPr>
+        <w:t xml:space="preserve"> </w:t>
+      </w:r>
+      <w:r>
+        <w:rPr>
+          <w:rFonts w:ascii="Consolas" w:eastAsia="Times New Roman" w:hAnsi="Consolas" w:cs="Times New Roman"/>
+          <w:b/>
+          <w:bCs/>
+          <w:color w:val="9CDCFE"/>
+          <w:kern w:val="0"/>
+          <w:sz w:val="16"/>
+          <w:szCs w:val="16"/>
+          <w:lang w:eastAsia="pt-BR"/>
+          <w14:ligatures w14:val="none"/>
+        </w:rPr>
+        <w:t>$registros</w:t>
+      </w:r>
+      <w:r>
+        <w:rPr>
+          <w:rFonts w:ascii="Consolas" w:eastAsia="Times New Roman" w:hAnsi="Consolas" w:cs="Times New Roman"/>
+          <w:b/>
+          <w:bCs/>
+          <w:color w:val="D4D4D4"/>
+          <w:kern w:val="0"/>
+          <w:sz w:val="16"/>
+          <w:szCs w:val="16"/>
+          <w:lang w:eastAsia="pt-BR"/>
+          <w14:ligatures w14:val="none"/>
+        </w:rPr>
+        <w:t>[</w:t>
+      </w:r>
+      <w:r>
+        <w:rPr>
+          <w:rFonts w:ascii="Consolas" w:eastAsia="Times New Roman" w:hAnsi="Consolas" w:cs="Times New Roman"/>
+          <w:b/>
+          <w:bCs/>
+          <w:color w:val="9CDCFE"/>
+          <w:kern w:val="0"/>
+          <w:sz w:val="16"/>
+          <w:szCs w:val="16"/>
+          <w:lang w:eastAsia="pt-BR"/>
+          <w14:ligatures w14:val="none"/>
+        </w:rPr>
+        <w:t>$</w:t>
+      </w:r>
+      <w:proofErr w:type="spellStart"/>
+      <w:proofErr w:type="gramStart"/>
+      <w:r>
+        <w:rPr>
+          <w:rFonts w:ascii="Consolas" w:eastAsia="Times New Roman" w:hAnsi="Consolas" w:cs="Times New Roman"/>
+          <w:b/>
+          <w:bCs/>
+          <w:color w:val="9CDCFE"/>
+          <w:kern w:val="0"/>
+          <w:sz w:val="16"/>
+          <w:szCs w:val="16"/>
+          <w:lang w:eastAsia="pt-BR"/>
+          <w14:ligatures w14:val="none"/>
+        </w:rPr>
+        <w:t>idx</w:t>
+      </w:r>
+      <w:proofErr w:type="spellEnd"/>
+      <w:r>
+        <w:rPr>
+          <w:rFonts w:ascii="Consolas" w:eastAsia="Times New Roman" w:hAnsi="Consolas" w:cs="Times New Roman"/>
+          <w:b/>
+          <w:bCs/>
+          <w:color w:val="D4D4D4"/>
+          <w:kern w:val="0"/>
+          <w:sz w:val="16"/>
+          <w:szCs w:val="16"/>
+          <w:lang w:eastAsia="pt-BR"/>
+          <w14:ligatures w14:val="none"/>
+        </w:rPr>
+        <w:t>][</w:t>
+      </w:r>
+      <w:proofErr w:type="gramEnd"/>
+      <w:r>
+        <w:rPr>
+          <w:rFonts w:ascii="Consolas" w:eastAsia="Times New Roman" w:hAnsi="Consolas" w:cs="Times New Roman"/>
+          <w:b/>
+          <w:bCs/>
+          <w:color w:val="CE9178"/>
+          <w:kern w:val="0"/>
+          <w:sz w:val="16"/>
+          <w:szCs w:val="16"/>
+          <w:lang w:eastAsia="pt-BR"/>
+          <w14:ligatures w14:val="none"/>
+        </w:rPr>
+        <w:t>'título'</w:t>
+      </w:r>
+      <w:r>
+        <w:rPr>
+          <w:rFonts w:ascii="Consolas" w:eastAsia="Times New Roman" w:hAnsi="Consolas" w:cs="Times New Roman"/>
+          <w:b/>
+          <w:bCs/>
+          <w:color w:val="D4D4D4"/>
+          <w:kern w:val="0"/>
+          <w:sz w:val="16"/>
+          <w:szCs w:val="16"/>
+          <w:lang w:eastAsia="pt-BR"/>
+          <w14:ligatures w14:val="none"/>
+        </w:rPr>
+        <w:t xml:space="preserve">] . </w:t>
+      </w:r>
+      <w:r>
+        <w:rPr>
+          <w:rFonts w:ascii="Consolas" w:eastAsia="Times New Roman" w:hAnsi="Consolas" w:cs="Times New Roman"/>
+          <w:b/>
+          <w:bCs/>
+          <w:color w:val="CE9178"/>
+          <w:kern w:val="0"/>
+          <w:sz w:val="16"/>
+          <w:szCs w:val="16"/>
+          <w:lang w:eastAsia="pt-BR"/>
+          <w14:ligatures w14:val="none"/>
+        </w:rPr>
+        <w:t>'&lt;/h3&gt;'</w:t>
+      </w:r>
+      <w:r>
+        <w:rPr>
+          <w:rFonts w:ascii="Consolas" w:eastAsia="Times New Roman" w:hAnsi="Consolas" w:cs="Times New Roman"/>
+          <w:b/>
+          <w:bCs/>
+          <w:color w:val="D4D4D4"/>
+          <w:kern w:val="0"/>
+          <w:sz w:val="16"/>
+          <w:szCs w:val="16"/>
+          <w:lang w:eastAsia="pt-BR"/>
+          <w14:ligatures w14:val="none"/>
+        </w:rPr>
+        <w:t xml:space="preserve">; </w:t>
+      </w:r>
+      <w:r>
+        <w:rPr>
+          <w:rFonts w:ascii="Consolas" w:eastAsia="Times New Roman" w:hAnsi="Consolas" w:cs="Times New Roman"/>
+          <w:b/>
+          <w:bCs/>
+          <w:color w:val="6A9955"/>
+          <w:kern w:val="0"/>
+          <w:sz w:val="16"/>
+          <w:szCs w:val="16"/>
+          <w:lang w:eastAsia="pt-BR"/>
+          <w14:ligatures w14:val="none"/>
+        </w:rPr>
+        <w:t>//'</w:t>
+      </w:r>
+      <w:proofErr w:type="spellStart"/>
+      <w:r>
+        <w:rPr>
+          <w:rFonts w:ascii="Consolas" w:eastAsia="Times New Roman" w:hAnsi="Consolas" w:cs="Times New Roman"/>
+          <w:b/>
+          <w:bCs/>
+          <w:color w:val="6A9955"/>
+          <w:kern w:val="0"/>
+          <w:sz w:val="16"/>
+          <w:szCs w:val="16"/>
+          <w:lang w:eastAsia="pt-BR"/>
+          <w14:ligatures w14:val="none"/>
+        </w:rPr>
+        <w:t>tíulo</w:t>
+      </w:r>
+      <w:proofErr w:type="spellEnd"/>
+      <w:r>
+        <w:rPr>
+          <w:rFonts w:ascii="Consolas" w:eastAsia="Times New Roman" w:hAnsi="Consolas" w:cs="Times New Roman"/>
+          <w:b/>
+          <w:bCs/>
+          <w:color w:val="6A9955"/>
+          <w:kern w:val="0"/>
+          <w:sz w:val="16"/>
+          <w:szCs w:val="16"/>
+          <w:lang w:eastAsia="pt-BR"/>
+          <w14:ligatures w14:val="none"/>
+        </w:rPr>
+        <w:t xml:space="preserve">' é um índice associativo que vem do </w:t>
+      </w:r>
+      <w:proofErr w:type="spellStart"/>
+      <w:r>
+        <w:rPr>
+          <w:rFonts w:ascii="Consolas" w:eastAsia="Times New Roman" w:hAnsi="Consolas" w:cs="Times New Roman"/>
+          <w:b/>
+          <w:bCs/>
+          <w:color w:val="6A9955"/>
+          <w:kern w:val="0"/>
+          <w:sz w:val="16"/>
+          <w:szCs w:val="16"/>
+          <w:lang w:eastAsia="pt-BR"/>
+          <w14:ligatures w14:val="none"/>
+        </w:rPr>
+        <w:t>array</w:t>
+      </w:r>
+      <w:proofErr w:type="spellEnd"/>
+      <w:r>
+        <w:rPr>
+          <w:rFonts w:ascii="Consolas" w:eastAsia="Times New Roman" w:hAnsi="Consolas" w:cs="Times New Roman"/>
+          <w:b/>
+          <w:bCs/>
+          <w:color w:val="6A9955"/>
+          <w:kern w:val="0"/>
+          <w:sz w:val="16"/>
+          <w:szCs w:val="16"/>
+          <w:lang w:eastAsia="pt-BR"/>
+          <w14:ligatures w14:val="none"/>
+        </w:rPr>
+        <w:t xml:space="preserve"> de registros</w:t>
+      </w:r>
+    </w:p>
+    <w:p>
+      <w:pPr>
+        <w:shd w:val="clear" w:color="auto" w:fill="1F1F1F"/>
+        <w:spacing w:after="0" w:line="240" w:lineRule="auto"/>
+        <w:rPr>
+          <w:rFonts w:ascii="Consolas" w:eastAsia="Times New Roman" w:hAnsi="Consolas" w:cs="Times New Roman"/>
+          <w:b/>
+          <w:bCs/>
+          <w:color w:val="CCCCCC"/>
+          <w:kern w:val="0"/>
+          <w:sz w:val="16"/>
+          <w:szCs w:val="16"/>
+          <w:lang w:eastAsia="pt-BR"/>
+          <w14:ligatures w14:val="none"/>
+        </w:rPr>
+      </w:pPr>
+      <w:r>
+        <w:rPr>
+          <w:rFonts w:ascii="Consolas" w:eastAsia="Times New Roman" w:hAnsi="Consolas" w:cs="Times New Roman"/>
+          <w:b/>
+          <w:bCs/>
+          <w:color w:val="D4D4D4"/>
+          <w:kern w:val="0"/>
+          <w:sz w:val="16"/>
+          <w:szCs w:val="16"/>
+          <w:lang w:eastAsia="pt-BR"/>
+          <w14:ligatures w14:val="none"/>
+        </w:rPr>
+        <w:t xml:space="preserve">        </w:t>
+      </w:r>
+      <w:proofErr w:type="spellStart"/>
+      <w:r>
+        <w:rPr>
+          <w:rFonts w:ascii="Consolas" w:eastAsia="Times New Roman" w:hAnsi="Consolas" w:cs="Times New Roman"/>
+          <w:b/>
+          <w:bCs/>
+          <w:color w:val="DCDCAA"/>
+          <w:kern w:val="0"/>
+          <w:sz w:val="16"/>
+          <w:szCs w:val="16"/>
+          <w:lang w:eastAsia="pt-BR"/>
+          <w14:ligatures w14:val="none"/>
+        </w:rPr>
+        <w:t>echo</w:t>
+      </w:r>
+      <w:proofErr w:type="spellEnd"/>
+      <w:r>
+        <w:rPr>
+          <w:rFonts w:ascii="Consolas" w:eastAsia="Times New Roman" w:hAnsi="Consolas" w:cs="Times New Roman"/>
+          <w:b/>
+          <w:bCs/>
+          <w:color w:val="D4D4D4"/>
+          <w:kern w:val="0"/>
+          <w:sz w:val="16"/>
+          <w:szCs w:val="16"/>
+          <w:lang w:eastAsia="pt-BR"/>
+          <w14:ligatures w14:val="none"/>
+        </w:rPr>
+        <w:t xml:space="preserve"> </w:t>
+      </w:r>
+      <w:r>
+        <w:rPr>
+          <w:rFonts w:ascii="Consolas" w:eastAsia="Times New Roman" w:hAnsi="Consolas" w:cs="Times New Roman"/>
+          <w:b/>
+          <w:bCs/>
+          <w:color w:val="CE9178"/>
+          <w:kern w:val="0"/>
+          <w:sz w:val="16"/>
+          <w:szCs w:val="16"/>
+          <w:lang w:eastAsia="pt-BR"/>
+          <w14:ligatures w14:val="none"/>
+        </w:rPr>
+        <w:t>'&lt;p&gt;</w:t>
+      </w:r>
+      <w:proofErr w:type="gramStart"/>
+      <w:r>
+        <w:rPr>
+          <w:rFonts w:ascii="Consolas" w:eastAsia="Times New Roman" w:hAnsi="Consolas" w:cs="Times New Roman"/>
+          <w:b/>
+          <w:bCs/>
+          <w:color w:val="CE9178"/>
+          <w:kern w:val="0"/>
+          <w:sz w:val="16"/>
+          <w:szCs w:val="16"/>
+          <w:lang w:eastAsia="pt-BR"/>
+          <w14:ligatures w14:val="none"/>
+        </w:rPr>
+        <w:t>'</w:t>
+      </w:r>
+      <w:r>
+        <w:rPr>
+          <w:rFonts w:ascii="Consolas" w:eastAsia="Times New Roman" w:hAnsi="Consolas" w:cs="Times New Roman"/>
+          <w:b/>
+          <w:bCs/>
+          <w:color w:val="D4D4D4"/>
+          <w:kern w:val="0"/>
+          <w:sz w:val="16"/>
+          <w:szCs w:val="16"/>
+          <w:lang w:eastAsia="pt-BR"/>
+          <w14:ligatures w14:val="none"/>
+        </w:rPr>
+        <w:t xml:space="preserve"> .</w:t>
+      </w:r>
+      <w:proofErr w:type="gramEnd"/>
+      <w:r>
+        <w:rPr>
+          <w:rFonts w:ascii="Consolas" w:eastAsia="Times New Roman" w:hAnsi="Consolas" w:cs="Times New Roman"/>
+          <w:b/>
+          <w:bCs/>
+          <w:color w:val="D4D4D4"/>
+          <w:kern w:val="0"/>
+          <w:sz w:val="16"/>
+          <w:szCs w:val="16"/>
+          <w:lang w:eastAsia="pt-BR"/>
+          <w14:ligatures w14:val="none"/>
+        </w:rPr>
+        <w:t xml:space="preserve"> </w:t>
+      </w:r>
+      <w:r>
+        <w:rPr>
+          <w:rFonts w:ascii="Consolas" w:eastAsia="Times New Roman" w:hAnsi="Consolas" w:cs="Times New Roman"/>
+          <w:b/>
+          <w:bCs/>
+          <w:color w:val="9CDCFE"/>
+          <w:kern w:val="0"/>
+          <w:sz w:val="16"/>
+          <w:szCs w:val="16"/>
+          <w:lang w:eastAsia="pt-BR"/>
+          <w14:ligatures w14:val="none"/>
+        </w:rPr>
+        <w:t>$registros</w:t>
+      </w:r>
+      <w:r>
+        <w:rPr>
+          <w:rFonts w:ascii="Consolas" w:eastAsia="Times New Roman" w:hAnsi="Consolas" w:cs="Times New Roman"/>
+          <w:b/>
+          <w:bCs/>
+          <w:color w:val="D4D4D4"/>
+          <w:kern w:val="0"/>
+          <w:sz w:val="16"/>
+          <w:szCs w:val="16"/>
+          <w:lang w:eastAsia="pt-BR"/>
+          <w14:ligatures w14:val="none"/>
+        </w:rPr>
+        <w:t>[</w:t>
+      </w:r>
+      <w:r>
+        <w:rPr>
+          <w:rFonts w:ascii="Consolas" w:eastAsia="Times New Roman" w:hAnsi="Consolas" w:cs="Times New Roman"/>
+          <w:b/>
+          <w:bCs/>
+          <w:color w:val="9CDCFE"/>
+          <w:kern w:val="0"/>
+          <w:sz w:val="16"/>
+          <w:szCs w:val="16"/>
+          <w:lang w:eastAsia="pt-BR"/>
+          <w14:ligatures w14:val="none"/>
+        </w:rPr>
+        <w:t>$</w:t>
+      </w:r>
+      <w:proofErr w:type="spellStart"/>
+      <w:proofErr w:type="gramStart"/>
+      <w:r>
+        <w:rPr>
+          <w:rFonts w:ascii="Consolas" w:eastAsia="Times New Roman" w:hAnsi="Consolas" w:cs="Times New Roman"/>
+          <w:b/>
+          <w:bCs/>
+          <w:color w:val="9CDCFE"/>
+          <w:kern w:val="0"/>
+          <w:sz w:val="16"/>
+          <w:szCs w:val="16"/>
+          <w:lang w:eastAsia="pt-BR"/>
+          <w14:ligatures w14:val="none"/>
+        </w:rPr>
+        <w:t>idx</w:t>
+      </w:r>
+      <w:proofErr w:type="spellEnd"/>
+      <w:r>
+        <w:rPr>
+          <w:rFonts w:ascii="Consolas" w:eastAsia="Times New Roman" w:hAnsi="Consolas" w:cs="Times New Roman"/>
+          <w:b/>
+          <w:bCs/>
+          <w:color w:val="D4D4D4"/>
+          <w:kern w:val="0"/>
+          <w:sz w:val="16"/>
+          <w:szCs w:val="16"/>
+          <w:lang w:eastAsia="pt-BR"/>
+          <w14:ligatures w14:val="none"/>
+        </w:rPr>
+        <w:t>][</w:t>
+      </w:r>
+      <w:proofErr w:type="gramEnd"/>
+      <w:r>
+        <w:rPr>
+          <w:rFonts w:ascii="Consolas" w:eastAsia="Times New Roman" w:hAnsi="Consolas" w:cs="Times New Roman"/>
+          <w:b/>
+          <w:bCs/>
+          <w:color w:val="CE9178"/>
+          <w:kern w:val="0"/>
+          <w:sz w:val="16"/>
+          <w:szCs w:val="16"/>
+          <w:lang w:eastAsia="pt-BR"/>
+          <w14:ligatures w14:val="none"/>
+        </w:rPr>
+        <w:t>'conteúdo'</w:t>
+      </w:r>
+      <w:r>
+        <w:rPr>
+          <w:rFonts w:ascii="Consolas" w:eastAsia="Times New Roman" w:hAnsi="Consolas" w:cs="Times New Roman"/>
+          <w:b/>
+          <w:bCs/>
+          <w:color w:val="D4D4D4"/>
+          <w:kern w:val="0"/>
+          <w:sz w:val="16"/>
+          <w:szCs w:val="16"/>
+          <w:lang w:eastAsia="pt-BR"/>
+          <w14:ligatures w14:val="none"/>
+        </w:rPr>
+        <w:t xml:space="preserve">] . </w:t>
+      </w:r>
+      <w:r>
+        <w:rPr>
+          <w:rFonts w:ascii="Consolas" w:eastAsia="Times New Roman" w:hAnsi="Consolas" w:cs="Times New Roman"/>
+          <w:b/>
+          <w:bCs/>
+          <w:color w:val="CE9178"/>
+          <w:kern w:val="0"/>
+          <w:sz w:val="16"/>
+          <w:szCs w:val="16"/>
+          <w:lang w:eastAsia="pt-BR"/>
+          <w14:ligatures w14:val="none"/>
+        </w:rPr>
+        <w:t>'&lt;/p&gt;'</w:t>
+      </w:r>
+      <w:r>
+        <w:rPr>
+          <w:rFonts w:ascii="Consolas" w:eastAsia="Times New Roman" w:hAnsi="Consolas" w:cs="Times New Roman"/>
+          <w:b/>
+          <w:bCs/>
+          <w:color w:val="D4D4D4"/>
+          <w:kern w:val="0"/>
+          <w:sz w:val="16"/>
+          <w:szCs w:val="16"/>
+          <w:lang w:eastAsia="pt-BR"/>
+          <w14:ligatures w14:val="none"/>
+        </w:rPr>
+        <w:t xml:space="preserve">; </w:t>
+      </w:r>
+      <w:r>
+        <w:rPr>
+          <w:rFonts w:ascii="Consolas" w:eastAsia="Times New Roman" w:hAnsi="Consolas" w:cs="Times New Roman"/>
+          <w:b/>
+          <w:bCs/>
+          <w:color w:val="6A9955"/>
+          <w:kern w:val="0"/>
+          <w:sz w:val="16"/>
+          <w:szCs w:val="16"/>
+          <w:lang w:eastAsia="pt-BR"/>
+          <w14:ligatures w14:val="none"/>
+        </w:rPr>
+        <w:t xml:space="preserve">//'conteúdo' é um índice associativo que vem do </w:t>
+      </w:r>
+      <w:proofErr w:type="spellStart"/>
+      <w:r>
+        <w:rPr>
+          <w:rFonts w:ascii="Consolas" w:eastAsia="Times New Roman" w:hAnsi="Consolas" w:cs="Times New Roman"/>
+          <w:b/>
+          <w:bCs/>
+          <w:color w:val="6A9955"/>
+          <w:kern w:val="0"/>
+          <w:sz w:val="16"/>
+          <w:szCs w:val="16"/>
+          <w:lang w:eastAsia="pt-BR"/>
+          <w14:ligatures w14:val="none"/>
+        </w:rPr>
+        <w:t>array</w:t>
+      </w:r>
+      <w:proofErr w:type="spellEnd"/>
+      <w:r>
+        <w:rPr>
+          <w:rFonts w:ascii="Consolas" w:eastAsia="Times New Roman" w:hAnsi="Consolas" w:cs="Times New Roman"/>
+          <w:b/>
+          <w:bCs/>
+          <w:color w:val="6A9955"/>
+          <w:kern w:val="0"/>
+          <w:sz w:val="16"/>
+          <w:szCs w:val="16"/>
+          <w:lang w:eastAsia="pt-BR"/>
+          <w14:ligatures w14:val="none"/>
+        </w:rPr>
+        <w:t xml:space="preserve"> de registros</w:t>
+      </w:r>
+    </w:p>
+    <w:p>
+      <w:pPr>
+        <w:shd w:val="clear" w:color="auto" w:fill="1F1F1F"/>
+        <w:spacing w:after="0" w:line="240" w:lineRule="auto"/>
+        <w:rPr>
+          <w:rFonts w:ascii="Consolas" w:eastAsia="Times New Roman" w:hAnsi="Consolas" w:cs="Times New Roman"/>
+          <w:b/>
+          <w:bCs/>
+          <w:color w:val="CCCCCC"/>
+          <w:kern w:val="0"/>
+          <w:sz w:val="16"/>
+          <w:szCs w:val="16"/>
+          <w:lang w:eastAsia="pt-BR"/>
+          <w14:ligatures w14:val="none"/>
+        </w:rPr>
+      </w:pPr>
+      <w:r>
+        <w:rPr>
+          <w:rFonts w:ascii="Consolas" w:eastAsia="Times New Roman" w:hAnsi="Consolas" w:cs="Times New Roman"/>
+          <w:b/>
+          <w:bCs/>
+          <w:color w:val="D4D4D4"/>
+          <w:kern w:val="0"/>
+          <w:sz w:val="16"/>
+          <w:szCs w:val="16"/>
+          <w:lang w:eastAsia="pt-BR"/>
+          <w14:ligatures w14:val="none"/>
+        </w:rPr>
+        <w:t xml:space="preserve">        </w:t>
+      </w:r>
+      <w:proofErr w:type="spellStart"/>
+      <w:r>
+        <w:rPr>
+          <w:rFonts w:ascii="Consolas" w:eastAsia="Times New Roman" w:hAnsi="Consolas" w:cs="Times New Roman"/>
+          <w:b/>
+          <w:bCs/>
+          <w:color w:val="DCDCAA"/>
+          <w:kern w:val="0"/>
+          <w:sz w:val="16"/>
+          <w:szCs w:val="16"/>
+          <w:lang w:eastAsia="pt-BR"/>
+          <w14:ligatures w14:val="none"/>
+        </w:rPr>
+        <w:t>echo</w:t>
+      </w:r>
+      <w:proofErr w:type="spellEnd"/>
+      <w:r>
+        <w:rPr>
+          <w:rFonts w:ascii="Consolas" w:eastAsia="Times New Roman" w:hAnsi="Consolas" w:cs="Times New Roman"/>
+          <w:b/>
+          <w:bCs/>
+          <w:color w:val="D4D4D4"/>
+          <w:kern w:val="0"/>
+          <w:sz w:val="16"/>
+          <w:szCs w:val="16"/>
+          <w:lang w:eastAsia="pt-BR"/>
+          <w14:ligatures w14:val="none"/>
+        </w:rPr>
+        <w:t xml:space="preserve"> </w:t>
+      </w:r>
+      <w:r>
+        <w:rPr>
+          <w:rFonts w:ascii="Consolas" w:eastAsia="Times New Roman" w:hAnsi="Consolas" w:cs="Times New Roman"/>
+          <w:b/>
+          <w:bCs/>
+          <w:color w:val="CE9178"/>
+          <w:kern w:val="0"/>
+          <w:sz w:val="16"/>
+          <w:szCs w:val="16"/>
+          <w:lang w:eastAsia="pt-BR"/>
+          <w14:ligatures w14:val="none"/>
+        </w:rPr>
+        <w:t>'&lt;</w:t>
+      </w:r>
+      <w:proofErr w:type="spellStart"/>
+      <w:r>
+        <w:rPr>
+          <w:rFonts w:ascii="Consolas" w:eastAsia="Times New Roman" w:hAnsi="Consolas" w:cs="Times New Roman"/>
+          <w:b/>
+          <w:bCs/>
+          <w:color w:val="CE9178"/>
+          <w:kern w:val="0"/>
+          <w:sz w:val="16"/>
+          <w:szCs w:val="16"/>
+          <w:lang w:eastAsia="pt-BR"/>
+          <w14:ligatures w14:val="none"/>
+        </w:rPr>
+        <w:t>hr</w:t>
+      </w:r>
+      <w:proofErr w:type="spellEnd"/>
+      <w:r>
+        <w:rPr>
+          <w:rFonts w:ascii="Consolas" w:eastAsia="Times New Roman" w:hAnsi="Consolas" w:cs="Times New Roman"/>
+          <w:b/>
+          <w:bCs/>
+          <w:color w:val="CE9178"/>
+          <w:kern w:val="0"/>
+          <w:sz w:val="16"/>
+          <w:szCs w:val="16"/>
+          <w:lang w:eastAsia="pt-BR"/>
+          <w14:ligatures w14:val="none"/>
+        </w:rPr>
+        <w:t>/&gt;'</w:t>
+      </w:r>
+      <w:r>
+        <w:rPr>
+          <w:rFonts w:ascii="Consolas" w:eastAsia="Times New Roman" w:hAnsi="Consolas" w:cs="Times New Roman"/>
+          <w:b/>
+          <w:bCs/>
+          <w:color w:val="D4D4D4"/>
+          <w:kern w:val="0"/>
+          <w:sz w:val="16"/>
+          <w:szCs w:val="16"/>
+          <w:lang w:eastAsia="pt-BR"/>
+          <w14:ligatures w14:val="none"/>
+        </w:rPr>
+        <w:t>;</w:t>
+      </w:r>
+    </w:p>
+    <w:p>
+      <w:pPr>
+        <w:shd w:val="clear" w:color="auto" w:fill="1F1F1F"/>
+        <w:spacing w:after="0" w:line="240" w:lineRule="auto"/>
+        <w:rPr>
+          <w:rFonts w:ascii="Consolas" w:eastAsia="Times New Roman" w:hAnsi="Consolas" w:cs="Times New Roman"/>
+          <w:b/>
+          <w:bCs/>
+          <w:color w:val="CCCCCC"/>
+          <w:kern w:val="0"/>
+          <w:sz w:val="16"/>
+          <w:szCs w:val="16"/>
+          <w:lang w:eastAsia="pt-BR"/>
+          <w14:ligatures w14:val="none"/>
+        </w:rPr>
+      </w:pPr>
+    </w:p>
+    <w:p>
+      <w:pPr>
+        <w:shd w:val="clear" w:color="auto" w:fill="1F1F1F"/>
+        <w:spacing w:after="0" w:line="240" w:lineRule="auto"/>
+        <w:rPr>
+          <w:rFonts w:ascii="Consolas" w:eastAsia="Times New Roman" w:hAnsi="Consolas" w:cs="Times New Roman"/>
+          <w:b/>
+          <w:bCs/>
+          <w:color w:val="CCCCCC"/>
+          <w:kern w:val="0"/>
+          <w:sz w:val="16"/>
+          <w:szCs w:val="16"/>
+          <w:lang w:eastAsia="pt-BR"/>
+          <w14:ligatures w14:val="none"/>
+        </w:rPr>
+      </w:pPr>
+      <w:r>
+        <w:rPr>
+          <w:rFonts w:ascii="Consolas" w:eastAsia="Times New Roman" w:hAnsi="Consolas" w:cs="Times New Roman"/>
+          <w:b/>
+          <w:bCs/>
+          <w:color w:val="D4D4D4"/>
+          <w:kern w:val="0"/>
+          <w:sz w:val="16"/>
+          <w:szCs w:val="16"/>
+          <w:lang w:eastAsia="pt-BR"/>
+          <w14:ligatures w14:val="none"/>
+        </w:rPr>
+        <w:t xml:space="preserve">        </w:t>
+      </w:r>
+      <w:r>
+        <w:rPr>
+          <w:rFonts w:ascii="Consolas" w:eastAsia="Times New Roman" w:hAnsi="Consolas" w:cs="Times New Roman"/>
+          <w:b/>
+          <w:bCs/>
+          <w:color w:val="9CDCFE"/>
+          <w:kern w:val="0"/>
+          <w:sz w:val="16"/>
+          <w:szCs w:val="16"/>
+          <w:lang w:eastAsia="pt-BR"/>
+          <w14:ligatures w14:val="none"/>
+        </w:rPr>
+        <w:t>$</w:t>
+      </w:r>
+      <w:proofErr w:type="spellStart"/>
+      <w:r>
+        <w:rPr>
+          <w:rFonts w:ascii="Consolas" w:eastAsia="Times New Roman" w:hAnsi="Consolas" w:cs="Times New Roman"/>
+          <w:b/>
+          <w:bCs/>
+          <w:color w:val="9CDCFE"/>
+          <w:kern w:val="0"/>
+          <w:sz w:val="16"/>
+          <w:szCs w:val="16"/>
+          <w:lang w:eastAsia="pt-BR"/>
+          <w14:ligatures w14:val="none"/>
+        </w:rPr>
+        <w:t>idx</w:t>
+      </w:r>
+      <w:proofErr w:type="spellEnd"/>
+      <w:r>
+        <w:rPr>
+          <w:rFonts w:ascii="Consolas" w:eastAsia="Times New Roman" w:hAnsi="Consolas" w:cs="Times New Roman"/>
+          <w:b/>
+          <w:bCs/>
+          <w:color w:val="D4D4D4"/>
+          <w:kern w:val="0"/>
+          <w:sz w:val="16"/>
+          <w:szCs w:val="16"/>
+          <w:lang w:eastAsia="pt-BR"/>
+          <w14:ligatures w14:val="none"/>
+        </w:rPr>
+        <w:t>++;</w:t>
+      </w:r>
+    </w:p>
+    <w:p>
+      <w:pPr>
+        <w:shd w:val="clear" w:color="auto" w:fill="1F1F1F"/>
+        <w:spacing w:after="0" w:line="240" w:lineRule="auto"/>
+        <w:rPr>
+          <w:rFonts w:ascii="Consolas" w:eastAsia="Times New Roman" w:hAnsi="Consolas" w:cs="Times New Roman"/>
+          <w:b/>
+          <w:bCs/>
+          <w:color w:val="CCCCCC"/>
+          <w:kern w:val="0"/>
+          <w:sz w:val="16"/>
+          <w:szCs w:val="16"/>
+          <w:lang w:eastAsia="pt-BR"/>
+          <w14:ligatures w14:val="none"/>
+        </w:rPr>
+      </w:pPr>
+      <w:r>
+        <w:rPr>
+          <w:rFonts w:ascii="Consolas" w:eastAsia="Times New Roman" w:hAnsi="Consolas" w:cs="Times New Roman"/>
+          <w:b/>
+          <w:bCs/>
+          <w:color w:val="D4D4D4"/>
+          <w:kern w:val="0"/>
+          <w:sz w:val="16"/>
+          <w:szCs w:val="16"/>
+          <w:lang w:eastAsia="pt-BR"/>
+          <w14:ligatures w14:val="none"/>
+        </w:rPr>
+        <w:t xml:space="preserve">    } </w:t>
+      </w:r>
+      <w:proofErr w:type="spellStart"/>
+      <w:r>
+        <w:rPr>
+          <w:rFonts w:ascii="Consolas" w:eastAsia="Times New Roman" w:hAnsi="Consolas" w:cs="Times New Roman"/>
+          <w:b/>
+          <w:bCs/>
+          <w:color w:val="C586C0"/>
+          <w:kern w:val="0"/>
+          <w:sz w:val="16"/>
+          <w:szCs w:val="16"/>
+          <w:lang w:eastAsia="pt-BR"/>
+          <w14:ligatures w14:val="none"/>
+        </w:rPr>
+        <w:t>while</w:t>
+      </w:r>
+      <w:proofErr w:type="spellEnd"/>
+      <w:r>
+        <w:rPr>
+          <w:rFonts w:ascii="Consolas" w:eastAsia="Times New Roman" w:hAnsi="Consolas" w:cs="Times New Roman"/>
+          <w:b/>
+          <w:bCs/>
+          <w:color w:val="D4D4D4"/>
+          <w:kern w:val="0"/>
+          <w:sz w:val="16"/>
+          <w:szCs w:val="16"/>
+          <w:lang w:eastAsia="pt-BR"/>
+          <w14:ligatures w14:val="none"/>
+        </w:rPr>
+        <w:t xml:space="preserve"> (</w:t>
+      </w:r>
+      <w:r>
+        <w:rPr>
+          <w:rFonts w:ascii="Consolas" w:eastAsia="Times New Roman" w:hAnsi="Consolas" w:cs="Times New Roman"/>
+          <w:b/>
+          <w:bCs/>
+          <w:color w:val="9CDCFE"/>
+          <w:kern w:val="0"/>
+          <w:sz w:val="16"/>
+          <w:szCs w:val="16"/>
+          <w:lang w:eastAsia="pt-BR"/>
+          <w14:ligatures w14:val="none"/>
+        </w:rPr>
+        <w:t>$</w:t>
+      </w:r>
+      <w:proofErr w:type="spellStart"/>
+      <w:r>
+        <w:rPr>
+          <w:rFonts w:ascii="Consolas" w:eastAsia="Times New Roman" w:hAnsi="Consolas" w:cs="Times New Roman"/>
+          <w:b/>
+          <w:bCs/>
+          <w:color w:val="9CDCFE"/>
+          <w:kern w:val="0"/>
+          <w:sz w:val="16"/>
+          <w:szCs w:val="16"/>
+          <w:lang w:eastAsia="pt-BR"/>
+          <w14:ligatures w14:val="none"/>
+        </w:rPr>
+        <w:t>idx</w:t>
+      </w:r>
+      <w:proofErr w:type="spellEnd"/>
+      <w:r>
+        <w:rPr>
+          <w:rFonts w:ascii="Consolas" w:eastAsia="Times New Roman" w:hAnsi="Consolas" w:cs="Times New Roman"/>
+          <w:b/>
+          <w:bCs/>
+          <w:color w:val="D4D4D4"/>
+          <w:kern w:val="0"/>
+          <w:sz w:val="16"/>
+          <w:szCs w:val="16"/>
+          <w:lang w:eastAsia="pt-BR"/>
+          <w14:ligatures w14:val="none"/>
+        </w:rPr>
+        <w:t xml:space="preserve"> &lt; </w:t>
+      </w:r>
+      <w:proofErr w:type="spellStart"/>
+      <w:r>
+        <w:rPr>
+          <w:rFonts w:ascii="Consolas" w:eastAsia="Times New Roman" w:hAnsi="Consolas" w:cs="Times New Roman"/>
+          <w:b/>
+          <w:bCs/>
+          <w:color w:val="DCDCAA"/>
+          <w:kern w:val="0"/>
+          <w:sz w:val="16"/>
+          <w:szCs w:val="16"/>
+          <w:lang w:eastAsia="pt-BR"/>
+          <w14:ligatures w14:val="none"/>
+        </w:rPr>
+        <w:t>count</w:t>
+      </w:r>
+      <w:proofErr w:type="spellEnd"/>
+      <w:r>
+        <w:rPr>
+          <w:rFonts w:ascii="Consolas" w:eastAsia="Times New Roman" w:hAnsi="Consolas" w:cs="Times New Roman"/>
+          <w:b/>
+          <w:bCs/>
+          <w:color w:val="D4D4D4"/>
+          <w:kern w:val="0"/>
+          <w:sz w:val="16"/>
+          <w:szCs w:val="16"/>
+          <w:lang w:eastAsia="pt-BR"/>
+          <w14:ligatures w14:val="none"/>
+        </w:rPr>
+        <w:t>(</w:t>
+      </w:r>
+      <w:r>
+        <w:rPr>
+          <w:rFonts w:ascii="Consolas" w:eastAsia="Times New Roman" w:hAnsi="Consolas" w:cs="Times New Roman"/>
+          <w:b/>
+          <w:bCs/>
+          <w:color w:val="9CDCFE"/>
+          <w:kern w:val="0"/>
+          <w:sz w:val="16"/>
+          <w:szCs w:val="16"/>
+          <w:lang w:eastAsia="pt-BR"/>
+          <w14:ligatures w14:val="none"/>
+        </w:rPr>
+        <w:t>$registros</w:t>
+      </w:r>
+      <w:r>
+        <w:rPr>
+          <w:rFonts w:ascii="Consolas" w:eastAsia="Times New Roman" w:hAnsi="Consolas" w:cs="Times New Roman"/>
+          <w:b/>
+          <w:bCs/>
+          <w:color w:val="D4D4D4"/>
+          <w:kern w:val="0"/>
+          <w:sz w:val="16"/>
+          <w:szCs w:val="16"/>
+          <w:lang w:eastAsia="pt-BR"/>
+          <w14:ligatures w14:val="none"/>
+        </w:rPr>
+        <w:t>));</w:t>
+      </w:r>
+    </w:p>
+    <w:p>
+      <w:pPr>
+        <w:shd w:val="clear" w:color="auto" w:fill="1F1F1F"/>
+        <w:spacing w:after="0" w:line="240" w:lineRule="auto"/>
+        <w:rPr>
+          <w:rFonts w:ascii="Consolas" w:eastAsia="Times New Roman" w:hAnsi="Consolas" w:cs="Times New Roman"/>
+          <w:b/>
+          <w:bCs/>
+          <w:color w:val="CCCCCC"/>
+          <w:kern w:val="0"/>
+          <w:sz w:val="16"/>
+          <w:szCs w:val="16"/>
+          <w:lang w:eastAsia="pt-BR"/>
+          <w14:ligatures w14:val="none"/>
+        </w:rPr>
+      </w:pPr>
+    </w:p>
+    <w:p>
+      <w:pPr>
+        <w:shd w:val="clear" w:color="auto" w:fill="1F1F1F"/>
+        <w:spacing w:after="0" w:line="240" w:lineRule="auto"/>
+        <w:rPr>
+          <w:rFonts w:ascii="Consolas" w:eastAsia="Times New Roman" w:hAnsi="Consolas" w:cs="Times New Roman"/>
+          <w:b/>
+          <w:bCs/>
+          <w:color w:val="CCCCCC"/>
+          <w:kern w:val="0"/>
+          <w:sz w:val="16"/>
+          <w:szCs w:val="16"/>
+          <w:lang w:eastAsia="pt-BR"/>
+          <w14:ligatures w14:val="none"/>
+        </w:rPr>
+      </w:pPr>
+      <w:r>
+        <w:rPr>
+          <w:rFonts w:ascii="Consolas" w:eastAsia="Times New Roman" w:hAnsi="Consolas" w:cs="Times New Roman"/>
+          <w:b/>
+          <w:bCs/>
+          <w:color w:val="D4D4D4"/>
+          <w:kern w:val="0"/>
+          <w:sz w:val="16"/>
+          <w:szCs w:val="16"/>
+          <w:lang w:eastAsia="pt-BR"/>
+          <w14:ligatures w14:val="none"/>
+        </w:rPr>
+        <w:t xml:space="preserve">    </w:t>
+      </w:r>
+      <w:r>
+        <w:rPr>
+          <w:rFonts w:ascii="Consolas" w:eastAsia="Times New Roman" w:hAnsi="Consolas" w:cs="Times New Roman"/>
+          <w:b/>
+          <w:bCs/>
+          <w:color w:val="6A9955"/>
+          <w:kern w:val="0"/>
+          <w:sz w:val="16"/>
+          <w:szCs w:val="16"/>
+          <w:lang w:eastAsia="pt-BR"/>
+          <w14:ligatures w14:val="none"/>
+        </w:rPr>
+        <w:t>//FOR</w:t>
+      </w:r>
+    </w:p>
+    <w:p>
+      <w:pPr>
+        <w:shd w:val="clear" w:color="auto" w:fill="1F1F1F"/>
+        <w:spacing w:after="0" w:line="240" w:lineRule="auto"/>
+        <w:rPr>
+          <w:rFonts w:ascii="Consolas" w:eastAsia="Times New Roman" w:hAnsi="Consolas" w:cs="Times New Roman"/>
+          <w:b/>
+          <w:bCs/>
+          <w:color w:val="CCCCCC"/>
+          <w:kern w:val="0"/>
+          <w:sz w:val="16"/>
+          <w:szCs w:val="16"/>
+          <w:lang w:eastAsia="pt-BR"/>
+          <w14:ligatures w14:val="none"/>
+        </w:rPr>
+      </w:pPr>
+      <w:r>
+        <w:rPr>
+          <w:rFonts w:ascii="Consolas" w:eastAsia="Times New Roman" w:hAnsi="Consolas" w:cs="Times New Roman"/>
+          <w:b/>
+          <w:bCs/>
+          <w:color w:val="D4D4D4"/>
+          <w:kern w:val="0"/>
+          <w:sz w:val="16"/>
+          <w:szCs w:val="16"/>
+          <w:lang w:eastAsia="pt-BR"/>
+          <w14:ligatures w14:val="none"/>
+        </w:rPr>
+        <w:t xml:space="preserve">    </w:t>
+      </w:r>
+      <w:r>
+        <w:rPr>
+          <w:rFonts w:ascii="Consolas" w:eastAsia="Times New Roman" w:hAnsi="Consolas" w:cs="Times New Roman"/>
+          <w:b/>
+          <w:bCs/>
+          <w:color w:val="C586C0"/>
+          <w:kern w:val="0"/>
+          <w:sz w:val="16"/>
+          <w:szCs w:val="16"/>
+          <w:lang w:eastAsia="pt-BR"/>
+          <w14:ligatures w14:val="none"/>
+        </w:rPr>
+        <w:t>for</w:t>
+      </w:r>
+      <w:r>
+        <w:rPr>
+          <w:rFonts w:ascii="Consolas" w:eastAsia="Times New Roman" w:hAnsi="Consolas" w:cs="Times New Roman"/>
+          <w:b/>
+          <w:bCs/>
+          <w:color w:val="D4D4D4"/>
+          <w:kern w:val="0"/>
+          <w:sz w:val="16"/>
+          <w:szCs w:val="16"/>
+          <w:lang w:eastAsia="pt-BR"/>
+          <w14:ligatures w14:val="none"/>
+        </w:rPr>
+        <w:t xml:space="preserve"> (</w:t>
+      </w:r>
+      <w:r>
+        <w:rPr>
+          <w:rFonts w:ascii="Consolas" w:eastAsia="Times New Roman" w:hAnsi="Consolas" w:cs="Times New Roman"/>
+          <w:b/>
+          <w:bCs/>
+          <w:color w:val="9CDCFE"/>
+          <w:kern w:val="0"/>
+          <w:sz w:val="16"/>
+          <w:szCs w:val="16"/>
+          <w:lang w:eastAsia="pt-BR"/>
+          <w14:ligatures w14:val="none"/>
+        </w:rPr>
+        <w:t>$</w:t>
+      </w:r>
+      <w:proofErr w:type="spellStart"/>
+      <w:r>
+        <w:rPr>
+          <w:rFonts w:ascii="Consolas" w:eastAsia="Times New Roman" w:hAnsi="Consolas" w:cs="Times New Roman"/>
+          <w:b/>
+          <w:bCs/>
+          <w:color w:val="9CDCFE"/>
+          <w:kern w:val="0"/>
+          <w:sz w:val="16"/>
+          <w:szCs w:val="16"/>
+          <w:lang w:eastAsia="pt-BR"/>
+          <w14:ligatures w14:val="none"/>
+        </w:rPr>
+        <w:t>idx</w:t>
+      </w:r>
+      <w:proofErr w:type="spellEnd"/>
+      <w:r>
+        <w:rPr>
+          <w:rFonts w:ascii="Consolas" w:eastAsia="Times New Roman" w:hAnsi="Consolas" w:cs="Times New Roman"/>
+          <w:b/>
+          <w:bCs/>
+          <w:color w:val="D4D4D4"/>
+          <w:kern w:val="0"/>
+          <w:sz w:val="16"/>
+          <w:szCs w:val="16"/>
+          <w:lang w:eastAsia="pt-BR"/>
+          <w14:ligatures w14:val="none"/>
+        </w:rPr>
+        <w:t xml:space="preserve"> = </w:t>
+      </w:r>
+      <w:r>
+        <w:rPr>
+          <w:rFonts w:ascii="Consolas" w:eastAsia="Times New Roman" w:hAnsi="Consolas" w:cs="Times New Roman"/>
+          <w:b/>
+          <w:bCs/>
+          <w:color w:val="B5CEA8"/>
+          <w:kern w:val="0"/>
+          <w:sz w:val="16"/>
+          <w:szCs w:val="16"/>
+          <w:lang w:eastAsia="pt-BR"/>
+          <w14:ligatures w14:val="none"/>
+        </w:rPr>
+        <w:t>0</w:t>
+      </w:r>
+      <w:r>
+        <w:rPr>
+          <w:rFonts w:ascii="Consolas" w:eastAsia="Times New Roman" w:hAnsi="Consolas" w:cs="Times New Roman"/>
+          <w:b/>
+          <w:bCs/>
+          <w:color w:val="D4D4D4"/>
+          <w:kern w:val="0"/>
+          <w:sz w:val="16"/>
+          <w:szCs w:val="16"/>
+          <w:lang w:eastAsia="pt-BR"/>
+          <w14:ligatures w14:val="none"/>
+        </w:rPr>
+        <w:t xml:space="preserve">; </w:t>
+      </w:r>
+      <w:r>
+        <w:rPr>
+          <w:rFonts w:ascii="Consolas" w:eastAsia="Times New Roman" w:hAnsi="Consolas" w:cs="Times New Roman"/>
+          <w:b/>
+          <w:bCs/>
+          <w:color w:val="9CDCFE"/>
+          <w:kern w:val="0"/>
+          <w:sz w:val="16"/>
+          <w:szCs w:val="16"/>
+          <w:lang w:eastAsia="pt-BR"/>
+          <w14:ligatures w14:val="none"/>
+        </w:rPr>
+        <w:t>$</w:t>
+      </w:r>
+      <w:proofErr w:type="spellStart"/>
+      <w:r>
+        <w:rPr>
+          <w:rFonts w:ascii="Consolas" w:eastAsia="Times New Roman" w:hAnsi="Consolas" w:cs="Times New Roman"/>
+          <w:b/>
+          <w:bCs/>
+          <w:color w:val="9CDCFE"/>
+          <w:kern w:val="0"/>
+          <w:sz w:val="16"/>
+          <w:szCs w:val="16"/>
+          <w:lang w:eastAsia="pt-BR"/>
+          <w14:ligatures w14:val="none"/>
+        </w:rPr>
+        <w:t>idx</w:t>
+      </w:r>
+      <w:proofErr w:type="spellEnd"/>
+      <w:r>
+        <w:rPr>
+          <w:rFonts w:ascii="Consolas" w:eastAsia="Times New Roman" w:hAnsi="Consolas" w:cs="Times New Roman"/>
+          <w:b/>
+          <w:bCs/>
+          <w:color w:val="D4D4D4"/>
+          <w:kern w:val="0"/>
+          <w:sz w:val="16"/>
+          <w:szCs w:val="16"/>
+          <w:lang w:eastAsia="pt-BR"/>
+          <w14:ligatures w14:val="none"/>
+        </w:rPr>
+        <w:t xml:space="preserve"> &lt; </w:t>
+      </w:r>
+      <w:proofErr w:type="spellStart"/>
+      <w:r>
+        <w:rPr>
+          <w:rFonts w:ascii="Consolas" w:eastAsia="Times New Roman" w:hAnsi="Consolas" w:cs="Times New Roman"/>
+          <w:b/>
+          <w:bCs/>
+          <w:color w:val="DCDCAA"/>
+          <w:kern w:val="0"/>
+          <w:sz w:val="16"/>
+          <w:szCs w:val="16"/>
+          <w:lang w:eastAsia="pt-BR"/>
+          <w14:ligatures w14:val="none"/>
+        </w:rPr>
+        <w:t>count</w:t>
+      </w:r>
+      <w:proofErr w:type="spellEnd"/>
+      <w:r>
+        <w:rPr>
+          <w:rFonts w:ascii="Consolas" w:eastAsia="Times New Roman" w:hAnsi="Consolas" w:cs="Times New Roman"/>
+          <w:b/>
+          <w:bCs/>
+          <w:color w:val="D4D4D4"/>
+          <w:kern w:val="0"/>
+          <w:sz w:val="16"/>
+          <w:szCs w:val="16"/>
+          <w:lang w:eastAsia="pt-BR"/>
+          <w14:ligatures w14:val="none"/>
+        </w:rPr>
+        <w:t>(</w:t>
+      </w:r>
+      <w:r>
+        <w:rPr>
+          <w:rFonts w:ascii="Consolas" w:eastAsia="Times New Roman" w:hAnsi="Consolas" w:cs="Times New Roman"/>
+          <w:b/>
+          <w:bCs/>
+          <w:color w:val="9CDCFE"/>
+          <w:kern w:val="0"/>
+          <w:sz w:val="16"/>
+          <w:szCs w:val="16"/>
+          <w:lang w:eastAsia="pt-BR"/>
+          <w14:ligatures w14:val="none"/>
+        </w:rPr>
+        <w:t>$registros</w:t>
+      </w:r>
+      <w:r>
+        <w:rPr>
+          <w:rFonts w:ascii="Consolas" w:eastAsia="Times New Roman" w:hAnsi="Consolas" w:cs="Times New Roman"/>
+          <w:b/>
+          <w:bCs/>
+          <w:color w:val="D4D4D4"/>
+          <w:kern w:val="0"/>
+          <w:sz w:val="16"/>
+          <w:szCs w:val="16"/>
+          <w:lang w:eastAsia="pt-BR"/>
+          <w14:ligatures w14:val="none"/>
+        </w:rPr>
+        <w:t xml:space="preserve">); </w:t>
+      </w:r>
+      <w:r>
+        <w:rPr>
+          <w:rFonts w:ascii="Consolas" w:eastAsia="Times New Roman" w:hAnsi="Consolas" w:cs="Times New Roman"/>
+          <w:b/>
+          <w:bCs/>
+          <w:color w:val="9CDCFE"/>
+          <w:kern w:val="0"/>
+          <w:sz w:val="16"/>
+          <w:szCs w:val="16"/>
+          <w:lang w:eastAsia="pt-BR"/>
+          <w14:ligatures w14:val="none"/>
+        </w:rPr>
+        <w:t>$</w:t>
+      </w:r>
+      <w:proofErr w:type="spellStart"/>
+      <w:r>
+        <w:rPr>
+          <w:rFonts w:ascii="Consolas" w:eastAsia="Times New Roman" w:hAnsi="Consolas" w:cs="Times New Roman"/>
+          <w:b/>
+          <w:bCs/>
+          <w:color w:val="9CDCFE"/>
+          <w:kern w:val="0"/>
+          <w:sz w:val="16"/>
+          <w:szCs w:val="16"/>
+          <w:lang w:eastAsia="pt-BR"/>
+          <w14:ligatures w14:val="none"/>
+        </w:rPr>
+        <w:t>idx</w:t>
+      </w:r>
+      <w:proofErr w:type="spellEnd"/>
+      <w:r>
+        <w:rPr>
+          <w:rFonts w:ascii="Consolas" w:eastAsia="Times New Roman" w:hAnsi="Consolas" w:cs="Times New Roman"/>
+          <w:b/>
+          <w:bCs/>
+          <w:color w:val="D4D4D4"/>
+          <w:kern w:val="0"/>
+          <w:sz w:val="16"/>
+          <w:szCs w:val="16"/>
+          <w:lang w:eastAsia="pt-BR"/>
+          <w14:ligatures w14:val="none"/>
+        </w:rPr>
+        <w:t>++) {</w:t>
+      </w:r>
+    </w:p>
+    <w:p>
+      <w:pPr>
+        <w:shd w:val="clear" w:color="auto" w:fill="1F1F1F"/>
+        <w:spacing w:after="0" w:line="240" w:lineRule="auto"/>
+        <w:rPr>
+          <w:rFonts w:ascii="Consolas" w:eastAsia="Times New Roman" w:hAnsi="Consolas" w:cs="Times New Roman"/>
+          <w:b/>
+          <w:bCs/>
+          <w:color w:val="CCCCCC"/>
+          <w:kern w:val="0"/>
+          <w:sz w:val="16"/>
+          <w:szCs w:val="16"/>
+          <w:lang w:eastAsia="pt-BR"/>
+          <w14:ligatures w14:val="none"/>
+        </w:rPr>
+      </w:pPr>
+      <w:r>
+        <w:rPr>
+          <w:rFonts w:ascii="Consolas" w:eastAsia="Times New Roman" w:hAnsi="Consolas" w:cs="Times New Roman"/>
+          <w:b/>
+          <w:bCs/>
+          <w:color w:val="D4D4D4"/>
+          <w:kern w:val="0"/>
+          <w:sz w:val="16"/>
+          <w:szCs w:val="16"/>
+          <w:lang w:eastAsia="pt-BR"/>
+          <w14:ligatures w14:val="none"/>
+        </w:rPr>
+        <w:t xml:space="preserve">        </w:t>
+      </w:r>
+      <w:proofErr w:type="spellStart"/>
+      <w:r>
+        <w:rPr>
+          <w:rFonts w:ascii="Consolas" w:eastAsia="Times New Roman" w:hAnsi="Consolas" w:cs="Times New Roman"/>
+          <w:b/>
+          <w:bCs/>
+          <w:color w:val="DCDCAA"/>
+          <w:kern w:val="0"/>
+          <w:sz w:val="16"/>
+          <w:szCs w:val="16"/>
+          <w:lang w:eastAsia="pt-BR"/>
+          <w14:ligatures w14:val="none"/>
+        </w:rPr>
+        <w:t>echo</w:t>
+      </w:r>
+      <w:proofErr w:type="spellEnd"/>
+      <w:r>
+        <w:rPr>
+          <w:rFonts w:ascii="Consolas" w:eastAsia="Times New Roman" w:hAnsi="Consolas" w:cs="Times New Roman"/>
+          <w:b/>
+          <w:bCs/>
+          <w:color w:val="D4D4D4"/>
+          <w:kern w:val="0"/>
+          <w:sz w:val="16"/>
+          <w:szCs w:val="16"/>
+          <w:lang w:eastAsia="pt-BR"/>
+          <w14:ligatures w14:val="none"/>
+        </w:rPr>
+        <w:t xml:space="preserve"> </w:t>
+      </w:r>
+      <w:r>
+        <w:rPr>
+          <w:rFonts w:ascii="Consolas" w:eastAsia="Times New Roman" w:hAnsi="Consolas" w:cs="Times New Roman"/>
+          <w:b/>
+          <w:bCs/>
+          <w:color w:val="CE9178"/>
+          <w:kern w:val="0"/>
+          <w:sz w:val="16"/>
+          <w:szCs w:val="16"/>
+          <w:lang w:eastAsia="pt-BR"/>
+          <w14:ligatures w14:val="none"/>
+        </w:rPr>
+        <w:t>'&lt;h3&gt;</w:t>
+      </w:r>
+      <w:proofErr w:type="gramStart"/>
+      <w:r>
+        <w:rPr>
+          <w:rFonts w:ascii="Consolas" w:eastAsia="Times New Roman" w:hAnsi="Consolas" w:cs="Times New Roman"/>
+          <w:b/>
+          <w:bCs/>
+          <w:color w:val="CE9178"/>
+          <w:kern w:val="0"/>
+          <w:sz w:val="16"/>
+          <w:szCs w:val="16"/>
+          <w:lang w:eastAsia="pt-BR"/>
+          <w14:ligatures w14:val="none"/>
+        </w:rPr>
+        <w:t>'</w:t>
+      </w:r>
+      <w:r>
+        <w:rPr>
+          <w:rFonts w:ascii="Consolas" w:eastAsia="Times New Roman" w:hAnsi="Consolas" w:cs="Times New Roman"/>
+          <w:b/>
+          <w:bCs/>
+          <w:color w:val="D4D4D4"/>
+          <w:kern w:val="0"/>
+          <w:sz w:val="16"/>
+          <w:szCs w:val="16"/>
+          <w:lang w:eastAsia="pt-BR"/>
+          <w14:ligatures w14:val="none"/>
+        </w:rPr>
+        <w:t xml:space="preserve"> .</w:t>
+      </w:r>
+      <w:proofErr w:type="gramEnd"/>
+      <w:r>
+        <w:rPr>
+          <w:rFonts w:ascii="Consolas" w:eastAsia="Times New Roman" w:hAnsi="Consolas" w:cs="Times New Roman"/>
+          <w:b/>
+          <w:bCs/>
+          <w:color w:val="D4D4D4"/>
+          <w:kern w:val="0"/>
+          <w:sz w:val="16"/>
+          <w:szCs w:val="16"/>
+          <w:lang w:eastAsia="pt-BR"/>
+          <w14:ligatures w14:val="none"/>
+        </w:rPr>
+        <w:t xml:space="preserve"> </w:t>
+      </w:r>
+      <w:r>
+        <w:rPr>
+          <w:rFonts w:ascii="Consolas" w:eastAsia="Times New Roman" w:hAnsi="Consolas" w:cs="Times New Roman"/>
+          <w:b/>
+          <w:bCs/>
+          <w:color w:val="9CDCFE"/>
+          <w:kern w:val="0"/>
+          <w:sz w:val="16"/>
+          <w:szCs w:val="16"/>
+          <w:lang w:eastAsia="pt-BR"/>
+          <w14:ligatures w14:val="none"/>
+        </w:rPr>
+        <w:t>$registros</w:t>
+      </w:r>
+      <w:r>
+        <w:rPr>
+          <w:rFonts w:ascii="Consolas" w:eastAsia="Times New Roman" w:hAnsi="Consolas" w:cs="Times New Roman"/>
+          <w:b/>
+          <w:bCs/>
+          <w:color w:val="D4D4D4"/>
+          <w:kern w:val="0"/>
+          <w:sz w:val="16"/>
+          <w:szCs w:val="16"/>
+          <w:lang w:eastAsia="pt-BR"/>
+          <w14:ligatures w14:val="none"/>
+        </w:rPr>
+        <w:t>[</w:t>
+      </w:r>
+      <w:r>
+        <w:rPr>
+          <w:rFonts w:ascii="Consolas" w:eastAsia="Times New Roman" w:hAnsi="Consolas" w:cs="Times New Roman"/>
+          <w:b/>
+          <w:bCs/>
+          <w:color w:val="9CDCFE"/>
+          <w:kern w:val="0"/>
+          <w:sz w:val="16"/>
+          <w:szCs w:val="16"/>
+          <w:lang w:eastAsia="pt-BR"/>
+          <w14:ligatures w14:val="none"/>
+        </w:rPr>
+        <w:t>$</w:t>
+      </w:r>
+      <w:proofErr w:type="spellStart"/>
+      <w:proofErr w:type="gramStart"/>
+      <w:r>
+        <w:rPr>
+          <w:rFonts w:ascii="Consolas" w:eastAsia="Times New Roman" w:hAnsi="Consolas" w:cs="Times New Roman"/>
+          <w:b/>
+          <w:bCs/>
+          <w:color w:val="9CDCFE"/>
+          <w:kern w:val="0"/>
+          <w:sz w:val="16"/>
+          <w:szCs w:val="16"/>
+          <w:lang w:eastAsia="pt-BR"/>
+          <w14:ligatures w14:val="none"/>
+        </w:rPr>
+        <w:t>idx</w:t>
+      </w:r>
+      <w:proofErr w:type="spellEnd"/>
+      <w:r>
+        <w:rPr>
+          <w:rFonts w:ascii="Consolas" w:eastAsia="Times New Roman" w:hAnsi="Consolas" w:cs="Times New Roman"/>
+          <w:b/>
+          <w:bCs/>
+          <w:color w:val="D4D4D4"/>
+          <w:kern w:val="0"/>
+          <w:sz w:val="16"/>
+          <w:szCs w:val="16"/>
+          <w:lang w:eastAsia="pt-BR"/>
+          <w14:ligatures w14:val="none"/>
+        </w:rPr>
+        <w:t>][</w:t>
+      </w:r>
+      <w:proofErr w:type="gramEnd"/>
+      <w:r>
+        <w:rPr>
+          <w:rFonts w:ascii="Consolas" w:eastAsia="Times New Roman" w:hAnsi="Consolas" w:cs="Times New Roman"/>
+          <w:b/>
+          <w:bCs/>
+          <w:color w:val="CE9178"/>
+          <w:kern w:val="0"/>
+          <w:sz w:val="16"/>
+          <w:szCs w:val="16"/>
+          <w:lang w:eastAsia="pt-BR"/>
+          <w14:ligatures w14:val="none"/>
+        </w:rPr>
+        <w:t>'título'</w:t>
+      </w:r>
+      <w:r>
+        <w:rPr>
+          <w:rFonts w:ascii="Consolas" w:eastAsia="Times New Roman" w:hAnsi="Consolas" w:cs="Times New Roman"/>
+          <w:b/>
+          <w:bCs/>
+          <w:color w:val="D4D4D4"/>
+          <w:kern w:val="0"/>
+          <w:sz w:val="16"/>
+          <w:szCs w:val="16"/>
+          <w:lang w:eastAsia="pt-BR"/>
+          <w14:ligatures w14:val="none"/>
+        </w:rPr>
+        <w:t xml:space="preserve">] . </w:t>
+      </w:r>
+      <w:r>
+        <w:rPr>
+          <w:rFonts w:ascii="Consolas" w:eastAsia="Times New Roman" w:hAnsi="Consolas" w:cs="Times New Roman"/>
+          <w:b/>
+          <w:bCs/>
+          <w:color w:val="CE9178"/>
+          <w:kern w:val="0"/>
+          <w:sz w:val="16"/>
+          <w:szCs w:val="16"/>
+          <w:lang w:eastAsia="pt-BR"/>
+          <w14:ligatures w14:val="none"/>
+        </w:rPr>
+        <w:t>'&lt;/h3&gt;'</w:t>
+      </w:r>
+      <w:r>
+        <w:rPr>
+          <w:rFonts w:ascii="Consolas" w:eastAsia="Times New Roman" w:hAnsi="Consolas" w:cs="Times New Roman"/>
+          <w:b/>
+          <w:bCs/>
+          <w:color w:val="D4D4D4"/>
+          <w:kern w:val="0"/>
+          <w:sz w:val="16"/>
+          <w:szCs w:val="16"/>
+          <w:lang w:eastAsia="pt-BR"/>
+          <w14:ligatures w14:val="none"/>
+        </w:rPr>
+        <w:t xml:space="preserve">; </w:t>
+      </w:r>
+      <w:r>
+        <w:rPr>
+          <w:rFonts w:ascii="Consolas" w:eastAsia="Times New Roman" w:hAnsi="Consolas" w:cs="Times New Roman"/>
+          <w:b/>
+          <w:bCs/>
+          <w:color w:val="6A9955"/>
+          <w:kern w:val="0"/>
+          <w:sz w:val="16"/>
+          <w:szCs w:val="16"/>
+          <w:lang w:eastAsia="pt-BR"/>
+          <w14:ligatures w14:val="none"/>
+        </w:rPr>
+        <w:t>//'</w:t>
+      </w:r>
+      <w:proofErr w:type="spellStart"/>
+      <w:r>
+        <w:rPr>
+          <w:rFonts w:ascii="Consolas" w:eastAsia="Times New Roman" w:hAnsi="Consolas" w:cs="Times New Roman"/>
+          <w:b/>
+          <w:bCs/>
+          <w:color w:val="6A9955"/>
+          <w:kern w:val="0"/>
+          <w:sz w:val="16"/>
+          <w:szCs w:val="16"/>
+          <w:lang w:eastAsia="pt-BR"/>
+          <w14:ligatures w14:val="none"/>
+        </w:rPr>
+        <w:t>tíulo</w:t>
+      </w:r>
+      <w:proofErr w:type="spellEnd"/>
+      <w:r>
+        <w:rPr>
+          <w:rFonts w:ascii="Consolas" w:eastAsia="Times New Roman" w:hAnsi="Consolas" w:cs="Times New Roman"/>
+          <w:b/>
+          <w:bCs/>
+          <w:color w:val="6A9955"/>
+          <w:kern w:val="0"/>
+          <w:sz w:val="16"/>
+          <w:szCs w:val="16"/>
+          <w:lang w:eastAsia="pt-BR"/>
+          <w14:ligatures w14:val="none"/>
+        </w:rPr>
+        <w:t xml:space="preserve">' é um índice associativo que vem do </w:t>
+      </w:r>
+      <w:proofErr w:type="spellStart"/>
+      <w:r>
+        <w:rPr>
+          <w:rFonts w:ascii="Consolas" w:eastAsia="Times New Roman" w:hAnsi="Consolas" w:cs="Times New Roman"/>
+          <w:b/>
+          <w:bCs/>
+          <w:color w:val="6A9955"/>
+          <w:kern w:val="0"/>
+          <w:sz w:val="16"/>
+          <w:szCs w:val="16"/>
+          <w:lang w:eastAsia="pt-BR"/>
+          <w14:ligatures w14:val="none"/>
+        </w:rPr>
+        <w:t>array</w:t>
+      </w:r>
+      <w:proofErr w:type="spellEnd"/>
+      <w:r>
+        <w:rPr>
+          <w:rFonts w:ascii="Consolas" w:eastAsia="Times New Roman" w:hAnsi="Consolas" w:cs="Times New Roman"/>
+          <w:b/>
+          <w:bCs/>
+          <w:color w:val="6A9955"/>
+          <w:kern w:val="0"/>
+          <w:sz w:val="16"/>
+          <w:szCs w:val="16"/>
+          <w:lang w:eastAsia="pt-BR"/>
+          <w14:ligatures w14:val="none"/>
+        </w:rPr>
+        <w:t xml:space="preserve"> de registros</w:t>
+      </w:r>
+    </w:p>
+    <w:p>
+      <w:pPr>
+        <w:shd w:val="clear" w:color="auto" w:fill="1F1F1F"/>
+        <w:spacing w:after="0" w:line="240" w:lineRule="auto"/>
+        <w:rPr>
+          <w:rFonts w:ascii="Consolas" w:eastAsia="Times New Roman" w:hAnsi="Consolas" w:cs="Times New Roman"/>
+          <w:b/>
+          <w:bCs/>
+          <w:color w:val="CCCCCC"/>
+          <w:kern w:val="0"/>
+          <w:sz w:val="16"/>
+          <w:szCs w:val="16"/>
+          <w:lang w:eastAsia="pt-BR"/>
+          <w14:ligatures w14:val="none"/>
+        </w:rPr>
+      </w:pPr>
+      <w:r>
+        <w:rPr>
+          <w:rFonts w:ascii="Consolas" w:eastAsia="Times New Roman" w:hAnsi="Consolas" w:cs="Times New Roman"/>
+          <w:b/>
+          <w:bCs/>
+          <w:color w:val="D4D4D4"/>
+          <w:kern w:val="0"/>
+          <w:sz w:val="16"/>
+          <w:szCs w:val="16"/>
+          <w:lang w:eastAsia="pt-BR"/>
+          <w14:ligatures w14:val="none"/>
+        </w:rPr>
+        <w:t xml:space="preserve">        </w:t>
+      </w:r>
+      <w:proofErr w:type="spellStart"/>
+      <w:r>
+        <w:rPr>
+          <w:rFonts w:ascii="Consolas" w:eastAsia="Times New Roman" w:hAnsi="Consolas" w:cs="Times New Roman"/>
+          <w:b/>
+          <w:bCs/>
+          <w:color w:val="DCDCAA"/>
+          <w:kern w:val="0"/>
+          <w:sz w:val="16"/>
+          <w:szCs w:val="16"/>
+          <w:lang w:eastAsia="pt-BR"/>
+          <w14:ligatures w14:val="none"/>
+        </w:rPr>
+        <w:t>echo</w:t>
+      </w:r>
+      <w:proofErr w:type="spellEnd"/>
+      <w:r>
+        <w:rPr>
+          <w:rFonts w:ascii="Consolas" w:eastAsia="Times New Roman" w:hAnsi="Consolas" w:cs="Times New Roman"/>
+          <w:b/>
+          <w:bCs/>
+          <w:color w:val="D4D4D4"/>
+          <w:kern w:val="0"/>
+          <w:sz w:val="16"/>
+          <w:szCs w:val="16"/>
+          <w:lang w:eastAsia="pt-BR"/>
+          <w14:ligatures w14:val="none"/>
+        </w:rPr>
+        <w:t xml:space="preserve"> </w:t>
+      </w:r>
+      <w:r>
+        <w:rPr>
+          <w:rFonts w:ascii="Consolas" w:eastAsia="Times New Roman" w:hAnsi="Consolas" w:cs="Times New Roman"/>
+          <w:b/>
+          <w:bCs/>
+          <w:color w:val="CE9178"/>
+          <w:kern w:val="0"/>
+          <w:sz w:val="16"/>
+          <w:szCs w:val="16"/>
+          <w:lang w:eastAsia="pt-BR"/>
+          <w14:ligatures w14:val="none"/>
+        </w:rPr>
+        <w:t>'&lt;p&gt;</w:t>
+      </w:r>
+      <w:proofErr w:type="gramStart"/>
+      <w:r>
+        <w:rPr>
+          <w:rFonts w:ascii="Consolas" w:eastAsia="Times New Roman" w:hAnsi="Consolas" w:cs="Times New Roman"/>
+          <w:b/>
+          <w:bCs/>
+          <w:color w:val="CE9178"/>
+          <w:kern w:val="0"/>
+          <w:sz w:val="16"/>
+          <w:szCs w:val="16"/>
+          <w:lang w:eastAsia="pt-BR"/>
+          <w14:ligatures w14:val="none"/>
+        </w:rPr>
+        <w:t>'</w:t>
+      </w:r>
+      <w:r>
+        <w:rPr>
+          <w:rFonts w:ascii="Consolas" w:eastAsia="Times New Roman" w:hAnsi="Consolas" w:cs="Times New Roman"/>
+          <w:b/>
+          <w:bCs/>
+          <w:color w:val="D4D4D4"/>
+          <w:kern w:val="0"/>
+          <w:sz w:val="16"/>
+          <w:szCs w:val="16"/>
+          <w:lang w:eastAsia="pt-BR"/>
+          <w14:ligatures w14:val="none"/>
+        </w:rPr>
+        <w:t xml:space="preserve"> .</w:t>
+      </w:r>
+      <w:proofErr w:type="gramEnd"/>
+      <w:r>
+        <w:rPr>
+          <w:rFonts w:ascii="Consolas" w:eastAsia="Times New Roman" w:hAnsi="Consolas" w:cs="Times New Roman"/>
+          <w:b/>
+          <w:bCs/>
+          <w:color w:val="D4D4D4"/>
+          <w:kern w:val="0"/>
+          <w:sz w:val="16"/>
+          <w:szCs w:val="16"/>
+          <w:lang w:eastAsia="pt-BR"/>
+          <w14:ligatures w14:val="none"/>
+        </w:rPr>
+        <w:t xml:space="preserve"> </w:t>
+      </w:r>
+      <w:r>
+        <w:rPr>
+          <w:rFonts w:ascii="Consolas" w:eastAsia="Times New Roman" w:hAnsi="Consolas" w:cs="Times New Roman"/>
+          <w:b/>
+          <w:bCs/>
+          <w:color w:val="9CDCFE"/>
+          <w:kern w:val="0"/>
+          <w:sz w:val="16"/>
+          <w:szCs w:val="16"/>
+          <w:lang w:eastAsia="pt-BR"/>
+          <w14:ligatures w14:val="none"/>
+        </w:rPr>
+        <w:t>$registros</w:t>
+      </w:r>
+      <w:r>
+        <w:rPr>
+          <w:rFonts w:ascii="Consolas" w:eastAsia="Times New Roman" w:hAnsi="Consolas" w:cs="Times New Roman"/>
+          <w:b/>
+          <w:bCs/>
+          <w:color w:val="D4D4D4"/>
+          <w:kern w:val="0"/>
+          <w:sz w:val="16"/>
+          <w:szCs w:val="16"/>
+          <w:lang w:eastAsia="pt-BR"/>
+          <w14:ligatures w14:val="none"/>
+        </w:rPr>
+        <w:t>[</w:t>
+      </w:r>
+      <w:r>
+        <w:rPr>
+          <w:rFonts w:ascii="Consolas" w:eastAsia="Times New Roman" w:hAnsi="Consolas" w:cs="Times New Roman"/>
+          <w:b/>
+          <w:bCs/>
+          <w:color w:val="9CDCFE"/>
+          <w:kern w:val="0"/>
+          <w:sz w:val="16"/>
+          <w:szCs w:val="16"/>
+          <w:lang w:eastAsia="pt-BR"/>
+          <w14:ligatures w14:val="none"/>
+        </w:rPr>
+        <w:t>$</w:t>
+      </w:r>
+      <w:proofErr w:type="spellStart"/>
+      <w:proofErr w:type="gramStart"/>
+      <w:r>
+        <w:rPr>
+          <w:rFonts w:ascii="Consolas" w:eastAsia="Times New Roman" w:hAnsi="Consolas" w:cs="Times New Roman"/>
+          <w:b/>
+          <w:bCs/>
+          <w:color w:val="9CDCFE"/>
+          <w:kern w:val="0"/>
+          <w:sz w:val="16"/>
+          <w:szCs w:val="16"/>
+          <w:lang w:eastAsia="pt-BR"/>
+          <w14:ligatures w14:val="none"/>
+        </w:rPr>
+        <w:t>idx</w:t>
+      </w:r>
+      <w:proofErr w:type="spellEnd"/>
+      <w:r>
+        <w:rPr>
+          <w:rFonts w:ascii="Consolas" w:eastAsia="Times New Roman" w:hAnsi="Consolas" w:cs="Times New Roman"/>
+          <w:b/>
+          <w:bCs/>
+          <w:color w:val="D4D4D4"/>
+          <w:kern w:val="0"/>
+          <w:sz w:val="16"/>
+          <w:szCs w:val="16"/>
+          <w:lang w:eastAsia="pt-BR"/>
+          <w14:ligatures w14:val="none"/>
+        </w:rPr>
+        <w:t>][</w:t>
+      </w:r>
+      <w:proofErr w:type="gramEnd"/>
+      <w:r>
+        <w:rPr>
+          <w:rFonts w:ascii="Consolas" w:eastAsia="Times New Roman" w:hAnsi="Consolas" w:cs="Times New Roman"/>
+          <w:b/>
+          <w:bCs/>
+          <w:color w:val="CE9178"/>
+          <w:kern w:val="0"/>
+          <w:sz w:val="16"/>
+          <w:szCs w:val="16"/>
+          <w:lang w:eastAsia="pt-BR"/>
+          <w14:ligatures w14:val="none"/>
+        </w:rPr>
+        <w:t>'conteúdo'</w:t>
+      </w:r>
+      <w:r>
+        <w:rPr>
+          <w:rFonts w:ascii="Consolas" w:eastAsia="Times New Roman" w:hAnsi="Consolas" w:cs="Times New Roman"/>
+          <w:b/>
+          <w:bCs/>
+          <w:color w:val="D4D4D4"/>
+          <w:kern w:val="0"/>
+          <w:sz w:val="16"/>
+          <w:szCs w:val="16"/>
+          <w:lang w:eastAsia="pt-BR"/>
+          <w14:ligatures w14:val="none"/>
+        </w:rPr>
+        <w:t xml:space="preserve">] . </w:t>
+      </w:r>
+      <w:r>
+        <w:rPr>
+          <w:rFonts w:ascii="Consolas" w:eastAsia="Times New Roman" w:hAnsi="Consolas" w:cs="Times New Roman"/>
+          <w:b/>
+          <w:bCs/>
+          <w:color w:val="CE9178"/>
+          <w:kern w:val="0"/>
+          <w:sz w:val="16"/>
+          <w:szCs w:val="16"/>
+          <w:lang w:eastAsia="pt-BR"/>
+          <w14:ligatures w14:val="none"/>
+        </w:rPr>
+        <w:t>'&lt;/p&gt;'</w:t>
+      </w:r>
+      <w:r>
+        <w:rPr>
+          <w:rFonts w:ascii="Consolas" w:eastAsia="Times New Roman" w:hAnsi="Consolas" w:cs="Times New Roman"/>
+          <w:b/>
+          <w:bCs/>
+          <w:color w:val="D4D4D4"/>
+          <w:kern w:val="0"/>
+          <w:sz w:val="16"/>
+          <w:szCs w:val="16"/>
+          <w:lang w:eastAsia="pt-BR"/>
+          <w14:ligatures w14:val="none"/>
+        </w:rPr>
+        <w:t xml:space="preserve">; </w:t>
+      </w:r>
+      <w:r>
+        <w:rPr>
+          <w:rFonts w:ascii="Consolas" w:eastAsia="Times New Roman" w:hAnsi="Consolas" w:cs="Times New Roman"/>
+          <w:b/>
+          <w:bCs/>
+          <w:color w:val="6A9955"/>
+          <w:kern w:val="0"/>
+          <w:sz w:val="16"/>
+          <w:szCs w:val="16"/>
+          <w:lang w:eastAsia="pt-BR"/>
+          <w14:ligatures w14:val="none"/>
+        </w:rPr>
+        <w:t xml:space="preserve">//'conteúdo' é um índice associativo que vem do </w:t>
+      </w:r>
+      <w:proofErr w:type="spellStart"/>
+      <w:r>
+        <w:rPr>
+          <w:rFonts w:ascii="Consolas" w:eastAsia="Times New Roman" w:hAnsi="Consolas" w:cs="Times New Roman"/>
+          <w:b/>
+          <w:bCs/>
+          <w:color w:val="6A9955"/>
+          <w:kern w:val="0"/>
+          <w:sz w:val="16"/>
+          <w:szCs w:val="16"/>
+          <w:lang w:eastAsia="pt-BR"/>
+          <w14:ligatures w14:val="none"/>
+        </w:rPr>
+        <w:t>array</w:t>
+      </w:r>
+      <w:proofErr w:type="spellEnd"/>
+      <w:r>
+        <w:rPr>
+          <w:rFonts w:ascii="Consolas" w:eastAsia="Times New Roman" w:hAnsi="Consolas" w:cs="Times New Roman"/>
+          <w:b/>
+          <w:bCs/>
+          <w:color w:val="6A9955"/>
+          <w:kern w:val="0"/>
+          <w:sz w:val="16"/>
+          <w:szCs w:val="16"/>
+          <w:lang w:eastAsia="pt-BR"/>
+          <w14:ligatures w14:val="none"/>
+        </w:rPr>
+        <w:t xml:space="preserve"> de registros</w:t>
+      </w:r>
+    </w:p>
+    <w:p>
+      <w:pPr>
+        <w:shd w:val="clear" w:color="auto" w:fill="1F1F1F"/>
+        <w:spacing w:after="0" w:line="240" w:lineRule="auto"/>
+        <w:rPr>
+          <w:rFonts w:ascii="Consolas" w:eastAsia="Times New Roman" w:hAnsi="Consolas" w:cs="Times New Roman"/>
+          <w:b/>
+          <w:bCs/>
+          <w:color w:val="CCCCCC"/>
+          <w:kern w:val="0"/>
+          <w:sz w:val="16"/>
+          <w:szCs w:val="16"/>
+          <w:lang w:eastAsia="pt-BR"/>
+          <w14:ligatures w14:val="none"/>
+        </w:rPr>
+      </w:pPr>
+      <w:r>
+        <w:rPr>
+          <w:rFonts w:ascii="Consolas" w:eastAsia="Times New Roman" w:hAnsi="Consolas" w:cs="Times New Roman"/>
+          <w:b/>
+          <w:bCs/>
+          <w:color w:val="D4D4D4"/>
+          <w:kern w:val="0"/>
+          <w:sz w:val="16"/>
+          <w:szCs w:val="16"/>
+          <w:lang w:eastAsia="pt-BR"/>
+          <w14:ligatures w14:val="none"/>
+        </w:rPr>
+        <w:t xml:space="preserve">        </w:t>
+      </w:r>
+      <w:proofErr w:type="spellStart"/>
+      <w:r>
+        <w:rPr>
+          <w:rFonts w:ascii="Consolas" w:eastAsia="Times New Roman" w:hAnsi="Consolas" w:cs="Times New Roman"/>
+          <w:b/>
+          <w:bCs/>
+          <w:color w:val="DCDCAA"/>
+          <w:kern w:val="0"/>
+          <w:sz w:val="16"/>
+          <w:szCs w:val="16"/>
+          <w:lang w:eastAsia="pt-BR"/>
+          <w14:ligatures w14:val="none"/>
+        </w:rPr>
+        <w:t>echo</w:t>
+      </w:r>
+      <w:proofErr w:type="spellEnd"/>
+      <w:r>
+        <w:rPr>
+          <w:rFonts w:ascii="Consolas" w:eastAsia="Times New Roman" w:hAnsi="Consolas" w:cs="Times New Roman"/>
+          <w:b/>
+          <w:bCs/>
+          <w:color w:val="D4D4D4"/>
+          <w:kern w:val="0"/>
+          <w:sz w:val="16"/>
+          <w:szCs w:val="16"/>
+          <w:lang w:eastAsia="pt-BR"/>
+          <w14:ligatures w14:val="none"/>
+        </w:rPr>
+        <w:t xml:space="preserve"> </w:t>
+      </w:r>
+      <w:r>
+        <w:rPr>
+          <w:rFonts w:ascii="Consolas" w:eastAsia="Times New Roman" w:hAnsi="Consolas" w:cs="Times New Roman"/>
+          <w:b/>
+          <w:bCs/>
+          <w:color w:val="CE9178"/>
+          <w:kern w:val="0"/>
+          <w:sz w:val="16"/>
+          <w:szCs w:val="16"/>
+          <w:lang w:eastAsia="pt-BR"/>
+          <w14:ligatures w14:val="none"/>
+        </w:rPr>
+        <w:t>'&lt;</w:t>
+      </w:r>
+      <w:proofErr w:type="spellStart"/>
+      <w:r>
+        <w:rPr>
+          <w:rFonts w:ascii="Consolas" w:eastAsia="Times New Roman" w:hAnsi="Consolas" w:cs="Times New Roman"/>
+          <w:b/>
+          <w:bCs/>
+          <w:color w:val="CE9178"/>
+          <w:kern w:val="0"/>
+          <w:sz w:val="16"/>
+          <w:szCs w:val="16"/>
+          <w:lang w:eastAsia="pt-BR"/>
+          <w14:ligatures w14:val="none"/>
+        </w:rPr>
+        <w:t>hr</w:t>
+      </w:r>
+      <w:proofErr w:type="spellEnd"/>
+      <w:r>
+        <w:rPr>
+          <w:rFonts w:ascii="Consolas" w:eastAsia="Times New Roman" w:hAnsi="Consolas" w:cs="Times New Roman"/>
+          <w:b/>
+          <w:bCs/>
+          <w:color w:val="CE9178"/>
+          <w:kern w:val="0"/>
+          <w:sz w:val="16"/>
+          <w:szCs w:val="16"/>
+          <w:lang w:eastAsia="pt-BR"/>
+          <w14:ligatures w14:val="none"/>
+        </w:rPr>
+        <w:t>/&gt;'</w:t>
+      </w:r>
+      <w:r>
+        <w:rPr>
+          <w:rFonts w:ascii="Consolas" w:eastAsia="Times New Roman" w:hAnsi="Consolas" w:cs="Times New Roman"/>
+          <w:b/>
+          <w:bCs/>
+          <w:color w:val="D4D4D4"/>
+          <w:kern w:val="0"/>
+          <w:sz w:val="16"/>
+          <w:szCs w:val="16"/>
+          <w:lang w:eastAsia="pt-BR"/>
+          <w14:ligatures w14:val="none"/>
+        </w:rPr>
+        <w:t>;</w:t>
+      </w:r>
+    </w:p>
+    <w:p>
+      <w:pPr>
+        <w:shd w:val="clear" w:color="auto" w:fill="1F1F1F"/>
+        <w:spacing w:after="0" w:line="240" w:lineRule="auto"/>
+        <w:rPr>
+          <w:rFonts w:ascii="Consolas" w:eastAsia="Times New Roman" w:hAnsi="Consolas" w:cs="Times New Roman"/>
+          <w:b/>
+          <w:bCs/>
+          <w:color w:val="CCCCCC"/>
+          <w:kern w:val="0"/>
+          <w:sz w:val="16"/>
+          <w:szCs w:val="16"/>
+          <w:lang w:eastAsia="pt-BR"/>
+          <w14:ligatures w14:val="none"/>
+        </w:rPr>
+      </w:pPr>
+      <w:r>
+        <w:rPr>
+          <w:rFonts w:ascii="Consolas" w:eastAsia="Times New Roman" w:hAnsi="Consolas" w:cs="Times New Roman"/>
+          <w:b/>
+          <w:bCs/>
+          <w:color w:val="D4D4D4"/>
+          <w:kern w:val="0"/>
+          <w:sz w:val="16"/>
+          <w:szCs w:val="16"/>
+          <w:lang w:eastAsia="pt-BR"/>
+          <w14:ligatures w14:val="none"/>
+        </w:rPr>
+        <w:t>    }</w:t>
       </w:r>
     </w:p>
     <w:p>

</xml_diff>

<commit_message>
exercício - fixação 2
</commit_message>
<xml_diff>
--- a/doc/php7.docx
+++ b/doc/php7.docx
@@ -44469,25 +44469,33 @@
     <w:p>
       <w:pPr>
         <w:shd w:val="clear" w:color="auto" w:fill="1F1F1F"/>
-        <w:spacing w:after="0" w:line="285" w:lineRule="atLeast"/>
-        <w:rPr>
-          <w:rFonts w:ascii="Consolas" w:eastAsia="Times New Roman" w:hAnsi="Consolas" w:cs="Times New Roman"/>
+        <w:spacing w:after="0" w:line="240" w:lineRule="auto"/>
+        <w:rPr>
+          <w:rFonts w:ascii="Consolas" w:eastAsia="Times New Roman" w:hAnsi="Consolas" w:cs="Times New Roman"/>
+          <w:b/>
+          <w:bCs/>
+          <w:i/>
+          <w:iCs/>
           <w:color w:val="CCCCCC"/>
           <w:kern w:val="0"/>
-          <w:sz w:val="21"/>
-          <w:szCs w:val="21"/>
-          <w:lang w:eastAsia="pt-BR"/>
-          <w14:ligatures w14:val="none"/>
-        </w:rPr>
-      </w:pPr>
-      <w:proofErr w:type="spellStart"/>
-      <w:r>
-        <w:rPr>
-          <w:rFonts w:ascii="Consolas" w:eastAsia="Times New Roman" w:hAnsi="Consolas" w:cs="Times New Roman"/>
+          <w:sz w:val="16"/>
+          <w:szCs w:val="16"/>
+          <w:lang w:eastAsia="pt-BR"/>
+          <w14:ligatures w14:val="none"/>
+        </w:rPr>
+      </w:pPr>
+      <w:proofErr w:type="spellStart"/>
+      <w:r>
+        <w:rPr>
+          <w:rFonts w:ascii="Consolas" w:eastAsia="Times New Roman" w:hAnsi="Consolas" w:cs="Times New Roman"/>
+          <w:b/>
+          <w:bCs/>
+          <w:i/>
+          <w:iCs/>
           <w:color w:val="C586C0"/>
           <w:kern w:val="0"/>
-          <w:sz w:val="21"/>
-          <w:szCs w:val="21"/>
+          <w:sz w:val="16"/>
+          <w:szCs w:val="16"/>
           <w:lang w:eastAsia="pt-BR"/>
           <w14:ligatures w14:val="none"/>
         </w:rPr>
@@ -44497,10 +44505,14 @@
       <w:r>
         <w:rPr>
           <w:rFonts w:ascii="Consolas" w:eastAsia="Times New Roman" w:hAnsi="Consolas" w:cs="Times New Roman"/>
-          <w:color w:val="D4D4D4"/>
-          <w:kern w:val="0"/>
-          <w:sz w:val="21"/>
-          <w:szCs w:val="21"/>
+          <w:b/>
+          <w:bCs/>
+          <w:i/>
+          <w:iCs/>
+          <w:color w:val="D4D4D4"/>
+          <w:kern w:val="0"/>
+          <w:sz w:val="16"/>
+          <w:szCs w:val="16"/>
           <w:lang w:eastAsia="pt-BR"/>
           <w14:ligatures w14:val="none"/>
         </w:rPr>
@@ -44509,10 +44521,14 @@
       <w:r>
         <w:rPr>
           <w:rFonts w:ascii="Consolas" w:eastAsia="Times New Roman" w:hAnsi="Consolas" w:cs="Times New Roman"/>
+          <w:b/>
+          <w:bCs/>
+          <w:i/>
+          <w:iCs/>
           <w:color w:val="9CDCFE"/>
           <w:kern w:val="0"/>
-          <w:sz w:val="21"/>
-          <w:szCs w:val="21"/>
+          <w:sz w:val="16"/>
+          <w:szCs w:val="16"/>
           <w:lang w:eastAsia="pt-BR"/>
           <w14:ligatures w14:val="none"/>
         </w:rPr>
@@ -44521,10 +44537,14 @@
       <w:r>
         <w:rPr>
           <w:rFonts w:ascii="Consolas" w:eastAsia="Times New Roman" w:hAnsi="Consolas" w:cs="Times New Roman"/>
-          <w:color w:val="D4D4D4"/>
-          <w:kern w:val="0"/>
-          <w:sz w:val="21"/>
-          <w:szCs w:val="21"/>
+          <w:b/>
+          <w:bCs/>
+          <w:i/>
+          <w:iCs/>
+          <w:color w:val="D4D4D4"/>
+          <w:kern w:val="0"/>
+          <w:sz w:val="16"/>
+          <w:szCs w:val="16"/>
           <w:lang w:eastAsia="pt-BR"/>
           <w14:ligatures w14:val="none"/>
         </w:rPr>
@@ -44533,10 +44553,14 @@
       <w:r>
         <w:rPr>
           <w:rFonts w:ascii="Consolas" w:eastAsia="Times New Roman" w:hAnsi="Consolas" w:cs="Times New Roman"/>
+          <w:b/>
+          <w:bCs/>
+          <w:i/>
+          <w:iCs/>
           <w:color w:val="9CDCFE"/>
           <w:kern w:val="0"/>
-          <w:sz w:val="21"/>
-          <w:szCs w:val="21"/>
+          <w:sz w:val="16"/>
+          <w:szCs w:val="16"/>
           <w:lang w:eastAsia="pt-BR"/>
           <w14:ligatures w14:val="none"/>
         </w:rPr>
@@ -44545,10 +44569,14 @@
       <w:r>
         <w:rPr>
           <w:rFonts w:ascii="Consolas" w:eastAsia="Times New Roman" w:hAnsi="Consolas" w:cs="Times New Roman"/>
-          <w:color w:val="D4D4D4"/>
-          <w:kern w:val="0"/>
-          <w:sz w:val="21"/>
-          <w:szCs w:val="21"/>
+          <w:b/>
+          <w:bCs/>
+          <w:i/>
+          <w:iCs/>
+          <w:color w:val="D4D4D4"/>
+          <w:kern w:val="0"/>
+          <w:sz w:val="16"/>
+          <w:szCs w:val="16"/>
           <w:lang w:eastAsia="pt-BR"/>
           <w14:ligatures w14:val="none"/>
         </w:rPr>
@@ -44557,10 +44585,14 @@
       <w:r>
         <w:rPr>
           <w:rFonts w:ascii="Consolas" w:eastAsia="Times New Roman" w:hAnsi="Consolas" w:cs="Times New Roman"/>
-          <w:color w:val="6A9955"/>
-          <w:kern w:val="0"/>
-          <w:sz w:val="21"/>
-          <w:szCs w:val="21"/>
+          <w:b/>
+          <w:bCs/>
+          <w:i/>
+          <w:iCs/>
+          <w:color w:val="6A9955"/>
+          <w:kern w:val="0"/>
+          <w:sz w:val="16"/>
+          <w:szCs w:val="16"/>
           <w:lang w:eastAsia="pt-BR"/>
           <w14:ligatures w14:val="none"/>
         </w:rPr>
@@ -44570,10 +44602,14 @@
       <w:r>
         <w:rPr>
           <w:rFonts w:ascii="Consolas" w:eastAsia="Times New Roman" w:hAnsi="Consolas" w:cs="Times New Roman"/>
-          <w:color w:val="6A9955"/>
-          <w:kern w:val="0"/>
-          <w:sz w:val="21"/>
-          <w:szCs w:val="21"/>
+          <w:b/>
+          <w:bCs/>
+          <w:i/>
+          <w:iCs/>
+          <w:color w:val="6A9955"/>
+          <w:kern w:val="0"/>
+          <w:sz w:val="16"/>
+          <w:szCs w:val="16"/>
           <w:lang w:eastAsia="pt-BR"/>
           <w14:ligatures w14:val="none"/>
         </w:rPr>
@@ -44584,24 +44620,32 @@
     <w:p>
       <w:pPr>
         <w:shd w:val="clear" w:color="auto" w:fill="1F1F1F"/>
-        <w:spacing w:after="0" w:line="285" w:lineRule="atLeast"/>
-        <w:rPr>
-          <w:rFonts w:ascii="Consolas" w:eastAsia="Times New Roman" w:hAnsi="Consolas" w:cs="Times New Roman"/>
+        <w:spacing w:after="0" w:line="240" w:lineRule="auto"/>
+        <w:rPr>
+          <w:rFonts w:ascii="Consolas" w:eastAsia="Times New Roman" w:hAnsi="Consolas" w:cs="Times New Roman"/>
+          <w:b/>
+          <w:bCs/>
+          <w:i/>
+          <w:iCs/>
           <w:color w:val="CCCCCC"/>
           <w:kern w:val="0"/>
-          <w:sz w:val="21"/>
-          <w:szCs w:val="21"/>
-          <w:lang w:eastAsia="pt-BR"/>
-          <w14:ligatures w14:val="none"/>
-        </w:rPr>
-      </w:pPr>
-      <w:r>
-        <w:rPr>
-          <w:rFonts w:ascii="Consolas" w:eastAsia="Times New Roman" w:hAnsi="Consolas" w:cs="Times New Roman"/>
-          <w:color w:val="D4D4D4"/>
-          <w:kern w:val="0"/>
-          <w:sz w:val="21"/>
-          <w:szCs w:val="21"/>
+          <w:sz w:val="16"/>
+          <w:szCs w:val="16"/>
+          <w:lang w:eastAsia="pt-BR"/>
+          <w14:ligatures w14:val="none"/>
+        </w:rPr>
+      </w:pPr>
+      <w:r>
+        <w:rPr>
+          <w:rFonts w:ascii="Consolas" w:eastAsia="Times New Roman" w:hAnsi="Consolas" w:cs="Times New Roman"/>
+          <w:b/>
+          <w:bCs/>
+          <w:i/>
+          <w:iCs/>
+          <w:color w:val="D4D4D4"/>
+          <w:kern w:val="0"/>
+          <w:sz w:val="16"/>
+          <w:szCs w:val="16"/>
           <w:lang w:eastAsia="pt-BR"/>
           <w14:ligatures w14:val="none"/>
         </w:rPr>
@@ -44610,10 +44654,14 @@
       <w:r>
         <w:rPr>
           <w:rFonts w:ascii="Consolas" w:eastAsia="Times New Roman" w:hAnsi="Consolas" w:cs="Times New Roman"/>
-          <w:color w:val="6A9955"/>
-          <w:kern w:val="0"/>
-          <w:sz w:val="21"/>
-          <w:szCs w:val="21"/>
+          <w:b/>
+          <w:bCs/>
+          <w:i/>
+          <w:iCs/>
+          <w:color w:val="6A9955"/>
+          <w:kern w:val="0"/>
+          <w:sz w:val="16"/>
+          <w:szCs w:val="16"/>
           <w:lang w:eastAsia="pt-BR"/>
           <w14:ligatures w14:val="none"/>
         </w:rPr>
@@ -44623,10 +44671,14 @@
       <w:r>
         <w:rPr>
           <w:rFonts w:ascii="Consolas" w:eastAsia="Times New Roman" w:hAnsi="Consolas" w:cs="Times New Roman"/>
-          <w:color w:val="6A9955"/>
-          <w:kern w:val="0"/>
-          <w:sz w:val="21"/>
-          <w:szCs w:val="21"/>
+          <w:b/>
+          <w:bCs/>
+          <w:i/>
+          <w:iCs/>
+          <w:color w:val="6A9955"/>
+          <w:kern w:val="0"/>
+          <w:sz w:val="16"/>
+          <w:szCs w:val="16"/>
           <w:lang w:eastAsia="pt-BR"/>
           <w14:ligatures w14:val="none"/>
         </w:rPr>
@@ -44636,10 +44688,14 @@
       <w:r>
         <w:rPr>
           <w:rFonts w:ascii="Consolas" w:eastAsia="Times New Roman" w:hAnsi="Consolas" w:cs="Times New Roman"/>
-          <w:color w:val="6A9955"/>
-          <w:kern w:val="0"/>
-          <w:sz w:val="21"/>
-          <w:szCs w:val="21"/>
+          <w:b/>
+          <w:bCs/>
+          <w:i/>
+          <w:iCs/>
+          <w:color w:val="6A9955"/>
+          <w:kern w:val="0"/>
+          <w:sz w:val="16"/>
+          <w:szCs w:val="16"/>
           <w:lang w:eastAsia="pt-BR"/>
           <w14:ligatures w14:val="none"/>
         </w:rPr>
@@ -44649,10 +44705,14 @@
       <w:r>
         <w:rPr>
           <w:rFonts w:ascii="Consolas" w:eastAsia="Times New Roman" w:hAnsi="Consolas" w:cs="Times New Roman"/>
-          <w:color w:val="6A9955"/>
-          <w:kern w:val="0"/>
-          <w:sz w:val="21"/>
-          <w:szCs w:val="21"/>
+          <w:b/>
+          <w:bCs/>
+          <w:i/>
+          <w:iCs/>
+          <w:color w:val="6A9955"/>
+          <w:kern w:val="0"/>
+          <w:sz w:val="16"/>
+          <w:szCs w:val="16"/>
           <w:lang w:eastAsia="pt-BR"/>
           <w14:ligatures w14:val="none"/>
         </w:rPr>
@@ -44662,10 +44722,14 @@
       <w:r>
         <w:rPr>
           <w:rFonts w:ascii="Consolas" w:eastAsia="Times New Roman" w:hAnsi="Consolas" w:cs="Times New Roman"/>
-          <w:color w:val="6A9955"/>
-          <w:kern w:val="0"/>
-          <w:sz w:val="21"/>
-          <w:szCs w:val="21"/>
+          <w:b/>
+          <w:bCs/>
+          <w:i/>
+          <w:iCs/>
+          <w:color w:val="6A9955"/>
+          <w:kern w:val="0"/>
+          <w:sz w:val="16"/>
+          <w:szCs w:val="16"/>
           <w:lang w:eastAsia="pt-BR"/>
           <w14:ligatures w14:val="none"/>
         </w:rPr>
@@ -44675,10 +44739,14 @@
       <w:r>
         <w:rPr>
           <w:rFonts w:ascii="Consolas" w:eastAsia="Times New Roman" w:hAnsi="Consolas" w:cs="Times New Roman"/>
-          <w:color w:val="6A9955"/>
-          <w:kern w:val="0"/>
-          <w:sz w:val="21"/>
-          <w:szCs w:val="21"/>
+          <w:b/>
+          <w:bCs/>
+          <w:i/>
+          <w:iCs/>
+          <w:color w:val="6A9955"/>
+          <w:kern w:val="0"/>
+          <w:sz w:val="16"/>
+          <w:szCs w:val="16"/>
           <w:lang w:eastAsia="pt-BR"/>
           <w14:ligatures w14:val="none"/>
         </w:rPr>
@@ -44689,24 +44757,32 @@
     <w:p>
       <w:pPr>
         <w:shd w:val="clear" w:color="auto" w:fill="1F1F1F"/>
-        <w:spacing w:after="0" w:line="285" w:lineRule="atLeast"/>
-        <w:rPr>
-          <w:rFonts w:ascii="Consolas" w:eastAsia="Times New Roman" w:hAnsi="Consolas" w:cs="Times New Roman"/>
+        <w:spacing w:after="0" w:line="240" w:lineRule="auto"/>
+        <w:rPr>
+          <w:rFonts w:ascii="Consolas" w:eastAsia="Times New Roman" w:hAnsi="Consolas" w:cs="Times New Roman"/>
+          <w:b/>
+          <w:bCs/>
+          <w:i/>
+          <w:iCs/>
           <w:color w:val="CCCCCC"/>
           <w:kern w:val="0"/>
-          <w:sz w:val="21"/>
-          <w:szCs w:val="21"/>
-          <w:lang w:eastAsia="pt-BR"/>
-          <w14:ligatures w14:val="none"/>
-        </w:rPr>
-      </w:pPr>
-      <w:r>
-        <w:rPr>
-          <w:rFonts w:ascii="Consolas" w:eastAsia="Times New Roman" w:hAnsi="Consolas" w:cs="Times New Roman"/>
-          <w:color w:val="D4D4D4"/>
-          <w:kern w:val="0"/>
-          <w:sz w:val="21"/>
-          <w:szCs w:val="21"/>
+          <w:sz w:val="16"/>
+          <w:szCs w:val="16"/>
+          <w:lang w:eastAsia="pt-BR"/>
+          <w14:ligatures w14:val="none"/>
+        </w:rPr>
+      </w:pPr>
+      <w:r>
+        <w:rPr>
+          <w:rFonts w:ascii="Consolas" w:eastAsia="Times New Roman" w:hAnsi="Consolas" w:cs="Times New Roman"/>
+          <w:b/>
+          <w:bCs/>
+          <w:i/>
+          <w:iCs/>
+          <w:color w:val="D4D4D4"/>
+          <w:kern w:val="0"/>
+          <w:sz w:val="16"/>
+          <w:szCs w:val="16"/>
           <w:lang w:eastAsia="pt-BR"/>
           <w14:ligatures w14:val="none"/>
         </w:rPr>
@@ -44716,10 +44792,14 @@
       <w:r>
         <w:rPr>
           <w:rFonts w:ascii="Consolas" w:eastAsia="Times New Roman" w:hAnsi="Consolas" w:cs="Times New Roman"/>
+          <w:b/>
+          <w:bCs/>
+          <w:i/>
+          <w:iCs/>
           <w:color w:val="DCDCAA"/>
           <w:kern w:val="0"/>
-          <w:sz w:val="21"/>
-          <w:szCs w:val="21"/>
+          <w:sz w:val="16"/>
+          <w:szCs w:val="16"/>
           <w:lang w:eastAsia="pt-BR"/>
           <w14:ligatures w14:val="none"/>
         </w:rPr>
@@ -44729,10 +44809,14 @@
       <w:r>
         <w:rPr>
           <w:rFonts w:ascii="Consolas" w:eastAsia="Times New Roman" w:hAnsi="Consolas" w:cs="Times New Roman"/>
-          <w:color w:val="D4D4D4"/>
-          <w:kern w:val="0"/>
-          <w:sz w:val="21"/>
-          <w:szCs w:val="21"/>
+          <w:b/>
+          <w:bCs/>
+          <w:i/>
+          <w:iCs/>
+          <w:color w:val="D4D4D4"/>
+          <w:kern w:val="0"/>
+          <w:sz w:val="16"/>
+          <w:szCs w:val="16"/>
           <w:lang w:eastAsia="pt-BR"/>
           <w14:ligatures w14:val="none"/>
         </w:rPr>
@@ -44741,10 +44825,14 @@
       <w:r>
         <w:rPr>
           <w:rFonts w:ascii="Consolas" w:eastAsia="Times New Roman" w:hAnsi="Consolas" w:cs="Times New Roman"/>
+          <w:b/>
+          <w:bCs/>
+          <w:i/>
+          <w:iCs/>
           <w:color w:val="CE9178"/>
           <w:kern w:val="0"/>
-          <w:sz w:val="21"/>
-          <w:szCs w:val="21"/>
+          <w:sz w:val="16"/>
+          <w:szCs w:val="16"/>
           <w:lang w:eastAsia="pt-BR"/>
           <w14:ligatures w14:val="none"/>
         </w:rPr>
@@ -44753,10 +44841,14 @@
       <w:r>
         <w:rPr>
           <w:rFonts w:ascii="Consolas" w:eastAsia="Times New Roman" w:hAnsi="Consolas" w:cs="Times New Roman"/>
+          <w:b/>
+          <w:bCs/>
+          <w:i/>
+          <w:iCs/>
           <w:color w:val="9CDCFE"/>
           <w:kern w:val="0"/>
-          <w:sz w:val="21"/>
-          <w:szCs w:val="21"/>
+          <w:sz w:val="16"/>
+          <w:szCs w:val="16"/>
           <w:lang w:eastAsia="pt-BR"/>
           <w14:ligatures w14:val="none"/>
         </w:rPr>
@@ -44765,10 +44857,14 @@
       <w:r>
         <w:rPr>
           <w:rFonts w:ascii="Consolas" w:eastAsia="Times New Roman" w:hAnsi="Consolas" w:cs="Times New Roman"/>
+          <w:b/>
+          <w:bCs/>
+          <w:i/>
+          <w:iCs/>
           <w:color w:val="CE9178"/>
           <w:kern w:val="0"/>
-          <w:sz w:val="21"/>
-          <w:szCs w:val="21"/>
+          <w:sz w:val="16"/>
+          <w:szCs w:val="16"/>
           <w:lang w:eastAsia="pt-BR"/>
           <w14:ligatures w14:val="none"/>
         </w:rPr>
@@ -44777,10 +44873,14 @@
       <w:r>
         <w:rPr>
           <w:rFonts w:ascii="Consolas" w:eastAsia="Times New Roman" w:hAnsi="Consolas" w:cs="Times New Roman"/>
-          <w:color w:val="D4D4D4"/>
-          <w:kern w:val="0"/>
-          <w:sz w:val="21"/>
-          <w:szCs w:val="21"/>
+          <w:b/>
+          <w:bCs/>
+          <w:i/>
+          <w:iCs/>
+          <w:color w:val="D4D4D4"/>
+          <w:kern w:val="0"/>
+          <w:sz w:val="16"/>
+          <w:szCs w:val="16"/>
           <w:lang w:eastAsia="pt-BR"/>
           <w14:ligatures w14:val="none"/>
         </w:rPr>
@@ -44790,13 +44890,17 @@
     <w:p>
       <w:pPr>
         <w:shd w:val="clear" w:color="auto" w:fill="1F1F1F"/>
-        <w:spacing w:after="0" w:line="285" w:lineRule="atLeast"/>
-        <w:rPr>
-          <w:rFonts w:ascii="Consolas" w:eastAsia="Times New Roman" w:hAnsi="Consolas" w:cs="Times New Roman"/>
+        <w:spacing w:after="0" w:line="240" w:lineRule="auto"/>
+        <w:rPr>
+          <w:rFonts w:ascii="Consolas" w:eastAsia="Times New Roman" w:hAnsi="Consolas" w:cs="Times New Roman"/>
+          <w:b/>
+          <w:bCs/>
+          <w:i/>
+          <w:iCs/>
           <w:color w:val="CCCCCC"/>
           <w:kern w:val="0"/>
-          <w:sz w:val="21"/>
-          <w:szCs w:val="21"/>
+          <w:sz w:val="16"/>
+          <w:szCs w:val="16"/>
           <w:lang w:eastAsia="pt-BR"/>
           <w14:ligatures w14:val="none"/>
         </w:rPr>
@@ -44805,24 +44909,32 @@
     <w:p>
       <w:pPr>
         <w:shd w:val="clear" w:color="auto" w:fill="1F1F1F"/>
-        <w:spacing w:after="0" w:line="285" w:lineRule="atLeast"/>
-        <w:rPr>
-          <w:rFonts w:ascii="Consolas" w:eastAsia="Times New Roman" w:hAnsi="Consolas" w:cs="Times New Roman"/>
+        <w:spacing w:after="0" w:line="240" w:lineRule="auto"/>
+        <w:rPr>
+          <w:rFonts w:ascii="Consolas" w:eastAsia="Times New Roman" w:hAnsi="Consolas" w:cs="Times New Roman"/>
+          <w:b/>
+          <w:bCs/>
+          <w:i/>
+          <w:iCs/>
           <w:color w:val="CCCCCC"/>
           <w:kern w:val="0"/>
-          <w:sz w:val="21"/>
-          <w:szCs w:val="21"/>
-          <w:lang w:eastAsia="pt-BR"/>
-          <w14:ligatures w14:val="none"/>
-        </w:rPr>
-      </w:pPr>
-      <w:r>
-        <w:rPr>
-          <w:rFonts w:ascii="Consolas" w:eastAsia="Times New Roman" w:hAnsi="Consolas" w:cs="Times New Roman"/>
-          <w:color w:val="D4D4D4"/>
-          <w:kern w:val="0"/>
-          <w:sz w:val="21"/>
-          <w:szCs w:val="21"/>
+          <w:sz w:val="16"/>
+          <w:szCs w:val="16"/>
+          <w:lang w:eastAsia="pt-BR"/>
+          <w14:ligatures w14:val="none"/>
+        </w:rPr>
+      </w:pPr>
+      <w:r>
+        <w:rPr>
+          <w:rFonts w:ascii="Consolas" w:eastAsia="Times New Roman" w:hAnsi="Consolas" w:cs="Times New Roman"/>
+          <w:b/>
+          <w:bCs/>
+          <w:i/>
+          <w:iCs/>
+          <w:color w:val="D4D4D4"/>
+          <w:kern w:val="0"/>
+          <w:sz w:val="16"/>
+          <w:szCs w:val="16"/>
           <w:lang w:eastAsia="pt-BR"/>
           <w14:ligatures w14:val="none"/>
         </w:rPr>
@@ -44832,10 +44944,14 @@
       <w:r>
         <w:rPr>
           <w:rFonts w:ascii="Consolas" w:eastAsia="Times New Roman" w:hAnsi="Consolas" w:cs="Times New Roman"/>
+          <w:b/>
+          <w:bCs/>
+          <w:i/>
+          <w:iCs/>
           <w:color w:val="C586C0"/>
           <w:kern w:val="0"/>
-          <w:sz w:val="21"/>
-          <w:szCs w:val="21"/>
+          <w:sz w:val="16"/>
+          <w:szCs w:val="16"/>
           <w:lang w:eastAsia="pt-BR"/>
           <w14:ligatures w14:val="none"/>
         </w:rPr>
@@ -44845,10 +44961,14 @@
       <w:r>
         <w:rPr>
           <w:rFonts w:ascii="Consolas" w:eastAsia="Times New Roman" w:hAnsi="Consolas" w:cs="Times New Roman"/>
-          <w:color w:val="D4D4D4"/>
-          <w:kern w:val="0"/>
-          <w:sz w:val="21"/>
-          <w:szCs w:val="21"/>
+          <w:b/>
+          <w:bCs/>
+          <w:i/>
+          <w:iCs/>
+          <w:color w:val="D4D4D4"/>
+          <w:kern w:val="0"/>
+          <w:sz w:val="16"/>
+          <w:szCs w:val="16"/>
           <w:lang w:eastAsia="pt-BR"/>
           <w14:ligatures w14:val="none"/>
         </w:rPr>
@@ -44857,10 +44977,14 @@
       <w:r>
         <w:rPr>
           <w:rFonts w:ascii="Consolas" w:eastAsia="Times New Roman" w:hAnsi="Consolas" w:cs="Times New Roman"/>
+          <w:b/>
+          <w:bCs/>
+          <w:i/>
+          <w:iCs/>
           <w:color w:val="9CDCFE"/>
           <w:kern w:val="0"/>
-          <w:sz w:val="21"/>
-          <w:szCs w:val="21"/>
+          <w:sz w:val="16"/>
+          <w:szCs w:val="16"/>
           <w:lang w:eastAsia="pt-BR"/>
           <w14:ligatures w14:val="none"/>
         </w:rPr>
@@ -44869,10 +44993,14 @@
       <w:r>
         <w:rPr>
           <w:rFonts w:ascii="Consolas" w:eastAsia="Times New Roman" w:hAnsi="Consolas" w:cs="Times New Roman"/>
-          <w:color w:val="D4D4D4"/>
-          <w:kern w:val="0"/>
-          <w:sz w:val="21"/>
-          <w:szCs w:val="21"/>
+          <w:b/>
+          <w:bCs/>
+          <w:i/>
+          <w:iCs/>
+          <w:color w:val="D4D4D4"/>
+          <w:kern w:val="0"/>
+          <w:sz w:val="16"/>
+          <w:szCs w:val="16"/>
           <w:lang w:eastAsia="pt-BR"/>
           <w14:ligatures w14:val="none"/>
         </w:rPr>
@@ -44881,10 +45009,14 @@
       <w:r>
         <w:rPr>
           <w:rFonts w:ascii="Consolas" w:eastAsia="Times New Roman" w:hAnsi="Consolas" w:cs="Times New Roman"/>
+          <w:b/>
+          <w:bCs/>
+          <w:i/>
+          <w:iCs/>
           <w:color w:val="CE9178"/>
           <w:kern w:val="0"/>
-          <w:sz w:val="21"/>
-          <w:szCs w:val="21"/>
+          <w:sz w:val="16"/>
+          <w:szCs w:val="16"/>
           <w:lang w:eastAsia="pt-BR"/>
           <w14:ligatures w14:val="none"/>
         </w:rPr>
@@ -44893,35 +45025,81 @@
       <w:r>
         <w:rPr>
           <w:rFonts w:ascii="Consolas" w:eastAsia="Times New Roman" w:hAnsi="Consolas" w:cs="Times New Roman"/>
-          <w:color w:val="D4D4D4"/>
-          <w:kern w:val="0"/>
-          <w:sz w:val="21"/>
-          <w:szCs w:val="21"/>
-          <w:lang w:eastAsia="pt-BR"/>
-          <w14:ligatures w14:val="none"/>
-        </w:rPr>
-        <w:t>) {</w:t>
-      </w:r>
-      <w:r>
-        <w:rPr>
-          <w:rFonts w:ascii="Consolas" w:eastAsia="Times New Roman" w:hAnsi="Consolas" w:cs="Times New Roman"/>
-          <w:color w:val="D4D4D4"/>
-          <w:kern w:val="0"/>
-          <w:sz w:val="21"/>
-          <w:szCs w:val="21"/>
-          <w:lang w:eastAsia="pt-BR"/>
-          <w14:ligatures w14:val="none"/>
-        </w:rPr>
-        <w:t xml:space="preserve"> - verifica se variável criada pelo </w:t>
-      </w:r>
-      <w:proofErr w:type="spellStart"/>
-      <w:r>
-        <w:rPr>
-          <w:rFonts w:ascii="Consolas" w:eastAsia="Times New Roman" w:hAnsi="Consolas" w:cs="Times New Roman"/>
-          <w:color w:val="D4D4D4"/>
-          <w:kern w:val="0"/>
-          <w:sz w:val="21"/>
-          <w:szCs w:val="21"/>
+          <w:b/>
+          <w:bCs/>
+          <w:i/>
+          <w:iCs/>
+          <w:color w:val="D4D4D4"/>
+          <w:kern w:val="0"/>
+          <w:sz w:val="16"/>
+          <w:szCs w:val="16"/>
+          <w:lang w:eastAsia="pt-BR"/>
+          <w14:ligatures w14:val="none"/>
+        </w:rPr>
+        <w:t xml:space="preserve">) </w:t>
+      </w:r>
+      <w:proofErr w:type="gramStart"/>
+      <w:r>
+        <w:rPr>
+          <w:rFonts w:ascii="Consolas" w:eastAsia="Times New Roman" w:hAnsi="Consolas" w:cs="Times New Roman"/>
+          <w:b/>
+          <w:bCs/>
+          <w:i/>
+          <w:iCs/>
+          <w:color w:val="D4D4D4"/>
+          <w:kern w:val="0"/>
+          <w:sz w:val="16"/>
+          <w:szCs w:val="16"/>
+          <w:lang w:eastAsia="pt-BR"/>
+          <w14:ligatures w14:val="none"/>
+        </w:rPr>
+        <w:t>{</w:t>
+      </w:r>
+      <w:r>
+        <w:rPr>
+          <w:rFonts w:ascii="Consolas" w:eastAsia="Times New Roman" w:hAnsi="Consolas" w:cs="Times New Roman"/>
+          <w:b/>
+          <w:bCs/>
+          <w:i/>
+          <w:iCs/>
+          <w:color w:val="D4D4D4"/>
+          <w:kern w:val="0"/>
+          <w:sz w:val="16"/>
+          <w:szCs w:val="16"/>
+          <w:lang w:eastAsia="pt-BR"/>
+          <w14:ligatures w14:val="none"/>
+        </w:rPr>
+        <w:t xml:space="preserve"> -</w:t>
+      </w:r>
+      <w:proofErr w:type="gramEnd"/>
+      <w:r>
+        <w:rPr>
+          <w:rFonts w:ascii="Consolas" w:eastAsia="Times New Roman" w:hAnsi="Consolas" w:cs="Times New Roman"/>
+          <w:b/>
+          <w:bCs/>
+          <w:i/>
+          <w:iCs/>
+          <w:color w:val="D4D4D4"/>
+          <w:kern w:val="0"/>
+          <w:sz w:val="16"/>
+          <w:szCs w:val="16"/>
+          <w:lang w:eastAsia="pt-BR"/>
+          <w14:ligatures w14:val="none"/>
+        </w:rPr>
+        <w:t xml:space="preserve"> verifica se variável criada pelo </w:t>
+      </w:r>
+      <w:proofErr w:type="spellStart"/>
+      <w:r>
+        <w:rPr>
+          <w:rFonts w:ascii="Consolas" w:eastAsia="Times New Roman" w:hAnsi="Consolas" w:cs="Times New Roman"/>
+          <w:b/>
+          <w:bCs/>
+          <w:i/>
+          <w:iCs/>
+          <w:color w:val="D4D4D4"/>
+          <w:kern w:val="0"/>
+          <w:sz w:val="16"/>
+          <w:szCs w:val="16"/>
           <w:lang w:eastAsia="pt-BR"/>
           <w14:ligatures w14:val="none"/>
         </w:rPr>
@@ -44931,37 +45109,67 @@
       <w:r>
         <w:rPr>
           <w:rFonts w:ascii="Consolas" w:eastAsia="Times New Roman" w:hAnsi="Consolas" w:cs="Times New Roman"/>
-          <w:color w:val="D4D4D4"/>
-          <w:kern w:val="0"/>
-          <w:sz w:val="21"/>
-          <w:szCs w:val="21"/>
-          <w:lang w:eastAsia="pt-BR"/>
-          <w14:ligatures w14:val="none"/>
-        </w:rPr>
-        <w:t xml:space="preserve"> é igual mesa</w:t>
-      </w:r>
+          <w:b/>
+          <w:bCs/>
+          <w:i/>
+          <w:iCs/>
+          <w:color w:val="D4D4D4"/>
+          <w:kern w:val="0"/>
+          <w:sz w:val="16"/>
+          <w:szCs w:val="16"/>
+          <w:lang w:eastAsia="pt-BR"/>
+          <w14:ligatures w14:val="none"/>
+        </w:rPr>
+        <w:t xml:space="preserve"> </w:t>
+      </w:r>
+      <w:proofErr w:type="spellStart"/>
+      <w:r>
+        <w:rPr>
+          <w:rFonts w:ascii="Consolas" w:eastAsia="Times New Roman" w:hAnsi="Consolas" w:cs="Times New Roman"/>
+          <w:b/>
+          <w:bCs/>
+          <w:i/>
+          <w:iCs/>
+          <w:color w:val="D4D4D4"/>
+          <w:kern w:val="0"/>
+          <w:sz w:val="16"/>
+          <w:szCs w:val="16"/>
+          <w:lang w:eastAsia="pt-BR"/>
+          <w14:ligatures w14:val="none"/>
+        </w:rPr>
+        <w:t>con</w:t>
+      </w:r>
+      <w:proofErr w:type="spellEnd"/>
     </w:p>
     <w:p>
       <w:pPr>
         <w:shd w:val="clear" w:color="auto" w:fill="1F1F1F"/>
-        <w:spacing w:after="0" w:line="285" w:lineRule="atLeast"/>
-        <w:rPr>
-          <w:rFonts w:ascii="Consolas" w:eastAsia="Times New Roman" w:hAnsi="Consolas" w:cs="Times New Roman"/>
+        <w:spacing w:after="0" w:line="240" w:lineRule="auto"/>
+        <w:rPr>
+          <w:rFonts w:ascii="Consolas" w:eastAsia="Times New Roman" w:hAnsi="Consolas" w:cs="Times New Roman"/>
+          <w:b/>
+          <w:bCs/>
+          <w:i/>
+          <w:iCs/>
           <w:color w:val="CCCCCC"/>
           <w:kern w:val="0"/>
-          <w:sz w:val="21"/>
-          <w:szCs w:val="21"/>
-          <w:lang w:eastAsia="pt-BR"/>
-          <w14:ligatures w14:val="none"/>
-        </w:rPr>
-      </w:pPr>
-      <w:r>
-        <w:rPr>
-          <w:rFonts w:ascii="Consolas" w:eastAsia="Times New Roman" w:hAnsi="Consolas" w:cs="Times New Roman"/>
-          <w:color w:val="D4D4D4"/>
-          <w:kern w:val="0"/>
-          <w:sz w:val="21"/>
-          <w:szCs w:val="21"/>
+          <w:sz w:val="16"/>
+          <w:szCs w:val="16"/>
+          <w:lang w:eastAsia="pt-BR"/>
+          <w14:ligatures w14:val="none"/>
+        </w:rPr>
+      </w:pPr>
+      <w:r>
+        <w:rPr>
+          <w:rFonts w:ascii="Consolas" w:eastAsia="Times New Roman" w:hAnsi="Consolas" w:cs="Times New Roman"/>
+          <w:b/>
+          <w:bCs/>
+          <w:i/>
+          <w:iCs/>
+          <w:color w:val="D4D4D4"/>
+          <w:kern w:val="0"/>
+          <w:sz w:val="16"/>
+          <w:szCs w:val="16"/>
           <w:lang w:eastAsia="pt-BR"/>
           <w14:ligatures w14:val="none"/>
         </w:rPr>
@@ -44971,10 +45179,14 @@
       <w:r>
         <w:rPr>
           <w:rFonts w:ascii="Consolas" w:eastAsia="Times New Roman" w:hAnsi="Consolas" w:cs="Times New Roman"/>
+          <w:b/>
+          <w:bCs/>
+          <w:i/>
+          <w:iCs/>
           <w:color w:val="DCDCAA"/>
           <w:kern w:val="0"/>
-          <w:sz w:val="21"/>
-          <w:szCs w:val="21"/>
+          <w:sz w:val="16"/>
+          <w:szCs w:val="16"/>
           <w:lang w:eastAsia="pt-BR"/>
           <w14:ligatures w14:val="none"/>
         </w:rPr>
@@ -44984,10 +45196,14 @@
       <w:r>
         <w:rPr>
           <w:rFonts w:ascii="Consolas" w:eastAsia="Times New Roman" w:hAnsi="Consolas" w:cs="Times New Roman"/>
-          <w:color w:val="D4D4D4"/>
-          <w:kern w:val="0"/>
-          <w:sz w:val="21"/>
-          <w:szCs w:val="21"/>
+          <w:b/>
+          <w:bCs/>
+          <w:i/>
+          <w:iCs/>
+          <w:color w:val="D4D4D4"/>
+          <w:kern w:val="0"/>
+          <w:sz w:val="16"/>
+          <w:szCs w:val="16"/>
           <w:lang w:eastAsia="pt-BR"/>
           <w14:ligatures w14:val="none"/>
         </w:rPr>
@@ -44996,10 +45212,14 @@
       <w:r>
         <w:rPr>
           <w:rFonts w:ascii="Consolas" w:eastAsia="Times New Roman" w:hAnsi="Consolas" w:cs="Times New Roman"/>
+          <w:b/>
+          <w:bCs/>
+          <w:i/>
+          <w:iCs/>
           <w:color w:val="CE9178"/>
           <w:kern w:val="0"/>
-          <w:sz w:val="21"/>
-          <w:szCs w:val="21"/>
+          <w:sz w:val="16"/>
+          <w:szCs w:val="16"/>
           <w:lang w:eastAsia="pt-BR"/>
           <w14:ligatures w14:val="none"/>
         </w:rPr>
@@ -45008,10 +45228,14 @@
       <w:r>
         <w:rPr>
           <w:rFonts w:ascii="Consolas" w:eastAsia="Times New Roman" w:hAnsi="Consolas" w:cs="Times New Roman"/>
-          <w:color w:val="D4D4D4"/>
-          <w:kern w:val="0"/>
-          <w:sz w:val="21"/>
-          <w:szCs w:val="21"/>
+          <w:b/>
+          <w:bCs/>
+          <w:i/>
+          <w:iCs/>
+          <w:color w:val="D4D4D4"/>
+          <w:kern w:val="0"/>
+          <w:sz w:val="16"/>
+          <w:szCs w:val="16"/>
           <w:lang w:eastAsia="pt-BR"/>
           <w14:ligatures w14:val="none"/>
         </w:rPr>
@@ -45021,24 +45245,32 @@
     <w:p>
       <w:pPr>
         <w:shd w:val="clear" w:color="auto" w:fill="1F1F1F"/>
-        <w:spacing w:after="0" w:line="285" w:lineRule="atLeast"/>
-        <w:rPr>
-          <w:rFonts w:ascii="Consolas" w:eastAsia="Times New Roman" w:hAnsi="Consolas" w:cs="Times New Roman"/>
+        <w:spacing w:after="0" w:line="240" w:lineRule="auto"/>
+        <w:rPr>
+          <w:rFonts w:ascii="Consolas" w:eastAsia="Times New Roman" w:hAnsi="Consolas" w:cs="Times New Roman"/>
+          <w:b/>
+          <w:bCs/>
+          <w:i/>
+          <w:iCs/>
           <w:color w:val="CCCCCC"/>
           <w:kern w:val="0"/>
-          <w:sz w:val="21"/>
-          <w:szCs w:val="21"/>
-          <w:lang w:eastAsia="pt-BR"/>
-          <w14:ligatures w14:val="none"/>
-        </w:rPr>
-      </w:pPr>
-      <w:r>
-        <w:rPr>
-          <w:rFonts w:ascii="Consolas" w:eastAsia="Times New Roman" w:hAnsi="Consolas" w:cs="Times New Roman"/>
-          <w:color w:val="D4D4D4"/>
-          <w:kern w:val="0"/>
-          <w:sz w:val="21"/>
-          <w:szCs w:val="21"/>
+          <w:sz w:val="16"/>
+          <w:szCs w:val="16"/>
+          <w:lang w:eastAsia="pt-BR"/>
+          <w14:ligatures w14:val="none"/>
+        </w:rPr>
+      </w:pPr>
+      <w:r>
+        <w:rPr>
+          <w:rFonts w:ascii="Consolas" w:eastAsia="Times New Roman" w:hAnsi="Consolas" w:cs="Times New Roman"/>
+          <w:b/>
+          <w:bCs/>
+          <w:i/>
+          <w:iCs/>
+          <w:color w:val="D4D4D4"/>
+          <w:kern w:val="0"/>
+          <w:sz w:val="16"/>
+          <w:szCs w:val="16"/>
           <w:lang w:eastAsia="pt-BR"/>
           <w14:ligatures w14:val="none"/>
         </w:rPr>
@@ -45048,24 +45280,32 @@
     <w:p>
       <w:pPr>
         <w:shd w:val="clear" w:color="auto" w:fill="1F1F1F"/>
-        <w:spacing w:after="0" w:line="285" w:lineRule="atLeast"/>
-        <w:rPr>
-          <w:rFonts w:ascii="Consolas" w:eastAsia="Times New Roman" w:hAnsi="Consolas" w:cs="Times New Roman"/>
+        <w:spacing w:after="0" w:line="240" w:lineRule="auto"/>
+        <w:rPr>
+          <w:rFonts w:ascii="Consolas" w:eastAsia="Times New Roman" w:hAnsi="Consolas" w:cs="Times New Roman"/>
+          <w:b/>
+          <w:bCs/>
+          <w:i/>
+          <w:iCs/>
           <w:color w:val="CCCCCC"/>
           <w:kern w:val="0"/>
-          <w:sz w:val="21"/>
-          <w:szCs w:val="21"/>
-          <w:lang w:eastAsia="pt-BR"/>
-          <w14:ligatures w14:val="none"/>
-        </w:rPr>
-      </w:pPr>
-      <w:r>
-        <w:rPr>
-          <w:rFonts w:ascii="Consolas" w:eastAsia="Times New Roman" w:hAnsi="Consolas" w:cs="Times New Roman"/>
-          <w:color w:val="D4D4D4"/>
-          <w:kern w:val="0"/>
-          <w:sz w:val="21"/>
-          <w:szCs w:val="21"/>
+          <w:sz w:val="16"/>
+          <w:szCs w:val="16"/>
+          <w:lang w:eastAsia="pt-BR"/>
+          <w14:ligatures w14:val="none"/>
+        </w:rPr>
+      </w:pPr>
+      <w:r>
+        <w:rPr>
+          <w:rFonts w:ascii="Consolas" w:eastAsia="Times New Roman" w:hAnsi="Consolas" w:cs="Times New Roman"/>
+          <w:b/>
+          <w:bCs/>
+          <w:i/>
+          <w:iCs/>
+          <w:color w:val="D4D4D4"/>
+          <w:kern w:val="0"/>
+          <w:sz w:val="16"/>
+          <w:szCs w:val="16"/>
           <w:lang w:eastAsia="pt-BR"/>
           <w14:ligatures w14:val="none"/>
         </w:rPr>
@@ -45075,10 +45315,14 @@
       <w:r>
         <w:rPr>
           <w:rFonts w:ascii="Consolas" w:eastAsia="Times New Roman" w:hAnsi="Consolas" w:cs="Times New Roman"/>
+          <w:b/>
+          <w:bCs/>
+          <w:i/>
+          <w:iCs/>
           <w:color w:val="DCDCAA"/>
           <w:kern w:val="0"/>
-          <w:sz w:val="21"/>
-          <w:szCs w:val="21"/>
+          <w:sz w:val="16"/>
+          <w:szCs w:val="16"/>
           <w:lang w:eastAsia="pt-BR"/>
           <w14:ligatures w14:val="none"/>
         </w:rPr>
@@ -45088,10 +45332,14 @@
       <w:r>
         <w:rPr>
           <w:rFonts w:ascii="Consolas" w:eastAsia="Times New Roman" w:hAnsi="Consolas" w:cs="Times New Roman"/>
-          <w:color w:val="D4D4D4"/>
-          <w:kern w:val="0"/>
-          <w:sz w:val="21"/>
-          <w:szCs w:val="21"/>
+          <w:b/>
+          <w:bCs/>
+          <w:i/>
+          <w:iCs/>
+          <w:color w:val="D4D4D4"/>
+          <w:kern w:val="0"/>
+          <w:sz w:val="16"/>
+          <w:szCs w:val="16"/>
           <w:lang w:eastAsia="pt-BR"/>
           <w14:ligatures w14:val="none"/>
         </w:rPr>
@@ -45100,10 +45348,14 @@
       <w:r>
         <w:rPr>
           <w:rFonts w:ascii="Consolas" w:eastAsia="Times New Roman" w:hAnsi="Consolas" w:cs="Times New Roman"/>
+          <w:b/>
+          <w:bCs/>
+          <w:i/>
+          <w:iCs/>
           <w:color w:val="CE9178"/>
           <w:kern w:val="0"/>
-          <w:sz w:val="21"/>
-          <w:szCs w:val="21"/>
+          <w:sz w:val="16"/>
+          <w:szCs w:val="16"/>
           <w:lang w:eastAsia="pt-BR"/>
           <w14:ligatures w14:val="none"/>
         </w:rPr>
@@ -45113,10 +45365,14 @@
       <w:r>
         <w:rPr>
           <w:rFonts w:ascii="Consolas" w:eastAsia="Times New Roman" w:hAnsi="Consolas" w:cs="Times New Roman"/>
+          <w:b/>
+          <w:bCs/>
+          <w:i/>
+          <w:iCs/>
           <w:color w:val="CE9178"/>
           <w:kern w:val="0"/>
-          <w:sz w:val="21"/>
-          <w:szCs w:val="21"/>
+          <w:sz w:val="16"/>
+          <w:szCs w:val="16"/>
           <w:lang w:eastAsia="pt-BR"/>
           <w14:ligatures w14:val="none"/>
         </w:rPr>
@@ -45126,10 +45382,14 @@
       <w:r>
         <w:rPr>
           <w:rFonts w:ascii="Consolas" w:eastAsia="Times New Roman" w:hAnsi="Consolas" w:cs="Times New Roman"/>
+          <w:b/>
+          <w:bCs/>
+          <w:i/>
+          <w:iCs/>
           <w:color w:val="CE9178"/>
           <w:kern w:val="0"/>
-          <w:sz w:val="21"/>
-          <w:szCs w:val="21"/>
+          <w:sz w:val="16"/>
+          <w:szCs w:val="16"/>
           <w:lang w:eastAsia="pt-BR"/>
           <w14:ligatures w14:val="none"/>
         </w:rPr>
@@ -45138,10 +45398,14 @@
       <w:r>
         <w:rPr>
           <w:rFonts w:ascii="Consolas" w:eastAsia="Times New Roman" w:hAnsi="Consolas" w:cs="Times New Roman"/>
-          <w:color w:val="D4D4D4"/>
-          <w:kern w:val="0"/>
-          <w:sz w:val="21"/>
-          <w:szCs w:val="21"/>
+          <w:b/>
+          <w:bCs/>
+          <w:i/>
+          <w:iCs/>
+          <w:color w:val="D4D4D4"/>
+          <w:kern w:val="0"/>
+          <w:sz w:val="16"/>
+          <w:szCs w:val="16"/>
           <w:lang w:eastAsia="pt-BR"/>
           <w14:ligatures w14:val="none"/>
         </w:rPr>
@@ -45151,28 +45415,1530 @@
     <w:p>
       <w:pPr>
         <w:shd w:val="clear" w:color="auto" w:fill="1F1F1F"/>
-        <w:spacing w:after="0" w:line="285" w:lineRule="atLeast"/>
-        <w:rPr>
-          <w:rFonts w:ascii="Consolas" w:eastAsia="Times New Roman" w:hAnsi="Consolas" w:cs="Times New Roman"/>
+        <w:spacing w:after="0" w:line="240" w:lineRule="auto"/>
+        <w:rPr>
+          <w:rFonts w:ascii="Consolas" w:eastAsia="Times New Roman" w:hAnsi="Consolas" w:cs="Times New Roman"/>
+          <w:b/>
+          <w:bCs/>
+          <w:i/>
+          <w:iCs/>
           <w:color w:val="CCCCCC"/>
           <w:kern w:val="0"/>
-          <w:sz w:val="21"/>
-          <w:szCs w:val="21"/>
-          <w:lang w:eastAsia="pt-BR"/>
-          <w14:ligatures w14:val="none"/>
-        </w:rPr>
-      </w:pPr>
-      <w:r>
-        <w:rPr>
-          <w:rFonts w:ascii="Consolas" w:eastAsia="Times New Roman" w:hAnsi="Consolas" w:cs="Times New Roman"/>
-          <w:color w:val="D4D4D4"/>
-          <w:kern w:val="0"/>
-          <w:sz w:val="21"/>
-          <w:szCs w:val="21"/>
+          <w:sz w:val="16"/>
+          <w:szCs w:val="16"/>
+          <w:lang w:eastAsia="pt-BR"/>
+          <w14:ligatures w14:val="none"/>
+        </w:rPr>
+      </w:pPr>
+      <w:r>
+        <w:rPr>
+          <w:rFonts w:ascii="Consolas" w:eastAsia="Times New Roman" w:hAnsi="Consolas" w:cs="Times New Roman"/>
+          <w:b/>
+          <w:bCs/>
+          <w:i/>
+          <w:iCs/>
+          <w:color w:val="D4D4D4"/>
+          <w:kern w:val="0"/>
+          <w:sz w:val="16"/>
+          <w:szCs w:val="16"/>
           <w:lang w:eastAsia="pt-BR"/>
           <w14:ligatures w14:val="none"/>
         </w:rPr>
         <w:t>    }</w:t>
+      </w:r>
+    </w:p>
+    <w:p>
+      <w:pPr>
+        <w:spacing w:line="240" w:lineRule="auto"/>
+        <w:jc w:val="both"/>
+        <w:rPr>
+          <w:rFonts w:ascii="Arial" w:hAnsi="Arial" w:cs="Arial"/>
+          <w:sz w:val="24"/>
+          <w:szCs w:val="24"/>
+        </w:rPr>
+      </w:pPr>
+    </w:p>
+    <w:p>
+      <w:pPr>
+        <w:spacing w:line="240" w:lineRule="auto"/>
+        <w:jc w:val="both"/>
+        <w:rPr>
+          <w:rFonts w:ascii="Arial" w:hAnsi="Arial" w:cs="Arial"/>
+          <w:b/>
+          <w:bCs/>
+          <w:i/>
+          <w:iCs/>
+          <w:sz w:val="24"/>
+          <w:szCs w:val="24"/>
+        </w:rPr>
+      </w:pPr>
+      <w:r>
+        <w:rPr>
+          <w:rFonts w:ascii="Arial" w:hAnsi="Arial" w:cs="Arial"/>
+          <w:b/>
+          <w:bCs/>
+          <w:i/>
+          <w:iCs/>
+          <w:sz w:val="24"/>
+          <w:szCs w:val="24"/>
+        </w:rPr>
+        <w:t>Exercício fixação</w:t>
+      </w:r>
+    </w:p>
+    <w:p>
+      <w:pPr>
+        <w:spacing w:line="240" w:lineRule="auto"/>
+        <w:jc w:val="both"/>
+        <w:rPr>
+          <w:rFonts w:ascii="Arial" w:hAnsi="Arial" w:cs="Arial"/>
+          <w:sz w:val="24"/>
+          <w:szCs w:val="24"/>
+        </w:rPr>
+      </w:pPr>
+      <w:r>
+        <w:rPr>
+          <w:rFonts w:ascii="Arial" w:hAnsi="Arial" w:cs="Arial"/>
+          <w:sz w:val="24"/>
+          <w:szCs w:val="24"/>
+        </w:rPr>
+        <w:t xml:space="preserve">Criar script com laço de repetição, que produza um </w:t>
+      </w:r>
+      <w:proofErr w:type="spellStart"/>
+      <w:r>
+        <w:rPr>
+          <w:rFonts w:ascii="Arial" w:hAnsi="Arial" w:cs="Arial"/>
+          <w:sz w:val="24"/>
+          <w:szCs w:val="24"/>
+        </w:rPr>
+        <w:t>array</w:t>
+      </w:r>
+      <w:proofErr w:type="spellEnd"/>
+      <w:r>
+        <w:rPr>
+          <w:rFonts w:ascii="Arial" w:hAnsi="Arial" w:cs="Arial"/>
+          <w:sz w:val="24"/>
+          <w:szCs w:val="24"/>
+        </w:rPr>
+        <w:t xml:space="preserve"> com 6 elementos (números aleatórios de 1 a 60);</w:t>
+      </w:r>
+    </w:p>
+    <w:p>
+      <w:pPr>
+        <w:spacing w:line="240" w:lineRule="auto"/>
+        <w:jc w:val="both"/>
+        <w:rPr>
+          <w:rFonts w:ascii="Arial" w:hAnsi="Arial" w:cs="Arial"/>
+          <w:sz w:val="24"/>
+          <w:szCs w:val="24"/>
+        </w:rPr>
+      </w:pPr>
+      <w:r>
+        <w:rPr>
+          <w:rFonts w:ascii="Arial" w:hAnsi="Arial" w:cs="Arial"/>
+          <w:sz w:val="24"/>
+          <w:szCs w:val="24"/>
+        </w:rPr>
+        <w:t>Simulando sorteio da mega sena.</w:t>
+      </w:r>
+    </w:p>
+    <w:p>
+      <w:pPr>
+        <w:shd w:val="clear" w:color="auto" w:fill="1F1F1F"/>
+        <w:spacing w:after="0" w:line="240" w:lineRule="auto"/>
+        <w:rPr>
+          <w:rFonts w:ascii="Consolas" w:eastAsia="Times New Roman" w:hAnsi="Consolas" w:cs="Times New Roman"/>
+          <w:b/>
+          <w:bCs/>
+          <w:i/>
+          <w:iCs/>
+          <w:color w:val="CCCCCC"/>
+          <w:kern w:val="0"/>
+          <w:sz w:val="16"/>
+          <w:szCs w:val="16"/>
+          <w:lang w:eastAsia="pt-BR"/>
+          <w14:ligatures w14:val="none"/>
+        </w:rPr>
+      </w:pPr>
+      <w:r>
+        <w:rPr>
+          <w:rFonts w:ascii="Consolas" w:eastAsia="Times New Roman" w:hAnsi="Consolas" w:cs="Times New Roman"/>
+          <w:b/>
+          <w:bCs/>
+          <w:i/>
+          <w:iCs/>
+          <w:color w:val="CCCCCC"/>
+          <w:kern w:val="0"/>
+          <w:sz w:val="16"/>
+          <w:szCs w:val="16"/>
+          <w:lang w:eastAsia="pt-BR"/>
+          <w14:ligatures w14:val="none"/>
+        </w:rPr>
+        <w:t xml:space="preserve">    </w:t>
+      </w:r>
+      <w:r>
+        <w:rPr>
+          <w:rFonts w:ascii="Consolas" w:eastAsia="Times New Roman" w:hAnsi="Consolas" w:cs="Times New Roman"/>
+          <w:b/>
+          <w:bCs/>
+          <w:i/>
+          <w:iCs/>
+          <w:color w:val="569CD6"/>
+          <w:kern w:val="0"/>
+          <w:sz w:val="16"/>
+          <w:szCs w:val="16"/>
+          <w:lang w:eastAsia="pt-BR"/>
+          <w14:ligatures w14:val="none"/>
+        </w:rPr>
+        <w:t>&lt;?</w:t>
+      </w:r>
+      <w:proofErr w:type="spellStart"/>
+      <w:r>
+        <w:rPr>
+          <w:rFonts w:ascii="Consolas" w:eastAsia="Times New Roman" w:hAnsi="Consolas" w:cs="Times New Roman"/>
+          <w:b/>
+          <w:bCs/>
+          <w:i/>
+          <w:iCs/>
+          <w:color w:val="569CD6"/>
+          <w:kern w:val="0"/>
+          <w:sz w:val="16"/>
+          <w:szCs w:val="16"/>
+          <w:lang w:eastAsia="pt-BR"/>
+          <w14:ligatures w14:val="none"/>
+        </w:rPr>
+        <w:t>php</w:t>
+      </w:r>
+      <w:proofErr w:type="spellEnd"/>
+    </w:p>
+    <w:p>
+      <w:pPr>
+        <w:shd w:val="clear" w:color="auto" w:fill="1F1F1F"/>
+        <w:spacing w:after="0" w:line="240" w:lineRule="auto"/>
+        <w:rPr>
+          <w:rFonts w:ascii="Consolas" w:eastAsia="Times New Roman" w:hAnsi="Consolas" w:cs="Times New Roman"/>
+          <w:b/>
+          <w:bCs/>
+          <w:i/>
+          <w:iCs/>
+          <w:color w:val="CCCCCC"/>
+          <w:kern w:val="0"/>
+          <w:sz w:val="16"/>
+          <w:szCs w:val="16"/>
+          <w:lang w:eastAsia="pt-BR"/>
+          <w14:ligatures w14:val="none"/>
+        </w:rPr>
+      </w:pPr>
+      <w:r>
+        <w:rPr>
+          <w:rFonts w:ascii="Consolas" w:eastAsia="Times New Roman" w:hAnsi="Consolas" w:cs="Times New Roman"/>
+          <w:b/>
+          <w:bCs/>
+          <w:i/>
+          <w:iCs/>
+          <w:color w:val="D4D4D4"/>
+          <w:kern w:val="0"/>
+          <w:sz w:val="16"/>
+          <w:szCs w:val="16"/>
+          <w:lang w:eastAsia="pt-BR"/>
+          <w14:ligatures w14:val="none"/>
+        </w:rPr>
+        <w:t xml:space="preserve">    </w:t>
+      </w:r>
+      <w:r>
+        <w:rPr>
+          <w:rFonts w:ascii="Consolas" w:eastAsia="Times New Roman" w:hAnsi="Consolas" w:cs="Times New Roman"/>
+          <w:b/>
+          <w:bCs/>
+          <w:i/>
+          <w:iCs/>
+          <w:color w:val="9CDCFE"/>
+          <w:kern w:val="0"/>
+          <w:sz w:val="16"/>
+          <w:szCs w:val="16"/>
+          <w:lang w:eastAsia="pt-BR"/>
+          <w14:ligatures w14:val="none"/>
+        </w:rPr>
+        <w:t>$elementos</w:t>
+      </w:r>
+      <w:r>
+        <w:rPr>
+          <w:rFonts w:ascii="Consolas" w:eastAsia="Times New Roman" w:hAnsi="Consolas" w:cs="Times New Roman"/>
+          <w:b/>
+          <w:bCs/>
+          <w:i/>
+          <w:iCs/>
+          <w:color w:val="D4D4D4"/>
+          <w:kern w:val="0"/>
+          <w:sz w:val="16"/>
+          <w:szCs w:val="16"/>
+          <w:lang w:eastAsia="pt-BR"/>
+          <w14:ligatures w14:val="none"/>
+        </w:rPr>
+        <w:t xml:space="preserve"> = []; </w:t>
+      </w:r>
+      <w:r>
+        <w:rPr>
+          <w:rFonts w:ascii="Consolas" w:eastAsia="Times New Roman" w:hAnsi="Consolas" w:cs="Times New Roman"/>
+          <w:b/>
+          <w:bCs/>
+          <w:i/>
+          <w:iCs/>
+          <w:color w:val="6A9955"/>
+          <w:kern w:val="0"/>
+          <w:sz w:val="16"/>
+          <w:szCs w:val="16"/>
+          <w:lang w:eastAsia="pt-BR"/>
+          <w14:ligatures w14:val="none"/>
+        </w:rPr>
+        <w:t>//</w:t>
+      </w:r>
+      <w:proofErr w:type="spellStart"/>
+      <w:r>
+        <w:rPr>
+          <w:rFonts w:ascii="Consolas" w:eastAsia="Times New Roman" w:hAnsi="Consolas" w:cs="Times New Roman"/>
+          <w:b/>
+          <w:bCs/>
+          <w:i/>
+          <w:iCs/>
+          <w:color w:val="6A9955"/>
+          <w:kern w:val="0"/>
+          <w:sz w:val="16"/>
+          <w:szCs w:val="16"/>
+          <w:lang w:eastAsia="pt-BR"/>
+          <w14:ligatures w14:val="none"/>
+        </w:rPr>
+        <w:t>array</w:t>
+      </w:r>
+      <w:proofErr w:type="spellEnd"/>
+      <w:r>
+        <w:rPr>
+          <w:rFonts w:ascii="Consolas" w:eastAsia="Times New Roman" w:hAnsi="Consolas" w:cs="Times New Roman"/>
+          <w:b/>
+          <w:bCs/>
+          <w:i/>
+          <w:iCs/>
+          <w:color w:val="6A9955"/>
+          <w:kern w:val="0"/>
+          <w:sz w:val="16"/>
+          <w:szCs w:val="16"/>
+          <w:lang w:eastAsia="pt-BR"/>
+          <w14:ligatures w14:val="none"/>
+        </w:rPr>
+        <w:t xml:space="preserve"> onde serão incluídos os números</w:t>
+      </w:r>
+    </w:p>
+    <w:p>
+      <w:pPr>
+        <w:shd w:val="clear" w:color="auto" w:fill="1F1F1F"/>
+        <w:spacing w:after="0" w:line="240" w:lineRule="auto"/>
+        <w:rPr>
+          <w:rFonts w:ascii="Consolas" w:eastAsia="Times New Roman" w:hAnsi="Consolas" w:cs="Times New Roman"/>
+          <w:b/>
+          <w:bCs/>
+          <w:i/>
+          <w:iCs/>
+          <w:color w:val="CCCCCC"/>
+          <w:kern w:val="0"/>
+          <w:sz w:val="16"/>
+          <w:szCs w:val="16"/>
+          <w:lang w:eastAsia="pt-BR"/>
+          <w14:ligatures w14:val="none"/>
+        </w:rPr>
+      </w:pPr>
+      <w:r>
+        <w:rPr>
+          <w:rFonts w:ascii="Consolas" w:eastAsia="Times New Roman" w:hAnsi="Consolas" w:cs="Times New Roman"/>
+          <w:b/>
+          <w:bCs/>
+          <w:i/>
+          <w:iCs/>
+          <w:color w:val="D4D4D4"/>
+          <w:kern w:val="0"/>
+          <w:sz w:val="16"/>
+          <w:szCs w:val="16"/>
+          <w:lang w:eastAsia="pt-BR"/>
+          <w14:ligatures w14:val="none"/>
+        </w:rPr>
+        <w:t xml:space="preserve">    </w:t>
+      </w:r>
+    </w:p>
+    <w:p>
+      <w:pPr>
+        <w:shd w:val="clear" w:color="auto" w:fill="1F1F1F"/>
+        <w:spacing w:after="0" w:line="240" w:lineRule="auto"/>
+        <w:rPr>
+          <w:rFonts w:ascii="Consolas" w:eastAsia="Times New Roman" w:hAnsi="Consolas" w:cs="Times New Roman"/>
+          <w:b/>
+          <w:bCs/>
+          <w:i/>
+          <w:iCs/>
+          <w:color w:val="CCCCCC"/>
+          <w:kern w:val="0"/>
+          <w:sz w:val="16"/>
+          <w:szCs w:val="16"/>
+          <w:lang w:eastAsia="pt-BR"/>
+          <w14:ligatures w14:val="none"/>
+        </w:rPr>
+      </w:pPr>
+      <w:r>
+        <w:rPr>
+          <w:rFonts w:ascii="Consolas" w:eastAsia="Times New Roman" w:hAnsi="Consolas" w:cs="Times New Roman"/>
+          <w:b/>
+          <w:bCs/>
+          <w:i/>
+          <w:iCs/>
+          <w:color w:val="D4D4D4"/>
+          <w:kern w:val="0"/>
+          <w:sz w:val="16"/>
+          <w:szCs w:val="16"/>
+          <w:lang w:eastAsia="pt-BR"/>
+          <w14:ligatures w14:val="none"/>
+        </w:rPr>
+        <w:t xml:space="preserve">    </w:t>
+      </w:r>
+      <w:proofErr w:type="spellStart"/>
+      <w:r>
+        <w:rPr>
+          <w:rFonts w:ascii="Consolas" w:eastAsia="Times New Roman" w:hAnsi="Consolas" w:cs="Times New Roman"/>
+          <w:b/>
+          <w:bCs/>
+          <w:i/>
+          <w:iCs/>
+          <w:color w:val="C586C0"/>
+          <w:kern w:val="0"/>
+          <w:sz w:val="16"/>
+          <w:szCs w:val="16"/>
+          <w:lang w:eastAsia="pt-BR"/>
+          <w14:ligatures w14:val="none"/>
+        </w:rPr>
+        <w:t>while</w:t>
+      </w:r>
+      <w:proofErr w:type="spellEnd"/>
+      <w:r>
+        <w:rPr>
+          <w:rFonts w:ascii="Consolas" w:eastAsia="Times New Roman" w:hAnsi="Consolas" w:cs="Times New Roman"/>
+          <w:b/>
+          <w:bCs/>
+          <w:i/>
+          <w:iCs/>
+          <w:color w:val="D4D4D4"/>
+          <w:kern w:val="0"/>
+          <w:sz w:val="16"/>
+          <w:szCs w:val="16"/>
+          <w:lang w:eastAsia="pt-BR"/>
+          <w14:ligatures w14:val="none"/>
+        </w:rPr>
+        <w:t xml:space="preserve"> (</w:t>
+      </w:r>
+      <w:proofErr w:type="spellStart"/>
+      <w:r>
+        <w:rPr>
+          <w:rFonts w:ascii="Consolas" w:eastAsia="Times New Roman" w:hAnsi="Consolas" w:cs="Times New Roman"/>
+          <w:b/>
+          <w:bCs/>
+          <w:i/>
+          <w:iCs/>
+          <w:color w:val="DCDCAA"/>
+          <w:kern w:val="0"/>
+          <w:sz w:val="16"/>
+          <w:szCs w:val="16"/>
+          <w:lang w:eastAsia="pt-BR"/>
+          <w14:ligatures w14:val="none"/>
+        </w:rPr>
+        <w:t>count</w:t>
+      </w:r>
+      <w:proofErr w:type="spellEnd"/>
+      <w:r>
+        <w:rPr>
+          <w:rFonts w:ascii="Consolas" w:eastAsia="Times New Roman" w:hAnsi="Consolas" w:cs="Times New Roman"/>
+          <w:b/>
+          <w:bCs/>
+          <w:i/>
+          <w:iCs/>
+          <w:color w:val="D4D4D4"/>
+          <w:kern w:val="0"/>
+          <w:sz w:val="16"/>
+          <w:szCs w:val="16"/>
+          <w:lang w:eastAsia="pt-BR"/>
+          <w14:ligatures w14:val="none"/>
+        </w:rPr>
+        <w:t>(</w:t>
+      </w:r>
+      <w:r>
+        <w:rPr>
+          <w:rFonts w:ascii="Consolas" w:eastAsia="Times New Roman" w:hAnsi="Consolas" w:cs="Times New Roman"/>
+          <w:b/>
+          <w:bCs/>
+          <w:i/>
+          <w:iCs/>
+          <w:color w:val="9CDCFE"/>
+          <w:kern w:val="0"/>
+          <w:sz w:val="16"/>
+          <w:szCs w:val="16"/>
+          <w:lang w:eastAsia="pt-BR"/>
+          <w14:ligatures w14:val="none"/>
+        </w:rPr>
+        <w:t>$elementos</w:t>
+      </w:r>
+      <w:r>
+        <w:rPr>
+          <w:rFonts w:ascii="Consolas" w:eastAsia="Times New Roman" w:hAnsi="Consolas" w:cs="Times New Roman"/>
+          <w:b/>
+          <w:bCs/>
+          <w:i/>
+          <w:iCs/>
+          <w:color w:val="D4D4D4"/>
+          <w:kern w:val="0"/>
+          <w:sz w:val="16"/>
+          <w:szCs w:val="16"/>
+          <w:lang w:eastAsia="pt-BR"/>
+          <w14:ligatures w14:val="none"/>
+        </w:rPr>
+        <w:t xml:space="preserve">) &lt;= </w:t>
+      </w:r>
+      <w:r>
+        <w:rPr>
+          <w:rFonts w:ascii="Consolas" w:eastAsia="Times New Roman" w:hAnsi="Consolas" w:cs="Times New Roman"/>
+          <w:b/>
+          <w:bCs/>
+          <w:i/>
+          <w:iCs/>
+          <w:color w:val="B5CEA8"/>
+          <w:kern w:val="0"/>
+          <w:sz w:val="16"/>
+          <w:szCs w:val="16"/>
+          <w:lang w:eastAsia="pt-BR"/>
+          <w14:ligatures w14:val="none"/>
+        </w:rPr>
+        <w:t>5</w:t>
+      </w:r>
+      <w:r>
+        <w:rPr>
+          <w:rFonts w:ascii="Consolas" w:eastAsia="Times New Roman" w:hAnsi="Consolas" w:cs="Times New Roman"/>
+          <w:b/>
+          <w:bCs/>
+          <w:i/>
+          <w:iCs/>
+          <w:color w:val="D4D4D4"/>
+          <w:kern w:val="0"/>
+          <w:sz w:val="16"/>
+          <w:szCs w:val="16"/>
+          <w:lang w:eastAsia="pt-BR"/>
+          <w14:ligatures w14:val="none"/>
+        </w:rPr>
+        <w:t xml:space="preserve">) </w:t>
+      </w:r>
+      <w:proofErr w:type="gramStart"/>
+      <w:r>
+        <w:rPr>
+          <w:rFonts w:ascii="Consolas" w:eastAsia="Times New Roman" w:hAnsi="Consolas" w:cs="Times New Roman"/>
+          <w:b/>
+          <w:bCs/>
+          <w:i/>
+          <w:iCs/>
+          <w:color w:val="D4D4D4"/>
+          <w:kern w:val="0"/>
+          <w:sz w:val="16"/>
+          <w:szCs w:val="16"/>
+          <w:lang w:eastAsia="pt-BR"/>
+          <w14:ligatures w14:val="none"/>
+        </w:rPr>
+        <w:t xml:space="preserve">{ </w:t>
+      </w:r>
+      <w:r>
+        <w:rPr>
+          <w:rFonts w:ascii="Consolas" w:eastAsia="Times New Roman" w:hAnsi="Consolas" w:cs="Times New Roman"/>
+          <w:b/>
+          <w:bCs/>
+          <w:i/>
+          <w:iCs/>
+          <w:color w:val="6A9955"/>
+          <w:kern w:val="0"/>
+          <w:sz w:val="16"/>
+          <w:szCs w:val="16"/>
+          <w:lang w:eastAsia="pt-BR"/>
+          <w14:ligatures w14:val="none"/>
+        </w:rPr>
+        <w:t>/</w:t>
+      </w:r>
+      <w:proofErr w:type="gramEnd"/>
+      <w:r>
+        <w:rPr>
+          <w:rFonts w:ascii="Consolas" w:eastAsia="Times New Roman" w:hAnsi="Consolas" w:cs="Times New Roman"/>
+          <w:b/>
+          <w:bCs/>
+          <w:i/>
+          <w:iCs/>
+          <w:color w:val="6A9955"/>
+          <w:kern w:val="0"/>
+          <w:sz w:val="16"/>
+          <w:szCs w:val="16"/>
+          <w:lang w:eastAsia="pt-BR"/>
+          <w14:ligatures w14:val="none"/>
+        </w:rPr>
+        <w:t>/enquanto 'elementos' for menor ou igual a 5</w:t>
+      </w:r>
+    </w:p>
+    <w:p>
+      <w:pPr>
+        <w:shd w:val="clear" w:color="auto" w:fill="1F1F1F"/>
+        <w:spacing w:after="0" w:line="240" w:lineRule="auto"/>
+        <w:rPr>
+          <w:rFonts w:ascii="Consolas" w:eastAsia="Times New Roman" w:hAnsi="Consolas" w:cs="Times New Roman"/>
+          <w:b/>
+          <w:bCs/>
+          <w:i/>
+          <w:iCs/>
+          <w:color w:val="CCCCCC"/>
+          <w:kern w:val="0"/>
+          <w:sz w:val="16"/>
+          <w:szCs w:val="16"/>
+          <w:lang w:eastAsia="pt-BR"/>
+          <w14:ligatures w14:val="none"/>
+        </w:rPr>
+      </w:pPr>
+      <w:r>
+        <w:rPr>
+          <w:rFonts w:ascii="Consolas" w:eastAsia="Times New Roman" w:hAnsi="Consolas" w:cs="Times New Roman"/>
+          <w:b/>
+          <w:bCs/>
+          <w:i/>
+          <w:iCs/>
+          <w:color w:val="D4D4D4"/>
+          <w:kern w:val="0"/>
+          <w:sz w:val="16"/>
+          <w:szCs w:val="16"/>
+          <w:lang w:eastAsia="pt-BR"/>
+          <w14:ligatures w14:val="none"/>
+        </w:rPr>
+        <w:t xml:space="preserve">        </w:t>
+      </w:r>
+      <w:r>
+        <w:rPr>
+          <w:rFonts w:ascii="Consolas" w:eastAsia="Times New Roman" w:hAnsi="Consolas" w:cs="Times New Roman"/>
+          <w:b/>
+          <w:bCs/>
+          <w:i/>
+          <w:iCs/>
+          <w:color w:val="9CDCFE"/>
+          <w:kern w:val="0"/>
+          <w:sz w:val="16"/>
+          <w:szCs w:val="16"/>
+          <w:lang w:eastAsia="pt-BR"/>
+          <w14:ligatures w14:val="none"/>
+        </w:rPr>
+        <w:t>$</w:t>
+      </w:r>
+      <w:proofErr w:type="spellStart"/>
+      <w:r>
+        <w:rPr>
+          <w:rFonts w:ascii="Consolas" w:eastAsia="Times New Roman" w:hAnsi="Consolas" w:cs="Times New Roman"/>
+          <w:b/>
+          <w:bCs/>
+          <w:i/>
+          <w:iCs/>
+          <w:color w:val="9CDCFE"/>
+          <w:kern w:val="0"/>
+          <w:sz w:val="16"/>
+          <w:szCs w:val="16"/>
+          <w:lang w:eastAsia="pt-BR"/>
+          <w14:ligatures w14:val="none"/>
+        </w:rPr>
+        <w:t>aleatorio</w:t>
+      </w:r>
+      <w:proofErr w:type="spellEnd"/>
+      <w:r>
+        <w:rPr>
+          <w:rFonts w:ascii="Consolas" w:eastAsia="Times New Roman" w:hAnsi="Consolas" w:cs="Times New Roman"/>
+          <w:b/>
+          <w:bCs/>
+          <w:i/>
+          <w:iCs/>
+          <w:color w:val="D4D4D4"/>
+          <w:kern w:val="0"/>
+          <w:sz w:val="16"/>
+          <w:szCs w:val="16"/>
+          <w:lang w:eastAsia="pt-BR"/>
+          <w14:ligatures w14:val="none"/>
+        </w:rPr>
+        <w:t xml:space="preserve"> = </w:t>
+      </w:r>
+      <w:proofErr w:type="spellStart"/>
+      <w:proofErr w:type="gramStart"/>
+      <w:r>
+        <w:rPr>
+          <w:rFonts w:ascii="Consolas" w:eastAsia="Times New Roman" w:hAnsi="Consolas" w:cs="Times New Roman"/>
+          <w:b/>
+          <w:bCs/>
+          <w:i/>
+          <w:iCs/>
+          <w:color w:val="DCDCAA"/>
+          <w:kern w:val="0"/>
+          <w:sz w:val="16"/>
+          <w:szCs w:val="16"/>
+          <w:lang w:eastAsia="pt-BR"/>
+          <w14:ligatures w14:val="none"/>
+        </w:rPr>
+        <w:t>rand</w:t>
+      </w:r>
+      <w:proofErr w:type="spellEnd"/>
+      <w:r>
+        <w:rPr>
+          <w:rFonts w:ascii="Consolas" w:eastAsia="Times New Roman" w:hAnsi="Consolas" w:cs="Times New Roman"/>
+          <w:b/>
+          <w:bCs/>
+          <w:i/>
+          <w:iCs/>
+          <w:color w:val="D4D4D4"/>
+          <w:kern w:val="0"/>
+          <w:sz w:val="16"/>
+          <w:szCs w:val="16"/>
+          <w:lang w:eastAsia="pt-BR"/>
+          <w14:ligatures w14:val="none"/>
+        </w:rPr>
+        <w:t>(</w:t>
+      </w:r>
+      <w:proofErr w:type="gramEnd"/>
+      <w:r>
+        <w:rPr>
+          <w:rFonts w:ascii="Consolas" w:eastAsia="Times New Roman" w:hAnsi="Consolas" w:cs="Times New Roman"/>
+          <w:b/>
+          <w:bCs/>
+          <w:i/>
+          <w:iCs/>
+          <w:color w:val="B5CEA8"/>
+          <w:kern w:val="0"/>
+          <w:sz w:val="16"/>
+          <w:szCs w:val="16"/>
+          <w:lang w:eastAsia="pt-BR"/>
+          <w14:ligatures w14:val="none"/>
+        </w:rPr>
+        <w:t>1</w:t>
+      </w:r>
+      <w:r>
+        <w:rPr>
+          <w:rFonts w:ascii="Consolas" w:eastAsia="Times New Roman" w:hAnsi="Consolas" w:cs="Times New Roman"/>
+          <w:b/>
+          <w:bCs/>
+          <w:i/>
+          <w:iCs/>
+          <w:color w:val="D4D4D4"/>
+          <w:kern w:val="0"/>
+          <w:sz w:val="16"/>
+          <w:szCs w:val="16"/>
+          <w:lang w:eastAsia="pt-BR"/>
+          <w14:ligatures w14:val="none"/>
+        </w:rPr>
+        <w:t xml:space="preserve">, </w:t>
+      </w:r>
+      <w:r>
+        <w:rPr>
+          <w:rFonts w:ascii="Consolas" w:eastAsia="Times New Roman" w:hAnsi="Consolas" w:cs="Times New Roman"/>
+          <w:b/>
+          <w:bCs/>
+          <w:i/>
+          <w:iCs/>
+          <w:color w:val="B5CEA8"/>
+          <w:kern w:val="0"/>
+          <w:sz w:val="16"/>
+          <w:szCs w:val="16"/>
+          <w:lang w:eastAsia="pt-BR"/>
+          <w14:ligatures w14:val="none"/>
+        </w:rPr>
+        <w:t>60</w:t>
+      </w:r>
+      <w:r>
+        <w:rPr>
+          <w:rFonts w:ascii="Consolas" w:eastAsia="Times New Roman" w:hAnsi="Consolas" w:cs="Times New Roman"/>
+          <w:b/>
+          <w:bCs/>
+          <w:i/>
+          <w:iCs/>
+          <w:color w:val="D4D4D4"/>
+          <w:kern w:val="0"/>
+          <w:sz w:val="16"/>
+          <w:szCs w:val="16"/>
+          <w:lang w:eastAsia="pt-BR"/>
+          <w14:ligatures w14:val="none"/>
+        </w:rPr>
+        <w:t xml:space="preserve">); </w:t>
+      </w:r>
+      <w:r>
+        <w:rPr>
+          <w:rFonts w:ascii="Consolas" w:eastAsia="Times New Roman" w:hAnsi="Consolas" w:cs="Times New Roman"/>
+          <w:b/>
+          <w:bCs/>
+          <w:i/>
+          <w:iCs/>
+          <w:color w:val="6A9955"/>
+          <w:kern w:val="0"/>
+          <w:sz w:val="16"/>
+          <w:szCs w:val="16"/>
+          <w:lang w:eastAsia="pt-BR"/>
+          <w14:ligatures w14:val="none"/>
+        </w:rPr>
+        <w:t>//variável '</w:t>
+      </w:r>
+      <w:proofErr w:type="spellStart"/>
+      <w:r>
+        <w:rPr>
+          <w:rFonts w:ascii="Consolas" w:eastAsia="Times New Roman" w:hAnsi="Consolas" w:cs="Times New Roman"/>
+          <w:b/>
+          <w:bCs/>
+          <w:i/>
+          <w:iCs/>
+          <w:color w:val="6A9955"/>
+          <w:kern w:val="0"/>
+          <w:sz w:val="16"/>
+          <w:szCs w:val="16"/>
+          <w:lang w:eastAsia="pt-BR"/>
+          <w14:ligatures w14:val="none"/>
+        </w:rPr>
+        <w:t>aleatorio</w:t>
+      </w:r>
+      <w:proofErr w:type="spellEnd"/>
+      <w:r>
+        <w:rPr>
+          <w:rFonts w:ascii="Consolas" w:eastAsia="Times New Roman" w:hAnsi="Consolas" w:cs="Times New Roman"/>
+          <w:b/>
+          <w:bCs/>
+          <w:i/>
+          <w:iCs/>
+          <w:color w:val="6A9955"/>
+          <w:kern w:val="0"/>
+          <w:sz w:val="16"/>
+          <w:szCs w:val="16"/>
+          <w:lang w:eastAsia="pt-BR"/>
+          <w14:ligatures w14:val="none"/>
+        </w:rPr>
+        <w:t>' gera um número aleatório entre 1 e 60</w:t>
+      </w:r>
+    </w:p>
+    <w:p>
+      <w:pPr>
+        <w:shd w:val="clear" w:color="auto" w:fill="1F1F1F"/>
+        <w:spacing w:after="0" w:line="240" w:lineRule="auto"/>
+        <w:rPr>
+          <w:rFonts w:ascii="Consolas" w:eastAsia="Times New Roman" w:hAnsi="Consolas" w:cs="Times New Roman"/>
+          <w:b/>
+          <w:bCs/>
+          <w:i/>
+          <w:iCs/>
+          <w:color w:val="CCCCCC"/>
+          <w:kern w:val="0"/>
+          <w:sz w:val="16"/>
+          <w:szCs w:val="16"/>
+          <w:lang w:eastAsia="pt-BR"/>
+          <w14:ligatures w14:val="none"/>
+        </w:rPr>
+      </w:pPr>
+      <w:r>
+        <w:rPr>
+          <w:rFonts w:ascii="Consolas" w:eastAsia="Times New Roman" w:hAnsi="Consolas" w:cs="Times New Roman"/>
+          <w:b/>
+          <w:bCs/>
+          <w:i/>
+          <w:iCs/>
+          <w:color w:val="D4D4D4"/>
+          <w:kern w:val="0"/>
+          <w:sz w:val="16"/>
+          <w:szCs w:val="16"/>
+          <w:lang w:eastAsia="pt-BR"/>
+          <w14:ligatures w14:val="none"/>
+        </w:rPr>
+        <w:t xml:space="preserve">    </w:t>
+      </w:r>
+    </w:p>
+    <w:p>
+      <w:pPr>
+        <w:shd w:val="clear" w:color="auto" w:fill="1F1F1F"/>
+        <w:spacing w:after="0" w:line="240" w:lineRule="auto"/>
+        <w:rPr>
+          <w:rFonts w:ascii="Consolas" w:eastAsia="Times New Roman" w:hAnsi="Consolas" w:cs="Times New Roman"/>
+          <w:b/>
+          <w:bCs/>
+          <w:i/>
+          <w:iCs/>
+          <w:color w:val="CCCCCC"/>
+          <w:kern w:val="0"/>
+          <w:sz w:val="16"/>
+          <w:szCs w:val="16"/>
+          <w:lang w:eastAsia="pt-BR"/>
+          <w14:ligatures w14:val="none"/>
+        </w:rPr>
+      </w:pPr>
+      <w:r>
+        <w:rPr>
+          <w:rFonts w:ascii="Consolas" w:eastAsia="Times New Roman" w:hAnsi="Consolas" w:cs="Times New Roman"/>
+          <w:b/>
+          <w:bCs/>
+          <w:i/>
+          <w:iCs/>
+          <w:color w:val="D4D4D4"/>
+          <w:kern w:val="0"/>
+          <w:sz w:val="16"/>
+          <w:szCs w:val="16"/>
+          <w:lang w:eastAsia="pt-BR"/>
+          <w14:ligatures w14:val="none"/>
+        </w:rPr>
+        <w:t xml:space="preserve">        </w:t>
+      </w:r>
+      <w:proofErr w:type="spellStart"/>
+      <w:r>
+        <w:rPr>
+          <w:rFonts w:ascii="Consolas" w:eastAsia="Times New Roman" w:hAnsi="Consolas" w:cs="Times New Roman"/>
+          <w:b/>
+          <w:bCs/>
+          <w:i/>
+          <w:iCs/>
+          <w:color w:val="C586C0"/>
+          <w:kern w:val="0"/>
+          <w:sz w:val="16"/>
+          <w:szCs w:val="16"/>
+          <w:lang w:eastAsia="pt-BR"/>
+          <w14:ligatures w14:val="none"/>
+        </w:rPr>
+        <w:t>if</w:t>
+      </w:r>
+      <w:proofErr w:type="spellEnd"/>
+      <w:r>
+        <w:rPr>
+          <w:rFonts w:ascii="Consolas" w:eastAsia="Times New Roman" w:hAnsi="Consolas" w:cs="Times New Roman"/>
+          <w:b/>
+          <w:bCs/>
+          <w:i/>
+          <w:iCs/>
+          <w:color w:val="D4D4D4"/>
+          <w:kern w:val="0"/>
+          <w:sz w:val="16"/>
+          <w:szCs w:val="16"/>
+          <w:lang w:eastAsia="pt-BR"/>
+          <w14:ligatures w14:val="none"/>
+        </w:rPr>
+        <w:t xml:space="preserve"> </w:t>
+      </w:r>
+      <w:proofErr w:type="gramStart"/>
+      <w:r>
+        <w:rPr>
+          <w:rFonts w:ascii="Consolas" w:eastAsia="Times New Roman" w:hAnsi="Consolas" w:cs="Times New Roman"/>
+          <w:b/>
+          <w:bCs/>
+          <w:i/>
+          <w:iCs/>
+          <w:color w:val="D4D4D4"/>
+          <w:kern w:val="0"/>
+          <w:sz w:val="16"/>
+          <w:szCs w:val="16"/>
+          <w:lang w:eastAsia="pt-BR"/>
+          <w14:ligatures w14:val="none"/>
+        </w:rPr>
+        <w:t>(!</w:t>
+      </w:r>
+      <w:proofErr w:type="spellStart"/>
+      <w:r>
+        <w:rPr>
+          <w:rFonts w:ascii="Consolas" w:eastAsia="Times New Roman" w:hAnsi="Consolas" w:cs="Times New Roman"/>
+          <w:b/>
+          <w:bCs/>
+          <w:i/>
+          <w:iCs/>
+          <w:color w:val="DCDCAA"/>
+          <w:kern w:val="0"/>
+          <w:sz w:val="16"/>
+          <w:szCs w:val="16"/>
+          <w:lang w:eastAsia="pt-BR"/>
+          <w14:ligatures w14:val="none"/>
+        </w:rPr>
+        <w:t>in</w:t>
+      </w:r>
+      <w:proofErr w:type="gramEnd"/>
+      <w:r>
+        <w:rPr>
+          <w:rFonts w:ascii="Consolas" w:eastAsia="Times New Roman" w:hAnsi="Consolas" w:cs="Times New Roman"/>
+          <w:b/>
+          <w:bCs/>
+          <w:i/>
+          <w:iCs/>
+          <w:color w:val="DCDCAA"/>
+          <w:kern w:val="0"/>
+          <w:sz w:val="16"/>
+          <w:szCs w:val="16"/>
+          <w:lang w:eastAsia="pt-BR"/>
+          <w14:ligatures w14:val="none"/>
+        </w:rPr>
+        <w:t>_array</w:t>
+      </w:r>
+      <w:proofErr w:type="spellEnd"/>
+      <w:r>
+        <w:rPr>
+          <w:rFonts w:ascii="Consolas" w:eastAsia="Times New Roman" w:hAnsi="Consolas" w:cs="Times New Roman"/>
+          <w:b/>
+          <w:bCs/>
+          <w:i/>
+          <w:iCs/>
+          <w:color w:val="D4D4D4"/>
+          <w:kern w:val="0"/>
+          <w:sz w:val="16"/>
+          <w:szCs w:val="16"/>
+          <w:lang w:eastAsia="pt-BR"/>
+          <w14:ligatures w14:val="none"/>
+        </w:rPr>
+        <w:t>(</w:t>
+      </w:r>
+      <w:r>
+        <w:rPr>
+          <w:rFonts w:ascii="Consolas" w:eastAsia="Times New Roman" w:hAnsi="Consolas" w:cs="Times New Roman"/>
+          <w:b/>
+          <w:bCs/>
+          <w:i/>
+          <w:iCs/>
+          <w:color w:val="9CDCFE"/>
+          <w:kern w:val="0"/>
+          <w:sz w:val="16"/>
+          <w:szCs w:val="16"/>
+          <w:lang w:eastAsia="pt-BR"/>
+          <w14:ligatures w14:val="none"/>
+        </w:rPr>
+        <w:t>$</w:t>
+      </w:r>
+      <w:proofErr w:type="spellStart"/>
+      <w:r>
+        <w:rPr>
+          <w:rFonts w:ascii="Consolas" w:eastAsia="Times New Roman" w:hAnsi="Consolas" w:cs="Times New Roman"/>
+          <w:b/>
+          <w:bCs/>
+          <w:i/>
+          <w:iCs/>
+          <w:color w:val="9CDCFE"/>
+          <w:kern w:val="0"/>
+          <w:sz w:val="16"/>
+          <w:szCs w:val="16"/>
+          <w:lang w:eastAsia="pt-BR"/>
+          <w14:ligatures w14:val="none"/>
+        </w:rPr>
+        <w:t>aleatorio</w:t>
+      </w:r>
+      <w:proofErr w:type="spellEnd"/>
+      <w:r>
+        <w:rPr>
+          <w:rFonts w:ascii="Consolas" w:eastAsia="Times New Roman" w:hAnsi="Consolas" w:cs="Times New Roman"/>
+          <w:b/>
+          <w:bCs/>
+          <w:i/>
+          <w:iCs/>
+          <w:color w:val="D4D4D4"/>
+          <w:kern w:val="0"/>
+          <w:sz w:val="16"/>
+          <w:szCs w:val="16"/>
+          <w:lang w:eastAsia="pt-BR"/>
+          <w14:ligatures w14:val="none"/>
+        </w:rPr>
+        <w:t xml:space="preserve">, </w:t>
+      </w:r>
+      <w:r>
+        <w:rPr>
+          <w:rFonts w:ascii="Consolas" w:eastAsia="Times New Roman" w:hAnsi="Consolas" w:cs="Times New Roman"/>
+          <w:b/>
+          <w:bCs/>
+          <w:i/>
+          <w:iCs/>
+          <w:color w:val="9CDCFE"/>
+          <w:kern w:val="0"/>
+          <w:sz w:val="16"/>
+          <w:szCs w:val="16"/>
+          <w:lang w:eastAsia="pt-BR"/>
+          <w14:ligatures w14:val="none"/>
+        </w:rPr>
+        <w:t>$elementos</w:t>
+      </w:r>
+      <w:r>
+        <w:rPr>
+          <w:rFonts w:ascii="Consolas" w:eastAsia="Times New Roman" w:hAnsi="Consolas" w:cs="Times New Roman"/>
+          <w:b/>
+          <w:bCs/>
+          <w:i/>
+          <w:iCs/>
+          <w:color w:val="D4D4D4"/>
+          <w:kern w:val="0"/>
+          <w:sz w:val="16"/>
+          <w:szCs w:val="16"/>
+          <w:lang w:eastAsia="pt-BR"/>
+          <w14:ligatures w14:val="none"/>
+        </w:rPr>
+        <w:t xml:space="preserve">)) { </w:t>
+      </w:r>
+      <w:r>
+        <w:rPr>
+          <w:rFonts w:ascii="Consolas" w:eastAsia="Times New Roman" w:hAnsi="Consolas" w:cs="Times New Roman"/>
+          <w:b/>
+          <w:bCs/>
+          <w:i/>
+          <w:iCs/>
+          <w:color w:val="6A9955"/>
+          <w:kern w:val="0"/>
+          <w:sz w:val="16"/>
+          <w:szCs w:val="16"/>
+          <w:lang w:eastAsia="pt-BR"/>
+          <w14:ligatures w14:val="none"/>
+        </w:rPr>
+        <w:t xml:space="preserve">//verificando se número aleatório está no </w:t>
+      </w:r>
+      <w:proofErr w:type="spellStart"/>
+      <w:r>
+        <w:rPr>
+          <w:rFonts w:ascii="Consolas" w:eastAsia="Times New Roman" w:hAnsi="Consolas" w:cs="Times New Roman"/>
+          <w:b/>
+          <w:bCs/>
+          <w:i/>
+          <w:iCs/>
+          <w:color w:val="6A9955"/>
+          <w:kern w:val="0"/>
+          <w:sz w:val="16"/>
+          <w:szCs w:val="16"/>
+          <w:lang w:eastAsia="pt-BR"/>
+          <w14:ligatures w14:val="none"/>
+        </w:rPr>
+        <w:t>array</w:t>
+      </w:r>
+      <w:proofErr w:type="spellEnd"/>
+      <w:r>
+        <w:rPr>
+          <w:rFonts w:ascii="Consolas" w:eastAsia="Times New Roman" w:hAnsi="Consolas" w:cs="Times New Roman"/>
+          <w:b/>
+          <w:bCs/>
+          <w:i/>
+          <w:iCs/>
+          <w:color w:val="6A9955"/>
+          <w:kern w:val="0"/>
+          <w:sz w:val="16"/>
+          <w:szCs w:val="16"/>
+          <w:lang w:eastAsia="pt-BR"/>
+          <w14:ligatures w14:val="none"/>
+        </w:rPr>
+        <w:t>('!'se não estiver..)</w:t>
+      </w:r>
+    </w:p>
+    <w:p>
+      <w:pPr>
+        <w:shd w:val="clear" w:color="auto" w:fill="1F1F1F"/>
+        <w:spacing w:after="0" w:line="240" w:lineRule="auto"/>
+        <w:rPr>
+          <w:rFonts w:ascii="Consolas" w:eastAsia="Times New Roman" w:hAnsi="Consolas" w:cs="Times New Roman"/>
+          <w:b/>
+          <w:bCs/>
+          <w:i/>
+          <w:iCs/>
+          <w:color w:val="CCCCCC"/>
+          <w:kern w:val="0"/>
+          <w:sz w:val="16"/>
+          <w:szCs w:val="16"/>
+          <w:lang w:eastAsia="pt-BR"/>
+          <w14:ligatures w14:val="none"/>
+        </w:rPr>
+      </w:pPr>
+      <w:r>
+        <w:rPr>
+          <w:rFonts w:ascii="Consolas" w:eastAsia="Times New Roman" w:hAnsi="Consolas" w:cs="Times New Roman"/>
+          <w:b/>
+          <w:bCs/>
+          <w:i/>
+          <w:iCs/>
+          <w:color w:val="D4D4D4"/>
+          <w:kern w:val="0"/>
+          <w:sz w:val="16"/>
+          <w:szCs w:val="16"/>
+          <w:lang w:eastAsia="pt-BR"/>
+          <w14:ligatures w14:val="none"/>
+        </w:rPr>
+        <w:t xml:space="preserve">            </w:t>
+      </w:r>
+      <w:r>
+        <w:rPr>
+          <w:rFonts w:ascii="Consolas" w:eastAsia="Times New Roman" w:hAnsi="Consolas" w:cs="Times New Roman"/>
+          <w:b/>
+          <w:bCs/>
+          <w:i/>
+          <w:iCs/>
+          <w:color w:val="9CDCFE"/>
+          <w:kern w:val="0"/>
+          <w:sz w:val="16"/>
+          <w:szCs w:val="16"/>
+          <w:lang w:eastAsia="pt-BR"/>
+          <w14:ligatures w14:val="none"/>
+        </w:rPr>
+        <w:t>$</w:t>
+      </w:r>
+      <w:proofErr w:type="gramStart"/>
+      <w:r>
+        <w:rPr>
+          <w:rFonts w:ascii="Consolas" w:eastAsia="Times New Roman" w:hAnsi="Consolas" w:cs="Times New Roman"/>
+          <w:b/>
+          <w:bCs/>
+          <w:i/>
+          <w:iCs/>
+          <w:color w:val="9CDCFE"/>
+          <w:kern w:val="0"/>
+          <w:sz w:val="16"/>
+          <w:szCs w:val="16"/>
+          <w:lang w:eastAsia="pt-BR"/>
+          <w14:ligatures w14:val="none"/>
+        </w:rPr>
+        <w:t>elementos</w:t>
+      </w:r>
+      <w:r>
+        <w:rPr>
+          <w:rFonts w:ascii="Consolas" w:eastAsia="Times New Roman" w:hAnsi="Consolas" w:cs="Times New Roman"/>
+          <w:b/>
+          <w:bCs/>
+          <w:i/>
+          <w:iCs/>
+          <w:color w:val="D4D4D4"/>
+          <w:kern w:val="0"/>
+          <w:sz w:val="16"/>
+          <w:szCs w:val="16"/>
+          <w:lang w:eastAsia="pt-BR"/>
+          <w14:ligatures w14:val="none"/>
+        </w:rPr>
+        <w:t>[</w:t>
+      </w:r>
+      <w:proofErr w:type="gramEnd"/>
+      <w:r>
+        <w:rPr>
+          <w:rFonts w:ascii="Consolas" w:eastAsia="Times New Roman" w:hAnsi="Consolas" w:cs="Times New Roman"/>
+          <w:b/>
+          <w:bCs/>
+          <w:i/>
+          <w:iCs/>
+          <w:color w:val="D4D4D4"/>
+          <w:kern w:val="0"/>
+          <w:sz w:val="16"/>
+          <w:szCs w:val="16"/>
+          <w:lang w:eastAsia="pt-BR"/>
+          <w14:ligatures w14:val="none"/>
+        </w:rPr>
+        <w:t xml:space="preserve">] = </w:t>
+      </w:r>
+      <w:r>
+        <w:rPr>
+          <w:rFonts w:ascii="Consolas" w:eastAsia="Times New Roman" w:hAnsi="Consolas" w:cs="Times New Roman"/>
+          <w:b/>
+          <w:bCs/>
+          <w:i/>
+          <w:iCs/>
+          <w:color w:val="9CDCFE"/>
+          <w:kern w:val="0"/>
+          <w:sz w:val="16"/>
+          <w:szCs w:val="16"/>
+          <w:lang w:eastAsia="pt-BR"/>
+          <w14:ligatures w14:val="none"/>
+        </w:rPr>
+        <w:t>$</w:t>
+      </w:r>
+      <w:proofErr w:type="spellStart"/>
+      <w:r>
+        <w:rPr>
+          <w:rFonts w:ascii="Consolas" w:eastAsia="Times New Roman" w:hAnsi="Consolas" w:cs="Times New Roman"/>
+          <w:b/>
+          <w:bCs/>
+          <w:i/>
+          <w:iCs/>
+          <w:color w:val="9CDCFE"/>
+          <w:kern w:val="0"/>
+          <w:sz w:val="16"/>
+          <w:szCs w:val="16"/>
+          <w:lang w:eastAsia="pt-BR"/>
+          <w14:ligatures w14:val="none"/>
+        </w:rPr>
+        <w:t>aleatorio</w:t>
+      </w:r>
+      <w:proofErr w:type="spellEnd"/>
+      <w:r>
+        <w:rPr>
+          <w:rFonts w:ascii="Consolas" w:eastAsia="Times New Roman" w:hAnsi="Consolas" w:cs="Times New Roman"/>
+          <w:b/>
+          <w:bCs/>
+          <w:i/>
+          <w:iCs/>
+          <w:color w:val="D4D4D4"/>
+          <w:kern w:val="0"/>
+          <w:sz w:val="16"/>
+          <w:szCs w:val="16"/>
+          <w:lang w:eastAsia="pt-BR"/>
+          <w14:ligatures w14:val="none"/>
+        </w:rPr>
+        <w:t xml:space="preserve">; </w:t>
+      </w:r>
+      <w:r>
+        <w:rPr>
+          <w:rFonts w:ascii="Consolas" w:eastAsia="Times New Roman" w:hAnsi="Consolas" w:cs="Times New Roman"/>
+          <w:b/>
+          <w:bCs/>
+          <w:i/>
+          <w:iCs/>
+          <w:color w:val="6A9955"/>
+          <w:kern w:val="0"/>
+          <w:sz w:val="16"/>
+          <w:szCs w:val="16"/>
+          <w:lang w:eastAsia="pt-BR"/>
+          <w14:ligatures w14:val="none"/>
+        </w:rPr>
+        <w:t xml:space="preserve">//executa a adição do mesmo no </w:t>
+      </w:r>
+      <w:proofErr w:type="spellStart"/>
+      <w:r>
+        <w:rPr>
+          <w:rFonts w:ascii="Consolas" w:eastAsia="Times New Roman" w:hAnsi="Consolas" w:cs="Times New Roman"/>
+          <w:b/>
+          <w:bCs/>
+          <w:i/>
+          <w:iCs/>
+          <w:color w:val="6A9955"/>
+          <w:kern w:val="0"/>
+          <w:sz w:val="16"/>
+          <w:szCs w:val="16"/>
+          <w:lang w:eastAsia="pt-BR"/>
+          <w14:ligatures w14:val="none"/>
+        </w:rPr>
+        <w:t>array</w:t>
+      </w:r>
+      <w:proofErr w:type="spellEnd"/>
+    </w:p>
+    <w:p>
+      <w:pPr>
+        <w:shd w:val="clear" w:color="auto" w:fill="1F1F1F"/>
+        <w:spacing w:after="0" w:line="240" w:lineRule="auto"/>
+        <w:rPr>
+          <w:rFonts w:ascii="Consolas" w:eastAsia="Times New Roman" w:hAnsi="Consolas" w:cs="Times New Roman"/>
+          <w:b/>
+          <w:bCs/>
+          <w:i/>
+          <w:iCs/>
+          <w:color w:val="CCCCCC"/>
+          <w:kern w:val="0"/>
+          <w:sz w:val="16"/>
+          <w:szCs w:val="16"/>
+          <w:lang w:eastAsia="pt-BR"/>
+          <w14:ligatures w14:val="none"/>
+        </w:rPr>
+      </w:pPr>
+      <w:r>
+        <w:rPr>
+          <w:rFonts w:ascii="Consolas" w:eastAsia="Times New Roman" w:hAnsi="Consolas" w:cs="Times New Roman"/>
+          <w:b/>
+          <w:bCs/>
+          <w:i/>
+          <w:iCs/>
+          <w:color w:val="D4D4D4"/>
+          <w:kern w:val="0"/>
+          <w:sz w:val="16"/>
+          <w:szCs w:val="16"/>
+          <w:lang w:eastAsia="pt-BR"/>
+          <w14:ligatures w14:val="none"/>
+        </w:rPr>
+        <w:t>        }</w:t>
+      </w:r>
+    </w:p>
+    <w:p>
+      <w:pPr>
+        <w:shd w:val="clear" w:color="auto" w:fill="1F1F1F"/>
+        <w:spacing w:after="0" w:line="240" w:lineRule="auto"/>
+        <w:rPr>
+          <w:rFonts w:ascii="Consolas" w:eastAsia="Times New Roman" w:hAnsi="Consolas" w:cs="Times New Roman"/>
+          <w:b/>
+          <w:bCs/>
+          <w:i/>
+          <w:iCs/>
+          <w:color w:val="CCCCCC"/>
+          <w:kern w:val="0"/>
+          <w:sz w:val="16"/>
+          <w:szCs w:val="16"/>
+          <w:lang w:eastAsia="pt-BR"/>
+          <w14:ligatures w14:val="none"/>
+        </w:rPr>
+      </w:pPr>
+      <w:r>
+        <w:rPr>
+          <w:rFonts w:ascii="Consolas" w:eastAsia="Times New Roman" w:hAnsi="Consolas" w:cs="Times New Roman"/>
+          <w:b/>
+          <w:bCs/>
+          <w:i/>
+          <w:iCs/>
+          <w:color w:val="D4D4D4"/>
+          <w:kern w:val="0"/>
+          <w:sz w:val="16"/>
+          <w:szCs w:val="16"/>
+          <w:lang w:eastAsia="pt-BR"/>
+          <w14:ligatures w14:val="none"/>
+        </w:rPr>
+        <w:t>    }</w:t>
+      </w:r>
+    </w:p>
+    <w:p>
+      <w:pPr>
+        <w:shd w:val="clear" w:color="auto" w:fill="1F1F1F"/>
+        <w:spacing w:after="0" w:line="240" w:lineRule="auto"/>
+        <w:rPr>
+          <w:rFonts w:ascii="Consolas" w:eastAsia="Times New Roman" w:hAnsi="Consolas" w:cs="Times New Roman"/>
+          <w:b/>
+          <w:bCs/>
+          <w:i/>
+          <w:iCs/>
+          <w:color w:val="CCCCCC"/>
+          <w:kern w:val="0"/>
+          <w:sz w:val="16"/>
+          <w:szCs w:val="16"/>
+          <w:lang w:eastAsia="pt-BR"/>
+          <w14:ligatures w14:val="none"/>
+        </w:rPr>
+      </w:pPr>
+      <w:r>
+        <w:rPr>
+          <w:rFonts w:ascii="Consolas" w:eastAsia="Times New Roman" w:hAnsi="Consolas" w:cs="Times New Roman"/>
+          <w:b/>
+          <w:bCs/>
+          <w:i/>
+          <w:iCs/>
+          <w:color w:val="D4D4D4"/>
+          <w:kern w:val="0"/>
+          <w:sz w:val="16"/>
+          <w:szCs w:val="16"/>
+          <w:lang w:eastAsia="pt-BR"/>
+          <w14:ligatures w14:val="none"/>
+        </w:rPr>
+        <w:t xml:space="preserve">    </w:t>
+      </w:r>
+      <w:proofErr w:type="spellStart"/>
+      <w:r>
+        <w:rPr>
+          <w:rFonts w:ascii="Consolas" w:eastAsia="Times New Roman" w:hAnsi="Consolas" w:cs="Times New Roman"/>
+          <w:b/>
+          <w:bCs/>
+          <w:i/>
+          <w:iCs/>
+          <w:color w:val="DCDCAA"/>
+          <w:kern w:val="0"/>
+          <w:sz w:val="16"/>
+          <w:szCs w:val="16"/>
+          <w:lang w:eastAsia="pt-BR"/>
+          <w14:ligatures w14:val="none"/>
+        </w:rPr>
+        <w:t>print_r</w:t>
+      </w:r>
+      <w:proofErr w:type="spellEnd"/>
+      <w:r>
+        <w:rPr>
+          <w:rFonts w:ascii="Consolas" w:eastAsia="Times New Roman" w:hAnsi="Consolas" w:cs="Times New Roman"/>
+          <w:b/>
+          <w:bCs/>
+          <w:i/>
+          <w:iCs/>
+          <w:color w:val="D4D4D4"/>
+          <w:kern w:val="0"/>
+          <w:sz w:val="16"/>
+          <w:szCs w:val="16"/>
+          <w:lang w:eastAsia="pt-BR"/>
+          <w14:ligatures w14:val="none"/>
+        </w:rPr>
+        <w:t>(</w:t>
+      </w:r>
+      <w:r>
+        <w:rPr>
+          <w:rFonts w:ascii="Consolas" w:eastAsia="Times New Roman" w:hAnsi="Consolas" w:cs="Times New Roman"/>
+          <w:b/>
+          <w:bCs/>
+          <w:i/>
+          <w:iCs/>
+          <w:color w:val="9CDCFE"/>
+          <w:kern w:val="0"/>
+          <w:sz w:val="16"/>
+          <w:szCs w:val="16"/>
+          <w:lang w:eastAsia="pt-BR"/>
+          <w14:ligatures w14:val="none"/>
+        </w:rPr>
+        <w:t>$elementos</w:t>
+      </w:r>
+      <w:r>
+        <w:rPr>
+          <w:rFonts w:ascii="Consolas" w:eastAsia="Times New Roman" w:hAnsi="Consolas" w:cs="Times New Roman"/>
+          <w:b/>
+          <w:bCs/>
+          <w:i/>
+          <w:iCs/>
+          <w:color w:val="D4D4D4"/>
+          <w:kern w:val="0"/>
+          <w:sz w:val="16"/>
+          <w:szCs w:val="16"/>
+          <w:lang w:eastAsia="pt-BR"/>
+          <w14:ligatures w14:val="none"/>
+        </w:rPr>
+        <w:t xml:space="preserve">); </w:t>
+      </w:r>
+      <w:r>
+        <w:rPr>
+          <w:rFonts w:ascii="Consolas" w:eastAsia="Times New Roman" w:hAnsi="Consolas" w:cs="Times New Roman"/>
+          <w:b/>
+          <w:bCs/>
+          <w:i/>
+          <w:iCs/>
+          <w:color w:val="6A9955"/>
+          <w:kern w:val="0"/>
+          <w:sz w:val="16"/>
+          <w:szCs w:val="16"/>
+          <w:lang w:eastAsia="pt-BR"/>
+          <w14:ligatures w14:val="none"/>
+        </w:rPr>
+        <w:t>//exibindo elementos</w:t>
+      </w:r>
+    </w:p>
+    <w:p>
+      <w:pPr>
+        <w:shd w:val="clear" w:color="auto" w:fill="1F1F1F"/>
+        <w:spacing w:after="0" w:line="240" w:lineRule="auto"/>
+        <w:rPr>
+          <w:rFonts w:ascii="Consolas" w:eastAsia="Times New Roman" w:hAnsi="Consolas" w:cs="Times New Roman"/>
+          <w:b/>
+          <w:bCs/>
+          <w:i/>
+          <w:iCs/>
+          <w:color w:val="CCCCCC"/>
+          <w:kern w:val="0"/>
+          <w:sz w:val="16"/>
+          <w:szCs w:val="16"/>
+          <w:lang w:eastAsia="pt-BR"/>
+          <w14:ligatures w14:val="none"/>
+        </w:rPr>
+      </w:pPr>
+      <w:r>
+        <w:rPr>
+          <w:rFonts w:ascii="Consolas" w:eastAsia="Times New Roman" w:hAnsi="Consolas" w:cs="Times New Roman"/>
+          <w:b/>
+          <w:bCs/>
+          <w:i/>
+          <w:iCs/>
+          <w:color w:val="D4D4D4"/>
+          <w:kern w:val="0"/>
+          <w:sz w:val="16"/>
+          <w:szCs w:val="16"/>
+          <w:lang w:eastAsia="pt-BR"/>
+          <w14:ligatures w14:val="none"/>
+        </w:rPr>
+        <w:t xml:space="preserve">    </w:t>
+      </w:r>
+      <w:r>
+        <w:rPr>
+          <w:rFonts w:ascii="Consolas" w:eastAsia="Times New Roman" w:hAnsi="Consolas" w:cs="Times New Roman"/>
+          <w:b/>
+          <w:bCs/>
+          <w:i/>
+          <w:iCs/>
+          <w:color w:val="569CD6"/>
+          <w:kern w:val="0"/>
+          <w:sz w:val="16"/>
+          <w:szCs w:val="16"/>
+          <w:lang w:eastAsia="pt-BR"/>
+          <w14:ligatures w14:val="none"/>
+        </w:rPr>
+        <w:t>?&gt;</w:t>
       </w:r>
     </w:p>
     <w:p>

</xml_diff>

<commit_message>
introdução ao app help tesk
</commit_message>
<xml_diff>
--- a/doc/php7.docx
+++ b/doc/php7.docx
@@ -46951,6 +46951,129 @@
           <w:szCs w:val="24"/>
         </w:rPr>
       </w:pPr>
+    </w:p>
+    <w:p>
+      <w:pPr>
+        <w:spacing w:line="240" w:lineRule="auto"/>
+        <w:jc w:val="both"/>
+        <w:rPr>
+          <w:rFonts w:ascii="Arial" w:hAnsi="Arial" w:cs="Arial"/>
+          <w:sz w:val="24"/>
+          <w:szCs w:val="24"/>
+        </w:rPr>
+      </w:pPr>
+    </w:p>
+    <w:p>
+      <w:pPr>
+        <w:spacing w:line="240" w:lineRule="auto"/>
+        <w:jc w:val="both"/>
+        <w:rPr>
+          <w:rFonts w:ascii="Arial" w:hAnsi="Arial" w:cs="Arial"/>
+          <w:sz w:val="24"/>
+          <w:szCs w:val="24"/>
+        </w:rPr>
+      </w:pPr>
+    </w:p>
+    <w:p>
+      <w:pPr>
+        <w:spacing w:line="240" w:lineRule="auto"/>
+        <w:jc w:val="both"/>
+        <w:rPr>
+          <w:rFonts w:ascii="Arial" w:hAnsi="Arial" w:cs="Arial"/>
+          <w:b/>
+          <w:bCs/>
+          <w:sz w:val="24"/>
+          <w:szCs w:val="24"/>
+        </w:rPr>
+      </w:pPr>
+      <w:r>
+        <w:rPr>
+          <w:rFonts w:ascii="Arial" w:hAnsi="Arial" w:cs="Arial"/>
+          <w:b/>
+          <w:bCs/>
+          <w:sz w:val="24"/>
+          <w:szCs w:val="24"/>
+        </w:rPr>
+        <w:t>App Help Desk</w:t>
+      </w:r>
+    </w:p>
+    <w:p>
+      <w:pPr>
+        <w:spacing w:line="240" w:lineRule="auto"/>
+        <w:jc w:val="both"/>
+        <w:rPr>
+          <w:rFonts w:ascii="Arial" w:hAnsi="Arial" w:cs="Arial"/>
+          <w:b/>
+          <w:bCs/>
+          <w:sz w:val="24"/>
+          <w:szCs w:val="24"/>
+        </w:rPr>
+      </w:pPr>
+    </w:p>
+    <w:p>
+      <w:pPr>
+        <w:spacing w:line="240" w:lineRule="auto"/>
+        <w:jc w:val="both"/>
+        <w:rPr>
+          <w:rFonts w:ascii="Arial" w:hAnsi="Arial" w:cs="Arial"/>
+          <w:b/>
+          <w:bCs/>
+          <w:i/>
+          <w:iCs/>
+          <w:sz w:val="24"/>
+          <w:szCs w:val="24"/>
+        </w:rPr>
+      </w:pPr>
+      <w:r>
+        <w:rPr>
+          <w:rFonts w:ascii="Arial" w:hAnsi="Arial" w:cs="Arial"/>
+          <w:b/>
+          <w:bCs/>
+          <w:i/>
+          <w:iCs/>
+          <w:sz w:val="24"/>
+          <w:szCs w:val="24"/>
+        </w:rPr>
+        <w:t>Introdução</w:t>
+      </w:r>
+    </w:p>
+    <w:p>
+      <w:pPr>
+        <w:spacing w:line="240" w:lineRule="auto"/>
+        <w:jc w:val="both"/>
+        <w:rPr>
+          <w:rFonts w:ascii="Arial" w:hAnsi="Arial" w:cs="Arial"/>
+          <w:sz w:val="24"/>
+          <w:szCs w:val="24"/>
+        </w:rPr>
+      </w:pPr>
+      <w:r>
+        <w:rPr>
+          <w:rFonts w:ascii="Arial" w:hAnsi="Arial" w:cs="Arial"/>
+          <w:sz w:val="24"/>
+          <w:szCs w:val="24"/>
+        </w:rPr>
+        <w:t>Objetivo: colocar em prática conhecimentos adquiridos nessa parte do curso;</w:t>
+      </w:r>
+    </w:p>
+    <w:p>
+      <w:pPr>
+        <w:spacing w:line="240" w:lineRule="auto"/>
+        <w:jc w:val="both"/>
+        <w:rPr>
+          <w:rFonts w:ascii="Arial" w:hAnsi="Arial" w:cs="Arial"/>
+          <w:sz w:val="24"/>
+          <w:szCs w:val="24"/>
+        </w:rPr>
+      </w:pPr>
+      <w:r>
+        <w:rPr>
+          <w:rFonts w:ascii="Arial" w:hAnsi="Arial" w:cs="Arial"/>
+          <w:sz w:val="24"/>
+          <w:szCs w:val="24"/>
+        </w:rPr>
+        <w:t>Será falado sobre segurança na parte de backend.</w:t>
+      </w:r>
     </w:p>
     <w:sectPr>
       <w:pgSz w:w="11906" w:h="16838"/>

</xml_diff>

<commit_message>
paginas restritas - SESSION
</commit_message>
<xml_diff>
--- a/doc/php7.docx
+++ b/doc/php7.docx
@@ -52695,6 +52695,822 @@
           <w:szCs w:val="24"/>
         </w:rPr>
       </w:pPr>
+    </w:p>
+    <w:p>
+      <w:pPr>
+        <w:spacing w:line="240" w:lineRule="auto"/>
+        <w:jc w:val="both"/>
+        <w:rPr>
+          <w:rFonts w:ascii="Arial" w:hAnsi="Arial" w:cs="Arial"/>
+          <w:sz w:val="24"/>
+          <w:szCs w:val="24"/>
+        </w:rPr>
+      </w:pPr>
+    </w:p>
+    <w:p>
+      <w:pPr>
+        <w:spacing w:line="240" w:lineRule="auto"/>
+        <w:jc w:val="both"/>
+        <w:rPr>
+          <w:rFonts w:ascii="Arial" w:hAnsi="Arial" w:cs="Arial"/>
+          <w:b/>
+          <w:bCs/>
+          <w:sz w:val="24"/>
+          <w:szCs w:val="24"/>
+        </w:rPr>
+      </w:pPr>
+      <w:r>
+        <w:rPr>
+          <w:rFonts w:ascii="Arial" w:hAnsi="Arial" w:cs="Arial"/>
+          <w:b/>
+          <w:bCs/>
+          <w:sz w:val="24"/>
+          <w:szCs w:val="24"/>
+        </w:rPr>
+        <w:t>Protegendo páginas restritas com SESSION</w:t>
+      </w:r>
+    </w:p>
+    <w:p>
+      <w:pPr>
+        <w:spacing w:line="240" w:lineRule="auto"/>
+        <w:jc w:val="both"/>
+        <w:rPr>
+          <w:rFonts w:ascii="Arial" w:hAnsi="Arial" w:cs="Arial"/>
+          <w:sz w:val="24"/>
+          <w:szCs w:val="24"/>
+        </w:rPr>
+      </w:pPr>
+      <w:r>
+        <w:rPr>
+          <w:rFonts w:ascii="Arial" w:hAnsi="Arial" w:cs="Arial"/>
+          <w:b/>
+          <w:bCs/>
+          <w:sz w:val="24"/>
+          <w:szCs w:val="24"/>
+        </w:rPr>
+        <w:t>S</w:t>
+      </w:r>
+      <w:r>
+        <w:rPr>
+          <w:rFonts w:ascii="Arial" w:hAnsi="Arial" w:cs="Arial"/>
+          <w:b/>
+          <w:bCs/>
+          <w:sz w:val="24"/>
+          <w:szCs w:val="24"/>
+        </w:rPr>
+        <w:t>ess</w:t>
+      </w:r>
+      <w:r>
+        <w:rPr>
+          <w:rFonts w:ascii="Arial" w:hAnsi="Arial" w:cs="Arial"/>
+          <w:b/>
+          <w:bCs/>
+          <w:sz w:val="24"/>
+          <w:szCs w:val="24"/>
+        </w:rPr>
+        <w:t>ão -</w:t>
+      </w:r>
+      <w:r>
+        <w:rPr>
+          <w:rFonts w:ascii="Arial" w:hAnsi="Arial" w:cs="Arial"/>
+          <w:sz w:val="24"/>
+          <w:szCs w:val="24"/>
+        </w:rPr>
+        <w:t xml:space="preserve">&gt; faz com que uma determinada </w:t>
+      </w:r>
+      <w:r>
+        <w:rPr>
+          <w:rFonts w:ascii="Arial" w:hAnsi="Arial" w:cs="Arial"/>
+          <w:sz w:val="24"/>
+          <w:szCs w:val="24"/>
+        </w:rPr>
+        <w:t>solicitação</w:t>
+      </w:r>
+      <w:r>
+        <w:rPr>
+          <w:rFonts w:ascii="Arial" w:hAnsi="Arial" w:cs="Arial"/>
+          <w:sz w:val="24"/>
+          <w:szCs w:val="24"/>
+        </w:rPr>
+        <w:t xml:space="preserve"> do browser a partir de um identificador único</w:t>
+      </w:r>
+      <w:r>
+        <w:rPr>
+          <w:rFonts w:ascii="Arial" w:hAnsi="Arial" w:cs="Arial"/>
+          <w:sz w:val="24"/>
+          <w:szCs w:val="24"/>
+        </w:rPr>
+        <w:t xml:space="preserve"> possa </w:t>
+      </w:r>
+      <w:r>
+        <w:rPr>
+          <w:rFonts w:ascii="Arial" w:hAnsi="Arial" w:cs="Arial"/>
+          <w:sz w:val="24"/>
+          <w:szCs w:val="24"/>
+        </w:rPr>
+        <w:t>acessar uma sessão do lado do servidor.</w:t>
+      </w:r>
+    </w:p>
+    <w:p>
+      <w:pPr>
+        <w:spacing w:line="240" w:lineRule="auto"/>
+        <w:jc w:val="both"/>
+        <w:rPr>
+          <w:rFonts w:ascii="Arial" w:hAnsi="Arial" w:cs="Arial"/>
+          <w:sz w:val="24"/>
+          <w:szCs w:val="24"/>
+        </w:rPr>
+      </w:pPr>
+      <w:r>
+        <w:rPr>
+          <w:rFonts w:ascii="Arial" w:hAnsi="Arial" w:cs="Arial"/>
+          <w:sz w:val="24"/>
+          <w:szCs w:val="24"/>
+        </w:rPr>
+        <w:lastRenderedPageBreak/>
+        <w:t>Espaço d</w:t>
+      </w:r>
+      <w:r>
+        <w:rPr>
+          <w:rFonts w:ascii="Arial" w:hAnsi="Arial" w:cs="Arial"/>
+          <w:sz w:val="24"/>
+          <w:szCs w:val="24"/>
+        </w:rPr>
+        <w:t>a</w:t>
+      </w:r>
+      <w:r>
+        <w:rPr>
+          <w:rFonts w:ascii="Arial" w:hAnsi="Arial" w:cs="Arial"/>
+          <w:sz w:val="24"/>
+          <w:szCs w:val="24"/>
+        </w:rPr>
+        <w:t xml:space="preserve"> memória onde é possível </w:t>
+      </w:r>
+      <w:r>
+        <w:rPr>
+          <w:rFonts w:ascii="Arial" w:hAnsi="Arial" w:cs="Arial"/>
+          <w:sz w:val="24"/>
+          <w:szCs w:val="24"/>
+        </w:rPr>
+        <w:t>que o</w:t>
+      </w:r>
+      <w:r>
+        <w:rPr>
+          <w:rFonts w:ascii="Arial" w:hAnsi="Arial" w:cs="Arial"/>
+          <w:sz w:val="24"/>
+          <w:szCs w:val="24"/>
+        </w:rPr>
+        <w:t xml:space="preserve"> servidor armazen</w:t>
+      </w:r>
+      <w:r>
+        <w:rPr>
+          <w:rFonts w:ascii="Arial" w:hAnsi="Arial" w:cs="Arial"/>
+          <w:sz w:val="24"/>
+          <w:szCs w:val="24"/>
+        </w:rPr>
+        <w:t>e</w:t>
+      </w:r>
+      <w:r>
+        <w:rPr>
+          <w:rFonts w:ascii="Arial" w:hAnsi="Arial" w:cs="Arial"/>
+          <w:sz w:val="24"/>
+          <w:szCs w:val="24"/>
+        </w:rPr>
+        <w:t xml:space="preserve"> informações que conecte a </w:t>
+      </w:r>
+      <w:r>
+        <w:rPr>
+          <w:rFonts w:ascii="Arial" w:hAnsi="Arial" w:cs="Arial"/>
+          <w:sz w:val="24"/>
+          <w:szCs w:val="24"/>
+        </w:rPr>
+        <w:t>instância</w:t>
+      </w:r>
+      <w:r>
+        <w:rPr>
+          <w:rFonts w:ascii="Arial" w:hAnsi="Arial" w:cs="Arial"/>
+          <w:sz w:val="24"/>
+          <w:szCs w:val="24"/>
+        </w:rPr>
+        <w:t xml:space="preserve"> do lado do servidor com a </w:t>
+      </w:r>
+      <w:r>
+        <w:rPr>
+          <w:rFonts w:ascii="Arial" w:hAnsi="Arial" w:cs="Arial"/>
+          <w:sz w:val="24"/>
+          <w:szCs w:val="24"/>
+        </w:rPr>
+        <w:t>instância</w:t>
+      </w:r>
+      <w:r>
+        <w:rPr>
+          <w:rFonts w:ascii="Arial" w:hAnsi="Arial" w:cs="Arial"/>
+          <w:sz w:val="24"/>
+          <w:szCs w:val="24"/>
+        </w:rPr>
+        <w:t xml:space="preserve"> </w:t>
+      </w:r>
+      <w:r>
+        <w:rPr>
+          <w:rFonts w:ascii="Arial" w:hAnsi="Arial" w:cs="Arial"/>
+          <w:sz w:val="24"/>
+          <w:szCs w:val="24"/>
+        </w:rPr>
+        <w:t>do lado do cliente, criando uma ponte</w:t>
+      </w:r>
+      <w:r>
+        <w:rPr>
+          <w:rFonts w:ascii="Arial" w:hAnsi="Arial" w:cs="Arial"/>
+          <w:sz w:val="24"/>
+          <w:szCs w:val="24"/>
+        </w:rPr>
+        <w:t>;</w:t>
+      </w:r>
+    </w:p>
+    <w:p>
+      <w:pPr>
+        <w:spacing w:line="240" w:lineRule="auto"/>
+        <w:jc w:val="both"/>
+        <w:rPr>
+          <w:rFonts w:ascii="Arial" w:hAnsi="Arial" w:cs="Arial"/>
+          <w:sz w:val="24"/>
+          <w:szCs w:val="24"/>
+        </w:rPr>
+      </w:pPr>
+      <w:r>
+        <w:rPr>
+          <w:rFonts w:ascii="Arial" w:hAnsi="Arial" w:cs="Arial"/>
+          <w:sz w:val="24"/>
+          <w:szCs w:val="24"/>
+        </w:rPr>
+        <w:t>Essa identificação é transitada na requisição através de um cookie ou um URL. De modo que a instância do browser sempre que realizar uma requisição encaminhe essa informação para o servidor para que a linguagem de programação consiga recuperar essa informação e acessar aquele espaço de memória dedicado para aquela instância do browser em especial</w:t>
+      </w:r>
+      <w:r>
+        <w:rPr>
+          <w:rFonts w:ascii="Arial" w:hAnsi="Arial" w:cs="Arial"/>
+          <w:sz w:val="24"/>
+          <w:szCs w:val="24"/>
+        </w:rPr>
+        <w:t>.</w:t>
+      </w:r>
+    </w:p>
+    <w:p>
+      <w:pPr>
+        <w:spacing w:line="240" w:lineRule="auto"/>
+        <w:jc w:val="both"/>
+        <w:rPr>
+          <w:rFonts w:ascii="Arial" w:hAnsi="Arial" w:cs="Arial"/>
+          <w:sz w:val="24"/>
+          <w:szCs w:val="24"/>
+        </w:rPr>
+      </w:pPr>
+      <w:r>
+        <w:rPr>
+          <w:rFonts w:ascii="Arial" w:hAnsi="Arial" w:cs="Arial"/>
+          <w:sz w:val="24"/>
+          <w:szCs w:val="24"/>
+        </w:rPr>
+        <w:t>Criando o recurso de sessão podemos transitar informações em qualquer requisição feita pelo front-</w:t>
+      </w:r>
+      <w:proofErr w:type="spellStart"/>
+      <w:r>
+        <w:rPr>
+          <w:rFonts w:ascii="Arial" w:hAnsi="Arial" w:cs="Arial"/>
+          <w:sz w:val="24"/>
+          <w:szCs w:val="24"/>
+        </w:rPr>
+        <w:t>end</w:t>
+      </w:r>
+      <w:proofErr w:type="spellEnd"/>
+      <w:r>
+        <w:rPr>
+          <w:rFonts w:ascii="Arial" w:hAnsi="Arial" w:cs="Arial"/>
+          <w:sz w:val="24"/>
+          <w:szCs w:val="24"/>
+        </w:rPr>
+        <w:t xml:space="preserve"> para o </w:t>
+      </w:r>
+      <w:proofErr w:type="spellStart"/>
+      <w:r>
+        <w:rPr>
+          <w:rFonts w:ascii="Arial" w:hAnsi="Arial" w:cs="Arial"/>
+          <w:sz w:val="24"/>
+          <w:szCs w:val="24"/>
+        </w:rPr>
+        <w:t>back</w:t>
+      </w:r>
+      <w:proofErr w:type="spellEnd"/>
+      <w:r>
+        <w:rPr>
+          <w:rFonts w:ascii="Arial" w:hAnsi="Arial" w:cs="Arial"/>
+          <w:sz w:val="24"/>
+          <w:szCs w:val="24"/>
+        </w:rPr>
+        <w:t>-end</w:t>
+      </w:r>
+      <w:r>
+        <w:rPr>
+          <w:rFonts w:ascii="Arial" w:hAnsi="Arial" w:cs="Arial"/>
+          <w:sz w:val="24"/>
+          <w:szCs w:val="24"/>
+        </w:rPr>
+        <w:t>. Podendo ser utilizado dentro de qualquer script.</w:t>
+      </w:r>
+    </w:p>
+    <w:p>
+      <w:pPr>
+        <w:spacing w:line="240" w:lineRule="auto"/>
+        <w:jc w:val="both"/>
+        <w:rPr>
+          <w:rFonts w:ascii="Arial" w:hAnsi="Arial" w:cs="Arial"/>
+          <w:sz w:val="24"/>
+          <w:szCs w:val="24"/>
+        </w:rPr>
+      </w:pPr>
+    </w:p>
+    <w:p>
+      <w:pPr>
+        <w:shd w:val="clear" w:color="auto" w:fill="1F1F1F"/>
+        <w:spacing w:after="0" w:line="285" w:lineRule="atLeast"/>
+        <w:rPr>
+          <w:rFonts w:ascii="Consolas" w:eastAsia="Times New Roman" w:hAnsi="Consolas" w:cs="Times New Roman"/>
+          <w:color w:val="CCCCCC"/>
+          <w:kern w:val="0"/>
+          <w:sz w:val="21"/>
+          <w:szCs w:val="21"/>
+          <w:lang w:eastAsia="pt-BR"/>
+          <w14:ligatures w14:val="none"/>
+        </w:rPr>
+      </w:pPr>
+      <w:proofErr w:type="spellStart"/>
+      <w:r>
+        <w:rPr>
+          <w:rFonts w:ascii="Consolas" w:eastAsia="Times New Roman" w:hAnsi="Consolas" w:cs="Times New Roman"/>
+          <w:color w:val="DCDCAA"/>
+          <w:kern w:val="0"/>
+          <w:sz w:val="21"/>
+          <w:szCs w:val="21"/>
+          <w:lang w:eastAsia="pt-BR"/>
+          <w14:ligatures w14:val="none"/>
+        </w:rPr>
+        <w:t>session_</w:t>
+      </w:r>
+      <w:proofErr w:type="gramStart"/>
+      <w:r>
+        <w:rPr>
+          <w:rFonts w:ascii="Consolas" w:eastAsia="Times New Roman" w:hAnsi="Consolas" w:cs="Times New Roman"/>
+          <w:color w:val="DCDCAA"/>
+          <w:kern w:val="0"/>
+          <w:sz w:val="21"/>
+          <w:szCs w:val="21"/>
+          <w:lang w:eastAsia="pt-BR"/>
+          <w14:ligatures w14:val="none"/>
+        </w:rPr>
+        <w:t>start</w:t>
+      </w:r>
+      <w:proofErr w:type="spellEnd"/>
+      <w:r>
+        <w:rPr>
+          <w:rFonts w:ascii="Consolas" w:eastAsia="Times New Roman" w:hAnsi="Consolas" w:cs="Times New Roman"/>
+          <w:color w:val="D4D4D4"/>
+          <w:kern w:val="0"/>
+          <w:sz w:val="21"/>
+          <w:szCs w:val="21"/>
+          <w:lang w:eastAsia="pt-BR"/>
+          <w14:ligatures w14:val="none"/>
+        </w:rPr>
+        <w:t>(</w:t>
+      </w:r>
+      <w:proofErr w:type="gramEnd"/>
+      <w:r>
+        <w:rPr>
+          <w:rFonts w:ascii="Consolas" w:eastAsia="Times New Roman" w:hAnsi="Consolas" w:cs="Times New Roman"/>
+          <w:color w:val="D4D4D4"/>
+          <w:kern w:val="0"/>
+          <w:sz w:val="21"/>
+          <w:szCs w:val="21"/>
+          <w:lang w:eastAsia="pt-BR"/>
+          <w14:ligatures w14:val="none"/>
+        </w:rPr>
+        <w:t>);</w:t>
+      </w:r>
+      <w:r>
+        <w:rPr>
+          <w:rFonts w:ascii="Consolas" w:eastAsia="Times New Roman" w:hAnsi="Consolas" w:cs="Times New Roman"/>
+          <w:color w:val="6A9955"/>
+          <w:kern w:val="0"/>
+          <w:sz w:val="21"/>
+          <w:szCs w:val="21"/>
+          <w:lang w:eastAsia="pt-BR"/>
+          <w14:ligatures w14:val="none"/>
+        </w:rPr>
+        <w:t>//quando se trabalha com sessão é fundamental executar essa função, antes de qualquer instrução que emita uma saída de dados no navegador</w:t>
+      </w:r>
+    </w:p>
+    <w:p>
+      <w:pPr>
+        <w:shd w:val="clear" w:color="auto" w:fill="1F1F1F"/>
+        <w:spacing w:after="0" w:line="285" w:lineRule="atLeast"/>
+        <w:rPr>
+          <w:rFonts w:ascii="Consolas" w:eastAsia="Times New Roman" w:hAnsi="Consolas" w:cs="Times New Roman"/>
+          <w:color w:val="CCCCCC"/>
+          <w:kern w:val="0"/>
+          <w:sz w:val="21"/>
+          <w:szCs w:val="21"/>
+          <w:lang w:eastAsia="pt-BR"/>
+          <w14:ligatures w14:val="none"/>
+        </w:rPr>
+      </w:pPr>
+      <w:r>
+        <w:rPr>
+          <w:rFonts w:ascii="Consolas" w:eastAsia="Times New Roman" w:hAnsi="Consolas" w:cs="Times New Roman"/>
+          <w:color w:val="6A9955"/>
+          <w:kern w:val="0"/>
+          <w:sz w:val="21"/>
+          <w:szCs w:val="21"/>
+          <w:lang w:eastAsia="pt-BR"/>
+          <w14:ligatures w14:val="none"/>
+        </w:rPr>
+        <w:t>//como comumente é feito pode-se colocar como primeira instrução no script, mas o importante é que ela fique antes de qualquer impressão de dados no navegador</w:t>
+      </w:r>
+    </w:p>
+    <w:p>
+      <w:pPr>
+        <w:spacing w:line="240" w:lineRule="auto"/>
+        <w:jc w:val="both"/>
+        <w:rPr>
+          <w:rFonts w:ascii="Arial" w:hAnsi="Arial" w:cs="Arial"/>
+          <w:sz w:val="24"/>
+          <w:szCs w:val="24"/>
+        </w:rPr>
+      </w:pPr>
+    </w:p>
+    <w:p>
+      <w:pPr>
+        <w:shd w:val="clear" w:color="auto" w:fill="1F1F1F"/>
+        <w:spacing w:after="0" w:line="285" w:lineRule="atLeast"/>
+        <w:rPr>
+          <w:rFonts w:ascii="Consolas" w:eastAsia="Times New Roman" w:hAnsi="Consolas" w:cs="Times New Roman"/>
+          <w:color w:val="CCCCCC"/>
+          <w:kern w:val="0"/>
+          <w:sz w:val="21"/>
+          <w:szCs w:val="21"/>
+          <w:lang w:eastAsia="pt-BR"/>
+          <w14:ligatures w14:val="none"/>
+        </w:rPr>
+      </w:pPr>
+      <w:r>
+        <w:rPr>
+          <w:rFonts w:ascii="Consolas" w:eastAsia="Times New Roman" w:hAnsi="Consolas" w:cs="Times New Roman"/>
+          <w:color w:val="6A9955"/>
+          <w:kern w:val="0"/>
+          <w:sz w:val="21"/>
+          <w:szCs w:val="21"/>
+          <w:lang w:eastAsia="pt-BR"/>
+          <w14:ligatures w14:val="none"/>
+        </w:rPr>
+        <w:t>//ao iniciar uma sessão, temos acesso a uma super global chamada '</w:t>
+      </w:r>
+      <w:proofErr w:type="spellStart"/>
+      <w:r>
+        <w:rPr>
+          <w:rFonts w:ascii="Consolas" w:eastAsia="Times New Roman" w:hAnsi="Consolas" w:cs="Times New Roman"/>
+          <w:color w:val="6A9955"/>
+          <w:kern w:val="0"/>
+          <w:sz w:val="21"/>
+          <w:szCs w:val="21"/>
+          <w:lang w:eastAsia="pt-BR"/>
+          <w14:ligatures w14:val="none"/>
+        </w:rPr>
+        <w:t>session</w:t>
+      </w:r>
+      <w:proofErr w:type="spellEnd"/>
+      <w:r>
+        <w:rPr>
+          <w:rFonts w:ascii="Consolas" w:eastAsia="Times New Roman" w:hAnsi="Consolas" w:cs="Times New Roman"/>
+          <w:color w:val="6A9955"/>
+          <w:kern w:val="0"/>
+          <w:sz w:val="21"/>
+          <w:szCs w:val="21"/>
+          <w:lang w:eastAsia="pt-BR"/>
+          <w14:ligatures w14:val="none"/>
+        </w:rPr>
+        <w:t>' - começa vazio, pois podemos em tempo de execução criar valores</w:t>
+      </w:r>
+    </w:p>
+    <w:p>
+      <w:pPr>
+        <w:shd w:val="clear" w:color="auto" w:fill="1F1F1F"/>
+        <w:spacing w:after="0" w:line="285" w:lineRule="atLeast"/>
+        <w:rPr>
+          <w:rFonts w:ascii="Consolas" w:eastAsia="Times New Roman" w:hAnsi="Consolas" w:cs="Times New Roman"/>
+          <w:color w:val="CCCCCC"/>
+          <w:kern w:val="0"/>
+          <w:sz w:val="21"/>
+          <w:szCs w:val="21"/>
+          <w:lang w:eastAsia="pt-BR"/>
+          <w14:ligatures w14:val="none"/>
+        </w:rPr>
+      </w:pPr>
+      <w:r>
+        <w:rPr>
+          <w:rFonts w:ascii="Consolas" w:eastAsia="Times New Roman" w:hAnsi="Consolas" w:cs="Times New Roman"/>
+          <w:color w:val="9CDCFE"/>
+          <w:kern w:val="0"/>
+          <w:sz w:val="21"/>
+          <w:szCs w:val="21"/>
+          <w:lang w:eastAsia="pt-BR"/>
+          <w14:ligatures w14:val="none"/>
+        </w:rPr>
+        <w:t>$_SESSION</w:t>
+      </w:r>
+      <w:r>
+        <w:rPr>
+          <w:rFonts w:ascii="Consolas" w:eastAsia="Times New Roman" w:hAnsi="Consolas" w:cs="Times New Roman"/>
+          <w:color w:val="D4D4D4"/>
+          <w:kern w:val="0"/>
+          <w:sz w:val="21"/>
+          <w:szCs w:val="21"/>
+          <w:lang w:eastAsia="pt-BR"/>
+          <w14:ligatures w14:val="none"/>
+        </w:rPr>
+        <w:t>[</w:t>
+      </w:r>
+      <w:r>
+        <w:rPr>
+          <w:rFonts w:ascii="Consolas" w:eastAsia="Times New Roman" w:hAnsi="Consolas" w:cs="Times New Roman"/>
+          <w:color w:val="CE9178"/>
+          <w:kern w:val="0"/>
+          <w:sz w:val="21"/>
+          <w:szCs w:val="21"/>
+          <w:lang w:eastAsia="pt-BR"/>
+          <w14:ligatures w14:val="none"/>
+        </w:rPr>
+        <w:t>'x'</w:t>
+      </w:r>
+      <w:r>
+        <w:rPr>
+          <w:rFonts w:ascii="Consolas" w:eastAsia="Times New Roman" w:hAnsi="Consolas" w:cs="Times New Roman"/>
+          <w:color w:val="D4D4D4"/>
+          <w:kern w:val="0"/>
+          <w:sz w:val="21"/>
+          <w:szCs w:val="21"/>
+          <w:lang w:eastAsia="pt-BR"/>
+          <w14:ligatures w14:val="none"/>
+        </w:rPr>
+        <w:t xml:space="preserve">] = </w:t>
+      </w:r>
+      <w:r>
+        <w:rPr>
+          <w:rFonts w:ascii="Consolas" w:eastAsia="Times New Roman" w:hAnsi="Consolas" w:cs="Times New Roman"/>
+          <w:color w:val="CE9178"/>
+          <w:kern w:val="0"/>
+          <w:sz w:val="21"/>
+          <w:szCs w:val="21"/>
+          <w:lang w:eastAsia="pt-BR"/>
+          <w14:ligatures w14:val="none"/>
+        </w:rPr>
+        <w:t>'Oi, sou um valor de sessão'</w:t>
+      </w:r>
+      <w:r>
+        <w:rPr>
+          <w:rFonts w:ascii="Consolas" w:eastAsia="Times New Roman" w:hAnsi="Consolas" w:cs="Times New Roman"/>
+          <w:color w:val="D4D4D4"/>
+          <w:kern w:val="0"/>
+          <w:sz w:val="21"/>
+          <w:szCs w:val="21"/>
+          <w:lang w:eastAsia="pt-BR"/>
+          <w14:ligatures w14:val="none"/>
+        </w:rPr>
+        <w:t>;</w:t>
+      </w:r>
+    </w:p>
+    <w:p>
+      <w:pPr>
+        <w:shd w:val="clear" w:color="auto" w:fill="1F1F1F"/>
+        <w:spacing w:after="0" w:line="285" w:lineRule="atLeast"/>
+        <w:rPr>
+          <w:rFonts w:ascii="Consolas" w:eastAsia="Times New Roman" w:hAnsi="Consolas" w:cs="Times New Roman"/>
+          <w:color w:val="CCCCCC"/>
+          <w:kern w:val="0"/>
+          <w:sz w:val="21"/>
+          <w:szCs w:val="21"/>
+          <w:lang w:eastAsia="pt-BR"/>
+          <w14:ligatures w14:val="none"/>
+        </w:rPr>
+      </w:pPr>
+      <w:proofErr w:type="spellStart"/>
+      <w:r>
+        <w:rPr>
+          <w:rFonts w:ascii="Consolas" w:eastAsia="Times New Roman" w:hAnsi="Consolas" w:cs="Times New Roman"/>
+          <w:color w:val="DCDCAA"/>
+          <w:kern w:val="0"/>
+          <w:sz w:val="21"/>
+          <w:szCs w:val="21"/>
+          <w:lang w:eastAsia="pt-BR"/>
+          <w14:ligatures w14:val="none"/>
+        </w:rPr>
+        <w:t>print_r</w:t>
+      </w:r>
+      <w:proofErr w:type="spellEnd"/>
+      <w:r>
+        <w:rPr>
+          <w:rFonts w:ascii="Consolas" w:eastAsia="Times New Roman" w:hAnsi="Consolas" w:cs="Times New Roman"/>
+          <w:color w:val="D4D4D4"/>
+          <w:kern w:val="0"/>
+          <w:sz w:val="21"/>
+          <w:szCs w:val="21"/>
+          <w:lang w:eastAsia="pt-BR"/>
+          <w14:ligatures w14:val="none"/>
+        </w:rPr>
+        <w:t>(</w:t>
+      </w:r>
+      <w:r>
+        <w:rPr>
+          <w:rFonts w:ascii="Consolas" w:eastAsia="Times New Roman" w:hAnsi="Consolas" w:cs="Times New Roman"/>
+          <w:color w:val="9CDCFE"/>
+          <w:kern w:val="0"/>
+          <w:sz w:val="21"/>
+          <w:szCs w:val="21"/>
+          <w:lang w:eastAsia="pt-BR"/>
+          <w14:ligatures w14:val="none"/>
+        </w:rPr>
+        <w:t>$_SESSION</w:t>
+      </w:r>
+      <w:r>
+        <w:rPr>
+          <w:rFonts w:ascii="Consolas" w:eastAsia="Times New Roman" w:hAnsi="Consolas" w:cs="Times New Roman"/>
+          <w:color w:val="D4D4D4"/>
+          <w:kern w:val="0"/>
+          <w:sz w:val="21"/>
+          <w:szCs w:val="21"/>
+          <w:lang w:eastAsia="pt-BR"/>
+          <w14:ligatures w14:val="none"/>
+        </w:rPr>
+        <w:t xml:space="preserve">); </w:t>
+      </w:r>
+      <w:r>
+        <w:rPr>
+          <w:rFonts w:ascii="Consolas" w:eastAsia="Times New Roman" w:hAnsi="Consolas" w:cs="Times New Roman"/>
+          <w:color w:val="6A9955"/>
+          <w:kern w:val="0"/>
+          <w:sz w:val="21"/>
+          <w:szCs w:val="21"/>
+          <w:lang w:eastAsia="pt-BR"/>
+          <w14:ligatures w14:val="none"/>
+        </w:rPr>
+        <w:t>//</w:t>
+      </w:r>
+      <w:proofErr w:type="spellStart"/>
+      <w:r>
+        <w:rPr>
+          <w:rFonts w:ascii="Consolas" w:eastAsia="Times New Roman" w:hAnsi="Consolas" w:cs="Times New Roman"/>
+          <w:color w:val="6A9955"/>
+          <w:kern w:val="0"/>
+          <w:sz w:val="21"/>
+          <w:szCs w:val="21"/>
+          <w:lang w:eastAsia="pt-BR"/>
+          <w14:ligatures w14:val="none"/>
+        </w:rPr>
+        <w:t>print_r</w:t>
+      </w:r>
+      <w:proofErr w:type="spellEnd"/>
+      <w:r>
+        <w:rPr>
+          <w:rFonts w:ascii="Consolas" w:eastAsia="Times New Roman" w:hAnsi="Consolas" w:cs="Times New Roman"/>
+          <w:color w:val="6A9955"/>
+          <w:kern w:val="0"/>
+          <w:sz w:val="21"/>
+          <w:szCs w:val="21"/>
+          <w:lang w:eastAsia="pt-BR"/>
+          <w14:ligatures w14:val="none"/>
+        </w:rPr>
+        <w:t xml:space="preserve"> pois é um </w:t>
+      </w:r>
+      <w:proofErr w:type="spellStart"/>
+      <w:r>
+        <w:rPr>
+          <w:rFonts w:ascii="Consolas" w:eastAsia="Times New Roman" w:hAnsi="Consolas" w:cs="Times New Roman"/>
+          <w:color w:val="6A9955"/>
+          <w:kern w:val="0"/>
+          <w:sz w:val="21"/>
+          <w:szCs w:val="21"/>
+          <w:lang w:eastAsia="pt-BR"/>
+          <w14:ligatures w14:val="none"/>
+        </w:rPr>
+        <w:t>array</w:t>
+      </w:r>
+      <w:proofErr w:type="spellEnd"/>
+    </w:p>
+    <w:p>
+      <w:pPr>
+        <w:shd w:val="clear" w:color="auto" w:fill="1F1F1F"/>
+        <w:spacing w:after="0" w:line="285" w:lineRule="atLeast"/>
+        <w:rPr>
+          <w:rFonts w:ascii="Consolas" w:eastAsia="Times New Roman" w:hAnsi="Consolas" w:cs="Times New Roman"/>
+          <w:color w:val="CCCCCC"/>
+          <w:kern w:val="0"/>
+          <w:sz w:val="21"/>
+          <w:szCs w:val="21"/>
+          <w:lang w:eastAsia="pt-BR"/>
+          <w14:ligatures w14:val="none"/>
+        </w:rPr>
+      </w:pPr>
+      <w:proofErr w:type="spellStart"/>
+      <w:r>
+        <w:rPr>
+          <w:rFonts w:ascii="Consolas" w:eastAsia="Times New Roman" w:hAnsi="Consolas" w:cs="Times New Roman"/>
+          <w:color w:val="DCDCAA"/>
+          <w:kern w:val="0"/>
+          <w:sz w:val="21"/>
+          <w:szCs w:val="21"/>
+          <w:lang w:eastAsia="pt-BR"/>
+          <w14:ligatures w14:val="none"/>
+        </w:rPr>
+        <w:t>echo</w:t>
+      </w:r>
+      <w:proofErr w:type="spellEnd"/>
+      <w:r>
+        <w:rPr>
+          <w:rFonts w:ascii="Consolas" w:eastAsia="Times New Roman" w:hAnsi="Consolas" w:cs="Times New Roman"/>
+          <w:color w:val="D4D4D4"/>
+          <w:kern w:val="0"/>
+          <w:sz w:val="21"/>
+          <w:szCs w:val="21"/>
+          <w:lang w:eastAsia="pt-BR"/>
+          <w14:ligatures w14:val="none"/>
+        </w:rPr>
+        <w:t xml:space="preserve"> </w:t>
+      </w:r>
+      <w:r>
+        <w:rPr>
+          <w:rFonts w:ascii="Consolas" w:eastAsia="Times New Roman" w:hAnsi="Consolas" w:cs="Times New Roman"/>
+          <w:color w:val="CE9178"/>
+          <w:kern w:val="0"/>
+          <w:sz w:val="21"/>
+          <w:szCs w:val="21"/>
+          <w:lang w:eastAsia="pt-BR"/>
+          <w14:ligatures w14:val="none"/>
+        </w:rPr>
+        <w:t>'&lt;</w:t>
+      </w:r>
+      <w:proofErr w:type="spellStart"/>
+      <w:r>
+        <w:rPr>
+          <w:rFonts w:ascii="Consolas" w:eastAsia="Times New Roman" w:hAnsi="Consolas" w:cs="Times New Roman"/>
+          <w:color w:val="CE9178"/>
+          <w:kern w:val="0"/>
+          <w:sz w:val="21"/>
+          <w:szCs w:val="21"/>
+          <w:lang w:eastAsia="pt-BR"/>
+          <w14:ligatures w14:val="none"/>
+        </w:rPr>
+        <w:t>hr</w:t>
+      </w:r>
+      <w:proofErr w:type="spellEnd"/>
+      <w:r>
+        <w:rPr>
+          <w:rFonts w:ascii="Consolas" w:eastAsia="Times New Roman" w:hAnsi="Consolas" w:cs="Times New Roman"/>
+          <w:color w:val="CE9178"/>
+          <w:kern w:val="0"/>
+          <w:sz w:val="21"/>
+          <w:szCs w:val="21"/>
+          <w:lang w:eastAsia="pt-BR"/>
+          <w14:ligatures w14:val="none"/>
+        </w:rPr>
+        <w:t>/&gt;'</w:t>
+      </w:r>
+      <w:r>
+        <w:rPr>
+          <w:rFonts w:ascii="Consolas" w:eastAsia="Times New Roman" w:hAnsi="Consolas" w:cs="Times New Roman"/>
+          <w:color w:val="D4D4D4"/>
+          <w:kern w:val="0"/>
+          <w:sz w:val="21"/>
+          <w:szCs w:val="21"/>
+          <w:lang w:eastAsia="pt-BR"/>
+          <w14:ligatures w14:val="none"/>
+        </w:rPr>
+        <w:t>;</w:t>
+      </w:r>
+    </w:p>
+    <w:p>
+      <w:pPr>
+        <w:spacing w:line="240" w:lineRule="auto"/>
+        <w:jc w:val="both"/>
+        <w:rPr>
+          <w:rFonts w:ascii="Arial" w:hAnsi="Arial" w:cs="Arial"/>
+          <w:sz w:val="24"/>
+          <w:szCs w:val="24"/>
+        </w:rPr>
+      </w:pPr>
+      <w:r>
+        <w:rPr>
+          <w:rFonts w:ascii="Arial" w:hAnsi="Arial" w:cs="Arial"/>
+          <w:sz w:val="24"/>
+          <w:szCs w:val="24"/>
+        </w:rPr>
+        <w:t>essa variável poderá ser utilizada em outros lugares, e pode ser passado um novo índice e um novo valor para ela que poderá ser usado na index.php.</w:t>
+      </w:r>
     </w:p>
     <w:sectPr>
       <w:pgSz w:w="11906" w:h="16838"/>

</xml_diff>

<commit_message>
acesso a páginas restritas com SESSION
</commit_message>
<xml_diff>
--- a/doc/php7.docx
+++ b/doc/php7.docx
@@ -53509,8 +53509,1778 @@
           <w:sz w:val="24"/>
           <w:szCs w:val="24"/>
         </w:rPr>
-        <w:t>essa variável poderá ser utilizada em outros lugares, e pode ser passado um novo índice e um novo valor para ela que poderá ser usado na index.php.</w:t>
-      </w:r>
+        <w:t xml:space="preserve">essa variável poderá ser utilizada em outros lugares, e pode ser passado um novo índice e um novo valor para ela que poderá ser usado na </w:t>
+      </w:r>
+      <w:proofErr w:type="spellStart"/>
+      <w:r>
+        <w:rPr>
+          <w:rFonts w:ascii="Arial" w:hAnsi="Arial" w:cs="Arial"/>
+          <w:sz w:val="24"/>
+          <w:szCs w:val="24"/>
+        </w:rPr>
+        <w:t>index.php</w:t>
+      </w:r>
+      <w:proofErr w:type="spellEnd"/>
+      <w:r>
+        <w:rPr>
+          <w:rFonts w:ascii="Arial" w:hAnsi="Arial" w:cs="Arial"/>
+          <w:sz w:val="24"/>
+          <w:szCs w:val="24"/>
+        </w:rPr>
+        <w:t>.</w:t>
+      </w:r>
+    </w:p>
+    <w:p>
+      <w:pPr>
+        <w:spacing w:line="240" w:lineRule="auto"/>
+        <w:jc w:val="both"/>
+        <w:rPr>
+          <w:rFonts w:ascii="Arial" w:hAnsi="Arial" w:cs="Arial"/>
+          <w:sz w:val="24"/>
+          <w:szCs w:val="24"/>
+        </w:rPr>
+      </w:pPr>
+    </w:p>
+    <w:p>
+      <w:pPr>
+        <w:spacing w:line="240" w:lineRule="auto"/>
+        <w:jc w:val="both"/>
+        <w:rPr>
+          <w:rFonts w:ascii="Arial" w:hAnsi="Arial" w:cs="Arial"/>
+          <w:b/>
+          <w:bCs/>
+          <w:i/>
+          <w:iCs/>
+          <w:sz w:val="24"/>
+          <w:szCs w:val="24"/>
+        </w:rPr>
+      </w:pPr>
+      <w:proofErr w:type="spellStart"/>
+      <w:r>
+        <w:rPr>
+          <w:rFonts w:ascii="Arial" w:hAnsi="Arial" w:cs="Arial"/>
+          <w:b/>
+          <w:bCs/>
+          <w:i/>
+          <w:iCs/>
+          <w:sz w:val="24"/>
+          <w:szCs w:val="24"/>
+        </w:rPr>
+        <w:t>index.php</w:t>
+      </w:r>
+      <w:proofErr w:type="spellEnd"/>
+    </w:p>
+    <w:p>
+      <w:pPr>
+        <w:shd w:val="clear" w:color="auto" w:fill="1F1F1F"/>
+        <w:spacing w:after="0" w:line="240" w:lineRule="auto"/>
+        <w:rPr>
+          <w:rFonts w:ascii="Consolas" w:eastAsia="Times New Roman" w:hAnsi="Consolas" w:cs="Times New Roman"/>
+          <w:color w:val="CCCCCC"/>
+          <w:kern w:val="0"/>
+          <w:sz w:val="16"/>
+          <w:szCs w:val="16"/>
+          <w:lang w:eastAsia="pt-BR"/>
+          <w14:ligatures w14:val="none"/>
+        </w:rPr>
+      </w:pPr>
+      <w:proofErr w:type="spellStart"/>
+      <w:r>
+        <w:rPr>
+          <w:rFonts w:ascii="Consolas" w:eastAsia="Times New Roman" w:hAnsi="Consolas" w:cs="Times New Roman"/>
+          <w:color w:val="C586C0"/>
+          <w:kern w:val="0"/>
+          <w:sz w:val="16"/>
+          <w:szCs w:val="16"/>
+          <w:lang w:eastAsia="pt-BR"/>
+          <w14:ligatures w14:val="none"/>
+        </w:rPr>
+        <w:t>if</w:t>
+      </w:r>
+      <w:proofErr w:type="spellEnd"/>
+      <w:r>
+        <w:rPr>
+          <w:rFonts w:ascii="Consolas" w:eastAsia="Times New Roman" w:hAnsi="Consolas" w:cs="Times New Roman"/>
+          <w:color w:val="D4D4D4"/>
+          <w:kern w:val="0"/>
+          <w:sz w:val="16"/>
+          <w:szCs w:val="16"/>
+          <w:lang w:eastAsia="pt-BR"/>
+          <w14:ligatures w14:val="none"/>
+        </w:rPr>
+        <w:t xml:space="preserve"> (</w:t>
+      </w:r>
+      <w:proofErr w:type="spellStart"/>
+      <w:r>
+        <w:rPr>
+          <w:rFonts w:ascii="Consolas" w:eastAsia="Times New Roman" w:hAnsi="Consolas" w:cs="Times New Roman"/>
+          <w:color w:val="DCDCAA"/>
+          <w:kern w:val="0"/>
+          <w:sz w:val="16"/>
+          <w:szCs w:val="16"/>
+          <w:lang w:eastAsia="pt-BR"/>
+          <w14:ligatures w14:val="none"/>
+        </w:rPr>
+        <w:t>isset</w:t>
+      </w:r>
+      <w:proofErr w:type="spellEnd"/>
+      <w:r>
+        <w:rPr>
+          <w:rFonts w:ascii="Consolas" w:eastAsia="Times New Roman" w:hAnsi="Consolas" w:cs="Times New Roman"/>
+          <w:color w:val="D4D4D4"/>
+          <w:kern w:val="0"/>
+          <w:sz w:val="16"/>
+          <w:szCs w:val="16"/>
+          <w:lang w:eastAsia="pt-BR"/>
+          <w14:ligatures w14:val="none"/>
+        </w:rPr>
+        <w:t>(</w:t>
+      </w:r>
+      <w:r>
+        <w:rPr>
+          <w:rFonts w:ascii="Consolas" w:eastAsia="Times New Roman" w:hAnsi="Consolas" w:cs="Times New Roman"/>
+          <w:color w:val="9CDCFE"/>
+          <w:kern w:val="0"/>
+          <w:sz w:val="16"/>
+          <w:szCs w:val="16"/>
+          <w:lang w:eastAsia="pt-BR"/>
+          <w14:ligatures w14:val="none"/>
+        </w:rPr>
+        <w:t>$_GET</w:t>
+      </w:r>
+      <w:r>
+        <w:rPr>
+          <w:rFonts w:ascii="Consolas" w:eastAsia="Times New Roman" w:hAnsi="Consolas" w:cs="Times New Roman"/>
+          <w:color w:val="D4D4D4"/>
+          <w:kern w:val="0"/>
+          <w:sz w:val="16"/>
+          <w:szCs w:val="16"/>
+          <w:lang w:eastAsia="pt-BR"/>
+          <w14:ligatures w14:val="none"/>
+        </w:rPr>
+        <w:t>[</w:t>
+      </w:r>
+      <w:r>
+        <w:rPr>
+          <w:rFonts w:ascii="Consolas" w:eastAsia="Times New Roman" w:hAnsi="Consolas" w:cs="Times New Roman"/>
+          <w:color w:val="CE9178"/>
+          <w:kern w:val="0"/>
+          <w:sz w:val="16"/>
+          <w:szCs w:val="16"/>
+          <w:lang w:eastAsia="pt-BR"/>
+          <w14:ligatures w14:val="none"/>
+        </w:rPr>
+        <w:t>'login'</w:t>
+      </w:r>
+      <w:r>
+        <w:rPr>
+          <w:rFonts w:ascii="Consolas" w:eastAsia="Times New Roman" w:hAnsi="Consolas" w:cs="Times New Roman"/>
+          <w:color w:val="D4D4D4"/>
+          <w:kern w:val="0"/>
+          <w:sz w:val="16"/>
+          <w:szCs w:val="16"/>
+          <w:lang w:eastAsia="pt-BR"/>
+          <w14:ligatures w14:val="none"/>
+        </w:rPr>
+        <w:t xml:space="preserve">]) &amp;&amp; </w:t>
+      </w:r>
+      <w:r>
+        <w:rPr>
+          <w:rFonts w:ascii="Consolas" w:eastAsia="Times New Roman" w:hAnsi="Consolas" w:cs="Times New Roman"/>
+          <w:color w:val="9CDCFE"/>
+          <w:kern w:val="0"/>
+          <w:sz w:val="16"/>
+          <w:szCs w:val="16"/>
+          <w:lang w:eastAsia="pt-BR"/>
+          <w14:ligatures w14:val="none"/>
+        </w:rPr>
+        <w:t>$_GET</w:t>
+      </w:r>
+      <w:r>
+        <w:rPr>
+          <w:rFonts w:ascii="Consolas" w:eastAsia="Times New Roman" w:hAnsi="Consolas" w:cs="Times New Roman"/>
+          <w:color w:val="D4D4D4"/>
+          <w:kern w:val="0"/>
+          <w:sz w:val="16"/>
+          <w:szCs w:val="16"/>
+          <w:lang w:eastAsia="pt-BR"/>
+          <w14:ligatures w14:val="none"/>
+        </w:rPr>
+        <w:t>[</w:t>
+      </w:r>
+      <w:r>
+        <w:rPr>
+          <w:rFonts w:ascii="Consolas" w:eastAsia="Times New Roman" w:hAnsi="Consolas" w:cs="Times New Roman"/>
+          <w:color w:val="CE9178"/>
+          <w:kern w:val="0"/>
+          <w:sz w:val="16"/>
+          <w:szCs w:val="16"/>
+          <w:lang w:eastAsia="pt-BR"/>
+          <w14:ligatures w14:val="none"/>
+        </w:rPr>
+        <w:t>'login'</w:t>
+      </w:r>
+      <w:r>
+        <w:rPr>
+          <w:rFonts w:ascii="Consolas" w:eastAsia="Times New Roman" w:hAnsi="Consolas" w:cs="Times New Roman"/>
+          <w:color w:val="D4D4D4"/>
+          <w:kern w:val="0"/>
+          <w:sz w:val="16"/>
+          <w:szCs w:val="16"/>
+          <w:lang w:eastAsia="pt-BR"/>
+          <w14:ligatures w14:val="none"/>
+        </w:rPr>
+        <w:t xml:space="preserve">] == </w:t>
+      </w:r>
+      <w:r>
+        <w:rPr>
+          <w:rFonts w:ascii="Consolas" w:eastAsia="Times New Roman" w:hAnsi="Consolas" w:cs="Times New Roman"/>
+          <w:color w:val="CE9178"/>
+          <w:kern w:val="0"/>
+          <w:sz w:val="16"/>
+          <w:szCs w:val="16"/>
+          <w:lang w:eastAsia="pt-BR"/>
+          <w14:ligatures w14:val="none"/>
+        </w:rPr>
+        <w:t>'erro'</w:t>
+      </w:r>
+      <w:r>
+        <w:rPr>
+          <w:rFonts w:ascii="Consolas" w:eastAsia="Times New Roman" w:hAnsi="Consolas" w:cs="Times New Roman"/>
+          <w:color w:val="D4D4D4"/>
+          <w:kern w:val="0"/>
+          <w:sz w:val="16"/>
+          <w:szCs w:val="16"/>
+          <w:lang w:eastAsia="pt-BR"/>
+          <w14:ligatures w14:val="none"/>
+        </w:rPr>
+        <w:t>) {</w:t>
+      </w:r>
+      <w:r>
+        <w:rPr>
+          <w:rFonts w:ascii="Consolas" w:eastAsia="Times New Roman" w:hAnsi="Consolas" w:cs="Times New Roman"/>
+          <w:color w:val="6A9955"/>
+          <w:kern w:val="0"/>
+          <w:sz w:val="16"/>
+          <w:szCs w:val="16"/>
+          <w:lang w:eastAsia="pt-BR"/>
+          <w14:ligatures w14:val="none"/>
+        </w:rPr>
+        <w:t>//caso a variável login com o valor erro estiver sendo setada, a seguinte mensagem é exibida</w:t>
+      </w:r>
+      <w:r>
+        <w:rPr>
+          <w:rFonts w:ascii="Consolas" w:eastAsia="Times New Roman" w:hAnsi="Consolas" w:cs="Times New Roman"/>
+          <w:color w:val="569CD6"/>
+          <w:kern w:val="0"/>
+          <w:sz w:val="16"/>
+          <w:szCs w:val="16"/>
+          <w:lang w:eastAsia="pt-BR"/>
+          <w14:ligatures w14:val="none"/>
+        </w:rPr>
+        <w:t>?&gt;</w:t>
+      </w:r>
+    </w:p>
+    <w:p>
+      <w:pPr>
+        <w:shd w:val="clear" w:color="auto" w:fill="1F1F1F"/>
+        <w:spacing w:after="0" w:line="240" w:lineRule="auto"/>
+        <w:rPr>
+          <w:rFonts w:ascii="Consolas" w:eastAsia="Times New Roman" w:hAnsi="Consolas" w:cs="Times New Roman"/>
+          <w:color w:val="CCCCCC"/>
+          <w:kern w:val="0"/>
+          <w:sz w:val="16"/>
+          <w:szCs w:val="16"/>
+          <w:lang w:eastAsia="pt-BR"/>
+          <w14:ligatures w14:val="none"/>
+        </w:rPr>
+      </w:pPr>
+      <w:r>
+        <w:rPr>
+          <w:rFonts w:ascii="Consolas" w:eastAsia="Times New Roman" w:hAnsi="Consolas" w:cs="Times New Roman"/>
+          <w:color w:val="808080"/>
+          <w:kern w:val="0"/>
+          <w:sz w:val="16"/>
+          <w:szCs w:val="16"/>
+          <w:lang w:eastAsia="pt-BR"/>
+          <w14:ligatures w14:val="none"/>
+        </w:rPr>
+        <w:t>&lt;</w:t>
+      </w:r>
+      <w:proofErr w:type="spellStart"/>
+      <w:r>
+        <w:rPr>
+          <w:rFonts w:ascii="Consolas" w:eastAsia="Times New Roman" w:hAnsi="Consolas" w:cs="Times New Roman"/>
+          <w:color w:val="569CD6"/>
+          <w:kern w:val="0"/>
+          <w:sz w:val="16"/>
+          <w:szCs w:val="16"/>
+          <w:lang w:eastAsia="pt-BR"/>
+          <w14:ligatures w14:val="none"/>
+        </w:rPr>
+        <w:t>div</w:t>
+      </w:r>
+      <w:proofErr w:type="spellEnd"/>
+      <w:r>
+        <w:rPr>
+          <w:rFonts w:ascii="Consolas" w:eastAsia="Times New Roman" w:hAnsi="Consolas" w:cs="Times New Roman"/>
+          <w:color w:val="CCCCCC"/>
+          <w:kern w:val="0"/>
+          <w:sz w:val="16"/>
+          <w:szCs w:val="16"/>
+          <w:lang w:eastAsia="pt-BR"/>
+          <w14:ligatures w14:val="none"/>
+        </w:rPr>
+        <w:t xml:space="preserve"> </w:t>
+      </w:r>
+      <w:proofErr w:type="spellStart"/>
+      <w:r>
+        <w:rPr>
+          <w:rFonts w:ascii="Consolas" w:eastAsia="Times New Roman" w:hAnsi="Consolas" w:cs="Times New Roman"/>
+          <w:color w:val="9CDCFE"/>
+          <w:kern w:val="0"/>
+          <w:sz w:val="16"/>
+          <w:szCs w:val="16"/>
+          <w:lang w:eastAsia="pt-BR"/>
+          <w14:ligatures w14:val="none"/>
+        </w:rPr>
+        <w:t>class</w:t>
+      </w:r>
+      <w:proofErr w:type="spellEnd"/>
+      <w:r>
+        <w:rPr>
+          <w:rFonts w:ascii="Consolas" w:eastAsia="Times New Roman" w:hAnsi="Consolas" w:cs="Times New Roman"/>
+          <w:color w:val="CCCCCC"/>
+          <w:kern w:val="0"/>
+          <w:sz w:val="16"/>
+          <w:szCs w:val="16"/>
+          <w:lang w:eastAsia="pt-BR"/>
+          <w14:ligatures w14:val="none"/>
+        </w:rPr>
+        <w:t>=</w:t>
+      </w:r>
+      <w:r>
+        <w:rPr>
+          <w:rFonts w:ascii="Consolas" w:eastAsia="Times New Roman" w:hAnsi="Consolas" w:cs="Times New Roman"/>
+          <w:color w:val="CE9178"/>
+          <w:kern w:val="0"/>
+          <w:sz w:val="16"/>
+          <w:szCs w:val="16"/>
+          <w:lang w:eastAsia="pt-BR"/>
+          <w14:ligatures w14:val="none"/>
+        </w:rPr>
+        <w:t>"</w:t>
+      </w:r>
+      <w:proofErr w:type="spellStart"/>
+      <w:r>
+        <w:rPr>
+          <w:rFonts w:ascii="Consolas" w:eastAsia="Times New Roman" w:hAnsi="Consolas" w:cs="Times New Roman"/>
+          <w:color w:val="CE9178"/>
+          <w:kern w:val="0"/>
+          <w:sz w:val="16"/>
+          <w:szCs w:val="16"/>
+          <w:lang w:eastAsia="pt-BR"/>
+          <w14:ligatures w14:val="none"/>
+        </w:rPr>
+        <w:t>text-danger</w:t>
+      </w:r>
+      <w:proofErr w:type="spellEnd"/>
+      <w:r>
+        <w:rPr>
+          <w:rFonts w:ascii="Consolas" w:eastAsia="Times New Roman" w:hAnsi="Consolas" w:cs="Times New Roman"/>
+          <w:color w:val="CE9178"/>
+          <w:kern w:val="0"/>
+          <w:sz w:val="16"/>
+          <w:szCs w:val="16"/>
+          <w:lang w:eastAsia="pt-BR"/>
+          <w14:ligatures w14:val="none"/>
+        </w:rPr>
+        <w:t>"</w:t>
+      </w:r>
+      <w:r>
+        <w:rPr>
+          <w:rFonts w:ascii="Consolas" w:eastAsia="Times New Roman" w:hAnsi="Consolas" w:cs="Times New Roman"/>
+          <w:color w:val="808080"/>
+          <w:kern w:val="0"/>
+          <w:sz w:val="16"/>
+          <w:szCs w:val="16"/>
+          <w:lang w:eastAsia="pt-BR"/>
+          <w14:ligatures w14:val="none"/>
+        </w:rPr>
+        <w:t>&gt;</w:t>
+      </w:r>
+      <w:proofErr w:type="gramStart"/>
+      <w:r>
+        <w:rPr>
+          <w:rFonts w:ascii="Consolas" w:eastAsia="Times New Roman" w:hAnsi="Consolas" w:cs="Times New Roman"/>
+          <w:color w:val="CCCCCC"/>
+          <w:kern w:val="0"/>
+          <w:sz w:val="16"/>
+          <w:szCs w:val="16"/>
+          <w:lang w:eastAsia="pt-BR"/>
+          <w14:ligatures w14:val="none"/>
+        </w:rPr>
+        <w:t>Usuário ou senha inválido</w:t>
+      </w:r>
+      <w:proofErr w:type="gramEnd"/>
+      <w:r>
+        <w:rPr>
+          <w:rFonts w:ascii="Consolas" w:eastAsia="Times New Roman" w:hAnsi="Consolas" w:cs="Times New Roman"/>
+          <w:color w:val="CCCCCC"/>
+          <w:kern w:val="0"/>
+          <w:sz w:val="16"/>
+          <w:szCs w:val="16"/>
+          <w:lang w:eastAsia="pt-BR"/>
+          <w14:ligatures w14:val="none"/>
+        </w:rPr>
+        <w:t xml:space="preserve"> </w:t>
+      </w:r>
+      <w:r>
+        <w:rPr>
+          <w:rFonts w:ascii="Consolas" w:eastAsia="Times New Roman" w:hAnsi="Consolas" w:cs="Times New Roman"/>
+          <w:color w:val="CCCCCC"/>
+          <w:kern w:val="0"/>
+          <w:sz w:val="16"/>
+          <w:szCs w:val="16"/>
+          <w:lang w:eastAsia="pt-BR"/>
+          <w14:ligatures w14:val="none"/>
+        </w:rPr>
+        <w:t>(s)</w:t>
+      </w:r>
+      <w:r>
+        <w:rPr>
+          <w:rFonts w:ascii="Consolas" w:eastAsia="Times New Roman" w:hAnsi="Consolas" w:cs="Times New Roman"/>
+          <w:color w:val="808080"/>
+          <w:kern w:val="0"/>
+          <w:sz w:val="16"/>
+          <w:szCs w:val="16"/>
+          <w:lang w:eastAsia="pt-BR"/>
+          <w14:ligatures w14:val="none"/>
+        </w:rPr>
+        <w:t>&lt;/</w:t>
+      </w:r>
+      <w:proofErr w:type="spellStart"/>
+      <w:r>
+        <w:rPr>
+          <w:rFonts w:ascii="Consolas" w:eastAsia="Times New Roman" w:hAnsi="Consolas" w:cs="Times New Roman"/>
+          <w:color w:val="569CD6"/>
+          <w:kern w:val="0"/>
+          <w:sz w:val="16"/>
+          <w:szCs w:val="16"/>
+          <w:lang w:eastAsia="pt-BR"/>
+          <w14:ligatures w14:val="none"/>
+        </w:rPr>
+        <w:t>div</w:t>
+      </w:r>
+      <w:proofErr w:type="spellEnd"/>
+      <w:r>
+        <w:rPr>
+          <w:rFonts w:ascii="Consolas" w:eastAsia="Times New Roman" w:hAnsi="Consolas" w:cs="Times New Roman"/>
+          <w:color w:val="808080"/>
+          <w:kern w:val="0"/>
+          <w:sz w:val="16"/>
+          <w:szCs w:val="16"/>
+          <w:lang w:eastAsia="pt-BR"/>
+          <w14:ligatures w14:val="none"/>
+        </w:rPr>
+        <w:t>&gt;</w:t>
+      </w:r>
+    </w:p>
+    <w:p>
+      <w:pPr>
+        <w:shd w:val="clear" w:color="auto" w:fill="1F1F1F"/>
+        <w:spacing w:after="0" w:line="240" w:lineRule="auto"/>
+        <w:rPr>
+          <w:rFonts w:ascii="Consolas" w:eastAsia="Times New Roman" w:hAnsi="Consolas" w:cs="Times New Roman"/>
+          <w:color w:val="CCCCCC"/>
+          <w:kern w:val="0"/>
+          <w:sz w:val="16"/>
+          <w:szCs w:val="16"/>
+          <w:lang w:eastAsia="pt-BR"/>
+          <w14:ligatures w14:val="none"/>
+        </w:rPr>
+      </w:pPr>
+      <w:r>
+        <w:rPr>
+          <w:rFonts w:ascii="Consolas" w:eastAsia="Times New Roman" w:hAnsi="Consolas" w:cs="Times New Roman"/>
+          <w:color w:val="569CD6"/>
+          <w:kern w:val="0"/>
+          <w:sz w:val="16"/>
+          <w:szCs w:val="16"/>
+          <w:lang w:eastAsia="pt-BR"/>
+          <w14:ligatures w14:val="none"/>
+        </w:rPr>
+        <w:t>&lt;?</w:t>
+      </w:r>
+      <w:proofErr w:type="spellStart"/>
+      <w:proofErr w:type="gramStart"/>
+      <w:r>
+        <w:rPr>
+          <w:rFonts w:ascii="Consolas" w:eastAsia="Times New Roman" w:hAnsi="Consolas" w:cs="Times New Roman"/>
+          <w:color w:val="569CD6"/>
+          <w:kern w:val="0"/>
+          <w:sz w:val="16"/>
+          <w:szCs w:val="16"/>
+          <w:lang w:eastAsia="pt-BR"/>
+          <w14:ligatures w14:val="none"/>
+        </w:rPr>
+        <w:t>php</w:t>
+      </w:r>
+      <w:proofErr w:type="spellEnd"/>
+      <w:r>
+        <w:rPr>
+          <w:rFonts w:ascii="Consolas" w:eastAsia="Times New Roman" w:hAnsi="Consolas" w:cs="Times New Roman"/>
+          <w:color w:val="D4D4D4"/>
+          <w:kern w:val="0"/>
+          <w:sz w:val="16"/>
+          <w:szCs w:val="16"/>
+          <w:lang w:eastAsia="pt-BR"/>
+          <w14:ligatures w14:val="none"/>
+        </w:rPr>
+        <w:t xml:space="preserve"> }</w:t>
+      </w:r>
+      <w:proofErr w:type="gramEnd"/>
+      <w:r>
+        <w:rPr>
+          <w:rFonts w:ascii="Consolas" w:eastAsia="Times New Roman" w:hAnsi="Consolas" w:cs="Times New Roman"/>
+          <w:color w:val="D4D4D4"/>
+          <w:kern w:val="0"/>
+          <w:sz w:val="16"/>
+          <w:szCs w:val="16"/>
+          <w:lang w:eastAsia="pt-BR"/>
+          <w14:ligatures w14:val="none"/>
+        </w:rPr>
+        <w:t xml:space="preserve"> </w:t>
+      </w:r>
+      <w:r>
+        <w:rPr>
+          <w:rFonts w:ascii="Consolas" w:eastAsia="Times New Roman" w:hAnsi="Consolas" w:cs="Times New Roman"/>
+          <w:color w:val="569CD6"/>
+          <w:kern w:val="0"/>
+          <w:sz w:val="16"/>
+          <w:szCs w:val="16"/>
+          <w:lang w:eastAsia="pt-BR"/>
+          <w14:ligatures w14:val="none"/>
+        </w:rPr>
+        <w:t>?&gt;</w:t>
+      </w:r>
+    </w:p>
+    <w:p>
+      <w:pPr>
+        <w:shd w:val="clear" w:color="auto" w:fill="1F1F1F"/>
+        <w:spacing w:after="0" w:line="240" w:lineRule="auto"/>
+        <w:rPr>
+          <w:rFonts w:ascii="Consolas" w:eastAsia="Times New Roman" w:hAnsi="Consolas" w:cs="Times New Roman"/>
+          <w:color w:val="CCCCCC"/>
+          <w:kern w:val="0"/>
+          <w:sz w:val="16"/>
+          <w:szCs w:val="16"/>
+          <w:lang w:eastAsia="pt-BR"/>
+          <w14:ligatures w14:val="none"/>
+        </w:rPr>
+      </w:pPr>
+    </w:p>
+    <w:p>
+      <w:pPr>
+        <w:shd w:val="clear" w:color="auto" w:fill="1F1F1F"/>
+        <w:spacing w:after="0" w:line="240" w:lineRule="auto"/>
+        <w:rPr>
+          <w:rFonts w:ascii="Consolas" w:eastAsia="Times New Roman" w:hAnsi="Consolas" w:cs="Times New Roman"/>
+          <w:color w:val="CCCCCC"/>
+          <w:kern w:val="0"/>
+          <w:sz w:val="16"/>
+          <w:szCs w:val="16"/>
+          <w:lang w:eastAsia="pt-BR"/>
+          <w14:ligatures w14:val="none"/>
+        </w:rPr>
+      </w:pPr>
+      <w:r>
+        <w:rPr>
+          <w:rFonts w:ascii="Consolas" w:eastAsia="Times New Roman" w:hAnsi="Consolas" w:cs="Times New Roman"/>
+          <w:color w:val="569CD6"/>
+          <w:kern w:val="0"/>
+          <w:sz w:val="16"/>
+          <w:szCs w:val="16"/>
+          <w:lang w:eastAsia="pt-BR"/>
+          <w14:ligatures w14:val="none"/>
+        </w:rPr>
+        <w:t>&lt;?</w:t>
+      </w:r>
+      <w:proofErr w:type="spellStart"/>
+      <w:r>
+        <w:rPr>
+          <w:rFonts w:ascii="Consolas" w:eastAsia="Times New Roman" w:hAnsi="Consolas" w:cs="Times New Roman"/>
+          <w:color w:val="569CD6"/>
+          <w:kern w:val="0"/>
+          <w:sz w:val="16"/>
+          <w:szCs w:val="16"/>
+          <w:lang w:eastAsia="pt-BR"/>
+          <w14:ligatures w14:val="none"/>
+        </w:rPr>
+        <w:t>php</w:t>
+      </w:r>
+      <w:proofErr w:type="spellEnd"/>
+    </w:p>
+    <w:p>
+      <w:pPr>
+        <w:shd w:val="clear" w:color="auto" w:fill="1F1F1F"/>
+        <w:spacing w:after="0" w:line="240" w:lineRule="auto"/>
+        <w:rPr>
+          <w:rFonts w:ascii="Consolas" w:eastAsia="Times New Roman" w:hAnsi="Consolas" w:cs="Times New Roman"/>
+          <w:color w:val="CCCCCC"/>
+          <w:kern w:val="0"/>
+          <w:sz w:val="16"/>
+          <w:szCs w:val="16"/>
+          <w:lang w:eastAsia="pt-BR"/>
+          <w14:ligatures w14:val="none"/>
+        </w:rPr>
+      </w:pPr>
+      <w:proofErr w:type="spellStart"/>
+      <w:r>
+        <w:rPr>
+          <w:rFonts w:ascii="Consolas" w:eastAsia="Times New Roman" w:hAnsi="Consolas" w:cs="Times New Roman"/>
+          <w:color w:val="C586C0"/>
+          <w:kern w:val="0"/>
+          <w:sz w:val="16"/>
+          <w:szCs w:val="16"/>
+          <w:lang w:eastAsia="pt-BR"/>
+          <w14:ligatures w14:val="none"/>
+        </w:rPr>
+        <w:t>if</w:t>
+      </w:r>
+      <w:proofErr w:type="spellEnd"/>
+      <w:r>
+        <w:rPr>
+          <w:rFonts w:ascii="Consolas" w:eastAsia="Times New Roman" w:hAnsi="Consolas" w:cs="Times New Roman"/>
+          <w:color w:val="D4D4D4"/>
+          <w:kern w:val="0"/>
+          <w:sz w:val="16"/>
+          <w:szCs w:val="16"/>
+          <w:lang w:eastAsia="pt-BR"/>
+          <w14:ligatures w14:val="none"/>
+        </w:rPr>
+        <w:t xml:space="preserve"> (</w:t>
+      </w:r>
+      <w:proofErr w:type="spellStart"/>
+      <w:r>
+        <w:rPr>
+          <w:rFonts w:ascii="Consolas" w:eastAsia="Times New Roman" w:hAnsi="Consolas" w:cs="Times New Roman"/>
+          <w:color w:val="DCDCAA"/>
+          <w:kern w:val="0"/>
+          <w:sz w:val="16"/>
+          <w:szCs w:val="16"/>
+          <w:lang w:eastAsia="pt-BR"/>
+          <w14:ligatures w14:val="none"/>
+        </w:rPr>
+        <w:t>isset</w:t>
+      </w:r>
+      <w:proofErr w:type="spellEnd"/>
+      <w:r>
+        <w:rPr>
+          <w:rFonts w:ascii="Consolas" w:eastAsia="Times New Roman" w:hAnsi="Consolas" w:cs="Times New Roman"/>
+          <w:color w:val="D4D4D4"/>
+          <w:kern w:val="0"/>
+          <w:sz w:val="16"/>
+          <w:szCs w:val="16"/>
+          <w:lang w:eastAsia="pt-BR"/>
+          <w14:ligatures w14:val="none"/>
+        </w:rPr>
+        <w:t>(</w:t>
+      </w:r>
+      <w:r>
+        <w:rPr>
+          <w:rFonts w:ascii="Consolas" w:eastAsia="Times New Roman" w:hAnsi="Consolas" w:cs="Times New Roman"/>
+          <w:color w:val="9CDCFE"/>
+          <w:kern w:val="0"/>
+          <w:sz w:val="16"/>
+          <w:szCs w:val="16"/>
+          <w:lang w:eastAsia="pt-BR"/>
+          <w14:ligatures w14:val="none"/>
+        </w:rPr>
+        <w:t>$_GET</w:t>
+      </w:r>
+      <w:r>
+        <w:rPr>
+          <w:rFonts w:ascii="Consolas" w:eastAsia="Times New Roman" w:hAnsi="Consolas" w:cs="Times New Roman"/>
+          <w:color w:val="D4D4D4"/>
+          <w:kern w:val="0"/>
+          <w:sz w:val="16"/>
+          <w:szCs w:val="16"/>
+          <w:lang w:eastAsia="pt-BR"/>
+          <w14:ligatures w14:val="none"/>
+        </w:rPr>
+        <w:t>[</w:t>
+      </w:r>
+      <w:r>
+        <w:rPr>
+          <w:rFonts w:ascii="Consolas" w:eastAsia="Times New Roman" w:hAnsi="Consolas" w:cs="Times New Roman"/>
+          <w:color w:val="CE9178"/>
+          <w:kern w:val="0"/>
+          <w:sz w:val="16"/>
+          <w:szCs w:val="16"/>
+          <w:lang w:eastAsia="pt-BR"/>
+          <w14:ligatures w14:val="none"/>
+        </w:rPr>
+        <w:t>'login'</w:t>
+      </w:r>
+      <w:r>
+        <w:rPr>
+          <w:rFonts w:ascii="Consolas" w:eastAsia="Times New Roman" w:hAnsi="Consolas" w:cs="Times New Roman"/>
+          <w:color w:val="D4D4D4"/>
+          <w:kern w:val="0"/>
+          <w:sz w:val="16"/>
+          <w:szCs w:val="16"/>
+          <w:lang w:eastAsia="pt-BR"/>
+          <w14:ligatures w14:val="none"/>
+        </w:rPr>
+        <w:t xml:space="preserve">]) &amp;&amp; </w:t>
+      </w:r>
+      <w:r>
+        <w:rPr>
+          <w:rFonts w:ascii="Consolas" w:eastAsia="Times New Roman" w:hAnsi="Consolas" w:cs="Times New Roman"/>
+          <w:color w:val="9CDCFE"/>
+          <w:kern w:val="0"/>
+          <w:sz w:val="16"/>
+          <w:szCs w:val="16"/>
+          <w:lang w:eastAsia="pt-BR"/>
+          <w14:ligatures w14:val="none"/>
+        </w:rPr>
+        <w:t>$_GET</w:t>
+      </w:r>
+      <w:r>
+        <w:rPr>
+          <w:rFonts w:ascii="Consolas" w:eastAsia="Times New Roman" w:hAnsi="Consolas" w:cs="Times New Roman"/>
+          <w:color w:val="D4D4D4"/>
+          <w:kern w:val="0"/>
+          <w:sz w:val="16"/>
+          <w:szCs w:val="16"/>
+          <w:lang w:eastAsia="pt-BR"/>
+          <w14:ligatures w14:val="none"/>
+        </w:rPr>
+        <w:t>[</w:t>
+      </w:r>
+      <w:r>
+        <w:rPr>
+          <w:rFonts w:ascii="Consolas" w:eastAsia="Times New Roman" w:hAnsi="Consolas" w:cs="Times New Roman"/>
+          <w:color w:val="CE9178"/>
+          <w:kern w:val="0"/>
+          <w:sz w:val="16"/>
+          <w:szCs w:val="16"/>
+          <w:lang w:eastAsia="pt-BR"/>
+          <w14:ligatures w14:val="none"/>
+        </w:rPr>
+        <w:t>'login'</w:t>
+      </w:r>
+      <w:r>
+        <w:rPr>
+          <w:rFonts w:ascii="Consolas" w:eastAsia="Times New Roman" w:hAnsi="Consolas" w:cs="Times New Roman"/>
+          <w:color w:val="D4D4D4"/>
+          <w:kern w:val="0"/>
+          <w:sz w:val="16"/>
+          <w:szCs w:val="16"/>
+          <w:lang w:eastAsia="pt-BR"/>
+          <w14:ligatures w14:val="none"/>
+        </w:rPr>
+        <w:t xml:space="preserve">] == </w:t>
+      </w:r>
+      <w:r>
+        <w:rPr>
+          <w:rFonts w:ascii="Consolas" w:eastAsia="Times New Roman" w:hAnsi="Consolas" w:cs="Times New Roman"/>
+          <w:color w:val="CE9178"/>
+          <w:kern w:val="0"/>
+          <w:sz w:val="16"/>
+          <w:szCs w:val="16"/>
+          <w:lang w:eastAsia="pt-BR"/>
+          <w14:ligatures w14:val="none"/>
+        </w:rPr>
+        <w:t>'erro2'</w:t>
+      </w:r>
+      <w:r>
+        <w:rPr>
+          <w:rFonts w:ascii="Consolas" w:eastAsia="Times New Roman" w:hAnsi="Consolas" w:cs="Times New Roman"/>
+          <w:color w:val="D4D4D4"/>
+          <w:kern w:val="0"/>
+          <w:sz w:val="16"/>
+          <w:szCs w:val="16"/>
+          <w:lang w:eastAsia="pt-BR"/>
+          <w14:ligatures w14:val="none"/>
+        </w:rPr>
+        <w:t>) {</w:t>
+      </w:r>
+    </w:p>
+    <w:p>
+      <w:pPr>
+        <w:shd w:val="clear" w:color="auto" w:fill="1F1F1F"/>
+        <w:spacing w:after="0" w:line="240" w:lineRule="auto"/>
+        <w:rPr>
+          <w:rFonts w:ascii="Consolas" w:eastAsia="Times New Roman" w:hAnsi="Consolas" w:cs="Times New Roman"/>
+          <w:color w:val="CCCCCC"/>
+          <w:kern w:val="0"/>
+          <w:sz w:val="16"/>
+          <w:szCs w:val="16"/>
+          <w:lang w:eastAsia="pt-BR"/>
+          <w14:ligatures w14:val="none"/>
+        </w:rPr>
+      </w:pPr>
+      <w:r>
+        <w:rPr>
+          <w:rFonts w:ascii="Consolas" w:eastAsia="Times New Roman" w:hAnsi="Consolas" w:cs="Times New Roman"/>
+          <w:color w:val="569CD6"/>
+          <w:kern w:val="0"/>
+          <w:sz w:val="16"/>
+          <w:szCs w:val="16"/>
+          <w:lang w:eastAsia="pt-BR"/>
+          <w14:ligatures w14:val="none"/>
+        </w:rPr>
+        <w:t>?&gt;</w:t>
+      </w:r>
+    </w:p>
+    <w:p>
+      <w:pPr>
+        <w:shd w:val="clear" w:color="auto" w:fill="1F1F1F"/>
+        <w:spacing w:after="0" w:line="240" w:lineRule="auto"/>
+        <w:rPr>
+          <w:rFonts w:ascii="Consolas" w:eastAsia="Times New Roman" w:hAnsi="Consolas" w:cs="Times New Roman"/>
+          <w:color w:val="CCCCCC"/>
+          <w:kern w:val="0"/>
+          <w:sz w:val="16"/>
+          <w:szCs w:val="16"/>
+          <w:lang w:eastAsia="pt-BR"/>
+          <w14:ligatures w14:val="none"/>
+        </w:rPr>
+      </w:pPr>
+      <w:r>
+        <w:rPr>
+          <w:rFonts w:ascii="Consolas" w:eastAsia="Times New Roman" w:hAnsi="Consolas" w:cs="Times New Roman"/>
+          <w:color w:val="808080"/>
+          <w:kern w:val="0"/>
+          <w:sz w:val="16"/>
+          <w:szCs w:val="16"/>
+          <w:lang w:eastAsia="pt-BR"/>
+          <w14:ligatures w14:val="none"/>
+        </w:rPr>
+        <w:t>&lt;</w:t>
+      </w:r>
+      <w:proofErr w:type="spellStart"/>
+      <w:r>
+        <w:rPr>
+          <w:rFonts w:ascii="Consolas" w:eastAsia="Times New Roman" w:hAnsi="Consolas" w:cs="Times New Roman"/>
+          <w:color w:val="569CD6"/>
+          <w:kern w:val="0"/>
+          <w:sz w:val="16"/>
+          <w:szCs w:val="16"/>
+          <w:lang w:eastAsia="pt-BR"/>
+          <w14:ligatures w14:val="none"/>
+        </w:rPr>
+        <w:t>div</w:t>
+      </w:r>
+      <w:proofErr w:type="spellEnd"/>
+      <w:r>
+        <w:rPr>
+          <w:rFonts w:ascii="Consolas" w:eastAsia="Times New Roman" w:hAnsi="Consolas" w:cs="Times New Roman"/>
+          <w:color w:val="CCCCCC"/>
+          <w:kern w:val="0"/>
+          <w:sz w:val="16"/>
+          <w:szCs w:val="16"/>
+          <w:lang w:eastAsia="pt-BR"/>
+          <w14:ligatures w14:val="none"/>
+        </w:rPr>
+        <w:t xml:space="preserve"> </w:t>
+      </w:r>
+      <w:proofErr w:type="spellStart"/>
+      <w:r>
+        <w:rPr>
+          <w:rFonts w:ascii="Consolas" w:eastAsia="Times New Roman" w:hAnsi="Consolas" w:cs="Times New Roman"/>
+          <w:color w:val="9CDCFE"/>
+          <w:kern w:val="0"/>
+          <w:sz w:val="16"/>
+          <w:szCs w:val="16"/>
+          <w:lang w:eastAsia="pt-BR"/>
+          <w14:ligatures w14:val="none"/>
+        </w:rPr>
+        <w:t>class</w:t>
+      </w:r>
+      <w:proofErr w:type="spellEnd"/>
+      <w:r>
+        <w:rPr>
+          <w:rFonts w:ascii="Consolas" w:eastAsia="Times New Roman" w:hAnsi="Consolas" w:cs="Times New Roman"/>
+          <w:color w:val="CCCCCC"/>
+          <w:kern w:val="0"/>
+          <w:sz w:val="16"/>
+          <w:szCs w:val="16"/>
+          <w:lang w:eastAsia="pt-BR"/>
+          <w14:ligatures w14:val="none"/>
+        </w:rPr>
+        <w:t>=</w:t>
+      </w:r>
+      <w:r>
+        <w:rPr>
+          <w:rFonts w:ascii="Consolas" w:eastAsia="Times New Roman" w:hAnsi="Consolas" w:cs="Times New Roman"/>
+          <w:color w:val="CE9178"/>
+          <w:kern w:val="0"/>
+          <w:sz w:val="16"/>
+          <w:szCs w:val="16"/>
+          <w:lang w:eastAsia="pt-BR"/>
+          <w14:ligatures w14:val="none"/>
+        </w:rPr>
+        <w:t>"</w:t>
+      </w:r>
+      <w:proofErr w:type="spellStart"/>
+      <w:r>
+        <w:rPr>
+          <w:rFonts w:ascii="Consolas" w:eastAsia="Times New Roman" w:hAnsi="Consolas" w:cs="Times New Roman"/>
+          <w:color w:val="CE9178"/>
+          <w:kern w:val="0"/>
+          <w:sz w:val="16"/>
+          <w:szCs w:val="16"/>
+          <w:lang w:eastAsia="pt-BR"/>
+          <w14:ligatures w14:val="none"/>
+        </w:rPr>
+        <w:t>text-danger</w:t>
+      </w:r>
+      <w:proofErr w:type="spellEnd"/>
+      <w:r>
+        <w:rPr>
+          <w:rFonts w:ascii="Consolas" w:eastAsia="Times New Roman" w:hAnsi="Consolas" w:cs="Times New Roman"/>
+          <w:color w:val="CE9178"/>
+          <w:kern w:val="0"/>
+          <w:sz w:val="16"/>
+          <w:szCs w:val="16"/>
+          <w:lang w:eastAsia="pt-BR"/>
+          <w14:ligatures w14:val="none"/>
+        </w:rPr>
+        <w:t>"</w:t>
+      </w:r>
+      <w:r>
+        <w:rPr>
+          <w:rFonts w:ascii="Consolas" w:eastAsia="Times New Roman" w:hAnsi="Consolas" w:cs="Times New Roman"/>
+          <w:color w:val="808080"/>
+          <w:kern w:val="0"/>
+          <w:sz w:val="16"/>
+          <w:szCs w:val="16"/>
+          <w:lang w:eastAsia="pt-BR"/>
+          <w14:ligatures w14:val="none"/>
+        </w:rPr>
+        <w:t>&gt;</w:t>
+      </w:r>
+      <w:r>
+        <w:rPr>
+          <w:rFonts w:ascii="Consolas" w:eastAsia="Times New Roman" w:hAnsi="Consolas" w:cs="Times New Roman"/>
+          <w:color w:val="CCCCCC"/>
+          <w:kern w:val="0"/>
+          <w:sz w:val="16"/>
+          <w:szCs w:val="16"/>
+          <w:lang w:eastAsia="pt-BR"/>
+          <w14:ligatures w14:val="none"/>
+        </w:rPr>
+        <w:t>Faça login antes de acessar as páginas protegidas</w:t>
+      </w:r>
+      <w:r>
+        <w:rPr>
+          <w:rFonts w:ascii="Consolas" w:eastAsia="Times New Roman" w:hAnsi="Consolas" w:cs="Times New Roman"/>
+          <w:color w:val="808080"/>
+          <w:kern w:val="0"/>
+          <w:sz w:val="16"/>
+          <w:szCs w:val="16"/>
+          <w:lang w:eastAsia="pt-BR"/>
+          <w14:ligatures w14:val="none"/>
+        </w:rPr>
+        <w:t>&lt;/</w:t>
+      </w:r>
+      <w:proofErr w:type="spellStart"/>
+      <w:r>
+        <w:rPr>
+          <w:rFonts w:ascii="Consolas" w:eastAsia="Times New Roman" w:hAnsi="Consolas" w:cs="Times New Roman"/>
+          <w:color w:val="569CD6"/>
+          <w:kern w:val="0"/>
+          <w:sz w:val="16"/>
+          <w:szCs w:val="16"/>
+          <w:lang w:eastAsia="pt-BR"/>
+          <w14:ligatures w14:val="none"/>
+        </w:rPr>
+        <w:t>div</w:t>
+      </w:r>
+      <w:proofErr w:type="spellEnd"/>
+      <w:r>
+        <w:rPr>
+          <w:rFonts w:ascii="Consolas" w:eastAsia="Times New Roman" w:hAnsi="Consolas" w:cs="Times New Roman"/>
+          <w:color w:val="808080"/>
+          <w:kern w:val="0"/>
+          <w:sz w:val="16"/>
+          <w:szCs w:val="16"/>
+          <w:lang w:eastAsia="pt-BR"/>
+          <w14:ligatures w14:val="none"/>
+        </w:rPr>
+        <w:t>&gt;</w:t>
+      </w:r>
+    </w:p>
+    <w:p>
+      <w:pPr>
+        <w:shd w:val="clear" w:color="auto" w:fill="1F1F1F"/>
+        <w:spacing w:after="0" w:line="240" w:lineRule="auto"/>
+        <w:rPr>
+          <w:rFonts w:ascii="Consolas" w:eastAsia="Times New Roman" w:hAnsi="Consolas" w:cs="Times New Roman"/>
+          <w:color w:val="CCCCCC"/>
+          <w:kern w:val="0"/>
+          <w:sz w:val="16"/>
+          <w:szCs w:val="16"/>
+          <w:lang w:eastAsia="pt-BR"/>
+          <w14:ligatures w14:val="none"/>
+        </w:rPr>
+      </w:pPr>
+      <w:r>
+        <w:rPr>
+          <w:rFonts w:ascii="Consolas" w:eastAsia="Times New Roman" w:hAnsi="Consolas" w:cs="Times New Roman"/>
+          <w:color w:val="569CD6"/>
+          <w:kern w:val="0"/>
+          <w:sz w:val="16"/>
+          <w:szCs w:val="16"/>
+          <w:lang w:eastAsia="pt-BR"/>
+          <w14:ligatures w14:val="none"/>
+        </w:rPr>
+        <w:t>&lt;?</w:t>
+      </w:r>
+      <w:proofErr w:type="spellStart"/>
+      <w:proofErr w:type="gramStart"/>
+      <w:r>
+        <w:rPr>
+          <w:rFonts w:ascii="Consolas" w:eastAsia="Times New Roman" w:hAnsi="Consolas" w:cs="Times New Roman"/>
+          <w:color w:val="569CD6"/>
+          <w:kern w:val="0"/>
+          <w:sz w:val="16"/>
+          <w:szCs w:val="16"/>
+          <w:lang w:eastAsia="pt-BR"/>
+          <w14:ligatures w14:val="none"/>
+        </w:rPr>
+        <w:t>php</w:t>
+      </w:r>
+      <w:proofErr w:type="spellEnd"/>
+      <w:r>
+        <w:rPr>
+          <w:rFonts w:ascii="Consolas" w:eastAsia="Times New Roman" w:hAnsi="Consolas" w:cs="Times New Roman"/>
+          <w:color w:val="D4D4D4"/>
+          <w:kern w:val="0"/>
+          <w:sz w:val="16"/>
+          <w:szCs w:val="16"/>
+          <w:lang w:eastAsia="pt-BR"/>
+          <w14:ligatures w14:val="none"/>
+        </w:rPr>
+        <w:t xml:space="preserve"> }</w:t>
+      </w:r>
+      <w:proofErr w:type="gramEnd"/>
+      <w:r>
+        <w:rPr>
+          <w:rFonts w:ascii="Consolas" w:eastAsia="Times New Roman" w:hAnsi="Consolas" w:cs="Times New Roman"/>
+          <w:color w:val="D4D4D4"/>
+          <w:kern w:val="0"/>
+          <w:sz w:val="16"/>
+          <w:szCs w:val="16"/>
+          <w:lang w:eastAsia="pt-BR"/>
+          <w14:ligatures w14:val="none"/>
+        </w:rPr>
+        <w:t xml:space="preserve"> </w:t>
+      </w:r>
+      <w:r>
+        <w:rPr>
+          <w:rFonts w:ascii="Consolas" w:eastAsia="Times New Roman" w:hAnsi="Consolas" w:cs="Times New Roman"/>
+          <w:color w:val="569CD6"/>
+          <w:kern w:val="0"/>
+          <w:sz w:val="16"/>
+          <w:szCs w:val="16"/>
+          <w:lang w:eastAsia="pt-BR"/>
+          <w14:ligatures w14:val="none"/>
+        </w:rPr>
+        <w:t>?&gt;</w:t>
+      </w:r>
+    </w:p>
+    <w:p>
+      <w:pPr>
+        <w:spacing w:line="240" w:lineRule="auto"/>
+        <w:jc w:val="both"/>
+        <w:rPr>
+          <w:rFonts w:ascii="Arial" w:hAnsi="Arial" w:cs="Arial"/>
+          <w:sz w:val="24"/>
+          <w:szCs w:val="24"/>
+        </w:rPr>
+      </w:pPr>
+      <w:r>
+        <w:rPr>
+          <w:rFonts w:ascii="Arial" w:hAnsi="Arial" w:cs="Arial"/>
+          <w:sz w:val="24"/>
+          <w:szCs w:val="24"/>
+        </w:rPr>
+        <w:t xml:space="preserve">verificando se usuário está logado para deixar restrito o acesso </w:t>
+      </w:r>
+      <w:proofErr w:type="gramStart"/>
+      <w:r>
+        <w:rPr>
+          <w:rFonts w:ascii="Arial" w:hAnsi="Arial" w:cs="Arial"/>
+          <w:sz w:val="24"/>
+          <w:szCs w:val="24"/>
+        </w:rPr>
+        <w:t>à</w:t>
+      </w:r>
+      <w:proofErr w:type="gramEnd"/>
+      <w:r>
+        <w:rPr>
+          <w:rFonts w:ascii="Arial" w:hAnsi="Arial" w:cs="Arial"/>
+          <w:sz w:val="24"/>
+          <w:szCs w:val="24"/>
+        </w:rPr>
+        <w:t xml:space="preserve"> páginas restritas</w:t>
+      </w:r>
+    </w:p>
+    <w:p>
+      <w:pPr>
+        <w:spacing w:line="240" w:lineRule="auto"/>
+        <w:jc w:val="both"/>
+        <w:rPr>
+          <w:rFonts w:ascii="Arial" w:hAnsi="Arial" w:cs="Arial"/>
+          <w:b/>
+          <w:bCs/>
+          <w:i/>
+          <w:iCs/>
+          <w:sz w:val="24"/>
+          <w:szCs w:val="24"/>
+        </w:rPr>
+      </w:pPr>
+      <w:proofErr w:type="spellStart"/>
+      <w:r>
+        <w:rPr>
+          <w:rFonts w:ascii="Arial" w:hAnsi="Arial" w:cs="Arial"/>
+          <w:b/>
+          <w:bCs/>
+          <w:i/>
+          <w:iCs/>
+          <w:sz w:val="24"/>
+          <w:szCs w:val="24"/>
+        </w:rPr>
+        <w:t>home.php</w:t>
+      </w:r>
+      <w:proofErr w:type="spellEnd"/>
+    </w:p>
+    <w:p>
+      <w:pPr>
+        <w:shd w:val="clear" w:color="auto" w:fill="1F1F1F"/>
+        <w:spacing w:after="0" w:line="240" w:lineRule="auto"/>
+        <w:rPr>
+          <w:rFonts w:ascii="Consolas" w:eastAsia="Times New Roman" w:hAnsi="Consolas" w:cs="Times New Roman"/>
+          <w:color w:val="CCCCCC"/>
+          <w:kern w:val="0"/>
+          <w:sz w:val="16"/>
+          <w:szCs w:val="16"/>
+          <w:lang w:eastAsia="pt-BR"/>
+          <w14:ligatures w14:val="none"/>
+        </w:rPr>
+      </w:pPr>
+      <w:r>
+        <w:rPr>
+          <w:rFonts w:ascii="Consolas" w:eastAsia="Times New Roman" w:hAnsi="Consolas" w:cs="Times New Roman"/>
+          <w:color w:val="569CD6"/>
+          <w:kern w:val="0"/>
+          <w:sz w:val="16"/>
+          <w:szCs w:val="16"/>
+          <w:lang w:eastAsia="pt-BR"/>
+          <w14:ligatures w14:val="none"/>
+        </w:rPr>
+        <w:t>&lt;?</w:t>
+      </w:r>
+      <w:proofErr w:type="spellStart"/>
+      <w:r>
+        <w:rPr>
+          <w:rFonts w:ascii="Consolas" w:eastAsia="Times New Roman" w:hAnsi="Consolas" w:cs="Times New Roman"/>
+          <w:color w:val="569CD6"/>
+          <w:kern w:val="0"/>
+          <w:sz w:val="16"/>
+          <w:szCs w:val="16"/>
+          <w:lang w:eastAsia="pt-BR"/>
+          <w14:ligatures w14:val="none"/>
+        </w:rPr>
+        <w:t>php</w:t>
+      </w:r>
+      <w:proofErr w:type="spellEnd"/>
+    </w:p>
+    <w:p>
+      <w:pPr>
+        <w:shd w:val="clear" w:color="auto" w:fill="1F1F1F"/>
+        <w:spacing w:after="0" w:line="240" w:lineRule="auto"/>
+        <w:rPr>
+          <w:rFonts w:ascii="Consolas" w:eastAsia="Times New Roman" w:hAnsi="Consolas" w:cs="Times New Roman"/>
+          <w:color w:val="CCCCCC"/>
+          <w:kern w:val="0"/>
+          <w:sz w:val="16"/>
+          <w:szCs w:val="16"/>
+          <w:lang w:eastAsia="pt-BR"/>
+          <w14:ligatures w14:val="none"/>
+        </w:rPr>
+      </w:pPr>
+      <w:proofErr w:type="spellStart"/>
+      <w:r>
+        <w:rPr>
+          <w:rFonts w:ascii="Consolas" w:eastAsia="Times New Roman" w:hAnsi="Consolas" w:cs="Times New Roman"/>
+          <w:color w:val="DCDCAA"/>
+          <w:kern w:val="0"/>
+          <w:sz w:val="16"/>
+          <w:szCs w:val="16"/>
+          <w:lang w:eastAsia="pt-BR"/>
+          <w14:ligatures w14:val="none"/>
+        </w:rPr>
+        <w:t>session_</w:t>
+      </w:r>
+      <w:proofErr w:type="gramStart"/>
+      <w:r>
+        <w:rPr>
+          <w:rFonts w:ascii="Consolas" w:eastAsia="Times New Roman" w:hAnsi="Consolas" w:cs="Times New Roman"/>
+          <w:color w:val="DCDCAA"/>
+          <w:kern w:val="0"/>
+          <w:sz w:val="16"/>
+          <w:szCs w:val="16"/>
+          <w:lang w:eastAsia="pt-BR"/>
+          <w14:ligatures w14:val="none"/>
+        </w:rPr>
+        <w:t>start</w:t>
+      </w:r>
+      <w:proofErr w:type="spellEnd"/>
+      <w:r>
+        <w:rPr>
+          <w:rFonts w:ascii="Consolas" w:eastAsia="Times New Roman" w:hAnsi="Consolas" w:cs="Times New Roman"/>
+          <w:color w:val="D4D4D4"/>
+          <w:kern w:val="0"/>
+          <w:sz w:val="16"/>
+          <w:szCs w:val="16"/>
+          <w:lang w:eastAsia="pt-BR"/>
+          <w14:ligatures w14:val="none"/>
+        </w:rPr>
+        <w:t>(</w:t>
+      </w:r>
+      <w:proofErr w:type="gramEnd"/>
+      <w:r>
+        <w:rPr>
+          <w:rFonts w:ascii="Consolas" w:eastAsia="Times New Roman" w:hAnsi="Consolas" w:cs="Times New Roman"/>
+          <w:color w:val="D4D4D4"/>
+          <w:kern w:val="0"/>
+          <w:sz w:val="16"/>
+          <w:szCs w:val="16"/>
+          <w:lang w:eastAsia="pt-BR"/>
+          <w14:ligatures w14:val="none"/>
+        </w:rPr>
+        <w:t>);</w:t>
+      </w:r>
+    </w:p>
+    <w:p>
+      <w:pPr>
+        <w:shd w:val="clear" w:color="auto" w:fill="1F1F1F"/>
+        <w:spacing w:after="0" w:line="240" w:lineRule="auto"/>
+        <w:rPr>
+          <w:rFonts w:ascii="Consolas" w:eastAsia="Times New Roman" w:hAnsi="Consolas" w:cs="Times New Roman"/>
+          <w:color w:val="CCCCCC"/>
+          <w:kern w:val="0"/>
+          <w:sz w:val="16"/>
+          <w:szCs w:val="16"/>
+          <w:lang w:eastAsia="pt-BR"/>
+          <w14:ligatures w14:val="none"/>
+        </w:rPr>
+      </w:pPr>
+    </w:p>
+    <w:p>
+      <w:pPr>
+        <w:shd w:val="clear" w:color="auto" w:fill="1F1F1F"/>
+        <w:spacing w:after="0" w:line="240" w:lineRule="auto"/>
+        <w:rPr>
+          <w:rFonts w:ascii="Consolas" w:eastAsia="Times New Roman" w:hAnsi="Consolas" w:cs="Times New Roman"/>
+          <w:color w:val="CCCCCC"/>
+          <w:kern w:val="0"/>
+          <w:sz w:val="16"/>
+          <w:szCs w:val="16"/>
+          <w:lang w:eastAsia="pt-BR"/>
+          <w14:ligatures w14:val="none"/>
+        </w:rPr>
+      </w:pPr>
+      <w:proofErr w:type="spellStart"/>
+      <w:r>
+        <w:rPr>
+          <w:rFonts w:ascii="Consolas" w:eastAsia="Times New Roman" w:hAnsi="Consolas" w:cs="Times New Roman"/>
+          <w:color w:val="C586C0"/>
+          <w:kern w:val="0"/>
+          <w:sz w:val="16"/>
+          <w:szCs w:val="16"/>
+          <w:lang w:eastAsia="pt-BR"/>
+          <w14:ligatures w14:val="none"/>
+        </w:rPr>
+        <w:t>if</w:t>
+      </w:r>
+      <w:proofErr w:type="spellEnd"/>
+      <w:r>
+        <w:rPr>
+          <w:rFonts w:ascii="Consolas" w:eastAsia="Times New Roman" w:hAnsi="Consolas" w:cs="Times New Roman"/>
+          <w:color w:val="D4D4D4"/>
+          <w:kern w:val="0"/>
+          <w:sz w:val="16"/>
+          <w:szCs w:val="16"/>
+          <w:lang w:eastAsia="pt-BR"/>
+          <w14:ligatures w14:val="none"/>
+        </w:rPr>
+        <w:t xml:space="preserve"> </w:t>
+      </w:r>
+      <w:proofErr w:type="gramStart"/>
+      <w:r>
+        <w:rPr>
+          <w:rFonts w:ascii="Consolas" w:eastAsia="Times New Roman" w:hAnsi="Consolas" w:cs="Times New Roman"/>
+          <w:color w:val="D4D4D4"/>
+          <w:kern w:val="0"/>
+          <w:sz w:val="16"/>
+          <w:szCs w:val="16"/>
+          <w:lang w:eastAsia="pt-BR"/>
+          <w14:ligatures w14:val="none"/>
+        </w:rPr>
+        <w:t>(!</w:t>
+      </w:r>
+      <w:proofErr w:type="spellStart"/>
+      <w:r>
+        <w:rPr>
+          <w:rFonts w:ascii="Consolas" w:eastAsia="Times New Roman" w:hAnsi="Consolas" w:cs="Times New Roman"/>
+          <w:color w:val="DCDCAA"/>
+          <w:kern w:val="0"/>
+          <w:sz w:val="16"/>
+          <w:szCs w:val="16"/>
+          <w:lang w:eastAsia="pt-BR"/>
+          <w14:ligatures w14:val="none"/>
+        </w:rPr>
+        <w:t>isset</w:t>
+      </w:r>
+      <w:proofErr w:type="spellEnd"/>
+      <w:proofErr w:type="gramEnd"/>
+      <w:r>
+        <w:rPr>
+          <w:rFonts w:ascii="Consolas" w:eastAsia="Times New Roman" w:hAnsi="Consolas" w:cs="Times New Roman"/>
+          <w:color w:val="D4D4D4"/>
+          <w:kern w:val="0"/>
+          <w:sz w:val="16"/>
+          <w:szCs w:val="16"/>
+          <w:lang w:eastAsia="pt-BR"/>
+          <w14:ligatures w14:val="none"/>
+        </w:rPr>
+        <w:t>(</w:t>
+      </w:r>
+      <w:r>
+        <w:rPr>
+          <w:rFonts w:ascii="Consolas" w:eastAsia="Times New Roman" w:hAnsi="Consolas" w:cs="Times New Roman"/>
+          <w:color w:val="9CDCFE"/>
+          <w:kern w:val="0"/>
+          <w:sz w:val="16"/>
+          <w:szCs w:val="16"/>
+          <w:lang w:eastAsia="pt-BR"/>
+          <w14:ligatures w14:val="none"/>
+        </w:rPr>
+        <w:t>$_SESSION</w:t>
+      </w:r>
+      <w:r>
+        <w:rPr>
+          <w:rFonts w:ascii="Consolas" w:eastAsia="Times New Roman" w:hAnsi="Consolas" w:cs="Times New Roman"/>
+          <w:color w:val="D4D4D4"/>
+          <w:kern w:val="0"/>
+          <w:sz w:val="16"/>
+          <w:szCs w:val="16"/>
+          <w:lang w:eastAsia="pt-BR"/>
+          <w14:ligatures w14:val="none"/>
+        </w:rPr>
+        <w:t>[</w:t>
+      </w:r>
+      <w:r>
+        <w:rPr>
+          <w:rFonts w:ascii="Consolas" w:eastAsia="Times New Roman" w:hAnsi="Consolas" w:cs="Times New Roman"/>
+          <w:color w:val="CE9178"/>
+          <w:kern w:val="0"/>
+          <w:sz w:val="16"/>
+          <w:szCs w:val="16"/>
+          <w:lang w:eastAsia="pt-BR"/>
+          <w14:ligatures w14:val="none"/>
+        </w:rPr>
+        <w:t>'autenticado'</w:t>
+      </w:r>
+      <w:r>
+        <w:rPr>
+          <w:rFonts w:ascii="Consolas" w:eastAsia="Times New Roman" w:hAnsi="Consolas" w:cs="Times New Roman"/>
+          <w:color w:val="D4D4D4"/>
+          <w:kern w:val="0"/>
+          <w:sz w:val="16"/>
+          <w:szCs w:val="16"/>
+          <w:lang w:eastAsia="pt-BR"/>
+          <w14:ligatures w14:val="none"/>
+        </w:rPr>
+        <w:t xml:space="preserve">]) || </w:t>
+      </w:r>
+      <w:r>
+        <w:rPr>
+          <w:rFonts w:ascii="Consolas" w:eastAsia="Times New Roman" w:hAnsi="Consolas" w:cs="Times New Roman"/>
+          <w:color w:val="9CDCFE"/>
+          <w:kern w:val="0"/>
+          <w:sz w:val="16"/>
+          <w:szCs w:val="16"/>
+          <w:lang w:eastAsia="pt-BR"/>
+          <w14:ligatures w14:val="none"/>
+        </w:rPr>
+        <w:t>$_SESSION</w:t>
+      </w:r>
+      <w:r>
+        <w:rPr>
+          <w:rFonts w:ascii="Consolas" w:eastAsia="Times New Roman" w:hAnsi="Consolas" w:cs="Times New Roman"/>
+          <w:color w:val="D4D4D4"/>
+          <w:kern w:val="0"/>
+          <w:sz w:val="16"/>
+          <w:szCs w:val="16"/>
+          <w:lang w:eastAsia="pt-BR"/>
+          <w14:ligatures w14:val="none"/>
+        </w:rPr>
+        <w:t>[</w:t>
+      </w:r>
+      <w:r>
+        <w:rPr>
+          <w:rFonts w:ascii="Consolas" w:eastAsia="Times New Roman" w:hAnsi="Consolas" w:cs="Times New Roman"/>
+          <w:color w:val="CE9178"/>
+          <w:kern w:val="0"/>
+          <w:sz w:val="16"/>
+          <w:szCs w:val="16"/>
+          <w:lang w:eastAsia="pt-BR"/>
+          <w14:ligatures w14:val="none"/>
+        </w:rPr>
+        <w:t>'autenticado'</w:t>
+      </w:r>
+      <w:r>
+        <w:rPr>
+          <w:rFonts w:ascii="Consolas" w:eastAsia="Times New Roman" w:hAnsi="Consolas" w:cs="Times New Roman"/>
+          <w:color w:val="D4D4D4"/>
+          <w:kern w:val="0"/>
+          <w:sz w:val="16"/>
+          <w:szCs w:val="16"/>
+          <w:lang w:eastAsia="pt-BR"/>
+          <w14:ligatures w14:val="none"/>
+        </w:rPr>
+        <w:t xml:space="preserve">] != </w:t>
+      </w:r>
+      <w:r>
+        <w:rPr>
+          <w:rFonts w:ascii="Consolas" w:eastAsia="Times New Roman" w:hAnsi="Consolas" w:cs="Times New Roman"/>
+          <w:color w:val="CE9178"/>
+          <w:kern w:val="0"/>
+          <w:sz w:val="16"/>
+          <w:szCs w:val="16"/>
+          <w:lang w:eastAsia="pt-BR"/>
+          <w14:ligatures w14:val="none"/>
+        </w:rPr>
+        <w:t>'SIM'</w:t>
+      </w:r>
+      <w:r>
+        <w:rPr>
+          <w:rFonts w:ascii="Consolas" w:eastAsia="Times New Roman" w:hAnsi="Consolas" w:cs="Times New Roman"/>
+          <w:color w:val="D4D4D4"/>
+          <w:kern w:val="0"/>
+          <w:sz w:val="16"/>
+          <w:szCs w:val="16"/>
+          <w:lang w:eastAsia="pt-BR"/>
+          <w14:ligatures w14:val="none"/>
+        </w:rPr>
+        <w:t>)</w:t>
+      </w:r>
+    </w:p>
+    <w:p>
+      <w:pPr>
+        <w:shd w:val="clear" w:color="auto" w:fill="1F1F1F"/>
+        <w:spacing w:after="0" w:line="240" w:lineRule="auto"/>
+        <w:rPr>
+          <w:rFonts w:ascii="Consolas" w:eastAsia="Times New Roman" w:hAnsi="Consolas" w:cs="Times New Roman"/>
+          <w:color w:val="CCCCCC"/>
+          <w:kern w:val="0"/>
+          <w:sz w:val="16"/>
+          <w:szCs w:val="16"/>
+          <w:lang w:eastAsia="pt-BR"/>
+          <w14:ligatures w14:val="none"/>
+        </w:rPr>
+      </w:pPr>
+      <w:r>
+        <w:rPr>
+          <w:rFonts w:ascii="Consolas" w:eastAsia="Times New Roman" w:hAnsi="Consolas" w:cs="Times New Roman"/>
+          <w:color w:val="D4D4D4"/>
+          <w:kern w:val="0"/>
+          <w:sz w:val="16"/>
+          <w:szCs w:val="16"/>
+          <w:lang w:eastAsia="pt-BR"/>
+          <w14:ligatures w14:val="none"/>
+        </w:rPr>
+        <w:t>  ;</w:t>
+      </w:r>
+    </w:p>
+    <w:p>
+      <w:pPr>
+        <w:shd w:val="clear" w:color="auto" w:fill="1F1F1F"/>
+        <w:spacing w:after="0" w:line="240" w:lineRule="auto"/>
+        <w:rPr>
+          <w:rFonts w:ascii="Consolas" w:eastAsia="Times New Roman" w:hAnsi="Consolas" w:cs="Times New Roman"/>
+          <w:color w:val="CCCCCC"/>
+          <w:kern w:val="0"/>
+          <w:sz w:val="16"/>
+          <w:szCs w:val="16"/>
+          <w:lang w:eastAsia="pt-BR"/>
+          <w14:ligatures w14:val="none"/>
+        </w:rPr>
+      </w:pPr>
+      <w:proofErr w:type="gramStart"/>
+      <w:r>
+        <w:rPr>
+          <w:rFonts w:ascii="Consolas" w:eastAsia="Times New Roman" w:hAnsi="Consolas" w:cs="Times New Roman"/>
+          <w:color w:val="DCDCAA"/>
+          <w:kern w:val="0"/>
+          <w:sz w:val="16"/>
+          <w:szCs w:val="16"/>
+          <w:lang w:eastAsia="pt-BR"/>
+          <w14:ligatures w14:val="none"/>
+        </w:rPr>
+        <w:t>header</w:t>
+      </w:r>
+      <w:r>
+        <w:rPr>
+          <w:rFonts w:ascii="Consolas" w:eastAsia="Times New Roman" w:hAnsi="Consolas" w:cs="Times New Roman"/>
+          <w:color w:val="D4D4D4"/>
+          <w:kern w:val="0"/>
+          <w:sz w:val="16"/>
+          <w:szCs w:val="16"/>
+          <w:lang w:eastAsia="pt-BR"/>
+          <w14:ligatures w14:val="none"/>
+        </w:rPr>
+        <w:t>(</w:t>
+      </w:r>
+      <w:proofErr w:type="gramEnd"/>
+      <w:r>
+        <w:rPr>
+          <w:rFonts w:ascii="Consolas" w:eastAsia="Times New Roman" w:hAnsi="Consolas" w:cs="Times New Roman"/>
+          <w:color w:val="CE9178"/>
+          <w:kern w:val="0"/>
+          <w:sz w:val="16"/>
+          <w:szCs w:val="16"/>
+          <w:lang w:eastAsia="pt-BR"/>
+          <w14:ligatures w14:val="none"/>
+        </w:rPr>
+        <w:t>'</w:t>
+      </w:r>
+      <w:proofErr w:type="spellStart"/>
+      <w:r>
+        <w:rPr>
+          <w:rFonts w:ascii="Consolas" w:eastAsia="Times New Roman" w:hAnsi="Consolas" w:cs="Times New Roman"/>
+          <w:color w:val="CE9178"/>
+          <w:kern w:val="0"/>
+          <w:sz w:val="16"/>
+          <w:szCs w:val="16"/>
+          <w:lang w:eastAsia="pt-BR"/>
+          <w14:ligatures w14:val="none"/>
+        </w:rPr>
+        <w:t>Location</w:t>
+      </w:r>
+      <w:proofErr w:type="spellEnd"/>
+      <w:r>
+        <w:rPr>
+          <w:rFonts w:ascii="Consolas" w:eastAsia="Times New Roman" w:hAnsi="Consolas" w:cs="Times New Roman"/>
+          <w:color w:val="CE9178"/>
+          <w:kern w:val="0"/>
+          <w:sz w:val="16"/>
+          <w:szCs w:val="16"/>
+          <w:lang w:eastAsia="pt-BR"/>
+          <w14:ligatures w14:val="none"/>
+        </w:rPr>
+        <w:t xml:space="preserve">: </w:t>
+      </w:r>
+      <w:proofErr w:type="spellStart"/>
+      <w:r>
+        <w:rPr>
+          <w:rFonts w:ascii="Consolas" w:eastAsia="Times New Roman" w:hAnsi="Consolas" w:cs="Times New Roman"/>
+          <w:color w:val="CE9178"/>
+          <w:kern w:val="0"/>
+          <w:sz w:val="16"/>
+          <w:szCs w:val="16"/>
+          <w:lang w:eastAsia="pt-BR"/>
+          <w14:ligatures w14:val="none"/>
+        </w:rPr>
+        <w:t>index.php?login</w:t>
+      </w:r>
+      <w:proofErr w:type="spellEnd"/>
+      <w:r>
+        <w:rPr>
+          <w:rFonts w:ascii="Consolas" w:eastAsia="Times New Roman" w:hAnsi="Consolas" w:cs="Times New Roman"/>
+          <w:color w:val="CE9178"/>
+          <w:kern w:val="0"/>
+          <w:sz w:val="16"/>
+          <w:szCs w:val="16"/>
+          <w:lang w:eastAsia="pt-BR"/>
+          <w14:ligatures w14:val="none"/>
+        </w:rPr>
+        <w:t>=erro2'</w:t>
+      </w:r>
+      <w:r>
+        <w:rPr>
+          <w:rFonts w:ascii="Consolas" w:eastAsia="Times New Roman" w:hAnsi="Consolas" w:cs="Times New Roman"/>
+          <w:color w:val="D4D4D4"/>
+          <w:kern w:val="0"/>
+          <w:sz w:val="16"/>
+          <w:szCs w:val="16"/>
+          <w:lang w:eastAsia="pt-BR"/>
+          <w14:ligatures w14:val="none"/>
+        </w:rPr>
+        <w:t>);</w:t>
+      </w:r>
+    </w:p>
+    <w:p>
+      <w:pPr>
+        <w:shd w:val="clear" w:color="auto" w:fill="1F1F1F"/>
+        <w:spacing w:after="0" w:line="240" w:lineRule="auto"/>
+        <w:rPr>
+          <w:rFonts w:ascii="Consolas" w:eastAsia="Times New Roman" w:hAnsi="Consolas" w:cs="Times New Roman"/>
+          <w:color w:val="CCCCCC"/>
+          <w:kern w:val="0"/>
+          <w:sz w:val="16"/>
+          <w:szCs w:val="16"/>
+          <w:lang w:eastAsia="pt-BR"/>
+          <w14:ligatures w14:val="none"/>
+        </w:rPr>
+      </w:pPr>
+      <w:proofErr w:type="spellStart"/>
+      <w:r>
+        <w:rPr>
+          <w:rFonts w:ascii="Consolas" w:eastAsia="Times New Roman" w:hAnsi="Consolas" w:cs="Times New Roman"/>
+          <w:color w:val="DCDCAA"/>
+          <w:kern w:val="0"/>
+          <w:sz w:val="16"/>
+          <w:szCs w:val="16"/>
+          <w:lang w:eastAsia="pt-BR"/>
+          <w14:ligatures w14:val="none"/>
+        </w:rPr>
+        <w:t>echo</w:t>
+      </w:r>
+      <w:proofErr w:type="spellEnd"/>
+      <w:r>
+        <w:rPr>
+          <w:rFonts w:ascii="Consolas" w:eastAsia="Times New Roman" w:hAnsi="Consolas" w:cs="Times New Roman"/>
+          <w:color w:val="D4D4D4"/>
+          <w:kern w:val="0"/>
+          <w:sz w:val="16"/>
+          <w:szCs w:val="16"/>
+          <w:lang w:eastAsia="pt-BR"/>
+          <w14:ligatures w14:val="none"/>
+        </w:rPr>
+        <w:t xml:space="preserve"> </w:t>
+      </w:r>
+      <w:r>
+        <w:rPr>
+          <w:rFonts w:ascii="Consolas" w:eastAsia="Times New Roman" w:hAnsi="Consolas" w:cs="Times New Roman"/>
+          <w:color w:val="9CDCFE"/>
+          <w:kern w:val="0"/>
+          <w:sz w:val="16"/>
+          <w:szCs w:val="16"/>
+          <w:lang w:eastAsia="pt-BR"/>
+          <w14:ligatures w14:val="none"/>
+        </w:rPr>
+        <w:t>$_SESSION</w:t>
+      </w:r>
+      <w:r>
+        <w:rPr>
+          <w:rFonts w:ascii="Consolas" w:eastAsia="Times New Roman" w:hAnsi="Consolas" w:cs="Times New Roman"/>
+          <w:color w:val="D4D4D4"/>
+          <w:kern w:val="0"/>
+          <w:sz w:val="16"/>
+          <w:szCs w:val="16"/>
+          <w:lang w:eastAsia="pt-BR"/>
+          <w14:ligatures w14:val="none"/>
+        </w:rPr>
+        <w:t>[</w:t>
+      </w:r>
+      <w:r>
+        <w:rPr>
+          <w:rFonts w:ascii="Consolas" w:eastAsia="Times New Roman" w:hAnsi="Consolas" w:cs="Times New Roman"/>
+          <w:color w:val="CE9178"/>
+          <w:kern w:val="0"/>
+          <w:sz w:val="16"/>
+          <w:szCs w:val="16"/>
+          <w:lang w:eastAsia="pt-BR"/>
+          <w14:ligatures w14:val="none"/>
+        </w:rPr>
+        <w:t>'autenticado'</w:t>
+      </w:r>
+      <w:r>
+        <w:rPr>
+          <w:rFonts w:ascii="Consolas" w:eastAsia="Times New Roman" w:hAnsi="Consolas" w:cs="Times New Roman"/>
+          <w:color w:val="D4D4D4"/>
+          <w:kern w:val="0"/>
+          <w:sz w:val="16"/>
+          <w:szCs w:val="16"/>
+          <w:lang w:eastAsia="pt-BR"/>
+          <w14:ligatures w14:val="none"/>
+        </w:rPr>
+        <w:t>];</w:t>
+      </w:r>
+    </w:p>
+    <w:p>
+      <w:pPr>
+        <w:shd w:val="clear" w:color="auto" w:fill="1F1F1F"/>
+        <w:spacing w:after="0" w:line="240" w:lineRule="auto"/>
+        <w:rPr>
+          <w:rFonts w:ascii="Consolas" w:eastAsia="Times New Roman" w:hAnsi="Consolas" w:cs="Times New Roman"/>
+          <w:color w:val="CCCCCC"/>
+          <w:kern w:val="0"/>
+          <w:sz w:val="16"/>
+          <w:szCs w:val="16"/>
+          <w:lang w:eastAsia="pt-BR"/>
+          <w14:ligatures w14:val="none"/>
+        </w:rPr>
+      </w:pPr>
+      <w:r>
+        <w:rPr>
+          <w:rFonts w:ascii="Consolas" w:eastAsia="Times New Roman" w:hAnsi="Consolas" w:cs="Times New Roman"/>
+          <w:color w:val="569CD6"/>
+          <w:kern w:val="0"/>
+          <w:sz w:val="16"/>
+          <w:szCs w:val="16"/>
+          <w:lang w:eastAsia="pt-BR"/>
+          <w14:ligatures w14:val="none"/>
+        </w:rPr>
+        <w:t>?&gt;</w:t>
+      </w:r>
+    </w:p>
+    <w:p>
+      <w:pPr>
+        <w:spacing w:line="240" w:lineRule="auto"/>
+        <w:jc w:val="both"/>
+        <w:rPr>
+          <w:rFonts w:ascii="Arial" w:hAnsi="Arial" w:cs="Arial"/>
+          <w:sz w:val="24"/>
+          <w:szCs w:val="24"/>
+        </w:rPr>
+      </w:pPr>
+      <w:r>
+        <w:rPr>
+          <w:rFonts w:ascii="Arial" w:hAnsi="Arial" w:cs="Arial"/>
+          <w:sz w:val="24"/>
+          <w:szCs w:val="24"/>
+        </w:rPr>
+        <w:lastRenderedPageBreak/>
+        <w:t>verificando questão de autenticação do usuário para acesso a home</w:t>
+      </w:r>
+      <w:r>
+        <w:rPr>
+          <w:rFonts w:ascii="Arial" w:hAnsi="Arial" w:cs="Arial"/>
+          <w:sz w:val="24"/>
+          <w:szCs w:val="24"/>
+        </w:rPr>
+        <w:t xml:space="preserve"> (página restrita)</w:t>
+      </w:r>
+    </w:p>
+    <w:p>
+      <w:pPr>
+        <w:spacing w:line="240" w:lineRule="auto"/>
+        <w:jc w:val="both"/>
+        <w:rPr>
+          <w:rFonts w:ascii="Arial" w:hAnsi="Arial" w:cs="Arial"/>
+          <w:sz w:val="24"/>
+          <w:szCs w:val="24"/>
+        </w:rPr>
+      </w:pPr>
     </w:p>
     <w:sectPr>
       <w:pgSz w:w="11906" w:h="16838"/>

</xml_diff>